<commit_message>
add week 3 practice
</commit_message>
<xml_diff>
--- a/practice.docx
+++ b/practice.docx
@@ -13725,6 +13725,1147 @@
     </w:p>
     <w:p>
       <w:pPr>
+        <w:pStyle w:val="ListParagraph"/>
+        <w:numPr>
+          <w:ilvl w:val="0"/>
+          <w:numId w:val="13"/>
+        </w:numPr>
+        <w:rPr>
+          <w:rFonts w:eastAsiaTheme="minorEastAsia"/>
+          <w:iCs/>
+        </w:rPr>
+      </w:pPr>
+      <m:oMath>
+        <m:f>
+          <m:fPr>
+            <m:ctrlPr>
+              <w:rPr>
+                <w:rFonts w:ascii="Cambria Math" w:eastAsiaTheme="minorEastAsia" w:hAnsi="Cambria Math"/>
+                <w:i/>
+                <w:iCs/>
+              </w:rPr>
+            </m:ctrlPr>
+          </m:fPr>
+          <m:num>
+            <m:d>
+              <m:dPr>
+                <m:ctrlPr>
+                  <w:rPr>
+                    <w:rFonts w:ascii="Cambria Math" w:eastAsiaTheme="minorEastAsia" w:hAnsi="Cambria Math"/>
+                    <w:i/>
+                    <w:iCs/>
+                  </w:rPr>
+                </m:ctrlPr>
+              </m:dPr>
+              <m:e>
+                <m:r>
+                  <w:rPr>
+                    <w:rFonts w:ascii="Cambria Math" w:eastAsiaTheme="minorEastAsia" w:hAnsi="Cambria Math"/>
+                  </w:rPr>
+                  <m:t>p+1</m:t>
+                </m:r>
+              </m:e>
+            </m:d>
+          </m:num>
+          <m:den>
+            <m:r>
+              <w:rPr>
+                <w:rFonts w:ascii="Cambria Math" w:eastAsiaTheme="minorEastAsia" w:hAnsi="Cambria Math"/>
+              </w:rPr>
+              <m:t>4</m:t>
+            </m:r>
+          </m:den>
+        </m:f>
+        <m:r>
+          <w:rPr>
+            <w:rFonts w:ascii="Cambria Math" w:eastAsiaTheme="minorEastAsia" w:hAnsi="Cambria Math"/>
+          </w:rPr>
+          <m:t>=</m:t>
+        </m:r>
+        <m:f>
+          <m:fPr>
+            <m:ctrlPr>
+              <w:rPr>
+                <w:rFonts w:ascii="Cambria Math" w:eastAsiaTheme="minorEastAsia" w:hAnsi="Cambria Math"/>
+                <w:i/>
+                <w:iCs/>
+              </w:rPr>
+            </m:ctrlPr>
+          </m:fPr>
+          <m:num>
+            <m:d>
+              <m:dPr>
+                <m:ctrlPr>
+                  <w:rPr>
+                    <w:rFonts w:ascii="Cambria Math" w:eastAsiaTheme="minorEastAsia" w:hAnsi="Cambria Math"/>
+                    <w:i/>
+                    <w:iCs/>
+                  </w:rPr>
+                </m:ctrlPr>
+              </m:dPr>
+              <m:e>
+                <m:r>
+                  <w:rPr>
+                    <w:rFonts w:ascii="Cambria Math" w:eastAsiaTheme="minorEastAsia" w:hAnsi="Cambria Math"/>
+                  </w:rPr>
+                  <m:t>4k+3+1</m:t>
+                </m:r>
+              </m:e>
+            </m:d>
+          </m:num>
+          <m:den>
+            <m:r>
+              <w:rPr>
+                <w:rFonts w:ascii="Cambria Math" w:eastAsiaTheme="minorEastAsia" w:hAnsi="Cambria Math"/>
+              </w:rPr>
+              <m:t>4</m:t>
+            </m:r>
+          </m:den>
+        </m:f>
+        <m:r>
+          <w:rPr>
+            <w:rFonts w:ascii="Cambria Math" w:eastAsiaTheme="minorEastAsia" w:hAnsi="Cambria Math"/>
+          </w:rPr>
+          <m:t>=k+1</m:t>
+        </m:r>
+      </m:oMath>
+    </w:p>
+    <w:p>
+      <w:pPr>
+        <w:pStyle w:val="ListParagraph"/>
+        <w:numPr>
+          <w:ilvl w:val="0"/>
+          <w:numId w:val="13"/>
+        </w:numPr>
+        <w:rPr>
+          <w:rFonts w:eastAsiaTheme="minorEastAsia"/>
+          <w:iCs/>
+        </w:rPr>
+      </w:pPr>
+      <m:oMath>
+        <m:r>
+          <w:rPr>
+            <w:rFonts w:ascii="Cambria Math" w:eastAsiaTheme="minorEastAsia" w:hAnsi="Cambria Math"/>
+          </w:rPr>
+          <m:t>2⋅</m:t>
+        </m:r>
+        <m:f>
+          <m:fPr>
+            <m:ctrlPr>
+              <w:rPr>
+                <w:rFonts w:ascii="Cambria Math" w:eastAsiaTheme="minorEastAsia" w:hAnsi="Cambria Math"/>
+                <w:i/>
+                <w:iCs/>
+              </w:rPr>
+            </m:ctrlPr>
+          </m:fPr>
+          <m:num>
+            <m:d>
+              <m:dPr>
+                <m:ctrlPr>
+                  <w:rPr>
+                    <w:rFonts w:ascii="Cambria Math" w:eastAsiaTheme="minorEastAsia" w:hAnsi="Cambria Math"/>
+                    <w:i/>
+                    <w:iCs/>
+                  </w:rPr>
+                </m:ctrlPr>
+              </m:dPr>
+              <m:e>
+                <m:r>
+                  <w:rPr>
+                    <w:rFonts w:ascii="Cambria Math" w:eastAsiaTheme="minorEastAsia" w:hAnsi="Cambria Math"/>
+                  </w:rPr>
+                  <m:t>p+1</m:t>
+                </m:r>
+              </m:e>
+            </m:d>
+          </m:num>
+          <m:den>
+            <m:r>
+              <w:rPr>
+                <w:rFonts w:ascii="Cambria Math" w:eastAsiaTheme="minorEastAsia" w:hAnsi="Cambria Math"/>
+              </w:rPr>
+              <m:t>4</m:t>
+            </m:r>
+          </m:den>
+        </m:f>
+        <m:r>
+          <w:rPr>
+            <w:rFonts w:ascii="Cambria Math" w:eastAsiaTheme="minorEastAsia" w:hAnsi="Cambria Math"/>
+          </w:rPr>
+          <m:t>=2k+2</m:t>
+        </m:r>
+      </m:oMath>
+    </w:p>
+    <w:p>
+      <w:pPr>
+        <w:pStyle w:val="ListParagraph"/>
+        <w:numPr>
+          <w:ilvl w:val="0"/>
+          <w:numId w:val="13"/>
+        </w:numPr>
+        <w:rPr>
+          <w:rFonts w:eastAsiaTheme="minorEastAsia"/>
+          <w:iCs/>
+        </w:rPr>
+      </w:pPr>
+      <m:oMath>
+        <m:r>
+          <w:rPr>
+            <w:rFonts w:ascii="Cambria Math" w:eastAsiaTheme="minorEastAsia" w:hAnsi="Cambria Math"/>
+          </w:rPr>
+          <m:t>p-1=4k+2</m:t>
+        </m:r>
+      </m:oMath>
+    </w:p>
+    <w:p>
+      <w:pPr>
+        <w:ind w:left="0"/>
+        <w:rPr>
+          <w:rFonts w:eastAsiaTheme="minorEastAsia"/>
+          <w:iCs/>
+        </w:rPr>
+      </w:pPr>
+      <w:r>
+        <w:rPr>
+          <w:rFonts w:eastAsiaTheme="minorEastAsia"/>
+          <w:iCs/>
+        </w:rPr>
+        <w:t xml:space="preserve">We know: There exists </w:t>
+      </w:r>
+      <m:oMath>
+        <m:r>
+          <w:rPr>
+            <w:rFonts w:ascii="Cambria Math" w:eastAsiaTheme="minorEastAsia" w:hAnsi="Cambria Math"/>
+          </w:rPr>
+          <m:t xml:space="preserve">x ϵ </m:t>
+        </m:r>
+        <m:d>
+          <m:dPr>
+            <m:begChr m:val="{"/>
+            <m:endChr m:val="}"/>
+            <m:ctrlPr>
+              <w:rPr>
+                <w:rFonts w:ascii="Cambria Math" w:eastAsiaTheme="minorEastAsia" w:hAnsi="Cambria Math"/>
+                <w:i/>
+                <w:iCs/>
+              </w:rPr>
+            </m:ctrlPr>
+          </m:dPr>
+          <m:e>
+            <m:r>
+              <w:rPr>
+                <w:rFonts w:ascii="Cambria Math" w:eastAsiaTheme="minorEastAsia" w:hAnsi="Cambria Math"/>
+              </w:rPr>
+              <m:t>1, …, p-1</m:t>
+            </m:r>
+          </m:e>
+        </m:d>
+      </m:oMath>
+      <w:r>
+        <w:rPr>
+          <w:rFonts w:eastAsiaTheme="minorEastAsia"/>
+          <w:iCs/>
+        </w:rPr>
+        <w:t xml:space="preserve"> such that </w:t>
+      </w:r>
+      <m:oMath>
+        <m:r>
+          <w:rPr>
+            <w:rFonts w:ascii="Cambria Math" w:eastAsiaTheme="minorEastAsia" w:hAnsi="Cambria Math"/>
+          </w:rPr>
+          <m:t>y≡</m:t>
+        </m:r>
+        <m:sSup>
+          <m:sSupPr>
+            <m:ctrlPr>
+              <w:rPr>
+                <w:rFonts w:ascii="Cambria Math" w:eastAsiaTheme="minorEastAsia" w:hAnsi="Cambria Math"/>
+                <w:i/>
+                <w:iCs/>
+              </w:rPr>
+            </m:ctrlPr>
+          </m:sSupPr>
+          <m:e>
+            <m:r>
+              <w:rPr>
+                <w:rFonts w:ascii="Cambria Math" w:eastAsiaTheme="minorEastAsia" w:hAnsi="Cambria Math"/>
+              </w:rPr>
+              <m:t>x</m:t>
+            </m:r>
+          </m:e>
+          <m:sup>
+            <m:r>
+              <w:rPr>
+                <w:rFonts w:ascii="Cambria Math" w:eastAsiaTheme="minorEastAsia" w:hAnsi="Cambria Math"/>
+              </w:rPr>
+              <m:t>2</m:t>
+            </m:r>
+          </m:sup>
+        </m:sSup>
+        <m:r>
+          <w:rPr>
+            <w:rFonts w:ascii="Cambria Math" w:eastAsiaTheme="minorEastAsia" w:hAnsi="Cambria Math"/>
+          </w:rPr>
+          <m:t xml:space="preserve"> </m:t>
+        </m:r>
+        <m:d>
+          <m:dPr>
+            <m:ctrlPr>
+              <w:rPr>
+                <w:rFonts w:ascii="Cambria Math" w:eastAsiaTheme="minorEastAsia" w:hAnsi="Cambria Math"/>
+                <w:i/>
+                <w:iCs/>
+              </w:rPr>
+            </m:ctrlPr>
+          </m:dPr>
+          <m:e>
+            <m:r>
+              <w:rPr>
+                <w:rFonts w:ascii="Cambria Math" w:eastAsiaTheme="minorEastAsia" w:hAnsi="Cambria Math"/>
+              </w:rPr>
+              <m:t>mod p</m:t>
+            </m:r>
+          </m:e>
+        </m:d>
+      </m:oMath>
+      <w:r>
+        <w:rPr>
+          <w:rFonts w:eastAsiaTheme="minorEastAsia"/>
+          <w:iCs/>
+        </w:rPr>
+        <w:t>.</w:t>
+      </w:r>
+    </w:p>
+    <w:p>
+      <w:pPr>
+        <w:ind w:left="0"/>
+        <w:rPr>
+          <w:rFonts w:eastAsiaTheme="minorEastAsia"/>
+          <w:iCs/>
+        </w:rPr>
+      </w:pPr>
+      <w:r>
+        <w:rPr>
+          <w:rFonts w:eastAsiaTheme="minorEastAsia"/>
+          <w:iCs/>
+        </w:rPr>
+        <w:t xml:space="preserve">We seek to prove: </w:t>
+      </w:r>
+      <m:oMath>
+        <m:sSup>
+          <m:sSupPr>
+            <m:ctrlPr>
+              <w:rPr>
+                <w:rFonts w:ascii="Cambria Math" w:eastAsiaTheme="minorEastAsia" w:hAnsi="Cambria Math"/>
+                <w:i/>
+                <w:iCs/>
+              </w:rPr>
+            </m:ctrlPr>
+          </m:sSupPr>
+          <m:e>
+            <m:d>
+              <m:dPr>
+                <m:ctrlPr>
+                  <w:rPr>
+                    <w:rFonts w:ascii="Cambria Math" w:eastAsiaTheme="minorEastAsia" w:hAnsi="Cambria Math"/>
+                    <w:i/>
+                    <w:iCs/>
+                  </w:rPr>
+                </m:ctrlPr>
+              </m:dPr>
+              <m:e>
+                <m:sSup>
+                  <m:sSupPr>
+                    <m:ctrlPr>
+                      <w:rPr>
+                        <w:rFonts w:ascii="Cambria Math" w:eastAsiaTheme="minorEastAsia" w:hAnsi="Cambria Math"/>
+                        <w:i/>
+                        <w:iCs/>
+                      </w:rPr>
+                    </m:ctrlPr>
+                  </m:sSupPr>
+                  <m:e>
+                    <m:r>
+                      <w:rPr>
+                        <w:rFonts w:ascii="Cambria Math" w:eastAsiaTheme="minorEastAsia" w:hAnsi="Cambria Math"/>
+                      </w:rPr>
+                      <m:t>y</m:t>
+                    </m:r>
+                  </m:e>
+                  <m:sup>
+                    <m:f>
+                      <m:fPr>
+                        <m:ctrlPr>
+                          <w:rPr>
+                            <w:rFonts w:ascii="Cambria Math" w:eastAsiaTheme="minorEastAsia" w:hAnsi="Cambria Math"/>
+                            <w:i/>
+                            <w:iCs/>
+                          </w:rPr>
+                        </m:ctrlPr>
+                      </m:fPr>
+                      <m:num>
+                        <m:d>
+                          <m:dPr>
+                            <m:ctrlPr>
+                              <w:rPr>
+                                <w:rFonts w:ascii="Cambria Math" w:eastAsiaTheme="minorEastAsia" w:hAnsi="Cambria Math"/>
+                                <w:i/>
+                                <w:iCs/>
+                              </w:rPr>
+                            </m:ctrlPr>
+                          </m:dPr>
+                          <m:e>
+                            <m:r>
+                              <w:rPr>
+                                <w:rFonts w:ascii="Cambria Math" w:eastAsiaTheme="minorEastAsia" w:hAnsi="Cambria Math"/>
+                              </w:rPr>
+                              <m:t>p+1</m:t>
+                            </m:r>
+                          </m:e>
+                        </m:d>
+                      </m:num>
+                      <m:den>
+                        <m:r>
+                          <w:rPr>
+                            <w:rFonts w:ascii="Cambria Math" w:eastAsiaTheme="minorEastAsia" w:hAnsi="Cambria Math"/>
+                          </w:rPr>
+                          <m:t>4</m:t>
+                        </m:r>
+                      </m:den>
+                    </m:f>
+                  </m:sup>
+                </m:sSup>
+              </m:e>
+            </m:d>
+          </m:e>
+          <m:sup>
+            <m:r>
+              <w:rPr>
+                <w:rFonts w:ascii="Cambria Math" w:eastAsiaTheme="minorEastAsia" w:hAnsi="Cambria Math"/>
+              </w:rPr>
+              <m:t>2</m:t>
+            </m:r>
+          </m:sup>
+        </m:sSup>
+        <m:r>
+          <w:rPr>
+            <w:rFonts w:ascii="Cambria Math" w:eastAsiaTheme="minorEastAsia" w:hAnsi="Cambria Math"/>
+          </w:rPr>
+          <m:t xml:space="preserve">≡y </m:t>
+        </m:r>
+        <m:d>
+          <m:dPr>
+            <m:ctrlPr>
+              <w:rPr>
+                <w:rFonts w:ascii="Cambria Math" w:eastAsiaTheme="minorEastAsia" w:hAnsi="Cambria Math"/>
+                <w:i/>
+                <w:iCs/>
+              </w:rPr>
+            </m:ctrlPr>
+          </m:dPr>
+          <m:e>
+            <m:r>
+              <w:rPr>
+                <w:rFonts w:ascii="Cambria Math" w:eastAsiaTheme="minorEastAsia" w:hAnsi="Cambria Math"/>
+              </w:rPr>
+              <m:t>mod p</m:t>
+            </m:r>
+          </m:e>
+        </m:d>
+      </m:oMath>
+      <w:r>
+        <w:rPr>
+          <w:rFonts w:eastAsiaTheme="minorEastAsia"/>
+          <w:iCs/>
+        </w:rPr>
+        <w:t>. Sufficient condition for that to be true:</w:t>
+      </w:r>
+    </w:p>
+    <w:p>
+      <w:pPr>
+        <w:ind w:left="0"/>
+        <w:rPr>
+          <w:rFonts w:eastAsiaTheme="minorEastAsia"/>
+          <w:iCs/>
+        </w:rPr>
+      </w:pPr>
+      <m:oMath>
+        <m:sSup>
+          <m:sSupPr>
+            <m:ctrlPr>
+              <w:rPr>
+                <w:rFonts w:ascii="Cambria Math" w:eastAsiaTheme="minorEastAsia" w:hAnsi="Cambria Math"/>
+                <w:i/>
+                <w:iCs/>
+              </w:rPr>
+            </m:ctrlPr>
+          </m:sSupPr>
+          <m:e>
+            <m:d>
+              <m:dPr>
+                <m:ctrlPr>
+                  <w:rPr>
+                    <w:rFonts w:ascii="Cambria Math" w:eastAsiaTheme="minorEastAsia" w:hAnsi="Cambria Math"/>
+                    <w:i/>
+                    <w:iCs/>
+                  </w:rPr>
+                </m:ctrlPr>
+              </m:dPr>
+              <m:e>
+                <m:sSup>
+                  <m:sSupPr>
+                    <m:ctrlPr>
+                      <w:rPr>
+                        <w:rFonts w:ascii="Cambria Math" w:eastAsiaTheme="minorEastAsia" w:hAnsi="Cambria Math"/>
+                        <w:i/>
+                        <w:iCs/>
+                      </w:rPr>
+                    </m:ctrlPr>
+                  </m:sSupPr>
+                  <m:e>
+                    <m:r>
+                      <w:rPr>
+                        <w:rFonts w:ascii="Cambria Math" w:eastAsiaTheme="minorEastAsia" w:hAnsi="Cambria Math"/>
+                      </w:rPr>
+                      <m:t>y</m:t>
+                    </m:r>
+                  </m:e>
+                  <m:sup>
+                    <m:f>
+                      <m:fPr>
+                        <m:ctrlPr>
+                          <w:rPr>
+                            <w:rFonts w:ascii="Cambria Math" w:eastAsiaTheme="minorEastAsia" w:hAnsi="Cambria Math"/>
+                            <w:i/>
+                            <w:iCs/>
+                          </w:rPr>
+                        </m:ctrlPr>
+                      </m:fPr>
+                      <m:num>
+                        <m:d>
+                          <m:dPr>
+                            <m:ctrlPr>
+                              <w:rPr>
+                                <w:rFonts w:ascii="Cambria Math" w:eastAsiaTheme="minorEastAsia" w:hAnsi="Cambria Math"/>
+                                <w:i/>
+                                <w:iCs/>
+                              </w:rPr>
+                            </m:ctrlPr>
+                          </m:dPr>
+                          <m:e>
+                            <m:r>
+                              <w:rPr>
+                                <w:rFonts w:ascii="Cambria Math" w:eastAsiaTheme="minorEastAsia" w:hAnsi="Cambria Math"/>
+                              </w:rPr>
+                              <m:t>p+1</m:t>
+                            </m:r>
+                          </m:e>
+                        </m:d>
+                      </m:num>
+                      <m:den>
+                        <m:r>
+                          <w:rPr>
+                            <w:rFonts w:ascii="Cambria Math" w:eastAsiaTheme="minorEastAsia" w:hAnsi="Cambria Math"/>
+                          </w:rPr>
+                          <m:t>4</m:t>
+                        </m:r>
+                      </m:den>
+                    </m:f>
+                  </m:sup>
+                </m:sSup>
+              </m:e>
+            </m:d>
+          </m:e>
+          <m:sup>
+            <m:r>
+              <w:rPr>
+                <w:rFonts w:ascii="Cambria Math" w:eastAsiaTheme="minorEastAsia" w:hAnsi="Cambria Math"/>
+              </w:rPr>
+              <m:t>2</m:t>
+            </m:r>
+          </m:sup>
+        </m:sSup>
+        <m:r>
+          <w:rPr>
+            <w:rFonts w:ascii="Cambria Math" w:eastAsiaTheme="minorEastAsia" w:hAnsi="Cambria Math"/>
+          </w:rPr>
+          <m:t>⋅</m:t>
+        </m:r>
+        <m:sSup>
+          <m:sSupPr>
+            <m:ctrlPr>
+              <w:rPr>
+                <w:rFonts w:ascii="Cambria Math" w:eastAsiaTheme="minorEastAsia" w:hAnsi="Cambria Math"/>
+                <w:i/>
+                <w:iCs/>
+              </w:rPr>
+            </m:ctrlPr>
+          </m:sSupPr>
+          <m:e>
+            <m:r>
+              <w:rPr>
+                <w:rFonts w:ascii="Cambria Math" w:eastAsiaTheme="minorEastAsia" w:hAnsi="Cambria Math"/>
+              </w:rPr>
+              <m:t>y</m:t>
+            </m:r>
+          </m:e>
+          <m:sup>
+            <m:r>
+              <w:rPr>
+                <w:rFonts w:ascii="Cambria Math" w:eastAsiaTheme="minorEastAsia" w:hAnsi="Cambria Math"/>
+              </w:rPr>
+              <m:t>-1</m:t>
+            </m:r>
+          </m:sup>
+        </m:sSup>
+        <m:r>
+          <w:rPr>
+            <w:rFonts w:ascii="Cambria Math" w:eastAsiaTheme="minorEastAsia" w:hAnsi="Cambria Math"/>
+          </w:rPr>
+          <m:t xml:space="preserve">≡1 </m:t>
+        </m:r>
+        <m:d>
+          <m:dPr>
+            <m:ctrlPr>
+              <w:rPr>
+                <w:rFonts w:ascii="Cambria Math" w:eastAsiaTheme="minorEastAsia" w:hAnsi="Cambria Math"/>
+                <w:i/>
+                <w:iCs/>
+              </w:rPr>
+            </m:ctrlPr>
+          </m:dPr>
+          <m:e>
+            <m:r>
+              <w:rPr>
+                <w:rFonts w:ascii="Cambria Math" w:eastAsiaTheme="minorEastAsia" w:hAnsi="Cambria Math"/>
+              </w:rPr>
+              <m:t>mod p</m:t>
+            </m:r>
+          </m:e>
+        </m:d>
+        <m:r>
+          <w:rPr>
+            <w:rFonts w:ascii="Cambria Math" w:eastAsiaTheme="minorEastAsia" w:hAnsi="Cambria Math"/>
+          </w:rPr>
+          <m:t>→</m:t>
+        </m:r>
+      </m:oMath>
+      <w:r>
+        <w:rPr>
+          <w:rFonts w:eastAsiaTheme="minorEastAsia"/>
+          <w:iCs/>
+        </w:rPr>
+        <w:t xml:space="preserve"> is okay, because </w:t>
+      </w:r>
+      <m:oMath>
+        <m:r>
+          <w:rPr>
+            <w:rFonts w:ascii="Cambria Math" w:eastAsiaTheme="minorEastAsia" w:hAnsi="Cambria Math"/>
+          </w:rPr>
+          <m:t>y</m:t>
+        </m:r>
+      </m:oMath>
+      <w:r>
+        <w:rPr>
+          <w:rFonts w:eastAsiaTheme="minorEastAsia"/>
+          <w:iCs/>
+        </w:rPr>
+        <w:t xml:space="preserve"> is invertible modulo </w:t>
+      </w:r>
+      <m:oMath>
+        <m:r>
+          <w:rPr>
+            <w:rFonts w:ascii="Cambria Math" w:eastAsiaTheme="minorEastAsia" w:hAnsi="Cambria Math"/>
+          </w:rPr>
+          <m:t>p</m:t>
+        </m:r>
+      </m:oMath>
+    </w:p>
+    <w:p>
+      <w:pPr>
+        <w:ind w:left="0"/>
+        <w:rPr>
+          <w:rFonts w:eastAsiaTheme="minorEastAsia"/>
+          <w:iCs/>
+        </w:rPr>
+      </w:pPr>
+      <m:oMathPara>
+        <m:oMath>
+          <m:r>
+            <w:rPr>
+              <w:rFonts w:ascii="Cambria Math" w:eastAsiaTheme="minorEastAsia" w:hAnsi="Cambria Math"/>
+            </w:rPr>
+            <w:lastRenderedPageBreak/>
+            <m:t>⇒</m:t>
+          </m:r>
+          <m:d>
+            <m:dPr>
+              <m:ctrlPr>
+                <w:rPr>
+                  <w:rFonts w:ascii="Cambria Math" w:eastAsiaTheme="minorEastAsia" w:hAnsi="Cambria Math"/>
+                  <w:i/>
+                  <w:iCs/>
+                </w:rPr>
+              </m:ctrlPr>
+            </m:dPr>
+            <m:e>
+              <m:sSup>
+                <m:sSupPr>
+                  <m:ctrlPr>
+                    <w:rPr>
+                      <w:rFonts w:ascii="Cambria Math" w:eastAsiaTheme="minorEastAsia" w:hAnsi="Cambria Math"/>
+                      <w:i/>
+                      <w:iCs/>
+                    </w:rPr>
+                  </m:ctrlPr>
+                </m:sSupPr>
+                <m:e>
+                  <m:r>
+                    <w:rPr>
+                      <w:rFonts w:ascii="Cambria Math" w:eastAsiaTheme="minorEastAsia" w:hAnsi="Cambria Math"/>
+                    </w:rPr>
+                    <m:t>y</m:t>
+                  </m:r>
+                </m:e>
+                <m:sup>
+                  <m:r>
+                    <w:rPr>
+                      <w:rFonts w:ascii="Cambria Math" w:eastAsiaTheme="minorEastAsia" w:hAnsi="Cambria Math"/>
+                    </w:rPr>
+                    <m:t>2k+2</m:t>
+                  </m:r>
+                </m:sup>
+              </m:sSup>
+            </m:e>
+          </m:d>
+          <m:r>
+            <w:rPr>
+              <w:rFonts w:ascii="Cambria Math" w:eastAsiaTheme="minorEastAsia" w:hAnsi="Cambria Math"/>
+            </w:rPr>
+            <m:t>⋅</m:t>
+          </m:r>
+          <m:sSup>
+            <m:sSupPr>
+              <m:ctrlPr>
+                <w:rPr>
+                  <w:rFonts w:ascii="Cambria Math" w:eastAsiaTheme="minorEastAsia" w:hAnsi="Cambria Math"/>
+                  <w:i/>
+                  <w:iCs/>
+                </w:rPr>
+              </m:ctrlPr>
+            </m:sSupPr>
+            <m:e>
+              <m:r>
+                <w:rPr>
+                  <w:rFonts w:ascii="Cambria Math" w:eastAsiaTheme="minorEastAsia" w:hAnsi="Cambria Math"/>
+                </w:rPr>
+                <m:t>y</m:t>
+              </m:r>
+            </m:e>
+            <m:sup>
+              <m:r>
+                <w:rPr>
+                  <w:rFonts w:ascii="Cambria Math" w:eastAsiaTheme="minorEastAsia" w:hAnsi="Cambria Math"/>
+                </w:rPr>
+                <m:t>-1</m:t>
+              </m:r>
+            </m:sup>
+          </m:sSup>
+          <m:r>
+            <w:rPr>
+              <w:rFonts w:ascii="Cambria Math" w:eastAsiaTheme="minorEastAsia" w:hAnsi="Cambria Math"/>
+            </w:rPr>
+            <m:t xml:space="preserve">≡1 </m:t>
+          </m:r>
+          <m:d>
+            <m:dPr>
+              <m:ctrlPr>
+                <w:rPr>
+                  <w:rFonts w:ascii="Cambria Math" w:eastAsiaTheme="minorEastAsia" w:hAnsi="Cambria Math"/>
+                  <w:i/>
+                  <w:iCs/>
+                </w:rPr>
+              </m:ctrlPr>
+            </m:dPr>
+            <m:e>
+              <m:r>
+                <w:rPr>
+                  <w:rFonts w:ascii="Cambria Math" w:eastAsiaTheme="minorEastAsia" w:hAnsi="Cambria Math"/>
+                </w:rPr>
+                <m:t>mod p</m:t>
+              </m:r>
+            </m:e>
+          </m:d>
+          <m:r>
+            <w:rPr>
+              <w:rFonts w:ascii="Cambria Math" w:eastAsiaTheme="minorEastAsia" w:hAnsi="Cambria Math"/>
+            </w:rPr>
+            <w:br/>
+          </m:r>
+        </m:oMath>
+        <m:oMath>
+          <m:r>
+            <w:rPr>
+              <w:rFonts w:ascii="Cambria Math" w:eastAsiaTheme="minorEastAsia" w:hAnsi="Cambria Math"/>
+            </w:rPr>
+            <m:t>⇒</m:t>
+          </m:r>
+          <m:sSup>
+            <m:sSupPr>
+              <m:ctrlPr>
+                <w:rPr>
+                  <w:rFonts w:ascii="Cambria Math" w:eastAsiaTheme="minorEastAsia" w:hAnsi="Cambria Math"/>
+                  <w:i/>
+                  <w:iCs/>
+                </w:rPr>
+              </m:ctrlPr>
+            </m:sSupPr>
+            <m:e>
+              <m:r>
+                <w:rPr>
+                  <w:rFonts w:ascii="Cambria Math" w:eastAsiaTheme="minorEastAsia" w:hAnsi="Cambria Math"/>
+                </w:rPr>
+                <m:t>y</m:t>
+              </m:r>
+            </m:e>
+            <m:sup>
+              <m:r>
+                <w:rPr>
+                  <w:rFonts w:ascii="Cambria Math" w:eastAsiaTheme="minorEastAsia" w:hAnsi="Cambria Math"/>
+                </w:rPr>
+                <m:t>2k+1</m:t>
+              </m:r>
+            </m:sup>
+          </m:sSup>
+          <m:r>
+            <w:rPr>
+              <w:rFonts w:ascii="Cambria Math" w:eastAsiaTheme="minorEastAsia" w:hAnsi="Cambria Math"/>
+            </w:rPr>
+            <m:t xml:space="preserve">≡1 </m:t>
+          </m:r>
+          <m:d>
+            <m:dPr>
+              <m:ctrlPr>
+                <w:rPr>
+                  <w:rFonts w:ascii="Cambria Math" w:eastAsiaTheme="minorEastAsia" w:hAnsi="Cambria Math"/>
+                  <w:i/>
+                  <w:iCs/>
+                </w:rPr>
+              </m:ctrlPr>
+            </m:dPr>
+            <m:e>
+              <m:r>
+                <w:rPr>
+                  <w:rFonts w:ascii="Cambria Math" w:eastAsiaTheme="minorEastAsia" w:hAnsi="Cambria Math"/>
+                </w:rPr>
+                <m:t>mod p</m:t>
+              </m:r>
+            </m:e>
+          </m:d>
+          <m:r>
+            <w:rPr>
+              <w:rFonts w:ascii="Cambria Math" w:eastAsiaTheme="minorEastAsia" w:hAnsi="Cambria Math"/>
+            </w:rPr>
+            <w:br/>
+          </m:r>
+        </m:oMath>
+        <m:oMath>
+          <m:r>
+            <w:rPr>
+              <w:rFonts w:ascii="Cambria Math" w:eastAsiaTheme="minorEastAsia" w:hAnsi="Cambria Math"/>
+            </w:rPr>
+            <m:t>⇒</m:t>
+          </m:r>
+          <m:sSup>
+            <m:sSupPr>
+              <m:ctrlPr>
+                <w:rPr>
+                  <w:rFonts w:ascii="Cambria Math" w:eastAsiaTheme="minorEastAsia" w:hAnsi="Cambria Math"/>
+                  <w:i/>
+                  <w:iCs/>
+                </w:rPr>
+              </m:ctrlPr>
+            </m:sSupPr>
+            <m:e>
+              <m:d>
+                <m:dPr>
+                  <m:ctrlPr>
+                    <w:rPr>
+                      <w:rFonts w:ascii="Cambria Math" w:eastAsiaTheme="minorEastAsia" w:hAnsi="Cambria Math"/>
+                      <w:i/>
+                      <w:iCs/>
+                    </w:rPr>
+                  </m:ctrlPr>
+                </m:dPr>
+                <m:e>
+                  <m:sSup>
+                    <m:sSupPr>
+                      <m:ctrlPr>
+                        <w:rPr>
+                          <w:rFonts w:ascii="Cambria Math" w:eastAsiaTheme="minorEastAsia" w:hAnsi="Cambria Math"/>
+                          <w:i/>
+                          <w:iCs/>
+                        </w:rPr>
+                      </m:ctrlPr>
+                    </m:sSupPr>
+                    <m:e>
+                      <m:r>
+                        <w:rPr>
+                          <w:rFonts w:ascii="Cambria Math" w:eastAsiaTheme="minorEastAsia" w:hAnsi="Cambria Math"/>
+                        </w:rPr>
+                        <m:t>x</m:t>
+                      </m:r>
+                    </m:e>
+                    <m:sup>
+                      <m:r>
+                        <w:rPr>
+                          <w:rFonts w:ascii="Cambria Math" w:eastAsiaTheme="minorEastAsia" w:hAnsi="Cambria Math"/>
+                        </w:rPr>
+                        <m:t>2</m:t>
+                      </m:r>
+                    </m:sup>
+                  </m:sSup>
+                </m:e>
+              </m:d>
+            </m:e>
+            <m:sup>
+              <m:r>
+                <w:rPr>
+                  <w:rFonts w:ascii="Cambria Math" w:eastAsiaTheme="minorEastAsia" w:hAnsi="Cambria Math"/>
+                </w:rPr>
+                <m:t>2k+1</m:t>
+              </m:r>
+            </m:sup>
+          </m:sSup>
+          <m:r>
+            <w:rPr>
+              <w:rFonts w:ascii="Cambria Math" w:eastAsiaTheme="minorEastAsia" w:hAnsi="Cambria Math"/>
+            </w:rPr>
+            <m:t xml:space="preserve">≡1 </m:t>
+          </m:r>
+          <m:d>
+            <m:dPr>
+              <m:ctrlPr>
+                <w:rPr>
+                  <w:rFonts w:ascii="Cambria Math" w:eastAsiaTheme="minorEastAsia" w:hAnsi="Cambria Math"/>
+                  <w:i/>
+                  <w:iCs/>
+                </w:rPr>
+              </m:ctrlPr>
+            </m:dPr>
+            <m:e>
+              <m:r>
+                <w:rPr>
+                  <w:rFonts w:ascii="Cambria Math" w:eastAsiaTheme="minorEastAsia" w:hAnsi="Cambria Math"/>
+                </w:rPr>
+                <m:t>mod p</m:t>
+              </m:r>
+            </m:e>
+          </m:d>
+          <m:r>
+            <w:rPr>
+              <w:rFonts w:ascii="Cambria Math" w:eastAsiaTheme="minorEastAsia" w:hAnsi="Cambria Math"/>
+            </w:rPr>
+            <w:br/>
+          </m:r>
+        </m:oMath>
+        <m:oMath>
+          <m:r>
+            <w:rPr>
+              <w:rFonts w:ascii="Cambria Math" w:eastAsiaTheme="minorEastAsia" w:hAnsi="Cambria Math"/>
+            </w:rPr>
+            <m:t>⇒</m:t>
+          </m:r>
+          <m:sSup>
+            <m:sSupPr>
+              <m:ctrlPr>
+                <w:rPr>
+                  <w:rFonts w:ascii="Cambria Math" w:eastAsiaTheme="minorEastAsia" w:hAnsi="Cambria Math"/>
+                  <w:i/>
+                  <w:iCs/>
+                </w:rPr>
+              </m:ctrlPr>
+            </m:sSupPr>
+            <m:e>
+              <m:r>
+                <w:rPr>
+                  <w:rFonts w:ascii="Cambria Math" w:eastAsiaTheme="minorEastAsia" w:hAnsi="Cambria Math"/>
+                </w:rPr>
+                <m:t>x</m:t>
+              </m:r>
+            </m:e>
+            <m:sup>
+              <m:r>
+                <w:rPr>
+                  <w:rFonts w:ascii="Cambria Math" w:eastAsiaTheme="minorEastAsia" w:hAnsi="Cambria Math"/>
+                </w:rPr>
+                <m:t>4k+2</m:t>
+              </m:r>
+            </m:sup>
+          </m:sSup>
+          <m:r>
+            <w:rPr>
+              <w:rFonts w:ascii="Cambria Math" w:eastAsiaTheme="minorEastAsia" w:hAnsi="Cambria Math"/>
+            </w:rPr>
+            <m:t xml:space="preserve">≡1 </m:t>
+          </m:r>
+          <m:d>
+            <m:dPr>
+              <m:ctrlPr>
+                <w:rPr>
+                  <w:rFonts w:ascii="Cambria Math" w:eastAsiaTheme="minorEastAsia" w:hAnsi="Cambria Math"/>
+                  <w:i/>
+                  <w:iCs/>
+                </w:rPr>
+              </m:ctrlPr>
+            </m:dPr>
+            <m:e>
+              <m:r>
+                <w:rPr>
+                  <w:rFonts w:ascii="Cambria Math" w:eastAsiaTheme="minorEastAsia" w:hAnsi="Cambria Math"/>
+                </w:rPr>
+                <m:t>mod p</m:t>
+              </m:r>
+            </m:e>
+          </m:d>
+          <m:r>
+            <w:rPr>
+              <w:rFonts w:ascii="Cambria Math" w:eastAsiaTheme="minorEastAsia" w:hAnsi="Cambria Math"/>
+            </w:rPr>
+            <w:br/>
+          </m:r>
+        </m:oMath>
+        <m:oMath>
+          <m:r>
+            <w:rPr>
+              <w:rFonts w:ascii="Cambria Math" w:eastAsiaTheme="minorEastAsia" w:hAnsi="Cambria Math"/>
+            </w:rPr>
+            <m:t>⇒</m:t>
+          </m:r>
+          <m:sSup>
+            <m:sSupPr>
+              <m:ctrlPr>
+                <w:rPr>
+                  <w:rFonts w:ascii="Cambria Math" w:eastAsiaTheme="minorEastAsia" w:hAnsi="Cambria Math"/>
+                  <w:i/>
+                  <w:iCs/>
+                </w:rPr>
+              </m:ctrlPr>
+            </m:sSupPr>
+            <m:e>
+              <m:r>
+                <w:rPr>
+                  <w:rFonts w:ascii="Cambria Math" w:eastAsiaTheme="minorEastAsia" w:hAnsi="Cambria Math"/>
+                </w:rPr>
+                <m:t>x</m:t>
+              </m:r>
+            </m:e>
+            <m:sup>
+              <m:r>
+                <w:rPr>
+                  <w:rFonts w:ascii="Cambria Math" w:eastAsiaTheme="minorEastAsia" w:hAnsi="Cambria Math"/>
+                </w:rPr>
+                <m:t>p-1</m:t>
+              </m:r>
+            </m:sup>
+          </m:sSup>
+          <m:r>
+            <w:rPr>
+              <w:rFonts w:ascii="Cambria Math" w:eastAsiaTheme="minorEastAsia" w:hAnsi="Cambria Math"/>
+            </w:rPr>
+            <m:t xml:space="preserve">≡1 </m:t>
+          </m:r>
+          <m:d>
+            <m:dPr>
+              <m:ctrlPr>
+                <w:rPr>
+                  <w:rFonts w:ascii="Cambria Math" w:eastAsiaTheme="minorEastAsia" w:hAnsi="Cambria Math"/>
+                  <w:i/>
+                  <w:iCs/>
+                </w:rPr>
+              </m:ctrlPr>
+            </m:dPr>
+            <m:e>
+              <m:r>
+                <w:rPr>
+                  <w:rFonts w:ascii="Cambria Math" w:eastAsiaTheme="minorEastAsia" w:hAnsi="Cambria Math"/>
+                </w:rPr>
+                <m:t>mod p</m:t>
+              </m:r>
+            </m:e>
+          </m:d>
+          <m:r>
+            <w:rPr>
+              <w:rFonts w:ascii="Cambria Math" w:eastAsiaTheme="minorEastAsia" w:hAnsi="Cambria Math"/>
+            </w:rPr>
+            <w:br/>
+          </m:r>
+        </m:oMath>
+        <m:oMath>
+          <m:r>
+            <w:rPr>
+              <w:rFonts w:ascii="Cambria Math" w:eastAsiaTheme="minorEastAsia" w:hAnsi="Cambria Math"/>
+            </w:rPr>
+            <m:t xml:space="preserve">⇒True </m:t>
+          </m:r>
+          <m:d>
+            <m:dPr>
+              <m:ctrlPr>
+                <w:rPr>
+                  <w:rFonts w:ascii="Cambria Math" w:eastAsiaTheme="minorEastAsia" w:hAnsi="Cambria Math"/>
+                  <w:i/>
+                  <w:iCs/>
+                </w:rPr>
+              </m:ctrlPr>
+            </m:dPr>
+            <m:e>
+              <m:r>
+                <w:rPr>
+                  <w:rFonts w:ascii="Cambria Math" w:eastAsiaTheme="minorEastAsia" w:hAnsi="Cambria Math"/>
+                </w:rPr>
+                <m:t>Ferma</m:t>
+              </m:r>
+              <m:sSup>
+                <m:sSupPr>
+                  <m:ctrlPr>
+                    <w:rPr>
+                      <w:rFonts w:ascii="Cambria Math" w:eastAsiaTheme="minorEastAsia" w:hAnsi="Cambria Math"/>
+                      <w:i/>
+                      <w:iCs/>
+                    </w:rPr>
+                  </m:ctrlPr>
+                </m:sSupPr>
+                <m:e>
+                  <m:r>
+                    <w:rPr>
+                      <w:rFonts w:ascii="Cambria Math" w:eastAsiaTheme="minorEastAsia" w:hAnsi="Cambria Math"/>
+                    </w:rPr>
+                    <m:t>t</m:t>
+                  </m:r>
+                </m:e>
+                <m:sup>
+                  <m:r>
+                    <w:rPr>
+                      <w:rFonts w:ascii="Cambria Math" w:eastAsiaTheme="minorEastAsia" w:hAnsi="Cambria Math"/>
+                    </w:rPr>
+                    <m:t>'</m:t>
+                  </m:r>
+                </m:sup>
+              </m:sSup>
+              <m:r>
+                <w:rPr>
+                  <w:rFonts w:ascii="Cambria Math" w:eastAsiaTheme="minorEastAsia" w:hAnsi="Cambria Math"/>
+                </w:rPr>
+                <m:t>s little theorem</m:t>
+              </m:r>
+            </m:e>
+          </m:d>
+        </m:oMath>
+      </m:oMathPara>
+    </w:p>
+    <w:p>
+      <w:pPr>
         <w:ind w:left="0"/>
         <w:rPr>
           <w:rFonts w:eastAsiaTheme="minorEastAsia"/>
@@ -13815,19 +14956,7 @@
           <w:rPr>
             <w:rFonts w:ascii="Cambria Math" w:eastAsiaTheme="minorEastAsia" w:hAnsi="Cambria Math"/>
           </w:rPr>
-          <m:t xml:space="preserve">, y </m:t>
-        </m:r>
-        <m:r>
-          <w:rPr>
-            <w:rFonts w:ascii="Cambria Math" w:eastAsiaTheme="minorEastAsia" w:hAnsi="Cambria Math"/>
-          </w:rPr>
-          <m:t>ϵ</m:t>
-        </m:r>
-        <m:r>
-          <w:rPr>
-            <w:rFonts w:ascii="Cambria Math" w:eastAsiaTheme="minorEastAsia" w:hAnsi="Cambria Math"/>
-          </w:rPr>
-          <m:t xml:space="preserve"> </m:t>
+          <m:t xml:space="preserve">, y ϵ </m:t>
         </m:r>
         <m:sSubSup>
           <m:sSubSupPr>
@@ -14792,25 +15921,7 @@
               <w:rPr>
                 <w:rFonts w:ascii="Cambria Math" w:eastAsiaTheme="minorEastAsia" w:hAnsi="Cambria Math"/>
               </w:rPr>
-              <m:t>q</m:t>
-            </m:r>
-            <m:r>
-              <w:rPr>
-                <w:rFonts w:ascii="Cambria Math" w:eastAsiaTheme="minorEastAsia" w:hAnsi="Cambria Math"/>
-              </w:rPr>
-              <m:t>'</m:t>
-            </m:r>
-            <m:r>
-              <w:rPr>
-                <w:rFonts w:ascii="Cambria Math" w:eastAsiaTheme="minorEastAsia" w:hAnsi="Cambria Math"/>
-              </w:rPr>
-              <m:t>, r</m:t>
-            </m:r>
-            <m:r>
-              <w:rPr>
-                <w:rFonts w:ascii="Cambria Math" w:eastAsiaTheme="minorEastAsia" w:hAnsi="Cambria Math"/>
-              </w:rPr>
-              <m:t>'</m:t>
+              <m:t>q', r'</m:t>
             </m:r>
           </m:e>
         </m:d>
@@ -15551,6 +16662,7 @@
         <w:rPr>
           <w:rFonts w:eastAsiaTheme="minorEastAsia"/>
         </w:rPr>
+        <w:lastRenderedPageBreak/>
         <w:t>Proof by case analysis:</w:t>
       </w:r>
     </w:p>
@@ -15732,13 +16844,7 @@
             <w:rPr>
               <w:rFonts w:ascii="Cambria Math" w:eastAsiaTheme="minorEastAsia" w:hAnsi="Cambria Math"/>
             </w:rPr>
-            <m:t>⌊x/2⌋=x/2=q'⋅y+r</m:t>
-          </m:r>
-          <m:r>
-            <w:rPr>
-              <w:rFonts w:ascii="Cambria Math" w:eastAsiaTheme="minorEastAsia" w:hAnsi="Cambria Math"/>
-            </w:rPr>
-            <m:t>'</m:t>
+            <m:t>⌊x/2⌋=x/2=q'⋅y+r'</m:t>
           </m:r>
         </m:oMath>
       </m:oMathPara>
@@ -15783,15 +16889,12 @@
             <w:rPr>
               <w:rFonts w:ascii="Cambria Math" w:eastAsiaTheme="minorEastAsia" w:hAnsi="Cambria Math"/>
             </w:rPr>
-            <m:t>⋅y+2r</m:t>
+            <m:t>⋅y+2r'</m:t>
           </m:r>
           <m:r>
-            <w:rPr>
-              <w:rFonts w:ascii="Cambria Math" w:eastAsiaTheme="minorEastAsia" w:hAnsi="Cambria Math"/>
-            </w:rPr>
-            <m:t>'</m:t>
-          </m:r>
-          <m:r>
+            <m:rPr>
+              <m:sty m:val="p"/>
+            </m:rPr>
             <w:rPr>
               <w:rFonts w:eastAsiaTheme="minorEastAsia"/>
             </w:rPr>
@@ -16182,21 +17285,12 @@
             <w:rPr>
               <w:rFonts w:ascii="Cambria Math" w:eastAsiaTheme="minorEastAsia" w:hAnsi="Cambria Math"/>
             </w:rPr>
-            <m:t>/2</m:t>
+            <m:t>/2=q'⋅y+r'</m:t>
           </m:r>
           <m:r>
-            <w:rPr>
-              <w:rFonts w:ascii="Cambria Math" w:eastAsiaTheme="minorEastAsia" w:hAnsi="Cambria Math"/>
-            </w:rPr>
-            <m:t>=q'⋅y+r</m:t>
-          </m:r>
-          <m:r>
-            <w:rPr>
-              <w:rFonts w:ascii="Cambria Math" w:eastAsiaTheme="minorEastAsia" w:hAnsi="Cambria Math"/>
-            </w:rPr>
-            <m:t>'</m:t>
-          </m:r>
-          <m:r>
+            <m:rPr>
+              <m:sty m:val="p"/>
+            </m:rPr>
             <w:rPr>
               <w:rFonts w:eastAsiaTheme="minorEastAsia"/>
             </w:rPr>
@@ -16208,19 +17302,7 @@
             <w:rPr>
               <w:rFonts w:ascii="Cambria Math" w:eastAsiaTheme="minorEastAsia" w:hAnsi="Cambria Math"/>
             </w:rPr>
-            <m:t>x-1=</m:t>
-          </m:r>
-          <m:r>
-            <w:rPr>
-              <w:rFonts w:ascii="Cambria Math" w:eastAsiaTheme="minorEastAsia" w:hAnsi="Cambria Math"/>
-            </w:rPr>
-            <m:t>(</m:t>
-          </m:r>
-          <m:r>
-            <w:rPr>
-              <w:rFonts w:ascii="Cambria Math" w:eastAsiaTheme="minorEastAsia" w:hAnsi="Cambria Math"/>
-            </w:rPr>
-            <m:t>2</m:t>
+            <m:t>x-1=(2</m:t>
           </m:r>
           <m:sSup>
             <m:sSupPr>
@@ -16252,25 +17334,7 @@
             <w:rPr>
               <w:rFonts w:ascii="Cambria Math" w:eastAsiaTheme="minorEastAsia" w:hAnsi="Cambria Math"/>
             </w:rPr>
-            <m:t>)</m:t>
-          </m:r>
-          <m:r>
-            <w:rPr>
-              <w:rFonts w:ascii="Cambria Math" w:eastAsiaTheme="minorEastAsia" w:hAnsi="Cambria Math"/>
-            </w:rPr>
-            <m:t>⋅</m:t>
-          </m:r>
-          <m:r>
-            <w:rPr>
-              <w:rFonts w:ascii="Cambria Math" w:eastAsiaTheme="minorEastAsia" w:hAnsi="Cambria Math"/>
-            </w:rPr>
-            <m:t>y</m:t>
-          </m:r>
-          <m:r>
-            <w:rPr>
-              <w:rFonts w:ascii="Cambria Math" w:eastAsiaTheme="minorEastAsia" w:hAnsi="Cambria Math"/>
-            </w:rPr>
-            <m:t>+2</m:t>
+            <m:t>)⋅y+2</m:t>
           </m:r>
           <m:sSup>
             <m:sSupPr>
@@ -16500,7 +17564,6 @@
             <w:rPr>
               <w:rFonts w:ascii="Cambria Math" w:eastAsiaTheme="minorEastAsia" w:hAnsi="Cambria Math"/>
             </w:rPr>
-            <w:lastRenderedPageBreak/>
             <m:t>⌊x/2⌋=x/2=q'⋅y+r'</m:t>
           </m:r>
         </m:oMath>
@@ -16801,6 +17864,9 @@
             </m:sup>
           </m:sSup>
           <m:r>
+            <m:rPr>
+              <m:sty m:val="p"/>
+            </m:rPr>
             <w:rPr>
               <w:rFonts w:ascii="Cambria Math" w:eastAsiaTheme="minorEastAsia" w:hAnsi="Cambria Math"/>
             </w:rPr>
@@ -17222,6 +18288,9 @@
             <m:t>≤y-1</m:t>
           </m:r>
           <m:r>
+            <m:rPr>
+              <m:sty m:val="p"/>
+            </m:rPr>
             <w:rPr>
               <w:rFonts w:ascii="Cambria Math" w:eastAsiaTheme="minorEastAsia" w:hAnsi="Cambria Math"/>
             </w:rPr>
@@ -17268,6 +18337,9 @@
             <m:t>≤2y-2</m:t>
           </m:r>
           <m:r>
+            <m:rPr>
+              <m:sty m:val="p"/>
+            </m:rPr>
             <w:rPr>
               <w:rFonts w:ascii="Cambria Math" w:eastAsiaTheme="minorEastAsia" w:hAnsi="Cambria Math"/>
             </w:rPr>
@@ -17332,6 +18404,7 @@
           <w:rPr>
             <w:rFonts w:ascii="Cambria Math" w:eastAsiaTheme="minorEastAsia" w:hAnsi="Cambria Math"/>
           </w:rPr>
+          <w:lastRenderedPageBreak/>
           <m:t>x</m:t>
         </m:r>
       </m:oMath>
@@ -17378,19 +18451,7 @@
           <w:rPr>
             <w:rFonts w:ascii="Cambria Math" w:eastAsiaTheme="minorEastAsia" w:hAnsi="Cambria Math"/>
           </w:rPr>
-          <m:t>+1</m:t>
-        </m:r>
-        <m:r>
-          <w:rPr>
-            <w:rFonts w:ascii="Cambria Math" w:eastAsiaTheme="minorEastAsia" w:hAnsi="Cambria Math"/>
-          </w:rPr>
-          <m:t>≥</m:t>
-        </m:r>
-        <m:r>
-          <w:rPr>
-            <w:rFonts w:ascii="Cambria Math" w:eastAsiaTheme="minorEastAsia" w:hAnsi="Cambria Math"/>
-          </w:rPr>
-          <m:t>y</m:t>
+          <m:t>+1≥y</m:t>
         </m:r>
       </m:oMath>
       <w:r>
@@ -17565,6 +18626,9 @@
             </m:e>
           </m:d>
           <m:r>
+            <m:rPr>
+              <m:sty m:val="p"/>
+            </m:rPr>
             <w:rPr>
               <w:rFonts w:ascii="Cambria Math" w:eastAsiaTheme="minorEastAsia" w:hAnsi="Cambria Math"/>
             </w:rPr>
@@ -17908,6 +18972,9 @@
             <m:t>≤y-1</m:t>
           </m:r>
           <m:r>
+            <m:rPr>
+              <m:sty m:val="p"/>
+            </m:rPr>
             <w:rPr>
               <w:rFonts w:ascii="Cambria Math" w:eastAsiaTheme="minorEastAsia" w:hAnsi="Cambria Math"/>
             </w:rPr>
@@ -17954,6 +19021,9 @@
             <m:t>+1≤2y-1</m:t>
           </m:r>
           <m:r>
+            <m:rPr>
+              <m:sty m:val="p"/>
+            </m:rPr>
             <w:rPr>
               <w:rFonts w:ascii="Cambria Math" w:eastAsiaTheme="minorEastAsia" w:hAnsi="Cambria Math"/>
             </w:rPr>
@@ -18033,6 +19103,14 @@
           <w:rFonts w:eastAsiaTheme="minorEastAsia"/>
         </w:rPr>
       </w:pPr>
+    </w:p>
+    <w:p>
+      <w:pPr>
+        <w:ind w:left="0"/>
+        <w:rPr>
+          <w:rFonts w:eastAsiaTheme="minorEastAsia"/>
+        </w:rPr>
+      </w:pPr>
       <w:r>
         <w:rPr>
           <w:rFonts w:eastAsiaTheme="minorEastAsia"/>
@@ -18070,7 +19148,6 @@
             <w:rPr>
               <w:rFonts w:ascii="Cambria Math" w:eastAsiaTheme="minorEastAsia" w:hAnsi="Cambria Math"/>
             </w:rPr>
-            <w:lastRenderedPageBreak/>
             <m:t>BinSearch</m:t>
           </m:r>
           <m:d>
@@ -18118,6 +19195,9 @@
             </m:e>
           </m:d>
           <m:r>
+            <m:rPr>
+              <m:sty m:val="p"/>
+            </m:rPr>
             <w:rPr>
               <w:rFonts w:ascii="Cambria Math" w:eastAsiaTheme="minorEastAsia" w:hAnsi="Cambria Math"/>
             </w:rPr>
@@ -18129,13 +19209,7 @@
             <w:rPr>
               <w:rFonts w:ascii="Cambria Math" w:eastAsiaTheme="minorEastAsia" w:hAnsi="Cambria Math"/>
             </w:rPr>
-            <m:t>1.</m:t>
-          </m:r>
-          <m:r>
-            <w:rPr>
-              <w:rFonts w:ascii="Cambria Math" w:eastAsiaTheme="minorEastAsia" w:hAnsi="Cambria Math"/>
-            </w:rPr>
-            <m:t xml:space="preserve">     </m:t>
+            <m:t xml:space="preserve">1.     </m:t>
           </m:r>
           <m:r>
             <m:rPr>
@@ -18150,19 +19224,7 @@
             <w:rPr>
               <w:rFonts w:ascii="Cambria Math" w:eastAsiaTheme="minorEastAsia" w:hAnsi="Cambria Math"/>
             </w:rPr>
-            <m:t xml:space="preserve"> lo≤</m:t>
-          </m:r>
-          <m:r>
-            <w:rPr>
-              <w:rFonts w:ascii="Cambria Math" w:eastAsiaTheme="minorEastAsia" w:hAnsi="Cambria Math"/>
-            </w:rPr>
-            <m:t>hi</m:t>
-          </m:r>
-          <m:r>
-            <w:rPr>
-              <w:rFonts w:ascii="Cambria Math" w:eastAsiaTheme="minorEastAsia" w:hAnsi="Cambria Math"/>
-            </w:rPr>
-            <m:t xml:space="preserve"> </m:t>
+            <m:t xml:space="preserve"> lo≤hi </m:t>
           </m:r>
           <m:r>
             <m:rPr>
@@ -18174,6 +19236,9 @@
             <m:t>then</m:t>
           </m:r>
           <m:r>
+            <m:rPr>
+              <m:sty m:val="p"/>
+            </m:rPr>
             <w:rPr>
               <w:rFonts w:ascii="Cambria Math" w:eastAsiaTheme="minorEastAsia" w:hAnsi="Cambria Math"/>
             </w:rPr>
@@ -18185,19 +19250,7 @@
             <w:rPr>
               <w:rFonts w:ascii="Cambria Math" w:eastAsiaTheme="minorEastAsia" w:hAnsi="Cambria Math"/>
             </w:rPr>
-            <m:t>2</m:t>
-          </m:r>
-          <m:r>
-            <w:rPr>
-              <w:rFonts w:ascii="Cambria Math" w:eastAsiaTheme="minorEastAsia" w:hAnsi="Cambria Math"/>
-            </w:rPr>
-            <m:t xml:space="preserve">.         </m:t>
-          </m:r>
-          <m:r>
-            <w:rPr>
-              <w:rFonts w:ascii="Cambria Math" w:eastAsiaTheme="minorEastAsia" w:hAnsi="Cambria Math"/>
-            </w:rPr>
-            <m:t>mid←⌊</m:t>
+            <m:t>2.         mid←⌊</m:t>
           </m:r>
           <m:d>
             <m:dPr>
@@ -18243,13 +19296,7 @@
             <w:rPr>
               <w:rFonts w:ascii="Cambria Math" w:eastAsiaTheme="minorEastAsia" w:hAnsi="Cambria Math"/>
             </w:rPr>
-            <m:t xml:space="preserve">3. </m:t>
-          </m:r>
-          <m:r>
-            <w:rPr>
-              <w:rFonts w:ascii="Cambria Math" w:eastAsiaTheme="minorEastAsia" w:hAnsi="Cambria Math"/>
-            </w:rPr>
-            <m:t xml:space="preserve">        </m:t>
+            <m:t xml:space="preserve">3.         </m:t>
           </m:r>
           <m:r>
             <m:rPr>
@@ -18308,6 +19355,9 @@
             <m:t xml:space="preserve"> true</m:t>
           </m:r>
           <m:r>
+            <m:rPr>
+              <m:sty m:val="p"/>
+            </m:rPr>
             <w:rPr>
               <w:rFonts w:ascii="Cambria Math" w:eastAsiaTheme="minorEastAsia" w:hAnsi="Cambria Math"/>
             </w:rPr>
@@ -18319,13 +19369,7 @@
             <w:rPr>
               <w:rFonts w:ascii="Cambria Math" w:eastAsiaTheme="minorEastAsia" w:hAnsi="Cambria Math"/>
             </w:rPr>
-            <m:t xml:space="preserve">4. </m:t>
-          </m:r>
-          <m:r>
-            <w:rPr>
-              <w:rFonts w:ascii="Cambria Math" w:eastAsiaTheme="minorEastAsia" w:hAnsi="Cambria Math"/>
-            </w:rPr>
-            <m:t xml:space="preserve">        </m:t>
+            <m:t xml:space="preserve">4.         </m:t>
           </m:r>
           <m:r>
             <m:rPr>
@@ -18408,6 +19452,9 @@
             </m:e>
           </m:d>
           <m:r>
+            <m:rPr>
+              <m:sty m:val="p"/>
+            </m:rPr>
             <w:rPr>
               <w:rFonts w:ascii="Cambria Math" w:eastAsiaTheme="minorEastAsia" w:hAnsi="Cambria Math"/>
             </w:rPr>
@@ -18419,13 +19466,7 @@
             <w:rPr>
               <w:rFonts w:ascii="Cambria Math" w:eastAsiaTheme="minorEastAsia" w:hAnsi="Cambria Math"/>
             </w:rPr>
-            <m:t xml:space="preserve">5. </m:t>
-          </m:r>
-          <m:r>
-            <w:rPr>
-              <w:rFonts w:ascii="Cambria Math" w:eastAsiaTheme="minorEastAsia" w:hAnsi="Cambria Math"/>
-            </w:rPr>
-            <m:t xml:space="preserve">        </m:t>
+            <m:t xml:space="preserve">5.         </m:t>
           </m:r>
           <m:r>
             <m:rPr>
@@ -18461,6 +19502,9 @@
             </m:e>
           </m:d>
           <m:r>
+            <m:rPr>
+              <m:sty m:val="p"/>
+            </m:rPr>
             <w:rPr>
               <w:rFonts w:ascii="Cambria Math" w:eastAsiaTheme="minorEastAsia" w:hAnsi="Cambria Math"/>
             </w:rPr>
@@ -18472,13 +19516,7 @@
             <w:rPr>
               <w:rFonts w:ascii="Cambria Math" w:eastAsiaTheme="minorEastAsia" w:hAnsi="Cambria Math"/>
             </w:rPr>
-            <m:t xml:space="preserve">6. </m:t>
-          </m:r>
-          <m:r>
-            <w:rPr>
-              <w:rFonts w:ascii="Cambria Math" w:eastAsiaTheme="minorEastAsia" w:hAnsi="Cambria Math"/>
-            </w:rPr>
-            <m:t xml:space="preserve">    </m:t>
+            <m:t xml:space="preserve">6.     </m:t>
           </m:r>
           <m:r>
             <m:rPr>
@@ -18583,6 +19621,9 @@
             </m:e>
           </m:d>
           <m:r>
+            <m:rPr>
+              <m:sty m:val="p"/>
+            </m:rPr>
             <w:rPr>
               <w:rFonts w:ascii="Cambria Math" w:eastAsiaTheme="minorEastAsia" w:hAnsi="Cambria Math"/>
             </w:rPr>
@@ -18621,6 +19662,9 @@
             <m:t>do</m:t>
           </m:r>
           <m:r>
+            <m:rPr>
+              <m:sty m:val="p"/>
+            </m:rPr>
             <w:rPr>
               <w:rFonts w:ascii="Cambria Math" w:eastAsiaTheme="minorEastAsia" w:hAnsi="Cambria Math"/>
             </w:rPr>
@@ -18678,6 +19722,7 @@
             <w:rPr>
               <w:rFonts w:ascii="Cambria Math" w:eastAsiaTheme="minorEastAsia" w:hAnsi="Cambria Math"/>
             </w:rPr>
+            <w:lastRenderedPageBreak/>
             <m:t xml:space="preserve">3.         </m:t>
           </m:r>
           <m:r>
@@ -18737,6 +19782,9 @@
             <m:t xml:space="preserve"> true</m:t>
           </m:r>
           <m:r>
+            <m:rPr>
+              <m:sty m:val="p"/>
+            </m:rPr>
             <w:rPr>
               <w:rFonts w:ascii="Cambria Math" w:eastAsiaTheme="minorEastAsia" w:hAnsi="Cambria Math"/>
             </w:rPr>
@@ -18804,15 +19852,12 @@
             <w:rPr>
               <w:rFonts w:ascii="Cambria Math" w:eastAsiaTheme="minorEastAsia" w:hAnsi="Cambria Math"/>
             </w:rPr>
-            <m:t xml:space="preserve"> </m:t>
+            <m:t xml:space="preserve"> lo←mid+1</m:t>
           </m:r>
           <m:r>
-            <w:rPr>
-              <w:rFonts w:ascii="Cambria Math" w:eastAsiaTheme="minorEastAsia" w:hAnsi="Cambria Math"/>
-            </w:rPr>
-            <m:t>lo←mid+1</m:t>
-          </m:r>
-          <m:r>
+            <m:rPr>
+              <m:sty m:val="p"/>
+            </m:rPr>
             <w:rPr>
               <w:rFonts w:ascii="Cambria Math" w:eastAsiaTheme="minorEastAsia" w:hAnsi="Cambria Math"/>
             </w:rPr>
@@ -18839,15 +19884,12 @@
             <w:rPr>
               <w:rFonts w:ascii="Cambria Math" w:eastAsiaTheme="minorEastAsia" w:hAnsi="Cambria Math"/>
             </w:rPr>
-            <m:t xml:space="preserve"> </m:t>
+            <m:t xml:space="preserve"> hi←mid-1</m:t>
           </m:r>
           <m:r>
-            <w:rPr>
-              <w:rFonts w:ascii="Cambria Math" w:eastAsiaTheme="minorEastAsia" w:hAnsi="Cambria Math"/>
-            </w:rPr>
-            <m:t>hi←mid-1</m:t>
-          </m:r>
-          <m:r>
+            <m:rPr>
+              <m:sty m:val="p"/>
+            </m:rPr>
             <w:rPr>
               <w:rFonts w:ascii="Cambria Math" w:eastAsiaTheme="minorEastAsia" w:hAnsi="Cambria Math"/>
             </w:rPr>
@@ -19437,13 +20479,7 @@
           <w:rPr>
             <w:rFonts w:ascii="Cambria Math" w:eastAsiaTheme="minorEastAsia" w:hAnsi="Cambria Math"/>
           </w:rPr>
-          <m:t>False→</m:t>
-        </m:r>
-        <m:r>
-          <w:rPr>
-            <w:rFonts w:ascii="Cambria Math" w:eastAsiaTheme="minorEastAsia" w:hAnsi="Cambria Math"/>
-          </w:rPr>
-          <m:t xml:space="preserve">either </m:t>
+          <m:t xml:space="preserve">False→either </m:t>
         </m:r>
         <m:d>
           <m:dPr>
@@ -19516,12 +20552,6 @@
           <w:rFonts w:eastAsiaTheme="minorEastAsia"/>
         </w:rPr>
       </w:pPr>
-      <w:r>
-        <w:rPr>
-          <w:rFonts w:eastAsiaTheme="minorEastAsia"/>
-        </w:rPr>
-        <w:t>Proof by case analysis:</w:t>
-      </w:r>
     </w:p>
     <w:p>
       <w:pPr>
@@ -19534,7 +20564,20 @@
         <w:rPr>
           <w:rFonts w:eastAsiaTheme="minorEastAsia"/>
         </w:rPr>
-        <w:lastRenderedPageBreak/>
+        <w:t>Proof by case analysis:</w:t>
+      </w:r>
+    </w:p>
+    <w:p>
+      <w:pPr>
+        <w:ind w:left="0"/>
+        <w:rPr>
+          <w:rFonts w:eastAsiaTheme="minorEastAsia"/>
+        </w:rPr>
+      </w:pPr>
+      <w:r>
+        <w:rPr>
+          <w:rFonts w:eastAsiaTheme="minorEastAsia"/>
+        </w:rPr>
         <w:t xml:space="preserve">Case 1: </w:t>
       </w:r>
       <m:oMath>
@@ -19596,6 +20639,82 @@
         </w:rPr>
         <w:t xml:space="preserve"> in Line (6).</w:t>
       </w:r>
+      <w:r>
+        <w:rPr>
+          <w:rFonts w:eastAsiaTheme="minorEastAsia"/>
+        </w:rPr>
+        <w:t xml:space="preserve"> Then, this is either from </w:t>
+      </w:r>
+      <m:oMath>
+        <m:r>
+          <w:rPr>
+            <w:rFonts w:ascii="Cambria Math" w:eastAsiaTheme="minorEastAsia" w:hAnsi="Cambria Math"/>
+          </w:rPr>
+          <m:t>(a)</m:t>
+        </m:r>
+      </m:oMath>
+      <w:r>
+        <w:rPr>
+          <w:rFonts w:eastAsiaTheme="minorEastAsia"/>
+        </w:rPr>
+        <w:t xml:space="preserve"> Line </w:t>
+      </w:r>
+      <m:oMath>
+        <m:r>
+          <w:rPr>
+            <w:rFonts w:ascii="Cambria Math" w:eastAsiaTheme="minorEastAsia" w:hAnsi="Cambria Math"/>
+          </w:rPr>
+          <m:t>(6)</m:t>
+        </m:r>
+      </m:oMath>
+      <w:r>
+        <w:rPr>
+          <w:rFonts w:eastAsiaTheme="minorEastAsia"/>
+        </w:rPr>
+        <w:t xml:space="preserve"> without making any recursive calls, or </w:t>
+      </w:r>
+      <m:oMath>
+        <m:r>
+          <w:rPr>
+            <w:rFonts w:ascii="Cambria Math" w:eastAsiaTheme="minorEastAsia" w:hAnsi="Cambria Math"/>
+          </w:rPr>
+          <m:t>(b)</m:t>
+        </m:r>
+      </m:oMath>
+      <w:r>
+        <w:rPr>
+          <w:rFonts w:eastAsiaTheme="minorEastAsia"/>
+        </w:rPr>
+        <w:t xml:space="preserve"> as the return value from a recursive call from one of Lines </w:t>
+      </w:r>
+      <m:oMath>
+        <m:r>
+          <w:rPr>
+            <w:rFonts w:ascii="Cambria Math" w:eastAsiaTheme="minorEastAsia" w:hAnsi="Cambria Math"/>
+          </w:rPr>
+          <m:t>(4)</m:t>
+        </m:r>
+      </m:oMath>
+      <w:r>
+        <w:rPr>
+          <w:rFonts w:eastAsiaTheme="minorEastAsia"/>
+        </w:rPr>
+        <w:t xml:space="preserve"> or </w:t>
+      </w:r>
+      <m:oMath>
+        <m:r>
+          <w:rPr>
+            <w:rFonts w:ascii="Cambria Math" w:eastAsiaTheme="minorEastAsia" w:hAnsi="Cambria Math"/>
+          </w:rPr>
+          <m:t>(5)</m:t>
+        </m:r>
+      </m:oMath>
+      <w:r>
+        <w:rPr>
+          <w:rFonts w:eastAsiaTheme="minorEastAsia"/>
+        </w:rPr>
+        <w:t>.</w:t>
+      </w:r>
     </w:p>
     <w:p>
       <w:pPr>
@@ -19608,7 +20727,21 @@
         <w:rPr>
           <w:rFonts w:eastAsiaTheme="minorEastAsia"/>
         </w:rPr>
-        <w:t xml:space="preserve">Case 2: </w:t>
+        <w:t xml:space="preserve">For </w:t>
+      </w:r>
+      <m:oMath>
+        <m:r>
+          <w:rPr>
+            <w:rFonts w:ascii="Cambria Math" w:eastAsiaTheme="minorEastAsia" w:hAnsi="Cambria Math"/>
+          </w:rPr>
+          <m:t>(b)</m:t>
+        </m:r>
+      </m:oMath>
+      <w:r>
+        <w:rPr>
+          <w:rFonts w:eastAsiaTheme="minorEastAsia"/>
+        </w:rPr>
+        <w:t xml:space="preserve">, we first observe that </w:t>
       </w:r>
       <m:oMath>
         <m:r>
@@ -19622,13 +20755,92 @@
         <w:rPr>
           <w:rFonts w:eastAsiaTheme="minorEastAsia"/>
         </w:rPr>
-        <w:t xml:space="preserve"> on input: </w:t>
-      </w:r>
-      <w:r>
-        <w:rPr>
-          <w:rFonts w:eastAsiaTheme="minorEastAsia"/>
-        </w:rPr>
-        <w:t xml:space="preserve">by induction on </w:t>
+        <w:t xml:space="preserve"> because the only recursive calls are within the </w:t>
+      </w:r>
+      <m:oMath>
+        <m:r>
+          <m:rPr>
+            <m:sty m:val="bi"/>
+          </m:rPr>
+          <w:rPr>
+            <w:rFonts w:ascii="Cambria Math" w:eastAsiaTheme="minorEastAsia" w:hAnsi="Cambria Math"/>
+          </w:rPr>
+          <m:t>if</m:t>
+        </m:r>
+      </m:oMath>
+      <w:r>
+        <w:rPr>
+          <w:rFonts w:eastAsiaTheme="minorEastAsia"/>
+        </w:rPr>
+        <w:t xml:space="preserve"> block of Line </w:t>
+      </w:r>
+      <m:oMath>
+        <m:r>
+          <w:rPr>
+            <w:rFonts w:ascii="Cambria Math" w:eastAsiaTheme="minorEastAsia" w:hAnsi="Cambria Math"/>
+          </w:rPr>
+          <m:t>(1)</m:t>
+        </m:r>
+      </m:oMath>
+      <w:r>
+        <w:rPr>
+          <w:rFonts w:eastAsiaTheme="minorEastAsia"/>
+        </w:rPr>
+        <w:t xml:space="preserve">. So, all that remains to be proven is that indeed: </w:t>
+      </w:r>
+      <m:oMath>
+        <m:r>
+          <w:rPr>
+            <w:rFonts w:ascii="Cambria Math" w:eastAsiaTheme="minorEastAsia" w:hAnsi="Cambria Math"/>
+          </w:rPr>
+          <m:t>i∉A</m:t>
+        </m:r>
+        <m:d>
+          <m:dPr>
+            <m:begChr m:val="["/>
+            <m:endChr m:val="]"/>
+            <m:ctrlPr>
+              <w:rPr>
+                <w:rFonts w:ascii="Cambria Math" w:eastAsiaTheme="minorEastAsia" w:hAnsi="Cambria Math"/>
+                <w:i/>
+              </w:rPr>
+            </m:ctrlPr>
+          </m:dPr>
+          <m:e>
+            <m:r>
+              <w:rPr>
+                <w:rFonts w:ascii="Cambria Math" w:eastAsiaTheme="minorEastAsia" w:hAnsi="Cambria Math"/>
+              </w:rPr>
+              <m:t>lo, …, hi</m:t>
+            </m:r>
+          </m:e>
+        </m:d>
+      </m:oMath>
+      <w:r>
+        <w:rPr>
+          <w:rFonts w:eastAsiaTheme="minorEastAsia"/>
+        </w:rPr>
+        <w:t>.</w:t>
+      </w:r>
+    </w:p>
+    <w:p>
+      <w:pPr>
+        <w:ind w:left="0"/>
+        <w:rPr>
+          <w:rFonts w:eastAsiaTheme="minorEastAsia"/>
+        </w:rPr>
+      </w:pPr>
+      <w:r>
+        <w:rPr>
+          <w:rFonts w:eastAsiaTheme="minorEastAsia"/>
+        </w:rPr>
+        <w:t>We prove that by</w:t>
+      </w:r>
+      <w:r>
+        <w:rPr>
+          <w:rFonts w:eastAsiaTheme="minorEastAsia"/>
+        </w:rPr>
+        <w:t xml:space="preserve"> induction on </w:t>
       </w:r>
       <m:oMath>
         <m:r>
@@ -19644,6 +20856,832 @@
         </w:rPr>
         <w:t>.</w:t>
       </w:r>
+      <w:r>
+        <w:rPr>
+          <w:rFonts w:eastAsiaTheme="minorEastAsia"/>
+        </w:rPr>
+        <w:t xml:space="preserve"> Base case: </w:t>
+      </w:r>
+      <m:oMath>
+        <m:r>
+          <w:rPr>
+            <w:rFonts w:ascii="Cambria Math" w:eastAsiaTheme="minorEastAsia" w:hAnsi="Cambria Math"/>
+          </w:rPr>
+          <m:t>hi-lo+1=1</m:t>
+        </m:r>
+      </m:oMath>
+      <w:r>
+        <w:rPr>
+          <w:rFonts w:eastAsiaTheme="minorEastAsia"/>
+        </w:rPr>
+        <w:t>.</w:t>
+      </w:r>
+      <w:r>
+        <w:rPr>
+          <w:rFonts w:eastAsiaTheme="minorEastAsia"/>
+        </w:rPr>
+        <w:t xml:space="preserve"> We </w:t>
+      </w:r>
+      <w:r>
+        <w:rPr>
+          <w:rFonts w:eastAsiaTheme="minorEastAsia"/>
+        </w:rPr>
+        <w:t>claim</w:t>
+      </w:r>
+      <w:r>
+        <w:rPr>
+          <w:rFonts w:eastAsiaTheme="minorEastAsia"/>
+        </w:rPr>
+        <w:t xml:space="preserve"> we return </w:t>
+      </w:r>
+      <m:oMath>
+        <m:r>
+          <m:rPr>
+            <m:sty m:val="bi"/>
+          </m:rPr>
+          <w:rPr>
+            <w:rFonts w:ascii="Cambria Math" w:eastAsiaTheme="minorEastAsia" w:hAnsi="Cambria Math"/>
+          </w:rPr>
+          <m:t>false</m:t>
+        </m:r>
+      </m:oMath>
+      <w:r>
+        <w:rPr>
+          <w:rFonts w:eastAsiaTheme="minorEastAsia"/>
+        </w:rPr>
+        <w:t xml:space="preserve"> within the first recursive invocation. </w:t>
+      </w:r>
+      <w:r>
+        <w:rPr>
+          <w:rFonts w:eastAsiaTheme="minorEastAsia"/>
+        </w:rPr>
+        <w:t xml:space="preserve">That is, we claim: </w:t>
+      </w:r>
+      <m:oMath>
+        <m:d>
+          <m:dPr>
+            <m:ctrlPr>
+              <w:rPr>
+                <w:rFonts w:ascii="Cambria Math" w:eastAsiaTheme="minorEastAsia" w:hAnsi="Cambria Math"/>
+                <w:i/>
+              </w:rPr>
+            </m:ctrlPr>
+          </m:dPr>
+          <m:e>
+            <m:r>
+              <w:rPr>
+                <w:rFonts w:ascii="Cambria Math" w:eastAsiaTheme="minorEastAsia" w:hAnsi="Cambria Math"/>
+              </w:rPr>
+              <m:t>i</m:t>
+            </m:r>
+          </m:e>
+        </m:d>
+        <m:r>
+          <w:rPr>
+            <w:rFonts w:ascii="Cambria Math" w:eastAsiaTheme="minorEastAsia" w:hAnsi="Cambria Math"/>
+          </w:rPr>
+          <m:t xml:space="preserve"> </m:t>
+        </m:r>
+        <m:r>
+          <w:rPr>
+            <w:rFonts w:ascii="Cambria Math" w:eastAsiaTheme="minorEastAsia" w:hAnsi="Cambria Math"/>
+          </w:rPr>
+          <m:t>mid+1&gt;</m:t>
+        </m:r>
+        <m:r>
+          <w:rPr>
+            <w:rFonts w:ascii="Cambria Math" w:eastAsiaTheme="minorEastAsia" w:hAnsi="Cambria Math"/>
+          </w:rPr>
+          <m:t>hi</m:t>
+        </m:r>
+      </m:oMath>
+      <w:r>
+        <w:rPr>
+          <w:rFonts w:eastAsiaTheme="minorEastAsia"/>
+        </w:rPr>
+        <w:t xml:space="preserve"> and </w:t>
+      </w:r>
+      <m:oMath>
+        <m:r>
+          <w:rPr>
+            <w:rFonts w:ascii="Cambria Math" w:eastAsiaTheme="minorEastAsia" w:hAnsi="Cambria Math"/>
+          </w:rPr>
+          <m:t>lo&gt;mid-1</m:t>
+        </m:r>
+      </m:oMath>
+      <w:r>
+        <w:rPr>
+          <w:rFonts w:eastAsiaTheme="minorEastAsia"/>
+        </w:rPr>
+        <w:t xml:space="preserve">, </w:t>
+      </w:r>
+      <m:oMath>
+        <m:d>
+          <m:dPr>
+            <m:ctrlPr>
+              <w:rPr>
+                <w:rFonts w:ascii="Cambria Math" w:eastAsiaTheme="minorEastAsia" w:hAnsi="Cambria Math"/>
+                <w:i/>
+              </w:rPr>
+            </m:ctrlPr>
+          </m:dPr>
+          <m:e>
+            <m:r>
+              <w:rPr>
+                <w:rFonts w:ascii="Cambria Math" w:eastAsiaTheme="minorEastAsia" w:hAnsi="Cambria Math"/>
+              </w:rPr>
+              <m:t>ii</m:t>
+            </m:r>
+          </m:e>
+        </m:d>
+        <m:r>
+          <w:rPr>
+            <w:rFonts w:ascii="Cambria Math" w:eastAsiaTheme="minorEastAsia" w:hAnsi="Cambria Math"/>
+          </w:rPr>
+          <m:t xml:space="preserve"> mid=lo=hi</m:t>
+        </m:r>
+      </m:oMath>
+      <w:r>
+        <w:rPr>
+          <w:rFonts w:eastAsiaTheme="minorEastAsia"/>
+        </w:rPr>
+        <w:t xml:space="preserve">, and </w:t>
+      </w:r>
+      <m:oMath>
+        <m:d>
+          <m:dPr>
+            <m:ctrlPr>
+              <w:rPr>
+                <w:rFonts w:ascii="Cambria Math" w:eastAsiaTheme="minorEastAsia" w:hAnsi="Cambria Math"/>
+                <w:i/>
+              </w:rPr>
+            </m:ctrlPr>
+          </m:dPr>
+          <m:e>
+            <m:r>
+              <w:rPr>
+                <w:rFonts w:ascii="Cambria Math" w:eastAsiaTheme="minorEastAsia" w:hAnsi="Cambria Math"/>
+              </w:rPr>
+              <m:t>iii</m:t>
+            </m:r>
+          </m:e>
+        </m:d>
+        <m:r>
+          <w:rPr>
+            <w:rFonts w:ascii="Cambria Math" w:eastAsiaTheme="minorEastAsia" w:hAnsi="Cambria Math"/>
+          </w:rPr>
+          <m:t xml:space="preserve"> i≠A</m:t>
+        </m:r>
+        <m:d>
+          <m:dPr>
+            <m:begChr m:val="["/>
+            <m:endChr m:val="]"/>
+            <m:ctrlPr>
+              <w:rPr>
+                <w:rFonts w:ascii="Cambria Math" w:eastAsiaTheme="minorEastAsia" w:hAnsi="Cambria Math"/>
+                <w:i/>
+              </w:rPr>
+            </m:ctrlPr>
+          </m:dPr>
+          <m:e>
+            <m:r>
+              <w:rPr>
+                <w:rFonts w:ascii="Cambria Math" w:eastAsiaTheme="minorEastAsia" w:hAnsi="Cambria Math"/>
+              </w:rPr>
+              <m:t>mid</m:t>
+            </m:r>
+          </m:e>
+        </m:d>
+      </m:oMath>
+      <w:r>
+        <w:rPr>
+          <w:rFonts w:eastAsiaTheme="minorEastAsia"/>
+        </w:rPr>
+        <w:t>.</w:t>
+      </w:r>
+    </w:p>
+    <w:p>
+      <w:pPr>
+        <w:ind w:left="0"/>
+        <w:rPr>
+          <w:rFonts w:eastAsiaTheme="minorEastAsia"/>
+        </w:rPr>
+      </w:pPr>
+      <m:oMath>
+        <m:r>
+          <w:rPr>
+            <w:rFonts w:ascii="Cambria Math" w:eastAsiaTheme="minorEastAsia" w:hAnsi="Cambria Math"/>
+          </w:rPr>
+          <m:t>(ii)</m:t>
+        </m:r>
+      </m:oMath>
+      <w:r>
+        <w:rPr>
+          <w:rFonts w:eastAsiaTheme="minorEastAsia"/>
+        </w:rPr>
+        <w:t xml:space="preserve"> easy to prove:</w:t>
+      </w:r>
+    </w:p>
+    <w:p>
+      <w:pPr>
+        <w:ind w:left="0"/>
+        <w:rPr>
+          <w:rFonts w:eastAsiaTheme="minorEastAsia"/>
+        </w:rPr>
+      </w:pPr>
+      <m:oMathPara>
+        <m:oMath>
+          <m:r>
+            <w:rPr>
+              <w:rFonts w:ascii="Cambria Math" w:eastAsiaTheme="minorEastAsia" w:hAnsi="Cambria Math"/>
+            </w:rPr>
+            <w:lastRenderedPageBreak/>
+            <m:t>hi-lo+1=1</m:t>
+          </m:r>
+          <m:r>
+            <w:rPr>
+              <w:rFonts w:ascii="Cambria Math" w:eastAsiaTheme="minorEastAsia" w:hAnsi="Cambria Math"/>
+            </w:rPr>
+            <w:br/>
+          </m:r>
+        </m:oMath>
+        <m:oMath>
+          <m:r>
+            <w:rPr>
+              <w:rFonts w:ascii="Cambria Math" w:eastAsiaTheme="minorEastAsia" w:hAnsi="Cambria Math"/>
+            </w:rPr>
+            <m:t>⇒</m:t>
+          </m:r>
+          <m:r>
+            <w:rPr>
+              <w:rFonts w:ascii="Cambria Math" w:eastAsiaTheme="minorEastAsia" w:hAnsi="Cambria Math"/>
+            </w:rPr>
+            <m:t>lo=hi</m:t>
+          </m:r>
+          <m:r>
+            <w:rPr>
+              <w:rFonts w:ascii="Cambria Math" w:eastAsiaTheme="minorEastAsia" w:hAnsi="Cambria Math"/>
+            </w:rPr>
+            <w:br/>
+          </m:r>
+        </m:oMath>
+        <m:oMath>
+          <m:r>
+            <w:rPr>
+              <w:rFonts w:ascii="Cambria Math" w:eastAsiaTheme="minorEastAsia" w:hAnsi="Cambria Math"/>
+            </w:rPr>
+            <m:t>⇒mid=</m:t>
+          </m:r>
+          <m:d>
+            <m:dPr>
+              <m:begChr m:val="⌊"/>
+              <m:endChr m:val="⌋"/>
+              <m:ctrlPr>
+                <w:rPr>
+                  <w:rFonts w:ascii="Cambria Math" w:eastAsiaTheme="minorEastAsia" w:hAnsi="Cambria Math"/>
+                  <w:i/>
+                </w:rPr>
+              </m:ctrlPr>
+            </m:dPr>
+            <m:e>
+              <m:f>
+                <m:fPr>
+                  <m:ctrlPr>
+                    <w:rPr>
+                      <w:rFonts w:ascii="Cambria Math" w:eastAsiaTheme="minorEastAsia" w:hAnsi="Cambria Math"/>
+                      <w:i/>
+                    </w:rPr>
+                  </m:ctrlPr>
+                </m:fPr>
+                <m:num>
+                  <m:d>
+                    <m:dPr>
+                      <m:ctrlPr>
+                        <w:rPr>
+                          <w:rFonts w:ascii="Cambria Math" w:eastAsiaTheme="minorEastAsia" w:hAnsi="Cambria Math"/>
+                          <w:i/>
+                        </w:rPr>
+                      </m:ctrlPr>
+                    </m:dPr>
+                    <m:e>
+                      <m:r>
+                        <w:rPr>
+                          <w:rFonts w:ascii="Cambria Math" w:eastAsiaTheme="minorEastAsia" w:hAnsi="Cambria Math"/>
+                        </w:rPr>
+                        <m:t>lo+hi</m:t>
+                      </m:r>
+                    </m:e>
+                  </m:d>
+                </m:num>
+                <m:den>
+                  <m:r>
+                    <w:rPr>
+                      <w:rFonts w:ascii="Cambria Math" w:eastAsiaTheme="minorEastAsia" w:hAnsi="Cambria Math"/>
+                    </w:rPr>
+                    <m:t>2</m:t>
+                  </m:r>
+                </m:den>
+              </m:f>
+            </m:e>
+          </m:d>
+          <m:r>
+            <w:rPr>
+              <w:rFonts w:ascii="Cambria Math" w:eastAsiaTheme="minorEastAsia" w:hAnsi="Cambria Math"/>
+            </w:rPr>
+            <m:t>=</m:t>
+          </m:r>
+          <m:d>
+            <m:dPr>
+              <m:begChr m:val="⌊"/>
+              <m:endChr m:val="⌋"/>
+              <m:ctrlPr>
+                <w:rPr>
+                  <w:rFonts w:ascii="Cambria Math" w:eastAsiaTheme="minorEastAsia" w:hAnsi="Cambria Math"/>
+                  <w:i/>
+                </w:rPr>
+              </m:ctrlPr>
+            </m:dPr>
+            <m:e>
+              <m:f>
+                <m:fPr>
+                  <m:ctrlPr>
+                    <w:rPr>
+                      <w:rFonts w:ascii="Cambria Math" w:eastAsiaTheme="minorEastAsia" w:hAnsi="Cambria Math"/>
+                      <w:i/>
+                    </w:rPr>
+                  </m:ctrlPr>
+                </m:fPr>
+                <m:num>
+                  <m:d>
+                    <m:dPr>
+                      <m:ctrlPr>
+                        <w:rPr>
+                          <w:rFonts w:ascii="Cambria Math" w:eastAsiaTheme="minorEastAsia" w:hAnsi="Cambria Math"/>
+                          <w:i/>
+                        </w:rPr>
+                      </m:ctrlPr>
+                    </m:dPr>
+                    <m:e>
+                      <m:r>
+                        <w:rPr>
+                          <w:rFonts w:ascii="Cambria Math" w:eastAsiaTheme="minorEastAsia" w:hAnsi="Cambria Math"/>
+                        </w:rPr>
+                        <m:t>lo+lo</m:t>
+                      </m:r>
+                    </m:e>
+                  </m:d>
+                </m:num>
+                <m:den>
+                  <m:r>
+                    <w:rPr>
+                      <w:rFonts w:ascii="Cambria Math" w:eastAsiaTheme="minorEastAsia" w:hAnsi="Cambria Math"/>
+                    </w:rPr>
+                    <m:t>2</m:t>
+                  </m:r>
+                </m:den>
+              </m:f>
+            </m:e>
+          </m:d>
+          <m:r>
+            <w:rPr>
+              <w:rFonts w:ascii="Cambria Math" w:eastAsiaTheme="minorEastAsia" w:hAnsi="Cambria Math"/>
+            </w:rPr>
+            <m:t>=</m:t>
+          </m:r>
+          <m:d>
+            <m:dPr>
+              <m:begChr m:val="⌊"/>
+              <m:endChr m:val="⌋"/>
+              <m:ctrlPr>
+                <w:rPr>
+                  <w:rFonts w:ascii="Cambria Math" w:eastAsiaTheme="minorEastAsia" w:hAnsi="Cambria Math"/>
+                  <w:i/>
+                </w:rPr>
+              </m:ctrlPr>
+            </m:dPr>
+            <m:e>
+              <m:f>
+                <m:fPr>
+                  <m:ctrlPr>
+                    <w:rPr>
+                      <w:rFonts w:ascii="Cambria Math" w:eastAsiaTheme="minorEastAsia" w:hAnsi="Cambria Math"/>
+                      <w:i/>
+                    </w:rPr>
+                  </m:ctrlPr>
+                </m:fPr>
+                <m:num>
+                  <m:d>
+                    <m:dPr>
+                      <m:ctrlPr>
+                        <w:rPr>
+                          <w:rFonts w:ascii="Cambria Math" w:eastAsiaTheme="minorEastAsia" w:hAnsi="Cambria Math"/>
+                          <w:i/>
+                        </w:rPr>
+                      </m:ctrlPr>
+                    </m:dPr>
+                    <m:e>
+                      <m:r>
+                        <w:rPr>
+                          <w:rFonts w:ascii="Cambria Math" w:eastAsiaTheme="minorEastAsia" w:hAnsi="Cambria Math"/>
+                        </w:rPr>
+                        <m:t>2⋅</m:t>
+                      </m:r>
+                      <m:r>
+                        <w:rPr>
+                          <w:rFonts w:ascii="Cambria Math" w:eastAsiaTheme="minorEastAsia" w:hAnsi="Cambria Math"/>
+                        </w:rPr>
+                        <m:t>lo</m:t>
+                      </m:r>
+                    </m:e>
+                  </m:d>
+                </m:num>
+                <m:den>
+                  <m:r>
+                    <w:rPr>
+                      <w:rFonts w:ascii="Cambria Math" w:eastAsiaTheme="minorEastAsia" w:hAnsi="Cambria Math"/>
+                    </w:rPr>
+                    <m:t>2</m:t>
+                  </m:r>
+                </m:den>
+              </m:f>
+            </m:e>
+          </m:d>
+          <m:r>
+            <w:rPr>
+              <w:rFonts w:ascii="Cambria Math" w:eastAsiaTheme="minorEastAsia" w:hAnsi="Cambria Math"/>
+            </w:rPr>
+            <m:t>=</m:t>
+          </m:r>
+          <m:f>
+            <m:fPr>
+              <m:ctrlPr>
+                <w:rPr>
+                  <w:rFonts w:ascii="Cambria Math" w:eastAsiaTheme="minorEastAsia" w:hAnsi="Cambria Math"/>
+                  <w:i/>
+                </w:rPr>
+              </m:ctrlPr>
+            </m:fPr>
+            <m:num>
+              <m:r>
+                <w:rPr>
+                  <w:rFonts w:ascii="Cambria Math" w:eastAsiaTheme="minorEastAsia" w:hAnsi="Cambria Math"/>
+                </w:rPr>
+                <m:t>2⋅lo</m:t>
+              </m:r>
+            </m:num>
+            <m:den>
+              <m:r>
+                <w:rPr>
+                  <w:rFonts w:ascii="Cambria Math" w:eastAsiaTheme="minorEastAsia" w:hAnsi="Cambria Math"/>
+                </w:rPr>
+                <m:t>2</m:t>
+              </m:r>
+            </m:den>
+          </m:f>
+          <m:r>
+            <w:rPr>
+              <w:rFonts w:ascii="Cambria Math" w:eastAsiaTheme="minorEastAsia" w:hAnsi="Cambria Math"/>
+            </w:rPr>
+            <m:t>=lo=hi</m:t>
+          </m:r>
+        </m:oMath>
+      </m:oMathPara>
+    </w:p>
+    <w:p>
+      <w:pPr>
+        <w:ind w:left="0"/>
+        <w:rPr>
+          <w:rFonts w:eastAsiaTheme="minorEastAsia"/>
+        </w:rPr>
+      </w:pPr>
+      <m:oMath>
+        <m:r>
+          <w:rPr>
+            <w:rFonts w:ascii="Cambria Math" w:eastAsiaTheme="minorEastAsia" w:hAnsi="Cambria Math"/>
+          </w:rPr>
+          <m:t>(iii)</m:t>
+        </m:r>
+      </m:oMath>
+      <w:r>
+        <w:rPr>
+          <w:rFonts w:eastAsiaTheme="minorEastAsia"/>
+        </w:rPr>
+        <w:t xml:space="preserve"> is </w:t>
+      </w:r>
+      <m:oMath>
+        <m:r>
+          <m:rPr>
+            <m:sty m:val="bi"/>
+          </m:rPr>
+          <w:rPr>
+            <w:rFonts w:ascii="Cambria Math" w:eastAsiaTheme="minorEastAsia" w:hAnsi="Cambria Math"/>
+          </w:rPr>
+          <m:t>true</m:t>
+        </m:r>
+      </m:oMath>
+      <w:r>
+        <w:rPr>
+          <w:rFonts w:eastAsiaTheme="minorEastAsia"/>
+        </w:rPr>
+        <w:t xml:space="preserve">, because then we would have returned </w:t>
+      </w:r>
+      <m:oMath>
+        <m:r>
+          <m:rPr>
+            <m:sty m:val="bi"/>
+          </m:rPr>
+          <w:rPr>
+            <w:rFonts w:ascii="Cambria Math" w:eastAsiaTheme="minorEastAsia" w:hAnsi="Cambria Math"/>
+          </w:rPr>
+          <m:t>true</m:t>
+        </m:r>
+      </m:oMath>
+      <w:r>
+        <w:rPr>
+          <w:rFonts w:eastAsiaTheme="minorEastAsia"/>
+        </w:rPr>
+        <w:t xml:space="preserve"> in Line </w:t>
+      </w:r>
+      <m:oMath>
+        <m:r>
+          <w:rPr>
+            <w:rFonts w:ascii="Cambria Math" w:eastAsiaTheme="minorEastAsia" w:hAnsi="Cambria Math"/>
+          </w:rPr>
+          <m:t>(3)</m:t>
+        </m:r>
+      </m:oMath>
+      <w:r>
+        <w:rPr>
+          <w:rFonts w:eastAsiaTheme="minorEastAsia"/>
+        </w:rPr>
+        <w:t>.</w:t>
+      </w:r>
+    </w:p>
+    <w:p>
+      <w:pPr>
+        <w:ind w:left="0"/>
+        <w:rPr>
+          <w:rFonts w:eastAsiaTheme="minorEastAsia"/>
+        </w:rPr>
+      </w:pPr>
+      <w:r>
+        <w:rPr>
+          <w:rFonts w:eastAsiaTheme="minorEastAsia"/>
+        </w:rPr>
+        <w:t xml:space="preserve">To prove </w:t>
+      </w:r>
+      <m:oMath>
+        <m:r>
+          <w:rPr>
+            <w:rFonts w:ascii="Cambria Math" w:eastAsiaTheme="minorEastAsia" w:hAnsi="Cambria Math"/>
+          </w:rPr>
+          <m:t>(i)</m:t>
+        </m:r>
+      </m:oMath>
+      <w:r>
+        <w:rPr>
+          <w:rFonts w:eastAsiaTheme="minorEastAsia"/>
+        </w:rPr>
+        <w:t>:</w:t>
+      </w:r>
+      <w:r>
+        <w:rPr>
+          <w:rFonts w:eastAsiaTheme="minorEastAsia"/>
+        </w:rPr>
+        <w:t xml:space="preserve"> we simply exploit: </w:t>
+      </w:r>
+      <m:oMath>
+        <m:r>
+          <w:rPr>
+            <w:rFonts w:ascii="Cambria Math" w:eastAsiaTheme="minorEastAsia" w:hAnsi="Cambria Math"/>
+          </w:rPr>
+          <m:t>mid=hi=lo</m:t>
+        </m:r>
+      </m:oMath>
+    </w:p>
+    <w:p>
+      <w:pPr>
+        <w:ind w:left="0"/>
+        <w:rPr>
+          <w:rFonts w:eastAsiaTheme="minorEastAsia"/>
+        </w:rPr>
+      </w:pPr>
+      <m:oMathPara>
+        <m:oMath>
+          <m:r>
+            <w:rPr>
+              <w:rFonts w:ascii="Cambria Math" w:eastAsiaTheme="minorEastAsia" w:hAnsi="Cambria Math"/>
+            </w:rPr>
+            <m:t>mid=hi⇒mid+1&gt;</m:t>
+          </m:r>
+          <m:r>
+            <w:rPr>
+              <w:rFonts w:ascii="Cambria Math" w:eastAsiaTheme="minorEastAsia" w:hAnsi="Cambria Math"/>
+            </w:rPr>
+            <m:t>hi</m:t>
+          </m:r>
+          <m:r>
+            <w:rPr>
+              <w:rFonts w:ascii="Cambria Math" w:eastAsiaTheme="minorEastAsia" w:hAnsi="Cambria Math"/>
+            </w:rPr>
+            <w:br/>
+          </m:r>
+        </m:oMath>
+        <m:oMath>
+          <m:r>
+            <w:rPr>
+              <w:rFonts w:ascii="Cambria Math" w:eastAsiaTheme="minorEastAsia" w:hAnsi="Cambria Math"/>
+            </w:rPr>
+            <m:t>mid=lo⇒mid-1&lt;lo</m:t>
+          </m:r>
+        </m:oMath>
+      </m:oMathPara>
+    </w:p>
+    <w:p>
+      <w:pPr>
+        <w:ind w:left="0"/>
+        <w:rPr>
+          <w:rFonts w:eastAsiaTheme="minorEastAsia"/>
+        </w:rPr>
+      </w:pPr>
+      <w:r>
+        <w:rPr>
+          <w:rFonts w:eastAsiaTheme="minorEastAsia"/>
+        </w:rPr>
+        <w:t xml:space="preserve">So, the algorithm is correct if it returns </w:t>
+      </w:r>
+      <m:oMath>
+        <m:r>
+          <m:rPr>
+            <m:sty m:val="bi"/>
+          </m:rPr>
+          <w:rPr>
+            <w:rFonts w:ascii="Cambria Math" w:eastAsiaTheme="minorEastAsia" w:hAnsi="Cambria Math"/>
+          </w:rPr>
+          <m:t>false</m:t>
+        </m:r>
+      </m:oMath>
+      <w:r>
+        <w:rPr>
+          <w:rFonts w:eastAsiaTheme="minorEastAsia"/>
+        </w:rPr>
+        <w:t xml:space="preserve">, and </w:t>
+      </w:r>
+      <m:oMath>
+        <m:r>
+          <w:rPr>
+            <w:rFonts w:ascii="Cambria Math" w:eastAsiaTheme="minorEastAsia" w:hAnsi="Cambria Math"/>
+          </w:rPr>
+          <m:t>hi-lo+1=1</m:t>
+        </m:r>
+      </m:oMath>
+      <w:r>
+        <w:rPr>
+          <w:rFonts w:eastAsiaTheme="minorEastAsia"/>
+        </w:rPr>
+        <w:t>.</w:t>
+      </w:r>
+    </w:p>
+    <w:p>
+      <w:pPr>
+        <w:ind w:left="0"/>
+        <w:rPr>
+          <w:rFonts w:eastAsiaTheme="minorEastAsia"/>
+        </w:rPr>
+      </w:pPr>
+      <w:r>
+        <w:rPr>
+          <w:rFonts w:eastAsiaTheme="minorEastAsia"/>
+        </w:rPr>
+        <w:t xml:space="preserve">For the step, we know that on input </w:t>
+      </w:r>
+      <m:oMath>
+        <m:r>
+          <w:rPr>
+            <w:rFonts w:ascii="Cambria Math" w:eastAsiaTheme="minorEastAsia" w:hAnsi="Cambria Math"/>
+          </w:rPr>
+          <m:t>lo&lt;hi</m:t>
+        </m:r>
+      </m:oMath>
+      <w:r>
+        <w:rPr>
+          <w:rFonts w:eastAsiaTheme="minorEastAsia"/>
+        </w:rPr>
+        <w:t>.</w:t>
+      </w:r>
+      <w:r>
+        <w:rPr>
+          <w:rFonts w:eastAsiaTheme="minorEastAsia"/>
+        </w:rPr>
+        <w:t xml:space="preserve"> So, we returned </w:t>
+      </w:r>
+      <m:oMath>
+        <m:r>
+          <m:rPr>
+            <m:sty m:val="bi"/>
+          </m:rPr>
+          <w:rPr>
+            <w:rFonts w:ascii="Cambria Math" w:eastAsiaTheme="minorEastAsia" w:hAnsi="Cambria Math"/>
+          </w:rPr>
+          <m:t>false</m:t>
+        </m:r>
+      </m:oMath>
+      <w:r>
+        <w:rPr>
+          <w:rFonts w:eastAsiaTheme="minorEastAsia"/>
+        </w:rPr>
+        <w:t xml:space="preserve"> in some recursive call. </w:t>
+      </w:r>
+      <w:r>
+        <w:rPr>
+          <w:rFonts w:eastAsiaTheme="minorEastAsia"/>
+        </w:rPr>
+        <w:t>So, all we have to prove to appeal to induction assumption:</w:t>
+      </w:r>
+      <w:r>
+        <w:rPr>
+          <w:rFonts w:eastAsiaTheme="minorEastAsia"/>
+        </w:rPr>
+        <w:t xml:space="preserve"> </w:t>
+      </w:r>
+      <m:oMath>
+        <m:r>
+          <w:rPr>
+            <w:rFonts w:ascii="Cambria Math" w:eastAsiaTheme="minorEastAsia" w:hAnsi="Cambria Math"/>
+          </w:rPr>
+          <m:t>hi-</m:t>
+        </m:r>
+        <m:d>
+          <m:dPr>
+            <m:ctrlPr>
+              <w:rPr>
+                <w:rFonts w:ascii="Cambria Math" w:eastAsiaTheme="minorEastAsia" w:hAnsi="Cambria Math"/>
+                <w:i/>
+              </w:rPr>
+            </m:ctrlPr>
+          </m:dPr>
+          <m:e>
+            <m:r>
+              <w:rPr>
+                <w:rFonts w:ascii="Cambria Math" w:eastAsiaTheme="minorEastAsia" w:hAnsi="Cambria Math"/>
+              </w:rPr>
+              <m:t>mid+1</m:t>
+            </m:r>
+          </m:e>
+        </m:d>
+        <m:r>
+          <w:rPr>
+            <w:rFonts w:ascii="Cambria Math" w:eastAsiaTheme="minorEastAsia" w:hAnsi="Cambria Math"/>
+          </w:rPr>
+          <m:t>&lt;hi-lo</m:t>
+        </m:r>
+      </m:oMath>
+      <w:r>
+        <w:rPr>
+          <w:rFonts w:eastAsiaTheme="minorEastAsia"/>
+        </w:rPr>
+        <w:t xml:space="preserve"> and </w:t>
+      </w:r>
+      <m:oMath>
+        <m:d>
+          <m:dPr>
+            <m:ctrlPr>
+              <w:rPr>
+                <w:rFonts w:ascii="Cambria Math" w:eastAsiaTheme="minorEastAsia" w:hAnsi="Cambria Math"/>
+                <w:i/>
+              </w:rPr>
+            </m:ctrlPr>
+          </m:dPr>
+          <m:e>
+            <m:r>
+              <w:rPr>
+                <w:rFonts w:ascii="Cambria Math" w:eastAsiaTheme="minorEastAsia" w:hAnsi="Cambria Math"/>
+              </w:rPr>
+              <m:t>mid-1</m:t>
+            </m:r>
+          </m:e>
+        </m:d>
+        <m:r>
+          <w:rPr>
+            <w:rFonts w:ascii="Cambria Math" w:eastAsiaTheme="minorEastAsia" w:hAnsi="Cambria Math"/>
+          </w:rPr>
+          <m:t>-lo&lt;hi-lo</m:t>
+        </m:r>
+      </m:oMath>
+      <w:r>
+        <w:rPr>
+          <w:rFonts w:eastAsiaTheme="minorEastAsia"/>
+        </w:rPr>
+        <w:t>.</w:t>
+      </w:r>
+    </w:p>
+    <w:p>
+      <w:pPr>
+        <w:ind w:left="0"/>
+        <w:rPr>
+          <w:rFonts w:eastAsiaTheme="minorEastAsia"/>
+        </w:rPr>
+      </w:pPr>
     </w:p>
     <w:sectPr>
       <w:headerReference w:type="default" r:id="rId8"/>

</xml_diff>

<commit_message>
finish week 4 inverted session
</commit_message>
<xml_diff>
--- a/practice.docx
+++ b/practice.docx
@@ -4167,7 +4167,6 @@
         </w:rPr>
         <w:t xml:space="preserve"> be the n</w:t>
       </w:r>
-      <w:proofErr w:type="spellStart"/>
       <w:r>
         <w:rPr>
           <w:rFonts w:eastAsiaTheme="minorEastAsia"/>
@@ -4175,7 +4174,6 @@
         </w:rPr>
         <w:t>th</w:t>
       </w:r>
-      <w:proofErr w:type="spellEnd"/>
       <w:r>
         <w:rPr>
           <w:rFonts w:eastAsiaTheme="minorEastAsia"/>
@@ -5791,7 +5789,6 @@
         </w:rPr>
         <w:t xml:space="preserve"> be the n</w:t>
       </w:r>
-      <w:proofErr w:type="spellStart"/>
       <w:r>
         <w:rPr>
           <w:rFonts w:eastAsiaTheme="minorEastAsia"/>
@@ -5799,7 +5796,6 @@
         </w:rPr>
         <w:t>th</w:t>
       </w:r>
-      <w:proofErr w:type="spellEnd"/>
       <w:r>
         <w:rPr>
           <w:rFonts w:eastAsiaTheme="minorEastAsia"/>
@@ -6166,21 +6162,7 @@
         <w:rPr>
           <w:rFonts w:eastAsiaTheme="minorEastAsia"/>
         </w:rPr>
-        <w:t>, such that, for all n</w:t>
-      </w:r>
-      <w:proofErr w:type="spellStart"/>
-      <w:r>
-        <w:rPr>
-          <w:rFonts w:eastAsiaTheme="minorEastAsia"/>
-        </w:rPr>
-        <w:t>atural</w:t>
-      </w:r>
-      <w:proofErr w:type="spellEnd"/>
-      <w:r>
-        <w:rPr>
-          <w:rFonts w:eastAsiaTheme="minorEastAsia"/>
-        </w:rPr>
-        <w:t xml:space="preserve"> </w:t>
+        <w:t xml:space="preserve">, such that, for all natural </w:t>
       </w:r>
       <m:oMath>
         <m:r>
@@ -10640,19 +10622,11 @@
         </w:rPr>
         <w:t>. R</w:t>
       </w:r>
-      <w:proofErr w:type="spellStart"/>
-      <w:r>
-        <w:rPr>
-          <w:rFonts w:eastAsiaTheme="minorEastAsia"/>
-        </w:rPr>
-        <w:t>epeated</w:t>
-      </w:r>
-      <w:proofErr w:type="spellEnd"/>
-      <w:r>
-        <w:rPr>
-          <w:rFonts w:eastAsiaTheme="minorEastAsia"/>
-        </w:rPr>
-        <w:t xml:space="preserve"> exponentiation of </w:t>
+      <w:r>
+        <w:rPr>
+          <w:rFonts w:eastAsiaTheme="minorEastAsia"/>
+        </w:rPr>
+        <w:t xml:space="preserve">epeated exponentiation of </w:t>
       </w:r>
       <m:oMath>
         <m:r>
@@ -22336,19 +22310,7 @@
             <w:rPr>
               <w:rFonts w:ascii="Cambria Math" w:eastAsiaTheme="minorEastAsia" w:hAnsi="Cambria Math"/>
             </w:rPr>
-            <m:t>=a</m:t>
-          </m:r>
-          <m:r>
-            <w:rPr>
-              <w:rFonts w:ascii="Cambria Math" w:eastAsiaTheme="minorEastAsia" w:hAnsi="Cambria Math"/>
-            </w:rPr>
-            <m:t>⋅</m:t>
-          </m:r>
-          <m:r>
-            <w:rPr>
-              <w:rFonts w:ascii="Cambria Math" w:eastAsiaTheme="minorEastAsia" w:hAnsi="Cambria Math"/>
-            </w:rPr>
-            <m:t>f</m:t>
+            <m:t>=a⋅f</m:t>
           </m:r>
           <m:d>
             <m:dPr>
@@ -22421,6 +22383,9 @@
             </m:sup>
           </m:sSup>
           <m:r>
+            <m:rPr>
+              <m:sty m:val="p"/>
+            </m:rPr>
             <w:rPr>
               <w:rFonts w:ascii="Cambria Math" w:eastAsiaTheme="minorEastAsia" w:hAnsi="Cambria Math"/>
             </w:rPr>
@@ -22432,13 +22397,7 @@
             <w:rPr>
               <w:rFonts w:ascii="Cambria Math" w:eastAsiaTheme="minorEastAsia" w:hAnsi="Cambria Math"/>
             </w:rPr>
-            <m:t>=a</m:t>
-          </m:r>
-          <m:r>
-            <w:rPr>
-              <w:rFonts w:ascii="Cambria Math" w:eastAsiaTheme="minorEastAsia" w:hAnsi="Cambria Math"/>
-            </w:rPr>
-            <m:t>⋅</m:t>
+            <m:t>=a⋅</m:t>
           </m:r>
           <m:d>
             <m:dPr>
@@ -22454,19 +22413,7 @@
                 <w:rPr>
                   <w:rFonts w:ascii="Cambria Math" w:eastAsiaTheme="minorEastAsia" w:hAnsi="Cambria Math"/>
                 </w:rPr>
-                <m:t>a</m:t>
-              </m:r>
-              <m:r>
-                <w:rPr>
-                  <w:rFonts w:ascii="Cambria Math" w:eastAsiaTheme="minorEastAsia" w:hAnsi="Cambria Math"/>
-                </w:rPr>
-                <m:t>⋅</m:t>
-              </m:r>
-              <m:r>
-                <w:rPr>
-                  <w:rFonts w:ascii="Cambria Math" w:eastAsiaTheme="minorEastAsia" w:hAnsi="Cambria Math"/>
-                </w:rPr>
-                <m:t>f</m:t>
+                <m:t>a⋅f</m:t>
               </m:r>
               <m:d>
                 <m:dPr>
@@ -22625,6 +22572,9 @@
             </m:sup>
           </m:sSup>
           <m:r>
+            <m:rPr>
+              <m:sty m:val="p"/>
+            </m:rPr>
             <w:rPr>
               <w:rFonts w:ascii="Cambria Math" w:eastAsiaTheme="minorEastAsia" w:hAnsi="Cambria Math"/>
             </w:rPr>
@@ -22668,13 +22618,7 @@
             <w:rPr>
               <w:rFonts w:ascii="Cambria Math" w:eastAsiaTheme="minorEastAsia" w:hAnsi="Cambria Math"/>
             </w:rPr>
-            <m:t>⋅</m:t>
-          </m:r>
-          <m:r>
-            <w:rPr>
-              <w:rFonts w:ascii="Cambria Math" w:eastAsiaTheme="minorEastAsia" w:hAnsi="Cambria Math"/>
-            </w:rPr>
-            <m:t>f</m:t>
+            <m:t>⋅f</m:t>
           </m:r>
           <m:d>
             <m:dPr>
@@ -22738,13 +22682,7 @@
             <w:rPr>
               <w:rFonts w:ascii="Cambria Math" w:eastAsiaTheme="minorEastAsia" w:hAnsi="Cambria Math"/>
             </w:rPr>
-            <m:t>+a</m:t>
-          </m:r>
-          <m:r>
-            <w:rPr>
-              <w:rFonts w:ascii="Cambria Math" w:eastAsiaTheme="minorEastAsia" w:hAnsi="Cambria Math"/>
-            </w:rPr>
-            <m:t>⋅</m:t>
+            <m:t>+a⋅</m:t>
           </m:r>
           <m:sSup>
             <m:sSupPr>
@@ -22837,6 +22775,9 @@
             </m:sup>
           </m:sSup>
           <m:r>
+            <m:rPr>
+              <m:sty m:val="p"/>
+            </m:rPr>
             <w:rPr>
               <w:rFonts w:ascii="Cambria Math" w:eastAsiaTheme="minorEastAsia" w:hAnsi="Cambria Math"/>
             </w:rPr>
@@ -22890,19 +22831,7 @@
                 <w:rPr>
                   <w:rFonts w:ascii="Cambria Math" w:eastAsiaTheme="minorEastAsia" w:hAnsi="Cambria Math"/>
                 </w:rPr>
-                <m:t>a</m:t>
-              </m:r>
-              <m:r>
-                <w:rPr>
-                  <w:rFonts w:ascii="Cambria Math" w:eastAsiaTheme="minorEastAsia" w:hAnsi="Cambria Math"/>
-                </w:rPr>
-                <m:t>⋅</m:t>
-              </m:r>
-              <m:r>
-                <w:rPr>
-                  <w:rFonts w:ascii="Cambria Math" w:eastAsiaTheme="minorEastAsia" w:hAnsi="Cambria Math"/>
-                </w:rPr>
-                <m:t>f</m:t>
+                <m:t>a⋅f</m:t>
               </m:r>
               <m:d>
                 <m:dPr>
@@ -23052,13 +22981,7 @@
             <w:rPr>
               <w:rFonts w:ascii="Cambria Math" w:eastAsiaTheme="minorEastAsia" w:hAnsi="Cambria Math"/>
             </w:rPr>
-            <m:t>+a</m:t>
-          </m:r>
-          <m:r>
-            <w:rPr>
-              <w:rFonts w:ascii="Cambria Math" w:eastAsiaTheme="minorEastAsia" w:hAnsi="Cambria Math"/>
-            </w:rPr>
-            <m:t>⋅</m:t>
+            <m:t>+a⋅</m:t>
           </m:r>
           <m:sSup>
             <m:sSupPr>
@@ -23151,6 +23074,9 @@
             </m:sup>
           </m:sSup>
           <m:r>
+            <m:rPr>
+              <m:sty m:val="p"/>
+            </m:rPr>
             <w:rPr>
               <w:rFonts w:ascii="Cambria Math" w:eastAsiaTheme="minorEastAsia" w:hAnsi="Cambria Math"/>
             </w:rPr>
@@ -23194,13 +23120,7 @@
             <w:rPr>
               <w:rFonts w:ascii="Cambria Math" w:eastAsiaTheme="minorEastAsia" w:hAnsi="Cambria Math"/>
             </w:rPr>
-            <m:t>⋅</m:t>
-          </m:r>
-          <m:r>
-            <w:rPr>
-              <w:rFonts w:ascii="Cambria Math" w:eastAsiaTheme="minorEastAsia" w:hAnsi="Cambria Math"/>
-            </w:rPr>
-            <m:t>f</m:t>
+            <m:t>⋅f</m:t>
           </m:r>
           <m:d>
             <m:dPr>
@@ -23380,13 +23300,7 @@
             <w:rPr>
               <w:rFonts w:ascii="Cambria Math" w:eastAsiaTheme="minorEastAsia" w:hAnsi="Cambria Math"/>
             </w:rPr>
-            <m:t>+a</m:t>
-          </m:r>
-          <m:r>
-            <w:rPr>
-              <w:rFonts w:ascii="Cambria Math" w:eastAsiaTheme="minorEastAsia" w:hAnsi="Cambria Math"/>
-            </w:rPr>
-            <m:t>⋅</m:t>
+            <m:t>+a⋅</m:t>
           </m:r>
           <m:sSup>
             <m:sSupPr>
@@ -23479,6 +23393,9 @@
             </m:sup>
           </m:sSup>
           <m:r>
+            <m:rPr>
+              <m:sty m:val="p"/>
+            </m:rPr>
             <w:rPr>
               <w:rFonts w:ascii="Cambria Math" w:eastAsiaTheme="minorEastAsia" w:hAnsi="Cambria Math"/>
             </w:rPr>
@@ -23522,13 +23439,7 @@
             <w:rPr>
               <w:rFonts w:ascii="Cambria Math" w:eastAsiaTheme="minorEastAsia" w:hAnsi="Cambria Math"/>
             </w:rPr>
-            <m:t>⋅</m:t>
-          </m:r>
-          <m:r>
-            <w:rPr>
-              <w:rFonts w:ascii="Cambria Math" w:eastAsiaTheme="minorEastAsia" w:hAnsi="Cambria Math"/>
-            </w:rPr>
-            <m:t>f</m:t>
+            <m:t>⋅f</m:t>
           </m:r>
           <m:d>
             <m:dPr>
@@ -24362,6 +24273,9 @@
             </m:e>
           </m:d>
           <m:r>
+            <m:rPr>
+              <m:sty m:val="p"/>
+            </m:rPr>
             <w:rPr>
               <w:rFonts w:ascii="Cambria Math" w:eastAsiaTheme="minorEastAsia" w:hAnsi="Cambria Math"/>
             </w:rPr>
@@ -24376,6 +24290,9 @@
             <m:t>…</m:t>
           </m:r>
           <m:r>
+            <m:rPr>
+              <m:sty m:val="p"/>
+            </m:rPr>
             <w:rPr>
               <w:rFonts w:ascii="Cambria Math" w:eastAsiaTheme="minorEastAsia" w:hAnsi="Cambria Math"/>
             </w:rPr>
@@ -25786,13 +25703,7 @@
           <w:rPr>
             <w:rFonts w:ascii="Cambria Math" w:eastAsiaTheme="minorEastAsia" w:hAnsi="Cambria Math"/>
           </w:rPr>
-          <m:t>⟺</m:t>
-        </m:r>
-        <m:r>
-          <w:rPr>
-            <w:rFonts w:ascii="Cambria Math" w:eastAsiaTheme="minorEastAsia" w:hAnsi="Cambria Math"/>
-          </w:rPr>
-          <m:t>x=</m:t>
+          <m:t>⟺x=</m:t>
         </m:r>
         <m:func>
           <m:funcPr>
@@ -26327,13 +26238,7 @@
                 <w:rPr>
                   <w:rFonts w:ascii="Cambria Math" w:eastAsiaTheme="minorEastAsia" w:hAnsi="Cambria Math"/>
                 </w:rPr>
-                <m:t>q</m:t>
-              </m:r>
-              <m:r>
-                <w:rPr>
-                  <w:rFonts w:ascii="Cambria Math" w:eastAsiaTheme="minorEastAsia" w:hAnsi="Cambria Math"/>
-                </w:rPr>
-                <m:t>-1</m:t>
+                <m:t>q-1</m:t>
               </m:r>
             </m:sup>
           </m:sSup>
@@ -26365,13 +26270,7 @@
                 <w:rPr>
                   <w:rFonts w:ascii="Cambria Math" w:eastAsiaTheme="minorEastAsia" w:hAnsi="Cambria Math"/>
                 </w:rPr>
-                <m:t>q</m:t>
-              </m:r>
-              <m:r>
-                <w:rPr>
-                  <w:rFonts w:ascii="Cambria Math" w:eastAsiaTheme="minorEastAsia" w:hAnsi="Cambria Math"/>
-                </w:rPr>
-                <m:t>-2</m:t>
+                <m:t>q-2</m:t>
               </m:r>
             </m:sup>
           </m:sSup>
@@ -26408,6 +26307,9 @@
             </m:sup>
           </m:sSup>
           <m:r>
+            <m:rPr>
+              <m:sty m:val="p"/>
+            </m:rPr>
             <w:rPr>
               <w:rFonts w:ascii="Cambria Math" w:eastAsiaTheme="minorEastAsia" w:hAnsi="Cambria Math"/>
             </w:rPr>
@@ -26419,13 +26321,7 @@
             <w:rPr>
               <w:rFonts w:ascii="Cambria Math" w:eastAsiaTheme="minorEastAsia" w:hAnsi="Cambria Math"/>
             </w:rPr>
-            <m:t>⟹</m:t>
-          </m:r>
-          <m:r>
-            <w:rPr>
-              <w:rFonts w:ascii="Cambria Math" w:eastAsiaTheme="minorEastAsia" w:hAnsi="Cambria Math"/>
-            </w:rPr>
-            <m:t>r⋅T=</m:t>
+            <m:t>⟹r⋅T=</m:t>
           </m:r>
           <m:sSup>
             <m:sSupPr>
@@ -26481,13 +26377,7 @@
                 <w:rPr>
                   <w:rFonts w:ascii="Cambria Math" w:eastAsiaTheme="minorEastAsia" w:hAnsi="Cambria Math"/>
                 </w:rPr>
-                <m:t>q</m:t>
-              </m:r>
-              <m:r>
-                <w:rPr>
-                  <w:rFonts w:ascii="Cambria Math" w:eastAsiaTheme="minorEastAsia" w:hAnsi="Cambria Math"/>
-                </w:rPr>
-                <m:t>-1</m:t>
+                <m:t>q-1</m:t>
               </m:r>
             </m:sup>
           </m:sSup>
@@ -26498,6 +26388,9 @@
             <m:t>+…+r</m:t>
           </m:r>
           <m:r>
+            <m:rPr>
+              <m:sty m:val="p"/>
+            </m:rPr>
             <w:rPr>
               <w:rFonts w:eastAsiaTheme="minorEastAsia"/>
             </w:rPr>
@@ -26525,13 +26418,7 @@
             <w:rPr>
               <w:rFonts w:ascii="Cambria Math" w:eastAsiaTheme="minorEastAsia" w:hAnsi="Cambria Math"/>
             </w:rPr>
-            <m:t>⟹</m:t>
-          </m:r>
-          <m:r>
-            <w:rPr>
-              <w:rFonts w:ascii="Cambria Math" w:eastAsiaTheme="minorEastAsia" w:hAnsi="Cambria Math"/>
-            </w:rPr>
-            <m:t>T-r⋅T=</m:t>
+            <m:t>⟹T-r⋅T=</m:t>
           </m:r>
           <m:sSup>
             <m:sSupPr>
@@ -26592,6 +26479,9 @@
             </m:sup>
           </m:sSup>
           <m:r>
+            <m:rPr>
+              <m:sty m:val="p"/>
+            </m:rPr>
             <w:rPr>
               <w:rFonts w:ascii="Cambria Math" w:eastAsiaTheme="minorEastAsia" w:hAnsi="Cambria Math"/>
             </w:rPr>
@@ -26656,6 +26546,9 @@
             </m:sup>
           </m:sSup>
           <m:r>
+            <m:rPr>
+              <m:sty m:val="p"/>
+            </m:rPr>
             <w:rPr>
               <w:rFonts w:ascii="Cambria Math" w:eastAsiaTheme="minorEastAsia" w:hAnsi="Cambria Math"/>
             </w:rPr>
@@ -26823,13 +26716,7 @@
                 <w:rPr>
                   <w:rFonts w:ascii="Cambria Math" w:eastAsiaTheme="minorEastAsia" w:hAnsi="Cambria Math"/>
                 </w:rPr>
-                <m:t>q</m:t>
-              </m:r>
-              <m:r>
-                <w:rPr>
-                  <w:rFonts w:ascii="Cambria Math" w:eastAsiaTheme="minorEastAsia" w:hAnsi="Cambria Math"/>
-                </w:rPr>
-                <m:t>-1</m:t>
+                <m:t>q-1</m:t>
               </m:r>
             </m:sup>
           </m:sSup>
@@ -26861,13 +26748,7 @@
                 <w:rPr>
                   <w:rFonts w:ascii="Cambria Math" w:eastAsiaTheme="minorEastAsia" w:hAnsi="Cambria Math"/>
                 </w:rPr>
-                <m:t>q</m:t>
-              </m:r>
-              <m:r>
-                <w:rPr>
-                  <w:rFonts w:ascii="Cambria Math" w:eastAsiaTheme="minorEastAsia" w:hAnsi="Cambria Math"/>
-                </w:rPr>
-                <m:t>-2</m:t>
+                <m:t>q-2</m:t>
               </m:r>
             </m:sup>
           </m:sSup>
@@ -26904,6 +26785,9 @@
             </m:sup>
           </m:sSup>
           <m:r>
+            <m:rPr>
+              <m:sty m:val="p"/>
+            </m:rPr>
             <w:rPr>
               <w:rFonts w:ascii="Cambria Math" w:eastAsiaTheme="minorEastAsia" w:hAnsi="Cambria Math"/>
             </w:rPr>
@@ -26915,21 +26799,12 @@
             <w:rPr>
               <w:rFonts w:ascii="Cambria Math" w:eastAsiaTheme="minorEastAsia" w:hAnsi="Cambria Math"/>
             </w:rPr>
-            <m:t>=1+1+…+1→</m:t>
+            <m:t>=1+1+…+1→q instances of 1</m:t>
           </m:r>
           <m:r>
-            <w:rPr>
-              <w:rFonts w:ascii="Cambria Math" w:eastAsiaTheme="minorEastAsia" w:hAnsi="Cambria Math"/>
-            </w:rPr>
-            <m:t>q</m:t>
-          </m:r>
-          <m:r>
-            <w:rPr>
-              <w:rFonts w:ascii="Cambria Math" w:eastAsiaTheme="minorEastAsia" w:hAnsi="Cambria Math"/>
-            </w:rPr>
-            <m:t xml:space="preserve"> instances of 1</m:t>
-          </m:r>
-          <m:r>
+            <m:rPr>
+              <m:sty m:val="p"/>
+            </m:rPr>
             <w:rPr>
               <w:rFonts w:ascii="Cambria Math" w:eastAsiaTheme="minorEastAsia" w:hAnsi="Cambria Math"/>
             </w:rPr>
@@ -26941,13 +26816,7 @@
             <w:rPr>
               <w:rFonts w:ascii="Cambria Math" w:eastAsiaTheme="minorEastAsia" w:hAnsi="Cambria Math"/>
             </w:rPr>
-            <m:t>=</m:t>
-          </m:r>
-          <m:r>
-            <w:rPr>
-              <w:rFonts w:ascii="Cambria Math" w:eastAsiaTheme="minorEastAsia" w:hAnsi="Cambria Math"/>
-            </w:rPr>
-            <m:t>q</m:t>
+            <m:t>=q</m:t>
           </m:r>
         </m:oMath>
       </m:oMathPara>
@@ -27296,13 +27165,7 @@
                 <w:rPr>
                   <w:rFonts w:ascii="Cambria Math" w:eastAsiaTheme="minorEastAsia" w:hAnsi="Cambria Math"/>
                 </w:rPr>
-                <m:t>-</m:t>
-              </m:r>
-              <m:r>
-                <w:rPr>
-                  <w:rFonts w:ascii="Cambria Math" w:eastAsiaTheme="minorEastAsia" w:hAnsi="Cambria Math"/>
-                </w:rPr>
-                <m:t>2</m:t>
+                <m:t>-2</m:t>
               </m:r>
             </m:sup>
           </m:sSup>
@@ -27391,6 +27254,9 @@
             </m:sup>
           </m:sSup>
           <m:r>
+            <m:rPr>
+              <m:sty m:val="p"/>
+            </m:rPr>
             <w:rPr>
               <w:rFonts w:ascii="Cambria Math" w:eastAsiaTheme="minorEastAsia" w:hAnsi="Cambria Math"/>
             </w:rPr>
@@ -27678,6 +27544,9 @@
             <m:t>≠1</m:t>
           </m:r>
           <m:r>
+            <m:rPr>
+              <m:sty m:val="p"/>
+            </m:rPr>
             <w:rPr>
               <w:rFonts w:ascii="Cambria Math" w:eastAsiaTheme="minorEastAsia" w:hAnsi="Cambria Math"/>
             </w:rPr>
@@ -28569,13 +28438,7 @@
             <w:rPr>
               <w:rFonts w:ascii="Cambria Math" w:eastAsiaTheme="minorEastAsia" w:hAnsi="Cambria Math"/>
             </w:rPr>
-            <m:t>⟺</m:t>
-          </m:r>
-          <m:r>
-            <w:rPr>
-              <w:rFonts w:ascii="Cambria Math" w:eastAsiaTheme="minorEastAsia" w:hAnsi="Cambria Math"/>
-            </w:rPr>
-            <m:t>x=</m:t>
+            <m:t>⟺x=</m:t>
           </m:r>
           <m:sSup>
             <m:sSupPr>
@@ -29136,6 +28999,9 @@
             </m:e>
           </m:func>
           <m:r>
+            <m:rPr>
+              <m:sty m:val="p"/>
+            </m:rPr>
             <w:rPr>
               <w:rFonts w:ascii="Cambria Math" w:eastAsiaTheme="minorEastAsia" w:hAnsi="Cambria Math"/>
             </w:rPr>
@@ -29979,6 +29845,9 @@
             </m:den>
           </m:f>
           <m:r>
+            <m:rPr>
+              <m:sty m:val="p"/>
+            </m:rPr>
             <w:rPr>
               <w:rFonts w:ascii="Cambria Math" w:eastAsiaTheme="minorEastAsia" w:hAnsi="Cambria Math"/>
             </w:rPr>
@@ -30197,6 +30066,9 @@
             </m:den>
           </m:f>
           <m:r>
+            <m:rPr>
+              <m:sty m:val="p"/>
+            </m:rPr>
             <w:rPr>
               <w:rFonts w:ascii="Cambria Math" w:eastAsiaTheme="minorEastAsia" w:hAnsi="Cambria Math"/>
             </w:rPr>
@@ -30833,6 +30705,9 @@
             <m:t>⋅S</m:t>
           </m:r>
           <m:r>
+            <m:rPr>
+              <m:sty m:val="p"/>
+            </m:rPr>
             <w:rPr>
               <w:rFonts w:ascii="Cambria Math" w:eastAsiaTheme="minorEastAsia" w:hAnsi="Cambria Math"/>
             </w:rPr>
@@ -31145,6 +31020,9 @@
             </m:e>
           </m:d>
           <m:r>
+            <m:rPr>
+              <m:sty m:val="p"/>
+            </m:rPr>
             <w:rPr>
               <w:rFonts w:ascii="Cambria Math" w:eastAsiaTheme="minorEastAsia" w:hAnsi="Cambria Math"/>
             </w:rPr>
@@ -31747,9 +31625,2100 @@
         </w:rPr>
       </w:pPr>
     </w:p>
+    <w:p>
+      <w:pPr>
+        <w:ind w:left="0"/>
+        <w:rPr>
+          <w:rFonts w:eastAsiaTheme="minorEastAsia"/>
+        </w:rPr>
+      </w:pPr>
+      <w:r>
+        <w:rPr>
+          <w:rFonts w:eastAsiaTheme="minorEastAsia"/>
+          <w:b/>
+          <w:bCs/>
+        </w:rPr>
+        <w:t>Proving Greediness</w:t>
+      </w:r>
+    </w:p>
+    <w:p>
+      <w:pPr>
+        <w:ind w:left="0"/>
+        <w:jc w:val="center"/>
+        <w:rPr>
+          <w:rFonts w:eastAsiaTheme="minorEastAsia"/>
+        </w:rPr>
+      </w:pPr>
+      <w:r>
+        <w:rPr>
+          <w:rFonts w:eastAsiaTheme="minorEastAsia"/>
+        </w:rPr>
+        <w:drawing>
+          <wp:inline distT="0" distB="0" distL="0" distR="0" wp14:anchorId="65041DCB" wp14:editId="260C099F">
+            <wp:extent cx="5943600" cy="2609850"/>
+            <wp:effectExtent l="0" t="0" r="0" b="6350"/>
+            <wp:docPr id="1" name="Picture 1" descr="A picture containing diagram&#10;&#10;Description automatically generated"/>
+            <wp:cNvGraphicFramePr>
+              <a:graphicFrameLocks xmlns:a="http://schemas.openxmlformats.org/drawingml/2006/main" noChangeAspect="1"/>
+            </wp:cNvGraphicFramePr>
+            <a:graphic xmlns:a="http://schemas.openxmlformats.org/drawingml/2006/main">
+              <a:graphicData uri="http://schemas.openxmlformats.org/drawingml/2006/picture">
+                <pic:pic xmlns:pic="http://schemas.openxmlformats.org/drawingml/2006/picture">
+                  <pic:nvPicPr>
+                    <pic:cNvPr id="1" name="Picture 1" descr="A picture containing diagram&#10;&#10;Description automatically generated"/>
+                    <pic:cNvPicPr/>
+                  </pic:nvPicPr>
+                  <pic:blipFill>
+                    <a:blip r:embed="rId8"/>
+                    <a:stretch>
+                      <a:fillRect/>
+                    </a:stretch>
+                  </pic:blipFill>
+                  <pic:spPr>
+                    <a:xfrm>
+                      <a:off x="0" y="0"/>
+                      <a:ext cx="5943600" cy="2609850"/>
+                    </a:xfrm>
+                    <a:prstGeom prst="rect">
+                      <a:avLst/>
+                    </a:prstGeom>
+                  </pic:spPr>
+                </pic:pic>
+              </a:graphicData>
+            </a:graphic>
+          </wp:inline>
+        </w:drawing>
+      </w:r>
+    </w:p>
+    <w:p>
+      <w:pPr>
+        <w:ind w:left="0"/>
+        <w:rPr>
+          <w:rFonts w:eastAsiaTheme="minorEastAsia"/>
+        </w:rPr>
+      </w:pPr>
+      <w:r>
+        <w:rPr>
+          <w:rFonts w:eastAsiaTheme="minorEastAsia"/>
+        </w:rPr>
+        <w:t>Candidate greedy choice: request with earliest finish time.</w:t>
+      </w:r>
+    </w:p>
+    <w:p>
+      <w:pPr>
+        <w:ind w:left="0"/>
+        <w:rPr>
+          <w:rFonts w:eastAsiaTheme="minorEastAsia"/>
+        </w:rPr>
+      </w:pPr>
+      <w:r>
+        <w:rPr>
+          <w:rFonts w:eastAsiaTheme="minorEastAsia"/>
+        </w:rPr>
+        <w:t>Proof strategy: “cut and paste</w:t>
+      </w:r>
+      <w:r>
+        <w:rPr>
+          <w:rFonts w:eastAsiaTheme="minorEastAsia"/>
+        </w:rPr>
+        <w:t>.”</w:t>
+      </w:r>
+    </w:p>
+    <w:p>
+      <w:pPr>
+        <w:ind w:left="0"/>
+        <w:rPr>
+          <w:rFonts w:eastAsiaTheme="minorEastAsia"/>
+        </w:rPr>
+      </w:pPr>
+      <w:r>
+        <w:rPr>
+          <w:rFonts w:eastAsiaTheme="minorEastAsia"/>
+        </w:rPr>
+        <w:t>For this problem, we prove two claims in order:</w:t>
+      </w:r>
+    </w:p>
+    <w:p>
+      <w:pPr>
+        <w:ind w:left="0"/>
+        <w:rPr>
+          <w:rFonts w:eastAsiaTheme="minorEastAsia"/>
+        </w:rPr>
+      </w:pPr>
+      <w:r>
+        <w:rPr>
+          <w:rFonts w:eastAsiaTheme="minorEastAsia"/>
+          <w:b/>
+          <w:bCs/>
+        </w:rPr>
+        <w:t>Claim 1:</w:t>
+      </w:r>
+      <w:r>
+        <w:rPr>
+          <w:rFonts w:eastAsiaTheme="minorEastAsia"/>
+        </w:rPr>
+        <w:t xml:space="preserve"> </w:t>
+      </w:r>
+      <w:r>
+        <w:rPr>
+          <w:rFonts w:eastAsiaTheme="minorEastAsia"/>
+          <w:i/>
+          <w:iCs/>
+        </w:rPr>
+        <w:t>Suppose for some input</w:t>
+      </w:r>
+      <w:r>
+        <w:rPr>
+          <w:rFonts w:eastAsiaTheme="minorEastAsia"/>
+          <w:i/>
+          <w:iCs/>
+        </w:rPr>
+        <w:t xml:space="preserve"> of </w:t>
+      </w:r>
+      <m:oMath>
+        <m:r>
+          <w:rPr>
+            <w:rFonts w:ascii="Cambria Math" w:eastAsiaTheme="minorEastAsia" w:hAnsi="Cambria Math"/>
+          </w:rPr>
+          <m:t>n</m:t>
+        </m:r>
+      </m:oMath>
+      <w:r>
+        <w:rPr>
+          <w:rFonts w:eastAsiaTheme="minorEastAsia"/>
+          <w:i/>
+          <w:iCs/>
+        </w:rPr>
+        <w:t xml:space="preserve"> requests, </w:t>
+      </w:r>
+      <m:oMath>
+        <m:r>
+          <w:rPr>
+            <w:rFonts w:ascii="Cambria Math" w:eastAsiaTheme="minorEastAsia" w:hAnsi="Cambria Math"/>
+          </w:rPr>
+          <m:t>O=</m:t>
+        </m:r>
+        <m:d>
+          <m:dPr>
+            <m:begChr m:val="{"/>
+            <m:endChr m:val="}"/>
+            <m:ctrlPr>
+              <w:rPr>
+                <w:rFonts w:ascii="Cambria Math" w:eastAsiaTheme="minorEastAsia" w:hAnsi="Cambria Math"/>
+                <w:i/>
+                <w:iCs/>
+              </w:rPr>
+            </m:ctrlPr>
+          </m:dPr>
+          <m:e>
+            <m:sSub>
+              <m:sSubPr>
+                <m:ctrlPr>
+                  <w:rPr>
+                    <w:rFonts w:ascii="Cambria Math" w:eastAsiaTheme="minorEastAsia" w:hAnsi="Cambria Math"/>
+                    <w:i/>
+                    <w:iCs/>
+                  </w:rPr>
+                </m:ctrlPr>
+              </m:sSubPr>
+              <m:e>
+                <m:r>
+                  <w:rPr>
+                    <w:rFonts w:ascii="Cambria Math" w:eastAsiaTheme="minorEastAsia" w:hAnsi="Cambria Math"/>
+                  </w:rPr>
+                  <m:t>o</m:t>
+                </m:r>
+              </m:e>
+              <m:sub>
+                <m:r>
+                  <w:rPr>
+                    <w:rFonts w:ascii="Cambria Math" w:eastAsiaTheme="minorEastAsia" w:hAnsi="Cambria Math"/>
+                  </w:rPr>
+                  <m:t>1</m:t>
+                </m:r>
+              </m:sub>
+            </m:sSub>
+            <m:r>
+              <w:rPr>
+                <w:rFonts w:ascii="Cambria Math" w:eastAsiaTheme="minorEastAsia" w:hAnsi="Cambria Math"/>
+              </w:rPr>
+              <m:t xml:space="preserve">, …, </m:t>
+            </m:r>
+            <m:sSub>
+              <m:sSubPr>
+                <m:ctrlPr>
+                  <w:rPr>
+                    <w:rFonts w:ascii="Cambria Math" w:eastAsiaTheme="minorEastAsia" w:hAnsi="Cambria Math"/>
+                    <w:i/>
+                    <w:iCs/>
+                  </w:rPr>
+                </m:ctrlPr>
+              </m:sSubPr>
+              <m:e>
+                <m:r>
+                  <w:rPr>
+                    <w:rFonts w:ascii="Cambria Math" w:eastAsiaTheme="minorEastAsia" w:hAnsi="Cambria Math"/>
+                  </w:rPr>
+                  <m:t>o</m:t>
+                </m:r>
+              </m:e>
+              <m:sub>
+                <m:r>
+                  <w:rPr>
+                    <w:rFonts w:ascii="Cambria Math" w:eastAsiaTheme="minorEastAsia" w:hAnsi="Cambria Math"/>
+                  </w:rPr>
+                  <m:t>k</m:t>
+                </m:r>
+              </m:sub>
+            </m:sSub>
+          </m:e>
+        </m:d>
+      </m:oMath>
+      <w:r>
+        <w:rPr>
+          <w:rFonts w:eastAsiaTheme="minorEastAsia"/>
+          <w:i/>
+          <w:iCs/>
+        </w:rPr>
+        <w:t xml:space="preserve"> is an optimal (maximum-sized) set of requests which are pairwise conflict-free</w:t>
+      </w:r>
+      <w:r>
+        <w:rPr>
+          <w:rFonts w:eastAsiaTheme="minorEastAsia"/>
+          <w:i/>
+          <w:iCs/>
+        </w:rPr>
+        <w:t xml:space="preserve"> ordered in increasing finish time</w:t>
+      </w:r>
+      <w:r>
+        <w:rPr>
+          <w:rFonts w:eastAsiaTheme="minorEastAsia"/>
+          <w:i/>
+          <w:iCs/>
+        </w:rPr>
+        <w:t xml:space="preserve">. Suppose our </w:t>
+      </w:r>
+      <w:r>
+        <w:rPr>
+          <w:rFonts w:eastAsiaTheme="minorEastAsia"/>
+          <w:i/>
+          <w:iCs/>
+        </w:rPr>
+        <w:lastRenderedPageBreak/>
+        <w:t xml:space="preserve">greedy algorithm outputs </w:t>
+      </w:r>
+      <m:oMath>
+        <m:r>
+          <w:rPr>
+            <w:rFonts w:ascii="Cambria Math" w:eastAsiaTheme="minorEastAsia" w:hAnsi="Cambria Math"/>
+          </w:rPr>
+          <m:t>G=</m:t>
+        </m:r>
+        <m:d>
+          <m:dPr>
+            <m:begChr m:val="{"/>
+            <m:endChr m:val="}"/>
+            <m:ctrlPr>
+              <w:rPr>
+                <w:rFonts w:ascii="Cambria Math" w:eastAsiaTheme="minorEastAsia" w:hAnsi="Cambria Math"/>
+                <w:i/>
+                <w:iCs/>
+              </w:rPr>
+            </m:ctrlPr>
+          </m:dPr>
+          <m:e>
+            <m:sSub>
+              <m:sSubPr>
+                <m:ctrlPr>
+                  <w:rPr>
+                    <w:rFonts w:ascii="Cambria Math" w:eastAsiaTheme="minorEastAsia" w:hAnsi="Cambria Math"/>
+                    <w:i/>
+                    <w:iCs/>
+                  </w:rPr>
+                </m:ctrlPr>
+              </m:sSubPr>
+              <m:e>
+                <m:r>
+                  <w:rPr>
+                    <w:rFonts w:ascii="Cambria Math" w:eastAsiaTheme="minorEastAsia" w:hAnsi="Cambria Math"/>
+                  </w:rPr>
+                  <m:t>g</m:t>
+                </m:r>
+              </m:e>
+              <m:sub>
+                <m:r>
+                  <w:rPr>
+                    <w:rFonts w:ascii="Cambria Math" w:eastAsiaTheme="minorEastAsia" w:hAnsi="Cambria Math"/>
+                  </w:rPr>
+                  <m:t>1</m:t>
+                </m:r>
+              </m:sub>
+            </m:sSub>
+            <m:r>
+              <w:rPr>
+                <w:rFonts w:ascii="Cambria Math" w:eastAsiaTheme="minorEastAsia" w:hAnsi="Cambria Math"/>
+              </w:rPr>
+              <m:t xml:space="preserve">, …, </m:t>
+            </m:r>
+            <m:sSub>
+              <m:sSubPr>
+                <m:ctrlPr>
+                  <w:rPr>
+                    <w:rFonts w:ascii="Cambria Math" w:eastAsiaTheme="minorEastAsia" w:hAnsi="Cambria Math"/>
+                    <w:i/>
+                    <w:iCs/>
+                  </w:rPr>
+                </m:ctrlPr>
+              </m:sSubPr>
+              <m:e>
+                <m:r>
+                  <w:rPr>
+                    <w:rFonts w:ascii="Cambria Math" w:eastAsiaTheme="minorEastAsia" w:hAnsi="Cambria Math"/>
+                  </w:rPr>
+                  <m:t>g</m:t>
+                </m:r>
+              </m:e>
+              <m:sub>
+                <m:r>
+                  <w:rPr>
+                    <w:rFonts w:ascii="Cambria Math" w:eastAsiaTheme="minorEastAsia" w:hAnsi="Cambria Math"/>
+                  </w:rPr>
+                  <m:t>l</m:t>
+                </m:r>
+              </m:sub>
+            </m:sSub>
+          </m:e>
+        </m:d>
+      </m:oMath>
+      <w:r>
+        <w:rPr>
+          <w:rFonts w:eastAsiaTheme="minorEastAsia"/>
+          <w:i/>
+          <w:iCs/>
+        </w:rPr>
+        <w:t>, ordered in increasing finish time</w:t>
+      </w:r>
+      <w:r>
+        <w:rPr>
+          <w:rFonts w:eastAsiaTheme="minorEastAsia"/>
+          <w:i/>
+          <w:iCs/>
+        </w:rPr>
+        <w:t xml:space="preserve">. Then, it is true that: for every </w:t>
+      </w:r>
+      <m:oMath>
+        <m:r>
+          <w:rPr>
+            <w:rFonts w:ascii="Cambria Math" w:eastAsiaTheme="minorEastAsia" w:hAnsi="Cambria Math"/>
+          </w:rPr>
+          <m:t>i=1, 2, …, l, f</m:t>
+        </m:r>
+        <m:d>
+          <m:dPr>
+            <m:ctrlPr>
+              <w:rPr>
+                <w:rFonts w:ascii="Cambria Math" w:eastAsiaTheme="minorEastAsia" w:hAnsi="Cambria Math"/>
+                <w:i/>
+                <w:iCs/>
+              </w:rPr>
+            </m:ctrlPr>
+          </m:dPr>
+          <m:e>
+            <m:sSub>
+              <m:sSubPr>
+                <m:ctrlPr>
+                  <w:rPr>
+                    <w:rFonts w:ascii="Cambria Math" w:eastAsiaTheme="minorEastAsia" w:hAnsi="Cambria Math"/>
+                    <w:i/>
+                    <w:iCs/>
+                  </w:rPr>
+                </m:ctrlPr>
+              </m:sSubPr>
+              <m:e>
+                <m:r>
+                  <w:rPr>
+                    <w:rFonts w:ascii="Cambria Math" w:eastAsiaTheme="minorEastAsia" w:hAnsi="Cambria Math"/>
+                  </w:rPr>
+                  <m:t>g</m:t>
+                </m:r>
+              </m:e>
+              <m:sub>
+                <m:r>
+                  <w:rPr>
+                    <w:rFonts w:ascii="Cambria Math" w:eastAsiaTheme="minorEastAsia" w:hAnsi="Cambria Math"/>
+                  </w:rPr>
+                  <m:t>i</m:t>
+                </m:r>
+              </m:sub>
+            </m:sSub>
+          </m:e>
+        </m:d>
+        <m:r>
+          <w:rPr>
+            <w:rFonts w:ascii="Cambria Math" w:eastAsiaTheme="minorEastAsia" w:hAnsi="Cambria Math"/>
+          </w:rPr>
+          <m:t>≤f</m:t>
+        </m:r>
+        <m:d>
+          <m:dPr>
+            <m:ctrlPr>
+              <w:rPr>
+                <w:rFonts w:ascii="Cambria Math" w:eastAsiaTheme="minorEastAsia" w:hAnsi="Cambria Math"/>
+                <w:i/>
+                <w:iCs/>
+              </w:rPr>
+            </m:ctrlPr>
+          </m:dPr>
+          <m:e>
+            <m:sSub>
+              <m:sSubPr>
+                <m:ctrlPr>
+                  <w:rPr>
+                    <w:rFonts w:ascii="Cambria Math" w:eastAsiaTheme="minorEastAsia" w:hAnsi="Cambria Math"/>
+                    <w:i/>
+                    <w:iCs/>
+                  </w:rPr>
+                </m:ctrlPr>
+              </m:sSubPr>
+              <m:e>
+                <m:r>
+                  <w:rPr>
+                    <w:rFonts w:ascii="Cambria Math" w:eastAsiaTheme="minorEastAsia" w:hAnsi="Cambria Math"/>
+                  </w:rPr>
+                  <m:t>o</m:t>
+                </m:r>
+              </m:e>
+              <m:sub>
+                <m:r>
+                  <w:rPr>
+                    <w:rFonts w:ascii="Cambria Math" w:eastAsiaTheme="minorEastAsia" w:hAnsi="Cambria Math"/>
+                  </w:rPr>
+                  <m:t>i</m:t>
+                </m:r>
+              </m:sub>
+            </m:sSub>
+          </m:e>
+        </m:d>
+      </m:oMath>
+      <w:r>
+        <w:rPr>
+          <w:rFonts w:eastAsiaTheme="minorEastAsia"/>
+        </w:rPr>
+        <w:t xml:space="preserve">. </w:t>
+      </w:r>
+    </w:p>
+    <w:p>
+      <w:pPr>
+        <w:ind w:left="0"/>
+        <w:rPr>
+          <w:rFonts w:eastAsiaTheme="minorEastAsia"/>
+        </w:rPr>
+      </w:pPr>
+      <w:r>
+        <w:rPr>
+          <w:rFonts w:eastAsiaTheme="minorEastAsia"/>
+          <w:i/>
+          <w:iCs/>
+        </w:rPr>
+        <w:t>Proof.</w:t>
+      </w:r>
+      <w:r>
+        <w:rPr>
+          <w:rFonts w:eastAsiaTheme="minorEastAsia"/>
+        </w:rPr>
+        <w:t xml:space="preserve"> Note: it must be the case that </w:t>
+      </w:r>
+      <m:oMath>
+        <m:r>
+          <w:rPr>
+            <w:rFonts w:ascii="Cambria Math" w:eastAsiaTheme="minorEastAsia" w:hAnsi="Cambria Math"/>
+          </w:rPr>
+          <m:t>l≤k</m:t>
+        </m:r>
+      </m:oMath>
+      <w:r>
+        <w:rPr>
+          <w:rFonts w:eastAsiaTheme="minorEastAsia"/>
+        </w:rPr>
+        <w:t>.</w:t>
+      </w:r>
+      <w:r>
+        <w:rPr>
+          <w:rFonts w:eastAsiaTheme="minorEastAsia"/>
+        </w:rPr>
+        <w:t xml:space="preserve"> And therefore, </w:t>
+      </w:r>
+      <m:oMath>
+        <m:r>
+          <w:rPr>
+            <w:rFonts w:ascii="Cambria Math" w:eastAsiaTheme="minorEastAsia" w:hAnsi="Cambria Math"/>
+          </w:rPr>
+          <m:t>k=l</m:t>
+        </m:r>
+      </m:oMath>
+      <w:r>
+        <w:rPr>
+          <w:rFonts w:eastAsiaTheme="minorEastAsia"/>
+        </w:rPr>
+        <w:t>, i.e., greedy is optimal.</w:t>
+      </w:r>
+    </w:p>
+    <w:p>
+      <w:pPr>
+        <w:ind w:left="0"/>
+        <w:rPr>
+          <w:rFonts w:eastAsiaTheme="minorEastAsia"/>
+        </w:rPr>
+      </w:pPr>
+      <w:r>
+        <w:rPr>
+          <w:rFonts w:eastAsiaTheme="minorEastAsia"/>
+        </w:rPr>
+        <w:t xml:space="preserve">Proof by induction on </w:t>
+      </w:r>
+      <m:oMath>
+        <m:r>
+          <w:rPr>
+            <w:rFonts w:ascii="Cambria Math" w:eastAsiaTheme="minorEastAsia" w:hAnsi="Cambria Math"/>
+          </w:rPr>
+          <m:t>i</m:t>
+        </m:r>
+      </m:oMath>
+      <w:r>
+        <w:rPr>
+          <w:rFonts w:eastAsiaTheme="minorEastAsia"/>
+        </w:rPr>
+        <w:t>.</w:t>
+      </w:r>
+      <w:r>
+        <w:rPr>
+          <w:rFonts w:eastAsiaTheme="minorEastAsia"/>
+        </w:rPr>
+        <w:t xml:space="preserve"> Base case: </w:t>
+      </w:r>
+      <m:oMath>
+        <m:r>
+          <w:rPr>
+            <w:rFonts w:ascii="Cambria Math" w:eastAsiaTheme="minorEastAsia" w:hAnsi="Cambria Math"/>
+          </w:rPr>
+          <m:t>i=1</m:t>
+        </m:r>
+      </m:oMath>
+      <w:r>
+        <w:rPr>
+          <w:rFonts w:eastAsiaTheme="minorEastAsia"/>
+        </w:rPr>
+        <w:t>.</w:t>
+      </w:r>
+      <w:r>
+        <w:rPr>
+          <w:rFonts w:eastAsiaTheme="minorEastAsia"/>
+        </w:rPr>
+        <w:t xml:space="preserve"> In our greedy algorithm, we first pick exactly a meeting that finishes earliest</w:t>
+      </w:r>
+      <w:r>
+        <w:rPr>
+          <w:rFonts w:eastAsiaTheme="minorEastAsia"/>
+        </w:rPr>
+        <w:t xml:space="preserve"> amongst all requests.</w:t>
+      </w:r>
+      <w:r>
+        <w:rPr>
+          <w:rFonts w:eastAsiaTheme="minorEastAsia"/>
+        </w:rPr>
+        <w:t xml:space="preserve"> Therefore, immaterial of what </w:t>
+      </w:r>
+      <m:oMath>
+        <m:sSub>
+          <m:sSubPr>
+            <m:ctrlPr>
+              <w:rPr>
+                <w:rFonts w:ascii="Cambria Math" w:eastAsiaTheme="minorEastAsia" w:hAnsi="Cambria Math"/>
+                <w:i/>
+              </w:rPr>
+            </m:ctrlPr>
+          </m:sSubPr>
+          <m:e>
+            <m:r>
+              <w:rPr>
+                <w:rFonts w:ascii="Cambria Math" w:eastAsiaTheme="minorEastAsia" w:hAnsi="Cambria Math"/>
+              </w:rPr>
+              <m:t>o</m:t>
+            </m:r>
+          </m:e>
+          <m:sub>
+            <m:r>
+              <w:rPr>
+                <w:rFonts w:ascii="Cambria Math" w:eastAsiaTheme="minorEastAsia" w:hAnsi="Cambria Math"/>
+              </w:rPr>
+              <m:t>1</m:t>
+            </m:r>
+          </m:sub>
+        </m:sSub>
+      </m:oMath>
+      <w:r>
+        <w:rPr>
+          <w:rFonts w:eastAsiaTheme="minorEastAsia"/>
+        </w:rPr>
+        <w:t xml:space="preserve"> is, </w:t>
+      </w:r>
+      <m:oMath>
+        <m:r>
+          <w:rPr>
+            <w:rFonts w:ascii="Cambria Math" w:eastAsiaTheme="minorEastAsia" w:hAnsi="Cambria Math"/>
+          </w:rPr>
+          <m:t>f</m:t>
+        </m:r>
+        <m:d>
+          <m:dPr>
+            <m:ctrlPr>
+              <w:rPr>
+                <w:rFonts w:ascii="Cambria Math" w:eastAsiaTheme="minorEastAsia" w:hAnsi="Cambria Math"/>
+                <w:i/>
+              </w:rPr>
+            </m:ctrlPr>
+          </m:dPr>
+          <m:e>
+            <m:sSub>
+              <m:sSubPr>
+                <m:ctrlPr>
+                  <w:rPr>
+                    <w:rFonts w:ascii="Cambria Math" w:eastAsiaTheme="minorEastAsia" w:hAnsi="Cambria Math"/>
+                    <w:i/>
+                  </w:rPr>
+                </m:ctrlPr>
+              </m:sSubPr>
+              <m:e>
+                <m:r>
+                  <w:rPr>
+                    <w:rFonts w:ascii="Cambria Math" w:eastAsiaTheme="minorEastAsia" w:hAnsi="Cambria Math"/>
+                  </w:rPr>
+                  <m:t>g</m:t>
+                </m:r>
+              </m:e>
+              <m:sub>
+                <m:r>
+                  <w:rPr>
+                    <w:rFonts w:ascii="Cambria Math" w:eastAsiaTheme="minorEastAsia" w:hAnsi="Cambria Math"/>
+                  </w:rPr>
+                  <m:t>1</m:t>
+                </m:r>
+              </m:sub>
+            </m:sSub>
+          </m:e>
+        </m:d>
+        <m:r>
+          <w:rPr>
+            <w:rFonts w:ascii="Cambria Math" w:eastAsiaTheme="minorEastAsia" w:hAnsi="Cambria Math"/>
+          </w:rPr>
+          <m:t>≤f</m:t>
+        </m:r>
+        <m:d>
+          <m:dPr>
+            <m:ctrlPr>
+              <w:rPr>
+                <w:rFonts w:ascii="Cambria Math" w:eastAsiaTheme="minorEastAsia" w:hAnsi="Cambria Math"/>
+                <w:i/>
+              </w:rPr>
+            </m:ctrlPr>
+          </m:dPr>
+          <m:e>
+            <m:sSub>
+              <m:sSubPr>
+                <m:ctrlPr>
+                  <w:rPr>
+                    <w:rFonts w:ascii="Cambria Math" w:eastAsiaTheme="minorEastAsia" w:hAnsi="Cambria Math"/>
+                    <w:i/>
+                  </w:rPr>
+                </m:ctrlPr>
+              </m:sSubPr>
+              <m:e>
+                <m:r>
+                  <w:rPr>
+                    <w:rFonts w:ascii="Cambria Math" w:eastAsiaTheme="minorEastAsia" w:hAnsi="Cambria Math"/>
+                  </w:rPr>
+                  <m:t>o</m:t>
+                </m:r>
+              </m:e>
+              <m:sub>
+                <m:r>
+                  <w:rPr>
+                    <w:rFonts w:ascii="Cambria Math" w:eastAsiaTheme="minorEastAsia" w:hAnsi="Cambria Math"/>
+                  </w:rPr>
+                  <m:t>1</m:t>
+                </m:r>
+              </m:sub>
+            </m:sSub>
+          </m:e>
+        </m:d>
+      </m:oMath>
+      <w:r>
+        <w:rPr>
+          <w:rFonts w:eastAsiaTheme="minorEastAsia"/>
+        </w:rPr>
+        <w:t>.</w:t>
+      </w:r>
+    </w:p>
+    <w:p>
+      <w:pPr>
+        <w:ind w:left="0"/>
+        <w:rPr>
+          <w:rFonts w:eastAsiaTheme="minorEastAsia"/>
+        </w:rPr>
+      </w:pPr>
+      <w:r>
+        <w:rPr>
+          <w:rFonts w:eastAsiaTheme="minorEastAsia"/>
+        </w:rPr>
+        <w:t xml:space="preserve">Induction assumption: </w:t>
+      </w:r>
+      <w:r>
+        <w:rPr>
+          <w:rFonts w:eastAsiaTheme="minorEastAsia"/>
+        </w:rPr>
+        <w:t xml:space="preserve">for </w:t>
+      </w:r>
+      <m:oMath>
+        <m:r>
+          <w:rPr>
+            <w:rFonts w:ascii="Cambria Math" w:eastAsiaTheme="minorEastAsia" w:hAnsi="Cambria Math"/>
+          </w:rPr>
+          <m:t>i=j-1</m:t>
+        </m:r>
+      </m:oMath>
+      <w:r>
+        <w:rPr>
+          <w:rFonts w:eastAsiaTheme="minorEastAsia"/>
+        </w:rPr>
+        <w:t xml:space="preserve">, it is true that </w:t>
+      </w:r>
+      <m:oMath>
+        <m:r>
+          <w:rPr>
+            <w:rFonts w:ascii="Cambria Math" w:eastAsiaTheme="minorEastAsia" w:hAnsi="Cambria Math"/>
+          </w:rPr>
+          <m:t>f</m:t>
+        </m:r>
+        <m:d>
+          <m:dPr>
+            <m:ctrlPr>
+              <w:rPr>
+                <w:rFonts w:ascii="Cambria Math" w:eastAsiaTheme="minorEastAsia" w:hAnsi="Cambria Math"/>
+                <w:i/>
+              </w:rPr>
+            </m:ctrlPr>
+          </m:dPr>
+          <m:e>
+            <m:sSub>
+              <m:sSubPr>
+                <m:ctrlPr>
+                  <w:rPr>
+                    <w:rFonts w:ascii="Cambria Math" w:eastAsiaTheme="minorEastAsia" w:hAnsi="Cambria Math"/>
+                    <w:i/>
+                  </w:rPr>
+                </m:ctrlPr>
+              </m:sSubPr>
+              <m:e>
+                <m:r>
+                  <w:rPr>
+                    <w:rFonts w:ascii="Cambria Math" w:eastAsiaTheme="minorEastAsia" w:hAnsi="Cambria Math"/>
+                  </w:rPr>
+                  <m:t>g</m:t>
+                </m:r>
+              </m:e>
+              <m:sub>
+                <m:r>
+                  <w:rPr>
+                    <w:rFonts w:ascii="Cambria Math" w:eastAsiaTheme="minorEastAsia" w:hAnsi="Cambria Math"/>
+                  </w:rPr>
+                  <m:t>i</m:t>
+                </m:r>
+              </m:sub>
+            </m:sSub>
+          </m:e>
+        </m:d>
+        <m:r>
+          <w:rPr>
+            <w:rFonts w:ascii="Cambria Math" w:eastAsiaTheme="minorEastAsia" w:hAnsi="Cambria Math"/>
+          </w:rPr>
+          <m:t>≤f</m:t>
+        </m:r>
+        <m:d>
+          <m:dPr>
+            <m:ctrlPr>
+              <w:rPr>
+                <w:rFonts w:ascii="Cambria Math" w:eastAsiaTheme="minorEastAsia" w:hAnsi="Cambria Math"/>
+                <w:i/>
+              </w:rPr>
+            </m:ctrlPr>
+          </m:dPr>
+          <m:e>
+            <m:sSub>
+              <m:sSubPr>
+                <m:ctrlPr>
+                  <w:rPr>
+                    <w:rFonts w:ascii="Cambria Math" w:eastAsiaTheme="minorEastAsia" w:hAnsi="Cambria Math"/>
+                    <w:i/>
+                  </w:rPr>
+                </m:ctrlPr>
+              </m:sSubPr>
+              <m:e>
+                <m:r>
+                  <w:rPr>
+                    <w:rFonts w:ascii="Cambria Math" w:eastAsiaTheme="minorEastAsia" w:hAnsi="Cambria Math"/>
+                  </w:rPr>
+                  <m:t>o</m:t>
+                </m:r>
+              </m:e>
+              <m:sub>
+                <m:r>
+                  <w:rPr>
+                    <w:rFonts w:ascii="Cambria Math" w:eastAsiaTheme="minorEastAsia" w:hAnsi="Cambria Math"/>
+                  </w:rPr>
+                  <m:t>i</m:t>
+                </m:r>
+              </m:sub>
+            </m:sSub>
+          </m:e>
+        </m:d>
+      </m:oMath>
+      <w:r>
+        <w:rPr>
+          <w:rFonts w:eastAsiaTheme="minorEastAsia"/>
+        </w:rPr>
+        <w:t>.</w:t>
+      </w:r>
+    </w:p>
+    <w:p>
+      <w:pPr>
+        <w:ind w:left="0"/>
+        <w:rPr>
+          <w:rFonts w:eastAsiaTheme="minorEastAsia"/>
+        </w:rPr>
+      </w:pPr>
+      <w:r>
+        <w:rPr>
+          <w:rFonts w:eastAsiaTheme="minorEastAsia"/>
+        </w:rPr>
+        <w:t xml:space="preserve">Step: to prove that </w:t>
+      </w:r>
+      <m:oMath>
+        <m:r>
+          <w:rPr>
+            <w:rFonts w:ascii="Cambria Math" w:eastAsiaTheme="minorEastAsia" w:hAnsi="Cambria Math"/>
+          </w:rPr>
+          <m:t>f</m:t>
+        </m:r>
+        <m:d>
+          <m:dPr>
+            <m:ctrlPr>
+              <w:rPr>
+                <w:rFonts w:ascii="Cambria Math" w:eastAsiaTheme="minorEastAsia" w:hAnsi="Cambria Math"/>
+                <w:i/>
+              </w:rPr>
+            </m:ctrlPr>
+          </m:dPr>
+          <m:e>
+            <m:sSub>
+              <m:sSubPr>
+                <m:ctrlPr>
+                  <w:rPr>
+                    <w:rFonts w:ascii="Cambria Math" w:eastAsiaTheme="minorEastAsia" w:hAnsi="Cambria Math"/>
+                    <w:i/>
+                  </w:rPr>
+                </m:ctrlPr>
+              </m:sSubPr>
+              <m:e>
+                <m:r>
+                  <w:rPr>
+                    <w:rFonts w:ascii="Cambria Math" w:eastAsiaTheme="minorEastAsia" w:hAnsi="Cambria Math"/>
+                  </w:rPr>
+                  <m:t>g</m:t>
+                </m:r>
+              </m:e>
+              <m:sub>
+                <m:r>
+                  <w:rPr>
+                    <w:rFonts w:ascii="Cambria Math" w:eastAsiaTheme="minorEastAsia" w:hAnsi="Cambria Math"/>
+                  </w:rPr>
+                  <m:t>j</m:t>
+                </m:r>
+              </m:sub>
+            </m:sSub>
+          </m:e>
+        </m:d>
+        <m:r>
+          <w:rPr>
+            <w:rFonts w:ascii="Cambria Math" w:eastAsiaTheme="minorEastAsia" w:hAnsi="Cambria Math"/>
+          </w:rPr>
+          <m:t>≤f</m:t>
+        </m:r>
+        <m:d>
+          <m:dPr>
+            <m:ctrlPr>
+              <w:rPr>
+                <w:rFonts w:ascii="Cambria Math" w:eastAsiaTheme="minorEastAsia" w:hAnsi="Cambria Math"/>
+                <w:i/>
+              </w:rPr>
+            </m:ctrlPr>
+          </m:dPr>
+          <m:e>
+            <m:sSub>
+              <m:sSubPr>
+                <m:ctrlPr>
+                  <w:rPr>
+                    <w:rFonts w:ascii="Cambria Math" w:eastAsiaTheme="minorEastAsia" w:hAnsi="Cambria Math"/>
+                    <w:i/>
+                  </w:rPr>
+                </m:ctrlPr>
+              </m:sSubPr>
+              <m:e>
+                <m:r>
+                  <w:rPr>
+                    <w:rFonts w:ascii="Cambria Math" w:eastAsiaTheme="minorEastAsia" w:hAnsi="Cambria Math"/>
+                  </w:rPr>
+                  <m:t>o</m:t>
+                </m:r>
+              </m:e>
+              <m:sub>
+                <m:r>
+                  <w:rPr>
+                    <w:rFonts w:ascii="Cambria Math" w:eastAsiaTheme="minorEastAsia" w:hAnsi="Cambria Math"/>
+                  </w:rPr>
+                  <m:t>j</m:t>
+                </m:r>
+              </m:sub>
+            </m:sSub>
+          </m:e>
+        </m:d>
+      </m:oMath>
+      <w:r>
+        <w:rPr>
+          <w:rFonts w:eastAsiaTheme="minorEastAsia"/>
+        </w:rPr>
+        <w:t>.</w:t>
+      </w:r>
+      <w:r>
+        <w:rPr>
+          <w:rFonts w:eastAsiaTheme="minorEastAsia"/>
+        </w:rPr>
+        <w:t xml:space="preserve"> We observe</w:t>
+      </w:r>
+      <w:r>
+        <w:rPr>
+          <w:rFonts w:eastAsiaTheme="minorEastAsia"/>
+        </w:rPr>
+        <w:t>:</w:t>
+      </w:r>
+    </w:p>
+    <w:p>
+      <w:pPr>
+        <w:pStyle w:val="ListParagraph"/>
+        <w:numPr>
+          <w:ilvl w:val="0"/>
+          <w:numId w:val="13"/>
+        </w:numPr>
+        <w:rPr>
+          <w:rFonts w:eastAsiaTheme="minorEastAsia"/>
+        </w:rPr>
+      </w:pPr>
+      <m:oMath>
+        <m:r>
+          <w:rPr>
+            <w:rFonts w:ascii="Cambria Math" w:eastAsiaTheme="minorEastAsia" w:hAnsi="Cambria Math"/>
+          </w:rPr>
+          <m:t>f</m:t>
+        </m:r>
+        <m:d>
+          <m:dPr>
+            <m:ctrlPr>
+              <w:rPr>
+                <w:rFonts w:ascii="Cambria Math" w:eastAsiaTheme="minorEastAsia" w:hAnsi="Cambria Math"/>
+                <w:i/>
+              </w:rPr>
+            </m:ctrlPr>
+          </m:dPr>
+          <m:e>
+            <m:sSub>
+              <m:sSubPr>
+                <m:ctrlPr>
+                  <w:rPr>
+                    <w:rFonts w:ascii="Cambria Math" w:eastAsiaTheme="minorEastAsia" w:hAnsi="Cambria Math"/>
+                    <w:i/>
+                  </w:rPr>
+                </m:ctrlPr>
+              </m:sSubPr>
+              <m:e>
+                <m:r>
+                  <w:rPr>
+                    <w:rFonts w:ascii="Cambria Math" w:eastAsiaTheme="minorEastAsia" w:hAnsi="Cambria Math"/>
+                  </w:rPr>
+                  <m:t>o</m:t>
+                </m:r>
+              </m:e>
+              <m:sub>
+                <m:r>
+                  <w:rPr>
+                    <w:rFonts w:ascii="Cambria Math" w:eastAsiaTheme="minorEastAsia" w:hAnsi="Cambria Math"/>
+                  </w:rPr>
+                  <m:t>j-1</m:t>
+                </m:r>
+              </m:sub>
+            </m:sSub>
+          </m:e>
+        </m:d>
+        <m:r>
+          <w:rPr>
+            <w:rFonts w:ascii="Cambria Math" w:eastAsiaTheme="minorEastAsia" w:hAnsi="Cambria Math"/>
+          </w:rPr>
+          <m:t>≤s</m:t>
+        </m:r>
+        <m:d>
+          <m:dPr>
+            <m:ctrlPr>
+              <w:rPr>
+                <w:rFonts w:ascii="Cambria Math" w:eastAsiaTheme="minorEastAsia" w:hAnsi="Cambria Math"/>
+                <w:i/>
+              </w:rPr>
+            </m:ctrlPr>
+          </m:dPr>
+          <m:e>
+            <m:sSub>
+              <m:sSubPr>
+                <m:ctrlPr>
+                  <w:rPr>
+                    <w:rFonts w:ascii="Cambria Math" w:eastAsiaTheme="minorEastAsia" w:hAnsi="Cambria Math"/>
+                    <w:i/>
+                  </w:rPr>
+                </m:ctrlPr>
+              </m:sSubPr>
+              <m:e>
+                <m:r>
+                  <w:rPr>
+                    <w:rFonts w:ascii="Cambria Math" w:eastAsiaTheme="minorEastAsia" w:hAnsi="Cambria Math"/>
+                  </w:rPr>
+                  <m:t>o</m:t>
+                </m:r>
+              </m:e>
+              <m:sub>
+                <m:r>
+                  <w:rPr>
+                    <w:rFonts w:ascii="Cambria Math" w:eastAsiaTheme="minorEastAsia" w:hAnsi="Cambria Math"/>
+                  </w:rPr>
+                  <m:t>j</m:t>
+                </m:r>
+              </m:sub>
+            </m:sSub>
+          </m:e>
+        </m:d>
+      </m:oMath>
+      <w:r>
+        <w:rPr>
+          <w:rFonts w:eastAsiaTheme="minorEastAsia"/>
+        </w:rPr>
+        <w:t xml:space="preserve"> – because the set </w:t>
+      </w:r>
+      <m:oMath>
+        <m:r>
+          <w:rPr>
+            <w:rFonts w:ascii="Cambria Math" w:eastAsiaTheme="minorEastAsia" w:hAnsi="Cambria Math"/>
+          </w:rPr>
+          <m:t>O</m:t>
+        </m:r>
+      </m:oMath>
+      <w:r>
+        <w:rPr>
+          <w:rFonts w:eastAsiaTheme="minorEastAsia"/>
+        </w:rPr>
+        <w:t xml:space="preserve"> is conflict-free requests, ordered in increasing finish, and therefore, start times.</w:t>
+      </w:r>
+    </w:p>
+    <w:p>
+      <w:pPr>
+        <w:pStyle w:val="ListParagraph"/>
+        <w:numPr>
+          <w:ilvl w:val="0"/>
+          <w:numId w:val="13"/>
+        </w:numPr>
+        <w:rPr>
+          <w:rFonts w:eastAsiaTheme="minorEastAsia"/>
+        </w:rPr>
+      </w:pPr>
+      <m:oMath>
+        <m:r>
+          <w:rPr>
+            <w:rFonts w:ascii="Cambria Math" w:eastAsiaTheme="minorEastAsia" w:hAnsi="Cambria Math"/>
+          </w:rPr>
+          <m:t>f</m:t>
+        </m:r>
+        <m:d>
+          <m:dPr>
+            <m:ctrlPr>
+              <w:rPr>
+                <w:rFonts w:ascii="Cambria Math" w:eastAsiaTheme="minorEastAsia" w:hAnsi="Cambria Math"/>
+                <w:i/>
+              </w:rPr>
+            </m:ctrlPr>
+          </m:dPr>
+          <m:e>
+            <m:sSub>
+              <m:sSubPr>
+                <m:ctrlPr>
+                  <w:rPr>
+                    <w:rFonts w:ascii="Cambria Math" w:eastAsiaTheme="minorEastAsia" w:hAnsi="Cambria Math"/>
+                    <w:i/>
+                  </w:rPr>
+                </m:ctrlPr>
+              </m:sSubPr>
+              <m:e>
+                <m:r>
+                  <w:rPr>
+                    <w:rFonts w:ascii="Cambria Math" w:eastAsiaTheme="minorEastAsia" w:hAnsi="Cambria Math"/>
+                  </w:rPr>
+                  <m:t>g</m:t>
+                </m:r>
+              </m:e>
+              <m:sub>
+                <m:r>
+                  <w:rPr>
+                    <w:rFonts w:ascii="Cambria Math" w:eastAsiaTheme="minorEastAsia" w:hAnsi="Cambria Math"/>
+                  </w:rPr>
+                  <m:t>j-1</m:t>
+                </m:r>
+              </m:sub>
+            </m:sSub>
+          </m:e>
+        </m:d>
+        <m:r>
+          <w:rPr>
+            <w:rFonts w:ascii="Cambria Math" w:eastAsiaTheme="minorEastAsia" w:hAnsi="Cambria Math"/>
+          </w:rPr>
+          <m:t>≤f</m:t>
+        </m:r>
+        <m:d>
+          <m:dPr>
+            <m:ctrlPr>
+              <w:rPr>
+                <w:rFonts w:ascii="Cambria Math" w:eastAsiaTheme="minorEastAsia" w:hAnsi="Cambria Math"/>
+                <w:i/>
+              </w:rPr>
+            </m:ctrlPr>
+          </m:dPr>
+          <m:e>
+            <m:sSub>
+              <m:sSubPr>
+                <m:ctrlPr>
+                  <w:rPr>
+                    <w:rFonts w:ascii="Cambria Math" w:eastAsiaTheme="minorEastAsia" w:hAnsi="Cambria Math"/>
+                    <w:i/>
+                  </w:rPr>
+                </m:ctrlPr>
+              </m:sSubPr>
+              <m:e>
+                <m:r>
+                  <w:rPr>
+                    <w:rFonts w:ascii="Cambria Math" w:eastAsiaTheme="minorEastAsia" w:hAnsi="Cambria Math"/>
+                  </w:rPr>
+                  <m:t>o</m:t>
+                </m:r>
+              </m:e>
+              <m:sub>
+                <m:r>
+                  <w:rPr>
+                    <w:rFonts w:ascii="Cambria Math" w:eastAsiaTheme="minorEastAsia" w:hAnsi="Cambria Math"/>
+                  </w:rPr>
+                  <m:t>j-1</m:t>
+                </m:r>
+              </m:sub>
+            </m:sSub>
+          </m:e>
+        </m:d>
+      </m:oMath>
+      <w:r>
+        <w:rPr>
+          <w:rFonts w:eastAsiaTheme="minorEastAsia"/>
+        </w:rPr>
+        <w:t xml:space="preserve"> – induction assumption.</w:t>
+      </w:r>
+    </w:p>
+    <w:p>
+      <w:pPr>
+        <w:pStyle w:val="ListParagraph"/>
+        <w:numPr>
+          <w:ilvl w:val="0"/>
+          <w:numId w:val="13"/>
+        </w:numPr>
+        <w:rPr>
+          <w:rFonts w:eastAsiaTheme="minorEastAsia"/>
+        </w:rPr>
+      </w:pPr>
+      <w:r>
+        <w:rPr>
+          <w:rFonts w:eastAsiaTheme="minorEastAsia"/>
+        </w:rPr>
+        <w:t xml:space="preserve">Therefore, </w:t>
+      </w:r>
+      <m:oMath>
+        <m:r>
+          <w:rPr>
+            <w:rFonts w:ascii="Cambria Math" w:eastAsiaTheme="minorEastAsia" w:hAnsi="Cambria Math"/>
+          </w:rPr>
+          <m:t>f</m:t>
+        </m:r>
+        <m:d>
+          <m:dPr>
+            <m:ctrlPr>
+              <w:rPr>
+                <w:rFonts w:ascii="Cambria Math" w:eastAsiaTheme="minorEastAsia" w:hAnsi="Cambria Math"/>
+                <w:i/>
+              </w:rPr>
+            </m:ctrlPr>
+          </m:dPr>
+          <m:e>
+            <m:sSub>
+              <m:sSubPr>
+                <m:ctrlPr>
+                  <w:rPr>
+                    <w:rFonts w:ascii="Cambria Math" w:eastAsiaTheme="minorEastAsia" w:hAnsi="Cambria Math"/>
+                    <w:i/>
+                  </w:rPr>
+                </m:ctrlPr>
+              </m:sSubPr>
+              <m:e>
+                <m:r>
+                  <w:rPr>
+                    <w:rFonts w:ascii="Cambria Math" w:eastAsiaTheme="minorEastAsia" w:hAnsi="Cambria Math"/>
+                  </w:rPr>
+                  <m:t>g</m:t>
+                </m:r>
+              </m:e>
+              <m:sub>
+                <m:r>
+                  <w:rPr>
+                    <w:rFonts w:ascii="Cambria Math" w:eastAsiaTheme="minorEastAsia" w:hAnsi="Cambria Math"/>
+                  </w:rPr>
+                  <m:t>j-1</m:t>
+                </m:r>
+              </m:sub>
+            </m:sSub>
+          </m:e>
+        </m:d>
+        <m:r>
+          <w:rPr>
+            <w:rFonts w:ascii="Cambria Math" w:eastAsiaTheme="minorEastAsia" w:hAnsi="Cambria Math"/>
+          </w:rPr>
+          <m:t>≤s</m:t>
+        </m:r>
+        <m:d>
+          <m:dPr>
+            <m:ctrlPr>
+              <w:rPr>
+                <w:rFonts w:ascii="Cambria Math" w:eastAsiaTheme="minorEastAsia" w:hAnsi="Cambria Math"/>
+                <w:i/>
+              </w:rPr>
+            </m:ctrlPr>
+          </m:dPr>
+          <m:e>
+            <m:sSub>
+              <m:sSubPr>
+                <m:ctrlPr>
+                  <w:rPr>
+                    <w:rFonts w:ascii="Cambria Math" w:eastAsiaTheme="minorEastAsia" w:hAnsi="Cambria Math"/>
+                    <w:i/>
+                  </w:rPr>
+                </m:ctrlPr>
+              </m:sSubPr>
+              <m:e>
+                <m:r>
+                  <w:rPr>
+                    <w:rFonts w:ascii="Cambria Math" w:eastAsiaTheme="minorEastAsia" w:hAnsi="Cambria Math"/>
+                  </w:rPr>
+                  <m:t>o</m:t>
+                </m:r>
+              </m:e>
+              <m:sub>
+                <m:r>
+                  <w:rPr>
+                    <w:rFonts w:ascii="Cambria Math" w:eastAsiaTheme="minorEastAsia" w:hAnsi="Cambria Math"/>
+                  </w:rPr>
+                  <m:t>j</m:t>
+                </m:r>
+              </m:sub>
+            </m:sSub>
+          </m:e>
+        </m:d>
+      </m:oMath>
+      <w:r>
+        <w:rPr>
+          <w:rFonts w:eastAsiaTheme="minorEastAsia"/>
+        </w:rPr>
+        <w:t>.</w:t>
+      </w:r>
+      <w:r>
+        <w:rPr>
+          <w:rFonts w:eastAsiaTheme="minorEastAsia"/>
+        </w:rPr>
+        <w:t xml:space="preserve"> Therefore </w:t>
+      </w:r>
+      <m:oMath>
+        <m:r>
+          <w:rPr>
+            <w:rFonts w:ascii="Cambria Math" w:eastAsiaTheme="minorEastAsia" w:hAnsi="Cambria Math"/>
+          </w:rPr>
+          <m:t>f</m:t>
+        </m:r>
+        <m:d>
+          <m:dPr>
+            <m:ctrlPr>
+              <w:rPr>
+                <w:rFonts w:ascii="Cambria Math" w:eastAsiaTheme="minorEastAsia" w:hAnsi="Cambria Math"/>
+                <w:i/>
+              </w:rPr>
+            </m:ctrlPr>
+          </m:dPr>
+          <m:e>
+            <m:sSub>
+              <m:sSubPr>
+                <m:ctrlPr>
+                  <w:rPr>
+                    <w:rFonts w:ascii="Cambria Math" w:eastAsiaTheme="minorEastAsia" w:hAnsi="Cambria Math"/>
+                    <w:i/>
+                  </w:rPr>
+                </m:ctrlPr>
+              </m:sSubPr>
+              <m:e>
+                <m:r>
+                  <w:rPr>
+                    <w:rFonts w:ascii="Cambria Math" w:eastAsiaTheme="minorEastAsia" w:hAnsi="Cambria Math"/>
+                  </w:rPr>
+                  <m:t>g</m:t>
+                </m:r>
+              </m:e>
+              <m:sub>
+                <m:r>
+                  <w:rPr>
+                    <w:rFonts w:ascii="Cambria Math" w:eastAsiaTheme="minorEastAsia" w:hAnsi="Cambria Math"/>
+                  </w:rPr>
+                  <m:t>j</m:t>
+                </m:r>
+              </m:sub>
+            </m:sSub>
+          </m:e>
+        </m:d>
+        <m:r>
+          <w:rPr>
+            <w:rFonts w:ascii="Cambria Math" w:eastAsiaTheme="minorEastAsia" w:hAnsi="Cambria Math"/>
+          </w:rPr>
+          <m:t>≤f</m:t>
+        </m:r>
+        <m:d>
+          <m:dPr>
+            <m:ctrlPr>
+              <w:rPr>
+                <w:rFonts w:ascii="Cambria Math" w:eastAsiaTheme="minorEastAsia" w:hAnsi="Cambria Math"/>
+                <w:i/>
+              </w:rPr>
+            </m:ctrlPr>
+          </m:dPr>
+          <m:e>
+            <m:sSub>
+              <m:sSubPr>
+                <m:ctrlPr>
+                  <w:rPr>
+                    <w:rFonts w:ascii="Cambria Math" w:eastAsiaTheme="minorEastAsia" w:hAnsi="Cambria Math"/>
+                    <w:i/>
+                  </w:rPr>
+                </m:ctrlPr>
+              </m:sSubPr>
+              <m:e>
+                <m:r>
+                  <w:rPr>
+                    <w:rFonts w:ascii="Cambria Math" w:eastAsiaTheme="minorEastAsia" w:hAnsi="Cambria Math"/>
+                  </w:rPr>
+                  <m:t>o</m:t>
+                </m:r>
+              </m:e>
+              <m:sub>
+                <m:r>
+                  <w:rPr>
+                    <w:rFonts w:ascii="Cambria Math" w:eastAsiaTheme="minorEastAsia" w:hAnsi="Cambria Math"/>
+                  </w:rPr>
+                  <m:t>j</m:t>
+                </m:r>
+              </m:sub>
+            </m:sSub>
+          </m:e>
+        </m:d>
+      </m:oMath>
+      <w:r>
+        <w:rPr>
+          <w:rFonts w:eastAsiaTheme="minorEastAsia"/>
+        </w:rPr>
+        <w:t xml:space="preserve"> – because after we greedily choose </w:t>
+      </w:r>
+      <m:oMath>
+        <m:sSub>
+          <m:sSubPr>
+            <m:ctrlPr>
+              <w:rPr>
+                <w:rFonts w:ascii="Cambria Math" w:eastAsiaTheme="minorEastAsia" w:hAnsi="Cambria Math"/>
+                <w:i/>
+              </w:rPr>
+            </m:ctrlPr>
+          </m:sSubPr>
+          <m:e>
+            <m:r>
+              <w:rPr>
+                <w:rFonts w:ascii="Cambria Math" w:eastAsiaTheme="minorEastAsia" w:hAnsi="Cambria Math"/>
+              </w:rPr>
+              <m:t>g</m:t>
+            </m:r>
+          </m:e>
+          <m:sub>
+            <m:r>
+              <w:rPr>
+                <w:rFonts w:ascii="Cambria Math" w:eastAsiaTheme="minorEastAsia" w:hAnsi="Cambria Math"/>
+              </w:rPr>
+              <m:t>j-1</m:t>
+            </m:r>
+          </m:sub>
+        </m:sSub>
+      </m:oMath>
+      <w:r>
+        <w:rPr>
+          <w:rFonts w:eastAsiaTheme="minorEastAsia"/>
+        </w:rPr>
+        <w:t xml:space="preserve"> and eliminate all requests that are in conflict, </w:t>
+      </w:r>
+      <m:oMath>
+        <m:sSub>
+          <m:sSubPr>
+            <m:ctrlPr>
+              <w:rPr>
+                <w:rFonts w:ascii="Cambria Math" w:eastAsiaTheme="minorEastAsia" w:hAnsi="Cambria Math"/>
+                <w:i/>
+              </w:rPr>
+            </m:ctrlPr>
+          </m:sSubPr>
+          <m:e>
+            <m:r>
+              <w:rPr>
+                <w:rFonts w:ascii="Cambria Math" w:eastAsiaTheme="minorEastAsia" w:hAnsi="Cambria Math"/>
+              </w:rPr>
+              <m:t>o</m:t>
+            </m:r>
+          </m:e>
+          <m:sub>
+            <m:r>
+              <w:rPr>
+                <w:rFonts w:ascii="Cambria Math" w:eastAsiaTheme="minorEastAsia" w:hAnsi="Cambria Math"/>
+              </w:rPr>
+              <m:t>j</m:t>
+            </m:r>
+          </m:sub>
+        </m:sSub>
+      </m:oMath>
+      <w:r>
+        <w:rPr>
+          <w:rFonts w:eastAsiaTheme="minorEastAsia"/>
+        </w:rPr>
+        <w:t xml:space="preserve"> still remains.</w:t>
+      </w:r>
+      <w:r>
+        <w:rPr>
+          <w:rFonts w:eastAsiaTheme="minorEastAsia"/>
+        </w:rPr>
+        <w:t xml:space="preserve"> And our greedy choice is exactly to pick a request that remains that finishes earliest, and we happened to pick </w:t>
+      </w:r>
+      <m:oMath>
+        <m:sSub>
+          <m:sSubPr>
+            <m:ctrlPr>
+              <w:rPr>
+                <w:rFonts w:ascii="Cambria Math" w:eastAsiaTheme="minorEastAsia" w:hAnsi="Cambria Math"/>
+                <w:i/>
+              </w:rPr>
+            </m:ctrlPr>
+          </m:sSubPr>
+          <m:e>
+            <m:r>
+              <w:rPr>
+                <w:rFonts w:ascii="Cambria Math" w:eastAsiaTheme="minorEastAsia" w:hAnsi="Cambria Math"/>
+              </w:rPr>
+              <m:t>g</m:t>
+            </m:r>
+          </m:e>
+          <m:sub>
+            <m:r>
+              <w:rPr>
+                <w:rFonts w:ascii="Cambria Math" w:eastAsiaTheme="minorEastAsia" w:hAnsi="Cambria Math"/>
+              </w:rPr>
+              <m:t>j</m:t>
+            </m:r>
+          </m:sub>
+        </m:sSub>
+      </m:oMath>
+      <w:r>
+        <w:rPr>
+          <w:rFonts w:eastAsiaTheme="minorEastAsia"/>
+        </w:rPr>
+        <w:t>.</w:t>
+      </w:r>
+    </w:p>
+    <w:p>
+      <w:pPr>
+        <w:ind w:left="0"/>
+        <w:rPr>
+          <w:rFonts w:eastAsiaTheme="minorEastAsia"/>
+        </w:rPr>
+      </w:pPr>
+      <w:r>
+        <w:rPr>
+          <w:rFonts w:eastAsiaTheme="minorEastAsia"/>
+          <w:b/>
+          <w:bCs/>
+        </w:rPr>
+        <w:t>Claim 2:</w:t>
+      </w:r>
+      <w:r>
+        <w:rPr>
+          <w:rFonts w:eastAsiaTheme="minorEastAsia"/>
+        </w:rPr>
+        <w:t xml:space="preserve"> </w:t>
+      </w:r>
+      <w:r>
+        <w:rPr>
+          <w:rFonts w:eastAsiaTheme="minorEastAsia"/>
+          <w:i/>
+          <w:iCs/>
+        </w:rPr>
+        <w:t xml:space="preserve">Given sets </w:t>
+      </w:r>
+      <m:oMath>
+        <m:r>
+          <w:rPr>
+            <w:rFonts w:ascii="Cambria Math" w:eastAsiaTheme="minorEastAsia" w:hAnsi="Cambria Math"/>
+          </w:rPr>
+          <m:t>O, G</m:t>
+        </m:r>
+      </m:oMath>
+      <w:r>
+        <w:rPr>
+          <w:rFonts w:eastAsiaTheme="minorEastAsia"/>
+          <w:i/>
+          <w:iCs/>
+        </w:rPr>
+        <w:t xml:space="preserve"> as in Claim 1, </w:t>
+      </w:r>
+      <m:oMath>
+        <m:sSub>
+          <m:sSubPr>
+            <m:ctrlPr>
+              <w:rPr>
+                <w:rFonts w:ascii="Cambria Math" w:eastAsiaTheme="minorEastAsia" w:hAnsi="Cambria Math"/>
+                <w:i/>
+                <w:iCs/>
+              </w:rPr>
+            </m:ctrlPr>
+          </m:sSubPr>
+          <m:e>
+            <m:r>
+              <w:rPr>
+                <w:rFonts w:ascii="Cambria Math" w:eastAsiaTheme="minorEastAsia" w:hAnsi="Cambria Math"/>
+              </w:rPr>
+              <m:t>o</m:t>
+            </m:r>
+          </m:e>
+          <m:sub>
+            <m:r>
+              <w:rPr>
+                <w:rFonts w:ascii="Cambria Math" w:eastAsiaTheme="minorEastAsia" w:hAnsi="Cambria Math"/>
+              </w:rPr>
+              <m:t>l</m:t>
+            </m:r>
+            <m:r>
+              <w:rPr>
+                <w:rFonts w:ascii="Cambria Math" w:eastAsiaTheme="minorEastAsia" w:hAnsi="Cambria Math"/>
+              </w:rPr>
+              <m:t>+1</m:t>
+            </m:r>
+          </m:sub>
+        </m:sSub>
+      </m:oMath>
+      <w:r>
+        <w:rPr>
+          <w:rFonts w:eastAsiaTheme="minorEastAsia"/>
+          <w:i/>
+          <w:iCs/>
+        </w:rPr>
+        <w:t xml:space="preserve"> cannot exist in </w:t>
+      </w:r>
+      <m:oMath>
+        <m:r>
+          <w:rPr>
+            <w:rFonts w:ascii="Cambria Math" w:eastAsiaTheme="minorEastAsia" w:hAnsi="Cambria Math"/>
+          </w:rPr>
+          <m:t>O</m:t>
+        </m:r>
+      </m:oMath>
+      <w:r>
+        <w:rPr>
+          <w:rFonts w:eastAsiaTheme="minorEastAsia"/>
+        </w:rPr>
+        <w:t>.</w:t>
+      </w:r>
+    </w:p>
+    <w:p>
+      <w:pPr>
+        <w:ind w:left="0"/>
+        <w:rPr>
+          <w:rFonts w:eastAsiaTheme="minorEastAsia"/>
+        </w:rPr>
+      </w:pPr>
+      <w:r>
+        <w:rPr>
+          <w:rFonts w:eastAsiaTheme="minorEastAsia"/>
+          <w:i/>
+          <w:iCs/>
+        </w:rPr>
+        <w:t>Proof.</w:t>
+      </w:r>
+      <w:r>
+        <w:rPr>
+          <w:rFonts w:eastAsiaTheme="minorEastAsia"/>
+        </w:rPr>
+        <w:t xml:space="preserve"> By Claim 1, </w:t>
+      </w:r>
+      <m:oMath>
+        <m:r>
+          <w:rPr>
+            <w:rFonts w:ascii="Cambria Math" w:eastAsiaTheme="minorEastAsia" w:hAnsi="Cambria Math"/>
+          </w:rPr>
+          <m:t>f</m:t>
+        </m:r>
+        <m:d>
+          <m:dPr>
+            <m:ctrlPr>
+              <w:rPr>
+                <w:rFonts w:ascii="Cambria Math" w:eastAsiaTheme="minorEastAsia" w:hAnsi="Cambria Math"/>
+                <w:i/>
+              </w:rPr>
+            </m:ctrlPr>
+          </m:dPr>
+          <m:e>
+            <m:sSub>
+              <m:sSubPr>
+                <m:ctrlPr>
+                  <w:rPr>
+                    <w:rFonts w:ascii="Cambria Math" w:eastAsiaTheme="minorEastAsia" w:hAnsi="Cambria Math"/>
+                    <w:i/>
+                  </w:rPr>
+                </m:ctrlPr>
+              </m:sSubPr>
+              <m:e>
+                <m:r>
+                  <w:rPr>
+                    <w:rFonts w:ascii="Cambria Math" w:eastAsiaTheme="minorEastAsia" w:hAnsi="Cambria Math"/>
+                  </w:rPr>
+                  <m:t>g</m:t>
+                </m:r>
+              </m:e>
+              <m:sub>
+                <m:r>
+                  <w:rPr>
+                    <w:rFonts w:ascii="Cambria Math" w:eastAsiaTheme="minorEastAsia" w:hAnsi="Cambria Math"/>
+                  </w:rPr>
+                  <m:t>l</m:t>
+                </m:r>
+              </m:sub>
+            </m:sSub>
+          </m:e>
+        </m:d>
+        <m:r>
+          <w:rPr>
+            <w:rFonts w:ascii="Cambria Math" w:eastAsiaTheme="minorEastAsia" w:hAnsi="Cambria Math"/>
+          </w:rPr>
+          <m:t>≤f</m:t>
+        </m:r>
+        <m:d>
+          <m:dPr>
+            <m:ctrlPr>
+              <w:rPr>
+                <w:rFonts w:ascii="Cambria Math" w:eastAsiaTheme="minorEastAsia" w:hAnsi="Cambria Math"/>
+                <w:i/>
+              </w:rPr>
+            </m:ctrlPr>
+          </m:dPr>
+          <m:e>
+            <m:sSub>
+              <m:sSubPr>
+                <m:ctrlPr>
+                  <w:rPr>
+                    <w:rFonts w:ascii="Cambria Math" w:eastAsiaTheme="minorEastAsia" w:hAnsi="Cambria Math"/>
+                    <w:i/>
+                  </w:rPr>
+                </m:ctrlPr>
+              </m:sSubPr>
+              <m:e>
+                <m:r>
+                  <w:rPr>
+                    <w:rFonts w:ascii="Cambria Math" w:eastAsiaTheme="minorEastAsia" w:hAnsi="Cambria Math"/>
+                  </w:rPr>
+                  <m:t>o</m:t>
+                </m:r>
+              </m:e>
+              <m:sub>
+                <m:r>
+                  <w:rPr>
+                    <w:rFonts w:ascii="Cambria Math" w:eastAsiaTheme="minorEastAsia" w:hAnsi="Cambria Math"/>
+                  </w:rPr>
+                  <m:t>l</m:t>
+                </m:r>
+              </m:sub>
+            </m:sSub>
+          </m:e>
+        </m:d>
+      </m:oMath>
+      <w:r>
+        <w:rPr>
+          <w:rFonts w:eastAsiaTheme="minorEastAsia"/>
+        </w:rPr>
+        <w:t xml:space="preserve">. And because the </w:t>
+      </w:r>
+      <m:oMath>
+        <m:r>
+          <w:rPr>
+            <w:rFonts w:ascii="Cambria Math" w:eastAsiaTheme="minorEastAsia" w:hAnsi="Cambria Math"/>
+          </w:rPr>
+          <m:t>O</m:t>
+        </m:r>
+      </m:oMath>
+      <w:r>
+        <w:rPr>
+          <w:rFonts w:eastAsiaTheme="minorEastAsia"/>
+        </w:rPr>
+        <w:t xml:space="preserve"> set is all conflict-free, </w:t>
+      </w:r>
+      <m:oMath>
+        <m:r>
+          <w:rPr>
+            <w:rFonts w:ascii="Cambria Math" w:eastAsiaTheme="minorEastAsia" w:hAnsi="Cambria Math"/>
+          </w:rPr>
+          <m:t>f</m:t>
+        </m:r>
+        <m:d>
+          <m:dPr>
+            <m:ctrlPr>
+              <w:rPr>
+                <w:rFonts w:ascii="Cambria Math" w:eastAsiaTheme="minorEastAsia" w:hAnsi="Cambria Math"/>
+                <w:i/>
+              </w:rPr>
+            </m:ctrlPr>
+          </m:dPr>
+          <m:e>
+            <m:sSub>
+              <m:sSubPr>
+                <m:ctrlPr>
+                  <w:rPr>
+                    <w:rFonts w:ascii="Cambria Math" w:eastAsiaTheme="minorEastAsia" w:hAnsi="Cambria Math"/>
+                    <w:i/>
+                  </w:rPr>
+                </m:ctrlPr>
+              </m:sSubPr>
+              <m:e>
+                <m:r>
+                  <w:rPr>
+                    <w:rFonts w:ascii="Cambria Math" w:eastAsiaTheme="minorEastAsia" w:hAnsi="Cambria Math"/>
+                  </w:rPr>
+                  <m:t>o</m:t>
+                </m:r>
+              </m:e>
+              <m:sub>
+                <m:r>
+                  <w:rPr>
+                    <w:rFonts w:ascii="Cambria Math" w:eastAsiaTheme="minorEastAsia" w:hAnsi="Cambria Math"/>
+                  </w:rPr>
+                  <m:t>l</m:t>
+                </m:r>
+              </m:sub>
+            </m:sSub>
+          </m:e>
+        </m:d>
+        <m:r>
+          <w:rPr>
+            <w:rFonts w:ascii="Cambria Math" w:eastAsiaTheme="minorEastAsia" w:hAnsi="Cambria Math"/>
+          </w:rPr>
+          <m:t>≤s</m:t>
+        </m:r>
+        <m:d>
+          <m:dPr>
+            <m:ctrlPr>
+              <w:rPr>
+                <w:rFonts w:ascii="Cambria Math" w:eastAsiaTheme="minorEastAsia" w:hAnsi="Cambria Math"/>
+                <w:i/>
+              </w:rPr>
+            </m:ctrlPr>
+          </m:dPr>
+          <m:e>
+            <m:sSub>
+              <m:sSubPr>
+                <m:ctrlPr>
+                  <w:rPr>
+                    <w:rFonts w:ascii="Cambria Math" w:eastAsiaTheme="minorEastAsia" w:hAnsi="Cambria Math"/>
+                    <w:i/>
+                  </w:rPr>
+                </m:ctrlPr>
+              </m:sSubPr>
+              <m:e>
+                <m:r>
+                  <w:rPr>
+                    <w:rFonts w:ascii="Cambria Math" w:eastAsiaTheme="minorEastAsia" w:hAnsi="Cambria Math"/>
+                  </w:rPr>
+                  <m:t>o</m:t>
+                </m:r>
+              </m:e>
+              <m:sub>
+                <m:r>
+                  <w:rPr>
+                    <w:rFonts w:ascii="Cambria Math" w:eastAsiaTheme="minorEastAsia" w:hAnsi="Cambria Math"/>
+                  </w:rPr>
+                  <m:t>l+1</m:t>
+                </m:r>
+              </m:sub>
+            </m:sSub>
+          </m:e>
+        </m:d>
+      </m:oMath>
+      <w:r>
+        <w:rPr>
+          <w:rFonts w:eastAsiaTheme="minorEastAsia"/>
+        </w:rPr>
+        <w:t xml:space="preserve">. Therefore, </w:t>
+      </w:r>
+      <m:oMath>
+        <m:r>
+          <w:rPr>
+            <w:rFonts w:ascii="Cambria Math" w:eastAsiaTheme="minorEastAsia" w:hAnsi="Cambria Math"/>
+          </w:rPr>
+          <m:t>f</m:t>
+        </m:r>
+        <m:d>
+          <m:dPr>
+            <m:ctrlPr>
+              <w:rPr>
+                <w:rFonts w:ascii="Cambria Math" w:eastAsiaTheme="minorEastAsia" w:hAnsi="Cambria Math"/>
+                <w:i/>
+              </w:rPr>
+            </m:ctrlPr>
+          </m:dPr>
+          <m:e>
+            <m:sSub>
+              <m:sSubPr>
+                <m:ctrlPr>
+                  <w:rPr>
+                    <w:rFonts w:ascii="Cambria Math" w:eastAsiaTheme="minorEastAsia" w:hAnsi="Cambria Math"/>
+                    <w:i/>
+                  </w:rPr>
+                </m:ctrlPr>
+              </m:sSubPr>
+              <m:e>
+                <m:r>
+                  <w:rPr>
+                    <w:rFonts w:ascii="Cambria Math" w:eastAsiaTheme="minorEastAsia" w:hAnsi="Cambria Math"/>
+                  </w:rPr>
+                  <m:t>g</m:t>
+                </m:r>
+              </m:e>
+              <m:sub>
+                <m:r>
+                  <w:rPr>
+                    <w:rFonts w:ascii="Cambria Math" w:eastAsiaTheme="minorEastAsia" w:hAnsi="Cambria Math"/>
+                  </w:rPr>
+                  <m:t>l</m:t>
+                </m:r>
+              </m:sub>
+            </m:sSub>
+          </m:e>
+        </m:d>
+        <m:r>
+          <w:rPr>
+            <w:rFonts w:ascii="Cambria Math" w:eastAsiaTheme="minorEastAsia" w:hAnsi="Cambria Math"/>
+          </w:rPr>
+          <m:t>≤s</m:t>
+        </m:r>
+        <m:d>
+          <m:dPr>
+            <m:ctrlPr>
+              <w:rPr>
+                <w:rFonts w:ascii="Cambria Math" w:eastAsiaTheme="minorEastAsia" w:hAnsi="Cambria Math"/>
+                <w:i/>
+              </w:rPr>
+            </m:ctrlPr>
+          </m:dPr>
+          <m:e>
+            <m:sSub>
+              <m:sSubPr>
+                <m:ctrlPr>
+                  <w:rPr>
+                    <w:rFonts w:ascii="Cambria Math" w:eastAsiaTheme="minorEastAsia" w:hAnsi="Cambria Math"/>
+                    <w:i/>
+                  </w:rPr>
+                </m:ctrlPr>
+              </m:sSubPr>
+              <m:e>
+                <m:r>
+                  <w:rPr>
+                    <w:rFonts w:ascii="Cambria Math" w:eastAsiaTheme="minorEastAsia" w:hAnsi="Cambria Math"/>
+                  </w:rPr>
+                  <m:t>o</m:t>
+                </m:r>
+              </m:e>
+              <m:sub>
+                <m:r>
+                  <w:rPr>
+                    <w:rFonts w:ascii="Cambria Math" w:eastAsiaTheme="minorEastAsia" w:hAnsi="Cambria Math"/>
+                  </w:rPr>
+                  <m:t>l+1</m:t>
+                </m:r>
+              </m:sub>
+            </m:sSub>
+          </m:e>
+        </m:d>
+      </m:oMath>
+      <w:r>
+        <w:rPr>
+          <w:rFonts w:eastAsiaTheme="minorEastAsia"/>
+        </w:rPr>
+        <w:t xml:space="preserve">. So, </w:t>
+      </w:r>
+      <m:oMath>
+        <m:sSub>
+          <m:sSubPr>
+            <m:ctrlPr>
+              <w:rPr>
+                <w:rFonts w:ascii="Cambria Math" w:eastAsiaTheme="minorEastAsia" w:hAnsi="Cambria Math"/>
+                <w:i/>
+              </w:rPr>
+            </m:ctrlPr>
+          </m:sSubPr>
+          <m:e>
+            <m:r>
+              <w:rPr>
+                <w:rFonts w:ascii="Cambria Math" w:eastAsiaTheme="minorEastAsia" w:hAnsi="Cambria Math"/>
+              </w:rPr>
+              <m:t>o</m:t>
+            </m:r>
+          </m:e>
+          <m:sub>
+            <m:r>
+              <w:rPr>
+                <w:rFonts w:ascii="Cambria Math" w:eastAsiaTheme="minorEastAsia" w:hAnsi="Cambria Math"/>
+              </w:rPr>
+              <m:t>l+1</m:t>
+            </m:r>
+          </m:sub>
+        </m:sSub>
+      </m:oMath>
+      <w:r>
+        <w:rPr>
+          <w:rFonts w:eastAsiaTheme="minorEastAsia"/>
+        </w:rPr>
+        <w:t xml:space="preserve"> not in conflict with </w:t>
+      </w:r>
+      <m:oMath>
+        <m:sSub>
+          <m:sSubPr>
+            <m:ctrlPr>
+              <w:rPr>
+                <w:rFonts w:ascii="Cambria Math" w:eastAsiaTheme="minorEastAsia" w:hAnsi="Cambria Math"/>
+                <w:i/>
+              </w:rPr>
+            </m:ctrlPr>
+          </m:sSubPr>
+          <m:e>
+            <m:r>
+              <w:rPr>
+                <w:rFonts w:ascii="Cambria Math" w:eastAsiaTheme="minorEastAsia" w:hAnsi="Cambria Math"/>
+              </w:rPr>
+              <m:t>g</m:t>
+            </m:r>
+          </m:e>
+          <m:sub>
+            <m:r>
+              <w:rPr>
+                <w:rFonts w:ascii="Cambria Math" w:eastAsiaTheme="minorEastAsia" w:hAnsi="Cambria Math"/>
+              </w:rPr>
+              <m:t>l</m:t>
+            </m:r>
+          </m:sub>
+        </m:sSub>
+      </m:oMath>
+      <w:r>
+        <w:rPr>
+          <w:rFonts w:eastAsiaTheme="minorEastAsia"/>
+        </w:rPr>
+        <w:t xml:space="preserve">, and so was available to be chosen after </w:t>
+      </w:r>
+      <m:oMath>
+        <m:sSub>
+          <m:sSubPr>
+            <m:ctrlPr>
+              <w:rPr>
+                <w:rFonts w:ascii="Cambria Math" w:eastAsiaTheme="minorEastAsia" w:hAnsi="Cambria Math"/>
+                <w:i/>
+              </w:rPr>
+            </m:ctrlPr>
+          </m:sSubPr>
+          <m:e>
+            <m:r>
+              <w:rPr>
+                <w:rFonts w:ascii="Cambria Math" w:eastAsiaTheme="minorEastAsia" w:hAnsi="Cambria Math"/>
+              </w:rPr>
+              <m:t>g</m:t>
+            </m:r>
+          </m:e>
+          <m:sub>
+            <m:r>
+              <w:rPr>
+                <w:rFonts w:ascii="Cambria Math" w:eastAsiaTheme="minorEastAsia" w:hAnsi="Cambria Math"/>
+              </w:rPr>
+              <m:t>l</m:t>
+            </m:r>
+          </m:sub>
+        </m:sSub>
+      </m:oMath>
+      <w:r>
+        <w:rPr>
+          <w:rFonts w:eastAsiaTheme="minorEastAsia"/>
+        </w:rPr>
+        <w:t xml:space="preserve"> was chosen and all conflicts were eliminated.</w:t>
+      </w:r>
+    </w:p>
+    <w:p>
+      <w:pPr>
+        <w:ind w:left="0"/>
+        <w:rPr>
+          <w:rFonts w:eastAsiaTheme="minorEastAsia"/>
+        </w:rPr>
+      </w:pPr>
+      <w:r>
+        <w:rPr>
+          <w:rFonts w:eastAsiaTheme="minorEastAsia"/>
+        </w:rPr>
+        <w:t>Contradiction to the assumption that greedy algorithm terminates only when no more requests available to choose from.</w:t>
+      </w:r>
+    </w:p>
+    <w:p>
+      <w:pPr>
+        <w:ind w:left="0"/>
+        <w:rPr>
+          <w:rFonts w:eastAsiaTheme="minorEastAsia"/>
+        </w:rPr>
+      </w:pPr>
+    </w:p>
     <w:sectPr>
-      <w:headerReference w:type="default" r:id="rId8"/>
-      <w:footerReference w:type="default" r:id="rId9"/>
+      <w:headerReference w:type="default" r:id="rId9"/>
+      <w:footerReference w:type="default" r:id="rId10"/>
       <w:pgSz w:w="12240" w:h="15840"/>
       <w:pgMar w:top="1440" w:right="1440" w:bottom="1440" w:left="1440" w:header="708" w:footer="708" w:gutter="0"/>
       <w:cols w:space="708"/>

</xml_diff>

<commit_message>
week 5 inverted session 1
</commit_message>
<xml_diff>
--- a/practice.docx
+++ b/practice.docx
@@ -31652,6 +31652,7 @@
       <w:r>
         <w:rPr>
           <w:rFonts w:eastAsiaTheme="minorEastAsia"/>
+          <w:noProof/>
         </w:rPr>
         <w:drawing>
           <wp:inline distT="0" distB="0" distL="0" distR="0" wp14:anchorId="65041DCB" wp14:editId="260C099F">
@@ -31748,16 +31749,8 @@
       <w:r>
         <w:rPr>
           <w:rFonts w:eastAsiaTheme="minorEastAsia"/>
-          <w:b/>
-          <w:bCs/>
-        </w:rPr>
-        <w:t>Claim 1:</w:t>
-      </w:r>
-      <w:r>
-        <w:rPr>
-          <w:rFonts w:eastAsiaTheme="minorEastAsia"/>
-        </w:rPr>
-        <w:t xml:space="preserve"> </w:t>
+        </w:rPr>
+        <w:t xml:space="preserve">Claim 1: </w:t>
       </w:r>
       <w:r>
         <w:rPr>
@@ -31765,15 +31758,7 @@
           <w:i/>
           <w:iCs/>
         </w:rPr>
-        <w:t>Suppose for some input</w:t>
-      </w:r>
-      <w:r>
-        <w:rPr>
-          <w:rFonts w:eastAsiaTheme="minorEastAsia"/>
-          <w:i/>
-          <w:iCs/>
-        </w:rPr>
-        <w:t xml:space="preserve"> of </w:t>
+        <w:t xml:space="preserve">Suppose for some input of </w:t>
       </w:r>
       <m:oMath>
         <m:r>
@@ -31880,7 +31865,15 @@
           <w:i/>
           <w:iCs/>
         </w:rPr>
-        <w:t xml:space="preserve"> is an optimal (maximum-sized) set of requests which are pairwise conflict-free</w:t>
+        <w:t xml:space="preserve"> is an optimal (maximum-sized) set</w:t>
+      </w:r>
+      <w:r>
+        <w:rPr>
+          <w:rFonts w:eastAsiaTheme="minorEastAsia"/>
+          <w:i/>
+          <w:iCs/>
+        </w:rPr>
+        <w:t xml:space="preserve"> of requests which are pairwise conflict-free</w:t>
       </w:r>
       <w:r>
         <w:rPr>
@@ -33175,16 +33168,8 @@
       <w:r>
         <w:rPr>
           <w:rFonts w:eastAsiaTheme="minorEastAsia"/>
-          <w:b/>
-          <w:bCs/>
-        </w:rPr>
-        <w:t>Claim 2:</w:t>
-      </w:r>
-      <w:r>
-        <w:rPr>
-          <w:rFonts w:eastAsiaTheme="minorEastAsia"/>
-        </w:rPr>
-        <w:t xml:space="preserve"> </w:t>
+        </w:rPr>
+        <w:t xml:space="preserve">Claim 2: </w:t>
       </w:r>
       <w:r>
         <w:rPr>
@@ -33234,13 +33219,7 @@
               <w:rPr>
                 <w:rFonts w:ascii="Cambria Math" w:eastAsiaTheme="minorEastAsia" w:hAnsi="Cambria Math"/>
               </w:rPr>
-              <m:t>l</m:t>
-            </m:r>
-            <m:r>
-              <w:rPr>
-                <w:rFonts w:ascii="Cambria Math" w:eastAsiaTheme="minorEastAsia" w:hAnsi="Cambria Math"/>
-              </w:rPr>
-              <m:t>+1</m:t>
+              <m:t>l+1</m:t>
             </m:r>
           </m:sub>
         </m:sSub>
@@ -33716,9 +33695,3217 @@
         </w:rPr>
       </w:pPr>
     </w:p>
+    <w:p>
+      <w:pPr>
+        <w:ind w:left="0"/>
+        <w:rPr>
+          <w:rFonts w:eastAsiaTheme="minorEastAsia"/>
+          <w:b/>
+          <w:bCs/>
+        </w:rPr>
+      </w:pPr>
+      <w:r>
+        <w:rPr>
+          <w:rFonts w:eastAsiaTheme="minorEastAsia"/>
+          <w:b/>
+          <w:bCs/>
+        </w:rPr>
+        <w:t>Graph Algorithm</w:t>
+      </w:r>
+      <w:r>
+        <w:rPr>
+          <w:rFonts w:eastAsiaTheme="minorEastAsia"/>
+          <w:b/>
+          <w:bCs/>
+        </w:rPr>
+        <w:t xml:space="preserve"> 1</w:t>
+      </w:r>
+    </w:p>
+    <w:p>
+      <w:pPr>
+        <w:ind w:left="0"/>
+        <w:jc w:val="center"/>
+        <w:rPr>
+          <w:rFonts w:eastAsiaTheme="minorEastAsia"/>
+        </w:rPr>
+      </w:pPr>
+      <w:r>
+        <w:rPr>
+          <w:rFonts w:eastAsiaTheme="minorEastAsia"/>
+        </w:rPr>
+        <w:drawing>
+          <wp:inline distT="0" distB="0" distL="0" distR="0" wp14:anchorId="709B652C" wp14:editId="641F594C">
+            <wp:extent cx="5943600" cy="814070"/>
+            <wp:effectExtent l="0" t="0" r="0" b="0"/>
+            <wp:docPr id="2" name="Picture 2" descr="Graphical user interface, text&#10;&#10;Description automatically generated"/>
+            <wp:cNvGraphicFramePr>
+              <a:graphicFrameLocks xmlns:a="http://schemas.openxmlformats.org/drawingml/2006/main" noChangeAspect="1"/>
+            </wp:cNvGraphicFramePr>
+            <a:graphic xmlns:a="http://schemas.openxmlformats.org/drawingml/2006/main">
+              <a:graphicData uri="http://schemas.openxmlformats.org/drawingml/2006/picture">
+                <pic:pic xmlns:pic="http://schemas.openxmlformats.org/drawingml/2006/picture">
+                  <pic:nvPicPr>
+                    <pic:cNvPr id="2" name="Picture 2" descr="Graphical user interface, text&#10;&#10;Description automatically generated"/>
+                    <pic:cNvPicPr/>
+                  </pic:nvPicPr>
+                  <pic:blipFill>
+                    <a:blip r:embed="rId9"/>
+                    <a:stretch>
+                      <a:fillRect/>
+                    </a:stretch>
+                  </pic:blipFill>
+                  <pic:spPr>
+                    <a:xfrm>
+                      <a:off x="0" y="0"/>
+                      <a:ext cx="5943600" cy="814070"/>
+                    </a:xfrm>
+                    <a:prstGeom prst="rect">
+                      <a:avLst/>
+                    </a:prstGeom>
+                  </pic:spPr>
+                </pic:pic>
+              </a:graphicData>
+            </a:graphic>
+          </wp:inline>
+        </w:drawing>
+      </w:r>
+    </w:p>
+    <w:p>
+      <w:pPr>
+        <w:ind w:left="0"/>
+        <w:rPr>
+          <w:rFonts w:eastAsiaTheme="minorEastAsia"/>
+        </w:rPr>
+      </w:pPr>
+      <m:oMathPara>
+        <m:oMath>
+          <m:r>
+            <w:rPr>
+              <w:rFonts w:ascii="Cambria Math" w:eastAsiaTheme="minorEastAsia" w:hAnsi="Cambria Math"/>
+            </w:rPr>
+            <w:lastRenderedPageBreak/>
+            <m:t>SNDStraightForward</m:t>
+          </m:r>
+          <m:d>
+            <m:dPr>
+              <m:ctrlPr>
+                <w:rPr>
+                  <w:rFonts w:ascii="Cambria Math" w:eastAsiaTheme="minorEastAsia" w:hAnsi="Cambria Math"/>
+                  <w:i/>
+                </w:rPr>
+              </m:ctrlPr>
+            </m:dPr>
+            <m:e>
+              <m:r>
+                <w:rPr>
+                  <w:rFonts w:ascii="Cambria Math" w:eastAsiaTheme="minorEastAsia" w:hAnsi="Cambria Math"/>
+                </w:rPr>
+                <m:t>G=</m:t>
+              </m:r>
+              <m:d>
+                <m:dPr>
+                  <m:begChr m:val="〈"/>
+                  <m:endChr m:val="〉"/>
+                  <m:ctrlPr>
+                    <w:rPr>
+                      <w:rFonts w:ascii="Cambria Math" w:eastAsiaTheme="minorEastAsia" w:hAnsi="Cambria Math"/>
+                      <w:i/>
+                    </w:rPr>
+                  </m:ctrlPr>
+                </m:dPr>
+                <m:e>
+                  <m:r>
+                    <w:rPr>
+                      <w:rFonts w:ascii="Cambria Math" w:eastAsiaTheme="minorEastAsia" w:hAnsi="Cambria Math"/>
+                    </w:rPr>
+                    <m:t>V, E</m:t>
+                  </m:r>
+                </m:e>
+              </m:d>
+            </m:e>
+          </m:d>
+          <m:r>
+            <w:rPr>
+              <w:rFonts w:ascii="Cambria Math" w:eastAsiaTheme="minorEastAsia" w:hAnsi="Cambria Math"/>
+            </w:rPr>
+            <w:br/>
+          </m:r>
+        </m:oMath>
+        <m:oMath>
+          <m:r>
+            <w:rPr>
+              <w:rFonts w:ascii="Cambria Math" w:eastAsiaTheme="minorEastAsia" w:hAnsi="Cambria Math"/>
+            </w:rPr>
+            <m:t xml:space="preserve">1. </m:t>
+          </m:r>
+          <m:r>
+            <w:rPr>
+              <w:rFonts w:ascii="Cambria Math" w:eastAsiaTheme="minorEastAsia" w:hAnsi="Cambria Math"/>
+            </w:rPr>
+            <m:t xml:space="preserve">snd←new array of </m:t>
+          </m:r>
+          <m:d>
+            <m:dPr>
+              <m:begChr m:val="|"/>
+              <m:endChr m:val="|"/>
+              <m:ctrlPr>
+                <w:rPr>
+                  <w:rFonts w:ascii="Cambria Math" w:eastAsiaTheme="minorEastAsia" w:hAnsi="Cambria Math"/>
+                  <w:i/>
+                </w:rPr>
+              </m:ctrlPr>
+            </m:dPr>
+            <m:e>
+              <m:r>
+                <w:rPr>
+                  <w:rFonts w:ascii="Cambria Math" w:eastAsiaTheme="minorEastAsia" w:hAnsi="Cambria Math"/>
+                </w:rPr>
+                <m:t>V</m:t>
+              </m:r>
+            </m:e>
+          </m:d>
+          <m:r>
+            <w:rPr>
+              <w:rFonts w:ascii="Cambria Math" w:eastAsiaTheme="minorEastAsia" w:hAnsi="Cambria Math"/>
+            </w:rPr>
+            <m:t xml:space="preserve"> entries</m:t>
+          </m:r>
+          <m:r>
+            <w:rPr>
+              <w:rFonts w:ascii="Cambria Math" w:eastAsiaTheme="minorEastAsia" w:hAnsi="Cambria Math"/>
+            </w:rPr>
+            <w:br/>
+          </m:r>
+        </m:oMath>
+        <m:oMath>
+          <m:r>
+            <w:rPr>
+              <w:rFonts w:ascii="Cambria Math" w:eastAsiaTheme="minorEastAsia" w:hAnsi="Cambria Math"/>
+            </w:rPr>
+            <m:t xml:space="preserve">2. </m:t>
+          </m:r>
+          <m:r>
+            <m:rPr>
+              <m:sty m:val="bi"/>
+            </m:rPr>
+            <w:rPr>
+              <w:rFonts w:ascii="Cambria Math" w:eastAsiaTheme="minorEastAsia" w:hAnsi="Cambria Math"/>
+            </w:rPr>
+            <m:t>foreach</m:t>
+          </m:r>
+          <m:r>
+            <w:rPr>
+              <w:rFonts w:ascii="Cambria Math" w:eastAsiaTheme="minorEastAsia" w:hAnsi="Cambria Math"/>
+            </w:rPr>
+            <m:t xml:space="preserve"> u ϵ V </m:t>
+          </m:r>
+          <m:r>
+            <m:rPr>
+              <m:sty m:val="bi"/>
+            </m:rPr>
+            <w:rPr>
+              <w:rFonts w:ascii="Cambria Math" w:eastAsiaTheme="minorEastAsia" w:hAnsi="Cambria Math"/>
+            </w:rPr>
+            <m:t>do</m:t>
+          </m:r>
+          <m:r>
+            <w:rPr>
+              <w:rFonts w:ascii="Cambria Math" w:eastAsiaTheme="minorEastAsia" w:hAnsi="Cambria Math"/>
+            </w:rPr>
+            <m:t xml:space="preserve"> snd</m:t>
+          </m:r>
+          <m:d>
+            <m:dPr>
+              <m:begChr m:val="["/>
+              <m:endChr m:val="]"/>
+              <m:ctrlPr>
+                <w:rPr>
+                  <w:rFonts w:ascii="Cambria Math" w:eastAsiaTheme="minorEastAsia" w:hAnsi="Cambria Math"/>
+                  <w:i/>
+                </w:rPr>
+              </m:ctrlPr>
+            </m:dPr>
+            <m:e>
+              <m:r>
+                <w:rPr>
+                  <w:rFonts w:ascii="Cambria Math" w:eastAsiaTheme="minorEastAsia" w:hAnsi="Cambria Math"/>
+                </w:rPr>
+                <m:t>u</m:t>
+              </m:r>
+            </m:e>
+          </m:d>
+          <m:r>
+            <w:rPr>
+              <w:rFonts w:ascii="Cambria Math" w:eastAsiaTheme="minorEastAsia" w:hAnsi="Cambria Math"/>
+            </w:rPr>
+            <m:t>←0</m:t>
+          </m:r>
+          <m:r>
+            <w:rPr>
+              <w:rFonts w:ascii="Cambria Math" w:eastAsiaTheme="minorEastAsia" w:hAnsi="Cambria Math"/>
+            </w:rPr>
+            <w:br/>
+          </m:r>
+        </m:oMath>
+        <m:oMath>
+          <m:r>
+            <w:rPr>
+              <w:rFonts w:ascii="Cambria Math" w:eastAsiaTheme="minorEastAsia" w:hAnsi="Cambria Math"/>
+            </w:rPr>
+            <m:t xml:space="preserve">3. </m:t>
+          </m:r>
+          <m:r>
+            <m:rPr>
+              <m:sty m:val="bi"/>
+            </m:rPr>
+            <w:rPr>
+              <w:rFonts w:ascii="Cambria Math" w:eastAsiaTheme="minorEastAsia" w:hAnsi="Cambria Math"/>
+            </w:rPr>
+            <m:t>foreach</m:t>
+          </m:r>
+          <m:r>
+            <w:rPr>
+              <w:rFonts w:ascii="Cambria Math" w:eastAsiaTheme="minorEastAsia" w:hAnsi="Cambria Math"/>
+            </w:rPr>
+            <m:t xml:space="preserve"> u ϵ V </m:t>
+          </m:r>
+          <m:r>
+            <m:rPr>
+              <m:sty m:val="bi"/>
+            </m:rPr>
+            <w:rPr>
+              <w:rFonts w:ascii="Cambria Math" w:eastAsiaTheme="minorEastAsia" w:hAnsi="Cambria Math"/>
+            </w:rPr>
+            <m:t>do</m:t>
+          </m:r>
+          <m:r>
+            <w:rPr>
+              <w:rFonts w:ascii="Cambria Math" w:eastAsiaTheme="minorEastAsia" w:hAnsi="Cambria Math"/>
+            </w:rPr>
+            <w:br/>
+          </m:r>
+        </m:oMath>
+        <m:oMath>
+          <m:r>
+            <w:rPr>
+              <w:rFonts w:ascii="Cambria Math" w:eastAsiaTheme="minorEastAsia" w:hAnsi="Cambria Math"/>
+            </w:rPr>
+            <m:t xml:space="preserve">4.     </m:t>
+          </m:r>
+          <m:r>
+            <m:rPr>
+              <m:sty m:val="bi"/>
+            </m:rPr>
+            <w:rPr>
+              <w:rFonts w:ascii="Cambria Math" w:eastAsiaTheme="minorEastAsia" w:hAnsi="Cambria Math"/>
+            </w:rPr>
+            <m:t>foreach</m:t>
+          </m:r>
+          <m:r>
+            <w:rPr>
+              <w:rFonts w:ascii="Cambria Math" w:eastAsiaTheme="minorEastAsia" w:hAnsi="Cambria Math"/>
+            </w:rPr>
+            <m:t xml:space="preserve"> v ϵ Adj</m:t>
+          </m:r>
+          <m:d>
+            <m:dPr>
+              <m:begChr m:val="["/>
+              <m:endChr m:val="]"/>
+              <m:ctrlPr>
+                <w:rPr>
+                  <w:rFonts w:ascii="Cambria Math" w:eastAsiaTheme="minorEastAsia" w:hAnsi="Cambria Math"/>
+                  <w:i/>
+                </w:rPr>
+              </m:ctrlPr>
+            </m:dPr>
+            <m:e>
+              <m:r>
+                <w:rPr>
+                  <w:rFonts w:ascii="Cambria Math" w:eastAsiaTheme="minorEastAsia" w:hAnsi="Cambria Math"/>
+                </w:rPr>
+                <m:t>u</m:t>
+              </m:r>
+            </m:e>
+          </m:d>
+          <m:r>
+            <w:rPr>
+              <w:rFonts w:ascii="Cambria Math" w:eastAsiaTheme="minorEastAsia" w:hAnsi="Cambria Math"/>
+            </w:rPr>
+            <m:t xml:space="preserve"> </m:t>
+          </m:r>
+          <m:r>
+            <m:rPr>
+              <m:sty m:val="bi"/>
+            </m:rPr>
+            <w:rPr>
+              <w:rFonts w:ascii="Cambria Math" w:eastAsiaTheme="minorEastAsia" w:hAnsi="Cambria Math"/>
+            </w:rPr>
+            <m:t>do</m:t>
+          </m:r>
+          <m:r>
+            <w:rPr>
+              <w:rFonts w:ascii="Cambria Math" w:eastAsiaTheme="minorEastAsia" w:hAnsi="Cambria Math"/>
+            </w:rPr>
+            <w:br/>
+          </m:r>
+        </m:oMath>
+        <m:oMath>
+          <m:r>
+            <w:rPr>
+              <w:rFonts w:ascii="Cambria Math" w:eastAsiaTheme="minorEastAsia" w:hAnsi="Cambria Math"/>
+            </w:rPr>
+            <m:t xml:space="preserve">5.         </m:t>
+          </m:r>
+          <m:r>
+            <w:rPr>
+              <w:rFonts w:ascii="Cambria Math" w:eastAsiaTheme="minorEastAsia" w:hAnsi="Cambria Math"/>
+            </w:rPr>
+            <m:t>degreev←0</m:t>
+          </m:r>
+          <m:r>
+            <w:rPr>
+              <w:rFonts w:ascii="Cambria Math" w:eastAsiaTheme="minorEastAsia" w:hAnsi="Cambria Math"/>
+            </w:rPr>
+            <w:br/>
+          </m:r>
+        </m:oMath>
+        <m:oMath>
+          <m:r>
+            <w:rPr>
+              <w:rFonts w:ascii="Cambria Math" w:eastAsiaTheme="minorEastAsia" w:hAnsi="Cambria Math"/>
+            </w:rPr>
+            <m:t xml:space="preserve">6.         </m:t>
+          </m:r>
+          <m:r>
+            <m:rPr>
+              <m:sty m:val="bi"/>
+            </m:rPr>
+            <w:rPr>
+              <w:rFonts w:ascii="Cambria Math" w:eastAsiaTheme="minorEastAsia" w:hAnsi="Cambria Math"/>
+            </w:rPr>
+            <m:t>foreach</m:t>
+          </m:r>
+          <m:r>
+            <w:rPr>
+              <w:rFonts w:ascii="Cambria Math" w:eastAsiaTheme="minorEastAsia" w:hAnsi="Cambria Math"/>
+            </w:rPr>
+            <m:t xml:space="preserve"> w </m:t>
+          </m:r>
+          <m:r>
+            <w:rPr>
+              <w:rFonts w:ascii="Cambria Math" w:eastAsiaTheme="minorEastAsia" w:hAnsi="Cambria Math"/>
+            </w:rPr>
+            <m:t>ϵ</m:t>
+          </m:r>
+          <m:r>
+            <w:rPr>
+              <w:rFonts w:ascii="Cambria Math" w:eastAsiaTheme="minorEastAsia" w:hAnsi="Cambria Math"/>
+            </w:rPr>
+            <m:t xml:space="preserve"> Adj</m:t>
+          </m:r>
+          <m:d>
+            <m:dPr>
+              <m:begChr m:val="["/>
+              <m:endChr m:val="]"/>
+              <m:ctrlPr>
+                <w:rPr>
+                  <w:rFonts w:ascii="Cambria Math" w:eastAsiaTheme="minorEastAsia" w:hAnsi="Cambria Math"/>
+                  <w:i/>
+                </w:rPr>
+              </m:ctrlPr>
+            </m:dPr>
+            <m:e>
+              <m:r>
+                <w:rPr>
+                  <w:rFonts w:ascii="Cambria Math" w:eastAsiaTheme="minorEastAsia" w:hAnsi="Cambria Math"/>
+                </w:rPr>
+                <m:t>v</m:t>
+              </m:r>
+            </m:e>
+          </m:d>
+          <m:r>
+            <w:rPr>
+              <w:rFonts w:ascii="Cambria Math" w:eastAsiaTheme="minorEastAsia" w:hAnsi="Cambria Math"/>
+            </w:rPr>
+            <m:t xml:space="preserve"> </m:t>
+          </m:r>
+          <m:r>
+            <m:rPr>
+              <m:sty m:val="bi"/>
+            </m:rPr>
+            <w:rPr>
+              <w:rFonts w:ascii="Cambria Math" w:eastAsiaTheme="minorEastAsia" w:hAnsi="Cambria Math"/>
+            </w:rPr>
+            <m:t>do</m:t>
+          </m:r>
+          <m:r>
+            <w:rPr>
+              <w:rFonts w:ascii="Cambria Math" w:eastAsiaTheme="minorEastAsia" w:hAnsi="Cambria Math"/>
+            </w:rPr>
+            <m:t xml:space="preserve"> degreev←degreev+1</m:t>
+          </m:r>
+          <m:r>
+            <w:rPr>
+              <w:rFonts w:ascii="Cambria Math" w:eastAsiaTheme="minorEastAsia" w:hAnsi="Cambria Math"/>
+            </w:rPr>
+            <w:br/>
+          </m:r>
+        </m:oMath>
+        <m:oMath>
+          <m:r>
+            <w:rPr>
+              <w:rFonts w:ascii="Cambria Math" w:eastAsiaTheme="minorEastAsia" w:hAnsi="Cambria Math"/>
+            </w:rPr>
+            <m:t xml:space="preserve">7.         </m:t>
+          </m:r>
+          <m:r>
+            <w:rPr>
+              <w:rFonts w:ascii="Cambria Math" w:eastAsiaTheme="minorEastAsia" w:hAnsi="Cambria Math"/>
+            </w:rPr>
+            <m:t>snd</m:t>
+          </m:r>
+          <m:d>
+            <m:dPr>
+              <m:begChr m:val="["/>
+              <m:endChr m:val="]"/>
+              <m:ctrlPr>
+                <w:rPr>
+                  <w:rFonts w:ascii="Cambria Math" w:eastAsiaTheme="minorEastAsia" w:hAnsi="Cambria Math"/>
+                  <w:i/>
+                </w:rPr>
+              </m:ctrlPr>
+            </m:dPr>
+            <m:e>
+              <m:r>
+                <w:rPr>
+                  <w:rFonts w:ascii="Cambria Math" w:eastAsiaTheme="minorEastAsia" w:hAnsi="Cambria Math"/>
+                </w:rPr>
+                <m:t>u</m:t>
+              </m:r>
+            </m:e>
+          </m:d>
+          <m:r>
+            <w:rPr>
+              <w:rFonts w:ascii="Cambria Math" w:eastAsiaTheme="minorEastAsia" w:hAnsi="Cambria Math"/>
+            </w:rPr>
+            <m:t>←snd</m:t>
+          </m:r>
+          <m:d>
+            <m:dPr>
+              <m:begChr m:val="["/>
+              <m:endChr m:val="]"/>
+              <m:ctrlPr>
+                <w:rPr>
+                  <w:rFonts w:ascii="Cambria Math" w:eastAsiaTheme="minorEastAsia" w:hAnsi="Cambria Math"/>
+                  <w:i/>
+                </w:rPr>
+              </m:ctrlPr>
+            </m:dPr>
+            <m:e>
+              <m:r>
+                <w:rPr>
+                  <w:rFonts w:ascii="Cambria Math" w:eastAsiaTheme="minorEastAsia" w:hAnsi="Cambria Math"/>
+                </w:rPr>
+                <m:t>u</m:t>
+              </m:r>
+            </m:e>
+          </m:d>
+          <m:r>
+            <w:rPr>
+              <w:rFonts w:ascii="Cambria Math" w:eastAsiaTheme="minorEastAsia" w:hAnsi="Cambria Math"/>
+            </w:rPr>
+            <m:t>+degreev</m:t>
+          </m:r>
+          <m:r>
+            <w:rPr>
+              <w:rFonts w:ascii="Cambria Math" w:eastAsiaTheme="minorEastAsia" w:hAnsi="Cambria Math"/>
+            </w:rPr>
+            <w:br/>
+          </m:r>
+        </m:oMath>
+        <m:oMath>
+          <m:r>
+            <w:rPr>
+              <w:rFonts w:ascii="Cambria Math" w:eastAsiaTheme="minorEastAsia" w:hAnsi="Cambria Math"/>
+            </w:rPr>
+            <m:t xml:space="preserve">8. </m:t>
+          </m:r>
+          <m:r>
+            <m:rPr>
+              <m:sty m:val="bi"/>
+            </m:rPr>
+            <w:rPr>
+              <w:rFonts w:ascii="Cambria Math" w:eastAsiaTheme="minorEastAsia" w:hAnsi="Cambria Math"/>
+            </w:rPr>
+            <m:t>return</m:t>
+          </m:r>
+          <m:r>
+            <w:rPr>
+              <w:rFonts w:ascii="Cambria Math" w:eastAsiaTheme="minorEastAsia" w:hAnsi="Cambria Math"/>
+            </w:rPr>
+            <m:t xml:space="preserve"> snd</m:t>
+          </m:r>
+        </m:oMath>
+      </m:oMathPara>
+    </w:p>
+    <w:p>
+      <w:pPr>
+        <w:ind w:left="0"/>
+        <w:rPr>
+          <w:rFonts w:eastAsiaTheme="minorEastAsia"/>
+        </w:rPr>
+      </w:pPr>
+      <w:r>
+        <w:rPr>
+          <w:rFonts w:eastAsiaTheme="minorEastAsia"/>
+        </w:rPr>
+        <w:t xml:space="preserve">Time efficiency of </w:t>
+      </w:r>
+      <m:oMath>
+        <m:r>
+          <w:rPr>
+            <w:rFonts w:ascii="Cambria Math" w:eastAsiaTheme="minorEastAsia" w:hAnsi="Cambria Math"/>
+          </w:rPr>
+          <m:t>SNDStraightForward:O</m:t>
+        </m:r>
+        <m:d>
+          <m:dPr>
+            <m:ctrlPr>
+              <w:rPr>
+                <w:rFonts w:ascii="Cambria Math" w:eastAsiaTheme="minorEastAsia" w:hAnsi="Cambria Math"/>
+                <w:i/>
+              </w:rPr>
+            </m:ctrlPr>
+          </m:dPr>
+          <m:e>
+            <m:d>
+              <m:dPr>
+                <m:begChr m:val="|"/>
+                <m:endChr m:val="|"/>
+                <m:ctrlPr>
+                  <w:rPr>
+                    <w:rFonts w:ascii="Cambria Math" w:eastAsiaTheme="minorEastAsia" w:hAnsi="Cambria Math"/>
+                    <w:i/>
+                  </w:rPr>
+                </m:ctrlPr>
+              </m:dPr>
+              <m:e>
+                <m:r>
+                  <w:rPr>
+                    <w:rFonts w:ascii="Cambria Math" w:eastAsiaTheme="minorEastAsia" w:hAnsi="Cambria Math"/>
+                  </w:rPr>
+                  <m:t>V</m:t>
+                </m:r>
+              </m:e>
+            </m:d>
+            <m:r>
+              <w:rPr>
+                <w:rFonts w:ascii="Cambria Math" w:eastAsiaTheme="minorEastAsia" w:hAnsi="Cambria Math"/>
+              </w:rPr>
+              <m:t>⋅</m:t>
+            </m:r>
+            <m:sSup>
+              <m:sSupPr>
+                <m:ctrlPr>
+                  <w:rPr>
+                    <w:rFonts w:ascii="Cambria Math" w:eastAsiaTheme="minorEastAsia" w:hAnsi="Cambria Math"/>
+                    <w:i/>
+                  </w:rPr>
+                </m:ctrlPr>
+              </m:sSupPr>
+              <m:e>
+                <m:d>
+                  <m:dPr>
+                    <m:ctrlPr>
+                      <w:rPr>
+                        <w:rFonts w:ascii="Cambria Math" w:eastAsiaTheme="minorEastAsia" w:hAnsi="Cambria Math"/>
+                        <w:i/>
+                      </w:rPr>
+                    </m:ctrlPr>
+                  </m:dPr>
+                  <m:e>
+                    <m:d>
+                      <m:dPr>
+                        <m:begChr m:val="|"/>
+                        <m:endChr m:val="|"/>
+                        <m:ctrlPr>
+                          <w:rPr>
+                            <w:rFonts w:ascii="Cambria Math" w:eastAsiaTheme="minorEastAsia" w:hAnsi="Cambria Math"/>
+                            <w:i/>
+                          </w:rPr>
+                        </m:ctrlPr>
+                      </m:dPr>
+                      <m:e>
+                        <m:r>
+                          <w:rPr>
+                            <w:rFonts w:ascii="Cambria Math" w:eastAsiaTheme="minorEastAsia" w:hAnsi="Cambria Math"/>
+                          </w:rPr>
+                          <m:t>E</m:t>
+                        </m:r>
+                      </m:e>
+                    </m:d>
+                  </m:e>
+                </m:d>
+              </m:e>
+              <m:sup>
+                <m:r>
+                  <w:rPr>
+                    <w:rFonts w:ascii="Cambria Math" w:eastAsiaTheme="minorEastAsia" w:hAnsi="Cambria Math"/>
+                  </w:rPr>
+                  <m:t>2</m:t>
+                </m:r>
+              </m:sup>
+            </m:sSup>
+          </m:e>
+        </m:d>
+      </m:oMath>
+    </w:p>
+    <w:p>
+      <w:pPr>
+        <w:ind w:left="0"/>
+        <w:rPr>
+          <w:rFonts w:eastAsiaTheme="minorEastAsia"/>
+        </w:rPr>
+      </w:pPr>
+      <w:r>
+        <w:rPr>
+          <w:rFonts w:eastAsiaTheme="minorEastAsia"/>
+        </w:rPr>
+        <w:t>Perhaps a better (more efficiency) approach:</w:t>
+      </w:r>
+    </w:p>
+    <w:p>
+      <w:pPr>
+        <w:pStyle w:val="ListParagraph"/>
+        <w:numPr>
+          <w:ilvl w:val="0"/>
+          <w:numId w:val="13"/>
+        </w:numPr>
+        <w:rPr>
+          <w:rFonts w:eastAsiaTheme="minorEastAsia"/>
+        </w:rPr>
+      </w:pPr>
+      <w:r>
+        <w:rPr>
+          <w:rFonts w:eastAsiaTheme="minorEastAsia"/>
+        </w:rPr>
+        <w:t>Visit each vertex as though it is someone’s neighbor</w:t>
+      </w:r>
+      <w:r>
+        <w:rPr>
+          <w:rFonts w:eastAsiaTheme="minorEastAsia"/>
+        </w:rPr>
+        <w:t>.</w:t>
+      </w:r>
+    </w:p>
+    <w:p>
+      <w:pPr>
+        <w:pStyle w:val="ListParagraph"/>
+        <w:numPr>
+          <w:ilvl w:val="0"/>
+          <w:numId w:val="13"/>
+        </w:numPr>
+        <w:rPr>
+          <w:rFonts w:eastAsiaTheme="minorEastAsia"/>
+        </w:rPr>
+      </w:pPr>
+      <w:r>
+        <w:rPr>
+          <w:rFonts w:eastAsiaTheme="minorEastAsia"/>
+        </w:rPr>
+        <w:t>Measure its degree</w:t>
+      </w:r>
+      <w:r>
+        <w:rPr>
+          <w:rFonts w:eastAsiaTheme="minorEastAsia"/>
+        </w:rPr>
+        <w:t>.</w:t>
+      </w:r>
+    </w:p>
+    <w:p>
+      <w:pPr>
+        <w:pStyle w:val="ListParagraph"/>
+        <w:numPr>
+          <w:ilvl w:val="0"/>
+          <w:numId w:val="13"/>
+        </w:numPr>
+        <w:rPr>
+          <w:rFonts w:eastAsiaTheme="minorEastAsia"/>
+        </w:rPr>
+      </w:pPr>
+      <w:r>
+        <w:rPr>
+          <w:rFonts w:eastAsiaTheme="minorEastAsia"/>
+        </w:rPr>
+        <w:t xml:space="preserve">Walk its adj list again and inform each neighbor of the degree so they can update their </w:t>
+      </w:r>
+      <m:oMath>
+        <m:r>
+          <w:rPr>
+            <w:rFonts w:ascii="Cambria Math" w:eastAsiaTheme="minorEastAsia" w:hAnsi="Cambria Math"/>
+          </w:rPr>
+          <m:t>snd</m:t>
+        </m:r>
+      </m:oMath>
+      <w:r>
+        <w:rPr>
+          <w:rFonts w:eastAsiaTheme="minorEastAsia"/>
+        </w:rPr>
+        <w:t>.</w:t>
+      </w:r>
+    </w:p>
+    <w:p>
+      <w:pPr>
+        <w:ind w:left="0"/>
+        <w:rPr>
+          <w:rFonts w:eastAsiaTheme="minorEastAsia"/>
+        </w:rPr>
+      </w:pPr>
+      <m:oMathPara>
+        <m:oMath>
+          <m:r>
+            <w:rPr>
+              <w:rFonts w:ascii="Cambria Math" w:eastAsiaTheme="minorEastAsia" w:hAnsi="Cambria Math"/>
+            </w:rPr>
+            <m:t>SNDLinearTime</m:t>
+          </m:r>
+          <m:d>
+            <m:dPr>
+              <m:ctrlPr>
+                <w:rPr>
+                  <w:rFonts w:ascii="Cambria Math" w:eastAsiaTheme="minorEastAsia" w:hAnsi="Cambria Math"/>
+                  <w:i/>
+                </w:rPr>
+              </m:ctrlPr>
+            </m:dPr>
+            <m:e>
+              <m:r>
+                <w:rPr>
+                  <w:rFonts w:ascii="Cambria Math" w:eastAsiaTheme="minorEastAsia" w:hAnsi="Cambria Math"/>
+                </w:rPr>
+                <m:t>G=</m:t>
+              </m:r>
+              <m:d>
+                <m:dPr>
+                  <m:begChr m:val="〈"/>
+                  <m:endChr m:val="〉"/>
+                  <m:ctrlPr>
+                    <w:rPr>
+                      <w:rFonts w:ascii="Cambria Math" w:eastAsiaTheme="minorEastAsia" w:hAnsi="Cambria Math"/>
+                      <w:i/>
+                    </w:rPr>
+                  </m:ctrlPr>
+                </m:dPr>
+                <m:e>
+                  <m:r>
+                    <w:rPr>
+                      <w:rFonts w:ascii="Cambria Math" w:eastAsiaTheme="minorEastAsia" w:hAnsi="Cambria Math"/>
+                    </w:rPr>
+                    <m:t>V, E</m:t>
+                  </m:r>
+                </m:e>
+              </m:d>
+            </m:e>
+          </m:d>
+          <m:r>
+            <w:rPr>
+              <w:rFonts w:ascii="Cambria Math" w:eastAsiaTheme="minorEastAsia" w:hAnsi="Cambria Math"/>
+            </w:rPr>
+            <w:br/>
+          </m:r>
+        </m:oMath>
+        <m:oMath>
+          <m:r>
+            <w:rPr>
+              <w:rFonts w:ascii="Cambria Math" w:eastAsiaTheme="minorEastAsia" w:hAnsi="Cambria Math"/>
+            </w:rPr>
+            <m:t xml:space="preserve">1. snd←new array of </m:t>
+          </m:r>
+          <m:d>
+            <m:dPr>
+              <m:begChr m:val="|"/>
+              <m:endChr m:val="|"/>
+              <m:ctrlPr>
+                <w:rPr>
+                  <w:rFonts w:ascii="Cambria Math" w:eastAsiaTheme="minorEastAsia" w:hAnsi="Cambria Math"/>
+                  <w:i/>
+                </w:rPr>
+              </m:ctrlPr>
+            </m:dPr>
+            <m:e>
+              <m:r>
+                <w:rPr>
+                  <w:rFonts w:ascii="Cambria Math" w:eastAsiaTheme="minorEastAsia" w:hAnsi="Cambria Math"/>
+                </w:rPr>
+                <m:t>V</m:t>
+              </m:r>
+            </m:e>
+          </m:d>
+          <m:r>
+            <w:rPr>
+              <w:rFonts w:ascii="Cambria Math" w:eastAsiaTheme="minorEastAsia" w:hAnsi="Cambria Math"/>
+            </w:rPr>
+            <m:t xml:space="preserve"> entries</m:t>
+          </m:r>
+          <m:r>
+            <w:rPr>
+              <w:rFonts w:ascii="Cambria Math" w:eastAsiaTheme="minorEastAsia" w:hAnsi="Cambria Math"/>
+            </w:rPr>
+            <w:br/>
+          </m:r>
+        </m:oMath>
+        <m:oMath>
+          <m:r>
+            <w:rPr>
+              <w:rFonts w:ascii="Cambria Math" w:eastAsiaTheme="minorEastAsia" w:hAnsi="Cambria Math"/>
+            </w:rPr>
+            <m:t xml:space="preserve">2. </m:t>
+          </m:r>
+          <m:r>
+            <m:rPr>
+              <m:sty m:val="bi"/>
+            </m:rPr>
+            <w:rPr>
+              <w:rFonts w:ascii="Cambria Math" w:eastAsiaTheme="minorEastAsia" w:hAnsi="Cambria Math"/>
+            </w:rPr>
+            <m:t>foreach</m:t>
+          </m:r>
+          <m:r>
+            <w:rPr>
+              <w:rFonts w:ascii="Cambria Math" w:eastAsiaTheme="minorEastAsia" w:hAnsi="Cambria Math"/>
+            </w:rPr>
+            <m:t xml:space="preserve"> u ϵ V </m:t>
+          </m:r>
+          <m:r>
+            <m:rPr>
+              <m:sty m:val="bi"/>
+            </m:rPr>
+            <w:rPr>
+              <w:rFonts w:ascii="Cambria Math" w:eastAsiaTheme="minorEastAsia" w:hAnsi="Cambria Math"/>
+            </w:rPr>
+            <m:t>do</m:t>
+          </m:r>
+          <m:r>
+            <w:rPr>
+              <w:rFonts w:ascii="Cambria Math" w:eastAsiaTheme="minorEastAsia" w:hAnsi="Cambria Math"/>
+            </w:rPr>
+            <m:t xml:space="preserve"> snd</m:t>
+          </m:r>
+          <m:d>
+            <m:dPr>
+              <m:begChr m:val="["/>
+              <m:endChr m:val="]"/>
+              <m:ctrlPr>
+                <w:rPr>
+                  <w:rFonts w:ascii="Cambria Math" w:eastAsiaTheme="minorEastAsia" w:hAnsi="Cambria Math"/>
+                  <w:i/>
+                </w:rPr>
+              </m:ctrlPr>
+            </m:dPr>
+            <m:e>
+              <m:r>
+                <w:rPr>
+                  <w:rFonts w:ascii="Cambria Math" w:eastAsiaTheme="minorEastAsia" w:hAnsi="Cambria Math"/>
+                </w:rPr>
+                <m:t>u</m:t>
+              </m:r>
+            </m:e>
+          </m:d>
+          <m:r>
+            <w:rPr>
+              <w:rFonts w:ascii="Cambria Math" w:eastAsiaTheme="minorEastAsia" w:hAnsi="Cambria Math"/>
+            </w:rPr>
+            <m:t>←</m:t>
+          </m:r>
+          <m:r>
+            <w:rPr>
+              <w:rFonts w:ascii="Cambria Math" w:eastAsiaTheme="minorEastAsia" w:hAnsi="Cambria Math"/>
+            </w:rPr>
+            <m:t>0</m:t>
+          </m:r>
+          <m:r>
+            <w:rPr>
+              <w:rFonts w:ascii="Cambria Math" w:eastAsiaTheme="minorEastAsia" w:hAnsi="Cambria Math"/>
+            </w:rPr>
+            <w:br/>
+          </m:r>
+        </m:oMath>
+        <m:oMath>
+          <m:r>
+            <w:rPr>
+              <w:rFonts w:ascii="Cambria Math" w:eastAsiaTheme="minorEastAsia" w:hAnsi="Cambria Math"/>
+            </w:rPr>
+            <m:t>3.deg</m:t>
+          </m:r>
+          <m:r>
+            <w:rPr>
+              <w:rFonts w:ascii="Cambria Math" w:eastAsiaTheme="minorEastAsia" w:hAnsi="Cambria Math"/>
+            </w:rPr>
+            <m:t>←</m:t>
+          </m:r>
+          <m:r>
+            <w:rPr>
+              <w:rFonts w:ascii="Cambria Math" w:eastAsiaTheme="minorEastAsia" w:hAnsi="Cambria Math"/>
+            </w:rPr>
+            <m:t xml:space="preserve">new array of </m:t>
+          </m:r>
+          <m:d>
+            <m:dPr>
+              <m:begChr m:val="|"/>
+              <m:endChr m:val="|"/>
+              <m:ctrlPr>
+                <w:rPr>
+                  <w:rFonts w:ascii="Cambria Math" w:eastAsiaTheme="minorEastAsia" w:hAnsi="Cambria Math"/>
+                  <w:i/>
+                </w:rPr>
+              </m:ctrlPr>
+            </m:dPr>
+            <m:e>
+              <m:r>
+                <w:rPr>
+                  <w:rFonts w:ascii="Cambria Math" w:eastAsiaTheme="minorEastAsia" w:hAnsi="Cambria Math"/>
+                </w:rPr>
+                <m:t>V</m:t>
+              </m:r>
+            </m:e>
+          </m:d>
+          <m:r>
+            <w:rPr>
+              <w:rFonts w:ascii="Cambria Math" w:eastAsiaTheme="minorEastAsia" w:hAnsi="Cambria Math"/>
+            </w:rPr>
+            <m:t xml:space="preserve"> entries</m:t>
+          </m:r>
+          <m:r>
+            <w:rPr>
+              <w:rFonts w:ascii="Cambria Math" w:eastAsiaTheme="minorEastAsia" w:hAnsi="Cambria Math"/>
+            </w:rPr>
+            <w:br/>
+          </m:r>
+        </m:oMath>
+        <m:oMath>
+          <m:r>
+            <w:rPr>
+              <w:rFonts w:ascii="Cambria Math" w:eastAsiaTheme="minorEastAsia" w:hAnsi="Cambria Math"/>
+            </w:rPr>
+            <m:t xml:space="preserve">4. </m:t>
+          </m:r>
+          <m:r>
+            <m:rPr>
+              <m:sty m:val="bi"/>
+            </m:rPr>
+            <w:rPr>
+              <w:rFonts w:ascii="Cambria Math" w:eastAsiaTheme="minorEastAsia" w:hAnsi="Cambria Math"/>
+            </w:rPr>
+            <m:t>foreach</m:t>
+          </m:r>
+          <m:r>
+            <w:rPr>
+              <w:rFonts w:ascii="Cambria Math" w:eastAsiaTheme="minorEastAsia" w:hAnsi="Cambria Math"/>
+            </w:rPr>
+            <m:t xml:space="preserve"> u ϵ V </m:t>
+          </m:r>
+          <m:r>
+            <m:rPr>
+              <m:sty m:val="bi"/>
+            </m:rPr>
+            <w:rPr>
+              <w:rFonts w:ascii="Cambria Math" w:eastAsiaTheme="minorEastAsia" w:hAnsi="Cambria Math"/>
+            </w:rPr>
+            <m:t>do</m:t>
+          </m:r>
+          <m:func>
+            <m:funcPr>
+              <m:ctrlPr>
+                <w:rPr>
+                  <w:rFonts w:ascii="Cambria Math" w:eastAsiaTheme="minorEastAsia" w:hAnsi="Cambria Math"/>
+                  <w:i/>
+                </w:rPr>
+              </m:ctrlPr>
+            </m:funcPr>
+            <m:fName>
+              <m:r>
+                <m:rPr>
+                  <m:sty m:val="p"/>
+                </m:rPr>
+                <w:rPr>
+                  <w:rFonts w:ascii="Cambria Math" w:eastAsiaTheme="minorEastAsia" w:hAnsi="Cambria Math"/>
+                </w:rPr>
+                <m:t>deg</m:t>
+              </m:r>
+            </m:fName>
+            <m:e>
+              <m:d>
+                <m:dPr>
+                  <m:begChr m:val="["/>
+                  <m:endChr m:val="]"/>
+                  <m:ctrlPr>
+                    <w:rPr>
+                      <w:rFonts w:ascii="Cambria Math" w:eastAsiaTheme="minorEastAsia" w:hAnsi="Cambria Math"/>
+                      <w:i/>
+                    </w:rPr>
+                  </m:ctrlPr>
+                </m:dPr>
+                <m:e>
+                  <m:r>
+                    <w:rPr>
+                      <w:rFonts w:ascii="Cambria Math" w:eastAsiaTheme="minorEastAsia" w:hAnsi="Cambria Math"/>
+                    </w:rPr>
+                    <m:t>u</m:t>
+                  </m:r>
+                </m:e>
+              </m:d>
+            </m:e>
+          </m:func>
+          <m:r>
+            <w:rPr>
+              <w:rFonts w:ascii="Cambria Math" w:eastAsiaTheme="minorEastAsia" w:hAnsi="Cambria Math"/>
+            </w:rPr>
+            <m:t>←</m:t>
+          </m:r>
+          <m:r>
+            <w:rPr>
+              <w:rFonts w:ascii="Cambria Math" w:eastAsiaTheme="minorEastAsia" w:hAnsi="Cambria Math"/>
+            </w:rPr>
+            <m:t>0</m:t>
+          </m:r>
+          <m:r>
+            <w:rPr>
+              <w:rFonts w:ascii="Cambria Math" w:eastAsiaTheme="minorEastAsia" w:hAnsi="Cambria Math"/>
+            </w:rPr>
+            <w:br/>
+          </m:r>
+        </m:oMath>
+        <m:oMath>
+          <m:r>
+            <w:rPr>
+              <w:rFonts w:ascii="Cambria Math" w:eastAsiaTheme="minorEastAsia" w:hAnsi="Cambria Math"/>
+            </w:rPr>
+            <m:t xml:space="preserve">5. </m:t>
+          </m:r>
+          <m:r>
+            <m:rPr>
+              <m:sty m:val="bi"/>
+            </m:rPr>
+            <w:rPr>
+              <w:rFonts w:ascii="Cambria Math" w:eastAsiaTheme="minorEastAsia" w:hAnsi="Cambria Math"/>
+            </w:rPr>
+            <m:t>foreach</m:t>
+          </m:r>
+          <m:r>
+            <w:rPr>
+              <w:rFonts w:ascii="Cambria Math" w:eastAsiaTheme="minorEastAsia" w:hAnsi="Cambria Math"/>
+            </w:rPr>
+            <m:t xml:space="preserve"> </m:t>
+          </m:r>
+          <m:r>
+            <w:rPr>
+              <w:rFonts w:ascii="Cambria Math" w:eastAsiaTheme="minorEastAsia" w:hAnsi="Cambria Math"/>
+            </w:rPr>
+            <m:t>u</m:t>
+          </m:r>
+          <m:r>
+            <w:rPr>
+              <w:rFonts w:ascii="Cambria Math" w:eastAsiaTheme="minorEastAsia" w:hAnsi="Cambria Math"/>
+            </w:rPr>
+            <m:t xml:space="preserve"> ϵ V </m:t>
+          </m:r>
+          <m:r>
+            <m:rPr>
+              <m:sty m:val="bi"/>
+            </m:rPr>
+            <w:rPr>
+              <w:rFonts w:ascii="Cambria Math" w:eastAsiaTheme="minorEastAsia" w:hAnsi="Cambria Math"/>
+            </w:rPr>
+            <m:t>do</m:t>
+          </m:r>
+          <m:r>
+            <m:rPr>
+              <m:sty m:val="bi"/>
+            </m:rPr>
+            <w:rPr>
+              <w:rFonts w:ascii="Cambria Math" w:eastAsiaTheme="minorEastAsia" w:hAnsi="Cambria Math"/>
+            </w:rPr>
+            <w:br/>
+          </m:r>
+        </m:oMath>
+        <m:oMath>
+          <m:r>
+            <w:rPr>
+              <w:rFonts w:ascii="Cambria Math" w:eastAsiaTheme="minorEastAsia" w:hAnsi="Cambria Math"/>
+            </w:rPr>
+            <m:t xml:space="preserve">5.    </m:t>
+          </m:r>
+          <m:func>
+            <m:funcPr>
+              <m:ctrlPr>
+                <w:rPr>
+                  <w:rFonts w:ascii="Cambria Math" w:eastAsiaTheme="minorEastAsia" w:hAnsi="Cambria Math"/>
+                  <w:i/>
+                </w:rPr>
+              </m:ctrlPr>
+            </m:funcPr>
+            <m:fName>
+              <m:r>
+                <m:rPr>
+                  <m:sty m:val="p"/>
+                </m:rPr>
+                <w:rPr>
+                  <w:rFonts w:ascii="Cambria Math" w:eastAsiaTheme="minorEastAsia" w:hAnsi="Cambria Math"/>
+                </w:rPr>
+                <m:t>deg</m:t>
+              </m:r>
+            </m:fName>
+            <m:e>
+              <m:d>
+                <m:dPr>
+                  <m:begChr m:val="["/>
+                  <m:endChr m:val="]"/>
+                  <m:ctrlPr>
+                    <w:rPr>
+                      <w:rFonts w:ascii="Cambria Math" w:eastAsiaTheme="minorEastAsia" w:hAnsi="Cambria Math"/>
+                      <w:i/>
+                    </w:rPr>
+                  </m:ctrlPr>
+                </m:dPr>
+                <m:e>
+                  <m:r>
+                    <w:rPr>
+                      <w:rFonts w:ascii="Cambria Math" w:eastAsiaTheme="minorEastAsia" w:hAnsi="Cambria Math"/>
+                    </w:rPr>
+                    <m:t>u</m:t>
+                  </m:r>
+                </m:e>
+              </m:d>
+            </m:e>
+          </m:func>
+          <m:r>
+            <w:rPr>
+              <w:rFonts w:ascii="Cambria Math" w:eastAsiaTheme="minorEastAsia" w:hAnsi="Cambria Math"/>
+            </w:rPr>
+            <m:t>←</m:t>
+          </m:r>
+          <m:r>
+            <w:rPr>
+              <w:rFonts w:ascii="Cambria Math" w:eastAsiaTheme="minorEastAsia" w:hAnsi="Cambria Math"/>
+            </w:rPr>
+            <m:t>0</m:t>
+          </m:r>
+          <m:r>
+            <w:rPr>
+              <w:rFonts w:ascii="Cambria Math" w:eastAsiaTheme="minorEastAsia" w:hAnsi="Cambria Math"/>
+            </w:rPr>
+            <w:br/>
+          </m:r>
+        </m:oMath>
+        <m:oMath>
+          <m:r>
+            <w:rPr>
+              <w:rFonts w:ascii="Cambria Math" w:eastAsiaTheme="minorEastAsia" w:hAnsi="Cambria Math"/>
+            </w:rPr>
+            <m:t xml:space="preserve">6.     </m:t>
+          </m:r>
+          <m:r>
+            <m:rPr>
+              <m:sty m:val="bi"/>
+            </m:rPr>
+            <w:rPr>
+              <w:rFonts w:ascii="Cambria Math" w:eastAsiaTheme="minorEastAsia" w:hAnsi="Cambria Math"/>
+            </w:rPr>
+            <m:t>foreach</m:t>
+          </m:r>
+          <m:r>
+            <w:rPr>
+              <w:rFonts w:ascii="Cambria Math" w:eastAsiaTheme="minorEastAsia" w:hAnsi="Cambria Math"/>
+            </w:rPr>
+            <m:t xml:space="preserve"> v ϵ Adj</m:t>
+          </m:r>
+          <m:d>
+            <m:dPr>
+              <m:begChr m:val="["/>
+              <m:endChr m:val="]"/>
+              <m:ctrlPr>
+                <w:rPr>
+                  <w:rFonts w:ascii="Cambria Math" w:eastAsiaTheme="minorEastAsia" w:hAnsi="Cambria Math"/>
+                  <w:i/>
+                </w:rPr>
+              </m:ctrlPr>
+            </m:dPr>
+            <m:e>
+              <m:r>
+                <w:rPr>
+                  <w:rFonts w:ascii="Cambria Math" w:eastAsiaTheme="minorEastAsia" w:hAnsi="Cambria Math"/>
+                </w:rPr>
+                <m:t>u</m:t>
+              </m:r>
+            </m:e>
+          </m:d>
+          <m:r>
+            <w:rPr>
+              <w:rFonts w:ascii="Cambria Math" w:eastAsiaTheme="minorEastAsia" w:hAnsi="Cambria Math"/>
+            </w:rPr>
+            <m:t xml:space="preserve"> </m:t>
+          </m:r>
+          <m:r>
+            <m:rPr>
+              <m:sty m:val="bi"/>
+            </m:rPr>
+            <w:rPr>
+              <w:rFonts w:ascii="Cambria Math" w:eastAsiaTheme="minorEastAsia" w:hAnsi="Cambria Math"/>
+            </w:rPr>
+            <m:t>do</m:t>
+          </m:r>
+          <m:func>
+            <m:funcPr>
+              <m:ctrlPr>
+                <w:rPr>
+                  <w:rFonts w:ascii="Cambria Math" w:eastAsiaTheme="minorEastAsia" w:hAnsi="Cambria Math"/>
+                  <w:i/>
+                </w:rPr>
+              </m:ctrlPr>
+            </m:funcPr>
+            <m:fName>
+              <m:r>
+                <m:rPr>
+                  <m:sty m:val="p"/>
+                </m:rPr>
+                <w:rPr>
+                  <w:rFonts w:ascii="Cambria Math" w:eastAsiaTheme="minorEastAsia" w:hAnsi="Cambria Math"/>
+                </w:rPr>
+                <m:t>deg</m:t>
+              </m:r>
+            </m:fName>
+            <m:e>
+              <m:d>
+                <m:dPr>
+                  <m:begChr m:val="["/>
+                  <m:endChr m:val="]"/>
+                  <m:ctrlPr>
+                    <w:rPr>
+                      <w:rFonts w:ascii="Cambria Math" w:eastAsiaTheme="minorEastAsia" w:hAnsi="Cambria Math"/>
+                      <w:i/>
+                    </w:rPr>
+                  </m:ctrlPr>
+                </m:dPr>
+                <m:e>
+                  <m:r>
+                    <w:rPr>
+                      <w:rFonts w:ascii="Cambria Math" w:eastAsiaTheme="minorEastAsia" w:hAnsi="Cambria Math"/>
+                    </w:rPr>
+                    <m:t>u</m:t>
+                  </m:r>
+                </m:e>
+              </m:d>
+            </m:e>
+          </m:func>
+          <m:r>
+            <w:rPr>
+              <w:rFonts w:ascii="Cambria Math" w:eastAsiaTheme="minorEastAsia" w:hAnsi="Cambria Math"/>
+            </w:rPr>
+            <m:t>←</m:t>
+          </m:r>
+          <m:func>
+            <m:funcPr>
+              <m:ctrlPr>
+                <w:rPr>
+                  <w:rFonts w:ascii="Cambria Math" w:eastAsiaTheme="minorEastAsia" w:hAnsi="Cambria Math"/>
+                  <w:i/>
+                </w:rPr>
+              </m:ctrlPr>
+            </m:funcPr>
+            <m:fName>
+              <m:r>
+                <m:rPr>
+                  <m:sty m:val="p"/>
+                </m:rPr>
+                <w:rPr>
+                  <w:rFonts w:ascii="Cambria Math" w:eastAsiaTheme="minorEastAsia" w:hAnsi="Cambria Math"/>
+                </w:rPr>
+                <m:t>deg</m:t>
+              </m:r>
+            </m:fName>
+            <m:e>
+              <m:d>
+                <m:dPr>
+                  <m:begChr m:val="["/>
+                  <m:endChr m:val="]"/>
+                  <m:ctrlPr>
+                    <w:rPr>
+                      <w:rFonts w:ascii="Cambria Math" w:eastAsiaTheme="minorEastAsia" w:hAnsi="Cambria Math"/>
+                      <w:i/>
+                    </w:rPr>
+                  </m:ctrlPr>
+                </m:dPr>
+                <m:e>
+                  <m:r>
+                    <w:rPr>
+                      <w:rFonts w:ascii="Cambria Math" w:eastAsiaTheme="minorEastAsia" w:hAnsi="Cambria Math"/>
+                    </w:rPr>
+                    <m:t>u</m:t>
+                  </m:r>
+                </m:e>
+              </m:d>
+            </m:e>
+          </m:func>
+          <m:r>
+            <w:rPr>
+              <w:rFonts w:ascii="Cambria Math" w:eastAsiaTheme="minorEastAsia" w:hAnsi="Cambria Math"/>
+            </w:rPr>
+            <m:t>+1</m:t>
+          </m:r>
+          <m:r>
+            <w:rPr>
+              <w:rFonts w:ascii="Cambria Math" w:eastAsiaTheme="minorEastAsia" w:hAnsi="Cambria Math"/>
+            </w:rPr>
+            <w:br/>
+          </m:r>
+        </m:oMath>
+        <m:oMath>
+          <m:r>
+            <w:rPr>
+              <w:rFonts w:ascii="Cambria Math" w:eastAsiaTheme="minorEastAsia" w:hAnsi="Cambria Math"/>
+            </w:rPr>
+            <m:t xml:space="preserve">7.     </m:t>
+          </m:r>
+          <m:r>
+            <m:rPr>
+              <m:sty m:val="bi"/>
+            </m:rPr>
+            <w:rPr>
+              <w:rFonts w:ascii="Cambria Math" w:eastAsiaTheme="minorEastAsia" w:hAnsi="Cambria Math"/>
+            </w:rPr>
+            <m:t>foreach</m:t>
+          </m:r>
+          <m:r>
+            <w:rPr>
+              <w:rFonts w:ascii="Cambria Math" w:eastAsiaTheme="minorEastAsia" w:hAnsi="Cambria Math"/>
+            </w:rPr>
+            <m:t xml:space="preserve"> v ϵ Adj</m:t>
+          </m:r>
+          <m:d>
+            <m:dPr>
+              <m:begChr m:val="["/>
+              <m:endChr m:val="]"/>
+              <m:ctrlPr>
+                <w:rPr>
+                  <w:rFonts w:ascii="Cambria Math" w:eastAsiaTheme="minorEastAsia" w:hAnsi="Cambria Math"/>
+                  <w:i/>
+                </w:rPr>
+              </m:ctrlPr>
+            </m:dPr>
+            <m:e>
+              <m:r>
+                <w:rPr>
+                  <w:rFonts w:ascii="Cambria Math" w:eastAsiaTheme="minorEastAsia" w:hAnsi="Cambria Math"/>
+                </w:rPr>
+                <m:t>u</m:t>
+              </m:r>
+            </m:e>
+          </m:d>
+          <m:r>
+            <m:rPr>
+              <m:sty m:val="bi"/>
+            </m:rPr>
+            <w:rPr>
+              <w:rFonts w:ascii="Cambria Math" w:eastAsiaTheme="minorEastAsia" w:hAnsi="Cambria Math"/>
+            </w:rPr>
+            <m:t xml:space="preserve"> do</m:t>
+          </m:r>
+          <m:r>
+            <w:rPr>
+              <w:rFonts w:ascii="Cambria Math" w:eastAsiaTheme="minorEastAsia" w:hAnsi="Cambria Math"/>
+            </w:rPr>
+            <m:t xml:space="preserve"> snd</m:t>
+          </m:r>
+          <m:d>
+            <m:dPr>
+              <m:begChr m:val="["/>
+              <m:endChr m:val="]"/>
+              <m:ctrlPr>
+                <w:rPr>
+                  <w:rFonts w:ascii="Cambria Math" w:eastAsiaTheme="minorEastAsia" w:hAnsi="Cambria Math"/>
+                  <w:i/>
+                </w:rPr>
+              </m:ctrlPr>
+            </m:dPr>
+            <m:e>
+              <m:r>
+                <w:rPr>
+                  <w:rFonts w:ascii="Cambria Math" w:eastAsiaTheme="minorEastAsia" w:hAnsi="Cambria Math"/>
+                </w:rPr>
+                <m:t>v</m:t>
+              </m:r>
+            </m:e>
+          </m:d>
+          <m:r>
+            <w:rPr>
+              <w:rFonts w:ascii="Cambria Math" w:eastAsiaTheme="minorEastAsia" w:hAnsi="Cambria Math"/>
+            </w:rPr>
+            <m:t>←</m:t>
+          </m:r>
+          <m:r>
+            <w:rPr>
+              <w:rFonts w:ascii="Cambria Math" w:eastAsiaTheme="minorEastAsia" w:hAnsi="Cambria Math"/>
+            </w:rPr>
+            <m:t>snd</m:t>
+          </m:r>
+          <m:d>
+            <m:dPr>
+              <m:begChr m:val="["/>
+              <m:endChr m:val="]"/>
+              <m:ctrlPr>
+                <w:rPr>
+                  <w:rFonts w:ascii="Cambria Math" w:eastAsiaTheme="minorEastAsia" w:hAnsi="Cambria Math"/>
+                  <w:i/>
+                </w:rPr>
+              </m:ctrlPr>
+            </m:dPr>
+            <m:e>
+              <m:r>
+                <w:rPr>
+                  <w:rFonts w:ascii="Cambria Math" w:eastAsiaTheme="minorEastAsia" w:hAnsi="Cambria Math"/>
+                </w:rPr>
+                <m:t>v</m:t>
+              </m:r>
+            </m:e>
+          </m:d>
+          <m:r>
+            <w:rPr>
+              <w:rFonts w:ascii="Cambria Math" w:eastAsiaTheme="minorEastAsia" w:hAnsi="Cambria Math"/>
+            </w:rPr>
+            <m:t>+</m:t>
+          </m:r>
+          <m:func>
+            <m:funcPr>
+              <m:ctrlPr>
+                <w:rPr>
+                  <w:rFonts w:ascii="Cambria Math" w:eastAsiaTheme="minorEastAsia" w:hAnsi="Cambria Math"/>
+                  <w:i/>
+                </w:rPr>
+              </m:ctrlPr>
+            </m:funcPr>
+            <m:fName>
+              <m:r>
+                <m:rPr>
+                  <m:sty m:val="p"/>
+                </m:rPr>
+                <w:rPr>
+                  <w:rFonts w:ascii="Cambria Math" w:eastAsiaTheme="minorEastAsia" w:hAnsi="Cambria Math"/>
+                </w:rPr>
+                <m:t>deg</m:t>
+              </m:r>
+            </m:fName>
+            <m:e>
+              <m:d>
+                <m:dPr>
+                  <m:begChr m:val="["/>
+                  <m:endChr m:val="]"/>
+                  <m:ctrlPr>
+                    <w:rPr>
+                      <w:rFonts w:ascii="Cambria Math" w:eastAsiaTheme="minorEastAsia" w:hAnsi="Cambria Math"/>
+                      <w:i/>
+                    </w:rPr>
+                  </m:ctrlPr>
+                </m:dPr>
+                <m:e>
+                  <m:r>
+                    <w:rPr>
+                      <w:rFonts w:ascii="Cambria Math" w:eastAsiaTheme="minorEastAsia" w:hAnsi="Cambria Math"/>
+                    </w:rPr>
+                    <m:t>u</m:t>
+                  </m:r>
+                </m:e>
+              </m:d>
+            </m:e>
+          </m:func>
+          <m:r>
+            <w:rPr>
+              <w:rFonts w:ascii="Cambria Math" w:eastAsiaTheme="minorEastAsia" w:hAnsi="Cambria Math"/>
+            </w:rPr>
+            <w:br/>
+          </m:r>
+        </m:oMath>
+        <m:oMath>
+          <m:r>
+            <w:rPr>
+              <w:rFonts w:ascii="Cambria Math" w:eastAsiaTheme="minorEastAsia" w:hAnsi="Cambria Math"/>
+            </w:rPr>
+            <m:t xml:space="preserve">8. </m:t>
+          </m:r>
+          <m:r>
+            <m:rPr>
+              <m:sty m:val="bi"/>
+            </m:rPr>
+            <w:rPr>
+              <w:rFonts w:ascii="Cambria Math" w:eastAsiaTheme="minorEastAsia" w:hAnsi="Cambria Math"/>
+            </w:rPr>
+            <m:t>return</m:t>
+          </m:r>
+          <m:r>
+            <w:rPr>
+              <w:rFonts w:ascii="Cambria Math" w:eastAsiaTheme="minorEastAsia" w:hAnsi="Cambria Math"/>
+            </w:rPr>
+            <m:t xml:space="preserve"> snd</m:t>
+          </m:r>
+        </m:oMath>
+      </m:oMathPara>
+    </w:p>
+    <w:p>
+      <w:pPr>
+        <w:ind w:left="0"/>
+        <w:rPr>
+          <w:rFonts w:eastAsiaTheme="minorEastAsia"/>
+        </w:rPr>
+      </w:pPr>
+      <w:r>
+        <w:rPr>
+          <w:rFonts w:eastAsiaTheme="minorEastAsia"/>
+        </w:rPr>
+        <w:t>Time efficiency:</w:t>
+      </w:r>
+    </w:p>
+    <w:p>
+      <w:pPr>
+        <w:pStyle w:val="ListParagraph"/>
+        <w:numPr>
+          <w:ilvl w:val="0"/>
+          <w:numId w:val="13"/>
+        </w:numPr>
+        <w:rPr>
+          <w:rFonts w:eastAsiaTheme="minorEastAsia"/>
+        </w:rPr>
+      </w:pPr>
+      <w:r>
+        <w:rPr>
+          <w:rFonts w:eastAsiaTheme="minorEastAsia"/>
+        </w:rPr>
+        <w:t xml:space="preserve">We visit each vertex once – Line (4) </w:t>
+      </w:r>
+      <m:oMath>
+        <m:r>
+          <w:rPr>
+            <w:rFonts w:ascii="Cambria Math" w:eastAsiaTheme="minorEastAsia" w:hAnsi="Cambria Math"/>
+          </w:rPr>
+          <m:t>foreach</m:t>
+        </m:r>
+      </m:oMath>
+      <w:r>
+        <w:rPr>
+          <w:rFonts w:eastAsiaTheme="minorEastAsia"/>
+        </w:rPr>
+        <w:t xml:space="preserve"> loop.</w:t>
+      </w:r>
+    </w:p>
+    <w:p>
+      <w:pPr>
+        <w:pStyle w:val="ListParagraph"/>
+        <w:numPr>
+          <w:ilvl w:val="0"/>
+          <w:numId w:val="13"/>
+        </w:numPr>
+        <w:rPr>
+          <w:rFonts w:eastAsiaTheme="minorEastAsia"/>
+        </w:rPr>
+      </w:pPr>
+      <w:r>
+        <w:rPr>
+          <w:rFonts w:eastAsiaTheme="minorEastAsia"/>
+        </w:rPr>
+        <w:t xml:space="preserve">We visit each edge four times – </w:t>
+      </w:r>
+      <w:r>
+        <w:rPr>
+          <w:rFonts w:eastAsiaTheme="minorEastAsia"/>
+        </w:rPr>
+        <w:t xml:space="preserve">Line (6) and Line (7), </w:t>
+      </w:r>
+      <w:r>
+        <w:rPr>
+          <w:rFonts w:eastAsiaTheme="minorEastAsia"/>
+        </w:rPr>
+        <w:t>we walk each adj list twice.</w:t>
+      </w:r>
+    </w:p>
+    <w:p>
+      <w:pPr>
+        <w:pStyle w:val="ListParagraph"/>
+        <w:numPr>
+          <w:ilvl w:val="0"/>
+          <w:numId w:val="13"/>
+        </w:numPr>
+        <w:rPr>
+          <w:rFonts w:eastAsiaTheme="minorEastAsia"/>
+        </w:rPr>
+      </w:pPr>
+      <w:r>
+        <w:rPr>
+          <w:rFonts w:eastAsiaTheme="minorEastAsia"/>
+        </w:rPr>
+        <w:t xml:space="preserve">So total time: </w:t>
+      </w:r>
+      <m:oMath>
+        <m:r>
+          <w:rPr>
+            <w:rFonts w:ascii="Cambria Math" w:eastAsiaTheme="minorEastAsia" w:hAnsi="Cambria Math"/>
+          </w:rPr>
+          <m:t>O</m:t>
+        </m:r>
+        <m:d>
+          <m:dPr>
+            <m:ctrlPr>
+              <w:rPr>
+                <w:rFonts w:ascii="Cambria Math" w:eastAsiaTheme="minorEastAsia" w:hAnsi="Cambria Math"/>
+                <w:i/>
+              </w:rPr>
+            </m:ctrlPr>
+          </m:dPr>
+          <m:e>
+            <m:d>
+              <m:dPr>
+                <m:begChr m:val="|"/>
+                <m:endChr m:val="|"/>
+                <m:ctrlPr>
+                  <w:rPr>
+                    <w:rFonts w:ascii="Cambria Math" w:eastAsiaTheme="minorEastAsia" w:hAnsi="Cambria Math"/>
+                    <w:i/>
+                  </w:rPr>
+                </m:ctrlPr>
+              </m:dPr>
+              <m:e>
+                <m:r>
+                  <w:rPr>
+                    <w:rFonts w:ascii="Cambria Math" w:eastAsiaTheme="minorEastAsia" w:hAnsi="Cambria Math"/>
+                  </w:rPr>
+                  <m:t>V</m:t>
+                </m:r>
+              </m:e>
+            </m:d>
+            <m:r>
+              <w:rPr>
+                <w:rFonts w:ascii="Cambria Math" w:eastAsiaTheme="minorEastAsia" w:hAnsi="Cambria Math"/>
+              </w:rPr>
+              <m:t>+</m:t>
+            </m:r>
+            <m:d>
+              <m:dPr>
+                <m:begChr m:val="|"/>
+                <m:endChr m:val="|"/>
+                <m:ctrlPr>
+                  <w:rPr>
+                    <w:rFonts w:ascii="Cambria Math" w:eastAsiaTheme="minorEastAsia" w:hAnsi="Cambria Math"/>
+                    <w:i/>
+                  </w:rPr>
+                </m:ctrlPr>
+              </m:dPr>
+              <m:e>
+                <m:r>
+                  <w:rPr>
+                    <w:rFonts w:ascii="Cambria Math" w:eastAsiaTheme="minorEastAsia" w:hAnsi="Cambria Math"/>
+                  </w:rPr>
+                  <m:t>E</m:t>
+                </m:r>
+              </m:e>
+            </m:d>
+          </m:e>
+        </m:d>
+      </m:oMath>
+      <w:r>
+        <w:rPr>
+          <w:rFonts w:eastAsiaTheme="minorEastAsia"/>
+        </w:rPr>
+        <w:t>.</w:t>
+      </w:r>
+    </w:p>
+    <w:p>
+      <w:pPr>
+        <w:ind w:left="0"/>
+        <w:rPr>
+          <w:rFonts w:eastAsiaTheme="minorEastAsia"/>
+        </w:rPr>
+      </w:pPr>
+      <w:r>
+        <w:rPr>
+          <w:rFonts w:eastAsiaTheme="minorEastAsia"/>
+          <w:b/>
+          <w:bCs/>
+        </w:rPr>
+        <w:lastRenderedPageBreak/>
+        <w:t>Graph Algorithm 2</w:t>
+      </w:r>
+    </w:p>
+    <w:p>
+      <w:pPr>
+        <w:ind w:left="0"/>
+        <w:jc w:val="center"/>
+        <w:rPr>
+          <w:rFonts w:eastAsiaTheme="minorEastAsia"/>
+        </w:rPr>
+      </w:pPr>
+      <w:r>
+        <w:rPr>
+          <w:rFonts w:eastAsiaTheme="minorEastAsia"/>
+        </w:rPr>
+        <w:drawing>
+          <wp:inline distT="0" distB="0" distL="0" distR="0" wp14:anchorId="0AFA8D95" wp14:editId="310F6F18">
+            <wp:extent cx="5943600" cy="433070"/>
+            <wp:effectExtent l="0" t="0" r="0" b="0"/>
+            <wp:docPr id="4" name="Picture 4"/>
+            <wp:cNvGraphicFramePr>
+              <a:graphicFrameLocks xmlns:a="http://schemas.openxmlformats.org/drawingml/2006/main" noChangeAspect="1"/>
+            </wp:cNvGraphicFramePr>
+            <a:graphic xmlns:a="http://schemas.openxmlformats.org/drawingml/2006/main">
+              <a:graphicData uri="http://schemas.openxmlformats.org/drawingml/2006/picture">
+                <pic:pic xmlns:pic="http://schemas.openxmlformats.org/drawingml/2006/picture">
+                  <pic:nvPicPr>
+                    <pic:cNvPr id="1" name=""/>
+                    <pic:cNvPicPr/>
+                  </pic:nvPicPr>
+                  <pic:blipFill>
+                    <a:blip r:embed="rId10"/>
+                    <a:stretch>
+                      <a:fillRect/>
+                    </a:stretch>
+                  </pic:blipFill>
+                  <pic:spPr>
+                    <a:xfrm>
+                      <a:off x="0" y="0"/>
+                      <a:ext cx="5943600" cy="433070"/>
+                    </a:xfrm>
+                    <a:prstGeom prst="rect">
+                      <a:avLst/>
+                    </a:prstGeom>
+                  </pic:spPr>
+                </pic:pic>
+              </a:graphicData>
+            </a:graphic>
+          </wp:inline>
+        </w:drawing>
+      </w:r>
+    </w:p>
+    <w:p>
+      <w:pPr>
+        <w:ind w:left="0"/>
+        <w:rPr>
+          <w:rFonts w:eastAsiaTheme="minorEastAsia"/>
+        </w:rPr>
+      </w:pPr>
+      <w:r>
+        <w:rPr>
+          <w:rFonts w:eastAsiaTheme="minorEastAsia"/>
+        </w:rPr>
+        <w:t>“Go-to” linear time algorithms for graphs: DFS and BFS</w:t>
+      </w:r>
+      <w:r>
+        <w:rPr>
+          <w:rFonts w:eastAsiaTheme="minorEastAsia"/>
+        </w:rPr>
+        <w:t>.</w:t>
+      </w:r>
+    </w:p>
+    <w:p>
+      <w:pPr>
+        <w:ind w:left="0"/>
+        <w:rPr>
+          <w:rFonts w:eastAsiaTheme="minorEastAsia"/>
+        </w:rPr>
+      </w:pPr>
+      <w:r>
+        <w:rPr>
+          <w:rFonts w:eastAsiaTheme="minorEastAsia"/>
+        </w:rPr>
+        <w:t>Idea:</w:t>
+      </w:r>
+    </w:p>
+    <w:p>
+      <w:pPr>
+        <w:pStyle w:val="ListParagraph"/>
+        <w:numPr>
+          <w:ilvl w:val="0"/>
+          <w:numId w:val="13"/>
+        </w:numPr>
+        <w:rPr>
+          <w:rFonts w:eastAsiaTheme="minorEastAsia"/>
+        </w:rPr>
+      </w:pPr>
+      <w:r>
+        <w:rPr>
+          <w:rFonts w:eastAsiaTheme="minorEastAsia"/>
+        </w:rPr>
+        <w:t>DFS, check if back edge results in DFS tree.</w:t>
+      </w:r>
+    </w:p>
+    <w:p>
+      <w:pPr>
+        <w:pStyle w:val="ListParagraph"/>
+        <w:numPr>
+          <w:ilvl w:val="0"/>
+          <w:numId w:val="13"/>
+        </w:numPr>
+        <w:rPr>
+          <w:rFonts w:eastAsiaTheme="minorEastAsia"/>
+        </w:rPr>
+      </w:pPr>
+      <w:r>
+        <w:rPr>
+          <w:rFonts w:eastAsiaTheme="minorEastAsia"/>
+        </w:rPr>
+        <w:t>In fact, edit the explore routine as follows:</w:t>
+      </w:r>
+    </w:p>
+    <w:p>
+      <w:pPr>
+        <w:pStyle w:val="ListParagraph"/>
+        <w:numPr>
+          <w:ilvl w:val="1"/>
+          <w:numId w:val="13"/>
+        </w:numPr>
+        <w:rPr>
+          <w:rFonts w:eastAsiaTheme="minorEastAsia"/>
+        </w:rPr>
+      </w:pPr>
+      <w:r>
+        <w:rPr>
+          <w:rFonts w:eastAsiaTheme="minorEastAsia"/>
+        </w:rPr>
+        <w:t>Keep track of parent in DFS tree.</w:t>
+      </w:r>
+    </w:p>
+    <w:p>
+      <w:pPr>
+        <w:pStyle w:val="ListParagraph"/>
+        <w:numPr>
+          <w:ilvl w:val="1"/>
+          <w:numId w:val="13"/>
+        </w:numPr>
+        <w:rPr>
+          <w:rFonts w:eastAsiaTheme="minorEastAsia"/>
+        </w:rPr>
+      </w:pPr>
+      <w:r>
+        <w:rPr>
+          <w:rFonts w:eastAsiaTheme="minorEastAsia"/>
+        </w:rPr>
+        <w:t>Every time we hit a vertex, check if edge to root of DFS tree, and root is not parent in DFS tree.</w:t>
+      </w:r>
+    </w:p>
+    <w:p>
+      <w:pPr>
+        <w:pStyle w:val="ListParagraph"/>
+        <w:numPr>
+          <w:ilvl w:val="1"/>
+          <w:numId w:val="13"/>
+        </w:numPr>
+        <w:rPr>
+          <w:rFonts w:eastAsiaTheme="minorEastAsia"/>
+        </w:rPr>
+      </w:pPr>
+      <w:r>
+        <w:rPr>
+          <w:rFonts w:eastAsiaTheme="minorEastAsia"/>
+        </w:rPr>
+        <w:t xml:space="preserve">If yes, immediately output </w:t>
+      </w:r>
+      <w:r>
+        <w:rPr>
+          <w:rFonts w:eastAsiaTheme="minorEastAsia"/>
+          <w:b/>
+          <w:bCs/>
+        </w:rPr>
+        <w:t>true</w:t>
+      </w:r>
+      <w:r>
+        <w:rPr>
+          <w:rFonts w:eastAsiaTheme="minorEastAsia"/>
+        </w:rPr>
+        <w:t xml:space="preserve">. </w:t>
+      </w:r>
+    </w:p>
+    <w:p>
+      <w:pPr>
+        <w:ind w:left="0"/>
+        <w:rPr>
+          <w:rFonts w:eastAsiaTheme="minorEastAsia"/>
+        </w:rPr>
+      </w:pPr>
+      <m:oMathPara>
+        <m:oMath>
+          <m:r>
+            <w:rPr>
+              <w:rFonts w:ascii="Cambria Math" w:eastAsiaTheme="minorEastAsia" w:hAnsi="Cambria Math"/>
+            </w:rPr>
+            <m:t>HasCycle</m:t>
+          </m:r>
+          <m:d>
+            <m:dPr>
+              <m:ctrlPr>
+                <w:rPr>
+                  <w:rFonts w:ascii="Cambria Math" w:eastAsiaTheme="minorEastAsia" w:hAnsi="Cambria Math"/>
+                  <w:i/>
+                </w:rPr>
+              </m:ctrlPr>
+            </m:dPr>
+            <m:e>
+              <m:r>
+                <w:rPr>
+                  <w:rFonts w:ascii="Cambria Math" w:eastAsiaTheme="minorEastAsia" w:hAnsi="Cambria Math"/>
+                </w:rPr>
+                <m:t>G=</m:t>
+              </m:r>
+              <m:d>
+                <m:dPr>
+                  <m:begChr m:val="〈"/>
+                  <m:endChr m:val="〉"/>
+                  <m:ctrlPr>
+                    <w:rPr>
+                      <w:rFonts w:ascii="Cambria Math" w:eastAsiaTheme="minorEastAsia" w:hAnsi="Cambria Math"/>
+                      <w:i/>
+                    </w:rPr>
+                  </m:ctrlPr>
+                </m:dPr>
+                <m:e>
+                  <m:r>
+                    <w:rPr>
+                      <w:rFonts w:ascii="Cambria Math" w:eastAsiaTheme="minorEastAsia" w:hAnsi="Cambria Math"/>
+                    </w:rPr>
+                    <m:t>V, E</m:t>
+                  </m:r>
+                </m:e>
+              </m:d>
+              <m:r>
+                <w:rPr>
+                  <w:rFonts w:ascii="Cambria Math" w:eastAsiaTheme="minorEastAsia" w:hAnsi="Cambria Math"/>
+                </w:rPr>
+                <m:t>, e=</m:t>
+              </m:r>
+              <m:d>
+                <m:dPr>
+                  <m:begChr m:val="〈"/>
+                  <m:endChr m:val="〉"/>
+                  <m:ctrlPr>
+                    <w:rPr>
+                      <w:rFonts w:ascii="Cambria Math" w:eastAsiaTheme="minorEastAsia" w:hAnsi="Cambria Math"/>
+                      <w:i/>
+                    </w:rPr>
+                  </m:ctrlPr>
+                </m:dPr>
+                <m:e>
+                  <m:r>
+                    <w:rPr>
+                      <w:rFonts w:ascii="Cambria Math" w:eastAsiaTheme="minorEastAsia" w:hAnsi="Cambria Math"/>
+                    </w:rPr>
+                    <m:t>u</m:t>
+                  </m:r>
+                  <m:r>
+                    <w:rPr>
+                      <w:rFonts w:ascii="Cambria Math" w:eastAsiaTheme="minorEastAsia" w:hAnsi="Cambria Math"/>
+                    </w:rPr>
+                    <m:t xml:space="preserve">, </m:t>
+                  </m:r>
+                  <m:r>
+                    <w:rPr>
+                      <w:rFonts w:ascii="Cambria Math" w:eastAsiaTheme="minorEastAsia" w:hAnsi="Cambria Math"/>
+                    </w:rPr>
+                    <m:t>v</m:t>
+                  </m:r>
+                </m:e>
+              </m:d>
+            </m:e>
+          </m:d>
+          <m:r>
+            <w:rPr>
+              <w:rFonts w:ascii="Cambria Math" w:eastAsiaTheme="minorEastAsia" w:hAnsi="Cambria Math"/>
+            </w:rPr>
+            <w:br/>
+          </m:r>
+        </m:oMath>
+        <m:oMath>
+          <m:r>
+            <w:rPr>
+              <w:rFonts w:ascii="Cambria Math" w:eastAsiaTheme="minorEastAsia" w:hAnsi="Cambria Math"/>
+            </w:rPr>
+            <m:t xml:space="preserve">1. </m:t>
+          </m:r>
+          <m:r>
+            <m:rPr>
+              <m:sty m:val="bi"/>
+            </m:rPr>
+            <w:rPr>
+              <w:rFonts w:ascii="Cambria Math" w:eastAsiaTheme="minorEastAsia" w:hAnsi="Cambria Math"/>
+            </w:rPr>
+            <m:t>foreach</m:t>
+          </m:r>
+          <m:r>
+            <w:rPr>
+              <w:rFonts w:ascii="Cambria Math" w:eastAsiaTheme="minorEastAsia" w:hAnsi="Cambria Math"/>
+            </w:rPr>
+            <m:t xml:space="preserve"> u ϵ V </m:t>
+          </m:r>
+          <m:r>
+            <m:rPr>
+              <m:sty m:val="bi"/>
+            </m:rPr>
+            <w:rPr>
+              <w:rFonts w:ascii="Cambria Math" w:eastAsiaTheme="minorEastAsia" w:hAnsi="Cambria Math"/>
+            </w:rPr>
+            <m:t>do</m:t>
+          </m:r>
+          <m:r>
+            <m:rPr>
+              <m:sty m:val="bi"/>
+            </m:rPr>
+            <w:rPr>
+              <w:rFonts w:ascii="Cambria Math" w:eastAsiaTheme="minorEastAsia" w:hAnsi="Cambria Math"/>
+            </w:rPr>
+            <w:br/>
+          </m:r>
+        </m:oMath>
+        <m:oMath>
+          <m:r>
+            <w:rPr>
+              <w:rFonts w:ascii="Cambria Math" w:eastAsiaTheme="minorEastAsia" w:hAnsi="Cambria Math"/>
+            </w:rPr>
+            <m:t>2.     visited</m:t>
+          </m:r>
+          <m:d>
+            <m:dPr>
+              <m:ctrlPr>
+                <w:rPr>
+                  <w:rFonts w:ascii="Cambria Math" w:eastAsiaTheme="minorEastAsia" w:hAnsi="Cambria Math"/>
+                  <w:i/>
+                </w:rPr>
+              </m:ctrlPr>
+            </m:dPr>
+            <m:e>
+              <m:r>
+                <w:rPr>
+                  <w:rFonts w:ascii="Cambria Math" w:eastAsiaTheme="minorEastAsia" w:hAnsi="Cambria Math"/>
+                </w:rPr>
+                <m:t>u</m:t>
+              </m:r>
+            </m:e>
+          </m:d>
+          <m:r>
+            <w:rPr>
+              <w:rFonts w:ascii="Cambria Math" w:eastAsiaTheme="minorEastAsia" w:hAnsi="Cambria Math"/>
+            </w:rPr>
+            <m:t>←false</m:t>
+          </m:r>
+          <m:r>
+            <w:rPr>
+              <w:rFonts w:ascii="Cambria Math" w:eastAsiaTheme="minorEastAsia" w:hAnsi="Cambria Math"/>
+            </w:rPr>
+            <w:br/>
+          </m:r>
+        </m:oMath>
+        <m:oMath>
+          <m:r>
+            <w:rPr>
+              <w:rFonts w:ascii="Cambria Math" w:eastAsiaTheme="minorEastAsia" w:hAnsi="Cambria Math"/>
+            </w:rPr>
+            <m:t>3.     π</m:t>
+          </m:r>
+          <m:d>
+            <m:dPr>
+              <m:ctrlPr>
+                <w:rPr>
+                  <w:rFonts w:ascii="Cambria Math" w:eastAsiaTheme="minorEastAsia" w:hAnsi="Cambria Math"/>
+                  <w:i/>
+                </w:rPr>
+              </m:ctrlPr>
+            </m:dPr>
+            <m:e>
+              <m:r>
+                <w:rPr>
+                  <w:rFonts w:ascii="Cambria Math" w:eastAsiaTheme="minorEastAsia" w:hAnsi="Cambria Math"/>
+                </w:rPr>
+                <m:t>u</m:t>
+              </m:r>
+            </m:e>
+          </m:d>
+          <m:r>
+            <w:rPr>
+              <w:rFonts w:ascii="Cambria Math" w:eastAsiaTheme="minorEastAsia" w:hAnsi="Cambria Math"/>
+            </w:rPr>
+            <m:t>←</m:t>
+          </m:r>
+          <m:r>
+            <w:rPr>
+              <w:rFonts w:ascii="Cambria Math" w:eastAsiaTheme="minorEastAsia" w:hAnsi="Cambria Math"/>
+            </w:rPr>
+            <m:t>NIL</m:t>
+          </m:r>
+          <m:r>
+            <w:rPr>
+              <w:rFonts w:ascii="Cambria Math" w:eastAsiaTheme="minorEastAsia" w:hAnsi="Cambria Math"/>
+            </w:rPr>
+            <w:br/>
+          </m:r>
+        </m:oMath>
+        <m:oMath>
+          <m:r>
+            <w:rPr>
+              <w:rFonts w:ascii="Cambria Math" w:eastAsiaTheme="minorEastAsia" w:hAnsi="Cambria Math"/>
+            </w:rPr>
+            <m:t xml:space="preserve">4. </m:t>
+          </m:r>
+          <m:r>
+            <m:rPr>
+              <m:sty m:val="bi"/>
+            </m:rPr>
+            <w:rPr>
+              <w:rFonts w:ascii="Cambria Math" w:eastAsiaTheme="minorEastAsia" w:hAnsi="Cambria Math"/>
+            </w:rPr>
+            <m:t>return</m:t>
+          </m:r>
+          <m:r>
+            <w:rPr>
+              <w:rFonts w:ascii="Cambria Math" w:eastAsiaTheme="minorEastAsia" w:hAnsi="Cambria Math"/>
+            </w:rPr>
+            <m:t xml:space="preserve"> ExploreModified</m:t>
+          </m:r>
+          <m:d>
+            <m:dPr>
+              <m:ctrlPr>
+                <w:rPr>
+                  <w:rFonts w:ascii="Cambria Math" w:eastAsiaTheme="minorEastAsia" w:hAnsi="Cambria Math"/>
+                  <w:i/>
+                </w:rPr>
+              </m:ctrlPr>
+            </m:dPr>
+            <m:e>
+              <m:d>
+                <m:dPr>
+                  <m:begChr m:val="〈"/>
+                  <m:endChr m:val="〉"/>
+                  <m:ctrlPr>
+                    <w:rPr>
+                      <w:rFonts w:ascii="Cambria Math" w:eastAsiaTheme="minorEastAsia" w:hAnsi="Cambria Math"/>
+                      <w:i/>
+                    </w:rPr>
+                  </m:ctrlPr>
+                </m:dPr>
+                <m:e>
+                  <m:r>
+                    <w:rPr>
+                      <w:rFonts w:ascii="Cambria Math" w:eastAsiaTheme="minorEastAsia" w:hAnsi="Cambria Math"/>
+                    </w:rPr>
+                    <m:t>V, E</m:t>
+                  </m:r>
+                </m:e>
+              </m:d>
+              <m:r>
+                <w:rPr>
+                  <w:rFonts w:ascii="Cambria Math" w:eastAsiaTheme="minorEastAsia" w:hAnsi="Cambria Math"/>
+                </w:rPr>
+                <m:t xml:space="preserve">, </m:t>
+              </m:r>
+              <m:r>
+                <w:rPr>
+                  <w:rFonts w:ascii="Cambria Math" w:eastAsiaTheme="minorEastAsia" w:hAnsi="Cambria Math"/>
+                </w:rPr>
+                <m:t>u</m:t>
+              </m:r>
+              <m:r>
+                <w:rPr>
+                  <w:rFonts w:ascii="Cambria Math" w:eastAsiaTheme="minorEastAsia" w:hAnsi="Cambria Math"/>
+                </w:rPr>
+                <m:t>, u</m:t>
+              </m:r>
+            </m:e>
+          </m:d>
+        </m:oMath>
+      </m:oMathPara>
+    </w:p>
+    <w:p>
+      <w:pPr>
+        <w:ind w:left="0"/>
+        <w:rPr>
+          <w:rFonts w:eastAsiaTheme="minorEastAsia"/>
+        </w:rPr>
+      </w:pPr>
+      <m:oMathPara>
+        <m:oMath>
+          <m:r>
+            <w:rPr>
+              <w:rFonts w:ascii="Cambria Math" w:eastAsiaTheme="minorEastAsia" w:hAnsi="Cambria Math"/>
+            </w:rPr>
+            <m:t>ExploreModified</m:t>
+          </m:r>
+          <m:d>
+            <m:dPr>
+              <m:ctrlPr>
+                <w:rPr>
+                  <w:rFonts w:ascii="Cambria Math" w:eastAsiaTheme="minorEastAsia" w:hAnsi="Cambria Math"/>
+                  <w:i/>
+                </w:rPr>
+              </m:ctrlPr>
+            </m:dPr>
+            <m:e>
+              <m:d>
+                <m:dPr>
+                  <m:begChr m:val="〈"/>
+                  <m:endChr m:val="〉"/>
+                  <m:ctrlPr>
+                    <w:rPr>
+                      <w:rFonts w:ascii="Cambria Math" w:eastAsiaTheme="minorEastAsia" w:hAnsi="Cambria Math"/>
+                      <w:i/>
+                    </w:rPr>
+                  </m:ctrlPr>
+                </m:dPr>
+                <m:e>
+                  <m:r>
+                    <w:rPr>
+                      <w:rFonts w:ascii="Cambria Math" w:eastAsiaTheme="minorEastAsia" w:hAnsi="Cambria Math"/>
+                    </w:rPr>
+                    <m:t>V, E</m:t>
+                  </m:r>
+                </m:e>
+              </m:d>
+              <m:r>
+                <w:rPr>
+                  <w:rFonts w:ascii="Cambria Math" w:eastAsiaTheme="minorEastAsia" w:hAnsi="Cambria Math"/>
+                </w:rPr>
+                <m:t xml:space="preserve">, </m:t>
+              </m:r>
+              <m:d>
+                <m:dPr>
+                  <m:begChr m:val="〈"/>
+                  <m:endChr m:val="〉"/>
+                  <m:ctrlPr>
+                    <w:rPr>
+                      <w:rFonts w:ascii="Cambria Math" w:eastAsiaTheme="minorEastAsia" w:hAnsi="Cambria Math"/>
+                      <w:i/>
+                    </w:rPr>
+                  </m:ctrlPr>
+                </m:dPr>
+                <m:e>
+                  <m:r>
+                    <w:rPr>
+                      <w:rFonts w:ascii="Cambria Math" w:eastAsiaTheme="minorEastAsia" w:hAnsi="Cambria Math"/>
+                    </w:rPr>
+                    <m:t>u</m:t>
+                  </m:r>
+                  <m:r>
+                    <w:rPr>
+                      <w:rFonts w:ascii="Cambria Math" w:eastAsiaTheme="minorEastAsia" w:hAnsi="Cambria Math"/>
+                    </w:rPr>
+                    <m:t xml:space="preserve">, </m:t>
+                  </m:r>
+                  <m:r>
+                    <w:rPr>
+                      <w:rFonts w:ascii="Cambria Math" w:eastAsiaTheme="minorEastAsia" w:hAnsi="Cambria Math"/>
+                    </w:rPr>
+                    <m:t>v</m:t>
+                  </m:r>
+                </m:e>
+              </m:d>
+              <m:r>
+                <w:rPr>
+                  <w:rFonts w:ascii="Cambria Math" w:eastAsiaTheme="minorEastAsia" w:hAnsi="Cambria Math"/>
+                </w:rPr>
+                <m:t xml:space="preserve">, </m:t>
+              </m:r>
+              <m:r>
+                <w:rPr>
+                  <w:rFonts w:ascii="Cambria Math" w:eastAsiaTheme="minorEastAsia" w:hAnsi="Cambria Math"/>
+                </w:rPr>
+                <m:t>x</m:t>
+              </m:r>
+            </m:e>
+          </m:d>
+          <m:r>
+            <w:rPr>
+              <w:rFonts w:ascii="Cambria Math" w:eastAsiaTheme="minorEastAsia" w:hAnsi="Cambria Math"/>
+            </w:rPr>
+            <w:br/>
+          </m:r>
+        </m:oMath>
+        <m:oMath>
+          <m:r>
+            <w:rPr>
+              <w:rFonts w:ascii="Cambria Math" w:eastAsiaTheme="minorEastAsia" w:hAnsi="Cambria Math"/>
+            </w:rPr>
+            <m:t xml:space="preserve">1. </m:t>
+          </m:r>
+          <m:r>
+            <w:rPr>
+              <w:rFonts w:ascii="Cambria Math" w:eastAsiaTheme="minorEastAsia" w:hAnsi="Cambria Math"/>
+            </w:rPr>
+            <m:t xml:space="preserve"> </m:t>
+          </m:r>
+          <m:r>
+            <w:rPr>
+              <w:rFonts w:ascii="Cambria Math" w:eastAsiaTheme="minorEastAsia" w:hAnsi="Cambria Math"/>
+            </w:rPr>
+            <m:t>visited</m:t>
+          </m:r>
+          <m:d>
+            <m:dPr>
+              <m:ctrlPr>
+                <w:rPr>
+                  <w:rFonts w:ascii="Cambria Math" w:eastAsiaTheme="minorEastAsia" w:hAnsi="Cambria Math"/>
+                  <w:i/>
+                </w:rPr>
+              </m:ctrlPr>
+            </m:dPr>
+            <m:e>
+              <m:r>
+                <w:rPr>
+                  <w:rFonts w:ascii="Cambria Math" w:eastAsiaTheme="minorEastAsia" w:hAnsi="Cambria Math"/>
+                </w:rPr>
+                <m:t>x</m:t>
+              </m:r>
+            </m:e>
+          </m:d>
+          <m:r>
+            <w:rPr>
+              <w:rFonts w:ascii="Cambria Math" w:eastAsiaTheme="minorEastAsia" w:hAnsi="Cambria Math"/>
+            </w:rPr>
+            <m:t>←true</m:t>
+          </m:r>
+          <m:r>
+            <w:rPr>
+              <w:rFonts w:ascii="Cambria Math" w:eastAsiaTheme="minorEastAsia" w:hAnsi="Cambria Math"/>
+            </w:rPr>
+            <w:br/>
+          </m:r>
+        </m:oMath>
+        <m:oMath>
+          <m:r>
+            <w:rPr>
+              <w:rFonts w:ascii="Cambria Math" w:eastAsiaTheme="minorEastAsia" w:hAnsi="Cambria Math"/>
+            </w:rPr>
+            <m:t xml:space="preserve">2. </m:t>
+          </m:r>
+          <m:r>
+            <w:rPr>
+              <w:rFonts w:ascii="Cambria Math" w:eastAsiaTheme="minorEastAsia" w:hAnsi="Cambria Math"/>
+            </w:rPr>
+            <m:t xml:space="preserve"> </m:t>
+          </m:r>
+          <m:r>
+            <m:rPr>
+              <m:sty m:val="bi"/>
+            </m:rPr>
+            <w:rPr>
+              <w:rFonts w:ascii="Cambria Math" w:eastAsiaTheme="minorEastAsia" w:hAnsi="Cambria Math"/>
+            </w:rPr>
+            <m:t>foreach</m:t>
+          </m:r>
+          <m:r>
+            <w:rPr>
+              <w:rFonts w:ascii="Cambria Math" w:eastAsiaTheme="minorEastAsia" w:hAnsi="Cambria Math"/>
+            </w:rPr>
+            <m:t xml:space="preserve"> y ϵ Adj</m:t>
+          </m:r>
+          <m:d>
+            <m:dPr>
+              <m:begChr m:val="["/>
+              <m:endChr m:val="]"/>
+              <m:ctrlPr>
+                <w:rPr>
+                  <w:rFonts w:ascii="Cambria Math" w:eastAsiaTheme="minorEastAsia" w:hAnsi="Cambria Math"/>
+                  <w:i/>
+                </w:rPr>
+              </m:ctrlPr>
+            </m:dPr>
+            <m:e>
+              <m:r>
+                <w:rPr>
+                  <w:rFonts w:ascii="Cambria Math" w:eastAsiaTheme="minorEastAsia" w:hAnsi="Cambria Math"/>
+                </w:rPr>
+                <m:t>x</m:t>
+              </m:r>
+            </m:e>
+          </m:d>
+          <m:r>
+            <w:rPr>
+              <w:rFonts w:ascii="Cambria Math" w:eastAsiaTheme="minorEastAsia" w:hAnsi="Cambria Math"/>
+            </w:rPr>
+            <m:t xml:space="preserve"> </m:t>
+          </m:r>
+          <m:r>
+            <m:rPr>
+              <m:sty m:val="bi"/>
+            </m:rPr>
+            <w:rPr>
+              <w:rFonts w:ascii="Cambria Math" w:eastAsiaTheme="minorEastAsia" w:hAnsi="Cambria Math"/>
+            </w:rPr>
+            <m:t>do</m:t>
+          </m:r>
+          <m:r>
+            <m:rPr>
+              <m:sty m:val="bi"/>
+            </m:rPr>
+            <w:rPr>
+              <w:rFonts w:ascii="Cambria Math" w:eastAsiaTheme="minorEastAsia" w:hAnsi="Cambria Math"/>
+            </w:rPr>
+            <w:br/>
+          </m:r>
+        </m:oMath>
+        <m:oMath>
+          <m:r>
+            <w:rPr>
+              <w:rFonts w:ascii="Cambria Math" w:eastAsiaTheme="minorEastAsia" w:hAnsi="Cambria Math"/>
+            </w:rPr>
+            <m:t xml:space="preserve">3.  </m:t>
+          </m:r>
+          <m:r>
+            <w:rPr>
+              <w:rFonts w:ascii="Cambria Math" w:eastAsiaTheme="minorEastAsia" w:hAnsi="Cambria Math"/>
+            </w:rPr>
+            <m:t xml:space="preserve"> </m:t>
+          </m:r>
+          <m:r>
+            <w:rPr>
+              <w:rFonts w:ascii="Cambria Math" w:eastAsiaTheme="minorEastAsia" w:hAnsi="Cambria Math"/>
+            </w:rPr>
+            <m:t xml:space="preserve">   </m:t>
+          </m:r>
+          <m:r>
+            <m:rPr>
+              <m:sty m:val="bi"/>
+            </m:rPr>
+            <w:rPr>
+              <w:rFonts w:ascii="Cambria Math" w:eastAsiaTheme="minorEastAsia" w:hAnsi="Cambria Math"/>
+            </w:rPr>
+            <m:t>if</m:t>
+          </m:r>
+          <m:r>
+            <w:rPr>
+              <w:rFonts w:ascii="Cambria Math" w:eastAsiaTheme="minorEastAsia" w:hAnsi="Cambria Math"/>
+            </w:rPr>
+            <m:t xml:space="preserve"> visited</m:t>
+          </m:r>
+          <m:d>
+            <m:dPr>
+              <m:ctrlPr>
+                <w:rPr>
+                  <w:rFonts w:ascii="Cambria Math" w:eastAsiaTheme="minorEastAsia" w:hAnsi="Cambria Math"/>
+                  <w:i/>
+                </w:rPr>
+              </m:ctrlPr>
+            </m:dPr>
+            <m:e>
+              <m:r>
+                <w:rPr>
+                  <w:rFonts w:ascii="Cambria Math" w:eastAsiaTheme="minorEastAsia" w:hAnsi="Cambria Math"/>
+                </w:rPr>
+                <m:t>y</m:t>
+              </m:r>
+            </m:e>
+          </m:d>
+          <m:r>
+            <w:rPr>
+              <w:rFonts w:ascii="Cambria Math" w:eastAsiaTheme="minorEastAsia" w:hAnsi="Cambria Math"/>
+            </w:rPr>
+            <m:t xml:space="preserve">=false </m:t>
+          </m:r>
+          <m:r>
+            <m:rPr>
+              <m:sty m:val="bi"/>
+            </m:rPr>
+            <w:rPr>
+              <w:rFonts w:ascii="Cambria Math" w:eastAsiaTheme="minorEastAsia" w:hAnsi="Cambria Math"/>
+            </w:rPr>
+            <m:t>then</m:t>
+          </m:r>
+          <m:r>
+            <m:rPr>
+              <m:sty m:val="bi"/>
+            </m:rPr>
+            <w:rPr>
+              <w:rFonts w:ascii="Cambria Math" w:eastAsiaTheme="minorEastAsia" w:hAnsi="Cambria Math"/>
+            </w:rPr>
+            <w:br/>
+          </m:r>
+        </m:oMath>
+        <m:oMath>
+          <m:r>
+            <w:rPr>
+              <w:rFonts w:ascii="Cambria Math" w:eastAsiaTheme="minorEastAsia" w:hAnsi="Cambria Math"/>
+            </w:rPr>
+            <m:t xml:space="preserve">4.          </m:t>
+          </m:r>
+          <m:r>
+            <m:rPr>
+              <m:sty m:val="bi"/>
+            </m:rPr>
+            <w:rPr>
+              <w:rFonts w:ascii="Cambria Math" w:eastAsiaTheme="minorEastAsia" w:hAnsi="Cambria Math"/>
+            </w:rPr>
+            <m:t>if</m:t>
+          </m:r>
+          <m:r>
+            <w:rPr>
+              <w:rFonts w:ascii="Cambria Math" w:eastAsiaTheme="minorEastAsia" w:hAnsi="Cambria Math"/>
+            </w:rPr>
+            <m:t xml:space="preserve"> </m:t>
+          </m:r>
+          <m:d>
+            <m:dPr>
+              <m:ctrlPr>
+                <w:rPr>
+                  <w:rFonts w:ascii="Cambria Math" w:eastAsiaTheme="minorEastAsia" w:hAnsi="Cambria Math"/>
+                  <w:i/>
+                </w:rPr>
+              </m:ctrlPr>
+            </m:dPr>
+            <m:e>
+              <m:r>
+                <w:rPr>
+                  <w:rFonts w:ascii="Cambria Math" w:eastAsiaTheme="minorEastAsia" w:hAnsi="Cambria Math"/>
+                </w:rPr>
+                <m:t>x≠u</m:t>
+              </m:r>
+            </m:e>
+          </m:d>
+          <m:r>
+            <w:rPr>
+              <w:rFonts w:ascii="Cambria Math" w:eastAsiaTheme="minorEastAsia" w:hAnsi="Cambria Math"/>
+            </w:rPr>
+            <m:t xml:space="preserve"> or </m:t>
+          </m:r>
+          <m:d>
+            <m:dPr>
+              <m:ctrlPr>
+                <w:rPr>
+                  <w:rFonts w:ascii="Cambria Math" w:eastAsiaTheme="minorEastAsia" w:hAnsi="Cambria Math"/>
+                  <w:i/>
+                </w:rPr>
+              </m:ctrlPr>
+            </m:dPr>
+            <m:e>
+              <m:r>
+                <w:rPr>
+                  <w:rFonts w:ascii="Cambria Math" w:eastAsiaTheme="minorEastAsia" w:hAnsi="Cambria Math"/>
+                </w:rPr>
+                <m:t>x=u and y=v</m:t>
+              </m:r>
+            </m:e>
+          </m:d>
+          <m:r>
+            <w:rPr>
+              <w:rFonts w:ascii="Cambria Math" w:eastAsiaTheme="minorEastAsia" w:hAnsi="Cambria Math"/>
+            </w:rPr>
+            <m:t xml:space="preserve"> </m:t>
+          </m:r>
+          <m:r>
+            <m:rPr>
+              <m:sty m:val="bi"/>
+            </m:rPr>
+            <w:rPr>
+              <w:rFonts w:ascii="Cambria Math" w:eastAsiaTheme="minorEastAsia" w:hAnsi="Cambria Math"/>
+            </w:rPr>
+            <m:t>then</m:t>
+          </m:r>
+          <m:r>
+            <m:rPr>
+              <m:sty m:val="bi"/>
+            </m:rPr>
+            <w:rPr>
+              <w:rFonts w:ascii="Cambria Math" w:eastAsiaTheme="minorEastAsia" w:hAnsi="Cambria Math"/>
+            </w:rPr>
+            <w:br/>
+          </m:r>
+        </m:oMath>
+        <m:oMath>
+          <m:r>
+            <w:rPr>
+              <w:rFonts w:ascii="Cambria Math" w:eastAsiaTheme="minorEastAsia" w:hAnsi="Cambria Math"/>
+            </w:rPr>
+            <m:t>5</m:t>
+          </m:r>
+          <m:r>
+            <w:rPr>
+              <w:rFonts w:ascii="Cambria Math" w:eastAsiaTheme="minorEastAsia" w:hAnsi="Cambria Math"/>
+            </w:rPr>
+            <m:t xml:space="preserve">.   </m:t>
+          </m:r>
+          <m:r>
+            <w:rPr>
+              <w:rFonts w:ascii="Cambria Math" w:eastAsiaTheme="minorEastAsia" w:hAnsi="Cambria Math"/>
+            </w:rPr>
+            <m:t xml:space="preserve"> </m:t>
+          </m:r>
+          <m:r>
+            <w:rPr>
+              <w:rFonts w:ascii="Cambria Math" w:eastAsiaTheme="minorEastAsia" w:hAnsi="Cambria Math"/>
+            </w:rPr>
+            <m:t xml:space="preserve">      </m:t>
+          </m:r>
+          <m:r>
+            <w:rPr>
+              <w:rFonts w:ascii="Cambria Math" w:eastAsiaTheme="minorEastAsia" w:hAnsi="Cambria Math"/>
+            </w:rPr>
+            <m:t xml:space="preserve">    </m:t>
+          </m:r>
+          <m:r>
+            <w:rPr>
+              <w:rFonts w:ascii="Cambria Math" w:eastAsiaTheme="minorEastAsia" w:hAnsi="Cambria Math"/>
+            </w:rPr>
+            <m:t>π</m:t>
+          </m:r>
+          <m:d>
+            <m:dPr>
+              <m:ctrlPr>
+                <w:rPr>
+                  <w:rFonts w:ascii="Cambria Math" w:eastAsiaTheme="minorEastAsia" w:hAnsi="Cambria Math"/>
+                  <w:i/>
+                </w:rPr>
+              </m:ctrlPr>
+            </m:dPr>
+            <m:e>
+              <m:r>
+                <w:rPr>
+                  <w:rFonts w:ascii="Cambria Math" w:eastAsiaTheme="minorEastAsia" w:hAnsi="Cambria Math"/>
+                </w:rPr>
+                <m:t>y</m:t>
+              </m:r>
+            </m:e>
+          </m:d>
+          <m:r>
+            <w:rPr>
+              <w:rFonts w:ascii="Cambria Math" w:eastAsiaTheme="minorEastAsia" w:hAnsi="Cambria Math"/>
+            </w:rPr>
+            <m:t>←</m:t>
+          </m:r>
+          <m:r>
+            <w:rPr>
+              <w:rFonts w:ascii="Cambria Math" w:eastAsiaTheme="minorEastAsia" w:hAnsi="Cambria Math"/>
+            </w:rPr>
+            <m:t>x</m:t>
+          </m:r>
+          <m:r>
+            <w:rPr>
+              <w:rFonts w:ascii="Cambria Math" w:eastAsiaTheme="minorEastAsia" w:hAnsi="Cambria Math"/>
+            </w:rPr>
+            <w:br/>
+          </m:r>
+        </m:oMath>
+        <m:oMath>
+          <m:r>
+            <w:rPr>
+              <w:rFonts w:ascii="Cambria Math" w:eastAsiaTheme="minorEastAsia" w:hAnsi="Cambria Math"/>
+            </w:rPr>
+            <m:t>6</m:t>
+          </m:r>
+          <m:r>
+            <w:rPr>
+              <w:rFonts w:ascii="Cambria Math" w:eastAsiaTheme="minorEastAsia" w:hAnsi="Cambria Math"/>
+            </w:rPr>
+            <m:t xml:space="preserve">.    </m:t>
+          </m:r>
+          <m:r>
+            <w:rPr>
+              <w:rFonts w:ascii="Cambria Math" w:eastAsiaTheme="minorEastAsia" w:hAnsi="Cambria Math"/>
+            </w:rPr>
+            <m:t xml:space="preserve"> </m:t>
+          </m:r>
+          <m:r>
+            <w:rPr>
+              <w:rFonts w:ascii="Cambria Math" w:eastAsiaTheme="minorEastAsia" w:hAnsi="Cambria Math"/>
+            </w:rPr>
+            <m:t xml:space="preserve">     </m:t>
+          </m:r>
+          <m:r>
+            <w:rPr>
+              <w:rFonts w:ascii="Cambria Math" w:eastAsiaTheme="minorEastAsia" w:hAnsi="Cambria Math"/>
+            </w:rPr>
+            <m:t xml:space="preserve">    </m:t>
+          </m:r>
+          <m:r>
+            <w:rPr>
+              <w:rFonts w:ascii="Cambria Math" w:eastAsiaTheme="minorEastAsia" w:hAnsi="Cambria Math"/>
+            </w:rPr>
+            <m:t>ret</m:t>
+          </m:r>
+          <m:r>
+            <w:rPr>
+              <w:rFonts w:ascii="Cambria Math" w:eastAsiaTheme="minorEastAsia" w:hAnsi="Cambria Math"/>
+            </w:rPr>
+            <m:t>←</m:t>
+          </m:r>
+          <m:r>
+            <w:rPr>
+              <w:rFonts w:ascii="Cambria Math" w:eastAsiaTheme="minorEastAsia" w:hAnsi="Cambria Math"/>
+            </w:rPr>
+            <m:t>ExploreModified</m:t>
+          </m:r>
+          <m:d>
+            <m:dPr>
+              <m:ctrlPr>
+                <w:rPr>
+                  <w:rFonts w:ascii="Cambria Math" w:eastAsiaTheme="minorEastAsia" w:hAnsi="Cambria Math"/>
+                  <w:i/>
+                </w:rPr>
+              </m:ctrlPr>
+            </m:dPr>
+            <m:e>
+              <m:d>
+                <m:dPr>
+                  <m:begChr m:val="〈"/>
+                  <m:endChr m:val="〉"/>
+                  <m:ctrlPr>
+                    <w:rPr>
+                      <w:rFonts w:ascii="Cambria Math" w:eastAsiaTheme="minorEastAsia" w:hAnsi="Cambria Math"/>
+                      <w:i/>
+                    </w:rPr>
+                  </m:ctrlPr>
+                </m:dPr>
+                <m:e>
+                  <m:r>
+                    <w:rPr>
+                      <w:rFonts w:ascii="Cambria Math" w:eastAsiaTheme="minorEastAsia" w:hAnsi="Cambria Math"/>
+                    </w:rPr>
+                    <m:t>V, E</m:t>
+                  </m:r>
+                </m:e>
+              </m:d>
+              <m:r>
+                <w:rPr>
+                  <w:rFonts w:ascii="Cambria Math" w:eastAsiaTheme="minorEastAsia" w:hAnsi="Cambria Math"/>
+                </w:rPr>
+                <m:t xml:space="preserve">, </m:t>
+              </m:r>
+              <m:d>
+                <m:dPr>
+                  <m:begChr m:val="〈"/>
+                  <m:endChr m:val="〉"/>
+                  <m:ctrlPr>
+                    <w:rPr>
+                      <w:rFonts w:ascii="Cambria Math" w:eastAsiaTheme="minorEastAsia" w:hAnsi="Cambria Math"/>
+                      <w:i/>
+                    </w:rPr>
+                  </m:ctrlPr>
+                </m:dPr>
+                <m:e>
+                  <m:r>
+                    <w:rPr>
+                      <w:rFonts w:ascii="Cambria Math" w:eastAsiaTheme="minorEastAsia" w:hAnsi="Cambria Math"/>
+                    </w:rPr>
+                    <m:t>u</m:t>
+                  </m:r>
+                  <m:r>
+                    <w:rPr>
+                      <w:rFonts w:ascii="Cambria Math" w:eastAsiaTheme="minorEastAsia" w:hAnsi="Cambria Math"/>
+                    </w:rPr>
+                    <m:t xml:space="preserve">, </m:t>
+                  </m:r>
+                  <m:r>
+                    <w:rPr>
+                      <w:rFonts w:ascii="Cambria Math" w:eastAsiaTheme="minorEastAsia" w:hAnsi="Cambria Math"/>
+                    </w:rPr>
+                    <m:t>v</m:t>
+                  </m:r>
+                </m:e>
+              </m:d>
+              <m:r>
+                <w:rPr>
+                  <w:rFonts w:ascii="Cambria Math" w:eastAsiaTheme="minorEastAsia" w:hAnsi="Cambria Math"/>
+                </w:rPr>
+                <m:t>, y</m:t>
+              </m:r>
+            </m:e>
+          </m:d>
+          <m:r>
+            <w:rPr>
+              <w:rFonts w:ascii="Cambria Math" w:eastAsiaTheme="minorEastAsia" w:hAnsi="Cambria Math"/>
+            </w:rPr>
+            <w:br/>
+          </m:r>
+        </m:oMath>
+        <m:oMath>
+          <m:r>
+            <w:rPr>
+              <w:rFonts w:ascii="Cambria Math" w:eastAsiaTheme="minorEastAsia" w:hAnsi="Cambria Math"/>
+            </w:rPr>
+            <m:t>7</m:t>
+          </m:r>
+          <m:r>
+            <w:rPr>
+              <w:rFonts w:ascii="Cambria Math" w:eastAsiaTheme="minorEastAsia" w:hAnsi="Cambria Math"/>
+            </w:rPr>
+            <m:t xml:space="preserve">.     </m:t>
+          </m:r>
+          <m:r>
+            <w:rPr>
+              <w:rFonts w:ascii="Cambria Math" w:eastAsiaTheme="minorEastAsia" w:hAnsi="Cambria Math"/>
+            </w:rPr>
+            <m:t xml:space="preserve"> </m:t>
+          </m:r>
+          <m:r>
+            <w:rPr>
+              <w:rFonts w:ascii="Cambria Math" w:eastAsiaTheme="minorEastAsia" w:hAnsi="Cambria Math"/>
+            </w:rPr>
+            <m:t xml:space="preserve">   </m:t>
+          </m:r>
+          <m:r>
+            <w:rPr>
+              <w:rFonts w:ascii="Cambria Math" w:eastAsiaTheme="minorEastAsia" w:hAnsi="Cambria Math"/>
+            </w:rPr>
+            <m:t xml:space="preserve"> </m:t>
+          </m:r>
+          <m:r>
+            <w:rPr>
+              <w:rFonts w:ascii="Cambria Math" w:eastAsiaTheme="minorEastAsia" w:hAnsi="Cambria Math"/>
+            </w:rPr>
+            <m:t xml:space="preserve">    </m:t>
+          </m:r>
+          <m:r>
+            <m:rPr>
+              <m:sty m:val="bi"/>
+            </m:rPr>
+            <w:rPr>
+              <w:rFonts w:ascii="Cambria Math" w:eastAsiaTheme="minorEastAsia" w:hAnsi="Cambria Math"/>
+            </w:rPr>
+            <m:t>if</m:t>
+          </m:r>
+          <m:r>
+            <w:rPr>
+              <w:rFonts w:ascii="Cambria Math" w:eastAsiaTheme="minorEastAsia" w:hAnsi="Cambria Math"/>
+            </w:rPr>
+            <m:t xml:space="preserve"> ret=true </m:t>
+          </m:r>
+          <m:r>
+            <m:rPr>
+              <m:sty m:val="bi"/>
+            </m:rPr>
+            <w:rPr>
+              <w:rFonts w:ascii="Cambria Math" w:eastAsiaTheme="minorEastAsia" w:hAnsi="Cambria Math"/>
+            </w:rPr>
+            <m:t>then</m:t>
+          </m:r>
+          <m:r>
+            <m:rPr>
+              <m:sty m:val="bi"/>
+            </m:rPr>
+            <w:rPr>
+              <w:rFonts w:ascii="Cambria Math" w:eastAsiaTheme="minorEastAsia" w:hAnsi="Cambria Math"/>
+            </w:rPr>
+            <w:br/>
+          </m:r>
+        </m:oMath>
+        <m:oMath>
+          <m:r>
+            <w:rPr>
+              <w:rFonts w:ascii="Cambria Math" w:eastAsiaTheme="minorEastAsia" w:hAnsi="Cambria Math"/>
+            </w:rPr>
+            <m:t>8</m:t>
+          </m:r>
+          <m:r>
+            <w:rPr>
+              <w:rFonts w:ascii="Cambria Math" w:eastAsiaTheme="minorEastAsia" w:hAnsi="Cambria Math"/>
+            </w:rPr>
+            <m:t xml:space="preserve">.      </m:t>
+          </m:r>
+          <m:r>
+            <w:rPr>
+              <w:rFonts w:ascii="Cambria Math" w:eastAsiaTheme="minorEastAsia" w:hAnsi="Cambria Math"/>
+            </w:rPr>
+            <m:t xml:space="preserve"> </m:t>
+          </m:r>
+          <m:r>
+            <w:rPr>
+              <w:rFonts w:ascii="Cambria Math" w:eastAsiaTheme="minorEastAsia" w:hAnsi="Cambria Math"/>
+            </w:rPr>
+            <m:t xml:space="preserve">   </m:t>
+          </m:r>
+          <m:r>
+            <w:rPr>
+              <w:rFonts w:ascii="Cambria Math" w:eastAsiaTheme="minorEastAsia" w:hAnsi="Cambria Math"/>
+            </w:rPr>
+            <m:t xml:space="preserve">    </m:t>
+          </m:r>
+          <m:r>
+            <w:rPr>
+              <w:rFonts w:ascii="Cambria Math" w:eastAsiaTheme="minorEastAsia" w:hAnsi="Cambria Math"/>
+            </w:rPr>
+            <m:t xml:space="preserve">    </m:t>
+          </m:r>
+          <m:r>
+            <m:rPr>
+              <m:sty m:val="bi"/>
+            </m:rPr>
+            <w:rPr>
+              <w:rFonts w:ascii="Cambria Math" w:eastAsiaTheme="minorEastAsia" w:hAnsi="Cambria Math"/>
+            </w:rPr>
+            <m:t>return</m:t>
+          </m:r>
+          <m:r>
+            <w:rPr>
+              <w:rFonts w:ascii="Cambria Math" w:eastAsiaTheme="minorEastAsia" w:hAnsi="Cambria Math"/>
+            </w:rPr>
+            <m:t xml:space="preserve"> true</m:t>
+          </m:r>
+          <m:r>
+            <w:rPr>
+              <w:rFonts w:ascii="Cambria Math" w:eastAsiaTheme="minorEastAsia" w:hAnsi="Cambria Math"/>
+            </w:rPr>
+            <w:br/>
+          </m:r>
+        </m:oMath>
+        <m:oMath>
+          <m:r>
+            <w:rPr>
+              <w:rFonts w:ascii="Cambria Math" w:eastAsiaTheme="minorEastAsia" w:hAnsi="Cambria Math"/>
+            </w:rPr>
+            <m:t>9</m:t>
+          </m:r>
+          <m:r>
+            <w:rPr>
+              <w:rFonts w:ascii="Cambria Math" w:eastAsiaTheme="minorEastAsia" w:hAnsi="Cambria Math"/>
+            </w:rPr>
+            <m:t xml:space="preserve">.    </m:t>
+          </m:r>
+          <m:r>
+            <w:rPr>
+              <w:rFonts w:ascii="Cambria Math" w:eastAsiaTheme="minorEastAsia" w:hAnsi="Cambria Math"/>
+            </w:rPr>
+            <m:t xml:space="preserve"> </m:t>
+          </m:r>
+          <m:r>
+            <w:rPr>
+              <w:rFonts w:ascii="Cambria Math" w:eastAsiaTheme="minorEastAsia" w:hAnsi="Cambria Math"/>
+            </w:rPr>
+            <m:t xml:space="preserve"> </m:t>
+          </m:r>
+          <m:r>
+            <m:rPr>
+              <m:sty m:val="bi"/>
+            </m:rPr>
+            <w:rPr>
+              <w:rFonts w:ascii="Cambria Math" w:eastAsiaTheme="minorEastAsia" w:hAnsi="Cambria Math"/>
+            </w:rPr>
+            <m:t>else</m:t>
+          </m:r>
+          <m:r>
+            <m:rPr>
+              <m:sty m:val="bi"/>
+            </m:rPr>
+            <w:rPr>
+              <w:rFonts w:ascii="Cambria Math" w:eastAsiaTheme="minorEastAsia" w:hAnsi="Cambria Math"/>
+            </w:rPr>
+            <w:br/>
+          </m:r>
+        </m:oMath>
+        <m:oMath>
+          <m:r>
+            <w:rPr>
+              <w:rFonts w:ascii="Cambria Math" w:eastAsiaTheme="minorEastAsia" w:hAnsi="Cambria Math"/>
+            </w:rPr>
+            <m:t>10</m:t>
+          </m:r>
+          <m:r>
+            <w:rPr>
+              <w:rFonts w:ascii="Cambria Math" w:eastAsiaTheme="minorEastAsia" w:hAnsi="Cambria Math"/>
+            </w:rPr>
+            <m:t xml:space="preserve">.     </m:t>
+          </m:r>
+          <m:r>
+            <w:rPr>
+              <w:rFonts w:ascii="Cambria Math" w:eastAsiaTheme="minorEastAsia" w:hAnsi="Cambria Math"/>
+            </w:rPr>
+            <m:t xml:space="preserve"> </m:t>
+          </m:r>
+          <m:r>
+            <w:rPr>
+              <w:rFonts w:ascii="Cambria Math" w:eastAsiaTheme="minorEastAsia" w:hAnsi="Cambria Math"/>
+            </w:rPr>
+            <m:t xml:space="preserve">  </m:t>
+          </m:r>
+          <m:r>
+            <m:rPr>
+              <m:sty m:val="bi"/>
+            </m:rPr>
+            <w:rPr>
+              <w:rFonts w:ascii="Cambria Math" w:eastAsiaTheme="minorEastAsia" w:hAnsi="Cambria Math"/>
+            </w:rPr>
+            <m:t>if</m:t>
+          </m:r>
+          <m:r>
+            <w:rPr>
+              <w:rFonts w:ascii="Cambria Math" w:eastAsiaTheme="minorEastAsia" w:hAnsi="Cambria Math"/>
+            </w:rPr>
+            <m:t xml:space="preserve"> y=</m:t>
+          </m:r>
+          <m:r>
+            <w:rPr>
+              <w:rFonts w:ascii="Cambria Math" w:eastAsiaTheme="minorEastAsia" w:hAnsi="Cambria Math"/>
+            </w:rPr>
+            <m:t>r</m:t>
+          </m:r>
+          <m:r>
+            <w:rPr>
+              <w:rFonts w:ascii="Cambria Math" w:eastAsiaTheme="minorEastAsia" w:hAnsi="Cambria Math"/>
+            </w:rPr>
+            <m:t xml:space="preserve"> </m:t>
+          </m:r>
+          <m:r>
+            <w:rPr>
+              <w:rFonts w:ascii="Cambria Math" w:eastAsiaTheme="minorEastAsia" w:hAnsi="Cambria Math"/>
+            </w:rPr>
+            <m:t>and π</m:t>
+          </m:r>
+          <m:d>
+            <m:dPr>
+              <m:ctrlPr>
+                <w:rPr>
+                  <w:rFonts w:ascii="Cambria Math" w:eastAsiaTheme="minorEastAsia" w:hAnsi="Cambria Math"/>
+                  <w:i/>
+                </w:rPr>
+              </m:ctrlPr>
+            </m:dPr>
+            <m:e>
+              <m:r>
+                <w:rPr>
+                  <w:rFonts w:ascii="Cambria Math" w:eastAsiaTheme="minorEastAsia" w:hAnsi="Cambria Math"/>
+                </w:rPr>
+                <m:t>x</m:t>
+              </m:r>
+            </m:e>
+          </m:d>
+          <m:r>
+            <w:rPr>
+              <w:rFonts w:ascii="Cambria Math" w:eastAsiaTheme="minorEastAsia" w:hAnsi="Cambria Math"/>
+            </w:rPr>
+            <m:t>≠</m:t>
+          </m:r>
+          <m:r>
+            <w:rPr>
+              <w:rFonts w:ascii="Cambria Math" w:eastAsiaTheme="minorEastAsia" w:hAnsi="Cambria Math"/>
+            </w:rPr>
+            <m:t>u</m:t>
+          </m:r>
+          <m:r>
+            <w:rPr>
+              <w:rFonts w:ascii="Cambria Math" w:eastAsiaTheme="minorEastAsia" w:hAnsi="Cambria Math"/>
+            </w:rPr>
+            <m:t xml:space="preserve"> </m:t>
+          </m:r>
+          <m:r>
+            <m:rPr>
+              <m:sty m:val="bi"/>
+            </m:rPr>
+            <w:rPr>
+              <w:rFonts w:ascii="Cambria Math" w:eastAsiaTheme="minorEastAsia" w:hAnsi="Cambria Math"/>
+            </w:rPr>
+            <m:t>then</m:t>
+          </m:r>
+          <m:r>
+            <m:rPr>
+              <m:sty m:val="bi"/>
+            </m:rPr>
+            <w:rPr>
+              <w:rFonts w:ascii="Cambria Math" w:eastAsiaTheme="minorEastAsia" w:hAnsi="Cambria Math"/>
+            </w:rPr>
+            <w:br/>
+          </m:r>
+        </m:oMath>
+        <m:oMath>
+          <m:r>
+            <w:rPr>
+              <w:rFonts w:ascii="Cambria Math" w:eastAsiaTheme="minorEastAsia" w:hAnsi="Cambria Math"/>
+            </w:rPr>
+            <m:t>1</m:t>
+          </m:r>
+          <m:r>
+            <w:rPr>
+              <w:rFonts w:ascii="Cambria Math" w:eastAsiaTheme="minorEastAsia" w:hAnsi="Cambria Math"/>
+            </w:rPr>
+            <m:t>1</m:t>
+          </m:r>
+          <m:r>
+            <w:rPr>
+              <w:rFonts w:ascii="Cambria Math" w:eastAsiaTheme="minorEastAsia" w:hAnsi="Cambria Math"/>
+            </w:rPr>
+            <m:t xml:space="preserve">.   </m:t>
+          </m:r>
+          <m:r>
+            <w:rPr>
+              <w:rFonts w:ascii="Cambria Math" w:eastAsiaTheme="minorEastAsia" w:hAnsi="Cambria Math"/>
+            </w:rPr>
+            <m:t xml:space="preserve"> </m:t>
+          </m:r>
+          <m:r>
+            <w:rPr>
+              <w:rFonts w:ascii="Cambria Math" w:eastAsiaTheme="minorEastAsia" w:hAnsi="Cambria Math"/>
+            </w:rPr>
+            <m:t xml:space="preserve">       </m:t>
+          </m:r>
+          <m:r>
+            <w:rPr>
+              <w:rFonts w:ascii="Cambria Math" w:eastAsiaTheme="minorEastAsia" w:hAnsi="Cambria Math"/>
+            </w:rPr>
+            <m:t xml:space="preserve"> </m:t>
+          </m:r>
+          <m:r>
+            <m:rPr>
+              <m:sty m:val="bi"/>
+            </m:rPr>
+            <w:rPr>
+              <w:rFonts w:ascii="Cambria Math" w:eastAsiaTheme="minorEastAsia" w:hAnsi="Cambria Math"/>
+            </w:rPr>
+            <m:t>return</m:t>
+          </m:r>
+          <m:r>
+            <w:rPr>
+              <w:rFonts w:ascii="Cambria Math" w:eastAsiaTheme="minorEastAsia" w:hAnsi="Cambria Math"/>
+            </w:rPr>
+            <m:t xml:space="preserve"> true</m:t>
+          </m:r>
+          <m:r>
+            <w:rPr>
+              <w:rFonts w:ascii="Cambria Math" w:eastAsiaTheme="minorEastAsia" w:hAnsi="Cambria Math"/>
+            </w:rPr>
+            <w:br/>
+          </m:r>
+        </m:oMath>
+        <m:oMath>
+          <m:r>
+            <w:rPr>
+              <w:rFonts w:ascii="Cambria Math" w:eastAsiaTheme="minorEastAsia" w:hAnsi="Cambria Math"/>
+            </w:rPr>
+            <m:t>1</m:t>
+          </m:r>
+          <m:r>
+            <w:rPr>
+              <w:rFonts w:ascii="Cambria Math" w:eastAsiaTheme="minorEastAsia" w:hAnsi="Cambria Math"/>
+            </w:rPr>
+            <m:t>2</m:t>
+          </m:r>
+          <m:r>
+            <w:rPr>
+              <w:rFonts w:ascii="Cambria Math" w:eastAsiaTheme="minorEastAsia" w:hAnsi="Cambria Math"/>
+            </w:rPr>
+            <m:t xml:space="preserve">. </m:t>
+          </m:r>
+          <m:r>
+            <w:rPr>
+              <w:rFonts w:ascii="Cambria Math" w:eastAsiaTheme="minorEastAsia" w:hAnsi="Cambria Math"/>
+            </w:rPr>
+            <m:t xml:space="preserve"> </m:t>
+          </m:r>
+          <m:r>
+            <m:rPr>
+              <m:sty m:val="bi"/>
+            </m:rPr>
+            <w:rPr>
+              <w:rFonts w:ascii="Cambria Math" w:eastAsiaTheme="minorEastAsia" w:hAnsi="Cambria Math"/>
+            </w:rPr>
+            <m:t>return</m:t>
+          </m:r>
+          <m:r>
+            <w:rPr>
+              <w:rFonts w:ascii="Cambria Math" w:eastAsiaTheme="minorEastAsia" w:hAnsi="Cambria Math"/>
+            </w:rPr>
+            <m:t xml:space="preserve"> false</m:t>
+          </m:r>
+        </m:oMath>
+      </m:oMathPara>
+    </w:p>
     <w:sectPr>
-      <w:headerReference w:type="default" r:id="rId9"/>
-      <w:footerReference w:type="default" r:id="rId10"/>
+      <w:headerReference w:type="default" r:id="rId11"/>
+      <w:footerReference w:type="default" r:id="rId12"/>
       <w:pgSz w:w="12240" w:h="15840"/>
       <w:pgMar w:top="1440" w:right="1440" w:bottom="1440" w:left="1440" w:header="708" w:footer="708" w:gutter="0"/>
       <w:cols w:space="708"/>

</xml_diff>

<commit_message>
finish week 6 inverted session 1
</commit_message>
<xml_diff>
--- a/practice.docx
+++ b/practice.docx
@@ -1216,6 +1216,14 @@
       <w:pPr>
         <w:ind w:left="0"/>
         <w:rPr>
+          <w:lang w:val="en-CA"/>
+        </w:rPr>
+      </w:pPr>
+    </w:p>
+    <w:p>
+      <w:pPr>
+        <w:ind w:left="0"/>
+        <w:rPr>
           <w:rFonts w:eastAsiaTheme="minorEastAsia"/>
           <w:lang w:val="en-CA"/>
         </w:rPr>
@@ -1409,6 +1417,15 @@
           <w:lang w:val="en-CA"/>
         </w:rPr>
       </w:pPr>
+    </w:p>
+    <w:p>
+      <w:pPr>
+        <w:ind w:left="0"/>
+        <w:rPr>
+          <w:rFonts w:eastAsiaTheme="minorEastAsia"/>
+          <w:lang w:val="en-CA"/>
+        </w:rPr>
+      </w:pPr>
       <w:r>
         <w:rPr>
           <w:rFonts w:eastAsiaTheme="minorEastAsia"/>
@@ -1528,6 +1545,15 @@
           </m:e>
         </m:func>
       </m:oMath>
+    </w:p>
+    <w:p>
+      <w:pPr>
+        <w:ind w:left="0"/>
+        <w:rPr>
+          <w:rFonts w:eastAsiaTheme="minorEastAsia"/>
+          <w:lang w:val="en-CA"/>
+        </w:rPr>
+      </w:pPr>
     </w:p>
     <w:p>
       <w:pPr>
@@ -1639,6 +1665,15 @@
           </m:e>
         </m:func>
       </m:oMath>
+    </w:p>
+    <w:p>
+      <w:pPr>
+        <w:ind w:left="0"/>
+        <w:rPr>
+          <w:rFonts w:eastAsiaTheme="minorEastAsia"/>
+          <w:lang w:val="en-CA"/>
+        </w:rPr>
+      </w:pPr>
     </w:p>
     <w:p>
       <w:pPr>
@@ -2064,6 +2099,15 @@
           <w:lang w:val="en-CA"/>
         </w:rPr>
       </w:pPr>
+    </w:p>
+    <w:p>
+      <w:pPr>
+        <w:ind w:left="0"/>
+        <w:rPr>
+          <w:rFonts w:eastAsiaTheme="minorEastAsia"/>
+          <w:lang w:val="en-CA"/>
+        </w:rPr>
+      </w:pPr>
       <w:r>
         <w:rPr>
           <w:rFonts w:eastAsiaTheme="minorEastAsia"/>
@@ -2138,6 +2182,15 @@
           </m:sup>
         </m:sSup>
       </m:oMath>
+    </w:p>
+    <w:p>
+      <w:pPr>
+        <w:ind w:left="0"/>
+        <w:rPr>
+          <w:rFonts w:eastAsiaTheme="minorEastAsia"/>
+          <w:lang w:val="en-CA"/>
+        </w:rPr>
+      </w:pPr>
     </w:p>
     <w:p>
       <w:pPr>
@@ -2472,6 +2525,15 @@
           <w:lang w:val="en-CA"/>
         </w:rPr>
       </w:pPr>
+    </w:p>
+    <w:p>
+      <w:pPr>
+        <w:ind w:left="0"/>
+        <w:rPr>
+          <w:rFonts w:eastAsiaTheme="minorEastAsia"/>
+          <w:lang w:val="en-CA"/>
+        </w:rPr>
+      </w:pPr>
       <w:r>
         <w:rPr>
           <w:rFonts w:eastAsiaTheme="minorEastAsia"/>
@@ -2592,6 +2654,15 @@
           <w:lang w:val="en-CA"/>
         </w:rPr>
       </w:pPr>
+    </w:p>
+    <w:p>
+      <w:pPr>
+        <w:ind w:left="0"/>
+        <w:rPr>
+          <w:rFonts w:eastAsiaTheme="minorEastAsia"/>
+          <w:lang w:val="en-CA"/>
+        </w:rPr>
+      </w:pPr>
       <w:r>
         <w:rPr>
           <w:rFonts w:eastAsiaTheme="minorEastAsia"/>
@@ -2705,11 +2776,20 @@
           <w:lang w:val="en-CA"/>
         </w:rPr>
       </w:pPr>
-      <w:r>
+    </w:p>
+    <w:p>
+      <w:pPr>
+        <w:ind w:left="0"/>
         <w:rPr>
           <w:rFonts w:eastAsiaTheme="minorEastAsia"/>
           <w:lang w:val="en-CA"/>
         </w:rPr>
+      </w:pPr>
+      <w:r>
+        <w:rPr>
+          <w:rFonts w:eastAsiaTheme="minorEastAsia"/>
+          <w:lang w:val="en-CA"/>
+        </w:rPr>
         <w:t xml:space="preserve">By induction on </w:t>
       </w:r>
       <m:oMath>
@@ -2737,6 +2817,15 @@
           <m:t>n=7</m:t>
         </m:r>
       </m:oMath>
+    </w:p>
+    <w:p>
+      <w:pPr>
+        <w:ind w:left="0"/>
+        <w:rPr>
+          <w:rFonts w:eastAsiaTheme="minorEastAsia"/>
+          <w:lang w:val="en-CA"/>
+        </w:rPr>
+      </w:pPr>
     </w:p>
     <w:p>
       <w:pPr>
@@ -2850,6 +2939,15 @@
           </m:sup>
         </m:sSup>
       </m:oMath>
+    </w:p>
+    <w:p>
+      <w:pPr>
+        <w:ind w:left="0"/>
+        <w:rPr>
+          <w:rFonts w:eastAsiaTheme="minorEastAsia"/>
+          <w:lang w:val="en-CA"/>
+        </w:rPr>
+      </w:pPr>
     </w:p>
     <w:p>
       <w:pPr>
@@ -3732,6 +3830,18 @@
           <w:lang w:val="en-CA"/>
         </w:rPr>
       </w:pPr>
+    </w:p>
+    <w:p>
+      <w:pPr>
+        <w:spacing w:after="0" w:line="240" w:lineRule="auto"/>
+        <w:ind w:left="0"/>
+        <w:rPr>
+          <w:rFonts w:eastAsiaTheme="minorEastAsia"/>
+          <w:b/>
+          <w:bCs/>
+          <w:lang w:val="en-CA"/>
+        </w:rPr>
+      </w:pPr>
       <w:r>
         <w:rPr>
           <w:rFonts w:eastAsiaTheme="minorEastAsia"/>
@@ -3913,6 +4023,15 @@
         <w:ind w:left="0"/>
         <w:rPr>
           <w:rFonts w:eastAsiaTheme="minorEastAsia"/>
+          <w:lang w:val="en-CA"/>
+        </w:rPr>
+      </w:pPr>
+    </w:p>
+    <w:p>
+      <w:pPr>
+        <w:ind w:left="0"/>
+        <w:rPr>
+          <w:rFonts w:eastAsiaTheme="minorEastAsia"/>
         </w:rPr>
       </w:pPr>
       <w:r>
@@ -3926,6 +4045,14 @@
           <m:t>O(nm)</m:t>
         </m:r>
       </m:oMath>
+    </w:p>
+    <w:p>
+      <w:pPr>
+        <w:ind w:left="0"/>
+        <w:rPr>
+          <w:rFonts w:eastAsiaTheme="minorEastAsia"/>
+        </w:rPr>
+      </w:pPr>
     </w:p>
     <w:p>
       <w:pPr>
@@ -4078,18 +4205,141 @@
           <w:numId w:val="13"/>
         </w:numPr>
         <w:rPr>
-          <w:rFonts w:ascii="Cambria Math" w:eastAsiaTheme="minorEastAsia" w:hAnsi="Cambria Math"/>
-          <w:oMath/>
-        </w:rPr>
-      </w:pPr>
-      <m:oMath>
-        <m:r>
-          <w:rPr>
-            <w:rFonts w:ascii="Cambria Math" w:eastAsiaTheme="minorEastAsia" w:hAnsi="Cambria Math"/>
-          </w:rPr>
-          <m:t>So, addition’s time: O(max⁡{n, n+m} )=O(max⁡{n, m})</m:t>
-        </m:r>
-      </m:oMath>
+          <w:rFonts w:eastAsiaTheme="minorEastAsia"/>
+        </w:rPr>
+      </w:pPr>
+      <m:oMath>
+        <m:r>
+          <w:rPr>
+            <w:rFonts w:ascii="Cambria Math" w:eastAsiaTheme="minorEastAsia" w:hAnsi="Cambria Math"/>
+          </w:rPr>
+          <m:t>So, addition’s time: O</m:t>
+        </m:r>
+        <m:d>
+          <m:dPr>
+            <m:ctrlPr>
+              <w:rPr>
+                <w:rFonts w:ascii="Cambria Math" w:eastAsiaTheme="minorEastAsia" w:hAnsi="Cambria Math"/>
+                <w:i/>
+              </w:rPr>
+            </m:ctrlPr>
+          </m:dPr>
+          <m:e>
+            <m:func>
+              <m:funcPr>
+                <m:ctrlPr>
+                  <w:rPr>
+                    <w:rFonts w:ascii="Cambria Math" w:eastAsiaTheme="minorEastAsia" w:hAnsi="Cambria Math"/>
+                    <w:i/>
+                  </w:rPr>
+                </m:ctrlPr>
+              </m:funcPr>
+              <m:fName>
+                <m:r>
+                  <m:rPr>
+                    <m:sty m:val="p"/>
+                  </m:rPr>
+                  <w:rPr>
+                    <w:rFonts w:ascii="Cambria Math" w:eastAsiaTheme="minorEastAsia" w:hAnsi="Cambria Math"/>
+                  </w:rPr>
+                  <m:t>max</m:t>
+                </m:r>
+              </m:fName>
+              <m:e>
+                <m:d>
+                  <m:dPr>
+                    <m:begChr m:val="{"/>
+                    <m:endChr m:val="}"/>
+                    <m:ctrlPr>
+                      <w:rPr>
+                        <w:rFonts w:ascii="Cambria Math" w:eastAsiaTheme="minorEastAsia" w:hAnsi="Cambria Math"/>
+                        <w:i/>
+                      </w:rPr>
+                    </m:ctrlPr>
+                  </m:dPr>
+                  <m:e>
+                    <m:r>
+                      <w:rPr>
+                        <w:rFonts w:ascii="Cambria Math" w:eastAsiaTheme="minorEastAsia" w:hAnsi="Cambria Math"/>
+                      </w:rPr>
+                      <m:t>n, n+m</m:t>
+                    </m:r>
+                  </m:e>
+                </m:d>
+              </m:e>
+            </m:func>
+          </m:e>
+        </m:d>
+        <m:r>
+          <w:rPr>
+            <w:rFonts w:ascii="Cambria Math" w:eastAsiaTheme="minorEastAsia" w:hAnsi="Cambria Math"/>
+          </w:rPr>
+          <m:t>=O</m:t>
+        </m:r>
+        <m:d>
+          <m:dPr>
+            <m:ctrlPr>
+              <w:rPr>
+                <w:rFonts w:ascii="Cambria Math" w:eastAsiaTheme="minorEastAsia" w:hAnsi="Cambria Math"/>
+                <w:i/>
+              </w:rPr>
+            </m:ctrlPr>
+          </m:dPr>
+          <m:e>
+            <m:func>
+              <m:funcPr>
+                <m:ctrlPr>
+                  <w:rPr>
+                    <w:rFonts w:ascii="Cambria Math" w:eastAsiaTheme="minorEastAsia" w:hAnsi="Cambria Math"/>
+                    <w:i/>
+                  </w:rPr>
+                </m:ctrlPr>
+              </m:funcPr>
+              <m:fName>
+                <m:r>
+                  <m:rPr>
+                    <m:sty m:val="p"/>
+                  </m:rPr>
+                  <w:rPr>
+                    <w:rFonts w:ascii="Cambria Math" w:eastAsiaTheme="minorEastAsia" w:hAnsi="Cambria Math"/>
+                  </w:rPr>
+                  <m:t>max</m:t>
+                </m:r>
+              </m:fName>
+              <m:e>
+                <m:d>
+                  <m:dPr>
+                    <m:begChr m:val="{"/>
+                    <m:endChr m:val="}"/>
+                    <m:ctrlPr>
+                      <w:rPr>
+                        <w:rFonts w:ascii="Cambria Math" w:eastAsiaTheme="minorEastAsia" w:hAnsi="Cambria Math"/>
+                        <w:i/>
+                      </w:rPr>
+                    </m:ctrlPr>
+                  </m:dPr>
+                  <m:e>
+                    <m:r>
+                      <w:rPr>
+                        <w:rFonts w:ascii="Cambria Math" w:eastAsiaTheme="minorEastAsia" w:hAnsi="Cambria Math"/>
+                      </w:rPr>
+                      <m:t>n, m</m:t>
+                    </m:r>
+                  </m:e>
+                </m:d>
+              </m:e>
+            </m:func>
+          </m:e>
+        </m:d>
+      </m:oMath>
+    </w:p>
+    <w:p>
+      <w:pPr>
+        <w:ind w:left="0"/>
+        <w:rPr>
+          <w:rFonts w:eastAsiaTheme="minorEastAsia"/>
+        </w:rPr>
+      </w:pPr>
     </w:p>
     <w:p>
       <w:pPr>
@@ -4312,6 +4562,14 @@
         </w:rPr>
         <w:t>.</w:t>
       </w:r>
+    </w:p>
+    <w:p>
+      <w:pPr>
+        <w:ind w:left="0"/>
+        <w:rPr>
+          <w:rFonts w:eastAsiaTheme="minorEastAsia"/>
+        </w:rPr>
+      </w:pPr>
     </w:p>
     <w:p>
       <w:pPr>
@@ -5777,6 +6035,14 @@
           <m:t>→Done</m:t>
         </m:r>
       </m:oMath>
+    </w:p>
+    <w:p>
+      <w:pPr>
+        <w:ind w:left="0"/>
+        <w:rPr>
+          <w:rFonts w:eastAsiaTheme="minorEastAsia"/>
+        </w:rPr>
+      </w:pPr>
     </w:p>
     <w:p>
       <w:pPr>
@@ -9286,11 +9552,18 @@
     </w:p>
     <w:p>
       <w:pPr>
+        <w:spacing w:after="0" w:line="240" w:lineRule="auto"/>
         <w:ind w:left="0"/>
         <w:rPr>
           <w:rFonts w:eastAsiaTheme="minorEastAsia"/>
         </w:rPr>
       </w:pPr>
+      <w:r>
+        <w:rPr>
+          <w:rFonts w:eastAsiaTheme="minorEastAsia"/>
+        </w:rPr>
+        <w:br w:type="page"/>
+      </w:r>
     </w:p>
     <w:p>
       <w:pPr>
@@ -37089,19 +37362,7 @@
             <w:rPr>
               <w:rFonts w:ascii="Cambria Math" w:eastAsiaTheme="minorEastAsia" w:hAnsi="Cambria Math"/>
             </w:rPr>
-            <m:t xml:space="preserve">1. </m:t>
-          </m:r>
-          <m:r>
-            <w:rPr>
-              <w:rFonts w:ascii="Cambria Math" w:eastAsiaTheme="minorEastAsia" w:hAnsi="Cambria Math"/>
-            </w:rPr>
-            <m:t xml:space="preserve">  </m:t>
-          </m:r>
-          <m:r>
-            <w:rPr>
-              <w:rFonts w:ascii="Cambria Math" w:eastAsiaTheme="minorEastAsia" w:hAnsi="Cambria Math"/>
-            </w:rPr>
-            <m:t xml:space="preserve">ni←new array of size </m:t>
+            <m:t xml:space="preserve">1.   ni←new array of size </m:t>
           </m:r>
           <m:d>
             <m:dPr>
@@ -37124,6 +37385,9 @@
             </m:e>
           </m:d>
           <m:r>
+            <m:rPr>
+              <m:sty m:val="p"/>
+            </m:rPr>
             <w:rPr>
               <w:rFonts w:ascii="Cambria Math" w:eastAsiaTheme="minorEastAsia" w:hAnsi="Cambria Math"/>
             </w:rPr>
@@ -37135,13 +37399,7 @@
             <w:rPr>
               <w:rFonts w:ascii="Cambria Math" w:eastAsiaTheme="minorEastAsia" w:hAnsi="Cambria Math"/>
             </w:rPr>
-            <m:t xml:space="preserve">2. </m:t>
-          </m:r>
-          <m:r>
-            <w:rPr>
-              <w:rFonts w:ascii="Cambria Math" w:eastAsiaTheme="minorEastAsia" w:hAnsi="Cambria Math"/>
-            </w:rPr>
-            <m:t xml:space="preserve">  </m:t>
+            <m:t xml:space="preserve">2.   </m:t>
           </m:r>
           <m:r>
             <m:rPr>
@@ -37197,15 +37455,12 @@
             <w:rPr>
               <w:rFonts w:ascii="Cambria Math" w:eastAsiaTheme="minorEastAsia" w:hAnsi="Cambria Math"/>
             </w:rPr>
-            <m:t>←</m:t>
-          </m:r>
-          <m:r>
-            <w:rPr>
-              <w:rFonts w:ascii="Cambria Math" w:eastAsiaTheme="minorEastAsia" w:hAnsi="Cambria Math"/>
-            </w:rPr>
-            <m:t>0</m:t>
-          </m:r>
-          <m:r>
+            <m:t>←0</m:t>
+          </m:r>
+          <m:r>
+            <m:rPr>
+              <m:sty m:val="p"/>
+            </m:rPr>
             <w:rPr>
               <w:rFonts w:ascii="Cambria Math" w:eastAsiaTheme="minorEastAsia" w:hAnsi="Cambria Math"/>
             </w:rPr>
@@ -37217,13 +37472,7 @@
             <w:rPr>
               <w:rFonts w:ascii="Cambria Math" w:eastAsiaTheme="minorEastAsia" w:hAnsi="Cambria Math"/>
             </w:rPr>
-            <m:t xml:space="preserve">3. </m:t>
-          </m:r>
-          <m:r>
-            <w:rPr>
-              <w:rFonts w:ascii="Cambria Math" w:eastAsiaTheme="minorEastAsia" w:hAnsi="Cambria Math"/>
-            </w:rPr>
-            <m:t xml:space="preserve">  </m:t>
+            <m:t xml:space="preserve">3.   </m:t>
           </m:r>
           <m:r>
             <m:rPr>
@@ -37251,7 +37500,7 @@
           </m:r>
           <m:r>
             <m:rPr>
-              <m:sty m:val="bi"/>
+              <m:sty m:val="p"/>
             </m:rPr>
             <w:rPr>
               <w:rFonts w:ascii="Cambria Math" w:eastAsiaTheme="minorEastAsia" w:hAnsi="Cambria Math"/>
@@ -37264,25 +37513,7 @@
             <w:rPr>
               <w:rFonts w:ascii="Cambria Math" w:eastAsiaTheme="minorEastAsia" w:hAnsi="Cambria Math"/>
             </w:rPr>
-            <m:t xml:space="preserve">4.  </m:t>
-          </m:r>
-          <m:r>
-            <w:rPr>
-              <w:rFonts w:ascii="Cambria Math" w:eastAsiaTheme="minorEastAsia" w:hAnsi="Cambria Math"/>
-            </w:rPr>
-            <m:t xml:space="preserve"> </m:t>
-          </m:r>
-          <m:r>
-            <w:rPr>
-              <w:rFonts w:ascii="Cambria Math" w:eastAsiaTheme="minorEastAsia" w:hAnsi="Cambria Math"/>
-            </w:rPr>
-            <m:t xml:space="preserve">   </m:t>
-          </m:r>
-          <m:r>
-            <w:rPr>
-              <w:rFonts w:ascii="Cambria Math" w:eastAsiaTheme="minorEastAsia" w:hAnsi="Cambria Math"/>
-            </w:rPr>
-            <m:t xml:space="preserve"> </m:t>
+            <m:t xml:space="preserve">4.       </m:t>
           </m:r>
           <m:r>
             <m:rPr>
@@ -37336,7 +37567,7 @@
           </m:r>
           <m:r>
             <m:rPr>
-              <m:sty m:val="bi"/>
+              <m:sty m:val="p"/>
             </m:rPr>
             <w:rPr>
               <w:rFonts w:ascii="Cambria Math" w:eastAsiaTheme="minorEastAsia" w:hAnsi="Cambria Math"/>
@@ -37349,31 +37580,7 @@
             <w:rPr>
               <w:rFonts w:ascii="Cambria Math" w:eastAsiaTheme="minorEastAsia" w:hAnsi="Cambria Math"/>
             </w:rPr>
-            <m:t xml:space="preserve">5.   </m:t>
-          </m:r>
-          <m:r>
-            <w:rPr>
-              <w:rFonts w:ascii="Cambria Math" w:eastAsiaTheme="minorEastAsia" w:hAnsi="Cambria Math"/>
-            </w:rPr>
-            <m:t xml:space="preserve"> </m:t>
-          </m:r>
-          <m:r>
-            <w:rPr>
-              <w:rFonts w:ascii="Cambria Math" w:eastAsiaTheme="minorEastAsia" w:hAnsi="Cambria Math"/>
-            </w:rPr>
-            <m:t xml:space="preserve">      </m:t>
-          </m:r>
-          <m:r>
-            <w:rPr>
-              <w:rFonts w:ascii="Cambria Math" w:eastAsiaTheme="minorEastAsia" w:hAnsi="Cambria Math"/>
-            </w:rPr>
-            <m:t xml:space="preserve"> </m:t>
-          </m:r>
-          <m:r>
-            <w:rPr>
-              <w:rFonts w:ascii="Cambria Math" w:eastAsiaTheme="minorEastAsia" w:hAnsi="Cambria Math"/>
-            </w:rPr>
-            <m:t>ni</m:t>
+            <m:t>5.           ni</m:t>
           </m:r>
           <m:d>
             <m:dPr>
@@ -37399,13 +37606,7 @@
             <w:rPr>
               <w:rFonts w:ascii="Cambria Math" w:eastAsiaTheme="minorEastAsia" w:hAnsi="Cambria Math"/>
             </w:rPr>
-            <m:t>←</m:t>
-          </m:r>
-          <m:r>
-            <w:rPr>
-              <w:rFonts w:ascii="Cambria Math" w:eastAsiaTheme="minorEastAsia" w:hAnsi="Cambria Math"/>
-            </w:rPr>
-            <m:t>ni</m:t>
+            <m:t>←ni</m:t>
           </m:r>
           <m:d>
             <m:dPr>
@@ -37434,6 +37635,9 @@
             <m:t>+1</m:t>
           </m:r>
           <m:r>
+            <m:rPr>
+              <m:sty m:val="p"/>
+            </m:rPr>
             <w:rPr>
               <w:rFonts w:ascii="Cambria Math" w:eastAsiaTheme="minorEastAsia" w:hAnsi="Cambria Math"/>
             </w:rPr>
@@ -37445,33 +37649,12 @@
             <w:rPr>
               <w:rFonts w:ascii="Cambria Math" w:eastAsiaTheme="minorEastAsia" w:hAnsi="Cambria Math"/>
             </w:rPr>
-            <m:t xml:space="preserve">6. </m:t>
-          </m:r>
-          <m:r>
-            <w:rPr>
-              <w:rFonts w:ascii="Cambria Math" w:eastAsiaTheme="minorEastAsia" w:hAnsi="Cambria Math"/>
-            </w:rPr>
-            <m:t xml:space="preserve">  </m:t>
-          </m:r>
-          <m:r>
-            <w:rPr>
-              <w:rFonts w:ascii="Cambria Math" w:eastAsiaTheme="minorEastAsia" w:hAnsi="Cambria Math"/>
-            </w:rPr>
-            <m:t>srclist</m:t>
-          </m:r>
-          <m:r>
-            <w:rPr>
-              <w:rFonts w:ascii="Cambria Math" w:eastAsiaTheme="minorEastAsia" w:hAnsi="Cambria Math"/>
-            </w:rPr>
-            <m:t>←</m:t>
-          </m:r>
-          <m:r>
-            <w:rPr>
-              <w:rFonts w:ascii="Cambria Math" w:eastAsiaTheme="minorEastAsia" w:hAnsi="Cambria Math"/>
-            </w:rPr>
-            <m:t>new empty linked list</m:t>
-          </m:r>
-          <m:r>
+            <m:t>6.   srclist←new empty linked list</m:t>
+          </m:r>
+          <m:r>
+            <m:rPr>
+              <m:sty m:val="p"/>
+            </m:rPr>
             <w:rPr>
               <w:rFonts w:ascii="Cambria Math" w:eastAsiaTheme="minorEastAsia" w:hAnsi="Cambria Math"/>
             </w:rPr>
@@ -37483,13 +37666,7 @@
             <w:rPr>
               <w:rFonts w:ascii="Cambria Math" w:eastAsiaTheme="minorEastAsia" w:hAnsi="Cambria Math"/>
             </w:rPr>
-            <m:t xml:space="preserve">7. </m:t>
-          </m:r>
-          <m:r>
-            <w:rPr>
-              <w:rFonts w:ascii="Cambria Math" w:eastAsiaTheme="minorEastAsia" w:hAnsi="Cambria Math"/>
-            </w:rPr>
-            <m:t xml:space="preserve">  </m:t>
+            <m:t xml:space="preserve">7.   </m:t>
           </m:r>
           <m:r>
             <m:rPr>
@@ -37517,7 +37694,7 @@
           </m:r>
           <m:r>
             <m:rPr>
-              <m:sty m:val="bi"/>
+              <m:sty m:val="p"/>
             </m:rPr>
             <w:rPr>
               <w:rFonts w:ascii="Cambria Math" w:eastAsiaTheme="minorEastAsia" w:hAnsi="Cambria Math"/>
@@ -37530,25 +37707,7 @@
             <w:rPr>
               <w:rFonts w:ascii="Cambria Math" w:eastAsiaTheme="minorEastAsia" w:hAnsi="Cambria Math"/>
             </w:rPr>
-            <m:t xml:space="preserve">8.  </m:t>
-          </m:r>
-          <m:r>
-            <w:rPr>
-              <w:rFonts w:ascii="Cambria Math" w:eastAsiaTheme="minorEastAsia" w:hAnsi="Cambria Math"/>
-            </w:rPr>
-            <m:t xml:space="preserve"> </m:t>
-          </m:r>
-          <m:r>
-            <w:rPr>
-              <w:rFonts w:ascii="Cambria Math" w:eastAsiaTheme="minorEastAsia" w:hAnsi="Cambria Math"/>
-            </w:rPr>
-            <m:t xml:space="preserve">   </m:t>
-          </m:r>
-          <m:r>
-            <w:rPr>
-              <w:rFonts w:ascii="Cambria Math" w:eastAsiaTheme="minorEastAsia" w:hAnsi="Cambria Math"/>
-            </w:rPr>
-            <m:t xml:space="preserve"> </m:t>
+            <m:t xml:space="preserve">8.       </m:t>
           </m:r>
           <m:r>
             <m:rPr>
@@ -37608,7 +37767,7 @@
           </m:r>
           <m:r>
             <m:rPr>
-              <m:sty m:val="bi"/>
+              <m:sty m:val="p"/>
             </m:rPr>
             <w:rPr>
               <w:rFonts w:ascii="Cambria Math" w:eastAsiaTheme="minorEastAsia" w:hAnsi="Cambria Math"/>
@@ -37621,13 +37780,7 @@
             <w:rPr>
               <w:rFonts w:ascii="Cambria Math" w:eastAsiaTheme="minorEastAsia" w:hAnsi="Cambria Math"/>
             </w:rPr>
-            <m:t xml:space="preserve">9. </m:t>
-          </m:r>
-          <m:r>
-            <w:rPr>
-              <w:rFonts w:ascii="Cambria Math" w:eastAsiaTheme="minorEastAsia" w:hAnsi="Cambria Math"/>
-            </w:rPr>
-            <m:t xml:space="preserve">  </m:t>
+            <m:t xml:space="preserve">9.   </m:t>
           </m:r>
           <m:r>
             <m:rPr>
@@ -37655,7 +37808,7 @@
           </m:r>
           <m:r>
             <m:rPr>
-              <m:sty m:val="bi"/>
+              <m:sty m:val="p"/>
             </m:rPr>
             <w:rPr>
               <w:rFonts w:ascii="Cambria Math" w:eastAsiaTheme="minorEastAsia" w:hAnsi="Cambria Math"/>
@@ -37668,21 +37821,12 @@
             <w:rPr>
               <w:rFonts w:ascii="Cambria Math" w:eastAsiaTheme="minorEastAsia" w:hAnsi="Cambria Math"/>
             </w:rPr>
-            <m:t>10.     u</m:t>
-          </m:r>
-          <m:r>
-            <w:rPr>
-              <w:rFonts w:ascii="Cambria Math" w:eastAsiaTheme="minorEastAsia" w:hAnsi="Cambria Math"/>
-            </w:rPr>
-            <m:t>←</m:t>
-          </m:r>
-          <m:r>
-            <w:rPr>
-              <w:rFonts w:ascii="Cambria Math" w:eastAsiaTheme="minorEastAsia" w:hAnsi="Cambria Math"/>
-            </w:rPr>
-            <m:t>remove vertex from head of srclist</m:t>
-          </m:r>
-          <m:r>
+            <m:t>10.     u←remove vertex from head of srclist</m:t>
+          </m:r>
+          <m:r>
+            <m:rPr>
+              <m:sty m:val="p"/>
+            </m:rPr>
             <w:rPr>
               <w:rFonts w:ascii="Cambria Math" w:eastAsiaTheme="minorEastAsia" w:hAnsi="Cambria Math"/>
             </w:rPr>
@@ -37748,7 +37892,7 @@
           </m:r>
           <m:r>
             <m:rPr>
-              <m:sty m:val="bi"/>
+              <m:sty m:val="p"/>
             </m:rPr>
             <w:rPr>
               <w:rFonts w:ascii="Cambria Math" w:eastAsiaTheme="minorEastAsia" w:hAnsi="Cambria Math"/>
@@ -37787,13 +37931,7 @@
             <w:rPr>
               <w:rFonts w:ascii="Cambria Math" w:eastAsiaTheme="minorEastAsia" w:hAnsi="Cambria Math"/>
             </w:rPr>
-            <m:t>←</m:t>
-          </m:r>
-          <m:r>
-            <w:rPr>
-              <w:rFonts w:ascii="Cambria Math" w:eastAsiaTheme="minorEastAsia" w:hAnsi="Cambria Math"/>
-            </w:rPr>
-            <m:t>ni</m:t>
+            <m:t>←ni</m:t>
           </m:r>
           <m:d>
             <m:dPr>
@@ -37822,6 +37960,9 @@
             <m:t>-1</m:t>
           </m:r>
           <m:r>
+            <m:rPr>
+              <m:sty m:val="p"/>
+            </m:rPr>
             <w:rPr>
               <w:rFonts w:ascii="Cambria Math" w:eastAsiaTheme="minorEastAsia" w:hAnsi="Cambria Math"/>
             </w:rPr>
@@ -37887,7 +38028,7 @@
           </m:r>
           <m:r>
             <m:rPr>
-              <m:sty m:val="bi"/>
+              <m:sty m:val="p"/>
             </m:rPr>
             <w:rPr>
               <w:rFonts w:ascii="Cambria Math" w:eastAsiaTheme="minorEastAsia" w:hAnsi="Cambria Math"/>
@@ -37903,6 +38044,9 @@
             <m:t>14.             Add v to head of srclist</m:t>
           </m:r>
           <m:r>
+            <m:rPr>
+              <m:sty m:val="p"/>
+            </m:rPr>
             <w:rPr>
               <w:rFonts w:ascii="Cambria Math" w:eastAsiaTheme="minorEastAsia" w:hAnsi="Cambria Math"/>
             </w:rPr>
@@ -38633,19 +38777,7 @@
               <w:rPr>
                 <w:rFonts w:ascii="Cambria Math" w:eastAsiaTheme="minorEastAsia" w:hAnsi="Cambria Math"/>
               </w:rPr>
-              <m:t>V</m:t>
-            </m:r>
-            <m:r>
-              <w:rPr>
-                <w:rFonts w:ascii="Cambria Math" w:eastAsiaTheme="minorEastAsia" w:hAnsi="Cambria Math"/>
-              </w:rPr>
-              <m:t xml:space="preserve">, </m:t>
-            </m:r>
-            <m:r>
-              <w:rPr>
-                <w:rFonts w:ascii="Cambria Math" w:eastAsiaTheme="minorEastAsia" w:hAnsi="Cambria Math"/>
-              </w:rPr>
-              <m:t>E, l</m:t>
+              <m:t>V, E, l</m:t>
             </m:r>
           </m:e>
         </m:d>
@@ -38675,7 +38807,7 @@
           <w:rPr>
             <w:rFonts w:ascii="Cambria Math" w:eastAsiaTheme="minorEastAsia" w:hAnsi="Cambria Math"/>
           </w:rPr>
-          <m:t>l:E→</m:t>
+          <m:t>l:E</m:t>
         </m:r>
         <m:r>
           <m:rPr>
@@ -38684,7 +38816,7 @@
           <w:rPr>
             <w:rFonts w:ascii="Cambria Math" w:eastAsiaTheme="minorEastAsia" w:hAnsi="Cambria Math"/>
           </w:rPr>
-          <m:t>R</m:t>
+          <m:t>→R</m:t>
         </m:r>
       </m:oMath>
       <w:r>
@@ -38751,6 +38883,7 @@
       <w:r>
         <w:rPr>
           <w:rFonts w:eastAsiaTheme="minorEastAsia"/>
+          <w:noProof/>
         </w:rPr>
         <w:drawing>
           <wp:inline distT="0" distB="0" distL="0" distR="0" wp14:anchorId="0D6FA6DC" wp14:editId="3EC998D0">
@@ -38911,6 +39044,3260 @@
           <w:rFonts w:eastAsiaTheme="minorEastAsia"/>
         </w:rPr>
         <w:t xml:space="preserve"> Since the shortest path changes, this is not a valid method.</w:t>
+      </w:r>
+    </w:p>
+    <w:p>
+      <w:pPr>
+        <w:spacing w:after="0" w:line="240" w:lineRule="auto"/>
+        <w:ind w:left="0"/>
+        <w:rPr>
+          <w:rFonts w:eastAsiaTheme="minorEastAsia"/>
+        </w:rPr>
+      </w:pPr>
+      <w:r>
+        <w:rPr>
+          <w:rFonts w:eastAsiaTheme="minorEastAsia"/>
+        </w:rPr>
+        <w:br w:type="page"/>
+      </w:r>
+    </w:p>
+    <w:p>
+      <w:pPr>
+        <w:ind w:left="0"/>
+        <w:rPr>
+          <w:rFonts w:eastAsiaTheme="minorEastAsia"/>
+        </w:rPr>
+      </w:pPr>
+      <w:r>
+        <w:rPr>
+          <w:rFonts w:eastAsiaTheme="minorEastAsia"/>
+          <w:b/>
+          <w:bCs/>
+        </w:rPr>
+        <w:lastRenderedPageBreak/>
+        <w:t>Proving Dijkstra’s</w:t>
+      </w:r>
+      <w:r>
+        <w:rPr>
+          <w:rFonts w:eastAsiaTheme="minorEastAsia"/>
+        </w:rPr>
+        <w:t xml:space="preserve"> </w:t>
+      </w:r>
+    </w:p>
+    <w:p>
+      <w:pPr>
+        <w:ind w:left="0"/>
+        <w:rPr>
+          <w:rFonts w:eastAsiaTheme="minorEastAsia"/>
+        </w:rPr>
+      </w:pPr>
+      <w:r>
+        <w:rPr>
+          <w:rFonts w:eastAsiaTheme="minorEastAsia"/>
+        </w:rPr>
+        <w:t xml:space="preserve">Prove: if we initialize </w:t>
+      </w:r>
+      <m:oMath>
+        <m:r>
+          <w:rPr>
+            <w:rFonts w:ascii="Cambria Math" w:eastAsiaTheme="minorEastAsia" w:hAnsi="Cambria Math"/>
+          </w:rPr>
+          <m:t>dist</m:t>
+        </m:r>
+        <m:d>
+          <m:dPr>
+            <m:ctrlPr>
+              <w:rPr>
+                <w:rFonts w:ascii="Cambria Math" w:eastAsiaTheme="minorEastAsia" w:hAnsi="Cambria Math"/>
+                <w:i/>
+              </w:rPr>
+            </m:ctrlPr>
+          </m:dPr>
+          <m:e>
+            <m:r>
+              <w:rPr>
+                <w:rFonts w:ascii="Cambria Math" w:eastAsiaTheme="minorEastAsia" w:hAnsi="Cambria Math"/>
+              </w:rPr>
+              <m:t>u</m:t>
+            </m:r>
+          </m:e>
+        </m:d>
+      </m:oMath>
+      <w:r>
+        <w:rPr>
+          <w:rFonts w:eastAsiaTheme="minorEastAsia"/>
+        </w:rPr>
+        <w:t xml:space="preserve"> to </w:t>
+      </w:r>
+      <m:oMath>
+        <m:r>
+          <w:rPr>
+            <w:rFonts w:ascii="Cambria Math" w:eastAsiaTheme="minorEastAsia" w:hAnsi="Cambria Math"/>
+          </w:rPr>
+          <m:t>∞</m:t>
+        </m:r>
+      </m:oMath>
+      <w:r>
+        <w:rPr>
+          <w:rFonts w:eastAsiaTheme="minorEastAsia"/>
+        </w:rPr>
+        <w:t xml:space="preserve">, and at the end of a run of Dijkstra’s algorithm on </w:t>
+      </w:r>
+      <m:oMath>
+        <m:r>
+          <w:rPr>
+            <w:rFonts w:ascii="Cambria Math" w:eastAsiaTheme="minorEastAsia" w:hAnsi="Cambria Math"/>
+          </w:rPr>
+          <m:t>G=</m:t>
+        </m:r>
+        <m:d>
+          <m:dPr>
+            <m:begChr m:val="〈"/>
+            <m:endChr m:val="〉"/>
+            <m:ctrlPr>
+              <w:rPr>
+                <w:rFonts w:ascii="Cambria Math" w:eastAsiaTheme="minorEastAsia" w:hAnsi="Cambria Math"/>
+                <w:i/>
+              </w:rPr>
+            </m:ctrlPr>
+          </m:dPr>
+          <m:e>
+            <m:r>
+              <w:rPr>
+                <w:rFonts w:ascii="Cambria Math" w:eastAsiaTheme="minorEastAsia" w:hAnsi="Cambria Math"/>
+              </w:rPr>
+              <m:t>V, E, l</m:t>
+            </m:r>
+          </m:e>
+        </m:d>
+      </m:oMath>
+      <w:r>
+        <w:rPr>
+          <w:rFonts w:eastAsiaTheme="minorEastAsia"/>
+        </w:rPr>
+        <w:t xml:space="preserve"> with source </w:t>
+      </w:r>
+      <m:oMath>
+        <m:r>
+          <w:rPr>
+            <w:rFonts w:ascii="Cambria Math" w:eastAsiaTheme="minorEastAsia" w:hAnsi="Cambria Math"/>
+          </w:rPr>
+          <m:t>s∈V</m:t>
+        </m:r>
+      </m:oMath>
+      <w:r>
+        <w:rPr>
+          <w:rFonts w:eastAsiaTheme="minorEastAsia"/>
+        </w:rPr>
+        <w:t xml:space="preserve"> it is the case that </w:t>
+      </w:r>
+      <m:oMath>
+        <m:r>
+          <w:rPr>
+            <w:rFonts w:ascii="Cambria Math" w:eastAsiaTheme="minorEastAsia" w:hAnsi="Cambria Math"/>
+          </w:rPr>
+          <m:t>dist</m:t>
+        </m:r>
+        <m:d>
+          <m:dPr>
+            <m:ctrlPr>
+              <w:rPr>
+                <w:rFonts w:ascii="Cambria Math" w:eastAsiaTheme="minorEastAsia" w:hAnsi="Cambria Math"/>
+                <w:i/>
+              </w:rPr>
+            </m:ctrlPr>
+          </m:dPr>
+          <m:e>
+            <m:r>
+              <w:rPr>
+                <w:rFonts w:ascii="Cambria Math" w:eastAsiaTheme="minorEastAsia" w:hAnsi="Cambria Math"/>
+              </w:rPr>
+              <m:t>u</m:t>
+            </m:r>
+          </m:e>
+        </m:d>
+        <m:r>
+          <w:rPr>
+            <w:rFonts w:ascii="Cambria Math" w:eastAsiaTheme="minorEastAsia" w:hAnsi="Cambria Math"/>
+          </w:rPr>
+          <m:t>≠∞</m:t>
+        </m:r>
+      </m:oMath>
+      <w:r>
+        <w:rPr>
+          <w:rFonts w:eastAsiaTheme="minorEastAsia"/>
+        </w:rPr>
+        <w:t xml:space="preserve">, then there exists a path </w:t>
+      </w:r>
+      <m:oMath>
+        <m:r>
+          <w:rPr>
+            <w:rFonts w:ascii="Cambria Math" w:eastAsiaTheme="minorEastAsia" w:hAnsi="Cambria Math"/>
+          </w:rPr>
+          <m:t>s⇝u</m:t>
+        </m:r>
+      </m:oMath>
+      <w:r>
+        <w:rPr>
+          <w:rFonts w:eastAsiaTheme="minorEastAsia"/>
+        </w:rPr>
+        <w:t xml:space="preserve"> in </w:t>
+      </w:r>
+      <m:oMath>
+        <m:r>
+          <w:rPr>
+            <w:rFonts w:ascii="Cambria Math" w:eastAsiaTheme="minorEastAsia" w:hAnsi="Cambria Math"/>
+          </w:rPr>
+          <m:t>G</m:t>
+        </m:r>
+      </m:oMath>
+      <w:r>
+        <w:rPr>
+          <w:rFonts w:eastAsiaTheme="minorEastAsia"/>
+        </w:rPr>
+        <w:t>.</w:t>
+      </w:r>
+    </w:p>
+    <w:p>
+      <w:pPr>
+        <w:ind w:left="0"/>
+        <w:rPr>
+          <w:rFonts w:eastAsiaTheme="minorEastAsia"/>
+        </w:rPr>
+      </w:pPr>
+    </w:p>
+    <w:p>
+      <w:pPr>
+        <w:spacing w:after="0"/>
+        <w:ind w:left="0"/>
+        <w:rPr>
+          <w:rFonts w:eastAsiaTheme="minorEastAsia"/>
+        </w:rPr>
+      </w:pPr>
+      <w:r>
+        <w:rPr>
+          <w:rFonts w:eastAsiaTheme="minorEastAsia"/>
+        </w:rPr>
+        <w:t xml:space="preserve">Contrapositive: if there exists no path </w:t>
+      </w:r>
+      <m:oMath>
+        <m:r>
+          <w:rPr>
+            <w:rFonts w:ascii="Cambria Math" w:eastAsiaTheme="minorEastAsia" w:hAnsi="Cambria Math"/>
+          </w:rPr>
+          <m:t>s⇝u</m:t>
+        </m:r>
+      </m:oMath>
+      <w:r>
+        <w:rPr>
+          <w:rFonts w:eastAsiaTheme="minorEastAsia"/>
+        </w:rPr>
+        <w:t xml:space="preserve"> in </w:t>
+      </w:r>
+      <m:oMath>
+        <m:r>
+          <w:rPr>
+            <w:rFonts w:ascii="Cambria Math" w:eastAsiaTheme="minorEastAsia" w:hAnsi="Cambria Math"/>
+          </w:rPr>
+          <m:t>G</m:t>
+        </m:r>
+      </m:oMath>
+      <w:r>
+        <w:rPr>
+          <w:rFonts w:eastAsiaTheme="minorEastAsia"/>
+        </w:rPr>
+        <w:t xml:space="preserve">, then at the end of any run of Dijkstra, </w:t>
+      </w:r>
+      <m:oMath>
+        <m:r>
+          <w:rPr>
+            <w:rFonts w:ascii="Cambria Math" w:eastAsiaTheme="minorEastAsia" w:hAnsi="Cambria Math"/>
+          </w:rPr>
+          <m:t>dist</m:t>
+        </m:r>
+        <m:d>
+          <m:dPr>
+            <m:ctrlPr>
+              <w:rPr>
+                <w:rFonts w:ascii="Cambria Math" w:eastAsiaTheme="minorEastAsia" w:hAnsi="Cambria Math"/>
+                <w:i/>
+              </w:rPr>
+            </m:ctrlPr>
+          </m:dPr>
+          <m:e>
+            <m:r>
+              <w:rPr>
+                <w:rFonts w:ascii="Cambria Math" w:eastAsiaTheme="minorEastAsia" w:hAnsi="Cambria Math"/>
+              </w:rPr>
+              <m:t>u</m:t>
+            </m:r>
+          </m:e>
+        </m:d>
+        <m:r>
+          <w:rPr>
+            <w:rFonts w:ascii="Cambria Math" w:eastAsiaTheme="minorEastAsia" w:hAnsi="Cambria Math"/>
+          </w:rPr>
+          <m:t>=∞</m:t>
+        </m:r>
+      </m:oMath>
+      <w:r>
+        <w:rPr>
+          <w:rFonts w:eastAsiaTheme="minorEastAsia"/>
+        </w:rPr>
+        <w:t>.</w:t>
+      </w:r>
+    </w:p>
+    <w:p>
+      <w:pPr>
+        <w:spacing w:after="0"/>
+        <w:ind w:left="0"/>
+        <w:rPr>
+          <w:rFonts w:eastAsiaTheme="minorEastAsia"/>
+        </w:rPr>
+      </w:pPr>
+    </w:p>
+    <w:p>
+      <w:pPr>
+        <w:spacing w:after="0"/>
+        <w:ind w:left="0"/>
+        <w:rPr>
+          <w:rFonts w:eastAsiaTheme="minorEastAsia"/>
+        </w:rPr>
+      </w:pPr>
+      <w:r>
+        <w:rPr>
+          <w:rFonts w:eastAsiaTheme="minorEastAsia"/>
+        </w:rPr>
+        <w:t xml:space="preserve">We first observe: the only way </w:t>
+      </w:r>
+      <m:oMath>
+        <m:r>
+          <w:rPr>
+            <w:rFonts w:ascii="Cambria Math" w:eastAsiaTheme="minorEastAsia" w:hAnsi="Cambria Math"/>
+          </w:rPr>
+          <m:t>dist</m:t>
+        </m:r>
+        <m:d>
+          <m:dPr>
+            <m:ctrlPr>
+              <w:rPr>
+                <w:rFonts w:ascii="Cambria Math" w:eastAsiaTheme="minorEastAsia" w:hAnsi="Cambria Math"/>
+                <w:i/>
+              </w:rPr>
+            </m:ctrlPr>
+          </m:dPr>
+          <m:e>
+            <m:r>
+              <w:rPr>
+                <w:rFonts w:ascii="Cambria Math" w:eastAsiaTheme="minorEastAsia" w:hAnsi="Cambria Math"/>
+              </w:rPr>
+              <m:t>u</m:t>
+            </m:r>
+          </m:e>
+        </m:d>
+      </m:oMath>
+      <w:r>
+        <w:rPr>
+          <w:rFonts w:eastAsiaTheme="minorEastAsia"/>
+        </w:rPr>
+        <w:t xml:space="preserve"> can change after initialization is via a call </w:t>
+      </w:r>
+      <m:oMath>
+        <m:r>
+          <w:rPr>
+            <w:rFonts w:ascii="Cambria Math" w:eastAsiaTheme="minorEastAsia" w:hAnsi="Cambria Math"/>
+          </w:rPr>
+          <m:t>update</m:t>
+        </m:r>
+        <m:d>
+          <m:dPr>
+            <m:ctrlPr>
+              <w:rPr>
+                <w:rFonts w:ascii="Cambria Math" w:eastAsiaTheme="minorEastAsia" w:hAnsi="Cambria Math"/>
+                <w:i/>
+              </w:rPr>
+            </m:ctrlPr>
+          </m:dPr>
+          <m:e>
+            <m:r>
+              <w:rPr>
+                <w:rFonts w:ascii="Cambria Math" w:eastAsiaTheme="minorEastAsia" w:hAnsi="Cambria Math"/>
+              </w:rPr>
+              <m:t>e</m:t>
+            </m:r>
+          </m:e>
+        </m:d>
+      </m:oMath>
+      <w:r>
+        <w:rPr>
+          <w:rFonts w:eastAsiaTheme="minorEastAsia"/>
+        </w:rPr>
+        <w:t xml:space="preserve"> where </w:t>
+      </w:r>
+      <m:oMath>
+        <m:r>
+          <w:rPr>
+            <w:rFonts w:ascii="Cambria Math" w:eastAsiaTheme="minorEastAsia" w:hAnsi="Cambria Math"/>
+          </w:rPr>
+          <m:t>e∈E</m:t>
+        </m:r>
+      </m:oMath>
+      <w:r>
+        <w:rPr>
+          <w:rFonts w:eastAsiaTheme="minorEastAsia"/>
+        </w:rPr>
+        <w:t xml:space="preserve"> is incident on </w:t>
+      </w:r>
+      <m:oMath>
+        <m:r>
+          <w:rPr>
+            <w:rFonts w:ascii="Cambria Math" w:eastAsiaTheme="minorEastAsia" w:hAnsi="Cambria Math"/>
+          </w:rPr>
+          <m:t>u</m:t>
+        </m:r>
+      </m:oMath>
+      <w:r>
+        <w:rPr>
+          <w:rFonts w:eastAsiaTheme="minorEastAsia"/>
+        </w:rPr>
+        <w:t xml:space="preserve">, i.e., some </w:t>
+      </w:r>
+      <m:oMath>
+        <m:d>
+          <m:dPr>
+            <m:begChr m:val="〈"/>
+            <m:endChr m:val="〉"/>
+            <m:ctrlPr>
+              <w:rPr>
+                <w:rFonts w:ascii="Cambria Math" w:eastAsiaTheme="minorEastAsia" w:hAnsi="Cambria Math"/>
+                <w:i/>
+              </w:rPr>
+            </m:ctrlPr>
+          </m:dPr>
+          <m:e>
+            <m:r>
+              <w:rPr>
+                <w:rFonts w:ascii="Cambria Math" w:eastAsiaTheme="minorEastAsia" w:hAnsi="Cambria Math"/>
+              </w:rPr>
+              <m:t>v, u</m:t>
+            </m:r>
+          </m:e>
+        </m:d>
+        <m:r>
+          <w:rPr>
+            <w:rFonts w:ascii="Cambria Math" w:eastAsiaTheme="minorEastAsia" w:hAnsi="Cambria Math"/>
+          </w:rPr>
+          <m:t>∈E</m:t>
+        </m:r>
+      </m:oMath>
+      <w:r>
+        <w:rPr>
+          <w:rFonts w:eastAsiaTheme="minorEastAsia"/>
+        </w:rPr>
+        <w:t>.</w:t>
+      </w:r>
+    </w:p>
+    <w:p>
+      <w:pPr>
+        <w:spacing w:after="0"/>
+        <w:ind w:left="0"/>
+        <w:rPr>
+          <w:rFonts w:eastAsiaTheme="minorEastAsia"/>
+        </w:rPr>
+      </w:pPr>
+    </w:p>
+    <w:p>
+      <w:pPr>
+        <w:spacing w:after="0"/>
+        <w:ind w:left="0"/>
+        <w:rPr>
+          <w:rFonts w:eastAsiaTheme="minorEastAsia"/>
+        </w:rPr>
+      </w:pPr>
+      <w:r>
+        <w:rPr>
+          <w:rFonts w:eastAsiaTheme="minorEastAsia"/>
+        </w:rPr>
+        <w:t xml:space="preserve">So proof strategy: induction on number of invocations to </w:t>
+      </w:r>
+      <m:oMath>
+        <m:r>
+          <w:rPr>
+            <w:rFonts w:ascii="Cambria Math" w:eastAsiaTheme="minorEastAsia" w:hAnsi="Cambria Math"/>
+          </w:rPr>
+          <m:t>update</m:t>
+        </m:r>
+        <m:d>
+          <m:dPr>
+            <m:ctrlPr>
+              <w:rPr>
+                <w:rFonts w:ascii="Cambria Math" w:eastAsiaTheme="minorEastAsia" w:hAnsi="Cambria Math"/>
+                <w:i/>
+              </w:rPr>
+            </m:ctrlPr>
+          </m:dPr>
+          <m:e>
+            <m:r>
+              <w:rPr>
+                <w:rFonts w:ascii="Cambria Math" w:eastAsiaTheme="minorEastAsia" w:hAnsi="Cambria Math"/>
+              </w:rPr>
+              <m:t>⋅</m:t>
+            </m:r>
+          </m:e>
+        </m:d>
+      </m:oMath>
+      <w:r>
+        <w:rPr>
+          <w:rFonts w:eastAsiaTheme="minorEastAsia"/>
+        </w:rPr>
+        <w:t xml:space="preserve"> that the run of Dijkstra does. Call this number </w:t>
+      </w:r>
+      <m:oMath>
+        <m:r>
+          <w:rPr>
+            <w:rFonts w:ascii="Cambria Math" w:eastAsiaTheme="minorEastAsia" w:hAnsi="Cambria Math"/>
+          </w:rPr>
+          <m:t>k</m:t>
+        </m:r>
+      </m:oMath>
+      <w:r>
+        <w:rPr>
+          <w:rFonts w:eastAsiaTheme="minorEastAsia"/>
+        </w:rPr>
+        <w:t>.</w:t>
+      </w:r>
+    </w:p>
+    <w:p>
+      <w:pPr>
+        <w:spacing w:after="0"/>
+        <w:ind w:left="0"/>
+        <w:rPr>
+          <w:rFonts w:eastAsiaTheme="minorEastAsia"/>
+        </w:rPr>
+      </w:pPr>
+    </w:p>
+    <w:p>
+      <w:pPr>
+        <w:spacing w:after="0"/>
+        <w:ind w:left="0"/>
+        <w:rPr>
+          <w:rFonts w:eastAsiaTheme="minorEastAsia"/>
+        </w:rPr>
+      </w:pPr>
+      <w:r>
+        <w:rPr>
+          <w:rFonts w:eastAsiaTheme="minorEastAsia"/>
+        </w:rPr>
+        <w:t xml:space="preserve">If </w:t>
+      </w:r>
+      <m:oMath>
+        <m:r>
+          <w:rPr>
+            <w:rFonts w:ascii="Cambria Math" w:eastAsiaTheme="minorEastAsia" w:hAnsi="Cambria Math"/>
+          </w:rPr>
+          <m:t>k=0</m:t>
+        </m:r>
+      </m:oMath>
+      <w:r>
+        <w:rPr>
+          <w:rFonts w:eastAsiaTheme="minorEastAsia"/>
+        </w:rPr>
+        <w:t xml:space="preserve">, then </w:t>
+      </w:r>
+      <w:r>
+        <w:rPr>
+          <w:rFonts w:eastAsiaTheme="minorEastAsia"/>
+        </w:rPr>
+        <w:t xml:space="preserve">this can only be because </w:t>
+      </w:r>
+      <m:oMath>
+        <m:r>
+          <w:rPr>
+            <w:rFonts w:ascii="Cambria Math" w:eastAsiaTheme="minorEastAsia" w:hAnsi="Cambria Math"/>
+          </w:rPr>
+          <m:t>E=∅</m:t>
+        </m:r>
+      </m:oMath>
+      <w:r>
+        <w:rPr>
+          <w:rFonts w:eastAsiaTheme="minorEastAsia"/>
+        </w:rPr>
+        <w:t>.</w:t>
+      </w:r>
+      <w:r>
+        <w:rPr>
+          <w:rFonts w:eastAsiaTheme="minorEastAsia"/>
+        </w:rPr>
+        <w:t xml:space="preserve"> Then, there is no path </w:t>
+      </w:r>
+      <m:oMath>
+        <m:r>
+          <w:rPr>
+            <w:rFonts w:ascii="Cambria Math" w:eastAsiaTheme="minorEastAsia" w:hAnsi="Cambria Math"/>
+          </w:rPr>
+          <m:t>s⇝u</m:t>
+        </m:r>
+      </m:oMath>
+      <w:r>
+        <w:rPr>
+          <w:rFonts w:eastAsiaTheme="minorEastAsia"/>
+        </w:rPr>
+        <w:t>.</w:t>
+      </w:r>
+      <w:r>
+        <w:rPr>
+          <w:rFonts w:eastAsiaTheme="minorEastAsia"/>
+        </w:rPr>
+        <w:t xml:space="preserve"> And as we have not changed </w:t>
+      </w:r>
+      <m:oMath>
+        <m:r>
+          <w:rPr>
+            <w:rFonts w:ascii="Cambria Math" w:eastAsiaTheme="minorEastAsia" w:hAnsi="Cambria Math"/>
+          </w:rPr>
+          <m:t>dist</m:t>
+        </m:r>
+        <m:d>
+          <m:dPr>
+            <m:ctrlPr>
+              <w:rPr>
+                <w:rFonts w:ascii="Cambria Math" w:eastAsiaTheme="minorEastAsia" w:hAnsi="Cambria Math"/>
+                <w:i/>
+              </w:rPr>
+            </m:ctrlPr>
+          </m:dPr>
+          <m:e>
+            <m:r>
+              <w:rPr>
+                <w:rFonts w:ascii="Cambria Math" w:eastAsiaTheme="minorEastAsia" w:hAnsi="Cambria Math"/>
+              </w:rPr>
+              <m:t>u</m:t>
+            </m:r>
+          </m:e>
+        </m:d>
+      </m:oMath>
+      <w:r>
+        <w:rPr>
+          <w:rFonts w:eastAsiaTheme="minorEastAsia"/>
+        </w:rPr>
+        <w:t xml:space="preserve"> from its initial value, at the end of the run of Dijkstra, </w:t>
+      </w:r>
+      <m:oMath>
+        <m:r>
+          <w:rPr>
+            <w:rFonts w:ascii="Cambria Math" w:eastAsiaTheme="minorEastAsia" w:hAnsi="Cambria Math"/>
+          </w:rPr>
+          <m:t>dist</m:t>
+        </m:r>
+        <m:d>
+          <m:dPr>
+            <m:ctrlPr>
+              <w:rPr>
+                <w:rFonts w:ascii="Cambria Math" w:eastAsiaTheme="minorEastAsia" w:hAnsi="Cambria Math"/>
+                <w:i/>
+              </w:rPr>
+            </m:ctrlPr>
+          </m:dPr>
+          <m:e>
+            <m:r>
+              <w:rPr>
+                <w:rFonts w:ascii="Cambria Math" w:eastAsiaTheme="minorEastAsia" w:hAnsi="Cambria Math"/>
+              </w:rPr>
+              <m:t>u</m:t>
+            </m:r>
+          </m:e>
+        </m:d>
+        <m:r>
+          <w:rPr>
+            <w:rFonts w:ascii="Cambria Math" w:eastAsiaTheme="minorEastAsia" w:hAnsi="Cambria Math"/>
+          </w:rPr>
+          <m:t>=∞</m:t>
+        </m:r>
+      </m:oMath>
+      <w:r>
+        <w:rPr>
+          <w:rFonts w:eastAsiaTheme="minorEastAsia"/>
+        </w:rPr>
+        <w:t xml:space="preserve"> as desired.</w:t>
+      </w:r>
+    </w:p>
+    <w:p>
+      <w:pPr>
+        <w:spacing w:after="0"/>
+        <w:ind w:left="0"/>
+        <w:rPr>
+          <w:rFonts w:eastAsiaTheme="minorEastAsia"/>
+        </w:rPr>
+      </w:pPr>
+    </w:p>
+    <w:p>
+      <w:pPr>
+        <w:spacing w:after="0"/>
+        <w:ind w:left="0"/>
+        <w:rPr>
+          <w:rFonts w:eastAsiaTheme="minorEastAsia"/>
+        </w:rPr>
+      </w:pPr>
+      <w:r>
+        <w:rPr>
+          <w:rFonts w:eastAsiaTheme="minorEastAsia"/>
+        </w:rPr>
+        <w:t xml:space="preserve">For the step, </w:t>
+      </w:r>
+      <w:r>
+        <w:rPr>
+          <w:rFonts w:eastAsiaTheme="minorEastAsia"/>
+        </w:rPr>
+        <w:t>we consider two cases.</w:t>
+      </w:r>
+    </w:p>
+    <w:p>
+      <w:pPr>
+        <w:spacing w:after="0"/>
+        <w:ind w:left="0"/>
+        <w:rPr>
+          <w:rFonts w:eastAsiaTheme="minorEastAsia"/>
+        </w:rPr>
+      </w:pPr>
+      <w:r>
+        <w:rPr>
+          <w:rFonts w:eastAsiaTheme="minorEastAsia"/>
+        </w:rPr>
+        <w:t>(</w:t>
+      </w:r>
+      <w:proofErr w:type="spellStart"/>
+      <w:r>
+        <w:rPr>
+          <w:rFonts w:eastAsiaTheme="minorEastAsia"/>
+        </w:rPr>
+        <w:t>i</w:t>
+      </w:r>
+      <w:proofErr w:type="spellEnd"/>
+      <w:r>
+        <w:rPr>
+          <w:rFonts w:eastAsiaTheme="minorEastAsia"/>
+        </w:rPr>
+        <w:t xml:space="preserve">) No edge is incident on </w:t>
+      </w:r>
+      <m:oMath>
+        <m:r>
+          <w:rPr>
+            <w:rFonts w:ascii="Cambria Math" w:eastAsiaTheme="minorEastAsia" w:hAnsi="Cambria Math"/>
+          </w:rPr>
+          <m:t>u</m:t>
+        </m:r>
+      </m:oMath>
+      <w:r>
+        <w:rPr>
+          <w:rFonts w:eastAsiaTheme="minorEastAsia"/>
+        </w:rPr>
+        <w:t xml:space="preserve">. Then, we know that no </w:t>
+      </w:r>
+      <m:oMath>
+        <m:r>
+          <w:rPr>
+            <w:rFonts w:ascii="Cambria Math" w:eastAsiaTheme="minorEastAsia" w:hAnsi="Cambria Math"/>
+          </w:rPr>
+          <m:t>update</m:t>
+        </m:r>
+        <m:d>
+          <m:dPr>
+            <m:ctrlPr>
+              <w:rPr>
+                <w:rFonts w:ascii="Cambria Math" w:eastAsiaTheme="minorEastAsia" w:hAnsi="Cambria Math"/>
+                <w:i/>
+              </w:rPr>
+            </m:ctrlPr>
+          </m:dPr>
+          <m:e>
+            <m:r>
+              <w:rPr>
+                <w:rFonts w:ascii="Cambria Math" w:eastAsiaTheme="minorEastAsia" w:hAnsi="Cambria Math"/>
+              </w:rPr>
+              <m:t>⋅</m:t>
+            </m:r>
+          </m:e>
+        </m:d>
+      </m:oMath>
+      <w:r>
+        <w:rPr>
+          <w:rFonts w:eastAsiaTheme="minorEastAsia"/>
+        </w:rPr>
+        <w:t xml:space="preserve"> affects </w:t>
+      </w:r>
+      <m:oMath>
+        <m:r>
+          <w:rPr>
+            <w:rFonts w:ascii="Cambria Math" w:eastAsiaTheme="minorEastAsia" w:hAnsi="Cambria Math"/>
+          </w:rPr>
+          <m:t>dist</m:t>
+        </m:r>
+        <m:d>
+          <m:dPr>
+            <m:ctrlPr>
+              <w:rPr>
+                <w:rFonts w:ascii="Cambria Math" w:eastAsiaTheme="minorEastAsia" w:hAnsi="Cambria Math"/>
+                <w:i/>
+              </w:rPr>
+            </m:ctrlPr>
+          </m:dPr>
+          <m:e>
+            <m:r>
+              <w:rPr>
+                <w:rFonts w:ascii="Cambria Math" w:eastAsiaTheme="minorEastAsia" w:hAnsi="Cambria Math"/>
+              </w:rPr>
+              <m:t>u</m:t>
+            </m:r>
+          </m:e>
+        </m:d>
+      </m:oMath>
+      <w:r>
+        <w:rPr>
+          <w:rFonts w:eastAsiaTheme="minorEastAsia"/>
+        </w:rPr>
+        <w:t xml:space="preserve">, and therefore </w:t>
+      </w:r>
+      <m:oMath>
+        <m:r>
+          <w:rPr>
+            <w:rFonts w:ascii="Cambria Math" w:eastAsiaTheme="minorEastAsia" w:hAnsi="Cambria Math"/>
+          </w:rPr>
+          <m:t>dist</m:t>
+        </m:r>
+        <m:d>
+          <m:dPr>
+            <m:ctrlPr>
+              <w:rPr>
+                <w:rFonts w:ascii="Cambria Math" w:eastAsiaTheme="minorEastAsia" w:hAnsi="Cambria Math"/>
+                <w:i/>
+              </w:rPr>
+            </m:ctrlPr>
+          </m:dPr>
+          <m:e>
+            <m:r>
+              <w:rPr>
+                <w:rFonts w:ascii="Cambria Math" w:eastAsiaTheme="minorEastAsia" w:hAnsi="Cambria Math"/>
+              </w:rPr>
+              <m:t>u</m:t>
+            </m:r>
+          </m:e>
+        </m:d>
+        <m:r>
+          <w:rPr>
+            <w:rFonts w:ascii="Cambria Math" w:eastAsiaTheme="minorEastAsia" w:hAnsi="Cambria Math"/>
+          </w:rPr>
+          <m:t>=∞</m:t>
+        </m:r>
+      </m:oMath>
+      <w:r>
+        <w:rPr>
+          <w:rFonts w:eastAsiaTheme="minorEastAsia"/>
+        </w:rPr>
+        <w:t xml:space="preserve"> as desired.</w:t>
+      </w:r>
+    </w:p>
+    <w:p>
+      <w:pPr>
+        <w:spacing w:after="0"/>
+        <w:ind w:left="0"/>
+        <w:rPr>
+          <w:rFonts w:eastAsiaTheme="minorEastAsia"/>
+        </w:rPr>
+      </w:pPr>
+      <w:r>
+        <w:rPr>
+          <w:rFonts w:eastAsiaTheme="minorEastAsia"/>
+        </w:rPr>
+        <w:t xml:space="preserve">(ii) There exists some </w:t>
+      </w:r>
+      <m:oMath>
+        <m:d>
+          <m:dPr>
+            <m:begChr m:val="〈"/>
+            <m:endChr m:val="〉"/>
+            <m:ctrlPr>
+              <w:rPr>
+                <w:rFonts w:ascii="Cambria Math" w:eastAsiaTheme="minorEastAsia" w:hAnsi="Cambria Math"/>
+                <w:i/>
+              </w:rPr>
+            </m:ctrlPr>
+          </m:dPr>
+          <m:e>
+            <m:r>
+              <w:rPr>
+                <w:rFonts w:ascii="Cambria Math" w:eastAsiaTheme="minorEastAsia" w:hAnsi="Cambria Math"/>
+              </w:rPr>
+              <m:t>v, u</m:t>
+            </m:r>
+          </m:e>
+        </m:d>
+        <m:r>
+          <w:rPr>
+            <w:rFonts w:ascii="Cambria Math" w:eastAsiaTheme="minorEastAsia" w:hAnsi="Cambria Math"/>
+          </w:rPr>
+          <m:t>∈E</m:t>
+        </m:r>
+      </m:oMath>
+      <w:r>
+        <w:rPr>
+          <w:rFonts w:eastAsiaTheme="minorEastAsia"/>
+        </w:rPr>
+        <w:t>.</w:t>
+      </w:r>
+      <w:r>
+        <w:rPr>
+          <w:rFonts w:eastAsiaTheme="minorEastAsia"/>
+        </w:rPr>
+        <w:t xml:space="preserve"> If the last </w:t>
+      </w:r>
+      <m:oMath>
+        <m:r>
+          <w:rPr>
+            <w:rFonts w:ascii="Cambria Math" w:eastAsiaTheme="minorEastAsia" w:hAnsi="Cambria Math"/>
+          </w:rPr>
+          <m:t>update</m:t>
+        </m:r>
+        <m:d>
+          <m:dPr>
+            <m:ctrlPr>
+              <w:rPr>
+                <w:rFonts w:ascii="Cambria Math" w:eastAsiaTheme="minorEastAsia" w:hAnsi="Cambria Math"/>
+                <w:i/>
+              </w:rPr>
+            </m:ctrlPr>
+          </m:dPr>
+          <m:e>
+            <m:r>
+              <w:rPr>
+                <w:rFonts w:ascii="Cambria Math" w:eastAsiaTheme="minorEastAsia" w:hAnsi="Cambria Math"/>
+              </w:rPr>
+              <m:t>⋅</m:t>
+            </m:r>
+          </m:e>
+        </m:d>
+      </m:oMath>
+      <w:r>
+        <w:rPr>
+          <w:rFonts w:eastAsiaTheme="minorEastAsia"/>
+        </w:rPr>
+        <w:t xml:space="preserve"> we performed is not on any edge incident on </w:t>
+      </w:r>
+      <m:oMath>
+        <m:r>
+          <w:rPr>
+            <w:rFonts w:ascii="Cambria Math" w:eastAsiaTheme="minorEastAsia" w:hAnsi="Cambria Math"/>
+          </w:rPr>
+          <m:t>u</m:t>
+        </m:r>
+      </m:oMath>
+      <w:r>
+        <w:rPr>
+          <w:rFonts w:eastAsiaTheme="minorEastAsia"/>
+        </w:rPr>
+        <w:t xml:space="preserve">, then </w:t>
+      </w:r>
+      <m:oMath>
+        <m:r>
+          <w:rPr>
+            <w:rFonts w:ascii="Cambria Math" w:eastAsiaTheme="minorEastAsia" w:hAnsi="Cambria Math"/>
+          </w:rPr>
+          <m:t>dist</m:t>
+        </m:r>
+        <m:d>
+          <m:dPr>
+            <m:ctrlPr>
+              <w:rPr>
+                <w:rFonts w:ascii="Cambria Math" w:eastAsiaTheme="minorEastAsia" w:hAnsi="Cambria Math"/>
+                <w:i/>
+              </w:rPr>
+            </m:ctrlPr>
+          </m:dPr>
+          <m:e>
+            <m:r>
+              <w:rPr>
+                <w:rFonts w:ascii="Cambria Math" w:eastAsiaTheme="minorEastAsia" w:hAnsi="Cambria Math"/>
+              </w:rPr>
+              <m:t>u</m:t>
+            </m:r>
+          </m:e>
+        </m:d>
+      </m:oMath>
+      <w:r>
+        <w:rPr>
+          <w:rFonts w:eastAsiaTheme="minorEastAsia"/>
+        </w:rPr>
+        <w:t xml:space="preserve"> is the same as it was after </w:t>
+      </w:r>
+      <m:oMath>
+        <m:r>
+          <w:rPr>
+            <w:rFonts w:ascii="Cambria Math" w:eastAsiaTheme="minorEastAsia" w:hAnsi="Cambria Math"/>
+          </w:rPr>
+          <m:t>k-1</m:t>
+        </m:r>
+      </m:oMath>
+      <w:r>
+        <w:rPr>
+          <w:rFonts w:eastAsiaTheme="minorEastAsia"/>
+        </w:rPr>
+        <w:t xml:space="preserve"> invocations to </w:t>
+      </w:r>
+      <m:oMath>
+        <m:r>
+          <w:rPr>
+            <w:rFonts w:ascii="Cambria Math" w:eastAsiaTheme="minorEastAsia" w:hAnsi="Cambria Math"/>
+          </w:rPr>
+          <m:t>update</m:t>
+        </m:r>
+        <m:d>
+          <m:dPr>
+            <m:ctrlPr>
+              <w:rPr>
+                <w:rFonts w:ascii="Cambria Math" w:eastAsiaTheme="minorEastAsia" w:hAnsi="Cambria Math"/>
+                <w:i/>
+              </w:rPr>
+            </m:ctrlPr>
+          </m:dPr>
+          <m:e>
+            <m:r>
+              <w:rPr>
+                <w:rFonts w:ascii="Cambria Math" w:eastAsiaTheme="minorEastAsia" w:hAnsi="Cambria Math"/>
+              </w:rPr>
+              <m:t>⋅</m:t>
+            </m:r>
+          </m:e>
+        </m:d>
+      </m:oMath>
+      <w:r>
+        <w:rPr>
+          <w:rFonts w:eastAsiaTheme="minorEastAsia"/>
+        </w:rPr>
+        <w:t xml:space="preserve">, and by the induction assumption </w:t>
+      </w:r>
+      <m:oMath>
+        <m:r>
+          <w:rPr>
+            <w:rFonts w:ascii="Cambria Math" w:eastAsiaTheme="minorEastAsia" w:hAnsi="Cambria Math"/>
+          </w:rPr>
+          <m:t>dist</m:t>
+        </m:r>
+        <m:d>
+          <m:dPr>
+            <m:ctrlPr>
+              <w:rPr>
+                <w:rFonts w:ascii="Cambria Math" w:eastAsiaTheme="minorEastAsia" w:hAnsi="Cambria Math"/>
+                <w:i/>
+              </w:rPr>
+            </m:ctrlPr>
+          </m:dPr>
+          <m:e>
+            <m:r>
+              <w:rPr>
+                <w:rFonts w:ascii="Cambria Math" w:eastAsiaTheme="minorEastAsia" w:hAnsi="Cambria Math"/>
+              </w:rPr>
+              <m:t>u</m:t>
+            </m:r>
+          </m:e>
+        </m:d>
+      </m:oMath>
+      <w:r>
+        <w:rPr>
+          <w:rFonts w:eastAsiaTheme="minorEastAsia"/>
+        </w:rPr>
+        <w:t xml:space="preserve"> in that case </w:t>
+      </w:r>
+      <m:oMath>
+        <m:r>
+          <w:rPr>
+            <w:rFonts w:ascii="Cambria Math" w:eastAsiaTheme="minorEastAsia" w:hAnsi="Cambria Math"/>
+          </w:rPr>
+          <m:t>=∞</m:t>
+        </m:r>
+      </m:oMath>
+      <w:r>
+        <w:rPr>
+          <w:rFonts w:eastAsiaTheme="minorEastAsia"/>
+        </w:rPr>
+        <w:t>.</w:t>
+      </w:r>
+    </w:p>
+    <w:p>
+      <w:pPr>
+        <w:spacing w:after="0"/>
+        <w:ind w:left="0"/>
+        <w:rPr>
+          <w:rFonts w:eastAsiaTheme="minorEastAsia"/>
+        </w:rPr>
+      </w:pPr>
+      <w:r>
+        <w:rPr>
+          <w:rFonts w:eastAsiaTheme="minorEastAsia"/>
+        </w:rPr>
+        <w:t xml:space="preserve">The final (sub-)case: the </w:t>
+      </w:r>
+      <m:oMath>
+        <m:sSup>
+          <m:sSupPr>
+            <m:ctrlPr>
+              <w:rPr>
+                <w:rFonts w:ascii="Cambria Math" w:eastAsiaTheme="minorEastAsia" w:hAnsi="Cambria Math"/>
+                <w:i/>
+              </w:rPr>
+            </m:ctrlPr>
+          </m:sSupPr>
+          <m:e>
+            <m:r>
+              <w:rPr>
+                <w:rFonts w:ascii="Cambria Math" w:eastAsiaTheme="minorEastAsia" w:hAnsi="Cambria Math"/>
+              </w:rPr>
+              <m:t>k</m:t>
+            </m:r>
+          </m:e>
+          <m:sup>
+            <m:r>
+              <w:rPr>
+                <w:rFonts w:ascii="Cambria Math" w:eastAsiaTheme="minorEastAsia" w:hAnsi="Cambria Math"/>
+              </w:rPr>
+              <m:t>th</m:t>
+            </m:r>
+          </m:sup>
+        </m:sSup>
+      </m:oMath>
+      <w:r>
+        <w:rPr>
+          <w:rFonts w:eastAsiaTheme="minorEastAsia"/>
+        </w:rPr>
+        <w:t xml:space="preserve"> update was on some </w:t>
+      </w:r>
+      <m:oMath>
+        <m:d>
+          <m:dPr>
+            <m:begChr m:val="〈"/>
+            <m:endChr m:val="〉"/>
+            <m:ctrlPr>
+              <w:rPr>
+                <w:rFonts w:ascii="Cambria Math" w:eastAsiaTheme="minorEastAsia" w:hAnsi="Cambria Math"/>
+                <w:i/>
+              </w:rPr>
+            </m:ctrlPr>
+          </m:dPr>
+          <m:e>
+            <m:r>
+              <w:rPr>
+                <w:rFonts w:ascii="Cambria Math" w:eastAsiaTheme="minorEastAsia" w:hAnsi="Cambria Math"/>
+              </w:rPr>
+              <m:t>v, u</m:t>
+            </m:r>
+          </m:e>
+        </m:d>
+      </m:oMath>
+      <w:r>
+        <w:rPr>
+          <w:rFonts w:eastAsiaTheme="minorEastAsia"/>
+        </w:rPr>
+        <w:t xml:space="preserve">, i.e., edge incident on </w:t>
+      </w:r>
+      <m:oMath>
+        <m:r>
+          <w:rPr>
+            <w:rFonts w:ascii="Cambria Math" w:eastAsiaTheme="minorEastAsia" w:hAnsi="Cambria Math"/>
+          </w:rPr>
+          <m:t>u</m:t>
+        </m:r>
+      </m:oMath>
+      <w:r>
+        <w:rPr>
+          <w:rFonts w:eastAsiaTheme="minorEastAsia"/>
+        </w:rPr>
+        <w:t xml:space="preserve">. </w:t>
+      </w:r>
+      <w:r>
+        <w:rPr>
+          <w:rFonts w:eastAsiaTheme="minorEastAsia"/>
+        </w:rPr>
+        <w:t xml:space="preserve">Then there is no path </w:t>
+      </w:r>
+      <m:oMath>
+        <m:r>
+          <w:rPr>
+            <w:rFonts w:ascii="Cambria Math" w:eastAsiaTheme="minorEastAsia" w:hAnsi="Cambria Math"/>
+          </w:rPr>
+          <m:t>s</m:t>
+        </m:r>
+        <m:r>
+          <w:rPr>
+            <w:rFonts w:ascii="Cambria Math" w:eastAsiaTheme="minorEastAsia" w:hAnsi="Cambria Math"/>
+          </w:rPr>
+          <m:t>⇝</m:t>
+        </m:r>
+        <m:r>
+          <w:rPr>
+            <w:rFonts w:ascii="Cambria Math" w:eastAsiaTheme="minorEastAsia" w:hAnsi="Cambria Math"/>
+          </w:rPr>
+          <m:t>v</m:t>
+        </m:r>
+      </m:oMath>
+      <w:r>
+        <w:rPr>
+          <w:rFonts w:eastAsiaTheme="minorEastAsia"/>
+        </w:rPr>
+        <w:t xml:space="preserve">. Why not? Because if there was, there would be a path to </w:t>
+      </w:r>
+      <m:oMath>
+        <m:r>
+          <w:rPr>
+            <w:rFonts w:ascii="Cambria Math" w:eastAsiaTheme="minorEastAsia" w:hAnsi="Cambria Math"/>
+          </w:rPr>
+          <m:t>u:s</m:t>
+        </m:r>
+        <m:r>
+          <w:rPr>
+            <w:rFonts w:ascii="Cambria Math" w:eastAsiaTheme="minorEastAsia" w:hAnsi="Cambria Math"/>
+          </w:rPr>
+          <m:t>⇝</m:t>
+        </m:r>
+        <m:r>
+          <w:rPr>
+            <w:rFonts w:ascii="Cambria Math" w:eastAsiaTheme="minorEastAsia" w:hAnsi="Cambria Math"/>
+          </w:rPr>
+          <m:t>v→u</m:t>
+        </m:r>
+      </m:oMath>
+      <w:r>
+        <w:rPr>
+          <w:rFonts w:eastAsiaTheme="minorEastAsia"/>
+        </w:rPr>
+        <w:t xml:space="preserve">. </w:t>
+      </w:r>
+      <w:r>
+        <w:rPr>
+          <w:rFonts w:eastAsiaTheme="minorEastAsia"/>
+        </w:rPr>
+        <w:t xml:space="preserve">And therefore, </w:t>
+      </w:r>
+      <m:oMath>
+        <m:r>
+          <w:rPr>
+            <w:rFonts w:ascii="Cambria Math" w:eastAsiaTheme="minorEastAsia" w:hAnsi="Cambria Math"/>
+          </w:rPr>
+          <m:t>dist</m:t>
+        </m:r>
+        <m:d>
+          <m:dPr>
+            <m:ctrlPr>
+              <w:rPr>
+                <w:rFonts w:ascii="Cambria Math" w:eastAsiaTheme="minorEastAsia" w:hAnsi="Cambria Math"/>
+                <w:i/>
+              </w:rPr>
+            </m:ctrlPr>
+          </m:dPr>
+          <m:e>
+            <m:r>
+              <w:rPr>
+                <w:rFonts w:ascii="Cambria Math" w:eastAsiaTheme="minorEastAsia" w:hAnsi="Cambria Math"/>
+              </w:rPr>
+              <m:t>v</m:t>
+            </m:r>
+          </m:e>
+        </m:d>
+      </m:oMath>
+      <w:r>
+        <w:rPr>
+          <w:rFonts w:eastAsiaTheme="minorEastAsia"/>
+        </w:rPr>
+        <w:t xml:space="preserve"> is whatever value it is after </w:t>
+      </w:r>
+      <m:oMath>
+        <m:r>
+          <w:rPr>
+            <w:rFonts w:ascii="Cambria Math" w:eastAsiaTheme="minorEastAsia" w:hAnsi="Cambria Math"/>
+          </w:rPr>
+          <m:t>k-1</m:t>
+        </m:r>
+      </m:oMath>
+      <w:r>
+        <w:rPr>
+          <w:rFonts w:eastAsiaTheme="minorEastAsia"/>
+        </w:rPr>
+        <w:t xml:space="preserve"> invocations to </w:t>
+      </w:r>
+      <m:oMath>
+        <m:r>
+          <w:rPr>
+            <w:rFonts w:ascii="Cambria Math" w:eastAsiaTheme="minorEastAsia" w:hAnsi="Cambria Math"/>
+          </w:rPr>
+          <m:t>update</m:t>
+        </m:r>
+        <m:d>
+          <m:dPr>
+            <m:ctrlPr>
+              <w:rPr>
+                <w:rFonts w:ascii="Cambria Math" w:eastAsiaTheme="minorEastAsia" w:hAnsi="Cambria Math"/>
+                <w:i/>
+              </w:rPr>
+            </m:ctrlPr>
+          </m:dPr>
+          <m:e>
+            <m:r>
+              <w:rPr>
+                <w:rFonts w:ascii="Cambria Math" w:eastAsiaTheme="minorEastAsia" w:hAnsi="Cambria Math"/>
+              </w:rPr>
+              <m:t>⋅</m:t>
+            </m:r>
+          </m:e>
+        </m:d>
+      </m:oMath>
+      <w:r>
+        <w:rPr>
+          <w:rFonts w:eastAsiaTheme="minorEastAsia"/>
+        </w:rPr>
+        <w:t>.</w:t>
+      </w:r>
+      <w:r>
+        <w:rPr>
+          <w:rFonts w:eastAsiaTheme="minorEastAsia"/>
+        </w:rPr>
+        <w:t xml:space="preserve"> </w:t>
+      </w:r>
+      <w:r>
+        <w:rPr>
+          <w:rFonts w:eastAsiaTheme="minorEastAsia"/>
+        </w:rPr>
+        <w:t xml:space="preserve">And by the induction assumption </w:t>
+      </w:r>
+      <m:oMath>
+        <m:r>
+          <w:rPr>
+            <w:rFonts w:ascii="Cambria Math" w:eastAsiaTheme="minorEastAsia" w:hAnsi="Cambria Math"/>
+          </w:rPr>
+          <m:t>dist</m:t>
+        </m:r>
+        <m:d>
+          <m:dPr>
+            <m:ctrlPr>
+              <w:rPr>
+                <w:rFonts w:ascii="Cambria Math" w:eastAsiaTheme="minorEastAsia" w:hAnsi="Cambria Math"/>
+                <w:i/>
+              </w:rPr>
+            </m:ctrlPr>
+          </m:dPr>
+          <m:e>
+            <m:r>
+              <w:rPr>
+                <w:rFonts w:ascii="Cambria Math" w:eastAsiaTheme="minorEastAsia" w:hAnsi="Cambria Math"/>
+              </w:rPr>
+              <m:t>v</m:t>
+            </m:r>
+          </m:e>
+        </m:d>
+        <m:r>
+          <w:rPr>
+            <w:rFonts w:ascii="Cambria Math" w:eastAsiaTheme="minorEastAsia" w:hAnsi="Cambria Math"/>
+          </w:rPr>
+          <m:t>=∞</m:t>
+        </m:r>
+      </m:oMath>
+      <w:r>
+        <w:rPr>
+          <w:rFonts w:eastAsiaTheme="minorEastAsia"/>
+        </w:rPr>
+        <w:t xml:space="preserve"> before </w:t>
+      </w:r>
+      <m:oMath>
+        <m:r>
+          <w:rPr>
+            <w:rFonts w:ascii="Cambria Math" w:eastAsiaTheme="minorEastAsia" w:hAnsi="Cambria Math"/>
+          </w:rPr>
+          <m:t>update</m:t>
+        </m:r>
+        <m:d>
+          <m:dPr>
+            <m:ctrlPr>
+              <w:rPr>
+                <w:rFonts w:ascii="Cambria Math" w:eastAsiaTheme="minorEastAsia" w:hAnsi="Cambria Math"/>
+                <w:i/>
+              </w:rPr>
+            </m:ctrlPr>
+          </m:dPr>
+          <m:e>
+            <m:r>
+              <w:rPr>
+                <w:rFonts w:ascii="Cambria Math" w:eastAsiaTheme="minorEastAsia" w:hAnsi="Cambria Math"/>
+              </w:rPr>
+              <m:t>v, u</m:t>
+            </m:r>
+          </m:e>
+        </m:d>
+      </m:oMath>
+      <w:r>
+        <w:rPr>
+          <w:rFonts w:eastAsiaTheme="minorEastAsia"/>
+        </w:rPr>
+        <w:t xml:space="preserve">. </w:t>
+      </w:r>
+      <w:r>
+        <w:rPr>
+          <w:rFonts w:eastAsiaTheme="minorEastAsia"/>
+        </w:rPr>
+        <w:t xml:space="preserve">Also, again by the induction assumption, </w:t>
+      </w:r>
+      <m:oMath>
+        <m:r>
+          <w:rPr>
+            <w:rFonts w:ascii="Cambria Math" w:eastAsiaTheme="minorEastAsia" w:hAnsi="Cambria Math"/>
+          </w:rPr>
+          <m:t>dist</m:t>
+        </m:r>
+        <m:d>
+          <m:dPr>
+            <m:ctrlPr>
+              <w:rPr>
+                <w:rFonts w:ascii="Cambria Math" w:eastAsiaTheme="minorEastAsia" w:hAnsi="Cambria Math"/>
+                <w:i/>
+              </w:rPr>
+            </m:ctrlPr>
+          </m:dPr>
+          <m:e>
+            <m:r>
+              <w:rPr>
+                <w:rFonts w:ascii="Cambria Math" w:eastAsiaTheme="minorEastAsia" w:hAnsi="Cambria Math"/>
+              </w:rPr>
+              <m:t>u</m:t>
+            </m:r>
+          </m:e>
+        </m:d>
+        <m:r>
+          <w:rPr>
+            <w:rFonts w:ascii="Cambria Math" w:eastAsiaTheme="minorEastAsia" w:hAnsi="Cambria Math"/>
+          </w:rPr>
+          <m:t>=∞</m:t>
+        </m:r>
+      </m:oMath>
+      <w:r>
+        <w:rPr>
+          <w:rFonts w:eastAsiaTheme="minorEastAsia"/>
+        </w:rPr>
+        <w:t xml:space="preserve"> before the </w:t>
+      </w:r>
+      <m:oMath>
+        <m:sSup>
+          <m:sSupPr>
+            <m:ctrlPr>
+              <w:rPr>
+                <w:rFonts w:ascii="Cambria Math" w:eastAsiaTheme="minorEastAsia" w:hAnsi="Cambria Math"/>
+                <w:i/>
+              </w:rPr>
+            </m:ctrlPr>
+          </m:sSupPr>
+          <m:e>
+            <m:r>
+              <w:rPr>
+                <w:rFonts w:ascii="Cambria Math" w:eastAsiaTheme="minorEastAsia" w:hAnsi="Cambria Math"/>
+              </w:rPr>
+              <m:t>k</m:t>
+            </m:r>
+          </m:e>
+          <m:sup>
+            <m:r>
+              <w:rPr>
+                <w:rFonts w:ascii="Cambria Math" w:eastAsiaTheme="minorEastAsia" w:hAnsi="Cambria Math"/>
+              </w:rPr>
+              <m:t>th</m:t>
+            </m:r>
+          </m:sup>
+        </m:sSup>
+      </m:oMath>
+      <w:r>
+        <w:rPr>
+          <w:rFonts w:eastAsiaTheme="minorEastAsia"/>
+        </w:rPr>
+        <w:t xml:space="preserve"> invocation to </w:t>
+      </w:r>
+      <m:oMath>
+        <m:r>
+          <w:rPr>
+            <w:rFonts w:ascii="Cambria Math" w:eastAsiaTheme="minorEastAsia" w:hAnsi="Cambria Math"/>
+          </w:rPr>
+          <m:t>update</m:t>
+        </m:r>
+        <m:d>
+          <m:dPr>
+            <m:ctrlPr>
+              <w:rPr>
+                <w:rFonts w:ascii="Cambria Math" w:eastAsiaTheme="minorEastAsia" w:hAnsi="Cambria Math"/>
+                <w:i/>
+              </w:rPr>
+            </m:ctrlPr>
+          </m:dPr>
+          <m:e>
+            <m:r>
+              <w:rPr>
+                <w:rFonts w:ascii="Cambria Math" w:eastAsiaTheme="minorEastAsia" w:hAnsi="Cambria Math"/>
+              </w:rPr>
+              <m:t>⋅</m:t>
+            </m:r>
+          </m:e>
+        </m:d>
+      </m:oMath>
+      <w:r>
+        <w:rPr>
+          <w:rFonts w:eastAsiaTheme="minorEastAsia"/>
+        </w:rPr>
+        <w:t xml:space="preserve">. </w:t>
+      </w:r>
+      <w:r>
+        <w:rPr>
+          <w:rFonts w:eastAsiaTheme="minorEastAsia"/>
+        </w:rPr>
+        <w:t xml:space="preserve">Therefore, after the </w:t>
+      </w:r>
+      <m:oMath>
+        <m:sSup>
+          <m:sSupPr>
+            <m:ctrlPr>
+              <w:rPr>
+                <w:rFonts w:ascii="Cambria Math" w:eastAsiaTheme="minorEastAsia" w:hAnsi="Cambria Math"/>
+                <w:i/>
+              </w:rPr>
+            </m:ctrlPr>
+          </m:sSupPr>
+          <m:e>
+            <m:r>
+              <w:rPr>
+                <w:rFonts w:ascii="Cambria Math" w:eastAsiaTheme="minorEastAsia" w:hAnsi="Cambria Math"/>
+              </w:rPr>
+              <m:t>k</m:t>
+            </m:r>
+          </m:e>
+          <m:sup>
+            <m:r>
+              <w:rPr>
+                <w:rFonts w:ascii="Cambria Math" w:eastAsiaTheme="minorEastAsia" w:hAnsi="Cambria Math"/>
+              </w:rPr>
+              <m:t>th</m:t>
+            </m:r>
+          </m:sup>
+        </m:sSup>
+      </m:oMath>
+      <w:r>
+        <w:rPr>
+          <w:rFonts w:eastAsiaTheme="minorEastAsia"/>
+        </w:rPr>
+        <w:t xml:space="preserve"> invocation, which is </w:t>
+      </w:r>
+      <m:oMath>
+        <m:r>
+          <w:rPr>
+            <w:rFonts w:ascii="Cambria Math" w:eastAsiaTheme="minorEastAsia" w:hAnsi="Cambria Math"/>
+          </w:rPr>
+          <m:t>update</m:t>
+        </m:r>
+        <m:d>
+          <m:dPr>
+            <m:ctrlPr>
+              <w:rPr>
+                <w:rFonts w:ascii="Cambria Math" w:eastAsiaTheme="minorEastAsia" w:hAnsi="Cambria Math"/>
+                <w:i/>
+              </w:rPr>
+            </m:ctrlPr>
+          </m:dPr>
+          <m:e>
+            <m:r>
+              <w:rPr>
+                <w:rFonts w:ascii="Cambria Math" w:eastAsiaTheme="minorEastAsia" w:hAnsi="Cambria Math"/>
+              </w:rPr>
+              <m:t>v, u</m:t>
+            </m:r>
+          </m:e>
+        </m:d>
+      </m:oMath>
+      <w:r>
+        <w:rPr>
+          <w:rFonts w:eastAsiaTheme="minorEastAsia"/>
+        </w:rPr>
+        <w:t xml:space="preserve">, </w:t>
+      </w:r>
+      <m:oMath>
+        <m:r>
+          <w:rPr>
+            <w:rFonts w:ascii="Cambria Math" w:eastAsiaTheme="minorEastAsia" w:hAnsi="Cambria Math"/>
+          </w:rPr>
+          <m:t>dist</m:t>
+        </m:r>
+        <m:d>
+          <m:dPr>
+            <m:ctrlPr>
+              <w:rPr>
+                <w:rFonts w:ascii="Cambria Math" w:eastAsiaTheme="minorEastAsia" w:hAnsi="Cambria Math"/>
+                <w:i/>
+              </w:rPr>
+            </m:ctrlPr>
+          </m:dPr>
+          <m:e>
+            <m:r>
+              <w:rPr>
+                <w:rFonts w:ascii="Cambria Math" w:eastAsiaTheme="minorEastAsia" w:hAnsi="Cambria Math"/>
+              </w:rPr>
+              <m:t>u</m:t>
+            </m:r>
+          </m:e>
+        </m:d>
+        <m:r>
+          <w:rPr>
+            <w:rFonts w:ascii="Cambria Math" w:eastAsiaTheme="minorEastAsia" w:hAnsi="Cambria Math"/>
+          </w:rPr>
+          <m:t>=∞</m:t>
+        </m:r>
+      </m:oMath>
+      <w:r>
+        <w:rPr>
+          <w:rFonts w:eastAsiaTheme="minorEastAsia"/>
+        </w:rPr>
+        <w:t xml:space="preserve">. </w:t>
+      </w:r>
+    </w:p>
+    <w:p>
+      <w:pPr>
+        <w:spacing w:after="0" w:line="240" w:lineRule="auto"/>
+        <w:ind w:left="0"/>
+        <w:rPr>
+          <w:rFonts w:eastAsiaTheme="minorEastAsia"/>
+        </w:rPr>
+      </w:pPr>
+      <w:r>
+        <w:rPr>
+          <w:rFonts w:eastAsiaTheme="minorEastAsia"/>
+        </w:rPr>
+        <w:br w:type="page"/>
+      </w:r>
+    </w:p>
+    <w:p>
+      <w:pPr>
+        <w:ind w:left="0"/>
+        <w:rPr>
+          <w:rFonts w:eastAsiaTheme="minorEastAsia"/>
+        </w:rPr>
+      </w:pPr>
+      <w:r>
+        <w:rPr>
+          <w:rFonts w:eastAsiaTheme="minorEastAsia"/>
+          <w:b/>
+          <w:bCs/>
+        </w:rPr>
+        <w:lastRenderedPageBreak/>
+        <w:t>Proving Bellman-Ford</w:t>
+      </w:r>
+      <w:r>
+        <w:rPr>
+          <w:rFonts w:eastAsiaTheme="minorEastAsia"/>
+        </w:rPr>
+        <w:t xml:space="preserve"> </w:t>
+      </w:r>
+    </w:p>
+    <w:p>
+      <w:pPr>
+        <w:ind w:left="0"/>
+        <w:rPr>
+          <w:rFonts w:eastAsiaTheme="minorEastAsia"/>
+        </w:rPr>
+      </w:pPr>
+      <w:r>
+        <w:rPr>
+          <w:rFonts w:eastAsiaTheme="minorEastAsia"/>
+        </w:rPr>
+        <w:t xml:space="preserve">Prove: suppose we run Bellman-Ford on </w:t>
+      </w:r>
+      <m:oMath>
+        <m:d>
+          <m:dPr>
+            <m:begChr m:val="〈"/>
+            <m:endChr m:val="〉"/>
+            <m:ctrlPr>
+              <w:rPr>
+                <w:rFonts w:ascii="Cambria Math" w:eastAsiaTheme="minorEastAsia" w:hAnsi="Cambria Math"/>
+                <w:i/>
+              </w:rPr>
+            </m:ctrlPr>
+          </m:dPr>
+          <m:e>
+            <m:r>
+              <w:rPr>
+                <w:rFonts w:ascii="Cambria Math" w:eastAsiaTheme="minorEastAsia" w:hAnsi="Cambria Math"/>
+              </w:rPr>
+              <m:t>G=</m:t>
+            </m:r>
+            <m:d>
+              <m:dPr>
+                <m:begChr m:val="〈"/>
+                <m:endChr m:val="〉"/>
+                <m:ctrlPr>
+                  <w:rPr>
+                    <w:rFonts w:ascii="Cambria Math" w:eastAsiaTheme="minorEastAsia" w:hAnsi="Cambria Math"/>
+                    <w:i/>
+                  </w:rPr>
+                </m:ctrlPr>
+              </m:dPr>
+              <m:e>
+                <m:r>
+                  <w:rPr>
+                    <w:rFonts w:ascii="Cambria Math" w:eastAsiaTheme="minorEastAsia" w:hAnsi="Cambria Math"/>
+                  </w:rPr>
+                  <m:t>V, E, l</m:t>
+                </m:r>
+              </m:e>
+            </m:d>
+            <m:r>
+              <w:rPr>
+                <w:rFonts w:ascii="Cambria Math" w:eastAsiaTheme="minorEastAsia" w:hAnsi="Cambria Math"/>
+              </w:rPr>
+              <m:t>, s∈V</m:t>
+            </m:r>
+          </m:e>
+        </m:d>
+      </m:oMath>
+      <w:r>
+        <w:rPr>
+          <w:rFonts w:eastAsiaTheme="minorEastAsia"/>
+        </w:rPr>
+        <w:t xml:space="preserve"> where we do not know whether </w:t>
+      </w:r>
+      <m:oMath>
+        <m:r>
+          <w:rPr>
+            <w:rFonts w:ascii="Cambria Math" w:eastAsiaTheme="minorEastAsia" w:hAnsi="Cambria Math"/>
+          </w:rPr>
+          <m:t>G</m:t>
+        </m:r>
+      </m:oMath>
+      <w:r>
+        <w:rPr>
+          <w:rFonts w:eastAsiaTheme="minorEastAsia"/>
+        </w:rPr>
+        <w:t xml:space="preserve"> has a negative weight cycle. Also suppose that at the end of that run of Bellman-Ford, we carry out one more </w:t>
+      </w:r>
+      <m:oMath>
+        <m:r>
+          <w:rPr>
+            <w:rFonts w:ascii="Cambria Math" w:eastAsiaTheme="minorEastAsia" w:hAnsi="Cambria Math"/>
+          </w:rPr>
+          <m:t>update</m:t>
+        </m:r>
+        <m:d>
+          <m:dPr>
+            <m:ctrlPr>
+              <w:rPr>
+                <w:rFonts w:ascii="Cambria Math" w:eastAsiaTheme="minorEastAsia" w:hAnsi="Cambria Math"/>
+                <w:i/>
+              </w:rPr>
+            </m:ctrlPr>
+          </m:dPr>
+          <m:e>
+            <m:r>
+              <w:rPr>
+                <w:rFonts w:ascii="Cambria Math" w:eastAsiaTheme="minorEastAsia" w:hAnsi="Cambria Math"/>
+              </w:rPr>
+              <m:t>e</m:t>
+            </m:r>
+          </m:e>
+        </m:d>
+      </m:oMath>
+      <w:r>
+        <w:rPr>
+          <w:rFonts w:eastAsiaTheme="minorEastAsia"/>
+        </w:rPr>
+        <w:t xml:space="preserve"> on every </w:t>
+      </w:r>
+      <m:oMath>
+        <m:r>
+          <w:rPr>
+            <w:rFonts w:ascii="Cambria Math" w:eastAsiaTheme="minorEastAsia" w:hAnsi="Cambria Math"/>
+          </w:rPr>
+          <m:t>e∈E</m:t>
+        </m:r>
+      </m:oMath>
+      <w:r>
+        <w:rPr>
+          <w:rFonts w:eastAsiaTheme="minorEastAsia"/>
+        </w:rPr>
+        <w:t xml:space="preserve">. Then: some </w:t>
+      </w:r>
+      <m:oMath>
+        <m:r>
+          <w:rPr>
+            <w:rFonts w:ascii="Cambria Math" w:eastAsiaTheme="minorEastAsia" w:hAnsi="Cambria Math"/>
+          </w:rPr>
+          <m:t>dist</m:t>
+        </m:r>
+        <m:d>
+          <m:dPr>
+            <m:ctrlPr>
+              <w:rPr>
+                <w:rFonts w:ascii="Cambria Math" w:eastAsiaTheme="minorEastAsia" w:hAnsi="Cambria Math"/>
+                <w:i/>
+              </w:rPr>
+            </m:ctrlPr>
+          </m:dPr>
+          <m:e>
+            <m:r>
+              <w:rPr>
+                <w:rFonts w:ascii="Cambria Math" w:eastAsiaTheme="minorEastAsia" w:hAnsi="Cambria Math"/>
+              </w:rPr>
+              <m:t>u</m:t>
+            </m:r>
+          </m:e>
+        </m:d>
+      </m:oMath>
+      <w:r>
+        <w:rPr>
+          <w:rFonts w:eastAsiaTheme="minorEastAsia"/>
+        </w:rPr>
+        <w:t xml:space="preserve"> changes in this additional round of updates</w:t>
+      </w:r>
+      <w:r>
+        <w:rPr>
+          <w:rFonts w:eastAsiaTheme="minorEastAsia"/>
+        </w:rPr>
+        <w:t xml:space="preserve"> for some </w:t>
+      </w:r>
+      <m:oMath>
+        <m:r>
+          <w:rPr>
+            <w:rFonts w:ascii="Cambria Math" w:eastAsiaTheme="minorEastAsia" w:hAnsi="Cambria Math"/>
+          </w:rPr>
+          <m:t>u</m:t>
+        </m:r>
+      </m:oMath>
+      <w:r>
+        <w:rPr>
+          <w:rFonts w:eastAsiaTheme="minorEastAsia"/>
+        </w:rPr>
+        <w:t xml:space="preserve"> that is reachable from </w:t>
+      </w:r>
+      <m:oMath>
+        <m:r>
+          <w:rPr>
+            <w:rFonts w:ascii="Cambria Math" w:eastAsiaTheme="minorEastAsia" w:hAnsi="Cambria Math"/>
+          </w:rPr>
+          <m:t>s</m:t>
+        </m:r>
+      </m:oMath>
+      <w:r>
+        <w:rPr>
+          <w:rFonts w:eastAsiaTheme="minorEastAsia"/>
+        </w:rPr>
+        <w:t xml:space="preserve"> if and only if there is a negative weight cycle in </w:t>
+      </w:r>
+      <m:oMath>
+        <m:r>
+          <w:rPr>
+            <w:rFonts w:ascii="Cambria Math" w:eastAsiaTheme="minorEastAsia" w:hAnsi="Cambria Math"/>
+          </w:rPr>
+          <m:t>G</m:t>
+        </m:r>
+      </m:oMath>
+      <w:r>
+        <w:rPr>
+          <w:rFonts w:eastAsiaTheme="minorEastAsia"/>
+        </w:rPr>
+        <w:t xml:space="preserve"> that is reachable from </w:t>
+      </w:r>
+      <m:oMath>
+        <m:r>
+          <w:rPr>
+            <w:rFonts w:ascii="Cambria Math" w:eastAsiaTheme="minorEastAsia" w:hAnsi="Cambria Math"/>
+          </w:rPr>
+          <m:t>s</m:t>
+        </m:r>
+      </m:oMath>
+      <w:r>
+        <w:rPr>
+          <w:rFonts w:eastAsiaTheme="minorEastAsia"/>
+        </w:rPr>
+        <w:t>.</w:t>
+      </w:r>
+    </w:p>
+    <w:p>
+      <w:pPr>
+        <w:ind w:left="0"/>
+        <w:rPr>
+          <w:rFonts w:eastAsiaTheme="minorEastAsia"/>
+        </w:rPr>
+      </w:pPr>
+      <w:r>
+        <w:rPr>
+          <w:rFonts w:eastAsiaTheme="minorEastAsia"/>
+        </w:rPr>
+        <w:t xml:space="preserve">“Only if”: we seek to prove: if </w:t>
+      </w:r>
+      <m:oMath>
+        <m:r>
+          <w:rPr>
+            <w:rFonts w:ascii="Cambria Math" w:eastAsiaTheme="minorEastAsia" w:hAnsi="Cambria Math"/>
+          </w:rPr>
+          <m:t>dist</m:t>
+        </m:r>
+        <m:d>
+          <m:dPr>
+            <m:ctrlPr>
+              <w:rPr>
+                <w:rFonts w:ascii="Cambria Math" w:eastAsiaTheme="minorEastAsia" w:hAnsi="Cambria Math"/>
+                <w:i/>
+              </w:rPr>
+            </m:ctrlPr>
+          </m:dPr>
+          <m:e>
+            <m:r>
+              <w:rPr>
+                <w:rFonts w:ascii="Cambria Math" w:eastAsiaTheme="minorEastAsia" w:hAnsi="Cambria Math"/>
+              </w:rPr>
+              <m:t>u</m:t>
+            </m:r>
+          </m:e>
+        </m:d>
+      </m:oMath>
+      <w:r>
+        <w:rPr>
+          <w:rFonts w:eastAsiaTheme="minorEastAsia"/>
+        </w:rPr>
+        <w:t xml:space="preserve"> changes, this implies that there is a negative weight cycle.</w:t>
+      </w:r>
+    </w:p>
+    <w:p>
+      <w:pPr>
+        <w:ind w:left="0"/>
+        <w:rPr>
+          <w:rFonts w:eastAsiaTheme="minorEastAsia"/>
+        </w:rPr>
+      </w:pPr>
+      <w:r>
+        <w:rPr>
+          <w:rFonts w:eastAsiaTheme="minorEastAsia"/>
+        </w:rPr>
+        <w:t xml:space="preserve">By Claim (2) of Lecture 5(b): if there exists a shortest path from </w:t>
+      </w:r>
+      <m:oMath>
+        <m:r>
+          <w:rPr>
+            <w:rFonts w:ascii="Cambria Math" w:eastAsiaTheme="minorEastAsia" w:hAnsi="Cambria Math"/>
+          </w:rPr>
+          <m:t>s</m:t>
+        </m:r>
+      </m:oMath>
+      <w:r>
+        <w:rPr>
+          <w:rFonts w:eastAsiaTheme="minorEastAsia"/>
+        </w:rPr>
+        <w:t xml:space="preserve"> to </w:t>
+      </w:r>
+      <m:oMath>
+        <m:r>
+          <w:rPr>
+            <w:rFonts w:ascii="Cambria Math" w:eastAsiaTheme="minorEastAsia" w:hAnsi="Cambria Math"/>
+          </w:rPr>
+          <m:t>u</m:t>
+        </m:r>
+      </m:oMath>
+      <w:r>
+        <w:rPr>
+          <w:rFonts w:eastAsiaTheme="minorEastAsia"/>
+        </w:rPr>
+        <w:t xml:space="preserve"> that is simple, then </w:t>
+      </w:r>
+      <m:oMath>
+        <m:d>
+          <m:dPr>
+            <m:begChr m:val="|"/>
+            <m:endChr m:val="|"/>
+            <m:ctrlPr>
+              <w:rPr>
+                <w:rFonts w:ascii="Cambria Math" w:eastAsiaTheme="minorEastAsia" w:hAnsi="Cambria Math"/>
+                <w:i/>
+              </w:rPr>
+            </m:ctrlPr>
+          </m:dPr>
+          <m:e>
+            <m:r>
+              <w:rPr>
+                <w:rFonts w:ascii="Cambria Math" w:eastAsiaTheme="minorEastAsia" w:hAnsi="Cambria Math"/>
+              </w:rPr>
+              <m:t>V</m:t>
+            </m:r>
+          </m:e>
+        </m:d>
+        <m:r>
+          <w:rPr>
+            <w:rFonts w:ascii="Cambria Math" w:eastAsiaTheme="minorEastAsia" w:hAnsi="Cambria Math"/>
+          </w:rPr>
+          <m:t>-1</m:t>
+        </m:r>
+      </m:oMath>
+      <w:r>
+        <w:rPr>
+          <w:rFonts w:eastAsiaTheme="minorEastAsia"/>
+        </w:rPr>
+        <w:t xml:space="preserve"> invocations to </w:t>
+      </w:r>
+      <m:oMath>
+        <m:r>
+          <w:rPr>
+            <w:rFonts w:ascii="Cambria Math" w:eastAsiaTheme="minorEastAsia" w:hAnsi="Cambria Math"/>
+          </w:rPr>
+          <m:t>update</m:t>
+        </m:r>
+        <m:d>
+          <m:dPr>
+            <m:ctrlPr>
+              <w:rPr>
+                <w:rFonts w:ascii="Cambria Math" w:eastAsiaTheme="minorEastAsia" w:hAnsi="Cambria Math"/>
+                <w:i/>
+              </w:rPr>
+            </m:ctrlPr>
+          </m:dPr>
+          <m:e>
+            <m:r>
+              <w:rPr>
+                <w:rFonts w:ascii="Cambria Math" w:eastAsiaTheme="minorEastAsia" w:hAnsi="Cambria Math"/>
+              </w:rPr>
+              <m:t>⋅</m:t>
+            </m:r>
+          </m:e>
+        </m:d>
+      </m:oMath>
+      <w:r>
+        <w:rPr>
+          <w:rFonts w:eastAsiaTheme="minorEastAsia"/>
+        </w:rPr>
+        <w:t xml:space="preserve"> on all edges, as Bellman-Ford does, is sufficient for </w:t>
+      </w:r>
+      <m:oMath>
+        <m:r>
+          <w:rPr>
+            <w:rFonts w:ascii="Cambria Math" w:eastAsiaTheme="minorEastAsia" w:hAnsi="Cambria Math"/>
+          </w:rPr>
+          <m:t>dist</m:t>
+        </m:r>
+        <m:d>
+          <m:dPr>
+            <m:ctrlPr>
+              <w:rPr>
+                <w:rFonts w:ascii="Cambria Math" w:eastAsiaTheme="minorEastAsia" w:hAnsi="Cambria Math"/>
+                <w:i/>
+              </w:rPr>
+            </m:ctrlPr>
+          </m:dPr>
+          <m:e>
+            <m:r>
+              <w:rPr>
+                <w:rFonts w:ascii="Cambria Math" w:eastAsiaTheme="minorEastAsia" w:hAnsi="Cambria Math"/>
+              </w:rPr>
+              <m:t>u</m:t>
+            </m:r>
+          </m:e>
+        </m:d>
+      </m:oMath>
+      <w:r>
+        <w:rPr>
+          <w:rFonts w:eastAsiaTheme="minorEastAsia"/>
+        </w:rPr>
+        <w:t xml:space="preserve"> to converge to </w:t>
+      </w:r>
+      <m:oMath>
+        <m:r>
+          <w:rPr>
+            <w:rFonts w:ascii="Cambria Math" w:eastAsiaTheme="minorEastAsia" w:hAnsi="Cambria Math"/>
+          </w:rPr>
+          <m:t>δ</m:t>
+        </m:r>
+        <m:d>
+          <m:dPr>
+            <m:ctrlPr>
+              <w:rPr>
+                <w:rFonts w:ascii="Cambria Math" w:eastAsiaTheme="minorEastAsia" w:hAnsi="Cambria Math"/>
+                <w:i/>
+              </w:rPr>
+            </m:ctrlPr>
+          </m:dPr>
+          <m:e>
+            <m:r>
+              <w:rPr>
+                <w:rFonts w:ascii="Cambria Math" w:eastAsiaTheme="minorEastAsia" w:hAnsi="Cambria Math"/>
+              </w:rPr>
+              <m:t>s, u</m:t>
+            </m:r>
+          </m:e>
+        </m:d>
+      </m:oMath>
+      <w:r>
+        <w:rPr>
+          <w:rFonts w:eastAsiaTheme="minorEastAsia"/>
+        </w:rPr>
+        <w:t xml:space="preserve">. Given that </w:t>
+      </w:r>
+      <m:oMath>
+        <m:d>
+          <m:dPr>
+            <m:begChr m:val="|"/>
+            <m:endChr m:val="|"/>
+            <m:ctrlPr>
+              <w:rPr>
+                <w:rFonts w:ascii="Cambria Math" w:eastAsiaTheme="minorEastAsia" w:hAnsi="Cambria Math"/>
+                <w:i/>
+              </w:rPr>
+            </m:ctrlPr>
+          </m:dPr>
+          <m:e>
+            <m:r>
+              <w:rPr>
+                <w:rFonts w:ascii="Cambria Math" w:eastAsiaTheme="minorEastAsia" w:hAnsi="Cambria Math"/>
+              </w:rPr>
+              <m:t>V</m:t>
+            </m:r>
+          </m:e>
+        </m:d>
+        <m:r>
+          <w:rPr>
+            <w:rFonts w:ascii="Cambria Math" w:eastAsiaTheme="minorEastAsia" w:hAnsi="Cambria Math"/>
+          </w:rPr>
+          <m:t>-1</m:t>
+        </m:r>
+      </m:oMath>
+      <w:r>
+        <w:rPr>
+          <w:rFonts w:eastAsiaTheme="minorEastAsia"/>
+        </w:rPr>
+        <w:t xml:space="preserve"> invocations to </w:t>
+      </w:r>
+      <m:oMath>
+        <m:r>
+          <w:rPr>
+            <w:rFonts w:ascii="Cambria Math" w:eastAsiaTheme="minorEastAsia" w:hAnsi="Cambria Math"/>
+          </w:rPr>
+          <m:t>update</m:t>
+        </m:r>
+        <m:d>
+          <m:dPr>
+            <m:ctrlPr>
+              <w:rPr>
+                <w:rFonts w:ascii="Cambria Math" w:eastAsiaTheme="minorEastAsia" w:hAnsi="Cambria Math"/>
+                <w:i/>
+              </w:rPr>
+            </m:ctrlPr>
+          </m:dPr>
+          <m:e>
+            <m:r>
+              <w:rPr>
+                <w:rFonts w:ascii="Cambria Math" w:eastAsiaTheme="minorEastAsia" w:hAnsi="Cambria Math"/>
+              </w:rPr>
+              <m:t>⋅</m:t>
+            </m:r>
+          </m:e>
+        </m:d>
+      </m:oMath>
+      <w:r>
+        <w:rPr>
+          <w:rFonts w:eastAsiaTheme="minorEastAsia"/>
+        </w:rPr>
+        <w:t xml:space="preserve"> on all edges is not sufficient, this can only be because there is a shortest path </w:t>
+      </w:r>
+      <m:oMath>
+        <m:r>
+          <w:rPr>
+            <w:rFonts w:ascii="Cambria Math" w:eastAsiaTheme="minorEastAsia" w:hAnsi="Cambria Math"/>
+          </w:rPr>
+          <m:t>s</m:t>
+        </m:r>
+        <m:r>
+          <w:rPr>
+            <w:rFonts w:ascii="Cambria Math" w:eastAsiaTheme="minorEastAsia" w:hAnsi="Cambria Math"/>
+          </w:rPr>
+          <m:t>⇝</m:t>
+        </m:r>
+        <m:r>
+          <w:rPr>
+            <w:rFonts w:ascii="Cambria Math" w:eastAsiaTheme="minorEastAsia" w:hAnsi="Cambria Math"/>
+          </w:rPr>
+          <m:t>u</m:t>
+        </m:r>
+      </m:oMath>
+      <w:r>
+        <w:rPr>
+          <w:rFonts w:eastAsiaTheme="minorEastAsia"/>
+        </w:rPr>
+        <w:t xml:space="preserve"> that is not simple. </w:t>
+      </w:r>
+      <w:r>
+        <w:rPr>
+          <w:rFonts w:eastAsiaTheme="minorEastAsia"/>
+        </w:rPr>
+        <w:t xml:space="preserve">And this in turn is true only if there is a negative cycle reachable from </w:t>
+      </w:r>
+      <m:oMath>
+        <m:r>
+          <w:rPr>
+            <w:rFonts w:ascii="Cambria Math" w:eastAsiaTheme="minorEastAsia" w:hAnsi="Cambria Math"/>
+          </w:rPr>
+          <m:t>s</m:t>
+        </m:r>
+      </m:oMath>
+      <w:r>
+        <w:rPr>
+          <w:rFonts w:eastAsiaTheme="minorEastAsia"/>
+        </w:rPr>
+        <w:t>.</w:t>
+      </w:r>
+    </w:p>
+    <w:p>
+      <w:pPr>
+        <w:ind w:left="0"/>
+        <w:rPr>
+          <w:rFonts w:eastAsiaTheme="minorEastAsia"/>
+        </w:rPr>
+      </w:pPr>
+      <w:r>
+        <w:rPr>
+          <w:rFonts w:eastAsiaTheme="minorEastAsia"/>
+        </w:rPr>
+        <w:t xml:space="preserve">“If”: we seek to prove: if there is a negative weight cycle reachable from </w:t>
+      </w:r>
+      <m:oMath>
+        <m:r>
+          <w:rPr>
+            <w:rFonts w:ascii="Cambria Math" w:eastAsiaTheme="minorEastAsia" w:hAnsi="Cambria Math"/>
+          </w:rPr>
+          <m:t>s</m:t>
+        </m:r>
+      </m:oMath>
+      <w:r>
+        <w:rPr>
+          <w:rFonts w:eastAsiaTheme="minorEastAsia"/>
+        </w:rPr>
+        <w:t xml:space="preserve">, then there exists some </w:t>
+      </w:r>
+      <m:oMath>
+        <m:r>
+          <w:rPr>
+            <w:rFonts w:ascii="Cambria Math" w:eastAsiaTheme="minorEastAsia" w:hAnsi="Cambria Math"/>
+          </w:rPr>
+          <m:t>u</m:t>
+        </m:r>
+      </m:oMath>
+      <w:r>
+        <w:rPr>
+          <w:rFonts w:eastAsiaTheme="minorEastAsia"/>
+        </w:rPr>
+        <w:t xml:space="preserve"> that is reachable from </w:t>
+      </w:r>
+      <m:oMath>
+        <m:r>
+          <w:rPr>
+            <w:rFonts w:ascii="Cambria Math" w:eastAsiaTheme="minorEastAsia" w:hAnsi="Cambria Math"/>
+          </w:rPr>
+          <m:t>s</m:t>
+        </m:r>
+      </m:oMath>
+      <w:r>
+        <w:rPr>
+          <w:rFonts w:eastAsiaTheme="minorEastAsia"/>
+        </w:rPr>
+        <w:t xml:space="preserve"> for which the additional round of </w:t>
+      </w:r>
+      <m:oMath>
+        <m:r>
+          <w:rPr>
+            <w:rFonts w:ascii="Cambria Math" w:eastAsiaTheme="minorEastAsia" w:hAnsi="Cambria Math"/>
+          </w:rPr>
+          <m:t>update</m:t>
+        </m:r>
+        <m:d>
+          <m:dPr>
+            <m:ctrlPr>
+              <w:rPr>
+                <w:rFonts w:ascii="Cambria Math" w:eastAsiaTheme="minorEastAsia" w:hAnsi="Cambria Math"/>
+                <w:i/>
+              </w:rPr>
+            </m:ctrlPr>
+          </m:dPr>
+          <m:e>
+            <m:r>
+              <w:rPr>
+                <w:rFonts w:ascii="Cambria Math" w:eastAsiaTheme="minorEastAsia" w:hAnsi="Cambria Math"/>
+              </w:rPr>
+              <m:t>⋅</m:t>
+            </m:r>
+          </m:e>
+        </m:d>
+      </m:oMath>
+      <w:r>
+        <w:rPr>
+          <w:rFonts w:eastAsiaTheme="minorEastAsia"/>
+        </w:rPr>
+        <w:t xml:space="preserve"> changes </w:t>
+      </w:r>
+      <m:oMath>
+        <m:r>
+          <w:rPr>
+            <w:rFonts w:ascii="Cambria Math" w:eastAsiaTheme="minorEastAsia" w:hAnsi="Cambria Math"/>
+          </w:rPr>
+          <m:t>dist</m:t>
+        </m:r>
+        <m:d>
+          <m:dPr>
+            <m:ctrlPr>
+              <w:rPr>
+                <w:rFonts w:ascii="Cambria Math" w:eastAsiaTheme="minorEastAsia" w:hAnsi="Cambria Math"/>
+                <w:i/>
+              </w:rPr>
+            </m:ctrlPr>
+          </m:dPr>
+          <m:e>
+            <m:r>
+              <w:rPr>
+                <w:rFonts w:ascii="Cambria Math" w:eastAsiaTheme="minorEastAsia" w:hAnsi="Cambria Math"/>
+              </w:rPr>
+              <m:t>u</m:t>
+            </m:r>
+          </m:e>
+        </m:d>
+      </m:oMath>
+      <w:r>
+        <w:rPr>
+          <w:rFonts w:eastAsiaTheme="minorEastAsia"/>
+        </w:rPr>
+        <w:t>.</w:t>
+      </w:r>
+    </w:p>
+    <w:p>
+      <w:pPr>
+        <w:ind w:left="0"/>
+        <w:rPr>
+          <w:rFonts w:eastAsiaTheme="minorEastAsia"/>
+        </w:rPr>
+      </w:pPr>
+      <w:r>
+        <w:rPr>
+          <w:rFonts w:eastAsiaTheme="minorEastAsia"/>
+        </w:rPr>
+        <w:t xml:space="preserve">An observation: a change to </w:t>
+      </w:r>
+      <m:oMath>
+        <m:r>
+          <w:rPr>
+            <w:rFonts w:ascii="Cambria Math" w:eastAsiaTheme="minorEastAsia" w:hAnsi="Cambria Math"/>
+          </w:rPr>
+          <m:t>dist</m:t>
+        </m:r>
+        <m:d>
+          <m:dPr>
+            <m:ctrlPr>
+              <w:rPr>
+                <w:rFonts w:ascii="Cambria Math" w:eastAsiaTheme="minorEastAsia" w:hAnsi="Cambria Math"/>
+                <w:i/>
+              </w:rPr>
+            </m:ctrlPr>
+          </m:dPr>
+          <m:e>
+            <m:r>
+              <w:rPr>
+                <w:rFonts w:ascii="Cambria Math" w:eastAsiaTheme="minorEastAsia" w:hAnsi="Cambria Math"/>
+              </w:rPr>
+              <m:t>u</m:t>
+            </m:r>
+          </m:e>
+        </m:d>
+      </m:oMath>
+      <w:r>
+        <w:rPr>
+          <w:rFonts w:eastAsiaTheme="minorEastAsia"/>
+        </w:rPr>
+        <w:t xml:space="preserve"> has to be a decrease. </w:t>
+      </w:r>
+      <w:r>
+        <w:rPr>
+          <w:rFonts w:eastAsiaTheme="minorEastAsia"/>
+        </w:rPr>
+        <w:t xml:space="preserve">Because (repeated) invocation(s) to </w:t>
+      </w:r>
+      <m:oMath>
+        <m:r>
+          <w:rPr>
+            <w:rFonts w:ascii="Cambria Math" w:eastAsiaTheme="minorEastAsia" w:hAnsi="Cambria Math"/>
+          </w:rPr>
+          <m:t>update</m:t>
+        </m:r>
+        <m:d>
+          <m:dPr>
+            <m:ctrlPr>
+              <w:rPr>
+                <w:rFonts w:ascii="Cambria Math" w:eastAsiaTheme="minorEastAsia" w:hAnsi="Cambria Math"/>
+                <w:i/>
+              </w:rPr>
+            </m:ctrlPr>
+          </m:dPr>
+          <m:e>
+            <m:r>
+              <w:rPr>
+                <w:rFonts w:ascii="Cambria Math" w:eastAsiaTheme="minorEastAsia" w:hAnsi="Cambria Math"/>
+              </w:rPr>
+              <m:t>⋅</m:t>
+            </m:r>
+          </m:e>
+        </m:d>
+      </m:oMath>
+      <w:r>
+        <w:rPr>
+          <w:rFonts w:eastAsiaTheme="minorEastAsia"/>
+        </w:rPr>
+        <w:t xml:space="preserve"> can only decrease </w:t>
+      </w:r>
+      <m:oMath>
+        <m:r>
+          <w:rPr>
+            <w:rFonts w:ascii="Cambria Math" w:eastAsiaTheme="minorEastAsia" w:hAnsi="Cambria Math"/>
+          </w:rPr>
+          <m:t>dist</m:t>
+        </m:r>
+        <m:d>
+          <m:dPr>
+            <m:ctrlPr>
+              <w:rPr>
+                <w:rFonts w:ascii="Cambria Math" w:eastAsiaTheme="minorEastAsia" w:hAnsi="Cambria Math"/>
+                <w:i/>
+              </w:rPr>
+            </m:ctrlPr>
+          </m:dPr>
+          <m:e>
+            <m:r>
+              <w:rPr>
+                <w:rFonts w:ascii="Cambria Math" w:eastAsiaTheme="minorEastAsia" w:hAnsi="Cambria Math"/>
+              </w:rPr>
+              <m:t>⋅</m:t>
+            </m:r>
+          </m:e>
+        </m:d>
+      </m:oMath>
+      <w:r>
+        <w:rPr>
+          <w:rFonts w:eastAsiaTheme="minorEastAsia"/>
+        </w:rPr>
+        <w:t xml:space="preserve"> value(s). </w:t>
+      </w:r>
+    </w:p>
+    <w:p>
+      <w:pPr>
+        <w:ind w:left="0"/>
+        <w:rPr>
+          <w:rFonts w:eastAsiaTheme="minorEastAsia"/>
+        </w:rPr>
+      </w:pPr>
+      <w:r>
+        <w:rPr>
+          <w:rFonts w:eastAsiaTheme="minorEastAsia"/>
+        </w:rPr>
+        <w:t xml:space="preserve">Suppose </w:t>
+      </w:r>
+      <m:oMath>
+        <m:d>
+          <m:dPr>
+            <m:begChr m:val="〈"/>
+            <m:endChr m:val="〉"/>
+            <m:ctrlPr>
+              <w:rPr>
+                <w:rFonts w:ascii="Cambria Math" w:eastAsiaTheme="minorEastAsia" w:hAnsi="Cambria Math"/>
+                <w:i/>
+              </w:rPr>
+            </m:ctrlPr>
+          </m:dPr>
+          <m:e>
+            <m:sSub>
+              <m:sSubPr>
+                <m:ctrlPr>
+                  <w:rPr>
+                    <w:rFonts w:ascii="Cambria Math" w:eastAsiaTheme="minorEastAsia" w:hAnsi="Cambria Math"/>
+                    <w:i/>
+                  </w:rPr>
+                </m:ctrlPr>
+              </m:sSubPr>
+              <m:e>
+                <m:r>
+                  <w:rPr>
+                    <w:rFonts w:ascii="Cambria Math" w:eastAsiaTheme="minorEastAsia" w:hAnsi="Cambria Math"/>
+                  </w:rPr>
+                  <m:t>u</m:t>
+                </m:r>
+              </m:e>
+              <m:sub>
+                <m:r>
+                  <w:rPr>
+                    <w:rFonts w:ascii="Cambria Math" w:eastAsiaTheme="minorEastAsia" w:hAnsi="Cambria Math"/>
+                  </w:rPr>
+                  <m:t>o</m:t>
+                </m:r>
+              </m:sub>
+            </m:sSub>
+            <m:r>
+              <w:rPr>
+                <w:rFonts w:ascii="Cambria Math" w:eastAsiaTheme="minorEastAsia" w:hAnsi="Cambria Math"/>
+              </w:rPr>
+              <m:t xml:space="preserve">, </m:t>
+            </m:r>
+            <m:sSub>
+              <m:sSubPr>
+                <m:ctrlPr>
+                  <w:rPr>
+                    <w:rFonts w:ascii="Cambria Math" w:eastAsiaTheme="minorEastAsia" w:hAnsi="Cambria Math"/>
+                    <w:i/>
+                  </w:rPr>
+                </m:ctrlPr>
+              </m:sSubPr>
+              <m:e>
+                <m:r>
+                  <w:rPr>
+                    <w:rFonts w:ascii="Cambria Math" w:eastAsiaTheme="minorEastAsia" w:hAnsi="Cambria Math"/>
+                  </w:rPr>
+                  <m:t>u</m:t>
+                </m:r>
+              </m:e>
+              <m:sub>
+                <m:r>
+                  <w:rPr>
+                    <w:rFonts w:ascii="Cambria Math" w:eastAsiaTheme="minorEastAsia" w:hAnsi="Cambria Math"/>
+                  </w:rPr>
+                  <m:t>1</m:t>
+                </m:r>
+              </m:sub>
+            </m:sSub>
+            <m:r>
+              <w:rPr>
+                <w:rFonts w:ascii="Cambria Math" w:eastAsiaTheme="minorEastAsia" w:hAnsi="Cambria Math"/>
+              </w:rPr>
+              <m:t xml:space="preserve">, …, </m:t>
+            </m:r>
+            <m:sSub>
+              <m:sSubPr>
+                <m:ctrlPr>
+                  <w:rPr>
+                    <w:rFonts w:ascii="Cambria Math" w:eastAsiaTheme="minorEastAsia" w:hAnsi="Cambria Math"/>
+                    <w:i/>
+                  </w:rPr>
+                </m:ctrlPr>
+              </m:sSubPr>
+              <m:e>
+                <m:r>
+                  <w:rPr>
+                    <w:rFonts w:ascii="Cambria Math" w:eastAsiaTheme="minorEastAsia" w:hAnsi="Cambria Math"/>
+                  </w:rPr>
+                  <m:t>u</m:t>
+                </m:r>
+              </m:e>
+              <m:sub>
+                <m:r>
+                  <w:rPr>
+                    <w:rFonts w:ascii="Cambria Math" w:eastAsiaTheme="minorEastAsia" w:hAnsi="Cambria Math"/>
+                  </w:rPr>
+                  <m:t>k-1</m:t>
+                </m:r>
+              </m:sub>
+            </m:sSub>
+            <m:r>
+              <w:rPr>
+                <w:rFonts w:ascii="Cambria Math" w:eastAsiaTheme="minorEastAsia" w:hAnsi="Cambria Math"/>
+              </w:rPr>
+              <m:t xml:space="preserve">, </m:t>
+            </m:r>
+            <m:sSub>
+              <m:sSubPr>
+                <m:ctrlPr>
+                  <w:rPr>
+                    <w:rFonts w:ascii="Cambria Math" w:eastAsiaTheme="minorEastAsia" w:hAnsi="Cambria Math"/>
+                    <w:i/>
+                  </w:rPr>
+                </m:ctrlPr>
+              </m:sSubPr>
+              <m:e>
+                <m:r>
+                  <w:rPr>
+                    <w:rFonts w:ascii="Cambria Math" w:eastAsiaTheme="minorEastAsia" w:hAnsi="Cambria Math"/>
+                  </w:rPr>
+                  <m:t>u</m:t>
+                </m:r>
+              </m:e>
+              <m:sub>
+                <m:r>
+                  <w:rPr>
+                    <w:rFonts w:ascii="Cambria Math" w:eastAsiaTheme="minorEastAsia" w:hAnsi="Cambria Math"/>
+                  </w:rPr>
+                  <m:t>o</m:t>
+                </m:r>
+              </m:sub>
+            </m:sSub>
+          </m:e>
+        </m:d>
+      </m:oMath>
+      <w:r>
+        <w:rPr>
+          <w:rFonts w:eastAsiaTheme="minorEastAsia"/>
+        </w:rPr>
+        <w:t xml:space="preserve"> is a negative weight cycle that is reachable from </w:t>
+      </w:r>
+      <m:oMath>
+        <m:r>
+          <w:rPr>
+            <w:rFonts w:ascii="Cambria Math" w:eastAsiaTheme="minorEastAsia" w:hAnsi="Cambria Math"/>
+          </w:rPr>
+          <m:t>s</m:t>
+        </m:r>
+      </m:oMath>
+      <w:r>
+        <w:rPr>
+          <w:rFonts w:eastAsiaTheme="minorEastAsia"/>
+        </w:rPr>
+        <w:t xml:space="preserve">. </w:t>
+      </w:r>
+    </w:p>
+    <w:p>
+      <w:pPr>
+        <w:ind w:left="0"/>
+        <w:rPr>
+          <w:rFonts w:eastAsiaTheme="minorEastAsia"/>
+        </w:rPr>
+      </w:pPr>
+      <w:r>
+        <w:rPr>
+          <w:rFonts w:eastAsiaTheme="minorEastAsia"/>
+        </w:rPr>
+        <w:t xml:space="preserve">Proof idea: </w:t>
+      </w:r>
+      <w:r>
+        <w:rPr>
+          <w:rFonts w:eastAsiaTheme="minorEastAsia"/>
+        </w:rPr>
+        <w:t xml:space="preserve">suppose we have a path </w:t>
+      </w:r>
+      <m:oMath>
+        <m:d>
+          <m:dPr>
+            <m:begChr m:val="〈"/>
+            <m:endChr m:val="〉"/>
+            <m:ctrlPr>
+              <w:rPr>
+                <w:rFonts w:ascii="Cambria Math" w:eastAsiaTheme="minorEastAsia" w:hAnsi="Cambria Math"/>
+                <w:i/>
+              </w:rPr>
+            </m:ctrlPr>
+          </m:dPr>
+          <m:e>
+            <m:sSub>
+              <m:sSubPr>
+                <m:ctrlPr>
+                  <w:rPr>
+                    <w:rFonts w:ascii="Cambria Math" w:eastAsiaTheme="minorEastAsia" w:hAnsi="Cambria Math"/>
+                    <w:i/>
+                  </w:rPr>
+                </m:ctrlPr>
+              </m:sSubPr>
+              <m:e>
+                <m:r>
+                  <w:rPr>
+                    <w:rFonts w:ascii="Cambria Math" w:eastAsiaTheme="minorEastAsia" w:hAnsi="Cambria Math"/>
+                  </w:rPr>
+                  <m:t>u</m:t>
+                </m:r>
+              </m:e>
+              <m:sub>
+                <m:r>
+                  <w:rPr>
+                    <w:rFonts w:ascii="Cambria Math" w:eastAsiaTheme="minorEastAsia" w:hAnsi="Cambria Math"/>
+                  </w:rPr>
+                  <m:t>o</m:t>
+                </m:r>
+              </m:sub>
+            </m:sSub>
+            <m:r>
+              <w:rPr>
+                <w:rFonts w:ascii="Cambria Math" w:eastAsiaTheme="minorEastAsia" w:hAnsi="Cambria Math"/>
+              </w:rPr>
+              <m:t xml:space="preserve">, </m:t>
+            </m:r>
+            <m:sSub>
+              <m:sSubPr>
+                <m:ctrlPr>
+                  <w:rPr>
+                    <w:rFonts w:ascii="Cambria Math" w:eastAsiaTheme="minorEastAsia" w:hAnsi="Cambria Math"/>
+                    <w:i/>
+                  </w:rPr>
+                </m:ctrlPr>
+              </m:sSubPr>
+              <m:e>
+                <m:r>
+                  <w:rPr>
+                    <w:rFonts w:ascii="Cambria Math" w:eastAsiaTheme="minorEastAsia" w:hAnsi="Cambria Math"/>
+                  </w:rPr>
+                  <m:t>u</m:t>
+                </m:r>
+              </m:e>
+              <m:sub>
+                <m:r>
+                  <w:rPr>
+                    <w:rFonts w:ascii="Cambria Math" w:eastAsiaTheme="minorEastAsia" w:hAnsi="Cambria Math"/>
+                  </w:rPr>
+                  <m:t>1</m:t>
+                </m:r>
+              </m:sub>
+            </m:sSub>
+            <m:r>
+              <w:rPr>
+                <w:rFonts w:ascii="Cambria Math" w:eastAsiaTheme="minorEastAsia" w:hAnsi="Cambria Math"/>
+              </w:rPr>
+              <m:t xml:space="preserve">, …, </m:t>
+            </m:r>
+            <m:sSub>
+              <m:sSubPr>
+                <m:ctrlPr>
+                  <w:rPr>
+                    <w:rFonts w:ascii="Cambria Math" w:eastAsiaTheme="minorEastAsia" w:hAnsi="Cambria Math"/>
+                    <w:i/>
+                  </w:rPr>
+                </m:ctrlPr>
+              </m:sSubPr>
+              <m:e>
+                <m:r>
+                  <w:rPr>
+                    <w:rFonts w:ascii="Cambria Math" w:eastAsiaTheme="minorEastAsia" w:hAnsi="Cambria Math"/>
+                  </w:rPr>
+                  <m:t>u</m:t>
+                </m:r>
+              </m:e>
+              <m:sub>
+                <m:r>
+                  <w:rPr>
+                    <w:rFonts w:ascii="Cambria Math" w:eastAsiaTheme="minorEastAsia" w:hAnsi="Cambria Math"/>
+                  </w:rPr>
+                  <m:t>k-1</m:t>
+                </m:r>
+              </m:sub>
+            </m:sSub>
+          </m:e>
+        </m:d>
+      </m:oMath>
+      <w:r>
+        <w:rPr>
+          <w:rFonts w:eastAsiaTheme="minorEastAsia"/>
+        </w:rPr>
+        <w:t xml:space="preserve">. And we start with some </w:t>
+      </w:r>
+      <m:oMath>
+        <m:r>
+          <w:rPr>
+            <w:rFonts w:ascii="Cambria Math" w:eastAsiaTheme="minorEastAsia" w:hAnsi="Cambria Math"/>
+          </w:rPr>
+          <m:t>dist</m:t>
+        </m:r>
+        <m:d>
+          <m:dPr>
+            <m:ctrlPr>
+              <w:rPr>
+                <w:rFonts w:ascii="Cambria Math" w:eastAsiaTheme="minorEastAsia" w:hAnsi="Cambria Math"/>
+                <w:i/>
+              </w:rPr>
+            </m:ctrlPr>
+          </m:dPr>
+          <m:e>
+            <m:r>
+              <w:rPr>
+                <w:rFonts w:ascii="Cambria Math" w:eastAsiaTheme="minorEastAsia" w:hAnsi="Cambria Math"/>
+              </w:rPr>
+              <m:t>⋅</m:t>
+            </m:r>
+          </m:e>
+        </m:d>
+      </m:oMath>
+      <w:r>
+        <w:rPr>
+          <w:rFonts w:eastAsiaTheme="minorEastAsia"/>
+        </w:rPr>
+        <w:t xml:space="preserve"> value for each </w:t>
+      </w:r>
+      <m:oMath>
+        <m:sSub>
+          <m:sSubPr>
+            <m:ctrlPr>
+              <w:rPr>
+                <w:rFonts w:ascii="Cambria Math" w:eastAsiaTheme="minorEastAsia" w:hAnsi="Cambria Math"/>
+                <w:i/>
+              </w:rPr>
+            </m:ctrlPr>
+          </m:sSubPr>
+          <m:e>
+            <m:r>
+              <w:rPr>
+                <w:rFonts w:ascii="Cambria Math" w:eastAsiaTheme="minorEastAsia" w:hAnsi="Cambria Math"/>
+              </w:rPr>
+              <m:t>u</m:t>
+            </m:r>
+          </m:e>
+          <m:sub>
+            <m:r>
+              <w:rPr>
+                <w:rFonts w:ascii="Cambria Math" w:eastAsiaTheme="minorEastAsia" w:hAnsi="Cambria Math"/>
+              </w:rPr>
+              <m:t>i</m:t>
+            </m:r>
+          </m:sub>
+        </m:sSub>
+      </m:oMath>
+      <w:r>
+        <w:rPr>
+          <w:rFonts w:eastAsiaTheme="minorEastAsia"/>
+        </w:rPr>
+        <w:t xml:space="preserve">. Now suppose the edges in that path have </w:t>
+      </w:r>
+      <m:oMath>
+        <m:r>
+          <w:rPr>
+            <w:rFonts w:ascii="Cambria Math" w:eastAsiaTheme="minorEastAsia" w:hAnsi="Cambria Math"/>
+          </w:rPr>
+          <m:t>update</m:t>
+        </m:r>
+        <m:d>
+          <m:dPr>
+            <m:ctrlPr>
+              <w:rPr>
+                <w:rFonts w:ascii="Cambria Math" w:eastAsiaTheme="minorEastAsia" w:hAnsi="Cambria Math"/>
+                <w:i/>
+              </w:rPr>
+            </m:ctrlPr>
+          </m:dPr>
+          <m:e>
+            <m:r>
+              <w:rPr>
+                <w:rFonts w:ascii="Cambria Math" w:eastAsiaTheme="minorEastAsia" w:hAnsi="Cambria Math"/>
+              </w:rPr>
+              <m:t>⋅</m:t>
+            </m:r>
+          </m:e>
+        </m:d>
+      </m:oMath>
+      <w:r>
+        <w:rPr>
+          <w:rFonts w:eastAsiaTheme="minorEastAsia"/>
+        </w:rPr>
+        <w:t xml:space="preserve"> invoked on them in order. </w:t>
+      </w:r>
+      <w:r>
+        <w:rPr>
+          <w:rFonts w:eastAsiaTheme="minorEastAsia"/>
+        </w:rPr>
+        <w:t xml:space="preserve">Then, at the end of that round of invocations to </w:t>
+      </w:r>
+      <m:oMath>
+        <m:r>
+          <w:rPr>
+            <w:rFonts w:ascii="Cambria Math" w:eastAsiaTheme="minorEastAsia" w:hAnsi="Cambria Math"/>
+          </w:rPr>
+          <m:t>update</m:t>
+        </m:r>
+        <m:d>
+          <m:dPr>
+            <m:ctrlPr>
+              <w:rPr>
+                <w:rFonts w:ascii="Cambria Math" w:eastAsiaTheme="minorEastAsia" w:hAnsi="Cambria Math"/>
+                <w:i/>
+              </w:rPr>
+            </m:ctrlPr>
+          </m:dPr>
+          <m:e>
+            <m:r>
+              <w:rPr>
+                <w:rFonts w:ascii="Cambria Math" w:eastAsiaTheme="minorEastAsia" w:hAnsi="Cambria Math"/>
+              </w:rPr>
+              <m:t>⋅</m:t>
+            </m:r>
+          </m:e>
+        </m:d>
+      </m:oMath>
+      <w:r>
+        <w:rPr>
+          <w:rFonts w:eastAsiaTheme="minorEastAsia"/>
+        </w:rPr>
+        <w:t xml:space="preserve">, </w:t>
+      </w:r>
+      <m:oMath>
+        <m:r>
+          <w:rPr>
+            <w:rFonts w:ascii="Cambria Math" w:eastAsiaTheme="minorEastAsia" w:hAnsi="Cambria Math"/>
+          </w:rPr>
+          <m:t>dis</m:t>
+        </m:r>
+        <m:sSup>
+          <m:sSupPr>
+            <m:ctrlPr>
+              <w:rPr>
+                <w:rFonts w:ascii="Cambria Math" w:eastAsiaTheme="minorEastAsia" w:hAnsi="Cambria Math"/>
+                <w:i/>
+              </w:rPr>
+            </m:ctrlPr>
+          </m:sSupPr>
+          <m:e>
+            <m:r>
+              <w:rPr>
+                <w:rFonts w:ascii="Cambria Math" w:eastAsiaTheme="minorEastAsia" w:hAnsi="Cambria Math"/>
+              </w:rPr>
+              <m:t>t</m:t>
+            </m:r>
+          </m:e>
+          <m:sup>
+            <m:d>
+              <m:dPr>
+                <m:ctrlPr>
+                  <w:rPr>
+                    <w:rFonts w:ascii="Cambria Math" w:eastAsiaTheme="minorEastAsia" w:hAnsi="Cambria Math"/>
+                    <w:i/>
+                  </w:rPr>
+                </m:ctrlPr>
+              </m:dPr>
+              <m:e>
+                <m:r>
+                  <w:rPr>
+                    <w:rFonts w:ascii="Cambria Math" w:eastAsiaTheme="minorEastAsia" w:hAnsi="Cambria Math"/>
+                  </w:rPr>
+                  <m:t>new</m:t>
+                </m:r>
+              </m:e>
+            </m:d>
+          </m:sup>
+        </m:sSup>
+        <m:d>
+          <m:dPr>
+            <m:ctrlPr>
+              <w:rPr>
+                <w:rFonts w:ascii="Cambria Math" w:eastAsiaTheme="minorEastAsia" w:hAnsi="Cambria Math"/>
+                <w:i/>
+              </w:rPr>
+            </m:ctrlPr>
+          </m:dPr>
+          <m:e>
+            <m:sSub>
+              <m:sSubPr>
+                <m:ctrlPr>
+                  <w:rPr>
+                    <w:rFonts w:ascii="Cambria Math" w:eastAsiaTheme="minorEastAsia" w:hAnsi="Cambria Math"/>
+                    <w:i/>
+                  </w:rPr>
+                </m:ctrlPr>
+              </m:sSubPr>
+              <m:e>
+                <m:r>
+                  <w:rPr>
+                    <w:rFonts w:ascii="Cambria Math" w:eastAsiaTheme="minorEastAsia" w:hAnsi="Cambria Math"/>
+                  </w:rPr>
+                  <m:t>u</m:t>
+                </m:r>
+              </m:e>
+              <m:sub>
+                <m:r>
+                  <w:rPr>
+                    <w:rFonts w:ascii="Cambria Math" w:eastAsiaTheme="minorEastAsia" w:hAnsi="Cambria Math"/>
+                  </w:rPr>
+                  <m:t>k</m:t>
+                </m:r>
+              </m:sub>
+            </m:sSub>
+          </m:e>
+        </m:d>
+        <m:r>
+          <w:rPr>
+            <w:rFonts w:ascii="Cambria Math" w:eastAsiaTheme="minorEastAsia" w:hAnsi="Cambria Math"/>
+          </w:rPr>
+          <m:t>≤</m:t>
+        </m:r>
+        <m:func>
+          <m:funcPr>
+            <m:ctrlPr>
+              <w:rPr>
+                <w:rFonts w:ascii="Cambria Math" w:eastAsiaTheme="minorEastAsia" w:hAnsi="Cambria Math"/>
+              </w:rPr>
+            </m:ctrlPr>
+          </m:funcPr>
+          <m:fName>
+            <m:r>
+              <m:rPr>
+                <m:sty m:val="p"/>
+              </m:rPr>
+              <w:rPr>
+                <w:rFonts w:ascii="Cambria Math" w:eastAsiaTheme="minorEastAsia" w:hAnsi="Cambria Math"/>
+              </w:rPr>
+              <m:t>min</m:t>
+            </m:r>
+          </m:fName>
+          <m:e>
+            <m:d>
+              <m:dPr>
+                <m:begChr m:val="{"/>
+                <m:endChr m:val="}"/>
+                <m:ctrlPr>
+                  <w:rPr>
+                    <w:rFonts w:ascii="Cambria Math" w:eastAsiaTheme="minorEastAsia" w:hAnsi="Cambria Math"/>
+                    <w:i/>
+                  </w:rPr>
+                </m:ctrlPr>
+              </m:dPr>
+              <m:e>
+                <m:r>
+                  <w:rPr>
+                    <w:rFonts w:ascii="Cambria Math" w:eastAsiaTheme="minorEastAsia" w:hAnsi="Cambria Math"/>
+                  </w:rPr>
+                  <m:t>dist</m:t>
+                </m:r>
+                <m:d>
+                  <m:dPr>
+                    <m:ctrlPr>
+                      <w:rPr>
+                        <w:rFonts w:ascii="Cambria Math" w:eastAsiaTheme="minorEastAsia" w:hAnsi="Cambria Math"/>
+                        <w:i/>
+                      </w:rPr>
+                    </m:ctrlPr>
+                  </m:dPr>
+                  <m:e>
+                    <m:sSub>
+                      <m:sSubPr>
+                        <m:ctrlPr>
+                          <w:rPr>
+                            <w:rFonts w:ascii="Cambria Math" w:eastAsiaTheme="minorEastAsia" w:hAnsi="Cambria Math"/>
+                            <w:i/>
+                          </w:rPr>
+                        </m:ctrlPr>
+                      </m:sSubPr>
+                      <m:e>
+                        <m:r>
+                          <w:rPr>
+                            <w:rFonts w:ascii="Cambria Math" w:eastAsiaTheme="minorEastAsia" w:hAnsi="Cambria Math"/>
+                          </w:rPr>
+                          <m:t>u</m:t>
+                        </m:r>
+                      </m:e>
+                      <m:sub>
+                        <m:r>
+                          <w:rPr>
+                            <w:rFonts w:ascii="Cambria Math" w:eastAsiaTheme="minorEastAsia" w:hAnsi="Cambria Math"/>
+                          </w:rPr>
+                          <m:t>k</m:t>
+                        </m:r>
+                      </m:sub>
+                    </m:sSub>
+                  </m:e>
+                </m:d>
+                <m:r>
+                  <w:rPr>
+                    <w:rFonts w:ascii="Cambria Math" w:eastAsiaTheme="minorEastAsia" w:hAnsi="Cambria Math"/>
+                  </w:rPr>
+                  <m:t>, dist</m:t>
+                </m:r>
+                <m:d>
+                  <m:dPr>
+                    <m:ctrlPr>
+                      <w:rPr>
+                        <w:rFonts w:ascii="Cambria Math" w:eastAsiaTheme="minorEastAsia" w:hAnsi="Cambria Math"/>
+                        <w:i/>
+                      </w:rPr>
+                    </m:ctrlPr>
+                  </m:dPr>
+                  <m:e>
+                    <m:sSub>
+                      <m:sSubPr>
+                        <m:ctrlPr>
+                          <w:rPr>
+                            <w:rFonts w:ascii="Cambria Math" w:eastAsiaTheme="minorEastAsia" w:hAnsi="Cambria Math"/>
+                            <w:i/>
+                          </w:rPr>
+                        </m:ctrlPr>
+                      </m:sSubPr>
+                      <m:e>
+                        <m:r>
+                          <w:rPr>
+                            <w:rFonts w:ascii="Cambria Math" w:eastAsiaTheme="minorEastAsia" w:hAnsi="Cambria Math"/>
+                          </w:rPr>
+                          <m:t>u</m:t>
+                        </m:r>
+                      </m:e>
+                      <m:sub>
+                        <m:r>
+                          <w:rPr>
+                            <w:rFonts w:ascii="Cambria Math" w:eastAsiaTheme="minorEastAsia" w:hAnsi="Cambria Math"/>
+                          </w:rPr>
+                          <m:t>0</m:t>
+                        </m:r>
+                      </m:sub>
+                    </m:sSub>
+                  </m:e>
+                </m:d>
+                <m:r>
+                  <w:rPr>
+                    <w:rFonts w:ascii="Cambria Math" w:eastAsiaTheme="minorEastAsia" w:hAnsi="Cambria Math"/>
+                  </w:rPr>
+                  <m:t>+l</m:t>
+                </m:r>
+                <m:d>
+                  <m:dPr>
+                    <m:ctrlPr>
+                      <w:rPr>
+                        <w:rFonts w:ascii="Cambria Math" w:eastAsiaTheme="minorEastAsia" w:hAnsi="Cambria Math"/>
+                        <w:i/>
+                      </w:rPr>
+                    </m:ctrlPr>
+                  </m:dPr>
+                  <m:e>
+                    <m:sSub>
+                      <m:sSubPr>
+                        <m:ctrlPr>
+                          <w:rPr>
+                            <w:rFonts w:ascii="Cambria Math" w:eastAsiaTheme="minorEastAsia" w:hAnsi="Cambria Math"/>
+                            <w:i/>
+                          </w:rPr>
+                        </m:ctrlPr>
+                      </m:sSubPr>
+                      <m:e>
+                        <m:r>
+                          <w:rPr>
+                            <w:rFonts w:ascii="Cambria Math" w:eastAsiaTheme="minorEastAsia" w:hAnsi="Cambria Math"/>
+                          </w:rPr>
+                          <m:t>u</m:t>
+                        </m:r>
+                      </m:e>
+                      <m:sub>
+                        <m:r>
+                          <w:rPr>
+                            <w:rFonts w:ascii="Cambria Math" w:eastAsiaTheme="minorEastAsia" w:hAnsi="Cambria Math"/>
+                          </w:rPr>
+                          <m:t>0</m:t>
+                        </m:r>
+                      </m:sub>
+                    </m:sSub>
+                    <m:r>
+                      <w:rPr>
+                        <w:rFonts w:ascii="Cambria Math" w:eastAsiaTheme="minorEastAsia" w:hAnsi="Cambria Math"/>
+                      </w:rPr>
+                      <m:t xml:space="preserve">, </m:t>
+                    </m:r>
+                    <m:sSub>
+                      <m:sSubPr>
+                        <m:ctrlPr>
+                          <w:rPr>
+                            <w:rFonts w:ascii="Cambria Math" w:eastAsiaTheme="minorEastAsia" w:hAnsi="Cambria Math"/>
+                            <w:i/>
+                          </w:rPr>
+                        </m:ctrlPr>
+                      </m:sSubPr>
+                      <m:e>
+                        <m:r>
+                          <w:rPr>
+                            <w:rFonts w:ascii="Cambria Math" w:eastAsiaTheme="minorEastAsia" w:hAnsi="Cambria Math"/>
+                          </w:rPr>
+                          <m:t>u</m:t>
+                        </m:r>
+                      </m:e>
+                      <m:sub>
+                        <m:r>
+                          <w:rPr>
+                            <w:rFonts w:ascii="Cambria Math" w:eastAsiaTheme="minorEastAsia" w:hAnsi="Cambria Math"/>
+                          </w:rPr>
+                          <m:t>1</m:t>
+                        </m:r>
+                      </m:sub>
+                    </m:sSub>
+                  </m:e>
+                </m:d>
+                <m:r>
+                  <w:rPr>
+                    <w:rFonts w:ascii="Cambria Math" w:eastAsiaTheme="minorEastAsia" w:hAnsi="Cambria Math"/>
+                  </w:rPr>
+                  <m:t>+…+l</m:t>
+                </m:r>
+                <m:d>
+                  <m:dPr>
+                    <m:ctrlPr>
+                      <w:rPr>
+                        <w:rFonts w:ascii="Cambria Math" w:eastAsiaTheme="minorEastAsia" w:hAnsi="Cambria Math"/>
+                        <w:i/>
+                      </w:rPr>
+                    </m:ctrlPr>
+                  </m:dPr>
+                  <m:e>
+                    <m:sSub>
+                      <m:sSubPr>
+                        <m:ctrlPr>
+                          <w:rPr>
+                            <w:rFonts w:ascii="Cambria Math" w:eastAsiaTheme="minorEastAsia" w:hAnsi="Cambria Math"/>
+                            <w:i/>
+                          </w:rPr>
+                        </m:ctrlPr>
+                      </m:sSubPr>
+                      <m:e>
+                        <m:r>
+                          <w:rPr>
+                            <w:rFonts w:ascii="Cambria Math" w:eastAsiaTheme="minorEastAsia" w:hAnsi="Cambria Math"/>
+                          </w:rPr>
+                          <m:t>u</m:t>
+                        </m:r>
+                      </m:e>
+                      <m:sub>
+                        <m:r>
+                          <w:rPr>
+                            <w:rFonts w:ascii="Cambria Math" w:eastAsiaTheme="minorEastAsia" w:hAnsi="Cambria Math"/>
+                          </w:rPr>
+                          <m:t>k-2</m:t>
+                        </m:r>
+                      </m:sub>
+                    </m:sSub>
+                    <m:r>
+                      <w:rPr>
+                        <w:rFonts w:ascii="Cambria Math" w:eastAsiaTheme="minorEastAsia" w:hAnsi="Cambria Math"/>
+                      </w:rPr>
+                      <m:t xml:space="preserve">, </m:t>
+                    </m:r>
+                    <m:sSub>
+                      <m:sSubPr>
+                        <m:ctrlPr>
+                          <w:rPr>
+                            <w:rFonts w:ascii="Cambria Math" w:eastAsiaTheme="minorEastAsia" w:hAnsi="Cambria Math"/>
+                            <w:i/>
+                          </w:rPr>
+                        </m:ctrlPr>
+                      </m:sSubPr>
+                      <m:e>
+                        <m:r>
+                          <w:rPr>
+                            <w:rFonts w:ascii="Cambria Math" w:eastAsiaTheme="minorEastAsia" w:hAnsi="Cambria Math"/>
+                          </w:rPr>
+                          <m:t>u</m:t>
+                        </m:r>
+                      </m:e>
+                      <m:sub>
+                        <m:r>
+                          <w:rPr>
+                            <w:rFonts w:ascii="Cambria Math" w:eastAsiaTheme="minorEastAsia" w:hAnsi="Cambria Math"/>
+                          </w:rPr>
+                          <m:t>k-1</m:t>
+                        </m:r>
+                      </m:sub>
+                    </m:sSub>
+                  </m:e>
+                </m:d>
+              </m:e>
+            </m:d>
+          </m:e>
+        </m:func>
+      </m:oMath>
+      <w:r>
+        <w:rPr>
+          <w:rFonts w:eastAsiaTheme="minorEastAsia"/>
+        </w:rPr>
+        <w:t>.</w:t>
+      </w:r>
+      <w:r>
+        <w:rPr>
+          <w:rFonts w:eastAsiaTheme="minorEastAsia"/>
+        </w:rPr>
+        <w:t xml:space="preserve"> </w:t>
       </w:r>
     </w:p>
     <w:p>

</xml_diff>

<commit_message>
finish week 6 inverted session 2
</commit_message>
<xml_diff>
--- a/practice.docx
+++ b/practice.docx
@@ -40222,19 +40222,7 @@
           <w:rPr>
             <w:rFonts w:ascii="Cambria Math" w:eastAsiaTheme="minorEastAsia" w:hAnsi="Cambria Math"/>
           </w:rPr>
-          <m:t>s</m:t>
-        </m:r>
-        <m:r>
-          <w:rPr>
-            <w:rFonts w:ascii="Cambria Math" w:eastAsiaTheme="minorEastAsia" w:hAnsi="Cambria Math"/>
-          </w:rPr>
-          <m:t>⇝</m:t>
-        </m:r>
-        <m:r>
-          <w:rPr>
-            <w:rFonts w:ascii="Cambria Math" w:eastAsiaTheme="minorEastAsia" w:hAnsi="Cambria Math"/>
-          </w:rPr>
-          <m:t>v</m:t>
+          <m:t>s⇝v</m:t>
         </m:r>
       </m:oMath>
       <w:r>
@@ -40248,19 +40236,7 @@
           <w:rPr>
             <w:rFonts w:ascii="Cambria Math" w:eastAsiaTheme="minorEastAsia" w:hAnsi="Cambria Math"/>
           </w:rPr>
-          <m:t>u:s</m:t>
-        </m:r>
-        <m:r>
-          <w:rPr>
-            <w:rFonts w:ascii="Cambria Math" w:eastAsiaTheme="minorEastAsia" w:hAnsi="Cambria Math"/>
-          </w:rPr>
-          <m:t>⇝</m:t>
-        </m:r>
-        <m:r>
-          <w:rPr>
-            <w:rFonts w:ascii="Cambria Math" w:eastAsiaTheme="minorEastAsia" w:hAnsi="Cambria Math"/>
-          </w:rPr>
-          <m:t>v→u</m:t>
+          <m:t>u:s⇝v→u</m:t>
         </m:r>
       </m:oMath>
       <w:r>
@@ -40923,6 +40899,14 @@
           <w:rFonts w:eastAsiaTheme="minorEastAsia"/>
         </w:rPr>
       </w:pPr>
+    </w:p>
+    <w:p>
+      <w:pPr>
+        <w:ind w:left="0"/>
+        <w:rPr>
+          <w:rFonts w:eastAsiaTheme="minorEastAsia"/>
+        </w:rPr>
+      </w:pPr>
       <w:r>
         <w:rPr>
           <w:rFonts w:eastAsiaTheme="minorEastAsia"/>
@@ -40961,6 +40945,14 @@
         </w:rPr>
         <w:t xml:space="preserve"> changes, this implies that there is a negative weight cycle.</w:t>
       </w:r>
+    </w:p>
+    <w:p>
+      <w:pPr>
+        <w:ind w:left="0"/>
+        <w:rPr>
+          <w:rFonts w:eastAsiaTheme="minorEastAsia"/>
+        </w:rPr>
+      </w:pPr>
     </w:p>
     <w:p>
       <w:pPr>
@@ -41204,40 +41196,28 @@
           <w:rPr>
             <w:rFonts w:ascii="Cambria Math" w:eastAsiaTheme="minorEastAsia" w:hAnsi="Cambria Math"/>
           </w:rPr>
+          <m:t>s⇝u</m:t>
+        </m:r>
+      </m:oMath>
+      <w:r>
+        <w:rPr>
+          <w:rFonts w:eastAsiaTheme="minorEastAsia"/>
+        </w:rPr>
+        <w:t xml:space="preserve"> that is not simple. </w:t>
+      </w:r>
+      <w:r>
+        <w:rPr>
+          <w:rFonts w:eastAsiaTheme="minorEastAsia"/>
+        </w:rPr>
+        <w:t xml:space="preserve">And this in turn is true only if there is a negative cycle reachable from </w:t>
+      </w:r>
+      <m:oMath>
+        <m:r>
+          <w:rPr>
+            <w:rFonts w:ascii="Cambria Math" w:eastAsiaTheme="minorEastAsia" w:hAnsi="Cambria Math"/>
+          </w:rPr>
           <m:t>s</m:t>
         </m:r>
-        <m:r>
-          <w:rPr>
-            <w:rFonts w:ascii="Cambria Math" w:eastAsiaTheme="minorEastAsia" w:hAnsi="Cambria Math"/>
-          </w:rPr>
-          <m:t>⇝</m:t>
-        </m:r>
-        <m:r>
-          <w:rPr>
-            <w:rFonts w:ascii="Cambria Math" w:eastAsiaTheme="minorEastAsia" w:hAnsi="Cambria Math"/>
-          </w:rPr>
-          <m:t>u</m:t>
-        </m:r>
-      </m:oMath>
-      <w:r>
-        <w:rPr>
-          <w:rFonts w:eastAsiaTheme="minorEastAsia"/>
-        </w:rPr>
-        <w:t xml:space="preserve"> that is not simple. </w:t>
-      </w:r>
-      <w:r>
-        <w:rPr>
-          <w:rFonts w:eastAsiaTheme="minorEastAsia"/>
-        </w:rPr>
-        <w:t xml:space="preserve">And this in turn is true only if there is a negative cycle reachable from </w:t>
-      </w:r>
-      <m:oMath>
-        <m:r>
-          <w:rPr>
-            <w:rFonts w:ascii="Cambria Math" w:eastAsiaTheme="minorEastAsia" w:hAnsi="Cambria Math"/>
-          </w:rPr>
-          <m:t>s</m:t>
-        </m:r>
       </m:oMath>
       <w:r>
         <w:rPr>
@@ -41245,6 +41225,14 @@
         </w:rPr>
         <w:t>.</w:t>
       </w:r>
+    </w:p>
+    <w:p>
+      <w:pPr>
+        <w:ind w:left="0"/>
+        <w:rPr>
+          <w:rFonts w:eastAsiaTheme="minorEastAsia"/>
+        </w:rPr>
+      </w:pPr>
     </w:p>
     <w:p>
       <w:pPr>
@@ -41365,6 +41353,14 @@
         </w:rPr>
         <w:t>.</w:t>
       </w:r>
+    </w:p>
+    <w:p>
+      <w:pPr>
+        <w:ind w:left="0"/>
+        <w:rPr>
+          <w:rFonts w:eastAsiaTheme="minorEastAsia"/>
+        </w:rPr>
+      </w:pPr>
     </w:p>
     <w:p>
       <w:pPr>
@@ -41651,7 +41647,73 @@
         <w:rPr>
           <w:rFonts w:eastAsiaTheme="minorEastAsia"/>
         </w:rPr>
-        <w:t xml:space="preserve">. </w:t>
+        <w:t xml:space="preserve">, where </w:t>
+      </w:r>
+      <m:oMath>
+        <m:sSub>
+          <m:sSubPr>
+            <m:ctrlPr>
+              <w:rPr>
+                <w:rFonts w:ascii="Cambria Math" w:eastAsiaTheme="minorEastAsia" w:hAnsi="Cambria Math"/>
+                <w:i/>
+              </w:rPr>
+            </m:ctrlPr>
+          </m:sSubPr>
+          <m:e>
+            <m:r>
+              <w:rPr>
+                <w:rFonts w:ascii="Cambria Math" w:eastAsiaTheme="minorEastAsia" w:hAnsi="Cambria Math"/>
+              </w:rPr>
+              <m:t>u</m:t>
+            </m:r>
+          </m:e>
+          <m:sub>
+            <m:r>
+              <w:rPr>
+                <w:rFonts w:ascii="Cambria Math" w:eastAsiaTheme="minorEastAsia" w:hAnsi="Cambria Math"/>
+              </w:rPr>
+              <m:t>0</m:t>
+            </m:r>
+          </m:sub>
+        </m:sSub>
+        <m:r>
+          <w:rPr>
+            <w:rFonts w:ascii="Cambria Math" w:eastAsiaTheme="minorEastAsia" w:hAnsi="Cambria Math"/>
+          </w:rPr>
+          <m:t>=</m:t>
+        </m:r>
+        <m:sSub>
+          <m:sSubPr>
+            <m:ctrlPr>
+              <w:rPr>
+                <w:rFonts w:ascii="Cambria Math" w:eastAsiaTheme="minorEastAsia" w:hAnsi="Cambria Math"/>
+                <w:i/>
+              </w:rPr>
+            </m:ctrlPr>
+          </m:sSubPr>
+          <m:e>
+            <m:r>
+              <w:rPr>
+                <w:rFonts w:ascii="Cambria Math" w:eastAsiaTheme="minorEastAsia" w:hAnsi="Cambria Math"/>
+              </w:rPr>
+              <m:t>u</m:t>
+            </m:r>
+          </m:e>
+          <m:sub>
+            <m:r>
+              <w:rPr>
+                <w:rFonts w:ascii="Cambria Math" w:eastAsiaTheme="minorEastAsia" w:hAnsi="Cambria Math"/>
+              </w:rPr>
+              <m:t>k</m:t>
+            </m:r>
+          </m:sub>
+        </m:sSub>
+      </m:oMath>
+      <w:r>
+        <w:rPr>
+          <w:rFonts w:eastAsiaTheme="minorEastAsia"/>
+        </w:rPr>
+        <w:t>.</w:t>
       </w:r>
     </w:p>
     <w:p>
@@ -41661,63 +41723,430 @@
           <w:rFonts w:eastAsiaTheme="minorEastAsia"/>
         </w:rPr>
       </w:pPr>
-      <w:r>
-        <w:rPr>
-          <w:rFonts w:eastAsiaTheme="minorEastAsia"/>
-        </w:rPr>
-        <w:t xml:space="preserve">Proof idea: </w:t>
-      </w:r>
-      <w:r>
-        <w:rPr>
-          <w:rFonts w:eastAsiaTheme="minorEastAsia"/>
-        </w:rPr>
-        <w:t xml:space="preserve">suppose we have a path </w:t>
-      </w:r>
-      <m:oMath>
-        <m:d>
-          <m:dPr>
-            <m:begChr m:val="〈"/>
-            <m:endChr m:val="〉"/>
+    </w:p>
+    <w:p>
+      <w:pPr>
+        <w:ind w:left="0"/>
+        <w:rPr>
+          <w:rFonts w:eastAsiaTheme="minorEastAsia"/>
+        </w:rPr>
+      </w:pPr>
+      <w:r>
+        <w:rPr>
+          <w:rFonts w:eastAsiaTheme="minorEastAsia"/>
+        </w:rPr>
+        <w:t xml:space="preserve">Proof idea: we know that </w:t>
+      </w:r>
+      <m:oMath>
+        <m:nary>
+          <m:naryPr>
+            <m:chr m:val="∑"/>
+            <m:limLoc m:val="undOvr"/>
             <m:ctrlPr>
               <w:rPr>
                 <w:rFonts w:ascii="Cambria Math" w:eastAsiaTheme="minorEastAsia" w:hAnsi="Cambria Math"/>
                 <w:i/>
               </w:rPr>
             </m:ctrlPr>
-          </m:dPr>
+          </m:naryPr>
+          <m:sub>
+            <m:r>
+              <w:rPr>
+                <w:rFonts w:ascii="Cambria Math" w:eastAsiaTheme="minorEastAsia" w:hAnsi="Cambria Math"/>
+              </w:rPr>
+              <m:t>i=1</m:t>
+            </m:r>
+          </m:sub>
+          <m:sup>
+            <m:r>
+              <w:rPr>
+                <w:rFonts w:ascii="Cambria Math" w:eastAsiaTheme="minorEastAsia" w:hAnsi="Cambria Math"/>
+              </w:rPr>
+              <m:t>k</m:t>
+            </m:r>
+          </m:sup>
           <m:e>
-            <m:sSub>
-              <m:sSubPr>
+            <m:r>
+              <w:rPr>
+                <w:rFonts w:ascii="Cambria Math" w:eastAsiaTheme="minorEastAsia" w:hAnsi="Cambria Math"/>
+              </w:rPr>
+              <m:t>l</m:t>
+            </m:r>
+            <m:d>
+              <m:dPr>
                 <m:ctrlPr>
                   <w:rPr>
                     <w:rFonts w:ascii="Cambria Math" w:eastAsiaTheme="minorEastAsia" w:hAnsi="Cambria Math"/>
                     <w:i/>
                   </w:rPr>
                 </m:ctrlPr>
-              </m:sSubPr>
+              </m:dPr>
               <m:e>
+                <m:sSub>
+                  <m:sSubPr>
+                    <m:ctrlPr>
+                      <w:rPr>
+                        <w:rFonts w:ascii="Cambria Math" w:eastAsiaTheme="minorEastAsia" w:hAnsi="Cambria Math"/>
+                        <w:i/>
+                      </w:rPr>
+                    </m:ctrlPr>
+                  </m:sSubPr>
+                  <m:e>
+                    <m:r>
+                      <w:rPr>
+                        <w:rFonts w:ascii="Cambria Math" w:eastAsiaTheme="minorEastAsia" w:hAnsi="Cambria Math"/>
+                      </w:rPr>
+                      <m:t>u</m:t>
+                    </m:r>
+                  </m:e>
+                  <m:sub>
+                    <m:r>
+                      <w:rPr>
+                        <w:rFonts w:ascii="Cambria Math" w:eastAsiaTheme="minorEastAsia" w:hAnsi="Cambria Math"/>
+                      </w:rPr>
+                      <m:t>i-1</m:t>
+                    </m:r>
+                  </m:sub>
+                </m:sSub>
                 <m:r>
                   <w:rPr>
                     <w:rFonts w:ascii="Cambria Math" w:eastAsiaTheme="minorEastAsia" w:hAnsi="Cambria Math"/>
                   </w:rPr>
-                  <m:t>u</m:t>
+                  <m:t xml:space="preserve">, </m:t>
                 </m:r>
+                <m:sSub>
+                  <m:sSubPr>
+                    <m:ctrlPr>
+                      <w:rPr>
+                        <w:rFonts w:ascii="Cambria Math" w:eastAsiaTheme="minorEastAsia" w:hAnsi="Cambria Math"/>
+                        <w:i/>
+                      </w:rPr>
+                    </m:ctrlPr>
+                  </m:sSubPr>
+                  <m:e>
+                    <m:r>
+                      <w:rPr>
+                        <w:rFonts w:ascii="Cambria Math" w:eastAsiaTheme="minorEastAsia" w:hAnsi="Cambria Math"/>
+                      </w:rPr>
+                      <m:t>u</m:t>
+                    </m:r>
+                  </m:e>
+                  <m:sub>
+                    <m:r>
+                      <w:rPr>
+                        <w:rFonts w:ascii="Cambria Math" w:eastAsiaTheme="minorEastAsia" w:hAnsi="Cambria Math"/>
+                      </w:rPr>
+                      <m:t>i</m:t>
+                    </m:r>
+                  </m:sub>
+                </m:sSub>
               </m:e>
-              <m:sub>
-                <m:r>
-                  <w:rPr>
-                    <w:rFonts w:ascii="Cambria Math" w:eastAsiaTheme="minorEastAsia" w:hAnsi="Cambria Math"/>
-                  </w:rPr>
-                  <m:t>o</m:t>
-                </m:r>
-              </m:sub>
-            </m:sSub>
-            <m:r>
-              <w:rPr>
-                <w:rFonts w:ascii="Cambria Math" w:eastAsiaTheme="minorEastAsia" w:hAnsi="Cambria Math"/>
-              </w:rPr>
-              <m:t xml:space="preserve">, </m:t>
-            </m:r>
+            </m:d>
+          </m:e>
+        </m:nary>
+        <m:r>
+          <w:rPr>
+            <w:rFonts w:ascii="Cambria Math" w:eastAsiaTheme="minorEastAsia" w:hAnsi="Cambria Math"/>
+          </w:rPr>
+          <m:t>&lt;0</m:t>
+        </m:r>
+      </m:oMath>
+      <w:r>
+        <w:rPr>
+          <w:rFonts w:eastAsiaTheme="minorEastAsia"/>
+        </w:rPr>
+        <w:t>.</w:t>
+      </w:r>
+    </w:p>
+    <w:p>
+      <w:pPr>
+        <w:ind w:left="0"/>
+        <w:rPr>
+          <w:rFonts w:eastAsiaTheme="minorEastAsia"/>
+        </w:rPr>
+      </w:pPr>
+    </w:p>
+    <w:p>
+      <w:pPr>
+        <w:ind w:left="0"/>
+        <w:rPr>
+          <w:rFonts w:eastAsiaTheme="minorEastAsia"/>
+        </w:rPr>
+      </w:pPr>
+      <w:r>
+        <w:rPr>
+          <w:rFonts w:eastAsiaTheme="minorEastAsia"/>
+        </w:rPr>
+        <w:lastRenderedPageBreak/>
+        <w:t xml:space="preserve">Assume, for the purpose of contradiction, that no </w:t>
+      </w:r>
+      <m:oMath>
+        <m:r>
+          <w:rPr>
+            <w:rFonts w:ascii="Cambria Math" w:eastAsiaTheme="minorEastAsia" w:hAnsi="Cambria Math"/>
+          </w:rPr>
+          <m:t>dist</m:t>
+        </m:r>
+        <m:d>
+          <m:dPr>
+            <m:ctrlPr>
+              <w:rPr>
+                <w:rFonts w:ascii="Cambria Math" w:eastAsiaTheme="minorEastAsia" w:hAnsi="Cambria Math"/>
+                <w:i/>
+              </w:rPr>
+            </m:ctrlPr>
+          </m:dPr>
+          <m:e>
+            <m:r>
+              <w:rPr>
+                <w:rFonts w:ascii="Cambria Math" w:eastAsiaTheme="minorEastAsia" w:hAnsi="Cambria Math"/>
+              </w:rPr>
+              <m:t>u</m:t>
+            </m:r>
+          </m:e>
+        </m:d>
+      </m:oMath>
+      <w:r>
+        <w:rPr>
+          <w:rFonts w:eastAsiaTheme="minorEastAsia"/>
+        </w:rPr>
+        <w:t xml:space="preserve"> changed in the </w:t>
+      </w:r>
+      <w:r>
+        <w:rPr>
+          <w:rFonts w:eastAsiaTheme="minorEastAsia"/>
+        </w:rPr>
+        <w:t>additional</w:t>
+      </w:r>
+      <w:r>
+        <w:rPr>
+          <w:rFonts w:eastAsiaTheme="minorEastAsia"/>
+        </w:rPr>
+        <w:t xml:space="preserve"> round of </w:t>
+      </w:r>
+      <m:oMath>
+        <m:r>
+          <w:rPr>
+            <w:rFonts w:ascii="Cambria Math" w:eastAsiaTheme="minorEastAsia" w:hAnsi="Cambria Math"/>
+          </w:rPr>
+          <m:t>update</m:t>
+        </m:r>
+        <m:d>
+          <m:dPr>
+            <m:ctrlPr>
+              <w:rPr>
+                <w:rFonts w:ascii="Cambria Math" w:eastAsiaTheme="minorEastAsia" w:hAnsi="Cambria Math"/>
+                <w:i/>
+              </w:rPr>
+            </m:ctrlPr>
+          </m:dPr>
+          <m:e>
+            <m:r>
+              <w:rPr>
+                <w:rFonts w:ascii="Cambria Math" w:eastAsiaTheme="minorEastAsia" w:hAnsi="Cambria Math"/>
+              </w:rPr>
+              <m:t>⋅</m:t>
+            </m:r>
+          </m:e>
+        </m:d>
+      </m:oMath>
+      <w:r>
+        <w:rPr>
+          <w:rFonts w:eastAsiaTheme="minorEastAsia"/>
+        </w:rPr>
+        <w:t xml:space="preserve">’s, for any </w:t>
+      </w:r>
+      <m:oMath>
+        <m:r>
+          <w:rPr>
+            <w:rFonts w:ascii="Cambria Math" w:eastAsiaTheme="minorEastAsia" w:hAnsi="Cambria Math"/>
+          </w:rPr>
+          <m:t>u∈V</m:t>
+        </m:r>
+      </m:oMath>
+      <w:r>
+        <w:rPr>
+          <w:rFonts w:eastAsiaTheme="minorEastAsia"/>
+        </w:rPr>
+        <w:t xml:space="preserve">. Now consider the vertices </w:t>
+      </w:r>
+      <m:oMath>
+        <m:sSub>
+          <m:sSubPr>
+            <m:ctrlPr>
+              <w:rPr>
+                <w:rFonts w:ascii="Cambria Math" w:eastAsiaTheme="minorEastAsia" w:hAnsi="Cambria Math"/>
+                <w:i/>
+              </w:rPr>
+            </m:ctrlPr>
+          </m:sSubPr>
+          <m:e>
+            <m:r>
+              <w:rPr>
+                <w:rFonts w:ascii="Cambria Math" w:eastAsiaTheme="minorEastAsia" w:hAnsi="Cambria Math"/>
+              </w:rPr>
+              <m:t>u</m:t>
+            </m:r>
+          </m:e>
+          <m:sub>
+            <m:r>
+              <w:rPr>
+                <w:rFonts w:ascii="Cambria Math" w:eastAsiaTheme="minorEastAsia" w:hAnsi="Cambria Math"/>
+              </w:rPr>
+              <m:t>0</m:t>
+            </m:r>
+          </m:sub>
+        </m:sSub>
+        <m:r>
+          <w:rPr>
+            <w:rFonts w:ascii="Cambria Math" w:eastAsiaTheme="minorEastAsia" w:hAnsi="Cambria Math"/>
+          </w:rPr>
+          <m:t xml:space="preserve">, …, </m:t>
+        </m:r>
+        <m:sSub>
+          <m:sSubPr>
+            <m:ctrlPr>
+              <w:rPr>
+                <w:rFonts w:ascii="Cambria Math" w:eastAsiaTheme="minorEastAsia" w:hAnsi="Cambria Math"/>
+                <w:i/>
+              </w:rPr>
+            </m:ctrlPr>
+          </m:sSubPr>
+          <m:e>
+            <m:r>
+              <w:rPr>
+                <w:rFonts w:ascii="Cambria Math" w:eastAsiaTheme="minorEastAsia" w:hAnsi="Cambria Math"/>
+              </w:rPr>
+              <m:t>u</m:t>
+            </m:r>
+          </m:e>
+          <m:sub>
+            <m:r>
+              <w:rPr>
+                <w:rFonts w:ascii="Cambria Math" w:eastAsiaTheme="minorEastAsia" w:hAnsi="Cambria Math"/>
+              </w:rPr>
+              <m:t>k-1</m:t>
+            </m:r>
+          </m:sub>
+        </m:sSub>
+        <m:r>
+          <w:rPr>
+            <w:rFonts w:ascii="Cambria Math" w:eastAsiaTheme="minorEastAsia" w:hAnsi="Cambria Math"/>
+          </w:rPr>
+          <m:t xml:space="preserve">, </m:t>
+        </m:r>
+        <m:sSub>
+          <m:sSubPr>
+            <m:ctrlPr>
+              <w:rPr>
+                <w:rFonts w:ascii="Cambria Math" w:eastAsiaTheme="minorEastAsia" w:hAnsi="Cambria Math"/>
+                <w:i/>
+              </w:rPr>
+            </m:ctrlPr>
+          </m:sSubPr>
+          <m:e>
+            <m:r>
+              <w:rPr>
+                <w:rFonts w:ascii="Cambria Math" w:eastAsiaTheme="minorEastAsia" w:hAnsi="Cambria Math"/>
+              </w:rPr>
+              <m:t>u</m:t>
+            </m:r>
+          </m:e>
+          <m:sub>
+            <m:r>
+              <w:rPr>
+                <w:rFonts w:ascii="Cambria Math" w:eastAsiaTheme="minorEastAsia" w:hAnsi="Cambria Math"/>
+              </w:rPr>
+              <m:t>k</m:t>
+            </m:r>
+          </m:sub>
+        </m:sSub>
+      </m:oMath>
+      <w:r>
+        <w:rPr>
+          <w:rFonts w:eastAsiaTheme="minorEastAsia"/>
+        </w:rPr>
+        <w:t xml:space="preserve"> in the negative weight cycle above.</w:t>
+      </w:r>
+    </w:p>
+    <w:p>
+      <w:pPr>
+        <w:ind w:left="0"/>
+        <w:rPr>
+          <w:rFonts w:eastAsiaTheme="minorEastAsia"/>
+        </w:rPr>
+      </w:pPr>
+    </w:p>
+    <w:p>
+      <w:pPr>
+        <w:ind w:left="0"/>
+        <w:rPr>
+          <w:rFonts w:eastAsiaTheme="minorEastAsia"/>
+        </w:rPr>
+      </w:pPr>
+      <w:r>
+        <w:rPr>
+          <w:rFonts w:eastAsiaTheme="minorEastAsia"/>
+        </w:rPr>
+        <w:t xml:space="preserve">We first </w:t>
+      </w:r>
+      <w:r>
+        <w:rPr>
+          <w:rFonts w:eastAsiaTheme="minorEastAsia"/>
+        </w:rPr>
+        <w:t>observe</w:t>
+      </w:r>
+      <w:r>
+        <w:rPr>
+          <w:rFonts w:eastAsiaTheme="minorEastAsia"/>
+        </w:rPr>
+        <w:t xml:space="preserve"> for all </w:t>
+      </w:r>
+      <m:oMath>
+        <m:sSub>
+          <m:sSubPr>
+            <m:ctrlPr>
+              <w:rPr>
+                <w:rFonts w:ascii="Cambria Math" w:eastAsiaTheme="minorEastAsia" w:hAnsi="Cambria Math"/>
+                <w:i/>
+              </w:rPr>
+            </m:ctrlPr>
+          </m:sSubPr>
+          <m:e>
+            <m:r>
+              <w:rPr>
+                <w:rFonts w:ascii="Cambria Math" w:eastAsiaTheme="minorEastAsia" w:hAnsi="Cambria Math"/>
+              </w:rPr>
+              <m:t>u</m:t>
+            </m:r>
+          </m:e>
+          <m:sub>
+            <m:r>
+              <w:rPr>
+                <w:rFonts w:ascii="Cambria Math" w:eastAsiaTheme="minorEastAsia" w:hAnsi="Cambria Math"/>
+              </w:rPr>
+              <m:t>i</m:t>
+            </m:r>
+          </m:sub>
+        </m:sSub>
+        <m:r>
+          <w:rPr>
+            <w:rFonts w:ascii="Cambria Math" w:eastAsiaTheme="minorEastAsia" w:hAnsi="Cambria Math"/>
+          </w:rPr>
+          <m:t>∈</m:t>
+        </m:r>
+        <m:d>
+          <m:dPr>
+            <m:begChr m:val="{"/>
+            <m:endChr m:val="}"/>
+            <m:ctrlPr>
+              <w:rPr>
+                <w:rFonts w:ascii="Cambria Math" w:eastAsiaTheme="minorEastAsia" w:hAnsi="Cambria Math"/>
+                <w:i/>
+              </w:rPr>
+            </m:ctrlPr>
+          </m:dPr>
+          <m:e>
             <m:sSub>
               <m:sSubPr>
                 <m:ctrlPr>
@@ -41750,232 +42179,6 @@
               </w:rPr>
               <m:t xml:space="preserve">, …, </m:t>
             </m:r>
-            <m:sSub>
-              <m:sSubPr>
-                <m:ctrlPr>
-                  <w:rPr>
-                    <w:rFonts w:ascii="Cambria Math" w:eastAsiaTheme="minorEastAsia" w:hAnsi="Cambria Math"/>
-                    <w:i/>
-                  </w:rPr>
-                </m:ctrlPr>
-              </m:sSubPr>
-              <m:e>
-                <m:r>
-                  <w:rPr>
-                    <w:rFonts w:ascii="Cambria Math" w:eastAsiaTheme="minorEastAsia" w:hAnsi="Cambria Math"/>
-                  </w:rPr>
-                  <m:t>u</m:t>
-                </m:r>
-              </m:e>
-              <m:sub>
-                <m:r>
-                  <w:rPr>
-                    <w:rFonts w:ascii="Cambria Math" w:eastAsiaTheme="minorEastAsia" w:hAnsi="Cambria Math"/>
-                  </w:rPr>
-                  <m:t>k-1</m:t>
-                </m:r>
-              </m:sub>
-            </m:sSub>
-          </m:e>
-        </m:d>
-      </m:oMath>
-      <w:r>
-        <w:rPr>
-          <w:rFonts w:eastAsiaTheme="minorEastAsia"/>
-        </w:rPr>
-        <w:t xml:space="preserve">. And we start with some </w:t>
-      </w:r>
-      <m:oMath>
-        <m:r>
-          <w:rPr>
-            <w:rFonts w:ascii="Cambria Math" w:eastAsiaTheme="minorEastAsia" w:hAnsi="Cambria Math"/>
-          </w:rPr>
-          <m:t>dist</m:t>
-        </m:r>
-        <m:d>
-          <m:dPr>
-            <m:ctrlPr>
-              <w:rPr>
-                <w:rFonts w:ascii="Cambria Math" w:eastAsiaTheme="minorEastAsia" w:hAnsi="Cambria Math"/>
-                <w:i/>
-              </w:rPr>
-            </m:ctrlPr>
-          </m:dPr>
-          <m:e>
-            <m:r>
-              <w:rPr>
-                <w:rFonts w:ascii="Cambria Math" w:eastAsiaTheme="minorEastAsia" w:hAnsi="Cambria Math"/>
-              </w:rPr>
-              <m:t>⋅</m:t>
-            </m:r>
-          </m:e>
-        </m:d>
-      </m:oMath>
-      <w:r>
-        <w:rPr>
-          <w:rFonts w:eastAsiaTheme="minorEastAsia"/>
-        </w:rPr>
-        <w:t xml:space="preserve"> value for each </w:t>
-      </w:r>
-      <m:oMath>
-        <m:sSub>
-          <m:sSubPr>
-            <m:ctrlPr>
-              <w:rPr>
-                <w:rFonts w:ascii="Cambria Math" w:eastAsiaTheme="minorEastAsia" w:hAnsi="Cambria Math"/>
-                <w:i/>
-              </w:rPr>
-            </m:ctrlPr>
-          </m:sSubPr>
-          <m:e>
-            <m:r>
-              <w:rPr>
-                <w:rFonts w:ascii="Cambria Math" w:eastAsiaTheme="minorEastAsia" w:hAnsi="Cambria Math"/>
-              </w:rPr>
-              <m:t>u</m:t>
-            </m:r>
-          </m:e>
-          <m:sub>
-            <m:r>
-              <w:rPr>
-                <w:rFonts w:ascii="Cambria Math" w:eastAsiaTheme="minorEastAsia" w:hAnsi="Cambria Math"/>
-              </w:rPr>
-              <m:t>i</m:t>
-            </m:r>
-          </m:sub>
-        </m:sSub>
-      </m:oMath>
-      <w:r>
-        <w:rPr>
-          <w:rFonts w:eastAsiaTheme="minorEastAsia"/>
-        </w:rPr>
-        <w:t xml:space="preserve">. Now suppose the edges in that path have </w:t>
-      </w:r>
-      <m:oMath>
-        <m:r>
-          <w:rPr>
-            <w:rFonts w:ascii="Cambria Math" w:eastAsiaTheme="minorEastAsia" w:hAnsi="Cambria Math"/>
-          </w:rPr>
-          <m:t>update</m:t>
-        </m:r>
-        <m:d>
-          <m:dPr>
-            <m:ctrlPr>
-              <w:rPr>
-                <w:rFonts w:ascii="Cambria Math" w:eastAsiaTheme="minorEastAsia" w:hAnsi="Cambria Math"/>
-                <w:i/>
-              </w:rPr>
-            </m:ctrlPr>
-          </m:dPr>
-          <m:e>
-            <m:r>
-              <w:rPr>
-                <w:rFonts w:ascii="Cambria Math" w:eastAsiaTheme="minorEastAsia" w:hAnsi="Cambria Math"/>
-              </w:rPr>
-              <m:t>⋅</m:t>
-            </m:r>
-          </m:e>
-        </m:d>
-      </m:oMath>
-      <w:r>
-        <w:rPr>
-          <w:rFonts w:eastAsiaTheme="minorEastAsia"/>
-        </w:rPr>
-        <w:t xml:space="preserve"> invoked on them in order. </w:t>
-      </w:r>
-      <w:r>
-        <w:rPr>
-          <w:rFonts w:eastAsiaTheme="minorEastAsia"/>
-        </w:rPr>
-        <w:t xml:space="preserve">Then, at the end of that round of invocations to </w:t>
-      </w:r>
-      <m:oMath>
-        <m:r>
-          <w:rPr>
-            <w:rFonts w:ascii="Cambria Math" w:eastAsiaTheme="minorEastAsia" w:hAnsi="Cambria Math"/>
-          </w:rPr>
-          <m:t>update</m:t>
-        </m:r>
-        <m:d>
-          <m:dPr>
-            <m:ctrlPr>
-              <w:rPr>
-                <w:rFonts w:ascii="Cambria Math" w:eastAsiaTheme="minorEastAsia" w:hAnsi="Cambria Math"/>
-                <w:i/>
-              </w:rPr>
-            </m:ctrlPr>
-          </m:dPr>
-          <m:e>
-            <m:r>
-              <w:rPr>
-                <w:rFonts w:ascii="Cambria Math" w:eastAsiaTheme="minorEastAsia" w:hAnsi="Cambria Math"/>
-              </w:rPr>
-              <m:t>⋅</m:t>
-            </m:r>
-          </m:e>
-        </m:d>
-      </m:oMath>
-      <w:r>
-        <w:rPr>
-          <w:rFonts w:eastAsiaTheme="minorEastAsia"/>
-        </w:rPr>
-        <w:t xml:space="preserve">, </w:t>
-      </w:r>
-      <m:oMath>
-        <m:r>
-          <w:rPr>
-            <w:rFonts w:ascii="Cambria Math" w:eastAsiaTheme="minorEastAsia" w:hAnsi="Cambria Math"/>
-          </w:rPr>
-          <m:t>dis</m:t>
-        </m:r>
-        <m:sSup>
-          <m:sSupPr>
-            <m:ctrlPr>
-              <w:rPr>
-                <w:rFonts w:ascii="Cambria Math" w:eastAsiaTheme="minorEastAsia" w:hAnsi="Cambria Math"/>
-                <w:i/>
-              </w:rPr>
-            </m:ctrlPr>
-          </m:sSupPr>
-          <m:e>
-            <m:r>
-              <w:rPr>
-                <w:rFonts w:ascii="Cambria Math" w:eastAsiaTheme="minorEastAsia" w:hAnsi="Cambria Math"/>
-              </w:rPr>
-              <m:t>t</m:t>
-            </m:r>
-          </m:e>
-          <m:sup>
-            <m:d>
-              <m:dPr>
-                <m:ctrlPr>
-                  <w:rPr>
-                    <w:rFonts w:ascii="Cambria Math" w:eastAsiaTheme="minorEastAsia" w:hAnsi="Cambria Math"/>
-                    <w:i/>
-                  </w:rPr>
-                </m:ctrlPr>
-              </m:dPr>
-              <m:e>
-                <m:r>
-                  <w:rPr>
-                    <w:rFonts w:ascii="Cambria Math" w:eastAsiaTheme="minorEastAsia" w:hAnsi="Cambria Math"/>
-                  </w:rPr>
-                  <m:t>new</m:t>
-                </m:r>
-              </m:e>
-            </m:d>
-          </m:sup>
-        </m:sSup>
-        <m:d>
-          <m:dPr>
-            <m:ctrlPr>
-              <w:rPr>
-                <w:rFonts w:ascii="Cambria Math" w:eastAsiaTheme="minorEastAsia" w:hAnsi="Cambria Math"/>
-                <w:i/>
-              </w:rPr>
-            </m:ctrlPr>
-          </m:dPr>
-          <m:e>
             <m:sSub>
               <m:sSubPr>
                 <m:ctrlPr>
@@ -42004,31 +42207,2120 @@
             </m:sSub>
           </m:e>
         </m:d>
-        <m:r>
-          <w:rPr>
-            <w:rFonts w:ascii="Cambria Math" w:eastAsiaTheme="minorEastAsia" w:hAnsi="Cambria Math"/>
-          </w:rPr>
-          <m:t>≤</m:t>
-        </m:r>
-        <m:func>
-          <m:funcPr>
+      </m:oMath>
+      <w:r>
+        <w:rPr>
+          <w:rFonts w:eastAsiaTheme="minorEastAsia"/>
+        </w:rPr>
+        <w:t xml:space="preserve">, it is true that: </w:t>
+      </w:r>
+      <m:oMath>
+        <m:r>
+          <w:rPr>
+            <w:rFonts w:ascii="Cambria Math" w:eastAsiaTheme="minorEastAsia" w:hAnsi="Cambria Math"/>
+          </w:rPr>
+          <m:t>dist</m:t>
+        </m:r>
+        <m:d>
+          <m:dPr>
             <m:ctrlPr>
               <w:rPr>
                 <w:rFonts w:ascii="Cambria Math" w:eastAsiaTheme="minorEastAsia" w:hAnsi="Cambria Math"/>
+                <w:i/>
               </w:rPr>
             </m:ctrlPr>
-          </m:funcPr>
-          <m:fName>
-            <m:r>
-              <m:rPr>
-                <m:sty m:val="p"/>
-              </m:rPr>
-              <w:rPr>
-                <w:rFonts w:ascii="Cambria Math" w:eastAsiaTheme="minorEastAsia" w:hAnsi="Cambria Math"/>
-              </w:rPr>
-              <m:t>min</m:t>
-            </m:r>
-          </m:fName>
+          </m:dPr>
+          <m:e>
+            <m:sSub>
+              <m:sSubPr>
+                <m:ctrlPr>
+                  <w:rPr>
+                    <w:rFonts w:ascii="Cambria Math" w:eastAsiaTheme="minorEastAsia" w:hAnsi="Cambria Math"/>
+                    <w:i/>
+                  </w:rPr>
+                </m:ctrlPr>
+              </m:sSubPr>
+              <m:e>
+                <m:r>
+                  <w:rPr>
+                    <w:rFonts w:ascii="Cambria Math" w:eastAsiaTheme="minorEastAsia" w:hAnsi="Cambria Math"/>
+                  </w:rPr>
+                  <m:t>u</m:t>
+                </m:r>
+              </m:e>
+              <m:sub>
+                <m:r>
+                  <w:rPr>
+                    <w:rFonts w:ascii="Cambria Math" w:eastAsiaTheme="minorEastAsia" w:hAnsi="Cambria Math"/>
+                  </w:rPr>
+                  <m:t>i</m:t>
+                </m:r>
+              </m:sub>
+            </m:sSub>
+          </m:e>
+        </m:d>
+        <m:r>
+          <w:rPr>
+            <w:rFonts w:ascii="Cambria Math" w:eastAsiaTheme="minorEastAsia" w:hAnsi="Cambria Math"/>
+          </w:rPr>
+          <m:t>≤dist</m:t>
+        </m:r>
+        <m:d>
+          <m:dPr>
+            <m:ctrlPr>
+              <w:rPr>
+                <w:rFonts w:ascii="Cambria Math" w:eastAsiaTheme="minorEastAsia" w:hAnsi="Cambria Math"/>
+                <w:i/>
+              </w:rPr>
+            </m:ctrlPr>
+          </m:dPr>
+          <m:e>
+            <m:sSub>
+              <m:sSubPr>
+                <m:ctrlPr>
+                  <w:rPr>
+                    <w:rFonts w:ascii="Cambria Math" w:eastAsiaTheme="minorEastAsia" w:hAnsi="Cambria Math"/>
+                    <w:i/>
+                  </w:rPr>
+                </m:ctrlPr>
+              </m:sSubPr>
+              <m:e>
+                <m:r>
+                  <w:rPr>
+                    <w:rFonts w:ascii="Cambria Math" w:eastAsiaTheme="minorEastAsia" w:hAnsi="Cambria Math"/>
+                  </w:rPr>
+                  <m:t>u</m:t>
+                </m:r>
+              </m:e>
+              <m:sub>
+                <m:r>
+                  <w:rPr>
+                    <w:rFonts w:ascii="Cambria Math" w:eastAsiaTheme="minorEastAsia" w:hAnsi="Cambria Math"/>
+                  </w:rPr>
+                  <m:t>i-1</m:t>
+                </m:r>
+              </m:sub>
+            </m:sSub>
+          </m:e>
+        </m:d>
+        <m:r>
+          <w:rPr>
+            <w:rFonts w:ascii="Cambria Math" w:eastAsiaTheme="minorEastAsia" w:hAnsi="Cambria Math"/>
+          </w:rPr>
+          <m:t>+l</m:t>
+        </m:r>
+        <m:d>
+          <m:dPr>
+            <m:ctrlPr>
+              <w:rPr>
+                <w:rFonts w:ascii="Cambria Math" w:eastAsiaTheme="minorEastAsia" w:hAnsi="Cambria Math"/>
+                <w:i/>
+              </w:rPr>
+            </m:ctrlPr>
+          </m:dPr>
+          <m:e>
+            <m:sSub>
+              <m:sSubPr>
+                <m:ctrlPr>
+                  <w:rPr>
+                    <w:rFonts w:ascii="Cambria Math" w:eastAsiaTheme="minorEastAsia" w:hAnsi="Cambria Math"/>
+                    <w:i/>
+                  </w:rPr>
+                </m:ctrlPr>
+              </m:sSubPr>
+              <m:e>
+                <m:r>
+                  <w:rPr>
+                    <w:rFonts w:ascii="Cambria Math" w:eastAsiaTheme="minorEastAsia" w:hAnsi="Cambria Math"/>
+                  </w:rPr>
+                  <m:t>u</m:t>
+                </m:r>
+              </m:e>
+              <m:sub>
+                <m:r>
+                  <w:rPr>
+                    <w:rFonts w:ascii="Cambria Math" w:eastAsiaTheme="minorEastAsia" w:hAnsi="Cambria Math"/>
+                  </w:rPr>
+                  <m:t>i-1</m:t>
+                </m:r>
+              </m:sub>
+            </m:sSub>
+            <m:r>
+              <w:rPr>
+                <w:rFonts w:ascii="Cambria Math" w:eastAsiaTheme="minorEastAsia" w:hAnsi="Cambria Math"/>
+              </w:rPr>
+              <m:t xml:space="preserve">, </m:t>
+            </m:r>
+            <m:sSub>
+              <m:sSubPr>
+                <m:ctrlPr>
+                  <w:rPr>
+                    <w:rFonts w:ascii="Cambria Math" w:eastAsiaTheme="minorEastAsia" w:hAnsi="Cambria Math"/>
+                    <w:i/>
+                  </w:rPr>
+                </m:ctrlPr>
+              </m:sSubPr>
+              <m:e>
+                <m:r>
+                  <w:rPr>
+                    <w:rFonts w:ascii="Cambria Math" w:eastAsiaTheme="minorEastAsia" w:hAnsi="Cambria Math"/>
+                  </w:rPr>
+                  <m:t>u</m:t>
+                </m:r>
+              </m:e>
+              <m:sub>
+                <m:r>
+                  <w:rPr>
+                    <w:rFonts w:ascii="Cambria Math" w:eastAsiaTheme="minorEastAsia" w:hAnsi="Cambria Math"/>
+                  </w:rPr>
+                  <m:t>i</m:t>
+                </m:r>
+              </m:sub>
+            </m:sSub>
+          </m:e>
+        </m:d>
+      </m:oMath>
+      <w:r>
+        <w:rPr>
+          <w:rFonts w:eastAsiaTheme="minorEastAsia"/>
+        </w:rPr>
+        <w:t xml:space="preserve"> </w:t>
+      </w:r>
+      <w:r>
+        <w:rPr>
+          <w:rFonts w:eastAsiaTheme="minorEastAsia"/>
+        </w:rPr>
+        <w:t>after the last round of updates.</w:t>
+      </w:r>
+    </w:p>
+    <w:p>
+      <w:pPr>
+        <w:ind w:left="0"/>
+        <w:rPr>
+          <w:rFonts w:eastAsiaTheme="minorEastAsia"/>
+        </w:rPr>
+      </w:pPr>
+    </w:p>
+    <w:p>
+      <w:pPr>
+        <w:ind w:left="0"/>
+        <w:rPr>
+          <w:rFonts w:eastAsiaTheme="minorEastAsia"/>
+        </w:rPr>
+      </w:pPr>
+      <w:r>
+        <w:rPr>
+          <w:rFonts w:eastAsiaTheme="minorEastAsia"/>
+        </w:rPr>
+        <w:t>So now:</w:t>
+      </w:r>
+    </w:p>
+    <w:p>
+      <w:pPr>
+        <w:ind w:left="0"/>
+        <w:rPr>
+          <w:rFonts w:eastAsiaTheme="minorEastAsia"/>
+        </w:rPr>
+      </w:pPr>
+      <m:oMathPara>
+        <m:oMath>
+          <m:nary>
+            <m:naryPr>
+              <m:chr m:val="∑"/>
+              <m:limLoc m:val="undOvr"/>
+              <m:ctrlPr>
+                <w:rPr>
+                  <w:rFonts w:ascii="Cambria Math" w:eastAsiaTheme="minorEastAsia" w:hAnsi="Cambria Math"/>
+                  <w:i/>
+                </w:rPr>
+              </m:ctrlPr>
+            </m:naryPr>
+            <m:sub>
+              <m:r>
+                <w:rPr>
+                  <w:rFonts w:ascii="Cambria Math" w:eastAsiaTheme="minorEastAsia" w:hAnsi="Cambria Math"/>
+                </w:rPr>
+                <m:t>i=1</m:t>
+              </m:r>
+            </m:sub>
+            <m:sup>
+              <m:r>
+                <w:rPr>
+                  <w:rFonts w:ascii="Cambria Math" w:eastAsiaTheme="minorEastAsia" w:hAnsi="Cambria Math"/>
+                </w:rPr>
+                <m:t>k</m:t>
+              </m:r>
+            </m:sup>
+            <m:e>
+              <m:r>
+                <w:rPr>
+                  <w:rFonts w:ascii="Cambria Math" w:eastAsiaTheme="minorEastAsia" w:hAnsi="Cambria Math"/>
+                </w:rPr>
+                <m:t>dist</m:t>
+              </m:r>
+              <m:d>
+                <m:dPr>
+                  <m:ctrlPr>
+                    <w:rPr>
+                      <w:rFonts w:ascii="Cambria Math" w:eastAsiaTheme="minorEastAsia" w:hAnsi="Cambria Math"/>
+                      <w:i/>
+                    </w:rPr>
+                  </m:ctrlPr>
+                </m:dPr>
+                <m:e>
+                  <m:sSub>
+                    <m:sSubPr>
+                      <m:ctrlPr>
+                        <w:rPr>
+                          <w:rFonts w:ascii="Cambria Math" w:eastAsiaTheme="minorEastAsia" w:hAnsi="Cambria Math"/>
+                          <w:i/>
+                        </w:rPr>
+                      </m:ctrlPr>
+                    </m:sSubPr>
+                    <m:e>
+                      <m:r>
+                        <w:rPr>
+                          <w:rFonts w:ascii="Cambria Math" w:eastAsiaTheme="minorEastAsia" w:hAnsi="Cambria Math"/>
+                        </w:rPr>
+                        <m:t>u</m:t>
+                      </m:r>
+                    </m:e>
+                    <m:sub>
+                      <m:r>
+                        <w:rPr>
+                          <w:rFonts w:ascii="Cambria Math" w:eastAsiaTheme="minorEastAsia" w:hAnsi="Cambria Math"/>
+                        </w:rPr>
+                        <m:t>i</m:t>
+                      </m:r>
+                    </m:sub>
+                  </m:sSub>
+                </m:e>
+              </m:d>
+            </m:e>
+          </m:nary>
+          <m:r>
+            <w:rPr>
+              <w:rFonts w:ascii="Cambria Math" w:eastAsiaTheme="minorEastAsia" w:hAnsi="Cambria Math"/>
+            </w:rPr>
+            <m:t>≤</m:t>
+          </m:r>
+          <m:nary>
+            <m:naryPr>
+              <m:chr m:val="∑"/>
+              <m:limLoc m:val="undOvr"/>
+              <m:ctrlPr>
+                <w:rPr>
+                  <w:rFonts w:ascii="Cambria Math" w:eastAsiaTheme="minorEastAsia" w:hAnsi="Cambria Math"/>
+                  <w:i/>
+                </w:rPr>
+              </m:ctrlPr>
+            </m:naryPr>
+            <m:sub>
+              <m:r>
+                <w:rPr>
+                  <w:rFonts w:ascii="Cambria Math" w:eastAsiaTheme="minorEastAsia" w:hAnsi="Cambria Math"/>
+                </w:rPr>
+                <m:t>i=1</m:t>
+              </m:r>
+            </m:sub>
+            <m:sup>
+              <m:r>
+                <w:rPr>
+                  <w:rFonts w:ascii="Cambria Math" w:eastAsiaTheme="minorEastAsia" w:hAnsi="Cambria Math"/>
+                </w:rPr>
+                <m:t>k</m:t>
+              </m:r>
+            </m:sup>
+            <m:e>
+              <m:d>
+                <m:dPr>
+                  <m:ctrlPr>
+                    <w:rPr>
+                      <w:rFonts w:ascii="Cambria Math" w:eastAsiaTheme="minorEastAsia" w:hAnsi="Cambria Math"/>
+                      <w:i/>
+                    </w:rPr>
+                  </m:ctrlPr>
+                </m:dPr>
+                <m:e>
+                  <m:r>
+                    <w:rPr>
+                      <w:rFonts w:ascii="Cambria Math" w:eastAsiaTheme="minorEastAsia" w:hAnsi="Cambria Math"/>
+                    </w:rPr>
+                    <m:t>dist</m:t>
+                  </m:r>
+                  <m:d>
+                    <m:dPr>
+                      <m:ctrlPr>
+                        <w:rPr>
+                          <w:rFonts w:ascii="Cambria Math" w:eastAsiaTheme="minorEastAsia" w:hAnsi="Cambria Math"/>
+                          <w:i/>
+                        </w:rPr>
+                      </m:ctrlPr>
+                    </m:dPr>
+                    <m:e>
+                      <m:sSub>
+                        <m:sSubPr>
+                          <m:ctrlPr>
+                            <w:rPr>
+                              <w:rFonts w:ascii="Cambria Math" w:eastAsiaTheme="minorEastAsia" w:hAnsi="Cambria Math"/>
+                              <w:i/>
+                            </w:rPr>
+                          </m:ctrlPr>
+                        </m:sSubPr>
+                        <m:e>
+                          <m:r>
+                            <w:rPr>
+                              <w:rFonts w:ascii="Cambria Math" w:eastAsiaTheme="minorEastAsia" w:hAnsi="Cambria Math"/>
+                            </w:rPr>
+                            <m:t>u</m:t>
+                          </m:r>
+                        </m:e>
+                        <m:sub>
+                          <m:r>
+                            <w:rPr>
+                              <w:rFonts w:ascii="Cambria Math" w:eastAsiaTheme="minorEastAsia" w:hAnsi="Cambria Math"/>
+                            </w:rPr>
+                            <m:t>i-1</m:t>
+                          </m:r>
+                        </m:sub>
+                      </m:sSub>
+                    </m:e>
+                  </m:d>
+                  <m:r>
+                    <w:rPr>
+                      <w:rFonts w:ascii="Cambria Math" w:eastAsiaTheme="minorEastAsia" w:hAnsi="Cambria Math"/>
+                    </w:rPr>
+                    <m:t>+l</m:t>
+                  </m:r>
+                  <m:d>
+                    <m:dPr>
+                      <m:ctrlPr>
+                        <w:rPr>
+                          <w:rFonts w:ascii="Cambria Math" w:eastAsiaTheme="minorEastAsia" w:hAnsi="Cambria Math"/>
+                          <w:i/>
+                        </w:rPr>
+                      </m:ctrlPr>
+                    </m:dPr>
+                    <m:e>
+                      <m:sSub>
+                        <m:sSubPr>
+                          <m:ctrlPr>
+                            <w:rPr>
+                              <w:rFonts w:ascii="Cambria Math" w:eastAsiaTheme="minorEastAsia" w:hAnsi="Cambria Math"/>
+                              <w:i/>
+                            </w:rPr>
+                          </m:ctrlPr>
+                        </m:sSubPr>
+                        <m:e>
+                          <m:r>
+                            <w:rPr>
+                              <w:rFonts w:ascii="Cambria Math" w:eastAsiaTheme="minorEastAsia" w:hAnsi="Cambria Math"/>
+                            </w:rPr>
+                            <m:t>u</m:t>
+                          </m:r>
+                        </m:e>
+                        <m:sub>
+                          <m:r>
+                            <w:rPr>
+                              <w:rFonts w:ascii="Cambria Math" w:eastAsiaTheme="minorEastAsia" w:hAnsi="Cambria Math"/>
+                            </w:rPr>
+                            <m:t>i-1</m:t>
+                          </m:r>
+                        </m:sub>
+                      </m:sSub>
+                      <m:r>
+                        <w:rPr>
+                          <w:rFonts w:ascii="Cambria Math" w:eastAsiaTheme="minorEastAsia" w:hAnsi="Cambria Math"/>
+                        </w:rPr>
+                        <m:t xml:space="preserve">, </m:t>
+                      </m:r>
+                      <m:sSub>
+                        <m:sSubPr>
+                          <m:ctrlPr>
+                            <w:rPr>
+                              <w:rFonts w:ascii="Cambria Math" w:eastAsiaTheme="minorEastAsia" w:hAnsi="Cambria Math"/>
+                              <w:i/>
+                            </w:rPr>
+                          </m:ctrlPr>
+                        </m:sSubPr>
+                        <m:e>
+                          <m:r>
+                            <w:rPr>
+                              <w:rFonts w:ascii="Cambria Math" w:eastAsiaTheme="minorEastAsia" w:hAnsi="Cambria Math"/>
+                            </w:rPr>
+                            <m:t>u</m:t>
+                          </m:r>
+                        </m:e>
+                        <m:sub>
+                          <m:r>
+                            <w:rPr>
+                              <w:rFonts w:ascii="Cambria Math" w:eastAsiaTheme="minorEastAsia" w:hAnsi="Cambria Math"/>
+                            </w:rPr>
+                            <m:t>i</m:t>
+                          </m:r>
+                        </m:sub>
+                      </m:sSub>
+                    </m:e>
+                  </m:d>
+                </m:e>
+              </m:d>
+            </m:e>
+          </m:nary>
+          <m:r>
+            <w:rPr>
+              <w:rFonts w:ascii="Cambria Math" w:eastAsiaTheme="minorEastAsia" w:hAnsi="Cambria Math"/>
+            </w:rPr>
+            <w:br/>
+          </m:r>
+        </m:oMath>
+        <m:oMath>
+          <m:nary>
+            <m:naryPr>
+              <m:chr m:val="∑"/>
+              <m:limLoc m:val="undOvr"/>
+              <m:ctrlPr>
+                <w:rPr>
+                  <w:rFonts w:ascii="Cambria Math" w:eastAsiaTheme="minorEastAsia" w:hAnsi="Cambria Math"/>
+                  <w:i/>
+                </w:rPr>
+              </m:ctrlPr>
+            </m:naryPr>
+            <m:sub>
+              <m:r>
+                <w:rPr>
+                  <w:rFonts w:ascii="Cambria Math" w:eastAsiaTheme="minorEastAsia" w:hAnsi="Cambria Math"/>
+                </w:rPr>
+                <m:t>i=1</m:t>
+              </m:r>
+            </m:sub>
+            <m:sup>
+              <m:r>
+                <w:rPr>
+                  <w:rFonts w:ascii="Cambria Math" w:eastAsiaTheme="minorEastAsia" w:hAnsi="Cambria Math"/>
+                </w:rPr>
+                <m:t>k</m:t>
+              </m:r>
+            </m:sup>
+            <m:e>
+              <m:r>
+                <w:rPr>
+                  <w:rFonts w:ascii="Cambria Math" w:eastAsiaTheme="minorEastAsia" w:hAnsi="Cambria Math"/>
+                </w:rPr>
+                <m:t>dist</m:t>
+              </m:r>
+              <m:d>
+                <m:dPr>
+                  <m:ctrlPr>
+                    <w:rPr>
+                      <w:rFonts w:ascii="Cambria Math" w:eastAsiaTheme="minorEastAsia" w:hAnsi="Cambria Math"/>
+                      <w:i/>
+                    </w:rPr>
+                  </m:ctrlPr>
+                </m:dPr>
+                <m:e>
+                  <m:sSub>
+                    <m:sSubPr>
+                      <m:ctrlPr>
+                        <w:rPr>
+                          <w:rFonts w:ascii="Cambria Math" w:eastAsiaTheme="minorEastAsia" w:hAnsi="Cambria Math"/>
+                          <w:i/>
+                        </w:rPr>
+                      </m:ctrlPr>
+                    </m:sSubPr>
+                    <m:e>
+                      <m:r>
+                        <w:rPr>
+                          <w:rFonts w:ascii="Cambria Math" w:eastAsiaTheme="minorEastAsia" w:hAnsi="Cambria Math"/>
+                        </w:rPr>
+                        <m:t>u</m:t>
+                      </m:r>
+                    </m:e>
+                    <m:sub>
+                      <m:r>
+                        <w:rPr>
+                          <w:rFonts w:ascii="Cambria Math" w:eastAsiaTheme="minorEastAsia" w:hAnsi="Cambria Math"/>
+                        </w:rPr>
+                        <m:t>i</m:t>
+                      </m:r>
+                    </m:sub>
+                  </m:sSub>
+                </m:e>
+              </m:d>
+            </m:e>
+          </m:nary>
+          <m:r>
+            <w:rPr>
+              <w:rFonts w:ascii="Cambria Math" w:eastAsiaTheme="minorEastAsia" w:hAnsi="Cambria Math"/>
+            </w:rPr>
+            <m:t>=</m:t>
+          </m:r>
+          <m:nary>
+            <m:naryPr>
+              <m:chr m:val="∑"/>
+              <m:limLoc m:val="undOvr"/>
+              <m:ctrlPr>
+                <w:rPr>
+                  <w:rFonts w:ascii="Cambria Math" w:eastAsiaTheme="minorEastAsia" w:hAnsi="Cambria Math"/>
+                  <w:i/>
+                </w:rPr>
+              </m:ctrlPr>
+            </m:naryPr>
+            <m:sub>
+              <m:r>
+                <w:rPr>
+                  <w:rFonts w:ascii="Cambria Math" w:eastAsiaTheme="minorEastAsia" w:hAnsi="Cambria Math"/>
+                </w:rPr>
+                <m:t>i=1</m:t>
+              </m:r>
+            </m:sub>
+            <m:sup>
+              <m:r>
+                <w:rPr>
+                  <w:rFonts w:ascii="Cambria Math" w:eastAsiaTheme="minorEastAsia" w:hAnsi="Cambria Math"/>
+                </w:rPr>
+                <m:t>k</m:t>
+              </m:r>
+            </m:sup>
+            <m:e>
+              <m:r>
+                <w:rPr>
+                  <w:rFonts w:ascii="Cambria Math" w:eastAsiaTheme="minorEastAsia" w:hAnsi="Cambria Math"/>
+                </w:rPr>
+                <m:t>dist</m:t>
+              </m:r>
+              <m:d>
+                <m:dPr>
+                  <m:ctrlPr>
+                    <w:rPr>
+                      <w:rFonts w:ascii="Cambria Math" w:eastAsiaTheme="minorEastAsia" w:hAnsi="Cambria Math"/>
+                      <w:i/>
+                    </w:rPr>
+                  </m:ctrlPr>
+                </m:dPr>
+                <m:e>
+                  <m:sSub>
+                    <m:sSubPr>
+                      <m:ctrlPr>
+                        <w:rPr>
+                          <w:rFonts w:ascii="Cambria Math" w:eastAsiaTheme="minorEastAsia" w:hAnsi="Cambria Math"/>
+                          <w:i/>
+                        </w:rPr>
+                      </m:ctrlPr>
+                    </m:sSubPr>
+                    <m:e>
+                      <m:r>
+                        <w:rPr>
+                          <w:rFonts w:ascii="Cambria Math" w:eastAsiaTheme="minorEastAsia" w:hAnsi="Cambria Math"/>
+                        </w:rPr>
+                        <m:t>u</m:t>
+                      </m:r>
+                    </m:e>
+                    <m:sub>
+                      <m:r>
+                        <w:rPr>
+                          <w:rFonts w:ascii="Cambria Math" w:eastAsiaTheme="minorEastAsia" w:hAnsi="Cambria Math"/>
+                        </w:rPr>
+                        <m:t>i</m:t>
+                      </m:r>
+                      <m:r>
+                        <w:rPr>
+                          <w:rFonts w:ascii="Cambria Math" w:eastAsiaTheme="minorEastAsia" w:hAnsi="Cambria Math"/>
+                        </w:rPr>
+                        <m:t>-1</m:t>
+                      </m:r>
+                    </m:sub>
+                  </m:sSub>
+                </m:e>
+              </m:d>
+            </m:e>
+          </m:nary>
+          <m:r>
+            <w:rPr>
+              <w:rFonts w:ascii="Cambria Math" w:eastAsiaTheme="minorEastAsia" w:hAnsi="Cambria Math"/>
+            </w:rPr>
+            <m:t>+</m:t>
+          </m:r>
+          <m:nary>
+            <m:naryPr>
+              <m:chr m:val="∑"/>
+              <m:limLoc m:val="undOvr"/>
+              <m:ctrlPr>
+                <w:rPr>
+                  <w:rFonts w:ascii="Cambria Math" w:eastAsiaTheme="minorEastAsia" w:hAnsi="Cambria Math"/>
+                  <w:i/>
+                </w:rPr>
+              </m:ctrlPr>
+            </m:naryPr>
+            <m:sub>
+              <m:r>
+                <w:rPr>
+                  <w:rFonts w:ascii="Cambria Math" w:eastAsiaTheme="minorEastAsia" w:hAnsi="Cambria Math"/>
+                </w:rPr>
+                <m:t>i=1</m:t>
+              </m:r>
+            </m:sub>
+            <m:sup>
+              <m:r>
+                <w:rPr>
+                  <w:rFonts w:ascii="Cambria Math" w:eastAsiaTheme="minorEastAsia" w:hAnsi="Cambria Math"/>
+                </w:rPr>
+                <m:t>k</m:t>
+              </m:r>
+            </m:sup>
+            <m:e>
+              <m:r>
+                <w:rPr>
+                  <w:rFonts w:ascii="Cambria Math" w:eastAsiaTheme="minorEastAsia" w:hAnsi="Cambria Math"/>
+                </w:rPr>
+                <m:t>l</m:t>
+              </m:r>
+              <m:d>
+                <m:dPr>
+                  <m:ctrlPr>
+                    <w:rPr>
+                      <w:rFonts w:ascii="Cambria Math" w:eastAsiaTheme="minorEastAsia" w:hAnsi="Cambria Math"/>
+                      <w:i/>
+                    </w:rPr>
+                  </m:ctrlPr>
+                </m:dPr>
+                <m:e>
+                  <m:sSub>
+                    <m:sSubPr>
+                      <m:ctrlPr>
+                        <w:rPr>
+                          <w:rFonts w:ascii="Cambria Math" w:eastAsiaTheme="minorEastAsia" w:hAnsi="Cambria Math"/>
+                          <w:i/>
+                        </w:rPr>
+                      </m:ctrlPr>
+                    </m:sSubPr>
+                    <m:e>
+                      <m:r>
+                        <w:rPr>
+                          <w:rFonts w:ascii="Cambria Math" w:eastAsiaTheme="minorEastAsia" w:hAnsi="Cambria Math"/>
+                        </w:rPr>
+                        <m:t>u</m:t>
+                      </m:r>
+                    </m:e>
+                    <m:sub>
+                      <m:r>
+                        <w:rPr>
+                          <w:rFonts w:ascii="Cambria Math" w:eastAsiaTheme="minorEastAsia" w:hAnsi="Cambria Math"/>
+                        </w:rPr>
+                        <m:t>i-1</m:t>
+                      </m:r>
+                    </m:sub>
+                  </m:sSub>
+                  <m:r>
+                    <w:rPr>
+                      <w:rFonts w:ascii="Cambria Math" w:eastAsiaTheme="minorEastAsia" w:hAnsi="Cambria Math"/>
+                    </w:rPr>
+                    <m:t xml:space="preserve">, </m:t>
+                  </m:r>
+                  <m:sSub>
+                    <m:sSubPr>
+                      <m:ctrlPr>
+                        <w:rPr>
+                          <w:rFonts w:ascii="Cambria Math" w:eastAsiaTheme="minorEastAsia" w:hAnsi="Cambria Math"/>
+                          <w:i/>
+                        </w:rPr>
+                      </m:ctrlPr>
+                    </m:sSubPr>
+                    <m:e>
+                      <m:r>
+                        <w:rPr>
+                          <w:rFonts w:ascii="Cambria Math" w:eastAsiaTheme="minorEastAsia" w:hAnsi="Cambria Math"/>
+                        </w:rPr>
+                        <m:t>u</m:t>
+                      </m:r>
+                    </m:e>
+                    <m:sub>
+                      <m:r>
+                        <w:rPr>
+                          <w:rFonts w:ascii="Cambria Math" w:eastAsiaTheme="minorEastAsia" w:hAnsi="Cambria Math"/>
+                        </w:rPr>
+                        <m:t>i</m:t>
+                      </m:r>
+                    </m:sub>
+                  </m:sSub>
+                </m:e>
+              </m:d>
+            </m:e>
+          </m:nary>
+        </m:oMath>
+      </m:oMathPara>
+    </w:p>
+    <w:p>
+      <w:pPr>
+        <w:ind w:left="0"/>
+        <w:rPr>
+          <w:rFonts w:eastAsiaTheme="minorEastAsia"/>
+        </w:rPr>
+      </w:pPr>
+      <w:r>
+        <w:rPr>
+          <w:rFonts w:eastAsiaTheme="minorEastAsia"/>
+        </w:rPr>
+        <w:t>But:</w:t>
+      </w:r>
+    </w:p>
+    <w:p>
+      <w:pPr>
+        <w:ind w:left="0"/>
+        <w:rPr>
+          <w:rFonts w:eastAsiaTheme="minorEastAsia"/>
+        </w:rPr>
+      </w:pPr>
+      <m:oMathPara>
+        <m:oMath>
+          <m:nary>
+            <m:naryPr>
+              <m:chr m:val="∑"/>
+              <m:limLoc m:val="undOvr"/>
+              <m:ctrlPr>
+                <w:rPr>
+                  <w:rFonts w:ascii="Cambria Math" w:eastAsiaTheme="minorEastAsia" w:hAnsi="Cambria Math"/>
+                  <w:i/>
+                </w:rPr>
+              </m:ctrlPr>
+            </m:naryPr>
+            <m:sub>
+              <m:r>
+                <w:rPr>
+                  <w:rFonts w:ascii="Cambria Math" w:eastAsiaTheme="minorEastAsia" w:hAnsi="Cambria Math"/>
+                </w:rPr>
+                <m:t>i=1</m:t>
+              </m:r>
+            </m:sub>
+            <m:sup>
+              <m:r>
+                <w:rPr>
+                  <w:rFonts w:ascii="Cambria Math" w:eastAsiaTheme="minorEastAsia" w:hAnsi="Cambria Math"/>
+                </w:rPr>
+                <m:t>k</m:t>
+              </m:r>
+            </m:sup>
+            <m:e>
+              <m:r>
+                <w:rPr>
+                  <w:rFonts w:ascii="Cambria Math" w:eastAsiaTheme="minorEastAsia" w:hAnsi="Cambria Math"/>
+                </w:rPr>
+                <m:t>dist</m:t>
+              </m:r>
+              <m:d>
+                <m:dPr>
+                  <m:ctrlPr>
+                    <w:rPr>
+                      <w:rFonts w:ascii="Cambria Math" w:eastAsiaTheme="minorEastAsia" w:hAnsi="Cambria Math"/>
+                      <w:i/>
+                    </w:rPr>
+                  </m:ctrlPr>
+                </m:dPr>
+                <m:e>
+                  <m:sSub>
+                    <m:sSubPr>
+                      <m:ctrlPr>
+                        <w:rPr>
+                          <w:rFonts w:ascii="Cambria Math" w:eastAsiaTheme="minorEastAsia" w:hAnsi="Cambria Math"/>
+                          <w:i/>
+                        </w:rPr>
+                      </m:ctrlPr>
+                    </m:sSubPr>
+                    <m:e>
+                      <m:r>
+                        <w:rPr>
+                          <w:rFonts w:ascii="Cambria Math" w:eastAsiaTheme="minorEastAsia" w:hAnsi="Cambria Math"/>
+                        </w:rPr>
+                        <m:t>u</m:t>
+                      </m:r>
+                    </m:e>
+                    <m:sub>
+                      <m:r>
+                        <w:rPr>
+                          <w:rFonts w:ascii="Cambria Math" w:eastAsiaTheme="minorEastAsia" w:hAnsi="Cambria Math"/>
+                        </w:rPr>
+                        <m:t>i</m:t>
+                      </m:r>
+                    </m:sub>
+                  </m:sSub>
+                </m:e>
+              </m:d>
+            </m:e>
+          </m:nary>
+          <m:r>
+            <w:rPr>
+              <w:rFonts w:ascii="Cambria Math" w:eastAsiaTheme="minorEastAsia" w:hAnsi="Cambria Math"/>
+            </w:rPr>
+            <m:t>=</m:t>
+          </m:r>
+          <m:nary>
+            <m:naryPr>
+              <m:chr m:val="∑"/>
+              <m:limLoc m:val="undOvr"/>
+              <m:ctrlPr>
+                <w:rPr>
+                  <w:rFonts w:ascii="Cambria Math" w:eastAsiaTheme="minorEastAsia" w:hAnsi="Cambria Math"/>
+                  <w:i/>
+                </w:rPr>
+              </m:ctrlPr>
+            </m:naryPr>
+            <m:sub>
+              <m:r>
+                <w:rPr>
+                  <w:rFonts w:ascii="Cambria Math" w:eastAsiaTheme="minorEastAsia" w:hAnsi="Cambria Math"/>
+                </w:rPr>
+                <m:t>i=1</m:t>
+              </m:r>
+            </m:sub>
+            <m:sup>
+              <m:r>
+                <w:rPr>
+                  <w:rFonts w:ascii="Cambria Math" w:eastAsiaTheme="minorEastAsia" w:hAnsi="Cambria Math"/>
+                </w:rPr>
+                <m:t>k</m:t>
+              </m:r>
+            </m:sup>
+            <m:e>
+              <m:r>
+                <w:rPr>
+                  <w:rFonts w:ascii="Cambria Math" w:eastAsiaTheme="minorEastAsia" w:hAnsi="Cambria Math"/>
+                </w:rPr>
+                <m:t>dist</m:t>
+              </m:r>
+              <m:d>
+                <m:dPr>
+                  <m:ctrlPr>
+                    <w:rPr>
+                      <w:rFonts w:ascii="Cambria Math" w:eastAsiaTheme="minorEastAsia" w:hAnsi="Cambria Math"/>
+                      <w:i/>
+                    </w:rPr>
+                  </m:ctrlPr>
+                </m:dPr>
+                <m:e>
+                  <m:sSub>
+                    <m:sSubPr>
+                      <m:ctrlPr>
+                        <w:rPr>
+                          <w:rFonts w:ascii="Cambria Math" w:eastAsiaTheme="minorEastAsia" w:hAnsi="Cambria Math"/>
+                          <w:i/>
+                        </w:rPr>
+                      </m:ctrlPr>
+                    </m:sSubPr>
+                    <m:e>
+                      <m:r>
+                        <w:rPr>
+                          <w:rFonts w:ascii="Cambria Math" w:eastAsiaTheme="minorEastAsia" w:hAnsi="Cambria Math"/>
+                        </w:rPr>
+                        <m:t>u</m:t>
+                      </m:r>
+                    </m:e>
+                    <m:sub>
+                      <m:r>
+                        <w:rPr>
+                          <w:rFonts w:ascii="Cambria Math" w:eastAsiaTheme="minorEastAsia" w:hAnsi="Cambria Math"/>
+                        </w:rPr>
+                        <m:t>i</m:t>
+                      </m:r>
+                      <m:r>
+                        <w:rPr>
+                          <w:rFonts w:ascii="Cambria Math" w:eastAsiaTheme="minorEastAsia" w:hAnsi="Cambria Math"/>
+                        </w:rPr>
+                        <m:t>-1</m:t>
+                      </m:r>
+                    </m:sub>
+                  </m:sSub>
+                </m:e>
+              </m:d>
+            </m:e>
+          </m:nary>
+        </m:oMath>
+      </m:oMathPara>
+    </w:p>
+    <w:p>
+      <w:pPr>
+        <w:ind w:left="0"/>
+        <w:rPr>
+          <w:rFonts w:eastAsiaTheme="minorEastAsia"/>
+        </w:rPr>
+      </w:pPr>
+      <w:r>
+        <w:rPr>
+          <w:rFonts w:eastAsiaTheme="minorEastAsia"/>
+        </w:rPr>
+        <w:t>To see this</w:t>
+      </w:r>
+      <w:r>
+        <w:rPr>
+          <w:rFonts w:eastAsiaTheme="minorEastAsia"/>
+        </w:rPr>
+        <w:t>:</w:t>
+      </w:r>
+    </w:p>
+    <w:p>
+      <w:pPr>
+        <w:ind w:left="0"/>
+        <w:rPr>
+          <w:rFonts w:eastAsiaTheme="minorEastAsia"/>
+        </w:rPr>
+      </w:pPr>
+      <m:oMathPara>
+        <m:oMath>
+          <m:r>
+            <w:rPr>
+              <w:rFonts w:ascii="Cambria Math" w:eastAsiaTheme="minorEastAsia" w:hAnsi="Cambria Math"/>
+            </w:rPr>
+            <m:t>dist</m:t>
+          </m:r>
+          <m:d>
+            <m:dPr>
+              <m:ctrlPr>
+                <w:rPr>
+                  <w:rFonts w:ascii="Cambria Math" w:eastAsiaTheme="minorEastAsia" w:hAnsi="Cambria Math"/>
+                  <w:i/>
+                </w:rPr>
+              </m:ctrlPr>
+            </m:dPr>
+            <m:e>
+              <m:sSub>
+                <m:sSubPr>
+                  <m:ctrlPr>
+                    <w:rPr>
+                      <w:rFonts w:ascii="Cambria Math" w:eastAsiaTheme="minorEastAsia" w:hAnsi="Cambria Math"/>
+                      <w:i/>
+                    </w:rPr>
+                  </m:ctrlPr>
+                </m:sSubPr>
+                <m:e>
+                  <m:r>
+                    <w:rPr>
+                      <w:rFonts w:ascii="Cambria Math" w:eastAsiaTheme="minorEastAsia" w:hAnsi="Cambria Math"/>
+                    </w:rPr>
+                    <m:t>u</m:t>
+                  </m:r>
+                </m:e>
+                <m:sub>
+                  <m:r>
+                    <w:rPr>
+                      <w:rFonts w:ascii="Cambria Math" w:eastAsiaTheme="minorEastAsia" w:hAnsi="Cambria Math"/>
+                    </w:rPr>
+                    <m:t>1</m:t>
+                  </m:r>
+                </m:sub>
+              </m:sSub>
+            </m:e>
+          </m:d>
+          <m:r>
+            <w:rPr>
+              <w:rFonts w:ascii="Cambria Math" w:eastAsiaTheme="minorEastAsia" w:hAnsi="Cambria Math"/>
+            </w:rPr>
+            <m:t>+dist</m:t>
+          </m:r>
+          <m:d>
+            <m:dPr>
+              <m:ctrlPr>
+                <w:rPr>
+                  <w:rFonts w:ascii="Cambria Math" w:eastAsiaTheme="minorEastAsia" w:hAnsi="Cambria Math"/>
+                  <w:i/>
+                </w:rPr>
+              </m:ctrlPr>
+            </m:dPr>
+            <m:e>
+              <m:sSub>
+                <m:sSubPr>
+                  <m:ctrlPr>
+                    <w:rPr>
+                      <w:rFonts w:ascii="Cambria Math" w:eastAsiaTheme="minorEastAsia" w:hAnsi="Cambria Math"/>
+                      <w:i/>
+                    </w:rPr>
+                  </m:ctrlPr>
+                </m:sSubPr>
+                <m:e>
+                  <m:r>
+                    <w:rPr>
+                      <w:rFonts w:ascii="Cambria Math" w:eastAsiaTheme="minorEastAsia" w:hAnsi="Cambria Math"/>
+                    </w:rPr>
+                    <m:t>u</m:t>
+                  </m:r>
+                </m:e>
+                <m:sub>
+                  <m:r>
+                    <w:rPr>
+                      <w:rFonts w:ascii="Cambria Math" w:eastAsiaTheme="minorEastAsia" w:hAnsi="Cambria Math"/>
+                    </w:rPr>
+                    <m:t>2</m:t>
+                  </m:r>
+                </m:sub>
+              </m:sSub>
+            </m:e>
+          </m:d>
+          <m:r>
+            <w:rPr>
+              <w:rFonts w:ascii="Cambria Math" w:eastAsiaTheme="minorEastAsia" w:hAnsi="Cambria Math"/>
+            </w:rPr>
+            <m:t>+…+dist</m:t>
+          </m:r>
+          <m:d>
+            <m:dPr>
+              <m:ctrlPr>
+                <w:rPr>
+                  <w:rFonts w:ascii="Cambria Math" w:eastAsiaTheme="minorEastAsia" w:hAnsi="Cambria Math"/>
+                  <w:i/>
+                </w:rPr>
+              </m:ctrlPr>
+            </m:dPr>
+            <m:e>
+              <m:sSub>
+                <m:sSubPr>
+                  <m:ctrlPr>
+                    <w:rPr>
+                      <w:rFonts w:ascii="Cambria Math" w:eastAsiaTheme="minorEastAsia" w:hAnsi="Cambria Math"/>
+                      <w:i/>
+                    </w:rPr>
+                  </m:ctrlPr>
+                </m:sSubPr>
+                <m:e>
+                  <m:r>
+                    <w:rPr>
+                      <w:rFonts w:ascii="Cambria Math" w:eastAsiaTheme="minorEastAsia" w:hAnsi="Cambria Math"/>
+                    </w:rPr>
+                    <m:t>u</m:t>
+                  </m:r>
+                </m:e>
+                <m:sub>
+                  <m:r>
+                    <w:rPr>
+                      <w:rFonts w:ascii="Cambria Math" w:eastAsiaTheme="minorEastAsia" w:hAnsi="Cambria Math"/>
+                    </w:rPr>
+                    <m:t>k</m:t>
+                  </m:r>
+                </m:sub>
+              </m:sSub>
+            </m:e>
+          </m:d>
+          <m:r>
+            <w:rPr>
+              <w:rFonts w:ascii="Cambria Math" w:eastAsiaTheme="minorEastAsia" w:hAnsi="Cambria Math"/>
+            </w:rPr>
+            <m:t>=dist</m:t>
+          </m:r>
+          <m:d>
+            <m:dPr>
+              <m:ctrlPr>
+                <w:rPr>
+                  <w:rFonts w:ascii="Cambria Math" w:eastAsiaTheme="minorEastAsia" w:hAnsi="Cambria Math"/>
+                  <w:i/>
+                </w:rPr>
+              </m:ctrlPr>
+            </m:dPr>
+            <m:e>
+              <m:sSub>
+                <m:sSubPr>
+                  <m:ctrlPr>
+                    <w:rPr>
+                      <w:rFonts w:ascii="Cambria Math" w:eastAsiaTheme="minorEastAsia" w:hAnsi="Cambria Math"/>
+                      <w:i/>
+                    </w:rPr>
+                  </m:ctrlPr>
+                </m:sSubPr>
+                <m:e>
+                  <m:r>
+                    <w:rPr>
+                      <w:rFonts w:ascii="Cambria Math" w:eastAsiaTheme="minorEastAsia" w:hAnsi="Cambria Math"/>
+                    </w:rPr>
+                    <m:t>u</m:t>
+                  </m:r>
+                </m:e>
+                <m:sub>
+                  <m:r>
+                    <w:rPr>
+                      <w:rFonts w:ascii="Cambria Math" w:eastAsiaTheme="minorEastAsia" w:hAnsi="Cambria Math"/>
+                    </w:rPr>
+                    <m:t>0</m:t>
+                  </m:r>
+                </m:sub>
+              </m:sSub>
+            </m:e>
+          </m:d>
+          <m:r>
+            <w:rPr>
+              <w:rFonts w:ascii="Cambria Math" w:eastAsiaTheme="minorEastAsia" w:hAnsi="Cambria Math"/>
+            </w:rPr>
+            <m:t>+dist</m:t>
+          </m:r>
+          <m:d>
+            <m:dPr>
+              <m:ctrlPr>
+                <w:rPr>
+                  <w:rFonts w:ascii="Cambria Math" w:eastAsiaTheme="minorEastAsia" w:hAnsi="Cambria Math"/>
+                  <w:i/>
+                </w:rPr>
+              </m:ctrlPr>
+            </m:dPr>
+            <m:e>
+              <m:sSub>
+                <m:sSubPr>
+                  <m:ctrlPr>
+                    <w:rPr>
+                      <w:rFonts w:ascii="Cambria Math" w:eastAsiaTheme="minorEastAsia" w:hAnsi="Cambria Math"/>
+                      <w:i/>
+                    </w:rPr>
+                  </m:ctrlPr>
+                </m:sSubPr>
+                <m:e>
+                  <m:r>
+                    <w:rPr>
+                      <w:rFonts w:ascii="Cambria Math" w:eastAsiaTheme="minorEastAsia" w:hAnsi="Cambria Math"/>
+                    </w:rPr>
+                    <m:t>u</m:t>
+                  </m:r>
+                </m:e>
+                <m:sub>
+                  <m:r>
+                    <w:rPr>
+                      <w:rFonts w:ascii="Cambria Math" w:eastAsiaTheme="minorEastAsia" w:hAnsi="Cambria Math"/>
+                    </w:rPr>
+                    <m:t>1</m:t>
+                  </m:r>
+                </m:sub>
+              </m:sSub>
+            </m:e>
+          </m:d>
+          <m:r>
+            <w:rPr>
+              <w:rFonts w:ascii="Cambria Math" w:eastAsiaTheme="minorEastAsia" w:hAnsi="Cambria Math"/>
+            </w:rPr>
+            <m:t>+…+dist</m:t>
+          </m:r>
+          <m:d>
+            <m:dPr>
+              <m:ctrlPr>
+                <w:rPr>
+                  <w:rFonts w:ascii="Cambria Math" w:eastAsiaTheme="minorEastAsia" w:hAnsi="Cambria Math"/>
+                  <w:i/>
+                </w:rPr>
+              </m:ctrlPr>
+            </m:dPr>
+            <m:e>
+              <m:sSub>
+                <m:sSubPr>
+                  <m:ctrlPr>
+                    <w:rPr>
+                      <w:rFonts w:ascii="Cambria Math" w:eastAsiaTheme="minorEastAsia" w:hAnsi="Cambria Math"/>
+                      <w:i/>
+                    </w:rPr>
+                  </m:ctrlPr>
+                </m:sSubPr>
+                <m:e>
+                  <m:r>
+                    <w:rPr>
+                      <w:rFonts w:ascii="Cambria Math" w:eastAsiaTheme="minorEastAsia" w:hAnsi="Cambria Math"/>
+                    </w:rPr>
+                    <m:t>u</m:t>
+                  </m:r>
+                </m:e>
+                <m:sub>
+                  <m:r>
+                    <w:rPr>
+                      <w:rFonts w:ascii="Cambria Math" w:eastAsiaTheme="minorEastAsia" w:hAnsi="Cambria Math"/>
+                    </w:rPr>
+                    <m:t>k-1</m:t>
+                  </m:r>
+                </m:sub>
+              </m:sSub>
+            </m:e>
+          </m:d>
+        </m:oMath>
+      </m:oMathPara>
+    </w:p>
+    <w:p>
+      <w:pPr>
+        <w:ind w:left="0"/>
+        <w:rPr>
+          <w:rFonts w:eastAsiaTheme="minorEastAsia"/>
+        </w:rPr>
+      </w:pPr>
+      <w:r>
+        <w:rPr>
+          <w:rFonts w:eastAsiaTheme="minorEastAsia"/>
+        </w:rPr>
+        <w:t xml:space="preserve">Because </w:t>
+      </w:r>
+      <m:oMath>
+        <m:sSub>
+          <m:sSubPr>
+            <m:ctrlPr>
+              <w:rPr>
+                <w:rFonts w:ascii="Cambria Math" w:eastAsiaTheme="minorEastAsia" w:hAnsi="Cambria Math"/>
+                <w:i/>
+              </w:rPr>
+            </m:ctrlPr>
+          </m:sSubPr>
+          <m:e>
+            <m:r>
+              <w:rPr>
+                <w:rFonts w:ascii="Cambria Math" w:eastAsiaTheme="minorEastAsia" w:hAnsi="Cambria Math"/>
+              </w:rPr>
+              <m:t>u</m:t>
+            </m:r>
+          </m:e>
+          <m:sub>
+            <m:r>
+              <w:rPr>
+                <w:rFonts w:ascii="Cambria Math" w:eastAsiaTheme="minorEastAsia" w:hAnsi="Cambria Math"/>
+              </w:rPr>
+              <m:t>0</m:t>
+            </m:r>
+          </m:sub>
+        </m:sSub>
+        <m:r>
+          <w:rPr>
+            <w:rFonts w:ascii="Cambria Math" w:eastAsiaTheme="minorEastAsia" w:hAnsi="Cambria Math"/>
+          </w:rPr>
+          <m:t>=</m:t>
+        </m:r>
+        <m:sSub>
+          <m:sSubPr>
+            <m:ctrlPr>
+              <w:rPr>
+                <w:rFonts w:ascii="Cambria Math" w:eastAsiaTheme="minorEastAsia" w:hAnsi="Cambria Math"/>
+                <w:i/>
+              </w:rPr>
+            </m:ctrlPr>
+          </m:sSubPr>
+          <m:e>
+            <m:r>
+              <w:rPr>
+                <w:rFonts w:ascii="Cambria Math" w:eastAsiaTheme="minorEastAsia" w:hAnsi="Cambria Math"/>
+              </w:rPr>
+              <m:t>u</m:t>
+            </m:r>
+          </m:e>
+          <m:sub>
+            <m:r>
+              <w:rPr>
+                <w:rFonts w:ascii="Cambria Math" w:eastAsiaTheme="minorEastAsia" w:hAnsi="Cambria Math"/>
+              </w:rPr>
+              <m:t>k</m:t>
+            </m:r>
+          </m:sub>
+        </m:sSub>
+      </m:oMath>
+      <w:r>
+        <w:rPr>
+          <w:rFonts w:eastAsiaTheme="minorEastAsia"/>
+        </w:rPr>
+        <w:t>.</w:t>
+      </w:r>
+    </w:p>
+    <w:p>
+      <w:pPr>
+        <w:ind w:left="0"/>
+        <w:rPr>
+          <w:rFonts w:eastAsiaTheme="minorEastAsia"/>
+        </w:rPr>
+      </w:pPr>
+      <w:r>
+        <w:rPr>
+          <w:rFonts w:eastAsiaTheme="minorEastAsia"/>
+        </w:rPr>
+        <w:t>So:</w:t>
+      </w:r>
+    </w:p>
+    <w:p>
+      <w:pPr>
+        <w:ind w:left="0"/>
+        <w:rPr>
+          <w:rFonts w:eastAsiaTheme="minorEastAsia"/>
+        </w:rPr>
+      </w:pPr>
+      <m:oMathPara>
+        <m:oMath>
+          <m:nary>
+            <m:naryPr>
+              <m:chr m:val="∑"/>
+              <m:limLoc m:val="undOvr"/>
+              <m:ctrlPr>
+                <w:rPr>
+                  <w:rFonts w:ascii="Cambria Math" w:eastAsiaTheme="minorEastAsia" w:hAnsi="Cambria Math"/>
+                  <w:i/>
+                </w:rPr>
+              </m:ctrlPr>
+            </m:naryPr>
+            <m:sub>
+              <m:r>
+                <w:rPr>
+                  <w:rFonts w:ascii="Cambria Math" w:eastAsiaTheme="minorEastAsia" w:hAnsi="Cambria Math"/>
+                </w:rPr>
+                <m:t>i=1</m:t>
+              </m:r>
+            </m:sub>
+            <m:sup>
+              <m:r>
+                <w:rPr>
+                  <w:rFonts w:ascii="Cambria Math" w:eastAsiaTheme="minorEastAsia" w:hAnsi="Cambria Math"/>
+                </w:rPr>
+                <m:t>k</m:t>
+              </m:r>
+            </m:sup>
+            <m:e>
+              <m:r>
+                <w:rPr>
+                  <w:rFonts w:ascii="Cambria Math" w:eastAsiaTheme="minorEastAsia" w:hAnsi="Cambria Math"/>
+                </w:rPr>
+                <m:t>l</m:t>
+              </m:r>
+              <m:d>
+                <m:dPr>
+                  <m:ctrlPr>
+                    <w:rPr>
+                      <w:rFonts w:ascii="Cambria Math" w:eastAsiaTheme="minorEastAsia" w:hAnsi="Cambria Math"/>
+                      <w:i/>
+                    </w:rPr>
+                  </m:ctrlPr>
+                </m:dPr>
+                <m:e>
+                  <m:sSub>
+                    <m:sSubPr>
+                      <m:ctrlPr>
+                        <w:rPr>
+                          <w:rFonts w:ascii="Cambria Math" w:eastAsiaTheme="minorEastAsia" w:hAnsi="Cambria Math"/>
+                          <w:i/>
+                        </w:rPr>
+                      </m:ctrlPr>
+                    </m:sSubPr>
+                    <m:e>
+                      <m:r>
+                        <w:rPr>
+                          <w:rFonts w:ascii="Cambria Math" w:eastAsiaTheme="minorEastAsia" w:hAnsi="Cambria Math"/>
+                        </w:rPr>
+                        <m:t>u</m:t>
+                      </m:r>
+                    </m:e>
+                    <m:sub>
+                      <m:r>
+                        <w:rPr>
+                          <w:rFonts w:ascii="Cambria Math" w:eastAsiaTheme="minorEastAsia" w:hAnsi="Cambria Math"/>
+                        </w:rPr>
+                        <m:t>i-1</m:t>
+                      </m:r>
+                    </m:sub>
+                  </m:sSub>
+                  <m:r>
+                    <w:rPr>
+                      <w:rFonts w:ascii="Cambria Math" w:eastAsiaTheme="minorEastAsia" w:hAnsi="Cambria Math"/>
+                    </w:rPr>
+                    <m:t xml:space="preserve">, </m:t>
+                  </m:r>
+                  <m:sSub>
+                    <m:sSubPr>
+                      <m:ctrlPr>
+                        <w:rPr>
+                          <w:rFonts w:ascii="Cambria Math" w:eastAsiaTheme="minorEastAsia" w:hAnsi="Cambria Math"/>
+                          <w:i/>
+                        </w:rPr>
+                      </m:ctrlPr>
+                    </m:sSubPr>
+                    <m:e>
+                      <m:r>
+                        <w:rPr>
+                          <w:rFonts w:ascii="Cambria Math" w:eastAsiaTheme="minorEastAsia" w:hAnsi="Cambria Math"/>
+                        </w:rPr>
+                        <m:t>u</m:t>
+                      </m:r>
+                    </m:e>
+                    <m:sub>
+                      <m:r>
+                        <w:rPr>
+                          <w:rFonts w:ascii="Cambria Math" w:eastAsiaTheme="minorEastAsia" w:hAnsi="Cambria Math"/>
+                        </w:rPr>
+                        <m:t>i</m:t>
+                      </m:r>
+                    </m:sub>
+                  </m:sSub>
+                </m:e>
+              </m:d>
+            </m:e>
+          </m:nary>
+          <m:r>
+            <w:rPr>
+              <w:rFonts w:ascii="Cambria Math" w:eastAsiaTheme="minorEastAsia" w:hAnsi="Cambria Math"/>
+            </w:rPr>
+            <m:t>≥0</m:t>
+          </m:r>
+        </m:oMath>
+      </m:oMathPara>
+    </w:p>
+    <w:p>
+      <w:pPr>
+        <w:ind w:left="0"/>
+        <w:rPr>
+          <w:rFonts w:eastAsiaTheme="minorEastAsia"/>
+        </w:rPr>
+      </w:pPr>
+      <w:r>
+        <w:rPr>
+          <w:rFonts w:eastAsiaTheme="minorEastAsia"/>
+        </w:rPr>
+        <w:t xml:space="preserve">This is </w:t>
+      </w:r>
+      <w:r>
+        <w:rPr>
+          <w:rFonts w:eastAsiaTheme="minorEastAsia"/>
+        </w:rPr>
+        <w:t>the</w:t>
+      </w:r>
+      <w:r>
+        <w:rPr>
+          <w:rFonts w:eastAsiaTheme="minorEastAsia"/>
+        </w:rPr>
+        <w:t xml:space="preserve"> contradiction.</w:t>
+      </w:r>
+    </w:p>
+    <w:p>
+      <w:pPr>
+        <w:ind w:left="0"/>
+        <w:rPr>
+          <w:rFonts w:eastAsiaTheme="minorEastAsia"/>
+        </w:rPr>
+      </w:pPr>
+      <w:r>
+        <w:rPr>
+          <w:rFonts w:eastAsiaTheme="minorEastAsia"/>
+        </w:rPr>
+        <w:t xml:space="preserve">This proof is “constructive” – it is saying that </w:t>
+      </w:r>
+      <m:oMath>
+        <m:r>
+          <w:rPr>
+            <w:rFonts w:ascii="Cambria Math" w:eastAsiaTheme="minorEastAsia" w:hAnsi="Cambria Math"/>
+          </w:rPr>
+          <m:t>dist</m:t>
+        </m:r>
+        <m:d>
+          <m:dPr>
+            <m:ctrlPr>
+              <w:rPr>
+                <w:rFonts w:ascii="Cambria Math" w:eastAsiaTheme="minorEastAsia" w:hAnsi="Cambria Math"/>
+                <w:i/>
+              </w:rPr>
+            </m:ctrlPr>
+          </m:dPr>
+          <m:e>
+            <m:r>
+              <w:rPr>
+                <w:rFonts w:ascii="Cambria Math" w:eastAsiaTheme="minorEastAsia" w:hAnsi="Cambria Math"/>
+              </w:rPr>
+              <m:t>u</m:t>
+            </m:r>
+          </m:e>
+        </m:d>
+      </m:oMath>
+      <w:r>
+        <w:rPr>
+          <w:rFonts w:eastAsiaTheme="minorEastAsia"/>
+        </w:rPr>
+        <w:t xml:space="preserve"> must change (decrease) for some vertex </w:t>
+      </w:r>
+      <m:oMath>
+        <m:r>
+          <w:rPr>
+            <w:rFonts w:ascii="Cambria Math" w:eastAsiaTheme="minorEastAsia" w:hAnsi="Cambria Math"/>
+          </w:rPr>
+          <m:t>u</m:t>
+        </m:r>
+      </m:oMath>
+      <w:r>
+        <w:rPr>
+          <w:rFonts w:eastAsiaTheme="minorEastAsia"/>
+        </w:rPr>
+        <w:t xml:space="preserve"> </w:t>
+      </w:r>
+      <w:r>
+        <w:rPr>
+          <w:rFonts w:eastAsiaTheme="minorEastAsia"/>
+          <w:u w:val="single"/>
+        </w:rPr>
+        <w:t xml:space="preserve">in a negative weight cycle reachable from </w:t>
+      </w:r>
+      <m:oMath>
+        <m:r>
+          <w:rPr>
+            <w:rFonts w:ascii="Cambria Math" w:eastAsiaTheme="minorEastAsia" w:hAnsi="Cambria Math"/>
+          </w:rPr>
+          <m:t>s</m:t>
+        </m:r>
+      </m:oMath>
+      <w:r>
+        <w:rPr>
+          <w:rFonts w:eastAsiaTheme="minorEastAsia"/>
+        </w:rPr>
+        <w:t xml:space="preserve"> in this additional round of calls to </w:t>
+      </w:r>
+      <m:oMath>
+        <m:r>
+          <w:rPr>
+            <w:rFonts w:ascii="Cambria Math" w:eastAsiaTheme="minorEastAsia" w:hAnsi="Cambria Math"/>
+          </w:rPr>
+          <m:t>update</m:t>
+        </m:r>
+        <m:d>
+          <m:dPr>
+            <m:ctrlPr>
+              <w:rPr>
+                <w:rFonts w:ascii="Cambria Math" w:eastAsiaTheme="minorEastAsia" w:hAnsi="Cambria Math"/>
+                <w:i/>
+              </w:rPr>
+            </m:ctrlPr>
+          </m:dPr>
+          <m:e>
+            <m:r>
+              <w:rPr>
+                <w:rFonts w:ascii="Cambria Math" w:eastAsiaTheme="minorEastAsia" w:hAnsi="Cambria Math"/>
+              </w:rPr>
+              <m:t>⋅</m:t>
+            </m:r>
+          </m:e>
+        </m:d>
+      </m:oMath>
+      <w:r>
+        <w:rPr>
+          <w:rFonts w:eastAsiaTheme="minorEastAsia"/>
+        </w:rPr>
+        <w:t>.</w:t>
+      </w:r>
+    </w:p>
+    <w:p>
+      <w:pPr>
+        <w:spacing w:after="0" w:line="240" w:lineRule="auto"/>
+        <w:ind w:left="0"/>
+        <w:rPr>
+          <w:rFonts w:eastAsiaTheme="minorEastAsia"/>
+        </w:rPr>
+      </w:pPr>
+      <w:r>
+        <w:rPr>
+          <w:rFonts w:eastAsiaTheme="minorEastAsia"/>
+        </w:rPr>
+        <w:br w:type="page"/>
+      </w:r>
+    </w:p>
+    <w:p>
+      <w:pPr>
+        <w:ind w:left="0"/>
+        <w:rPr>
+          <w:rFonts w:eastAsiaTheme="minorEastAsia"/>
+        </w:rPr>
+      </w:pPr>
+      <w:r>
+        <w:rPr>
+          <w:rFonts w:eastAsiaTheme="minorEastAsia"/>
+          <w:b/>
+          <w:bCs/>
+        </w:rPr>
+        <w:lastRenderedPageBreak/>
+        <w:t>Minimum Spanning Tree 1</w:t>
+      </w:r>
+      <w:r>
+        <w:rPr>
+          <w:rFonts w:eastAsiaTheme="minorEastAsia"/>
+        </w:rPr>
+        <w:t xml:space="preserve"> </w:t>
+      </w:r>
+    </w:p>
+    <w:p>
+      <w:pPr>
+        <w:ind w:left="0"/>
+        <w:rPr>
+          <w:rFonts w:eastAsiaTheme="minorEastAsia"/>
+        </w:rPr>
+      </w:pPr>
+      <w:r>
+        <w:rPr>
+          <w:rFonts w:eastAsiaTheme="minorEastAsia"/>
+        </w:rPr>
+        <w:t xml:space="preserve">Give an example of a connected undirected </w:t>
+      </w:r>
+      <m:oMath>
+        <m:r>
+          <w:rPr>
+            <w:rFonts w:ascii="Cambria Math" w:eastAsiaTheme="minorEastAsia" w:hAnsi="Cambria Math"/>
+          </w:rPr>
+          <m:t>G=</m:t>
+        </m:r>
+        <m:d>
+          <m:dPr>
+            <m:begChr m:val="〈"/>
+            <m:endChr m:val="〉"/>
+            <m:ctrlPr>
+              <w:rPr>
+                <w:rFonts w:ascii="Cambria Math" w:eastAsiaTheme="minorEastAsia" w:hAnsi="Cambria Math"/>
+                <w:i/>
+              </w:rPr>
+            </m:ctrlPr>
+          </m:dPr>
+          <m:e>
+            <m:r>
+              <w:rPr>
+                <w:rFonts w:ascii="Cambria Math" w:eastAsiaTheme="minorEastAsia" w:hAnsi="Cambria Math"/>
+              </w:rPr>
+              <m:t>V, E, l</m:t>
+            </m:r>
+          </m:e>
+        </m:d>
+      </m:oMath>
+      <w:r>
+        <w:rPr>
+          <w:rFonts w:eastAsiaTheme="minorEastAsia"/>
+        </w:rPr>
+        <w:t xml:space="preserve"> such that the set of edges </w:t>
+      </w:r>
+      <m:oMath>
+        <m:r>
+          <w:rPr>
+            <w:rFonts w:ascii="Cambria Math" w:eastAsiaTheme="minorEastAsia" w:hAnsi="Cambria Math"/>
+          </w:rPr>
+          <m:t>{</m:t>
+        </m:r>
+        <m:d>
+          <m:dPr>
+            <m:begChr m:val="〈"/>
+            <m:endChr m:val="〉"/>
+            <m:ctrlPr>
+              <w:rPr>
+                <w:rFonts w:ascii="Cambria Math" w:eastAsiaTheme="minorEastAsia" w:hAnsi="Cambria Math"/>
+                <w:i/>
+              </w:rPr>
+            </m:ctrlPr>
+          </m:dPr>
+          <m:e>
+            <m:r>
+              <w:rPr>
+                <w:rFonts w:ascii="Cambria Math" w:eastAsiaTheme="minorEastAsia" w:hAnsi="Cambria Math"/>
+              </w:rPr>
+              <m:t>u, v</m:t>
+            </m:r>
+          </m:e>
+        </m:d>
+      </m:oMath>
+      <w:r>
+        <w:rPr>
+          <w:rFonts w:eastAsiaTheme="minorEastAsia"/>
+        </w:rPr>
+        <w:t xml:space="preserve">: there exists a cut </w:t>
+      </w:r>
+      <m:oMath>
+        <m:d>
+          <m:dPr>
+            <m:begChr m:val="〈"/>
+            <m:endChr m:val="〉"/>
+            <m:ctrlPr>
+              <w:rPr>
+                <w:rFonts w:ascii="Cambria Math" w:eastAsiaTheme="minorEastAsia" w:hAnsi="Cambria Math"/>
+                <w:i/>
+              </w:rPr>
+            </m:ctrlPr>
+          </m:dPr>
+          <m:e>
+            <m:r>
+              <w:rPr>
+                <w:rFonts w:ascii="Cambria Math" w:eastAsiaTheme="minorEastAsia" w:hAnsi="Cambria Math"/>
+              </w:rPr>
+              <m:t>S</m:t>
+            </m:r>
+            <m:r>
+              <w:rPr>
+                <w:rFonts w:ascii="Cambria Math" w:eastAsiaTheme="minorEastAsia" w:hAnsi="Cambria Math"/>
+              </w:rPr>
+              <m:t xml:space="preserve">, </m:t>
+            </m:r>
+            <m:r>
+              <w:rPr>
+                <w:rFonts w:ascii="Cambria Math" w:eastAsiaTheme="minorEastAsia" w:hAnsi="Cambria Math"/>
+              </w:rPr>
+              <m:t>V∖S</m:t>
+            </m:r>
+          </m:e>
+        </m:d>
+      </m:oMath>
+      <w:r>
+        <w:rPr>
+          <w:rFonts w:eastAsiaTheme="minorEastAsia"/>
+        </w:rPr>
+        <w:t xml:space="preserve"> such that </w:t>
+      </w:r>
+      <m:oMath>
+        <m:r>
+          <w:rPr>
+            <w:rFonts w:ascii="Cambria Math" w:eastAsiaTheme="minorEastAsia" w:hAnsi="Cambria Math"/>
+          </w:rPr>
+          <m:t>S⊂V</m:t>
+        </m:r>
+      </m:oMath>
+      <w:r>
+        <w:rPr>
+          <w:rFonts w:eastAsiaTheme="minorEastAsia"/>
+        </w:rPr>
+        <w:t xml:space="preserve"> and </w:t>
+      </w:r>
+      <m:oMath>
+        <m:d>
+          <m:dPr>
+            <m:begChr m:val="〈"/>
+            <m:endChr m:val="〉"/>
+            <m:ctrlPr>
+              <w:rPr>
+                <w:rFonts w:ascii="Cambria Math" w:eastAsiaTheme="minorEastAsia" w:hAnsi="Cambria Math"/>
+                <w:i/>
+              </w:rPr>
+            </m:ctrlPr>
+          </m:dPr>
+          <m:e>
+            <m:r>
+              <w:rPr>
+                <w:rFonts w:ascii="Cambria Math" w:eastAsiaTheme="minorEastAsia" w:hAnsi="Cambria Math"/>
+              </w:rPr>
+              <m:t>u</m:t>
+            </m:r>
+            <m:r>
+              <w:rPr>
+                <w:rFonts w:ascii="Cambria Math" w:eastAsiaTheme="minorEastAsia" w:hAnsi="Cambria Math"/>
+              </w:rPr>
+              <m:t xml:space="preserve">, </m:t>
+            </m:r>
+            <m:r>
+              <w:rPr>
+                <w:rFonts w:ascii="Cambria Math" w:eastAsiaTheme="minorEastAsia" w:hAnsi="Cambria Math"/>
+              </w:rPr>
+              <m:t>v</m:t>
+            </m:r>
+          </m:e>
+        </m:d>
+      </m:oMath>
+      <w:r>
+        <w:rPr>
+          <w:rFonts w:eastAsiaTheme="minorEastAsia"/>
+        </w:rPr>
+        <w:t xml:space="preserve"> is an edge of smallest weight that crosses </w:t>
+      </w:r>
+      <m:oMath>
+        <m:d>
+          <m:dPr>
+            <m:begChr m:val="〈"/>
+            <m:endChr m:val="〉"/>
+            <m:ctrlPr>
+              <w:rPr>
+                <w:rFonts w:ascii="Cambria Math" w:eastAsiaTheme="minorEastAsia" w:hAnsi="Cambria Math"/>
+                <w:i/>
+              </w:rPr>
+            </m:ctrlPr>
+          </m:dPr>
+          <m:e>
+            <m:r>
+              <w:rPr>
+                <w:rFonts w:ascii="Cambria Math" w:eastAsiaTheme="minorEastAsia" w:hAnsi="Cambria Math"/>
+              </w:rPr>
+              <m:t>S, V∖S</m:t>
+            </m:r>
+          </m:e>
+        </m:d>
+      </m:oMath>
+      <w:r>
+        <w:rPr>
+          <w:rFonts w:eastAsiaTheme="minorEastAsia"/>
+        </w:rPr>
+        <w:t xml:space="preserve"> does not form an MST.</w:t>
+      </w:r>
+    </w:p>
+    <w:p>
+      <w:pPr>
+        <w:ind w:left="0"/>
+        <w:rPr>
+          <w:rFonts w:eastAsiaTheme="minorEastAsia"/>
+        </w:rPr>
+      </w:pPr>
+    </w:p>
+    <w:p>
+      <w:pPr>
+        <w:ind w:left="0"/>
+        <w:rPr>
+          <w:rFonts w:eastAsiaTheme="minorEastAsia"/>
+        </w:rPr>
+      </w:pPr>
+      <w:r>
+        <w:rPr>
+          <w:rFonts w:eastAsiaTheme="minorEastAsia"/>
+        </w:rPr>
+        <w:t xml:space="preserve">Let </w:t>
+      </w:r>
+      <m:oMath>
+        <m:r>
+          <w:rPr>
+            <w:rFonts w:ascii="Cambria Math" w:eastAsiaTheme="minorEastAsia" w:hAnsi="Cambria Math"/>
+          </w:rPr>
+          <m:t>X</m:t>
+        </m:r>
+      </m:oMath>
+      <w:r>
+        <w:rPr>
+          <w:rFonts w:eastAsiaTheme="minorEastAsia"/>
+        </w:rPr>
+        <w:t xml:space="preserve"> be that set of edges</w:t>
+      </w:r>
+      <w:r>
+        <w:rPr>
+          <w:rFonts w:eastAsiaTheme="minorEastAsia"/>
+        </w:rPr>
+        <w:t xml:space="preserve">. </w:t>
+      </w:r>
+    </w:p>
+    <w:p>
+      <w:pPr>
+        <w:ind w:left="0"/>
+        <w:rPr>
+          <w:rFonts w:eastAsiaTheme="minorEastAsia"/>
+        </w:rPr>
+      </w:pPr>
+    </w:p>
+    <w:p>
+      <w:pPr>
+        <w:ind w:left="0"/>
+        <w:rPr>
+          <w:rFonts w:eastAsiaTheme="minorEastAsia"/>
+        </w:rPr>
+      </w:pPr>
+      <w:r>
+        <w:rPr>
+          <w:rFonts w:eastAsiaTheme="minorEastAsia"/>
+        </w:rPr>
+        <w:t xml:space="preserve">What is the set </w:t>
+      </w:r>
+      <m:oMath>
+        <m:r>
+          <w:rPr>
+            <w:rFonts w:ascii="Cambria Math" w:eastAsiaTheme="minorEastAsia" w:hAnsi="Cambria Math"/>
+          </w:rPr>
+          <m:t>X</m:t>
+        </m:r>
+      </m:oMath>
+      <w:r>
+        <w:rPr>
+          <w:rFonts w:eastAsiaTheme="minorEastAsia"/>
+        </w:rPr>
+        <w:t xml:space="preserve"> for our example graph: complete graph with vertices </w:t>
+      </w:r>
+      <m:oMath>
+        <m:r>
+          <w:rPr>
+            <w:rFonts w:ascii="Cambria Math" w:eastAsiaTheme="minorEastAsia" w:hAnsi="Cambria Math"/>
+          </w:rPr>
+          <m:t>V=</m:t>
+        </m:r>
+        <m:d>
+          <m:dPr>
+            <m:begChr m:val="{"/>
+            <m:endChr m:val="}"/>
+            <m:ctrlPr>
+              <w:rPr>
+                <w:rFonts w:ascii="Cambria Math" w:eastAsiaTheme="minorEastAsia" w:hAnsi="Cambria Math"/>
+                <w:i/>
+              </w:rPr>
+            </m:ctrlPr>
+          </m:dPr>
+          <m:e>
+            <m:r>
+              <w:rPr>
+                <w:rFonts w:ascii="Cambria Math" w:eastAsiaTheme="minorEastAsia" w:hAnsi="Cambria Math"/>
+              </w:rPr>
+              <m:t>a, b, c</m:t>
+            </m:r>
+          </m:e>
+        </m:d>
+      </m:oMath>
+      <w:r>
+        <w:rPr>
+          <w:rFonts w:eastAsiaTheme="minorEastAsia"/>
+        </w:rPr>
+        <w:t>.</w:t>
+      </w:r>
+    </w:p>
+    <w:p>
+      <w:pPr>
+        <w:ind w:left="0"/>
+        <w:rPr>
+          <w:rFonts w:eastAsiaTheme="minorEastAsia"/>
+        </w:rPr>
+      </w:pPr>
+    </w:p>
+    <w:p>
+      <w:pPr>
+        <w:ind w:left="0"/>
+        <w:rPr>
+          <w:rFonts w:eastAsiaTheme="minorEastAsia"/>
+        </w:rPr>
+      </w:pPr>
+      <m:oMath>
+        <m:r>
+          <w:rPr>
+            <w:rFonts w:ascii="Cambria Math" w:eastAsiaTheme="minorEastAsia" w:hAnsi="Cambria Math"/>
+          </w:rPr>
+          <m:t>l</m:t>
+        </m:r>
+        <m:d>
+          <m:dPr>
+            <m:ctrlPr>
+              <w:rPr>
+                <w:rFonts w:ascii="Cambria Math" w:eastAsiaTheme="minorEastAsia" w:hAnsi="Cambria Math"/>
+                <w:i/>
+              </w:rPr>
+            </m:ctrlPr>
+          </m:dPr>
+          <m:e>
+            <m:r>
+              <w:rPr>
+                <w:rFonts w:ascii="Cambria Math" w:eastAsiaTheme="minorEastAsia" w:hAnsi="Cambria Math"/>
+              </w:rPr>
+              <m:t>a, b</m:t>
+            </m:r>
+          </m:e>
+        </m:d>
+        <m:r>
+          <w:rPr>
+            <w:rFonts w:ascii="Cambria Math" w:eastAsiaTheme="minorEastAsia" w:hAnsi="Cambria Math"/>
+          </w:rPr>
+          <m:t>=l</m:t>
+        </m:r>
+        <m:d>
+          <m:dPr>
+            <m:ctrlPr>
+              <w:rPr>
+                <w:rFonts w:ascii="Cambria Math" w:eastAsiaTheme="minorEastAsia" w:hAnsi="Cambria Math"/>
+                <w:i/>
+              </w:rPr>
+            </m:ctrlPr>
+          </m:dPr>
+          <m:e>
+            <m:r>
+              <w:rPr>
+                <w:rFonts w:ascii="Cambria Math" w:eastAsiaTheme="minorEastAsia" w:hAnsi="Cambria Math"/>
+              </w:rPr>
+              <m:t>b, c</m:t>
+            </m:r>
+          </m:e>
+        </m:d>
+        <m:r>
+          <w:rPr>
+            <w:rFonts w:ascii="Cambria Math" w:eastAsiaTheme="minorEastAsia" w:hAnsi="Cambria Math"/>
+          </w:rPr>
+          <m:t>=l</m:t>
+        </m:r>
+        <m:d>
+          <m:dPr>
+            <m:ctrlPr>
+              <w:rPr>
+                <w:rFonts w:ascii="Cambria Math" w:eastAsiaTheme="minorEastAsia" w:hAnsi="Cambria Math"/>
+                <w:i/>
+              </w:rPr>
+            </m:ctrlPr>
+          </m:dPr>
+          <m:e>
+            <m:r>
+              <w:rPr>
+                <w:rFonts w:ascii="Cambria Math" w:eastAsiaTheme="minorEastAsia" w:hAnsi="Cambria Math"/>
+              </w:rPr>
+              <m:t>a, c</m:t>
+            </m:r>
+          </m:e>
+        </m:d>
+        <m:r>
+          <w:rPr>
+            <w:rFonts w:ascii="Cambria Math" w:eastAsiaTheme="minorEastAsia" w:hAnsi="Cambria Math"/>
+          </w:rPr>
+          <m:t>=1</m:t>
+        </m:r>
+      </m:oMath>
+      <w:r>
+        <w:rPr>
+          <w:rFonts w:eastAsiaTheme="minorEastAsia"/>
+        </w:rPr>
+        <w:t>.</w:t>
+      </w:r>
+    </w:p>
+    <w:p>
+      <w:pPr>
+        <w:ind w:left="0"/>
+        <w:rPr>
+          <w:rFonts w:eastAsiaTheme="minorEastAsia"/>
+        </w:rPr>
+      </w:pPr>
+    </w:p>
+    <w:p>
+      <w:pPr>
+        <w:pStyle w:val="ListParagraph"/>
+        <w:numPr>
+          <w:ilvl w:val="0"/>
+          <w:numId w:val="13"/>
+        </w:numPr>
+        <w:rPr>
+          <w:rFonts w:eastAsiaTheme="minorEastAsia"/>
+        </w:rPr>
+      </w:pPr>
+      <w:r>
+        <w:rPr>
+          <w:rFonts w:eastAsiaTheme="minorEastAsia"/>
+        </w:rPr>
+        <w:t xml:space="preserve">Is </w:t>
+      </w:r>
+      <m:oMath>
+        <m:d>
+          <m:dPr>
+            <m:begChr m:val="〈"/>
+            <m:endChr m:val="〉"/>
+            <m:ctrlPr>
+              <w:rPr>
+                <w:rFonts w:ascii="Cambria Math" w:eastAsiaTheme="minorEastAsia" w:hAnsi="Cambria Math"/>
+                <w:i/>
+              </w:rPr>
+            </m:ctrlPr>
+          </m:dPr>
+          <m:e>
+            <m:r>
+              <w:rPr>
+                <w:rFonts w:ascii="Cambria Math" w:eastAsiaTheme="minorEastAsia" w:hAnsi="Cambria Math"/>
+              </w:rPr>
+              <m:t>a, b</m:t>
+            </m:r>
+          </m:e>
+        </m:d>
+        <m:r>
+          <w:rPr>
+            <w:rFonts w:ascii="Cambria Math" w:eastAsiaTheme="minorEastAsia" w:hAnsi="Cambria Math"/>
+          </w:rPr>
+          <m:t>∈X</m:t>
+        </m:r>
+      </m:oMath>
+      <w:r>
+        <w:rPr>
+          <w:rFonts w:eastAsiaTheme="minorEastAsia"/>
+        </w:rPr>
+        <w:t>? Yes.</w:t>
+      </w:r>
+      <w:r>
+        <w:rPr>
+          <w:rFonts w:eastAsiaTheme="minorEastAsia"/>
+        </w:rPr>
+        <w:t xml:space="preserve"> It is a light edge that crosses the cut: </w:t>
+      </w:r>
+      <m:oMath>
+        <m:d>
+          <m:dPr>
+            <m:begChr m:val="〈"/>
+            <m:endChr m:val="〉"/>
+            <m:ctrlPr>
+              <w:rPr>
+                <w:rFonts w:ascii="Cambria Math" w:eastAsiaTheme="minorEastAsia" w:hAnsi="Cambria Math"/>
+                <w:i/>
+              </w:rPr>
+            </m:ctrlPr>
+          </m:dPr>
           <m:e>
             <m:d>
               <m:dPr>
@@ -42046,246 +44338,182 @@
                   <w:rPr>
                     <w:rFonts w:ascii="Cambria Math" w:eastAsiaTheme="minorEastAsia" w:hAnsi="Cambria Math"/>
                   </w:rPr>
-                  <m:t>dist</m:t>
+                  <m:t>a</m:t>
                 </m:r>
-                <m:d>
-                  <m:dPr>
-                    <m:ctrlPr>
-                      <w:rPr>
-                        <w:rFonts w:ascii="Cambria Math" w:eastAsiaTheme="minorEastAsia" w:hAnsi="Cambria Math"/>
-                        <w:i/>
-                      </w:rPr>
-                    </m:ctrlPr>
-                  </m:dPr>
-                  <m:e>
-                    <m:sSub>
-                      <m:sSubPr>
-                        <m:ctrlPr>
-                          <w:rPr>
-                            <w:rFonts w:ascii="Cambria Math" w:eastAsiaTheme="minorEastAsia" w:hAnsi="Cambria Math"/>
-                            <w:i/>
-                          </w:rPr>
-                        </m:ctrlPr>
-                      </m:sSubPr>
-                      <m:e>
-                        <m:r>
-                          <w:rPr>
-                            <w:rFonts w:ascii="Cambria Math" w:eastAsiaTheme="minorEastAsia" w:hAnsi="Cambria Math"/>
-                          </w:rPr>
-                          <m:t>u</m:t>
-                        </m:r>
-                      </m:e>
-                      <m:sub>
-                        <m:r>
-                          <w:rPr>
-                            <w:rFonts w:ascii="Cambria Math" w:eastAsiaTheme="minorEastAsia" w:hAnsi="Cambria Math"/>
-                          </w:rPr>
-                          <m:t>k</m:t>
-                        </m:r>
-                      </m:sub>
-                    </m:sSub>
-                  </m:e>
-                </m:d>
+              </m:e>
+            </m:d>
+            <m:r>
+              <w:rPr>
+                <w:rFonts w:ascii="Cambria Math" w:eastAsiaTheme="minorEastAsia" w:hAnsi="Cambria Math"/>
+              </w:rPr>
+              <m:t xml:space="preserve">, </m:t>
+            </m:r>
+            <m:d>
+              <m:dPr>
+                <m:begChr m:val="{"/>
+                <m:endChr m:val="}"/>
+                <m:ctrlPr>
+                  <w:rPr>
+                    <w:rFonts w:ascii="Cambria Math" w:eastAsiaTheme="minorEastAsia" w:hAnsi="Cambria Math"/>
+                    <w:i/>
+                  </w:rPr>
+                </m:ctrlPr>
+              </m:dPr>
+              <m:e>
                 <m:r>
                   <w:rPr>
                     <w:rFonts w:ascii="Cambria Math" w:eastAsiaTheme="minorEastAsia" w:hAnsi="Cambria Math"/>
                   </w:rPr>
-                  <m:t>, dist</m:t>
+                  <m:t>b, c</m:t>
                 </m:r>
-                <m:d>
-                  <m:dPr>
-                    <m:ctrlPr>
-                      <w:rPr>
-                        <w:rFonts w:ascii="Cambria Math" w:eastAsiaTheme="minorEastAsia" w:hAnsi="Cambria Math"/>
-                        <w:i/>
-                      </w:rPr>
-                    </m:ctrlPr>
-                  </m:dPr>
-                  <m:e>
-                    <m:sSub>
-                      <m:sSubPr>
-                        <m:ctrlPr>
-                          <w:rPr>
-                            <w:rFonts w:ascii="Cambria Math" w:eastAsiaTheme="minorEastAsia" w:hAnsi="Cambria Math"/>
-                            <w:i/>
-                          </w:rPr>
-                        </m:ctrlPr>
-                      </m:sSubPr>
-                      <m:e>
-                        <m:r>
-                          <w:rPr>
-                            <w:rFonts w:ascii="Cambria Math" w:eastAsiaTheme="minorEastAsia" w:hAnsi="Cambria Math"/>
-                          </w:rPr>
-                          <m:t>u</m:t>
-                        </m:r>
-                      </m:e>
-                      <m:sub>
-                        <m:r>
-                          <w:rPr>
-                            <w:rFonts w:ascii="Cambria Math" w:eastAsiaTheme="minorEastAsia" w:hAnsi="Cambria Math"/>
-                          </w:rPr>
-                          <m:t>0</m:t>
-                        </m:r>
-                      </m:sub>
-                    </m:sSub>
-                  </m:e>
-                </m:d>
+              </m:e>
+            </m:d>
+          </m:e>
+        </m:d>
+      </m:oMath>
+      <w:r>
+        <w:rPr>
+          <w:rFonts w:eastAsiaTheme="minorEastAsia"/>
+        </w:rPr>
+        <w:t>.</w:t>
+      </w:r>
+    </w:p>
+    <w:p>
+      <w:pPr>
+        <w:pStyle w:val="ListParagraph"/>
+        <w:numPr>
+          <w:ilvl w:val="0"/>
+          <w:numId w:val="13"/>
+        </w:numPr>
+        <w:rPr>
+          <w:rFonts w:eastAsiaTheme="minorEastAsia"/>
+        </w:rPr>
+      </w:pPr>
+      <w:r>
+        <w:rPr>
+          <w:rFonts w:eastAsiaTheme="minorEastAsia"/>
+        </w:rPr>
+        <w:t xml:space="preserve">Is </w:t>
+      </w:r>
+      <m:oMath>
+        <m:d>
+          <m:dPr>
+            <m:begChr m:val="〈"/>
+            <m:endChr m:val="〉"/>
+            <m:ctrlPr>
+              <w:rPr>
+                <w:rFonts w:ascii="Cambria Math" w:eastAsiaTheme="minorEastAsia" w:hAnsi="Cambria Math"/>
+                <w:i/>
+              </w:rPr>
+            </m:ctrlPr>
+          </m:dPr>
+          <m:e>
+            <m:r>
+              <w:rPr>
+                <w:rFonts w:ascii="Cambria Math" w:eastAsiaTheme="minorEastAsia" w:hAnsi="Cambria Math"/>
+              </w:rPr>
+              <m:t>b</m:t>
+            </m:r>
+            <m:r>
+              <w:rPr>
+                <w:rFonts w:ascii="Cambria Math" w:eastAsiaTheme="minorEastAsia" w:hAnsi="Cambria Math"/>
+              </w:rPr>
+              <m:t xml:space="preserve">, </m:t>
+            </m:r>
+            <m:r>
+              <w:rPr>
+                <w:rFonts w:ascii="Cambria Math" w:eastAsiaTheme="minorEastAsia" w:hAnsi="Cambria Math"/>
+              </w:rPr>
+              <m:t>c</m:t>
+            </m:r>
+          </m:e>
+        </m:d>
+        <m:r>
+          <w:rPr>
+            <w:rFonts w:ascii="Cambria Math" w:eastAsiaTheme="minorEastAsia" w:hAnsi="Cambria Math"/>
+          </w:rPr>
+          <m:t>∈X</m:t>
+        </m:r>
+      </m:oMath>
+      <w:r>
+        <w:rPr>
+          <w:rFonts w:eastAsiaTheme="minorEastAsia"/>
+        </w:rPr>
+        <w:t xml:space="preserve">? </w:t>
+      </w:r>
+      <w:r>
+        <w:rPr>
+          <w:rFonts w:eastAsiaTheme="minorEastAsia"/>
+        </w:rPr>
+        <w:t xml:space="preserve">Yes. Consider the cut </w:t>
+      </w:r>
+      <m:oMath>
+        <m:d>
+          <m:dPr>
+            <m:begChr m:val="〈"/>
+            <m:endChr m:val="〉"/>
+            <m:ctrlPr>
+              <w:rPr>
+                <w:rFonts w:ascii="Cambria Math" w:eastAsiaTheme="minorEastAsia" w:hAnsi="Cambria Math"/>
+                <w:i/>
+              </w:rPr>
+            </m:ctrlPr>
+          </m:dPr>
+          <m:e>
+            <m:d>
+              <m:dPr>
+                <m:begChr m:val="{"/>
+                <m:endChr m:val="}"/>
+                <m:ctrlPr>
+                  <w:rPr>
+                    <w:rFonts w:ascii="Cambria Math" w:eastAsiaTheme="minorEastAsia" w:hAnsi="Cambria Math"/>
+                    <w:i/>
+                  </w:rPr>
+                </m:ctrlPr>
+              </m:dPr>
+              <m:e>
                 <m:r>
                   <w:rPr>
                     <w:rFonts w:ascii="Cambria Math" w:eastAsiaTheme="minorEastAsia" w:hAnsi="Cambria Math"/>
                   </w:rPr>
-                  <m:t>+l</m:t>
+                  <m:t>b</m:t>
                 </m:r>
-                <m:d>
-                  <m:dPr>
-                    <m:ctrlPr>
-                      <w:rPr>
-                        <w:rFonts w:ascii="Cambria Math" w:eastAsiaTheme="minorEastAsia" w:hAnsi="Cambria Math"/>
-                        <w:i/>
-                      </w:rPr>
-                    </m:ctrlPr>
-                  </m:dPr>
-                  <m:e>
-                    <m:sSub>
-                      <m:sSubPr>
-                        <m:ctrlPr>
-                          <w:rPr>
-                            <w:rFonts w:ascii="Cambria Math" w:eastAsiaTheme="minorEastAsia" w:hAnsi="Cambria Math"/>
-                            <w:i/>
-                          </w:rPr>
-                        </m:ctrlPr>
-                      </m:sSubPr>
-                      <m:e>
-                        <m:r>
-                          <w:rPr>
-                            <w:rFonts w:ascii="Cambria Math" w:eastAsiaTheme="minorEastAsia" w:hAnsi="Cambria Math"/>
-                          </w:rPr>
-                          <m:t>u</m:t>
-                        </m:r>
-                      </m:e>
-                      <m:sub>
-                        <m:r>
-                          <w:rPr>
-                            <w:rFonts w:ascii="Cambria Math" w:eastAsiaTheme="minorEastAsia" w:hAnsi="Cambria Math"/>
-                          </w:rPr>
-                          <m:t>0</m:t>
-                        </m:r>
-                      </m:sub>
-                    </m:sSub>
-                    <m:r>
-                      <w:rPr>
-                        <w:rFonts w:ascii="Cambria Math" w:eastAsiaTheme="minorEastAsia" w:hAnsi="Cambria Math"/>
-                      </w:rPr>
-                      <m:t xml:space="preserve">, </m:t>
-                    </m:r>
-                    <m:sSub>
-                      <m:sSubPr>
-                        <m:ctrlPr>
-                          <w:rPr>
-                            <w:rFonts w:ascii="Cambria Math" w:eastAsiaTheme="minorEastAsia" w:hAnsi="Cambria Math"/>
-                            <w:i/>
-                          </w:rPr>
-                        </m:ctrlPr>
-                      </m:sSubPr>
-                      <m:e>
-                        <m:r>
-                          <w:rPr>
-                            <w:rFonts w:ascii="Cambria Math" w:eastAsiaTheme="minorEastAsia" w:hAnsi="Cambria Math"/>
-                          </w:rPr>
-                          <m:t>u</m:t>
-                        </m:r>
-                      </m:e>
-                      <m:sub>
-                        <m:r>
-                          <w:rPr>
-                            <w:rFonts w:ascii="Cambria Math" w:eastAsiaTheme="minorEastAsia" w:hAnsi="Cambria Math"/>
-                          </w:rPr>
-                          <m:t>1</m:t>
-                        </m:r>
-                      </m:sub>
-                    </m:sSub>
-                  </m:e>
-                </m:d>
+              </m:e>
+            </m:d>
+            <m:r>
+              <w:rPr>
+                <w:rFonts w:ascii="Cambria Math" w:eastAsiaTheme="minorEastAsia" w:hAnsi="Cambria Math"/>
+              </w:rPr>
+              <m:t xml:space="preserve">, </m:t>
+            </m:r>
+            <m:d>
+              <m:dPr>
+                <m:begChr m:val="{"/>
+                <m:endChr m:val="}"/>
+                <m:ctrlPr>
+                  <w:rPr>
+                    <w:rFonts w:ascii="Cambria Math" w:eastAsiaTheme="minorEastAsia" w:hAnsi="Cambria Math"/>
+                    <w:i/>
+                  </w:rPr>
+                </m:ctrlPr>
+              </m:dPr>
+              <m:e>
                 <m:r>
                   <w:rPr>
                     <w:rFonts w:ascii="Cambria Math" w:eastAsiaTheme="minorEastAsia" w:hAnsi="Cambria Math"/>
                   </w:rPr>
-                  <m:t>+…+l</m:t>
+                  <m:t>a</m:t>
                 </m:r>
-                <m:d>
-                  <m:dPr>
-                    <m:ctrlPr>
-                      <w:rPr>
-                        <w:rFonts w:ascii="Cambria Math" w:eastAsiaTheme="minorEastAsia" w:hAnsi="Cambria Math"/>
-                        <w:i/>
-                      </w:rPr>
-                    </m:ctrlPr>
-                  </m:dPr>
-                  <m:e>
-                    <m:sSub>
-                      <m:sSubPr>
-                        <m:ctrlPr>
-                          <w:rPr>
-                            <w:rFonts w:ascii="Cambria Math" w:eastAsiaTheme="minorEastAsia" w:hAnsi="Cambria Math"/>
-                            <w:i/>
-                          </w:rPr>
-                        </m:ctrlPr>
-                      </m:sSubPr>
-                      <m:e>
-                        <m:r>
-                          <w:rPr>
-                            <w:rFonts w:ascii="Cambria Math" w:eastAsiaTheme="minorEastAsia" w:hAnsi="Cambria Math"/>
-                          </w:rPr>
-                          <m:t>u</m:t>
-                        </m:r>
-                      </m:e>
-                      <m:sub>
-                        <m:r>
-                          <w:rPr>
-                            <w:rFonts w:ascii="Cambria Math" w:eastAsiaTheme="minorEastAsia" w:hAnsi="Cambria Math"/>
-                          </w:rPr>
-                          <m:t>k-2</m:t>
-                        </m:r>
-                      </m:sub>
-                    </m:sSub>
-                    <m:r>
-                      <w:rPr>
-                        <w:rFonts w:ascii="Cambria Math" w:eastAsiaTheme="minorEastAsia" w:hAnsi="Cambria Math"/>
-                      </w:rPr>
-                      <m:t xml:space="preserve">, </m:t>
-                    </m:r>
-                    <m:sSub>
-                      <m:sSubPr>
-                        <m:ctrlPr>
-                          <w:rPr>
-                            <w:rFonts w:ascii="Cambria Math" w:eastAsiaTheme="minorEastAsia" w:hAnsi="Cambria Math"/>
-                            <w:i/>
-                          </w:rPr>
-                        </m:ctrlPr>
-                      </m:sSubPr>
-                      <m:e>
-                        <m:r>
-                          <w:rPr>
-                            <w:rFonts w:ascii="Cambria Math" w:eastAsiaTheme="minorEastAsia" w:hAnsi="Cambria Math"/>
-                          </w:rPr>
-                          <m:t>u</m:t>
-                        </m:r>
-                      </m:e>
-                      <m:sub>
-                        <m:r>
-                          <w:rPr>
-                            <w:rFonts w:ascii="Cambria Math" w:eastAsiaTheme="minorEastAsia" w:hAnsi="Cambria Math"/>
-                          </w:rPr>
-                          <m:t>k-1</m:t>
-                        </m:r>
-                      </m:sub>
-                    </m:sSub>
-                  </m:e>
-                </m:d>
+                <m:r>
+                  <w:rPr>
+                    <w:rFonts w:ascii="Cambria Math" w:eastAsiaTheme="minorEastAsia" w:hAnsi="Cambria Math"/>
+                  </w:rPr>
+                  <m:t>, c</m:t>
+                </m:r>
               </m:e>
             </m:d>
           </m:e>
-        </m:func>
+        </m:d>
       </m:oMath>
       <w:r>
         <w:rPr>
@@ -42293,11 +44521,1075 @@
         </w:rPr>
         <w:t>.</w:t>
       </w:r>
+    </w:p>
+    <w:p>
+      <w:pPr>
+        <w:pStyle w:val="ListParagraph"/>
+        <w:numPr>
+          <w:ilvl w:val="0"/>
+          <w:numId w:val="13"/>
+        </w:numPr>
+        <w:rPr>
+          <w:rFonts w:eastAsiaTheme="minorEastAsia"/>
+        </w:rPr>
+      </w:pPr>
+      <w:r>
+        <w:rPr>
+          <w:rFonts w:eastAsiaTheme="minorEastAsia"/>
+        </w:rPr>
+        <w:t xml:space="preserve">Is </w:t>
+      </w:r>
+      <m:oMath>
+        <m:d>
+          <m:dPr>
+            <m:begChr m:val="〈"/>
+            <m:endChr m:val="〉"/>
+            <m:ctrlPr>
+              <w:rPr>
+                <w:rFonts w:ascii="Cambria Math" w:eastAsiaTheme="minorEastAsia" w:hAnsi="Cambria Math"/>
+                <w:i/>
+              </w:rPr>
+            </m:ctrlPr>
+          </m:dPr>
+          <m:e>
+            <m:r>
+              <w:rPr>
+                <w:rFonts w:ascii="Cambria Math" w:eastAsiaTheme="minorEastAsia" w:hAnsi="Cambria Math"/>
+              </w:rPr>
+              <m:t xml:space="preserve">a, </m:t>
+            </m:r>
+            <m:r>
+              <w:rPr>
+                <w:rFonts w:ascii="Cambria Math" w:eastAsiaTheme="minorEastAsia" w:hAnsi="Cambria Math"/>
+              </w:rPr>
+              <m:t>c</m:t>
+            </m:r>
+          </m:e>
+        </m:d>
+        <m:r>
+          <w:rPr>
+            <w:rFonts w:ascii="Cambria Math" w:eastAsiaTheme="minorEastAsia" w:hAnsi="Cambria Math"/>
+          </w:rPr>
+          <m:t>∈X</m:t>
+        </m:r>
+      </m:oMath>
+      <w:r>
+        <w:rPr>
+          <w:rFonts w:eastAsiaTheme="minorEastAsia"/>
+        </w:rPr>
+        <w:t xml:space="preserve">? </w:t>
+      </w:r>
+      <w:r>
+        <w:rPr>
+          <w:rFonts w:eastAsiaTheme="minorEastAsia"/>
+        </w:rPr>
+        <w:t xml:space="preserve">Yes. Consider the cut </w:t>
+      </w:r>
+      <m:oMath>
+        <m:d>
+          <m:dPr>
+            <m:begChr m:val="〈"/>
+            <m:endChr m:val="〉"/>
+            <m:ctrlPr>
+              <w:rPr>
+                <w:rFonts w:ascii="Cambria Math" w:eastAsiaTheme="minorEastAsia" w:hAnsi="Cambria Math"/>
+                <w:i/>
+              </w:rPr>
+            </m:ctrlPr>
+          </m:dPr>
+          <m:e>
+            <m:d>
+              <m:dPr>
+                <m:begChr m:val="{"/>
+                <m:endChr m:val="}"/>
+                <m:ctrlPr>
+                  <w:rPr>
+                    <w:rFonts w:ascii="Cambria Math" w:eastAsiaTheme="minorEastAsia" w:hAnsi="Cambria Math"/>
+                    <w:i/>
+                  </w:rPr>
+                </m:ctrlPr>
+              </m:dPr>
+              <m:e>
+                <m:r>
+                  <w:rPr>
+                    <w:rFonts w:ascii="Cambria Math" w:eastAsiaTheme="minorEastAsia" w:hAnsi="Cambria Math"/>
+                  </w:rPr>
+                  <m:t>a</m:t>
+                </m:r>
+              </m:e>
+            </m:d>
+            <m:r>
+              <w:rPr>
+                <w:rFonts w:ascii="Cambria Math" w:eastAsiaTheme="minorEastAsia" w:hAnsi="Cambria Math"/>
+              </w:rPr>
+              <m:t xml:space="preserve">, </m:t>
+            </m:r>
+            <m:d>
+              <m:dPr>
+                <m:begChr m:val="{"/>
+                <m:endChr m:val="}"/>
+                <m:ctrlPr>
+                  <w:rPr>
+                    <w:rFonts w:ascii="Cambria Math" w:eastAsiaTheme="minorEastAsia" w:hAnsi="Cambria Math"/>
+                    <w:i/>
+                  </w:rPr>
+                </m:ctrlPr>
+              </m:dPr>
+              <m:e>
+                <m:r>
+                  <w:rPr>
+                    <w:rFonts w:ascii="Cambria Math" w:eastAsiaTheme="minorEastAsia" w:hAnsi="Cambria Math"/>
+                  </w:rPr>
+                  <m:t>c</m:t>
+                </m:r>
+                <m:r>
+                  <w:rPr>
+                    <w:rFonts w:ascii="Cambria Math" w:eastAsiaTheme="minorEastAsia" w:hAnsi="Cambria Math"/>
+                  </w:rPr>
+                  <m:t xml:space="preserve">, </m:t>
+                </m:r>
+                <m:r>
+                  <w:rPr>
+                    <w:rFonts w:ascii="Cambria Math" w:eastAsiaTheme="minorEastAsia" w:hAnsi="Cambria Math"/>
+                  </w:rPr>
+                  <m:t>b</m:t>
+                </m:r>
+              </m:e>
+            </m:d>
+          </m:e>
+        </m:d>
+      </m:oMath>
+      <w:r>
+        <w:rPr>
+          <w:rFonts w:eastAsiaTheme="minorEastAsia"/>
+        </w:rPr>
+        <w:t>.</w:t>
+      </w:r>
+    </w:p>
+    <w:p>
+      <w:pPr>
+        <w:ind w:left="0"/>
+        <w:rPr>
+          <w:rFonts w:eastAsiaTheme="minorEastAsia"/>
+        </w:rPr>
+      </w:pPr>
+    </w:p>
+    <w:p>
+      <w:pPr>
+        <w:ind w:left="0"/>
+        <w:rPr>
+          <w:rFonts w:eastAsiaTheme="minorEastAsia"/>
+        </w:rPr>
+      </w:pPr>
+      <w:r>
+        <w:rPr>
+          <w:rFonts w:eastAsiaTheme="minorEastAsia"/>
+        </w:rPr>
+        <w:t>So,</w:t>
+      </w:r>
+      <w:r>
+        <w:rPr>
+          <w:rFonts w:eastAsiaTheme="minorEastAsia"/>
+        </w:rPr>
+        <w:t xml:space="preserve"> we are done.</w:t>
+      </w:r>
+      <w:r>
+        <w:rPr>
+          <w:rFonts w:eastAsiaTheme="minorEastAsia"/>
+        </w:rPr>
+        <w:t xml:space="preserve"> Because </w:t>
+      </w:r>
+      <m:oMath>
+        <m:r>
+          <w:rPr>
+            <w:rFonts w:ascii="Cambria Math" w:eastAsiaTheme="minorEastAsia" w:hAnsi="Cambria Math"/>
+          </w:rPr>
+          <m:t>X=</m:t>
+        </m:r>
+        <m:d>
+          <m:dPr>
+            <m:begChr m:val="{"/>
+            <m:endChr m:val="}"/>
+            <m:ctrlPr>
+              <w:rPr>
+                <w:rFonts w:ascii="Cambria Math" w:eastAsiaTheme="minorEastAsia" w:hAnsi="Cambria Math"/>
+                <w:i/>
+              </w:rPr>
+            </m:ctrlPr>
+          </m:dPr>
+          <m:e>
+            <m:d>
+              <m:dPr>
+                <m:begChr m:val="〈"/>
+                <m:endChr m:val="〉"/>
+                <m:ctrlPr>
+                  <w:rPr>
+                    <w:rFonts w:ascii="Cambria Math" w:eastAsiaTheme="minorEastAsia" w:hAnsi="Cambria Math"/>
+                    <w:i/>
+                  </w:rPr>
+                </m:ctrlPr>
+              </m:dPr>
+              <m:e>
+                <m:r>
+                  <w:rPr>
+                    <w:rFonts w:ascii="Cambria Math" w:eastAsiaTheme="minorEastAsia" w:hAnsi="Cambria Math"/>
+                  </w:rPr>
+                  <m:t>a, b</m:t>
+                </m:r>
+              </m:e>
+            </m:d>
+            <m:r>
+              <w:rPr>
+                <w:rFonts w:ascii="Cambria Math" w:eastAsiaTheme="minorEastAsia" w:hAnsi="Cambria Math"/>
+              </w:rPr>
+              <m:t xml:space="preserve">, </m:t>
+            </m:r>
+            <m:d>
+              <m:dPr>
+                <m:begChr m:val="〈"/>
+                <m:endChr m:val="〉"/>
+                <m:ctrlPr>
+                  <w:rPr>
+                    <w:rFonts w:ascii="Cambria Math" w:eastAsiaTheme="minorEastAsia" w:hAnsi="Cambria Math"/>
+                    <w:i/>
+                  </w:rPr>
+                </m:ctrlPr>
+              </m:dPr>
+              <m:e>
+                <m:r>
+                  <w:rPr>
+                    <w:rFonts w:ascii="Cambria Math" w:eastAsiaTheme="minorEastAsia" w:hAnsi="Cambria Math"/>
+                  </w:rPr>
+                  <m:t>b, c</m:t>
+                </m:r>
+              </m:e>
+            </m:d>
+            <m:r>
+              <w:rPr>
+                <w:rFonts w:ascii="Cambria Math" w:eastAsiaTheme="minorEastAsia" w:hAnsi="Cambria Math"/>
+              </w:rPr>
+              <m:t xml:space="preserve">, </m:t>
+            </m:r>
+            <m:d>
+              <m:dPr>
+                <m:begChr m:val="〈"/>
+                <m:endChr m:val="〉"/>
+                <m:ctrlPr>
+                  <w:rPr>
+                    <w:rFonts w:ascii="Cambria Math" w:eastAsiaTheme="minorEastAsia" w:hAnsi="Cambria Math"/>
+                    <w:i/>
+                  </w:rPr>
+                </m:ctrlPr>
+              </m:dPr>
+              <m:e>
+                <m:r>
+                  <w:rPr>
+                    <w:rFonts w:ascii="Cambria Math" w:eastAsiaTheme="minorEastAsia" w:hAnsi="Cambria Math"/>
+                  </w:rPr>
+                  <m:t>a, c</m:t>
+                </m:r>
+              </m:e>
+            </m:d>
+          </m:e>
+        </m:d>
+      </m:oMath>
+      <w:r>
+        <w:rPr>
+          <w:rFonts w:eastAsiaTheme="minorEastAsia"/>
+        </w:rPr>
+        <w:t xml:space="preserve"> is not an MST of that </w:t>
+      </w:r>
+      <m:oMath>
+        <m:r>
+          <w:rPr>
+            <w:rFonts w:ascii="Cambria Math" w:eastAsiaTheme="minorEastAsia" w:hAnsi="Cambria Math"/>
+          </w:rPr>
+          <m:t>G</m:t>
+        </m:r>
+      </m:oMath>
+      <w:r>
+        <w:rPr>
+          <w:rFonts w:eastAsiaTheme="minorEastAsia"/>
+        </w:rPr>
+        <w:t>.</w:t>
+      </w:r>
+    </w:p>
+    <w:p>
+      <w:pPr>
+        <w:ind w:left="0"/>
+        <w:rPr>
+          <w:rFonts w:eastAsiaTheme="minorEastAsia"/>
+        </w:rPr>
+      </w:pPr>
+    </w:p>
+    <w:p>
+      <w:pPr>
+        <w:ind w:left="0"/>
+        <w:rPr>
+          <w:rFonts w:eastAsiaTheme="minorEastAsia"/>
+        </w:rPr>
+      </w:pPr>
+      <w:r>
+        <w:rPr>
+          <w:rFonts w:eastAsiaTheme="minorEastAsia"/>
+        </w:rPr>
+        <w:t>Because that is not acyclic, i.e., not a tree.</w:t>
+      </w:r>
+    </w:p>
+    <w:p>
+      <w:pPr>
+        <w:ind w:left="0"/>
+        <w:rPr>
+          <w:rFonts w:eastAsiaTheme="minorEastAsia"/>
+        </w:rPr>
+      </w:pPr>
+    </w:p>
+    <w:p>
+      <w:pPr>
+        <w:spacing w:after="0" w:line="240" w:lineRule="auto"/>
+        <w:ind w:left="0"/>
+        <w:rPr>
+          <w:rFonts w:eastAsiaTheme="minorEastAsia"/>
+        </w:rPr>
+      </w:pPr>
+      <w:r>
+        <w:rPr>
+          <w:rFonts w:eastAsiaTheme="minorEastAsia"/>
+        </w:rPr>
+        <w:br w:type="page"/>
+      </w:r>
+    </w:p>
+    <w:p>
+      <w:pPr>
+        <w:ind w:left="0"/>
+        <w:rPr>
+          <w:rFonts w:eastAsiaTheme="minorEastAsia"/>
+        </w:rPr>
+      </w:pPr>
+      <w:r>
+        <w:rPr>
+          <w:rFonts w:eastAsiaTheme="minorEastAsia"/>
+          <w:b/>
+          <w:bCs/>
+        </w:rPr>
+        <w:lastRenderedPageBreak/>
+        <w:t>Minimum Spanning Tree 2</w:t>
+      </w:r>
       <w:r>
         <w:rPr>
           <w:rFonts w:eastAsiaTheme="minorEastAsia"/>
         </w:rPr>
         <w:t xml:space="preserve"> </w:t>
+      </w:r>
+    </w:p>
+    <w:p>
+      <w:pPr>
+        <w:ind w:left="0"/>
+        <w:rPr>
+          <w:rFonts w:eastAsiaTheme="minorEastAsia"/>
+        </w:rPr>
+      </w:pPr>
+      <w:r>
+        <w:rPr>
+          <w:rFonts w:eastAsiaTheme="minorEastAsia"/>
+        </w:rPr>
+        <w:t>Professor Sabatier conjectures the following converse of what we say under “now the general approach” on page 3 of Lecture 6a:</w:t>
+      </w:r>
+    </w:p>
+    <w:p>
+      <w:pPr>
+        <w:ind w:left="720"/>
+        <w:rPr>
+          <w:rFonts w:eastAsiaTheme="minorEastAsia"/>
+        </w:rPr>
+      </w:pPr>
+      <w:r>
+        <w:rPr>
+          <w:rFonts w:eastAsiaTheme="minorEastAsia"/>
+        </w:rPr>
+        <w:t xml:space="preserve">Let </w:t>
+      </w:r>
+      <m:oMath>
+        <m:r>
+          <w:rPr>
+            <w:rFonts w:ascii="Cambria Math" w:eastAsiaTheme="minorEastAsia" w:hAnsi="Cambria Math"/>
+          </w:rPr>
+          <m:t>G=</m:t>
+        </m:r>
+        <m:d>
+          <m:dPr>
+            <m:begChr m:val="〈"/>
+            <m:endChr m:val="〉"/>
+            <m:ctrlPr>
+              <w:rPr>
+                <w:rFonts w:ascii="Cambria Math" w:eastAsiaTheme="minorEastAsia" w:hAnsi="Cambria Math"/>
+                <w:i/>
+              </w:rPr>
+            </m:ctrlPr>
+          </m:dPr>
+          <m:e>
+            <m:r>
+              <w:rPr>
+                <w:rFonts w:ascii="Cambria Math" w:eastAsiaTheme="minorEastAsia" w:hAnsi="Cambria Math"/>
+              </w:rPr>
+              <m:t>V, E, l</m:t>
+            </m:r>
+          </m:e>
+        </m:d>
+      </m:oMath>
+      <w:r>
+        <w:rPr>
+          <w:rFonts w:eastAsiaTheme="minorEastAsia"/>
+        </w:rPr>
+        <w:t xml:space="preserve"> be a connected undirected graph. Let: (</w:t>
+      </w:r>
+      <w:proofErr w:type="spellStart"/>
+      <w:r>
+        <w:rPr>
+          <w:rFonts w:eastAsiaTheme="minorEastAsia"/>
+        </w:rPr>
+        <w:t>i</w:t>
+      </w:r>
+      <w:proofErr w:type="spellEnd"/>
+      <w:r>
+        <w:rPr>
+          <w:rFonts w:eastAsiaTheme="minorEastAsia"/>
+        </w:rPr>
+        <w:t xml:space="preserve">) </w:t>
+      </w:r>
+      <m:oMath>
+        <m:r>
+          <w:rPr>
+            <w:rFonts w:ascii="Cambria Math" w:eastAsiaTheme="minorEastAsia" w:hAnsi="Cambria Math"/>
+          </w:rPr>
+          <m:t>A⊆E</m:t>
+        </m:r>
+      </m:oMath>
+      <w:r>
+        <w:rPr>
+          <w:rFonts w:eastAsiaTheme="minorEastAsia"/>
+        </w:rPr>
+        <w:t xml:space="preserve"> that is included in some MST of </w:t>
+      </w:r>
+      <m:oMath>
+        <m:r>
+          <w:rPr>
+            <w:rFonts w:ascii="Cambria Math" w:eastAsiaTheme="minorEastAsia" w:hAnsi="Cambria Math"/>
+          </w:rPr>
+          <m:t>G</m:t>
+        </m:r>
+      </m:oMath>
+      <w:r>
+        <w:rPr>
+          <w:rFonts w:eastAsiaTheme="minorEastAsia"/>
+        </w:rPr>
+        <w:t xml:space="preserve">, (ii) </w:t>
+      </w:r>
+      <m:oMath>
+        <m:d>
+          <m:dPr>
+            <m:begChr m:val="〈"/>
+            <m:endChr m:val="〉"/>
+            <m:ctrlPr>
+              <w:rPr>
+                <w:rFonts w:ascii="Cambria Math" w:eastAsiaTheme="minorEastAsia" w:hAnsi="Cambria Math"/>
+                <w:i/>
+              </w:rPr>
+            </m:ctrlPr>
+          </m:dPr>
+          <m:e>
+            <m:r>
+              <w:rPr>
+                <w:rFonts w:ascii="Cambria Math" w:eastAsiaTheme="minorEastAsia" w:hAnsi="Cambria Math"/>
+              </w:rPr>
+              <m:t>S, V∖S</m:t>
+            </m:r>
+          </m:e>
+        </m:d>
+      </m:oMath>
+      <w:r>
+        <w:rPr>
+          <w:rFonts w:eastAsiaTheme="minorEastAsia"/>
+        </w:rPr>
+        <w:t xml:space="preserve"> be any cut of </w:t>
+      </w:r>
+      <m:oMath>
+        <m:r>
+          <w:rPr>
+            <w:rFonts w:ascii="Cambria Math" w:eastAsiaTheme="minorEastAsia" w:hAnsi="Cambria Math"/>
+          </w:rPr>
+          <m:t>G</m:t>
+        </m:r>
+      </m:oMath>
+      <w:r>
+        <w:rPr>
+          <w:rFonts w:eastAsiaTheme="minorEastAsia"/>
+        </w:rPr>
+        <w:t xml:space="preserve"> that respects </w:t>
+      </w:r>
+      <m:oMath>
+        <m:r>
+          <w:rPr>
+            <w:rFonts w:ascii="Cambria Math" w:eastAsiaTheme="minorEastAsia" w:hAnsi="Cambria Math"/>
+          </w:rPr>
+          <m:t>A</m:t>
+        </m:r>
+      </m:oMath>
+      <w:r>
+        <w:rPr>
+          <w:rFonts w:eastAsiaTheme="minorEastAsia"/>
+        </w:rPr>
+        <w:t xml:space="preserve">, and (iii) </w:t>
+      </w:r>
+      <m:oMath>
+        <m:r>
+          <w:rPr>
+            <w:rFonts w:ascii="Cambria Math" w:eastAsiaTheme="minorEastAsia" w:hAnsi="Cambria Math"/>
+          </w:rPr>
+          <m:t>A∪</m:t>
+        </m:r>
+        <m:d>
+          <m:dPr>
+            <m:begChr m:val="{"/>
+            <m:endChr m:val="}"/>
+            <m:ctrlPr>
+              <w:rPr>
+                <w:rFonts w:ascii="Cambria Math" w:eastAsiaTheme="minorEastAsia" w:hAnsi="Cambria Math"/>
+                <w:i/>
+              </w:rPr>
+            </m:ctrlPr>
+          </m:dPr>
+          <m:e>
+            <m:d>
+              <m:dPr>
+                <m:begChr m:val="〈"/>
+                <m:endChr m:val="〉"/>
+                <m:ctrlPr>
+                  <w:rPr>
+                    <w:rFonts w:ascii="Cambria Math" w:eastAsiaTheme="minorEastAsia" w:hAnsi="Cambria Math"/>
+                    <w:i/>
+                  </w:rPr>
+                </m:ctrlPr>
+              </m:dPr>
+              <m:e>
+                <m:r>
+                  <w:rPr>
+                    <w:rFonts w:ascii="Cambria Math" w:eastAsiaTheme="minorEastAsia" w:hAnsi="Cambria Math"/>
+                  </w:rPr>
+                  <m:t>u</m:t>
+                </m:r>
+                <m:r>
+                  <w:rPr>
+                    <w:rFonts w:ascii="Cambria Math" w:eastAsiaTheme="minorEastAsia" w:hAnsi="Cambria Math"/>
+                  </w:rPr>
+                  <m:t xml:space="preserve">, </m:t>
+                </m:r>
+                <m:r>
+                  <w:rPr>
+                    <w:rFonts w:ascii="Cambria Math" w:eastAsiaTheme="minorEastAsia" w:hAnsi="Cambria Math"/>
+                  </w:rPr>
+                  <m:t>v</m:t>
+                </m:r>
+              </m:e>
+            </m:d>
+          </m:e>
+        </m:d>
+      </m:oMath>
+      <w:r>
+        <w:rPr>
+          <w:rFonts w:eastAsiaTheme="minorEastAsia"/>
+        </w:rPr>
+        <w:t xml:space="preserve"> also be included in some MST of </w:t>
+      </w:r>
+      <m:oMath>
+        <m:r>
+          <w:rPr>
+            <w:rFonts w:ascii="Cambria Math" w:eastAsiaTheme="minorEastAsia" w:hAnsi="Cambria Math"/>
+          </w:rPr>
+          <m:t>G</m:t>
+        </m:r>
+      </m:oMath>
+      <w:r>
+        <w:rPr>
+          <w:rFonts w:eastAsiaTheme="minorEastAsia"/>
+        </w:rPr>
+        <w:t xml:space="preserve">. Then, </w:t>
+      </w:r>
+      <m:oMath>
+        <m:d>
+          <m:dPr>
+            <m:begChr m:val="〈"/>
+            <m:endChr m:val="〉"/>
+            <m:ctrlPr>
+              <w:rPr>
+                <w:rFonts w:ascii="Cambria Math" w:eastAsiaTheme="minorEastAsia" w:hAnsi="Cambria Math"/>
+                <w:i/>
+              </w:rPr>
+            </m:ctrlPr>
+          </m:dPr>
+          <m:e>
+            <m:r>
+              <w:rPr>
+                <w:rFonts w:ascii="Cambria Math" w:eastAsiaTheme="minorEastAsia" w:hAnsi="Cambria Math"/>
+              </w:rPr>
+              <m:t>u</m:t>
+            </m:r>
+            <m:r>
+              <w:rPr>
+                <w:rFonts w:ascii="Cambria Math" w:eastAsiaTheme="minorEastAsia" w:hAnsi="Cambria Math"/>
+              </w:rPr>
+              <m:t xml:space="preserve">, </m:t>
+            </m:r>
+            <m:r>
+              <w:rPr>
+                <w:rFonts w:ascii="Cambria Math" w:eastAsiaTheme="minorEastAsia" w:hAnsi="Cambria Math"/>
+              </w:rPr>
+              <m:t>v</m:t>
+            </m:r>
+          </m:e>
+        </m:d>
+      </m:oMath>
+      <w:r>
+        <w:rPr>
+          <w:rFonts w:eastAsiaTheme="minorEastAsia"/>
+        </w:rPr>
+        <w:t xml:space="preserve"> is an edge of smallest weight that crosses the cut </w:t>
+      </w:r>
+      <m:oMath>
+        <m:d>
+          <m:dPr>
+            <m:begChr m:val="〈"/>
+            <m:endChr m:val="〉"/>
+            <m:ctrlPr>
+              <w:rPr>
+                <w:rFonts w:ascii="Cambria Math" w:eastAsiaTheme="minorEastAsia" w:hAnsi="Cambria Math"/>
+                <w:i/>
+              </w:rPr>
+            </m:ctrlPr>
+          </m:dPr>
+          <m:e>
+            <m:r>
+              <w:rPr>
+                <w:rFonts w:ascii="Cambria Math" w:eastAsiaTheme="minorEastAsia" w:hAnsi="Cambria Math"/>
+              </w:rPr>
+              <m:t>S, V∖S</m:t>
+            </m:r>
+          </m:e>
+        </m:d>
+      </m:oMath>
+      <w:r>
+        <w:rPr>
+          <w:rFonts w:eastAsiaTheme="minorEastAsia"/>
+        </w:rPr>
+        <w:t>.</w:t>
+      </w:r>
+    </w:p>
+    <w:p>
+      <w:pPr>
+        <w:ind w:left="0"/>
+        <w:rPr>
+          <w:rFonts w:eastAsiaTheme="minorEastAsia"/>
+        </w:rPr>
+      </w:pPr>
+      <w:r>
+        <w:rPr>
+          <w:rFonts w:eastAsiaTheme="minorEastAsia"/>
+        </w:rPr>
+        <w:t>Show that the professor’s conjecture is not necessarily true.</w:t>
+      </w:r>
+    </w:p>
+    <w:p>
+      <w:pPr>
+        <w:ind w:left="0"/>
+        <w:rPr>
+          <w:rFonts w:eastAsiaTheme="minorEastAsia"/>
+        </w:rPr>
+      </w:pPr>
+    </w:p>
+    <w:p>
+      <w:pPr>
+        <w:ind w:left="0"/>
+        <w:rPr>
+          <w:rFonts w:eastAsiaTheme="minorEastAsia"/>
+        </w:rPr>
+      </w:pPr>
+      <w:r>
+        <w:rPr>
+          <w:rFonts w:eastAsiaTheme="minorEastAsia"/>
+        </w:rPr>
+        <w:t xml:space="preserve">Let </w:t>
+      </w:r>
+      <m:oMath>
+        <m:r>
+          <w:rPr>
+            <w:rFonts w:ascii="Cambria Math" w:eastAsiaTheme="minorEastAsia" w:hAnsi="Cambria Math"/>
+          </w:rPr>
+          <m:t>V=</m:t>
+        </m:r>
+        <m:d>
+          <m:dPr>
+            <m:begChr m:val="{"/>
+            <m:endChr m:val="}"/>
+            <m:ctrlPr>
+              <w:rPr>
+                <w:rFonts w:ascii="Cambria Math" w:eastAsiaTheme="minorEastAsia" w:hAnsi="Cambria Math"/>
+                <w:i/>
+              </w:rPr>
+            </m:ctrlPr>
+          </m:dPr>
+          <m:e>
+            <m:r>
+              <w:rPr>
+                <w:rFonts w:ascii="Cambria Math" w:eastAsiaTheme="minorEastAsia" w:hAnsi="Cambria Math"/>
+              </w:rPr>
+              <m:t>a, b, c</m:t>
+            </m:r>
+          </m:e>
+        </m:d>
+      </m:oMath>
+      <w:r>
+        <w:rPr>
+          <w:rFonts w:eastAsiaTheme="minorEastAsia"/>
+        </w:rPr>
+        <w:t xml:space="preserve">, </w:t>
+      </w:r>
+      <m:oMath>
+        <m:r>
+          <w:rPr>
+            <w:rFonts w:ascii="Cambria Math" w:eastAsiaTheme="minorEastAsia" w:hAnsi="Cambria Math"/>
+          </w:rPr>
+          <m:t>E=</m:t>
+        </m:r>
+        <m:d>
+          <m:dPr>
+            <m:begChr m:val="{"/>
+            <m:endChr m:val="}"/>
+            <m:ctrlPr>
+              <w:rPr>
+                <w:rFonts w:ascii="Cambria Math" w:eastAsiaTheme="minorEastAsia" w:hAnsi="Cambria Math"/>
+                <w:i/>
+              </w:rPr>
+            </m:ctrlPr>
+          </m:dPr>
+          <m:e>
+            <m:d>
+              <m:dPr>
+                <m:begChr m:val="〈"/>
+                <m:endChr m:val="〉"/>
+                <m:ctrlPr>
+                  <w:rPr>
+                    <w:rFonts w:ascii="Cambria Math" w:eastAsiaTheme="minorEastAsia" w:hAnsi="Cambria Math"/>
+                    <w:i/>
+                  </w:rPr>
+                </m:ctrlPr>
+              </m:dPr>
+              <m:e>
+                <m:r>
+                  <w:rPr>
+                    <w:rFonts w:ascii="Cambria Math" w:eastAsiaTheme="minorEastAsia" w:hAnsi="Cambria Math"/>
+                  </w:rPr>
+                  <m:t>a, b</m:t>
+                </m:r>
+              </m:e>
+            </m:d>
+            <m:r>
+              <w:rPr>
+                <w:rFonts w:ascii="Cambria Math" w:eastAsiaTheme="minorEastAsia" w:hAnsi="Cambria Math"/>
+              </w:rPr>
+              <m:t xml:space="preserve">, </m:t>
+            </m:r>
+            <m:d>
+              <m:dPr>
+                <m:begChr m:val="〈"/>
+                <m:endChr m:val="〉"/>
+                <m:ctrlPr>
+                  <w:rPr>
+                    <w:rFonts w:ascii="Cambria Math" w:eastAsiaTheme="minorEastAsia" w:hAnsi="Cambria Math"/>
+                    <w:i/>
+                  </w:rPr>
+                </m:ctrlPr>
+              </m:dPr>
+              <m:e>
+                <m:r>
+                  <w:rPr>
+                    <w:rFonts w:ascii="Cambria Math" w:eastAsiaTheme="minorEastAsia" w:hAnsi="Cambria Math"/>
+                  </w:rPr>
+                  <m:t>a</m:t>
+                </m:r>
+                <m:r>
+                  <w:rPr>
+                    <w:rFonts w:ascii="Cambria Math" w:eastAsiaTheme="minorEastAsia" w:hAnsi="Cambria Math"/>
+                  </w:rPr>
+                  <m:t xml:space="preserve">, </m:t>
+                </m:r>
+                <m:r>
+                  <w:rPr>
+                    <w:rFonts w:ascii="Cambria Math" w:eastAsiaTheme="minorEastAsia" w:hAnsi="Cambria Math"/>
+                  </w:rPr>
+                  <m:t>c</m:t>
+                </m:r>
+              </m:e>
+            </m:d>
+          </m:e>
+        </m:d>
+      </m:oMath>
+      <w:r>
+        <w:rPr>
+          <w:rFonts w:eastAsiaTheme="minorEastAsia"/>
+        </w:rPr>
+        <w:t xml:space="preserve">, and </w:t>
+      </w:r>
+      <m:oMath>
+        <m:r>
+          <w:rPr>
+            <w:rFonts w:ascii="Cambria Math" w:eastAsiaTheme="minorEastAsia" w:hAnsi="Cambria Math"/>
+          </w:rPr>
+          <m:t>l</m:t>
+        </m:r>
+        <m:d>
+          <m:dPr>
+            <m:ctrlPr>
+              <w:rPr>
+                <w:rFonts w:ascii="Cambria Math" w:eastAsiaTheme="minorEastAsia" w:hAnsi="Cambria Math"/>
+                <w:i/>
+              </w:rPr>
+            </m:ctrlPr>
+          </m:dPr>
+          <m:e>
+            <m:r>
+              <w:rPr>
+                <w:rFonts w:ascii="Cambria Math" w:eastAsiaTheme="minorEastAsia" w:hAnsi="Cambria Math"/>
+              </w:rPr>
+              <m:t>a, b</m:t>
+            </m:r>
+          </m:e>
+        </m:d>
+        <m:r>
+          <w:rPr>
+            <w:rFonts w:ascii="Cambria Math" w:eastAsiaTheme="minorEastAsia" w:hAnsi="Cambria Math"/>
+          </w:rPr>
+          <m:t>=1</m:t>
+        </m:r>
+      </m:oMath>
+      <w:r>
+        <w:rPr>
+          <w:rFonts w:eastAsiaTheme="minorEastAsia"/>
+        </w:rPr>
+        <w:t xml:space="preserve">, </w:t>
+      </w:r>
+      <m:oMath>
+        <m:r>
+          <w:rPr>
+            <w:rFonts w:ascii="Cambria Math" w:eastAsiaTheme="minorEastAsia" w:hAnsi="Cambria Math"/>
+          </w:rPr>
+          <m:t>l</m:t>
+        </m:r>
+        <m:d>
+          <m:dPr>
+            <m:ctrlPr>
+              <w:rPr>
+                <w:rFonts w:ascii="Cambria Math" w:eastAsiaTheme="minorEastAsia" w:hAnsi="Cambria Math"/>
+                <w:i/>
+              </w:rPr>
+            </m:ctrlPr>
+          </m:dPr>
+          <m:e>
+            <m:r>
+              <w:rPr>
+                <w:rFonts w:ascii="Cambria Math" w:eastAsiaTheme="minorEastAsia" w:hAnsi="Cambria Math"/>
+              </w:rPr>
+              <m:t>a, c</m:t>
+            </m:r>
+          </m:e>
+        </m:d>
+        <m:r>
+          <w:rPr>
+            <w:rFonts w:ascii="Cambria Math" w:eastAsiaTheme="minorEastAsia" w:hAnsi="Cambria Math"/>
+          </w:rPr>
+          <m:t>=1000</m:t>
+        </m:r>
+      </m:oMath>
+      <w:r>
+        <w:rPr>
+          <w:rFonts w:eastAsiaTheme="minorEastAsia"/>
+        </w:rPr>
+        <w:t>.</w:t>
+      </w:r>
+    </w:p>
+    <w:p>
+      <w:pPr>
+        <w:ind w:left="0"/>
+        <w:rPr>
+          <w:rFonts w:eastAsiaTheme="minorEastAsia"/>
+        </w:rPr>
+      </w:pPr>
+      <w:r>
+        <w:rPr>
+          <w:rFonts w:eastAsiaTheme="minorEastAsia"/>
+        </w:rPr>
+        <w:t xml:space="preserve">Now let </w:t>
+      </w:r>
+      <m:oMath>
+        <m:r>
+          <w:rPr>
+            <w:rFonts w:ascii="Cambria Math" w:eastAsiaTheme="minorEastAsia" w:hAnsi="Cambria Math"/>
+          </w:rPr>
+          <m:t>A=∅</m:t>
+        </m:r>
+      </m:oMath>
+      <w:r>
+        <w:rPr>
+          <w:rFonts w:eastAsiaTheme="minorEastAsia"/>
+        </w:rPr>
+        <w:t xml:space="preserve">. Then the cut </w:t>
+      </w:r>
+      <m:oMath>
+        <m:d>
+          <m:dPr>
+            <m:begChr m:val="〈"/>
+            <m:endChr m:val="〉"/>
+            <m:ctrlPr>
+              <w:rPr>
+                <w:rFonts w:ascii="Cambria Math" w:eastAsiaTheme="minorEastAsia" w:hAnsi="Cambria Math"/>
+                <w:i/>
+              </w:rPr>
+            </m:ctrlPr>
+          </m:dPr>
+          <m:e>
+            <m:d>
+              <m:dPr>
+                <m:begChr m:val="{"/>
+                <m:endChr m:val="}"/>
+                <m:ctrlPr>
+                  <w:rPr>
+                    <w:rFonts w:ascii="Cambria Math" w:eastAsiaTheme="minorEastAsia" w:hAnsi="Cambria Math"/>
+                    <w:i/>
+                  </w:rPr>
+                </m:ctrlPr>
+              </m:dPr>
+              <m:e>
+                <m:r>
+                  <w:rPr>
+                    <w:rFonts w:ascii="Cambria Math" w:eastAsiaTheme="minorEastAsia" w:hAnsi="Cambria Math"/>
+                  </w:rPr>
+                  <m:t>a</m:t>
+                </m:r>
+              </m:e>
+            </m:d>
+            <m:r>
+              <w:rPr>
+                <w:rFonts w:ascii="Cambria Math" w:eastAsiaTheme="minorEastAsia" w:hAnsi="Cambria Math"/>
+              </w:rPr>
+              <m:t xml:space="preserve">, </m:t>
+            </m:r>
+            <m:d>
+              <m:dPr>
+                <m:begChr m:val="{"/>
+                <m:endChr m:val="}"/>
+                <m:ctrlPr>
+                  <w:rPr>
+                    <w:rFonts w:ascii="Cambria Math" w:eastAsiaTheme="minorEastAsia" w:hAnsi="Cambria Math"/>
+                    <w:i/>
+                  </w:rPr>
+                </m:ctrlPr>
+              </m:dPr>
+              <m:e>
+                <m:r>
+                  <w:rPr>
+                    <w:rFonts w:ascii="Cambria Math" w:eastAsiaTheme="minorEastAsia" w:hAnsi="Cambria Math"/>
+                  </w:rPr>
+                  <m:t>c, b</m:t>
+                </m:r>
+              </m:e>
+            </m:d>
+          </m:e>
+        </m:d>
+      </m:oMath>
+      <w:r>
+        <w:rPr>
+          <w:rFonts w:eastAsiaTheme="minorEastAsia"/>
+        </w:rPr>
+        <w:t xml:space="preserve"> respects </w:t>
+      </w:r>
+      <m:oMath>
+        <m:r>
+          <w:rPr>
+            <w:rFonts w:ascii="Cambria Math" w:eastAsiaTheme="minorEastAsia" w:hAnsi="Cambria Math"/>
+          </w:rPr>
+          <m:t>A</m:t>
+        </m:r>
+      </m:oMath>
+      <w:r>
+        <w:rPr>
+          <w:rFonts w:eastAsiaTheme="minorEastAsia"/>
+        </w:rPr>
+        <w:t>.</w:t>
+      </w:r>
+    </w:p>
+    <w:p>
+      <w:pPr>
+        <w:ind w:left="0"/>
+        <w:rPr>
+          <w:rFonts w:eastAsiaTheme="minorEastAsia"/>
+        </w:rPr>
+      </w:pPr>
+      <w:r>
+        <w:rPr>
+          <w:rFonts w:eastAsiaTheme="minorEastAsia"/>
+        </w:rPr>
+        <w:t xml:space="preserve">And </w:t>
+      </w:r>
+      <m:oMath>
+        <m:d>
+          <m:dPr>
+            <m:begChr m:val="〈"/>
+            <m:endChr m:val="〉"/>
+            <m:ctrlPr>
+              <w:rPr>
+                <w:rFonts w:ascii="Cambria Math" w:eastAsiaTheme="minorEastAsia" w:hAnsi="Cambria Math"/>
+                <w:i/>
+              </w:rPr>
+            </m:ctrlPr>
+          </m:dPr>
+          <m:e>
+            <m:r>
+              <w:rPr>
+                <w:rFonts w:ascii="Cambria Math" w:eastAsiaTheme="minorEastAsia" w:hAnsi="Cambria Math"/>
+              </w:rPr>
+              <m:t>a</m:t>
+            </m:r>
+            <m:r>
+              <w:rPr>
+                <w:rFonts w:ascii="Cambria Math" w:eastAsiaTheme="minorEastAsia" w:hAnsi="Cambria Math"/>
+              </w:rPr>
+              <m:t xml:space="preserve">, </m:t>
+            </m:r>
+            <m:r>
+              <w:rPr>
+                <w:rFonts w:ascii="Cambria Math" w:eastAsiaTheme="minorEastAsia" w:hAnsi="Cambria Math"/>
+              </w:rPr>
+              <m:t>c</m:t>
+            </m:r>
+          </m:e>
+        </m:d>
+      </m:oMath>
+      <w:r>
+        <w:rPr>
+          <w:rFonts w:eastAsiaTheme="minorEastAsia"/>
+        </w:rPr>
+        <w:t xml:space="preserve"> is not a light edge that crosses that </w:t>
+      </w:r>
+      <w:r>
+        <w:rPr>
+          <w:rFonts w:eastAsiaTheme="minorEastAsia"/>
+        </w:rPr>
+        <w:t>cut but</w:t>
+      </w:r>
+      <w:r>
+        <w:rPr>
+          <w:rFonts w:eastAsiaTheme="minorEastAsia"/>
+        </w:rPr>
+        <w:t xml:space="preserve"> is in a (the) MST of the graph.</w:t>
       </w:r>
     </w:p>
     <w:p>
@@ -43437,6 +46729,118 @@
     </w:lvl>
   </w:abstractNum>
   <w:abstractNum w:abstractNumId="10" w15:restartNumberingAfterBreak="0">
+    <w:nsid w:val="46DD4BB7"/>
+    <w:multiLevelType w:val="hybridMultilevel"/>
+    <w:tmpl w:val="69EE64A8"/>
+    <w:lvl w:ilvl="0" w:tplc="135AA348">
+      <w:numFmt w:val="bullet"/>
+      <w:lvlText w:val="-"/>
+      <w:lvlJc w:val="left"/>
+      <w:pPr>
+        <w:ind w:left="720" w:hanging="360"/>
+      </w:pPr>
+      <w:rPr>
+        <w:rFonts w:ascii="Times New Roman" w:eastAsiaTheme="minorEastAsia" w:hAnsi="Times New Roman" w:cs="Times New Roman" w:hint="default"/>
+      </w:rPr>
+    </w:lvl>
+    <w:lvl w:ilvl="1" w:tplc="04090003" w:tentative="1">
+      <w:start w:val="1"/>
+      <w:numFmt w:val="bullet"/>
+      <w:lvlText w:val="o"/>
+      <w:lvlJc w:val="left"/>
+      <w:pPr>
+        <w:ind w:left="1440" w:hanging="360"/>
+      </w:pPr>
+      <w:rPr>
+        <w:rFonts w:ascii="Courier New" w:hAnsi="Courier New" w:hint="default"/>
+      </w:rPr>
+    </w:lvl>
+    <w:lvl w:ilvl="2" w:tplc="04090005" w:tentative="1">
+      <w:start w:val="1"/>
+      <w:numFmt w:val="bullet"/>
+      <w:lvlText w:val=""/>
+      <w:lvlJc w:val="left"/>
+      <w:pPr>
+        <w:ind w:left="2160" w:hanging="360"/>
+      </w:pPr>
+      <w:rPr>
+        <w:rFonts w:ascii="Wingdings" w:hAnsi="Wingdings" w:hint="default"/>
+      </w:rPr>
+    </w:lvl>
+    <w:lvl w:ilvl="3" w:tplc="04090001" w:tentative="1">
+      <w:start w:val="1"/>
+      <w:numFmt w:val="bullet"/>
+      <w:lvlText w:val=""/>
+      <w:lvlJc w:val="left"/>
+      <w:pPr>
+        <w:ind w:left="2880" w:hanging="360"/>
+      </w:pPr>
+      <w:rPr>
+        <w:rFonts w:ascii="Symbol" w:hAnsi="Symbol" w:hint="default"/>
+      </w:rPr>
+    </w:lvl>
+    <w:lvl w:ilvl="4" w:tplc="04090003" w:tentative="1">
+      <w:start w:val="1"/>
+      <w:numFmt w:val="bullet"/>
+      <w:lvlText w:val="o"/>
+      <w:lvlJc w:val="left"/>
+      <w:pPr>
+        <w:ind w:left="3600" w:hanging="360"/>
+      </w:pPr>
+      <w:rPr>
+        <w:rFonts w:ascii="Courier New" w:hAnsi="Courier New" w:hint="default"/>
+      </w:rPr>
+    </w:lvl>
+    <w:lvl w:ilvl="5" w:tplc="04090005" w:tentative="1">
+      <w:start w:val="1"/>
+      <w:numFmt w:val="bullet"/>
+      <w:lvlText w:val=""/>
+      <w:lvlJc w:val="left"/>
+      <w:pPr>
+        <w:ind w:left="4320" w:hanging="360"/>
+      </w:pPr>
+      <w:rPr>
+        <w:rFonts w:ascii="Wingdings" w:hAnsi="Wingdings" w:hint="default"/>
+      </w:rPr>
+    </w:lvl>
+    <w:lvl w:ilvl="6" w:tplc="04090001" w:tentative="1">
+      <w:start w:val="1"/>
+      <w:numFmt w:val="bullet"/>
+      <w:lvlText w:val=""/>
+      <w:lvlJc w:val="left"/>
+      <w:pPr>
+        <w:ind w:left="5040" w:hanging="360"/>
+      </w:pPr>
+      <w:rPr>
+        <w:rFonts w:ascii="Symbol" w:hAnsi="Symbol" w:hint="default"/>
+      </w:rPr>
+    </w:lvl>
+    <w:lvl w:ilvl="7" w:tplc="04090003" w:tentative="1">
+      <w:start w:val="1"/>
+      <w:numFmt w:val="bullet"/>
+      <w:lvlText w:val="o"/>
+      <w:lvlJc w:val="left"/>
+      <w:pPr>
+        <w:ind w:left="5760" w:hanging="360"/>
+      </w:pPr>
+      <w:rPr>
+        <w:rFonts w:ascii="Courier New" w:hAnsi="Courier New" w:hint="default"/>
+      </w:rPr>
+    </w:lvl>
+    <w:lvl w:ilvl="8" w:tplc="04090005" w:tentative="1">
+      <w:start w:val="1"/>
+      <w:numFmt w:val="bullet"/>
+      <w:lvlText w:val=""/>
+      <w:lvlJc w:val="left"/>
+      <w:pPr>
+        <w:ind w:left="6480" w:hanging="360"/>
+      </w:pPr>
+      <w:rPr>
+        <w:rFonts w:ascii="Wingdings" w:hAnsi="Wingdings" w:hint="default"/>
+      </w:rPr>
+    </w:lvl>
+  </w:abstractNum>
+  <w:abstractNum w:abstractNumId="11" w15:restartNumberingAfterBreak="0">
     <w:nsid w:val="51934915"/>
     <w:multiLevelType w:val="hybridMultilevel"/>
     <w:tmpl w:val="592EB74C"/>
@@ -43549,7 +46953,7 @@
       </w:rPr>
     </w:lvl>
   </w:abstractNum>
-  <w:abstractNum w:abstractNumId="11" w15:restartNumberingAfterBreak="0">
+  <w:abstractNum w:abstractNumId="12" w15:restartNumberingAfterBreak="0">
     <w:nsid w:val="585749B3"/>
     <w:multiLevelType w:val="multilevel"/>
     <w:tmpl w:val="B97C6832"/>
@@ -43653,13 +47057,13 @@
     <w:abstractNumId w:val="3"/>
   </w:num>
   <w:num w:numId="6">
-    <w:abstractNumId w:val="11"/>
+    <w:abstractNumId w:val="12"/>
   </w:num>
   <w:num w:numId="7">
-    <w:abstractNumId w:val="11"/>
+    <w:abstractNumId w:val="12"/>
   </w:num>
   <w:num w:numId="8">
-    <w:abstractNumId w:val="11"/>
+    <w:abstractNumId w:val="12"/>
   </w:num>
   <w:num w:numId="9">
     <w:abstractNumId w:val="2"/>
@@ -43668,7 +47072,7 @@
     <w:abstractNumId w:val="4"/>
   </w:num>
   <w:num w:numId="11">
-    <w:abstractNumId w:val="10"/>
+    <w:abstractNumId w:val="11"/>
   </w:num>
   <w:num w:numId="12">
     <w:abstractNumId w:val="7"/>
@@ -43687,6 +47091,9 @@
   </w:num>
   <w:num w:numId="17">
     <w:abstractNumId w:val="5"/>
+  </w:num>
+  <w:num w:numId="18">
+    <w:abstractNumId w:val="10"/>
   </w:num>
 </w:numbering>
 </file>

</xml_diff>

<commit_message>
finish week 7 inverted session
</commit_message>
<xml_diff>
--- a/practice.docx
+++ b/practice.docx
@@ -42667,6 +42667,9 @@
             </m:e>
           </m:nary>
           <m:r>
+            <m:rPr>
+              <m:sty m:val="p"/>
+            </m:rPr>
             <w:rPr>
               <w:rFonts w:ascii="Cambria Math" w:eastAsiaTheme="minorEastAsia" w:hAnsi="Cambria Math"/>
             </w:rPr>
@@ -42820,13 +42823,7 @@
                         <w:rPr>
                           <w:rFonts w:ascii="Cambria Math" w:eastAsiaTheme="minorEastAsia" w:hAnsi="Cambria Math"/>
                         </w:rPr>
-                        <m:t>i</m:t>
-                      </m:r>
-                      <m:r>
-                        <w:rPr>
-                          <w:rFonts w:ascii="Cambria Math" w:eastAsiaTheme="minorEastAsia" w:hAnsi="Cambria Math"/>
-                        </w:rPr>
-                        <m:t>-1</m:t>
+                        <m:t>i-1</m:t>
                       </m:r>
                     </m:sub>
                   </m:sSub>
@@ -43118,13 +43115,7 @@
                         <w:rPr>
                           <w:rFonts w:ascii="Cambria Math" w:eastAsiaTheme="minorEastAsia" w:hAnsi="Cambria Math"/>
                         </w:rPr>
-                        <m:t>i</m:t>
-                      </m:r>
-                      <m:r>
-                        <w:rPr>
-                          <w:rFonts w:ascii="Cambria Math" w:eastAsiaTheme="minorEastAsia" w:hAnsi="Cambria Math"/>
-                        </w:rPr>
-                        <m:t>-1</m:t>
+                        <m:t>i-1</m:t>
                       </m:r>
                     </m:sub>
                   </m:sSub>
@@ -43924,19 +43915,7 @@
               <w:rPr>
                 <w:rFonts w:ascii="Cambria Math" w:eastAsiaTheme="minorEastAsia" w:hAnsi="Cambria Math"/>
               </w:rPr>
-              <m:t>S</m:t>
-            </m:r>
-            <m:r>
-              <w:rPr>
-                <w:rFonts w:ascii="Cambria Math" w:eastAsiaTheme="minorEastAsia" w:hAnsi="Cambria Math"/>
-              </w:rPr>
-              <m:t xml:space="preserve">, </m:t>
-            </m:r>
-            <m:r>
-              <w:rPr>
-                <w:rFonts w:ascii="Cambria Math" w:eastAsiaTheme="minorEastAsia" w:hAnsi="Cambria Math"/>
-              </w:rPr>
-              <m:t>V∖S</m:t>
+              <m:t>S, V∖S</m:t>
             </m:r>
           </m:e>
         </m:d>
@@ -43978,19 +43957,7 @@
               <w:rPr>
                 <w:rFonts w:ascii="Cambria Math" w:eastAsiaTheme="minorEastAsia" w:hAnsi="Cambria Math"/>
               </w:rPr>
-              <m:t>u</m:t>
-            </m:r>
-            <m:r>
-              <w:rPr>
-                <w:rFonts w:ascii="Cambria Math" w:eastAsiaTheme="minorEastAsia" w:hAnsi="Cambria Math"/>
-              </w:rPr>
-              <m:t xml:space="preserve">, </m:t>
-            </m:r>
-            <m:r>
-              <w:rPr>
-                <w:rFonts w:ascii="Cambria Math" w:eastAsiaTheme="minorEastAsia" w:hAnsi="Cambria Math"/>
-              </w:rPr>
-              <m:t>v</m:t>
+              <m:t>u, v</m:t>
             </m:r>
           </m:e>
         </m:d>
@@ -44412,19 +44379,7 @@
               <w:rPr>
                 <w:rFonts w:ascii="Cambria Math" w:eastAsiaTheme="minorEastAsia" w:hAnsi="Cambria Math"/>
               </w:rPr>
-              <m:t>b</m:t>
-            </m:r>
-            <m:r>
-              <w:rPr>
-                <w:rFonts w:ascii="Cambria Math" w:eastAsiaTheme="minorEastAsia" w:hAnsi="Cambria Math"/>
-              </w:rPr>
-              <m:t xml:space="preserve">, </m:t>
-            </m:r>
-            <m:r>
-              <w:rPr>
-                <w:rFonts w:ascii="Cambria Math" w:eastAsiaTheme="minorEastAsia" w:hAnsi="Cambria Math"/>
-              </w:rPr>
-              <m:t>c</m:t>
+              <m:t>b, c</m:t>
             </m:r>
           </m:e>
         </m:d>
@@ -44502,13 +44457,7 @@
                   <w:rPr>
                     <w:rFonts w:ascii="Cambria Math" w:eastAsiaTheme="minorEastAsia" w:hAnsi="Cambria Math"/>
                   </w:rPr>
-                  <m:t>a</m:t>
-                </m:r>
-                <m:r>
-                  <w:rPr>
-                    <w:rFonts w:ascii="Cambria Math" w:eastAsiaTheme="minorEastAsia" w:hAnsi="Cambria Math"/>
-                  </w:rPr>
-                  <m:t>, c</m:t>
+                  <m:t>a, c</m:t>
                 </m:r>
               </m:e>
             </m:d>
@@ -44556,13 +44505,7 @@
               <w:rPr>
                 <w:rFonts w:ascii="Cambria Math" w:eastAsiaTheme="minorEastAsia" w:hAnsi="Cambria Math"/>
               </w:rPr>
-              <m:t xml:space="preserve">a, </m:t>
-            </m:r>
-            <m:r>
-              <w:rPr>
-                <w:rFonts w:ascii="Cambria Math" w:eastAsiaTheme="minorEastAsia" w:hAnsi="Cambria Math"/>
-              </w:rPr>
-              <m:t>c</m:t>
+              <m:t>a, c</m:t>
             </m:r>
           </m:e>
         </m:d>
@@ -44640,19 +44583,7 @@
                   <w:rPr>
                     <w:rFonts w:ascii="Cambria Math" w:eastAsiaTheme="minorEastAsia" w:hAnsi="Cambria Math"/>
                   </w:rPr>
-                  <m:t>c</m:t>
-                </m:r>
-                <m:r>
-                  <w:rPr>
-                    <w:rFonts w:ascii="Cambria Math" w:eastAsiaTheme="minorEastAsia" w:hAnsi="Cambria Math"/>
-                  </w:rPr>
-                  <m:t xml:space="preserve">, </m:t>
-                </m:r>
-                <m:r>
-                  <w:rPr>
-                    <w:rFonts w:ascii="Cambria Math" w:eastAsiaTheme="minorEastAsia" w:hAnsi="Cambria Math"/>
-                  </w:rPr>
-                  <m:t>b</m:t>
+                  <m:t>c, b</m:t>
                 </m:r>
               </m:e>
             </m:d>
@@ -44898,6 +44829,14 @@
     </w:p>
     <w:p>
       <w:pPr>
+        <w:ind w:left="0"/>
+        <w:rPr>
+          <w:rFonts w:eastAsiaTheme="minorEastAsia"/>
+        </w:rPr>
+      </w:pPr>
+    </w:p>
+    <w:p>
+      <w:pPr>
         <w:ind w:left="720"/>
         <w:rPr>
           <w:rFonts w:eastAsiaTheme="minorEastAsia"/>
@@ -45076,19 +45015,7 @@
                   <w:rPr>
                     <w:rFonts w:ascii="Cambria Math" w:eastAsiaTheme="minorEastAsia" w:hAnsi="Cambria Math"/>
                   </w:rPr>
-                  <m:t>u</m:t>
-                </m:r>
-                <m:r>
-                  <w:rPr>
-                    <w:rFonts w:ascii="Cambria Math" w:eastAsiaTheme="minorEastAsia" w:hAnsi="Cambria Math"/>
-                  </w:rPr>
-                  <m:t xml:space="preserve">, </m:t>
-                </m:r>
-                <m:r>
-                  <w:rPr>
-                    <w:rFonts w:ascii="Cambria Math" w:eastAsiaTheme="minorEastAsia" w:hAnsi="Cambria Math"/>
-                  </w:rPr>
-                  <m:t>v</m:t>
+                  <m:t>u, v</m:t>
                 </m:r>
               </m:e>
             </m:d>
@@ -45132,19 +45059,7 @@
               <w:rPr>
                 <w:rFonts w:ascii="Cambria Math" w:eastAsiaTheme="minorEastAsia" w:hAnsi="Cambria Math"/>
               </w:rPr>
-              <m:t>u</m:t>
-            </m:r>
-            <m:r>
-              <w:rPr>
-                <w:rFonts w:ascii="Cambria Math" w:eastAsiaTheme="minorEastAsia" w:hAnsi="Cambria Math"/>
-              </w:rPr>
-              <m:t xml:space="preserve">, </m:t>
-            </m:r>
-            <m:r>
-              <w:rPr>
-                <w:rFonts w:ascii="Cambria Math" w:eastAsiaTheme="minorEastAsia" w:hAnsi="Cambria Math"/>
-              </w:rPr>
-              <m:t>v</m:t>
+              <m:t>u, v</m:t>
             </m:r>
           </m:e>
         </m:d>
@@ -45183,6 +45098,14 @@
         </w:rPr>
         <w:t>.</w:t>
       </w:r>
+    </w:p>
+    <w:p>
+      <w:pPr>
+        <w:ind w:left="0"/>
+        <w:rPr>
+          <w:rFonts w:eastAsiaTheme="minorEastAsia"/>
+        </w:rPr>
+      </w:pPr>
     </w:p>
     <w:p>
       <w:pPr>
@@ -45314,19 +45237,7 @@
                   <w:rPr>
                     <w:rFonts w:ascii="Cambria Math" w:eastAsiaTheme="minorEastAsia" w:hAnsi="Cambria Math"/>
                   </w:rPr>
-                  <m:t>a</m:t>
-                </m:r>
-                <m:r>
-                  <w:rPr>
-                    <w:rFonts w:ascii="Cambria Math" w:eastAsiaTheme="minorEastAsia" w:hAnsi="Cambria Math"/>
-                  </w:rPr>
-                  <m:t xml:space="preserve">, </m:t>
-                </m:r>
-                <m:r>
-                  <w:rPr>
-                    <w:rFonts w:ascii="Cambria Math" w:eastAsiaTheme="minorEastAsia" w:hAnsi="Cambria Math"/>
-                  </w:rPr>
-                  <m:t>c</m:t>
+                  <m:t>a, c</m:t>
                 </m:r>
               </m:e>
             </m:d>
@@ -45556,19 +45467,7 @@
               <w:rPr>
                 <w:rFonts w:ascii="Cambria Math" w:eastAsiaTheme="minorEastAsia" w:hAnsi="Cambria Math"/>
               </w:rPr>
-              <m:t>a</m:t>
-            </m:r>
-            <m:r>
-              <w:rPr>
-                <w:rFonts w:ascii="Cambria Math" w:eastAsiaTheme="minorEastAsia" w:hAnsi="Cambria Math"/>
-              </w:rPr>
-              <m:t xml:space="preserve">, </m:t>
-            </m:r>
-            <m:r>
-              <w:rPr>
-                <w:rFonts w:ascii="Cambria Math" w:eastAsiaTheme="minorEastAsia" w:hAnsi="Cambria Math"/>
-              </w:rPr>
-              <m:t>c</m:t>
+              <m:t>a, c</m:t>
             </m:r>
           </m:e>
         </m:d>
@@ -45594,15 +45493,3273 @@
     </w:p>
     <w:p>
       <w:pPr>
+        <w:spacing w:after="0" w:line="240" w:lineRule="auto"/>
         <w:ind w:left="0"/>
         <w:rPr>
           <w:rFonts w:eastAsiaTheme="minorEastAsia"/>
         </w:rPr>
       </w:pPr>
+      <w:r>
+        <w:rPr>
+          <w:rFonts w:eastAsiaTheme="minorEastAsia"/>
+        </w:rPr>
+        <w:br w:type="page"/>
+      </w:r>
+    </w:p>
+    <w:p>
+      <w:pPr>
+        <w:ind w:left="0"/>
+        <w:rPr>
+          <w:rFonts w:eastAsiaTheme="minorEastAsia"/>
+          <w:b/>
+          <w:bCs/>
+        </w:rPr>
+      </w:pPr>
+      <w:r>
+        <w:rPr>
+          <w:rFonts w:eastAsiaTheme="minorEastAsia"/>
+          <w:b/>
+          <w:bCs/>
+        </w:rPr>
+        <w:lastRenderedPageBreak/>
+        <w:t>Min-Cut and Optimal Substructure</w:t>
+      </w:r>
+    </w:p>
+    <w:p>
+      <w:pPr>
+        <w:ind w:left="0"/>
+        <w:rPr>
+          <w:rFonts w:eastAsiaTheme="minorEastAsia"/>
+        </w:rPr>
+      </w:pPr>
+      <w:r>
+        <w:rPr>
+          <w:rFonts w:eastAsiaTheme="minorEastAsia"/>
+        </w:rPr>
+        <w:t xml:space="preserve">Consider the min-cut problem: given as input an undirected graph </w:t>
+      </w:r>
+      <m:oMath>
+        <m:r>
+          <w:rPr>
+            <w:rFonts w:ascii="Cambria Math" w:eastAsiaTheme="minorEastAsia" w:hAnsi="Cambria Math"/>
+          </w:rPr>
+          <m:t>G=</m:t>
+        </m:r>
+        <m:d>
+          <m:dPr>
+            <m:begChr m:val="〈"/>
+            <m:endChr m:val="〉"/>
+            <m:ctrlPr>
+              <w:rPr>
+                <w:rFonts w:ascii="Cambria Math" w:eastAsiaTheme="minorEastAsia" w:hAnsi="Cambria Math"/>
+                <w:i/>
+              </w:rPr>
+            </m:ctrlPr>
+          </m:dPr>
+          <m:e>
+            <m:r>
+              <w:rPr>
+                <w:rFonts w:ascii="Cambria Math" w:eastAsiaTheme="minorEastAsia" w:hAnsi="Cambria Math"/>
+              </w:rPr>
+              <m:t>V, E</m:t>
+            </m:r>
+          </m:e>
+        </m:d>
+      </m:oMath>
+      <w:r>
+        <w:rPr>
+          <w:rFonts w:eastAsiaTheme="minorEastAsia"/>
+        </w:rPr>
+        <w:t xml:space="preserve">, what is the minimum number of edges that cross any cut </w:t>
+      </w:r>
+      <m:oMath>
+        <m:d>
+          <m:dPr>
+            <m:begChr m:val="〈"/>
+            <m:endChr m:val="〉"/>
+            <m:ctrlPr>
+              <w:rPr>
+                <w:rFonts w:ascii="Cambria Math" w:eastAsiaTheme="minorEastAsia" w:hAnsi="Cambria Math"/>
+                <w:i/>
+              </w:rPr>
+            </m:ctrlPr>
+          </m:dPr>
+          <m:e>
+            <m:r>
+              <w:rPr>
+                <w:rFonts w:ascii="Cambria Math" w:eastAsiaTheme="minorEastAsia" w:hAnsi="Cambria Math"/>
+              </w:rPr>
+              <m:t>S</m:t>
+            </m:r>
+            <m:r>
+              <w:rPr>
+                <w:rFonts w:ascii="Cambria Math" w:eastAsiaTheme="minorEastAsia" w:hAnsi="Cambria Math"/>
+              </w:rPr>
+              <m:t>,</m:t>
+            </m:r>
+            <m:r>
+              <w:rPr>
+                <w:rFonts w:ascii="Cambria Math" w:eastAsiaTheme="minorEastAsia" w:hAnsi="Cambria Math"/>
+              </w:rPr>
+              <m:t xml:space="preserve"> V∖S</m:t>
+            </m:r>
+          </m:e>
+        </m:d>
+      </m:oMath>
+      <w:r>
+        <w:rPr>
+          <w:rFonts w:eastAsiaTheme="minorEastAsia"/>
+        </w:rPr>
+        <w:t xml:space="preserve"> where </w:t>
+      </w:r>
+      <m:oMath>
+        <m:r>
+          <w:rPr>
+            <w:rFonts w:ascii="Cambria Math" w:eastAsiaTheme="minorEastAsia" w:hAnsi="Cambria Math"/>
+          </w:rPr>
+          <m:t>S⊂V</m:t>
+        </m:r>
+      </m:oMath>
+      <w:r>
+        <w:rPr>
+          <w:rFonts w:eastAsiaTheme="minorEastAsia"/>
+        </w:rPr>
+        <w:t>?</w:t>
+      </w:r>
+    </w:p>
+    <w:p>
+      <w:pPr>
+        <w:ind w:left="0"/>
+        <w:rPr>
+          <w:rFonts w:eastAsiaTheme="minorEastAsia"/>
+        </w:rPr>
+      </w:pPr>
+      <w:r>
+        <w:rPr>
+          <w:rFonts w:eastAsiaTheme="minorEastAsia"/>
+        </w:rPr>
+        <w:t xml:space="preserve">Bob claims that the problem has the following optimal substructure. Given a cut </w:t>
+      </w:r>
+      <m:oMath>
+        <m:d>
+          <m:dPr>
+            <m:begChr m:val="〈"/>
+            <m:endChr m:val="〉"/>
+            <m:ctrlPr>
+              <w:rPr>
+                <w:rFonts w:ascii="Cambria Math" w:eastAsiaTheme="minorEastAsia" w:hAnsi="Cambria Math"/>
+                <w:i/>
+              </w:rPr>
+            </m:ctrlPr>
+          </m:dPr>
+          <m:e>
+            <m:r>
+              <w:rPr>
+                <w:rFonts w:ascii="Cambria Math" w:eastAsiaTheme="minorEastAsia" w:hAnsi="Cambria Math"/>
+              </w:rPr>
+              <m:t>S, V∖S</m:t>
+            </m:r>
+          </m:e>
+        </m:d>
+      </m:oMath>
+      <w:r>
+        <w:rPr>
+          <w:rFonts w:eastAsiaTheme="minorEastAsia"/>
+        </w:rPr>
+        <w:t xml:space="preserve"> that is a min-cut for </w:t>
+      </w:r>
+      <m:oMath>
+        <m:r>
+          <w:rPr>
+            <w:rFonts w:ascii="Cambria Math" w:eastAsiaTheme="minorEastAsia" w:hAnsi="Cambria Math"/>
+          </w:rPr>
+          <m:t>G</m:t>
+        </m:r>
+      </m:oMath>
+      <w:r>
+        <w:rPr>
+          <w:rFonts w:eastAsiaTheme="minorEastAsia"/>
+        </w:rPr>
+        <w:t xml:space="preserve">, then </w:t>
+      </w:r>
+      <m:oMath>
+        <m:d>
+          <m:dPr>
+            <m:begChr m:val="〈"/>
+            <m:endChr m:val="〉"/>
+            <m:ctrlPr>
+              <w:rPr>
+                <w:rFonts w:ascii="Cambria Math" w:eastAsiaTheme="minorEastAsia" w:hAnsi="Cambria Math"/>
+                <w:i/>
+              </w:rPr>
+            </m:ctrlPr>
+          </m:dPr>
+          <m:e>
+            <m:r>
+              <w:rPr>
+                <w:rFonts w:ascii="Cambria Math" w:eastAsiaTheme="minorEastAsia" w:hAnsi="Cambria Math"/>
+              </w:rPr>
+              <m:t>S</m:t>
+            </m:r>
+            <m:r>
+              <w:rPr>
+                <w:rFonts w:ascii="Cambria Math" w:eastAsiaTheme="minorEastAsia" w:hAnsi="Cambria Math"/>
+              </w:rPr>
+              <m:t>∖</m:t>
+            </m:r>
+            <m:d>
+              <m:dPr>
+                <m:begChr m:val="{"/>
+                <m:endChr m:val="}"/>
+                <m:ctrlPr>
+                  <w:rPr>
+                    <w:rFonts w:ascii="Cambria Math" w:eastAsiaTheme="minorEastAsia" w:hAnsi="Cambria Math"/>
+                    <w:i/>
+                  </w:rPr>
+                </m:ctrlPr>
+              </m:dPr>
+              <m:e>
+                <m:r>
+                  <w:rPr>
+                    <w:rFonts w:ascii="Cambria Math" w:eastAsiaTheme="minorEastAsia" w:hAnsi="Cambria Math"/>
+                  </w:rPr>
+                  <m:t>u</m:t>
+                </m:r>
+              </m:e>
+            </m:d>
+            <m:r>
+              <w:rPr>
+                <w:rFonts w:ascii="Cambria Math" w:eastAsiaTheme="minorEastAsia" w:hAnsi="Cambria Math"/>
+              </w:rPr>
+              <m:t>, V∖</m:t>
+            </m:r>
+            <m:d>
+              <m:dPr>
+                <m:ctrlPr>
+                  <w:rPr>
+                    <w:rFonts w:ascii="Cambria Math" w:eastAsiaTheme="minorEastAsia" w:hAnsi="Cambria Math"/>
+                    <w:i/>
+                  </w:rPr>
+                </m:ctrlPr>
+              </m:dPr>
+              <m:e>
+                <m:r>
+                  <w:rPr>
+                    <w:rFonts w:ascii="Cambria Math" w:eastAsiaTheme="minorEastAsia" w:hAnsi="Cambria Math"/>
+                  </w:rPr>
+                  <m:t>S∪</m:t>
+                </m:r>
+                <m:d>
+                  <m:dPr>
+                    <m:begChr m:val="{"/>
+                    <m:endChr m:val="}"/>
+                    <m:ctrlPr>
+                      <w:rPr>
+                        <w:rFonts w:ascii="Cambria Math" w:eastAsiaTheme="minorEastAsia" w:hAnsi="Cambria Math"/>
+                        <w:i/>
+                      </w:rPr>
+                    </m:ctrlPr>
+                  </m:dPr>
+                  <m:e>
+                    <m:r>
+                      <w:rPr>
+                        <w:rFonts w:ascii="Cambria Math" w:eastAsiaTheme="minorEastAsia" w:hAnsi="Cambria Math"/>
+                      </w:rPr>
+                      <m:t>u</m:t>
+                    </m:r>
+                  </m:e>
+                </m:d>
+              </m:e>
+            </m:d>
+          </m:e>
+        </m:d>
+      </m:oMath>
+      <w:r>
+        <w:rPr>
+          <w:rFonts w:eastAsiaTheme="minorEastAsia"/>
+        </w:rPr>
+        <w:t xml:space="preserve"> is a min-cut for </w:t>
+      </w:r>
+      <m:oMath>
+        <m:sSup>
+          <m:sSupPr>
+            <m:ctrlPr>
+              <w:rPr>
+                <w:rFonts w:ascii="Cambria Math" w:eastAsiaTheme="minorEastAsia" w:hAnsi="Cambria Math"/>
+                <w:i/>
+              </w:rPr>
+            </m:ctrlPr>
+          </m:sSupPr>
+          <m:e>
+            <m:r>
+              <w:rPr>
+                <w:rFonts w:ascii="Cambria Math" w:eastAsiaTheme="minorEastAsia" w:hAnsi="Cambria Math"/>
+              </w:rPr>
+              <m:t>G</m:t>
+            </m:r>
+          </m:e>
+          <m:sup>
+            <m:r>
+              <w:rPr>
+                <w:rFonts w:ascii="Cambria Math" w:eastAsiaTheme="minorEastAsia" w:hAnsi="Cambria Math"/>
+              </w:rPr>
+              <m:t>'</m:t>
+            </m:r>
+          </m:sup>
+        </m:sSup>
+      </m:oMath>
+      <w:r>
+        <w:rPr>
+          <w:rFonts w:eastAsiaTheme="minorEastAsia"/>
+        </w:rPr>
+        <w:t xml:space="preserve">, where we get </w:t>
+      </w:r>
+      <m:oMath>
+        <m:sSup>
+          <m:sSupPr>
+            <m:ctrlPr>
+              <w:rPr>
+                <w:rFonts w:ascii="Cambria Math" w:eastAsiaTheme="minorEastAsia" w:hAnsi="Cambria Math"/>
+                <w:i/>
+              </w:rPr>
+            </m:ctrlPr>
+          </m:sSupPr>
+          <m:e>
+            <m:r>
+              <w:rPr>
+                <w:rFonts w:ascii="Cambria Math" w:eastAsiaTheme="minorEastAsia" w:hAnsi="Cambria Math"/>
+              </w:rPr>
+              <m:t>G</m:t>
+            </m:r>
+          </m:e>
+          <m:sup>
+            <m:r>
+              <w:rPr>
+                <w:rFonts w:ascii="Cambria Math" w:eastAsiaTheme="minorEastAsia" w:hAnsi="Cambria Math"/>
+              </w:rPr>
+              <m:t>'</m:t>
+            </m:r>
+          </m:sup>
+        </m:sSup>
+      </m:oMath>
+      <w:r>
+        <w:rPr>
+          <w:rFonts w:eastAsiaTheme="minorEastAsia"/>
+        </w:rPr>
+        <w:t xml:space="preserve"> from </w:t>
+      </w:r>
+      <m:oMath>
+        <m:r>
+          <w:rPr>
+            <w:rFonts w:ascii="Cambria Math" w:eastAsiaTheme="minorEastAsia" w:hAnsi="Cambria Math"/>
+          </w:rPr>
+          <m:t>G</m:t>
+        </m:r>
+      </m:oMath>
+      <w:r>
+        <w:rPr>
+          <w:rFonts w:eastAsiaTheme="minorEastAsia"/>
+        </w:rPr>
+        <w:t xml:space="preserve"> by removing </w:t>
+      </w:r>
+      <m:oMath>
+        <m:r>
+          <w:rPr>
+            <w:rFonts w:ascii="Cambria Math" w:eastAsiaTheme="minorEastAsia" w:hAnsi="Cambria Math"/>
+          </w:rPr>
+          <m:t>u∈V</m:t>
+        </m:r>
+      </m:oMath>
+      <w:r>
+        <w:rPr>
+          <w:rFonts w:eastAsiaTheme="minorEastAsia"/>
+        </w:rPr>
+        <w:t xml:space="preserve"> and all edges incident on it, provided both </w:t>
+      </w:r>
+      <m:oMath>
+        <m:r>
+          <w:rPr>
+            <w:rFonts w:ascii="Cambria Math" w:eastAsiaTheme="minorEastAsia" w:hAnsi="Cambria Math"/>
+          </w:rPr>
+          <m:t>S∖</m:t>
+        </m:r>
+        <m:d>
+          <m:dPr>
+            <m:begChr m:val="{"/>
+            <m:endChr m:val="}"/>
+            <m:ctrlPr>
+              <w:rPr>
+                <w:rFonts w:ascii="Cambria Math" w:eastAsiaTheme="minorEastAsia" w:hAnsi="Cambria Math"/>
+                <w:i/>
+              </w:rPr>
+            </m:ctrlPr>
+          </m:dPr>
+          <m:e>
+            <m:r>
+              <w:rPr>
+                <w:rFonts w:ascii="Cambria Math" w:eastAsiaTheme="minorEastAsia" w:hAnsi="Cambria Math"/>
+              </w:rPr>
+              <m:t>u</m:t>
+            </m:r>
+          </m:e>
+        </m:d>
+      </m:oMath>
+      <w:r>
+        <w:rPr>
+          <w:rFonts w:eastAsiaTheme="minorEastAsia"/>
+        </w:rPr>
+        <w:t xml:space="preserve"> and </w:t>
+      </w:r>
+      <m:oMath>
+        <m:r>
+          <w:rPr>
+            <w:rFonts w:ascii="Cambria Math" w:eastAsiaTheme="minorEastAsia" w:hAnsi="Cambria Math"/>
+          </w:rPr>
+          <m:t>V∖</m:t>
+        </m:r>
+        <m:d>
+          <m:dPr>
+            <m:ctrlPr>
+              <w:rPr>
+                <w:rFonts w:ascii="Cambria Math" w:eastAsiaTheme="minorEastAsia" w:hAnsi="Cambria Math"/>
+                <w:i/>
+              </w:rPr>
+            </m:ctrlPr>
+          </m:dPr>
+          <m:e>
+            <m:r>
+              <w:rPr>
+                <w:rFonts w:ascii="Cambria Math" w:eastAsiaTheme="minorEastAsia" w:hAnsi="Cambria Math"/>
+              </w:rPr>
+              <m:t>S∪</m:t>
+            </m:r>
+            <m:d>
+              <m:dPr>
+                <m:begChr m:val="{"/>
+                <m:endChr m:val="}"/>
+                <m:ctrlPr>
+                  <w:rPr>
+                    <w:rFonts w:ascii="Cambria Math" w:eastAsiaTheme="minorEastAsia" w:hAnsi="Cambria Math"/>
+                    <w:i/>
+                  </w:rPr>
+                </m:ctrlPr>
+              </m:dPr>
+              <m:e>
+                <m:r>
+                  <w:rPr>
+                    <w:rFonts w:ascii="Cambria Math" w:eastAsiaTheme="minorEastAsia" w:hAnsi="Cambria Math"/>
+                  </w:rPr>
+                  <m:t>u</m:t>
+                </m:r>
+              </m:e>
+            </m:d>
+          </m:e>
+        </m:d>
+      </m:oMath>
+      <w:r>
+        <w:rPr>
+          <w:rFonts w:eastAsiaTheme="minorEastAsia"/>
+        </w:rPr>
+        <w:t xml:space="preserve"> are non-empty.</w:t>
+      </w:r>
+    </w:p>
+    <w:p>
+      <w:pPr>
+        <w:ind w:left="0"/>
+        <w:rPr>
+          <w:rFonts w:eastAsiaTheme="minorEastAsia"/>
+        </w:rPr>
+      </w:pPr>
+      <w:r>
+        <w:rPr>
+          <w:rFonts w:eastAsiaTheme="minorEastAsia"/>
+        </w:rPr>
+        <w:t>Refute Bob’s claim.</w:t>
+      </w:r>
+    </w:p>
+    <w:p>
+      <w:pPr>
+        <w:ind w:left="0"/>
+        <w:rPr>
+          <w:rFonts w:eastAsiaTheme="minorEastAsia"/>
+        </w:rPr>
+      </w:pPr>
+    </w:p>
+    <w:p>
+      <w:pPr>
+        <w:ind w:left="0"/>
+        <w:rPr>
+          <w:rFonts w:eastAsiaTheme="minorEastAsia"/>
+        </w:rPr>
+      </w:pPr>
+      <w:r>
+        <w:rPr>
+          <w:rFonts w:eastAsiaTheme="minorEastAsia"/>
+        </w:rPr>
+        <w:t>Examples:</w:t>
+      </w:r>
+    </w:p>
+    <w:p>
+      <w:pPr>
+        <w:ind w:left="0"/>
+        <w:jc w:val="center"/>
+        <w:rPr>
+          <w:rFonts w:eastAsiaTheme="minorEastAsia"/>
+        </w:rPr>
+      </w:pPr>
+      <w:r>
+        <w:rPr>
+          <w:rFonts w:eastAsiaTheme="minorEastAsia"/>
+        </w:rPr>
+        <w:drawing>
+          <wp:inline distT="0" distB="0" distL="0" distR="0" wp14:anchorId="16627428" wp14:editId="4360F5A3">
+            <wp:extent cx="2529191" cy="2162942"/>
+            <wp:effectExtent l="0" t="0" r="0" b="0"/>
+            <wp:docPr id="6" name="Picture 6" descr="Chart, bubble chart&#10;&#10;Description automatically generated"/>
+            <wp:cNvGraphicFramePr>
+              <a:graphicFrameLocks xmlns:a="http://schemas.openxmlformats.org/drawingml/2006/main" noChangeAspect="1"/>
+            </wp:cNvGraphicFramePr>
+            <a:graphic xmlns:a="http://schemas.openxmlformats.org/drawingml/2006/main">
+              <a:graphicData uri="http://schemas.openxmlformats.org/drawingml/2006/picture">
+                <pic:pic xmlns:pic="http://schemas.openxmlformats.org/drawingml/2006/picture">
+                  <pic:nvPicPr>
+                    <pic:cNvPr id="6" name="Picture 6" descr="Chart, bubble chart&#10;&#10;Description automatically generated"/>
+                    <pic:cNvPicPr/>
+                  </pic:nvPicPr>
+                  <pic:blipFill>
+                    <a:blip r:embed="rId12"/>
+                    <a:stretch>
+                      <a:fillRect/>
+                    </a:stretch>
+                  </pic:blipFill>
+                  <pic:spPr>
+                    <a:xfrm>
+                      <a:off x="0" y="0"/>
+                      <a:ext cx="2537086" cy="2169694"/>
+                    </a:xfrm>
+                    <a:prstGeom prst="rect">
+                      <a:avLst/>
+                    </a:prstGeom>
+                  </pic:spPr>
+                </pic:pic>
+              </a:graphicData>
+            </a:graphic>
+          </wp:inline>
+        </w:drawing>
+      </w:r>
+      <w:r>
+        <w:rPr>
+          <w:rFonts w:eastAsiaTheme="minorEastAsia"/>
+        </w:rPr>
+        <w:drawing>
+          <wp:inline distT="0" distB="0" distL="0" distR="0" wp14:anchorId="310C1055" wp14:editId="5FD2875A">
+            <wp:extent cx="2665379" cy="2159640"/>
+            <wp:effectExtent l="0" t="0" r="1905" b="0"/>
+            <wp:docPr id="7" name="Picture 7" descr="Chart, bubble chart&#10;&#10;Description automatically generated"/>
+            <wp:cNvGraphicFramePr>
+              <a:graphicFrameLocks xmlns:a="http://schemas.openxmlformats.org/drawingml/2006/main" noChangeAspect="1"/>
+            </wp:cNvGraphicFramePr>
+            <a:graphic xmlns:a="http://schemas.openxmlformats.org/drawingml/2006/main">
+              <a:graphicData uri="http://schemas.openxmlformats.org/drawingml/2006/picture">
+                <pic:pic xmlns:pic="http://schemas.openxmlformats.org/drawingml/2006/picture">
+                  <pic:nvPicPr>
+                    <pic:cNvPr id="7" name="Picture 7" descr="Chart, bubble chart&#10;&#10;Description automatically generated"/>
+                    <pic:cNvPicPr/>
+                  </pic:nvPicPr>
+                  <pic:blipFill>
+                    <a:blip r:embed="rId13"/>
+                    <a:stretch>
+                      <a:fillRect/>
+                    </a:stretch>
+                  </pic:blipFill>
+                  <pic:spPr>
+                    <a:xfrm>
+                      <a:off x="0" y="0"/>
+                      <a:ext cx="2776735" cy="2249867"/>
+                    </a:xfrm>
+                    <a:prstGeom prst="rect">
+                      <a:avLst/>
+                    </a:prstGeom>
+                  </pic:spPr>
+                </pic:pic>
+              </a:graphicData>
+            </a:graphic>
+          </wp:inline>
+        </w:drawing>
+      </w:r>
+    </w:p>
+    <w:p>
+      <w:pPr>
+        <w:ind w:left="0"/>
+        <w:rPr>
+          <w:rFonts w:eastAsiaTheme="minorEastAsia"/>
+        </w:rPr>
+      </w:pPr>
+      <w:r>
+        <w:rPr>
+          <w:rFonts w:eastAsiaTheme="minorEastAsia"/>
+        </w:rPr>
+        <w:t xml:space="preserve">Original min-cut </w:t>
+      </w:r>
+      <m:oMath>
+        <m:d>
+          <m:dPr>
+            <m:begChr m:val="〈"/>
+            <m:endChr m:val="〉"/>
+            <m:ctrlPr>
+              <w:rPr>
+                <w:rFonts w:ascii="Cambria Math" w:eastAsiaTheme="minorEastAsia" w:hAnsi="Cambria Math"/>
+                <w:i/>
+              </w:rPr>
+            </m:ctrlPr>
+          </m:dPr>
+          <m:e>
+            <m:d>
+              <m:dPr>
+                <m:begChr m:val="{"/>
+                <m:endChr m:val="}"/>
+                <m:ctrlPr>
+                  <w:rPr>
+                    <w:rFonts w:ascii="Cambria Math" w:eastAsiaTheme="minorEastAsia" w:hAnsi="Cambria Math"/>
+                    <w:i/>
+                  </w:rPr>
+                </m:ctrlPr>
+              </m:dPr>
+              <m:e>
+                <m:r>
+                  <w:rPr>
+                    <w:rFonts w:ascii="Cambria Math" w:eastAsiaTheme="minorEastAsia" w:hAnsi="Cambria Math"/>
+                  </w:rPr>
+                  <m:t>a, b</m:t>
+                </m:r>
+              </m:e>
+            </m:d>
+            <m:r>
+              <w:rPr>
+                <w:rFonts w:ascii="Cambria Math" w:eastAsiaTheme="minorEastAsia" w:hAnsi="Cambria Math"/>
+              </w:rPr>
+              <m:t xml:space="preserve">, </m:t>
+            </m:r>
+            <m:d>
+              <m:dPr>
+                <m:begChr m:val="{"/>
+                <m:endChr m:val="}"/>
+                <m:ctrlPr>
+                  <w:rPr>
+                    <w:rFonts w:ascii="Cambria Math" w:eastAsiaTheme="minorEastAsia" w:hAnsi="Cambria Math"/>
+                    <w:i/>
+                  </w:rPr>
+                </m:ctrlPr>
+              </m:dPr>
+              <m:e>
+                <m:r>
+                  <w:rPr>
+                    <w:rFonts w:ascii="Cambria Math" w:eastAsiaTheme="minorEastAsia" w:hAnsi="Cambria Math"/>
+                  </w:rPr>
+                  <m:t>c</m:t>
+                </m:r>
+              </m:e>
+            </m:d>
+          </m:e>
+        </m:d>
+      </m:oMath>
+      <w:r>
+        <w:rPr>
+          <w:rFonts w:eastAsiaTheme="minorEastAsia"/>
+        </w:rPr>
+        <w:t>, a</w:t>
+      </w:r>
+      <w:r>
+        <w:rPr>
+          <w:rFonts w:eastAsiaTheme="minorEastAsia"/>
+        </w:rPr>
+        <w:t>nd indeed, for this min-cut, it turns out:</w:t>
+      </w:r>
+    </w:p>
+    <w:p>
+      <w:pPr>
+        <w:ind w:left="0"/>
+        <w:rPr>
+          <w:rFonts w:eastAsiaTheme="minorEastAsia"/>
+        </w:rPr>
+      </w:pPr>
+      <m:oMath>
+        <m:d>
+          <m:dPr>
+            <m:begChr m:val="〈"/>
+            <m:endChr m:val="〉"/>
+            <m:ctrlPr>
+              <w:rPr>
+                <w:rFonts w:ascii="Cambria Math" w:eastAsiaTheme="minorEastAsia" w:hAnsi="Cambria Math"/>
+                <w:i/>
+              </w:rPr>
+            </m:ctrlPr>
+          </m:dPr>
+          <m:e>
+            <m:d>
+              <m:dPr>
+                <m:begChr m:val="{"/>
+                <m:endChr m:val="}"/>
+                <m:ctrlPr>
+                  <w:rPr>
+                    <w:rFonts w:ascii="Cambria Math" w:eastAsiaTheme="minorEastAsia" w:hAnsi="Cambria Math"/>
+                    <w:i/>
+                  </w:rPr>
+                </m:ctrlPr>
+              </m:dPr>
+              <m:e>
+                <m:r>
+                  <w:rPr>
+                    <w:rFonts w:ascii="Cambria Math" w:eastAsiaTheme="minorEastAsia" w:hAnsi="Cambria Math"/>
+                  </w:rPr>
+                  <m:t>a</m:t>
+                </m:r>
+              </m:e>
+            </m:d>
+            <m:r>
+              <w:rPr>
+                <w:rFonts w:ascii="Cambria Math" w:eastAsiaTheme="minorEastAsia" w:hAnsi="Cambria Math"/>
+              </w:rPr>
+              <m:t xml:space="preserve">, </m:t>
+            </m:r>
+            <m:d>
+              <m:dPr>
+                <m:begChr m:val="{"/>
+                <m:endChr m:val="}"/>
+                <m:ctrlPr>
+                  <w:rPr>
+                    <w:rFonts w:ascii="Cambria Math" w:eastAsiaTheme="minorEastAsia" w:hAnsi="Cambria Math"/>
+                    <w:i/>
+                  </w:rPr>
+                </m:ctrlPr>
+              </m:dPr>
+              <m:e>
+                <m:r>
+                  <w:rPr>
+                    <w:rFonts w:ascii="Cambria Math" w:eastAsiaTheme="minorEastAsia" w:hAnsi="Cambria Math"/>
+                  </w:rPr>
+                  <m:t>c</m:t>
+                </m:r>
+              </m:e>
+            </m:d>
+          </m:e>
+        </m:d>
+      </m:oMath>
+      <w:r>
+        <w:rPr>
+          <w:rFonts w:eastAsiaTheme="minorEastAsia"/>
+        </w:rPr>
+        <w:t xml:space="preserve"> is indeed a min-cut for </w:t>
+      </w:r>
+      <m:oMath>
+        <m:sSup>
+          <m:sSupPr>
+            <m:ctrlPr>
+              <w:rPr>
+                <w:rFonts w:ascii="Cambria Math" w:eastAsiaTheme="minorEastAsia" w:hAnsi="Cambria Math"/>
+                <w:i/>
+              </w:rPr>
+            </m:ctrlPr>
+          </m:sSupPr>
+          <m:e>
+            <m:r>
+              <w:rPr>
+                <w:rFonts w:ascii="Cambria Math" w:eastAsiaTheme="minorEastAsia" w:hAnsi="Cambria Math"/>
+              </w:rPr>
+              <m:t>G</m:t>
+            </m:r>
+          </m:e>
+          <m:sup>
+            <m:r>
+              <w:rPr>
+                <w:rFonts w:ascii="Cambria Math" w:eastAsiaTheme="minorEastAsia" w:hAnsi="Cambria Math"/>
+              </w:rPr>
+              <m:t>'</m:t>
+            </m:r>
+          </m:sup>
+        </m:sSup>
+      </m:oMath>
+      <w:r>
+        <w:rPr>
+          <w:rFonts w:eastAsiaTheme="minorEastAsia"/>
+        </w:rPr>
+        <w:t xml:space="preserve"> for this </w:t>
+      </w:r>
+      <m:oMath>
+        <m:r>
+          <w:rPr>
+            <w:rFonts w:ascii="Cambria Math" w:eastAsiaTheme="minorEastAsia" w:hAnsi="Cambria Math"/>
+          </w:rPr>
+          <m:t>G</m:t>
+        </m:r>
+      </m:oMath>
+      <w:r>
+        <w:rPr>
+          <w:rFonts w:eastAsiaTheme="minorEastAsia"/>
+        </w:rPr>
+        <w:t>.</w:t>
+      </w:r>
+    </w:p>
+    <w:p>
+      <w:pPr>
+        <w:ind w:left="0"/>
+        <w:jc w:val="center"/>
+        <w:rPr>
+          <w:rFonts w:eastAsiaTheme="minorEastAsia"/>
+        </w:rPr>
+      </w:pPr>
+      <w:r>
+        <w:rPr>
+          <w:rFonts w:eastAsiaTheme="minorEastAsia"/>
+        </w:rPr>
+        <w:lastRenderedPageBreak/>
+        <w:drawing>
+          <wp:inline distT="0" distB="0" distL="0" distR="0" wp14:anchorId="1DE372E4" wp14:editId="66763A6E">
+            <wp:extent cx="5943600" cy="3183890"/>
+            <wp:effectExtent l="0" t="0" r="0" b="3810"/>
+            <wp:docPr id="9" name="Picture 9" descr="Diagram&#10;&#10;Description automatically generated with medium confidence"/>
+            <wp:cNvGraphicFramePr>
+              <a:graphicFrameLocks xmlns:a="http://schemas.openxmlformats.org/drawingml/2006/main" noChangeAspect="1"/>
+            </wp:cNvGraphicFramePr>
+            <a:graphic xmlns:a="http://schemas.openxmlformats.org/drawingml/2006/main">
+              <a:graphicData uri="http://schemas.openxmlformats.org/drawingml/2006/picture">
+                <pic:pic xmlns:pic="http://schemas.openxmlformats.org/drawingml/2006/picture">
+                  <pic:nvPicPr>
+                    <pic:cNvPr id="9" name="Picture 9" descr="Diagram&#10;&#10;Description automatically generated with medium confidence"/>
+                    <pic:cNvPicPr/>
+                  </pic:nvPicPr>
+                  <pic:blipFill>
+                    <a:blip r:embed="rId14"/>
+                    <a:stretch>
+                      <a:fillRect/>
+                    </a:stretch>
+                  </pic:blipFill>
+                  <pic:spPr>
+                    <a:xfrm>
+                      <a:off x="0" y="0"/>
+                      <a:ext cx="5943600" cy="3183890"/>
+                    </a:xfrm>
+                    <a:prstGeom prst="rect">
+                      <a:avLst/>
+                    </a:prstGeom>
+                  </pic:spPr>
+                </pic:pic>
+              </a:graphicData>
+            </a:graphic>
+          </wp:inline>
+        </w:drawing>
+      </w:r>
+    </w:p>
+    <w:p>
+      <w:pPr>
+        <w:ind w:left="0"/>
+        <w:rPr>
+          <w:rFonts w:eastAsiaTheme="minorEastAsia"/>
+        </w:rPr>
+      </w:pPr>
+      <w:r>
+        <w:rPr>
+          <w:rFonts w:eastAsiaTheme="minorEastAsia"/>
+        </w:rPr>
+        <w:t xml:space="preserve">Counterexample: In this example, the min-cut is </w:t>
+      </w:r>
+      <m:oMath>
+        <m:r>
+          <w:rPr>
+            <w:rFonts w:ascii="Cambria Math" w:eastAsiaTheme="minorEastAsia" w:hAnsi="Cambria Math"/>
+          </w:rPr>
+          <m:t>2</m:t>
+        </m:r>
+      </m:oMath>
+      <w:r>
+        <w:rPr>
+          <w:rFonts w:eastAsiaTheme="minorEastAsia"/>
+        </w:rPr>
+        <w:t xml:space="preserve">. However, if the candidate vertex is removed, the graph can be shifted such that the min-cut now becomes </w:t>
+      </w:r>
+      <m:oMath>
+        <m:r>
+          <w:rPr>
+            <w:rFonts w:ascii="Cambria Math" w:eastAsiaTheme="minorEastAsia" w:hAnsi="Cambria Math"/>
+          </w:rPr>
+          <m:t>1</m:t>
+        </m:r>
+      </m:oMath>
+      <w:r>
+        <w:rPr>
+          <w:rFonts w:eastAsiaTheme="minorEastAsia"/>
+        </w:rPr>
+        <w:t>. Hence, this is a valid counterexample, and Bob’s claim is refuted.</w:t>
+      </w:r>
+    </w:p>
+    <w:p>
+      <w:pPr>
+        <w:ind w:left="0"/>
+        <w:rPr>
+          <w:rFonts w:eastAsiaTheme="minorEastAsia"/>
+        </w:rPr>
+      </w:pPr>
+    </w:p>
+    <w:p>
+      <w:pPr>
+        <w:spacing w:after="0" w:line="240" w:lineRule="auto"/>
+        <w:ind w:left="0"/>
+        <w:rPr>
+          <w:rFonts w:eastAsiaTheme="minorEastAsia"/>
+        </w:rPr>
+      </w:pPr>
+      <w:r>
+        <w:rPr>
+          <w:rFonts w:eastAsiaTheme="minorEastAsia"/>
+        </w:rPr>
+        <w:br w:type="page"/>
+      </w:r>
+    </w:p>
+    <w:p>
+      <w:pPr>
+        <w:ind w:left="0"/>
+        <w:rPr>
+          <w:rFonts w:eastAsiaTheme="minorEastAsia"/>
+          <w:b/>
+          <w:bCs/>
+        </w:rPr>
+      </w:pPr>
+      <w:r>
+        <w:rPr>
+          <w:rFonts w:eastAsiaTheme="minorEastAsia"/>
+          <w:b/>
+          <w:bCs/>
+        </w:rPr>
+        <w:lastRenderedPageBreak/>
+        <w:t>Optimal Substructure</w:t>
+      </w:r>
+    </w:p>
+    <w:p>
+      <w:pPr>
+        <w:ind w:left="0"/>
+        <w:rPr>
+          <w:rFonts w:eastAsiaTheme="minorEastAsia"/>
+        </w:rPr>
+      </w:pPr>
+      <w:r>
+        <w:rPr>
+          <w:rFonts w:eastAsiaTheme="minorEastAsia"/>
+        </w:rPr>
+        <w:t>The interval-scheduling problem from “Proving Greediness” possesses optimal substructure. What is it, and how do we exploit it to realize an algorithm?</w:t>
+      </w:r>
+    </w:p>
+    <w:p>
+      <w:pPr>
+        <w:ind w:left="0"/>
+        <w:rPr>
+          <w:rFonts w:eastAsiaTheme="minorEastAsia"/>
+        </w:rPr>
+      </w:pPr>
+    </w:p>
+    <w:p>
+      <w:pPr>
+        <w:ind w:left="0"/>
+        <w:rPr>
+          <w:rFonts w:eastAsiaTheme="minorEastAsia"/>
+        </w:rPr>
+      </w:pPr>
+      <w:r>
+        <w:rPr>
+          <w:rFonts w:eastAsiaTheme="minorEastAsia"/>
+        </w:rPr>
+        <w:t xml:space="preserve">We are given as input a set of requests </w:t>
+      </w:r>
+      <m:oMath>
+        <m:r>
+          <w:rPr>
+            <w:rFonts w:ascii="Cambria Math" w:eastAsiaTheme="minorEastAsia" w:hAnsi="Cambria Math"/>
+          </w:rPr>
+          <m:t>R=</m:t>
+        </m:r>
+        <m:d>
+          <m:dPr>
+            <m:begChr m:val="{"/>
+            <m:endChr m:val="}"/>
+            <m:ctrlPr>
+              <w:rPr>
+                <w:rFonts w:ascii="Cambria Math" w:eastAsiaTheme="minorEastAsia" w:hAnsi="Cambria Math"/>
+                <w:i/>
+              </w:rPr>
+            </m:ctrlPr>
+          </m:dPr>
+          <m:e>
+            <m:sSub>
+              <m:sSubPr>
+                <m:ctrlPr>
+                  <w:rPr>
+                    <w:rFonts w:ascii="Cambria Math" w:eastAsiaTheme="minorEastAsia" w:hAnsi="Cambria Math"/>
+                    <w:i/>
+                  </w:rPr>
+                </m:ctrlPr>
+              </m:sSubPr>
+              <m:e>
+                <m:r>
+                  <w:rPr>
+                    <w:rFonts w:ascii="Cambria Math" w:eastAsiaTheme="minorEastAsia" w:hAnsi="Cambria Math"/>
+                  </w:rPr>
+                  <m:t>r</m:t>
+                </m:r>
+              </m:e>
+              <m:sub>
+                <m:r>
+                  <w:rPr>
+                    <w:rFonts w:ascii="Cambria Math" w:eastAsiaTheme="minorEastAsia" w:hAnsi="Cambria Math"/>
+                  </w:rPr>
+                  <m:t>1</m:t>
+                </m:r>
+              </m:sub>
+            </m:sSub>
+            <m:r>
+              <w:rPr>
+                <w:rFonts w:ascii="Cambria Math" w:eastAsiaTheme="minorEastAsia" w:hAnsi="Cambria Math"/>
+              </w:rPr>
+              <m:t xml:space="preserve">, …, </m:t>
+            </m:r>
+            <m:sSub>
+              <m:sSubPr>
+                <m:ctrlPr>
+                  <w:rPr>
+                    <w:rFonts w:ascii="Cambria Math" w:eastAsiaTheme="minorEastAsia" w:hAnsi="Cambria Math"/>
+                    <w:i/>
+                  </w:rPr>
+                </m:ctrlPr>
+              </m:sSubPr>
+              <m:e>
+                <m:r>
+                  <w:rPr>
+                    <w:rFonts w:ascii="Cambria Math" w:eastAsiaTheme="minorEastAsia" w:hAnsi="Cambria Math"/>
+                  </w:rPr>
+                  <m:t>r</m:t>
+                </m:r>
+              </m:e>
+              <m:sub>
+                <m:r>
+                  <w:rPr>
+                    <w:rFonts w:ascii="Cambria Math" w:eastAsiaTheme="minorEastAsia" w:hAnsi="Cambria Math"/>
+                  </w:rPr>
+                  <m:t>n</m:t>
+                </m:r>
+              </m:sub>
+            </m:sSub>
+          </m:e>
+        </m:d>
+      </m:oMath>
+      <w:r>
+        <w:rPr>
+          <w:rFonts w:eastAsiaTheme="minorEastAsia"/>
+        </w:rPr>
+        <w:t xml:space="preserve">, where each </w:t>
+      </w:r>
+      <m:oMath>
+        <m:sSub>
+          <m:sSubPr>
+            <m:ctrlPr>
+              <w:rPr>
+                <w:rFonts w:ascii="Cambria Math" w:eastAsiaTheme="minorEastAsia" w:hAnsi="Cambria Math"/>
+                <w:i/>
+              </w:rPr>
+            </m:ctrlPr>
+          </m:sSubPr>
+          <m:e>
+            <m:r>
+              <w:rPr>
+                <w:rFonts w:ascii="Cambria Math" w:eastAsiaTheme="minorEastAsia" w:hAnsi="Cambria Math"/>
+              </w:rPr>
+              <m:t>r</m:t>
+            </m:r>
+          </m:e>
+          <m:sub>
+            <m:r>
+              <w:rPr>
+                <w:rFonts w:ascii="Cambria Math" w:eastAsiaTheme="minorEastAsia" w:hAnsi="Cambria Math"/>
+              </w:rPr>
+              <m:t>i</m:t>
+            </m:r>
+          </m:sub>
+        </m:sSub>
+        <m:r>
+          <w:rPr>
+            <w:rFonts w:ascii="Cambria Math" w:eastAsiaTheme="minorEastAsia" w:hAnsi="Cambria Math"/>
+          </w:rPr>
+          <m:t>=</m:t>
+        </m:r>
+        <m:d>
+          <m:dPr>
+            <m:begChr m:val="〈"/>
+            <m:endChr m:val="〉"/>
+            <m:ctrlPr>
+              <w:rPr>
+                <w:rFonts w:ascii="Cambria Math" w:eastAsiaTheme="minorEastAsia" w:hAnsi="Cambria Math"/>
+                <w:i/>
+              </w:rPr>
+            </m:ctrlPr>
+          </m:dPr>
+          <m:e>
+            <m:sSub>
+              <m:sSubPr>
+                <m:ctrlPr>
+                  <w:rPr>
+                    <w:rFonts w:ascii="Cambria Math" w:eastAsiaTheme="minorEastAsia" w:hAnsi="Cambria Math"/>
+                    <w:i/>
+                  </w:rPr>
+                </m:ctrlPr>
+              </m:sSubPr>
+              <m:e>
+                <m:r>
+                  <w:rPr>
+                    <w:rFonts w:ascii="Cambria Math" w:eastAsiaTheme="minorEastAsia" w:hAnsi="Cambria Math"/>
+                  </w:rPr>
+                  <m:t>s</m:t>
+                </m:r>
+              </m:e>
+              <m:sub>
+                <m:r>
+                  <w:rPr>
+                    <w:rFonts w:ascii="Cambria Math" w:eastAsiaTheme="minorEastAsia" w:hAnsi="Cambria Math"/>
+                  </w:rPr>
+                  <m:t>i</m:t>
+                </m:r>
+              </m:sub>
+            </m:sSub>
+            <m:r>
+              <w:rPr>
+                <w:rFonts w:ascii="Cambria Math" w:eastAsiaTheme="minorEastAsia" w:hAnsi="Cambria Math"/>
+              </w:rPr>
+              <m:t xml:space="preserve">, </m:t>
+            </m:r>
+            <m:sSub>
+              <m:sSubPr>
+                <m:ctrlPr>
+                  <w:rPr>
+                    <w:rFonts w:ascii="Cambria Math" w:eastAsiaTheme="minorEastAsia" w:hAnsi="Cambria Math"/>
+                    <w:i/>
+                  </w:rPr>
+                </m:ctrlPr>
+              </m:sSubPr>
+              <m:e>
+                <m:r>
+                  <w:rPr>
+                    <w:rFonts w:ascii="Cambria Math" w:eastAsiaTheme="minorEastAsia" w:hAnsi="Cambria Math"/>
+                  </w:rPr>
+                  <m:t>f</m:t>
+                </m:r>
+              </m:e>
+              <m:sub>
+                <m:r>
+                  <w:rPr>
+                    <w:rFonts w:ascii="Cambria Math" w:eastAsiaTheme="minorEastAsia" w:hAnsi="Cambria Math"/>
+                  </w:rPr>
+                  <m:t>i</m:t>
+                </m:r>
+              </m:sub>
+            </m:sSub>
+          </m:e>
+        </m:d>
+      </m:oMath>
+      <w:r>
+        <w:rPr>
+          <w:rFonts w:eastAsiaTheme="minorEastAsia"/>
+        </w:rPr>
+        <w:t xml:space="preserve"> such that </w:t>
+      </w:r>
+      <m:oMath>
+        <m:sSub>
+          <m:sSubPr>
+            <m:ctrlPr>
+              <w:rPr>
+                <w:rFonts w:ascii="Cambria Math" w:eastAsiaTheme="minorEastAsia" w:hAnsi="Cambria Math"/>
+                <w:i/>
+              </w:rPr>
+            </m:ctrlPr>
+          </m:sSubPr>
+          <m:e>
+            <m:r>
+              <w:rPr>
+                <w:rFonts w:ascii="Cambria Math" w:eastAsiaTheme="minorEastAsia" w:hAnsi="Cambria Math"/>
+              </w:rPr>
+              <m:t>s</m:t>
+            </m:r>
+          </m:e>
+          <m:sub>
+            <m:r>
+              <w:rPr>
+                <w:rFonts w:ascii="Cambria Math" w:eastAsiaTheme="minorEastAsia" w:hAnsi="Cambria Math"/>
+              </w:rPr>
+              <m:t>i</m:t>
+            </m:r>
+          </m:sub>
+        </m:sSub>
+        <m:r>
+          <w:rPr>
+            <w:rFonts w:ascii="Cambria Math" w:eastAsiaTheme="minorEastAsia" w:hAnsi="Cambria Math"/>
+          </w:rPr>
+          <m:t xml:space="preserve">, </m:t>
+        </m:r>
+        <m:sSub>
+          <m:sSubPr>
+            <m:ctrlPr>
+              <w:rPr>
+                <w:rFonts w:ascii="Cambria Math" w:eastAsiaTheme="minorEastAsia" w:hAnsi="Cambria Math"/>
+                <w:i/>
+              </w:rPr>
+            </m:ctrlPr>
+          </m:sSubPr>
+          <m:e>
+            <m:r>
+              <w:rPr>
+                <w:rFonts w:ascii="Cambria Math" w:eastAsiaTheme="minorEastAsia" w:hAnsi="Cambria Math"/>
+              </w:rPr>
+              <m:t>f</m:t>
+            </m:r>
+          </m:e>
+          <m:sub>
+            <m:r>
+              <w:rPr>
+                <w:rFonts w:ascii="Cambria Math" w:eastAsiaTheme="minorEastAsia" w:hAnsi="Cambria Math"/>
+              </w:rPr>
+              <m:t>i</m:t>
+            </m:r>
+          </m:sub>
+        </m:sSub>
+        <m:r>
+          <w:rPr>
+            <w:rFonts w:ascii="Cambria Math" w:eastAsiaTheme="minorEastAsia" w:hAnsi="Cambria Math"/>
+          </w:rPr>
+          <m:t>∈</m:t>
+        </m:r>
+        <m:sSup>
+          <m:sSupPr>
+            <m:ctrlPr>
+              <w:rPr>
+                <w:rFonts w:ascii="Cambria Math" w:eastAsiaTheme="minorEastAsia" w:hAnsi="Cambria Math"/>
+                <w:i/>
+              </w:rPr>
+            </m:ctrlPr>
+          </m:sSupPr>
+          <m:e>
+            <m:r>
+              <m:rPr>
+                <m:scr m:val="double-struck"/>
+              </m:rPr>
+              <w:rPr>
+                <w:rFonts w:ascii="Cambria Math" w:eastAsiaTheme="minorEastAsia" w:hAnsi="Cambria Math"/>
+              </w:rPr>
+              <m:t>Z</m:t>
+            </m:r>
+          </m:e>
+          <m:sup>
+            <m:r>
+              <w:rPr>
+                <w:rFonts w:ascii="Cambria Math" w:eastAsiaTheme="minorEastAsia" w:hAnsi="Cambria Math"/>
+              </w:rPr>
+              <m:t>+</m:t>
+            </m:r>
+          </m:sup>
+        </m:sSup>
+      </m:oMath>
+      <w:r>
+        <w:rPr>
+          <w:rFonts w:eastAsiaTheme="minorEastAsia"/>
+        </w:rPr>
+        <w:t xml:space="preserve"> and </w:t>
+      </w:r>
+      <m:oMath>
+        <m:sSub>
+          <m:sSubPr>
+            <m:ctrlPr>
+              <w:rPr>
+                <w:rFonts w:ascii="Cambria Math" w:eastAsiaTheme="minorEastAsia" w:hAnsi="Cambria Math"/>
+                <w:i/>
+              </w:rPr>
+            </m:ctrlPr>
+          </m:sSubPr>
+          <m:e>
+            <m:r>
+              <w:rPr>
+                <w:rFonts w:ascii="Cambria Math" w:eastAsiaTheme="minorEastAsia" w:hAnsi="Cambria Math"/>
+              </w:rPr>
+              <m:t>s</m:t>
+            </m:r>
+          </m:e>
+          <m:sub>
+            <m:r>
+              <w:rPr>
+                <w:rFonts w:ascii="Cambria Math" w:eastAsiaTheme="minorEastAsia" w:hAnsi="Cambria Math"/>
+              </w:rPr>
+              <m:t>i</m:t>
+            </m:r>
+          </m:sub>
+        </m:sSub>
+        <m:r>
+          <w:rPr>
+            <w:rFonts w:ascii="Cambria Math" w:eastAsiaTheme="minorEastAsia" w:hAnsi="Cambria Math"/>
+          </w:rPr>
+          <m:t>&lt;</m:t>
+        </m:r>
+        <m:sSub>
+          <m:sSubPr>
+            <m:ctrlPr>
+              <w:rPr>
+                <w:rFonts w:ascii="Cambria Math" w:eastAsiaTheme="minorEastAsia" w:hAnsi="Cambria Math"/>
+                <w:i/>
+              </w:rPr>
+            </m:ctrlPr>
+          </m:sSubPr>
+          <m:e>
+            <m:r>
+              <w:rPr>
+                <w:rFonts w:ascii="Cambria Math" w:eastAsiaTheme="minorEastAsia" w:hAnsi="Cambria Math"/>
+              </w:rPr>
+              <m:t>f</m:t>
+            </m:r>
+          </m:e>
+          <m:sub>
+            <m:r>
+              <w:rPr>
+                <w:rFonts w:ascii="Cambria Math" w:eastAsiaTheme="minorEastAsia" w:hAnsi="Cambria Math"/>
+              </w:rPr>
+              <m:t>i</m:t>
+            </m:r>
+          </m:sub>
+        </m:sSub>
+      </m:oMath>
+      <w:r>
+        <w:rPr>
+          <w:rFonts w:eastAsiaTheme="minorEastAsia"/>
+        </w:rPr>
+        <w:t>.</w:t>
+      </w:r>
+    </w:p>
+    <w:p>
+      <w:pPr>
+        <w:ind w:left="0"/>
+        <w:rPr>
+          <w:rFonts w:eastAsiaTheme="minorEastAsia"/>
+        </w:rPr>
+      </w:pPr>
+      <w:r>
+        <w:rPr>
+          <w:rFonts w:eastAsiaTheme="minorEastAsia"/>
+        </w:rPr>
+        <w:t xml:space="preserve">For single-source shortest-paths: if </w:t>
+      </w:r>
+      <m:oMath>
+        <m:r>
+          <w:rPr>
+            <w:rFonts w:ascii="Cambria Math" w:eastAsiaTheme="minorEastAsia" w:hAnsi="Cambria Math"/>
+          </w:rPr>
+          <m:t>s⇝x</m:t>
+        </m:r>
+        <m:r>
+          <w:rPr>
+            <w:rFonts w:ascii="Cambria Math" w:eastAsiaTheme="minorEastAsia" w:hAnsi="Cambria Math"/>
+          </w:rPr>
+          <m:t>⇝</m:t>
+        </m:r>
+        <m:r>
+          <w:rPr>
+            <w:rFonts w:ascii="Cambria Math" w:eastAsiaTheme="minorEastAsia" w:hAnsi="Cambria Math"/>
+          </w:rPr>
+          <m:t>y</m:t>
+        </m:r>
+      </m:oMath>
+      <w:r>
+        <w:rPr>
+          <w:rFonts w:eastAsiaTheme="minorEastAsia"/>
+        </w:rPr>
+        <w:t xml:space="preserve"> is a shortest-path from </w:t>
+      </w:r>
+      <m:oMath>
+        <m:r>
+          <w:rPr>
+            <w:rFonts w:ascii="Cambria Math" w:eastAsiaTheme="minorEastAsia" w:hAnsi="Cambria Math"/>
+          </w:rPr>
+          <m:t>s</m:t>
+        </m:r>
+      </m:oMath>
+      <w:r>
+        <w:rPr>
+          <w:rFonts w:eastAsiaTheme="minorEastAsia"/>
+        </w:rPr>
+        <w:t xml:space="preserve"> to </w:t>
+      </w:r>
+      <m:oMath>
+        <m:r>
+          <w:rPr>
+            <w:rFonts w:ascii="Cambria Math" w:eastAsiaTheme="minorEastAsia" w:hAnsi="Cambria Math"/>
+          </w:rPr>
+          <m:t>y</m:t>
+        </m:r>
+      </m:oMath>
+      <w:r>
+        <w:rPr>
+          <w:rFonts w:eastAsiaTheme="minorEastAsia"/>
+        </w:rPr>
+        <w:t xml:space="preserve">, then the </w:t>
+      </w:r>
+      <m:oMath>
+        <m:r>
+          <w:rPr>
+            <w:rFonts w:ascii="Cambria Math" w:eastAsiaTheme="minorEastAsia" w:hAnsi="Cambria Math"/>
+          </w:rPr>
+          <m:t>s</m:t>
+        </m:r>
+        <m:r>
+          <w:rPr>
+            <w:rFonts w:ascii="Cambria Math" w:eastAsiaTheme="minorEastAsia" w:hAnsi="Cambria Math"/>
+          </w:rPr>
+          <m:t>⇝</m:t>
+        </m:r>
+        <m:r>
+          <w:rPr>
+            <w:rFonts w:ascii="Cambria Math" w:eastAsiaTheme="minorEastAsia" w:hAnsi="Cambria Math"/>
+          </w:rPr>
+          <m:t>x</m:t>
+        </m:r>
+      </m:oMath>
+      <w:r>
+        <w:rPr>
+          <w:rFonts w:eastAsiaTheme="minorEastAsia"/>
+        </w:rPr>
+        <w:t xml:space="preserve"> sub-path is a shortest path from </w:t>
+      </w:r>
+      <m:oMath>
+        <m:r>
+          <w:rPr>
+            <w:rFonts w:ascii="Cambria Math" w:eastAsiaTheme="minorEastAsia" w:hAnsi="Cambria Math"/>
+          </w:rPr>
+          <m:t>s</m:t>
+        </m:r>
+      </m:oMath>
+      <w:r>
+        <w:rPr>
+          <w:rFonts w:eastAsiaTheme="minorEastAsia"/>
+        </w:rPr>
+        <w:t xml:space="preserve"> to </w:t>
+      </w:r>
+      <m:oMath>
+        <m:r>
+          <w:rPr>
+            <w:rFonts w:ascii="Cambria Math" w:eastAsiaTheme="minorEastAsia" w:hAnsi="Cambria Math"/>
+          </w:rPr>
+          <m:t>x</m:t>
+        </m:r>
+      </m:oMath>
+      <w:r>
+        <w:rPr>
+          <w:rFonts w:eastAsiaTheme="minorEastAsia"/>
+        </w:rPr>
+        <w:t>.</w:t>
+      </w:r>
+    </w:p>
+    <w:p>
+      <w:pPr>
+        <w:ind w:left="0"/>
+        <w:rPr>
+          <w:rFonts w:eastAsiaTheme="minorEastAsia"/>
+        </w:rPr>
+      </w:pPr>
+      <w:r>
+        <w:rPr>
+          <w:rFonts w:eastAsiaTheme="minorEastAsia"/>
+        </w:rPr>
+        <w:t xml:space="preserve">We could ask: suppose </w:t>
+      </w:r>
+      <m:oMath>
+        <m:sSub>
+          <m:sSubPr>
+            <m:ctrlPr>
+              <w:rPr>
+                <w:rFonts w:ascii="Cambria Math" w:eastAsiaTheme="minorEastAsia" w:hAnsi="Cambria Math"/>
+                <w:i/>
+              </w:rPr>
+            </m:ctrlPr>
+          </m:sSubPr>
+          <m:e>
+            <m:r>
+              <w:rPr>
+                <w:rFonts w:ascii="Cambria Math" w:eastAsiaTheme="minorEastAsia" w:hAnsi="Cambria Math"/>
+              </w:rPr>
+              <m:t>r</m:t>
+            </m:r>
+          </m:e>
+          <m:sub>
+            <m:sSub>
+              <m:sSubPr>
+                <m:ctrlPr>
+                  <w:rPr>
+                    <w:rFonts w:ascii="Cambria Math" w:eastAsiaTheme="minorEastAsia" w:hAnsi="Cambria Math"/>
+                    <w:i/>
+                  </w:rPr>
+                </m:ctrlPr>
+              </m:sSubPr>
+              <m:e>
+                <m:r>
+                  <w:rPr>
+                    <w:rFonts w:ascii="Cambria Math" w:eastAsiaTheme="minorEastAsia" w:hAnsi="Cambria Math"/>
+                  </w:rPr>
+                  <m:t>i</m:t>
+                </m:r>
+              </m:e>
+              <m:sub>
+                <m:r>
+                  <w:rPr>
+                    <w:rFonts w:ascii="Cambria Math" w:eastAsiaTheme="minorEastAsia" w:hAnsi="Cambria Math"/>
+                  </w:rPr>
+                  <m:t>1</m:t>
+                </m:r>
+              </m:sub>
+            </m:sSub>
+          </m:sub>
+        </m:sSub>
+        <m:r>
+          <w:rPr>
+            <w:rFonts w:ascii="Cambria Math" w:eastAsiaTheme="minorEastAsia" w:hAnsi="Cambria Math"/>
+          </w:rPr>
+          <m:t xml:space="preserve">, </m:t>
+        </m:r>
+        <m:sSub>
+          <m:sSubPr>
+            <m:ctrlPr>
+              <w:rPr>
+                <w:rFonts w:ascii="Cambria Math" w:eastAsiaTheme="minorEastAsia" w:hAnsi="Cambria Math"/>
+                <w:i/>
+              </w:rPr>
+            </m:ctrlPr>
+          </m:sSubPr>
+          <m:e>
+            <m:r>
+              <w:rPr>
+                <w:rFonts w:ascii="Cambria Math" w:eastAsiaTheme="minorEastAsia" w:hAnsi="Cambria Math"/>
+              </w:rPr>
+              <m:t>r</m:t>
+            </m:r>
+          </m:e>
+          <m:sub>
+            <m:sSub>
+              <m:sSubPr>
+                <m:ctrlPr>
+                  <w:rPr>
+                    <w:rFonts w:ascii="Cambria Math" w:eastAsiaTheme="minorEastAsia" w:hAnsi="Cambria Math"/>
+                    <w:i/>
+                  </w:rPr>
+                </m:ctrlPr>
+              </m:sSubPr>
+              <m:e>
+                <m:r>
+                  <w:rPr>
+                    <w:rFonts w:ascii="Cambria Math" w:eastAsiaTheme="minorEastAsia" w:hAnsi="Cambria Math"/>
+                  </w:rPr>
+                  <m:t>i</m:t>
+                </m:r>
+              </m:e>
+              <m:sub>
+                <m:r>
+                  <w:rPr>
+                    <w:rFonts w:ascii="Cambria Math" w:eastAsiaTheme="minorEastAsia" w:hAnsi="Cambria Math"/>
+                  </w:rPr>
+                  <m:t>2</m:t>
+                </m:r>
+              </m:sub>
+            </m:sSub>
+          </m:sub>
+        </m:sSub>
+        <m:r>
+          <w:rPr>
+            <w:rFonts w:ascii="Cambria Math" w:eastAsiaTheme="minorEastAsia" w:hAnsi="Cambria Math"/>
+          </w:rPr>
+          <m:t xml:space="preserve">, …, </m:t>
+        </m:r>
+        <m:sSub>
+          <m:sSubPr>
+            <m:ctrlPr>
+              <w:rPr>
+                <w:rFonts w:ascii="Cambria Math" w:eastAsiaTheme="minorEastAsia" w:hAnsi="Cambria Math"/>
+                <w:i/>
+              </w:rPr>
+            </m:ctrlPr>
+          </m:sSubPr>
+          <m:e>
+            <m:r>
+              <w:rPr>
+                <w:rFonts w:ascii="Cambria Math" w:eastAsiaTheme="minorEastAsia" w:hAnsi="Cambria Math"/>
+              </w:rPr>
+              <m:t>r</m:t>
+            </m:r>
+          </m:e>
+          <m:sub>
+            <m:sSub>
+              <m:sSubPr>
+                <m:ctrlPr>
+                  <w:rPr>
+                    <w:rFonts w:ascii="Cambria Math" w:eastAsiaTheme="minorEastAsia" w:hAnsi="Cambria Math"/>
+                    <w:i/>
+                  </w:rPr>
+                </m:ctrlPr>
+              </m:sSubPr>
+              <m:e>
+                <m:r>
+                  <w:rPr>
+                    <w:rFonts w:ascii="Cambria Math" w:eastAsiaTheme="minorEastAsia" w:hAnsi="Cambria Math"/>
+                  </w:rPr>
+                  <m:t>i</m:t>
+                </m:r>
+              </m:e>
+              <m:sub>
+                <m:r>
+                  <w:rPr>
+                    <w:rFonts w:ascii="Cambria Math" w:eastAsiaTheme="minorEastAsia" w:hAnsi="Cambria Math"/>
+                  </w:rPr>
+                  <m:t>k</m:t>
+                </m:r>
+              </m:sub>
+            </m:sSub>
+          </m:sub>
+        </m:sSub>
+      </m:oMath>
+      <w:r>
+        <w:rPr>
+          <w:rFonts w:eastAsiaTheme="minorEastAsia"/>
+        </w:rPr>
+        <w:t xml:space="preserve"> is an optimal sequence of requests that are non-conflicting such that </w:t>
+      </w:r>
+      <m:oMath>
+        <m:sSub>
+          <m:sSubPr>
+            <m:ctrlPr>
+              <w:rPr>
+                <w:rFonts w:ascii="Cambria Math" w:eastAsiaTheme="minorEastAsia" w:hAnsi="Cambria Math"/>
+                <w:i/>
+              </w:rPr>
+            </m:ctrlPr>
+          </m:sSubPr>
+          <m:e>
+            <m:r>
+              <w:rPr>
+                <w:rFonts w:ascii="Cambria Math" w:eastAsiaTheme="minorEastAsia" w:hAnsi="Cambria Math"/>
+              </w:rPr>
+              <m:t>f</m:t>
+            </m:r>
+          </m:e>
+          <m:sub>
+            <m:sSub>
+              <m:sSubPr>
+                <m:ctrlPr>
+                  <w:rPr>
+                    <w:rFonts w:ascii="Cambria Math" w:eastAsiaTheme="minorEastAsia" w:hAnsi="Cambria Math"/>
+                    <w:i/>
+                  </w:rPr>
+                </m:ctrlPr>
+              </m:sSubPr>
+              <m:e>
+                <m:r>
+                  <w:rPr>
+                    <w:rFonts w:ascii="Cambria Math" w:eastAsiaTheme="minorEastAsia" w:hAnsi="Cambria Math"/>
+                  </w:rPr>
+                  <m:t>i</m:t>
+                </m:r>
+              </m:e>
+              <m:sub>
+                <m:r>
+                  <w:rPr>
+                    <w:rFonts w:ascii="Cambria Math" w:eastAsiaTheme="minorEastAsia" w:hAnsi="Cambria Math"/>
+                  </w:rPr>
+                  <m:t>j</m:t>
+                </m:r>
+              </m:sub>
+            </m:sSub>
+          </m:sub>
+        </m:sSub>
+        <m:r>
+          <w:rPr>
+            <w:rFonts w:ascii="Cambria Math" w:eastAsiaTheme="minorEastAsia" w:hAnsi="Cambria Math"/>
+          </w:rPr>
+          <m:t>≤</m:t>
+        </m:r>
+        <m:sSub>
+          <m:sSubPr>
+            <m:ctrlPr>
+              <w:rPr>
+                <w:rFonts w:ascii="Cambria Math" w:eastAsiaTheme="minorEastAsia" w:hAnsi="Cambria Math"/>
+                <w:i/>
+              </w:rPr>
+            </m:ctrlPr>
+          </m:sSubPr>
+          <m:e>
+            <m:r>
+              <w:rPr>
+                <w:rFonts w:ascii="Cambria Math" w:eastAsiaTheme="minorEastAsia" w:hAnsi="Cambria Math"/>
+              </w:rPr>
+              <m:t>f</m:t>
+            </m:r>
+          </m:e>
+          <m:sub>
+            <m:sSub>
+              <m:sSubPr>
+                <m:ctrlPr>
+                  <w:rPr>
+                    <w:rFonts w:ascii="Cambria Math" w:eastAsiaTheme="minorEastAsia" w:hAnsi="Cambria Math"/>
+                    <w:i/>
+                  </w:rPr>
+                </m:ctrlPr>
+              </m:sSubPr>
+              <m:e>
+                <m:r>
+                  <w:rPr>
+                    <w:rFonts w:ascii="Cambria Math" w:eastAsiaTheme="minorEastAsia" w:hAnsi="Cambria Math"/>
+                  </w:rPr>
+                  <m:t>i</m:t>
+                </m:r>
+              </m:e>
+              <m:sub>
+                <m:r>
+                  <w:rPr>
+                    <w:rFonts w:ascii="Cambria Math" w:eastAsiaTheme="minorEastAsia" w:hAnsi="Cambria Math"/>
+                  </w:rPr>
+                  <m:t>j+1</m:t>
+                </m:r>
+              </m:sub>
+            </m:sSub>
+          </m:sub>
+        </m:sSub>
+      </m:oMath>
+      <w:r>
+        <w:rPr>
+          <w:rFonts w:eastAsiaTheme="minorEastAsia"/>
+        </w:rPr>
+        <w:t xml:space="preserve">. Is there anything I can say about the optimality of </w:t>
+      </w:r>
+      <m:oMath>
+        <m:sSub>
+          <m:sSubPr>
+            <m:ctrlPr>
+              <w:rPr>
+                <w:rFonts w:ascii="Cambria Math" w:eastAsiaTheme="minorEastAsia" w:hAnsi="Cambria Math"/>
+                <w:i/>
+              </w:rPr>
+            </m:ctrlPr>
+          </m:sSubPr>
+          <m:e>
+            <m:r>
+              <w:rPr>
+                <w:rFonts w:ascii="Cambria Math" w:eastAsiaTheme="minorEastAsia" w:hAnsi="Cambria Math"/>
+              </w:rPr>
+              <m:t>r</m:t>
+            </m:r>
+          </m:e>
+          <m:sub>
+            <m:sSub>
+              <m:sSubPr>
+                <m:ctrlPr>
+                  <w:rPr>
+                    <w:rFonts w:ascii="Cambria Math" w:eastAsiaTheme="minorEastAsia" w:hAnsi="Cambria Math"/>
+                    <w:i/>
+                  </w:rPr>
+                </m:ctrlPr>
+              </m:sSubPr>
+              <m:e>
+                <m:r>
+                  <w:rPr>
+                    <w:rFonts w:ascii="Cambria Math" w:eastAsiaTheme="minorEastAsia" w:hAnsi="Cambria Math"/>
+                  </w:rPr>
+                  <m:t>i</m:t>
+                </m:r>
+              </m:e>
+              <m:sub>
+                <m:r>
+                  <w:rPr>
+                    <w:rFonts w:ascii="Cambria Math" w:eastAsiaTheme="minorEastAsia" w:hAnsi="Cambria Math"/>
+                  </w:rPr>
+                  <m:t>1</m:t>
+                </m:r>
+              </m:sub>
+            </m:sSub>
+          </m:sub>
+        </m:sSub>
+        <m:r>
+          <w:rPr>
+            <w:rFonts w:ascii="Cambria Math" w:eastAsiaTheme="minorEastAsia" w:hAnsi="Cambria Math"/>
+          </w:rPr>
+          <m:t xml:space="preserve">, …, </m:t>
+        </m:r>
+        <m:sSub>
+          <m:sSubPr>
+            <m:ctrlPr>
+              <w:rPr>
+                <w:rFonts w:ascii="Cambria Math" w:eastAsiaTheme="minorEastAsia" w:hAnsi="Cambria Math"/>
+                <w:i/>
+              </w:rPr>
+            </m:ctrlPr>
+          </m:sSubPr>
+          <m:e>
+            <m:r>
+              <w:rPr>
+                <w:rFonts w:ascii="Cambria Math" w:eastAsiaTheme="minorEastAsia" w:hAnsi="Cambria Math"/>
+              </w:rPr>
+              <m:t>r</m:t>
+            </m:r>
+          </m:e>
+          <m:sub>
+            <m:sSub>
+              <m:sSubPr>
+                <m:ctrlPr>
+                  <w:rPr>
+                    <w:rFonts w:ascii="Cambria Math" w:eastAsiaTheme="minorEastAsia" w:hAnsi="Cambria Math"/>
+                    <w:i/>
+                  </w:rPr>
+                </m:ctrlPr>
+              </m:sSubPr>
+              <m:e>
+                <m:r>
+                  <w:rPr>
+                    <w:rFonts w:ascii="Cambria Math" w:eastAsiaTheme="minorEastAsia" w:hAnsi="Cambria Math"/>
+                  </w:rPr>
+                  <m:t>i</m:t>
+                </m:r>
+              </m:e>
+              <m:sub>
+                <m:r>
+                  <w:rPr>
+                    <w:rFonts w:ascii="Cambria Math" w:eastAsiaTheme="minorEastAsia" w:hAnsi="Cambria Math"/>
+                  </w:rPr>
+                  <m:t>k-1</m:t>
+                </m:r>
+              </m:sub>
+            </m:sSub>
+          </m:sub>
+        </m:sSub>
+      </m:oMath>
+      <w:r>
+        <w:rPr>
+          <w:rFonts w:eastAsiaTheme="minorEastAsia"/>
+        </w:rPr>
+        <w:t>?</w:t>
+      </w:r>
+      <w:r>
+        <w:rPr>
+          <w:rFonts w:eastAsiaTheme="minorEastAsia"/>
+        </w:rPr>
+        <w:t xml:space="preserve"> More specifically, is it an optimal solution to a sub-problem?</w:t>
+      </w:r>
+    </w:p>
+    <w:p>
+      <w:pPr>
+        <w:ind w:left="0"/>
+        <w:rPr>
+          <w:rFonts w:eastAsiaTheme="minorEastAsia"/>
+        </w:rPr>
+      </w:pPr>
+      <w:r>
+        <w:rPr>
+          <w:rFonts w:eastAsiaTheme="minorEastAsia"/>
+        </w:rPr>
+        <w:t xml:space="preserve">I think: the answer is yes. </w:t>
+      </w:r>
+      <w:r>
+        <w:rPr>
+          <w:rFonts w:eastAsiaTheme="minorEastAsia"/>
+        </w:rPr>
+        <w:t xml:space="preserve">A sub-problem for which </w:t>
+      </w:r>
+      <m:oMath>
+        <m:sSub>
+          <m:sSubPr>
+            <m:ctrlPr>
+              <w:rPr>
+                <w:rFonts w:ascii="Cambria Math" w:eastAsiaTheme="minorEastAsia" w:hAnsi="Cambria Math"/>
+                <w:i/>
+              </w:rPr>
+            </m:ctrlPr>
+          </m:sSubPr>
+          <m:e>
+            <m:r>
+              <w:rPr>
+                <w:rFonts w:ascii="Cambria Math" w:eastAsiaTheme="minorEastAsia" w:hAnsi="Cambria Math"/>
+              </w:rPr>
+              <m:t>r</m:t>
+            </m:r>
+          </m:e>
+          <m:sub>
+            <m:sSub>
+              <m:sSubPr>
+                <m:ctrlPr>
+                  <w:rPr>
+                    <w:rFonts w:ascii="Cambria Math" w:eastAsiaTheme="minorEastAsia" w:hAnsi="Cambria Math"/>
+                    <w:i/>
+                  </w:rPr>
+                </m:ctrlPr>
+              </m:sSubPr>
+              <m:e>
+                <m:r>
+                  <w:rPr>
+                    <w:rFonts w:ascii="Cambria Math" w:eastAsiaTheme="minorEastAsia" w:hAnsi="Cambria Math"/>
+                  </w:rPr>
+                  <m:t>i</m:t>
+                </m:r>
+              </m:e>
+              <m:sub>
+                <m:r>
+                  <w:rPr>
+                    <w:rFonts w:ascii="Cambria Math" w:eastAsiaTheme="minorEastAsia" w:hAnsi="Cambria Math"/>
+                  </w:rPr>
+                  <m:t>1</m:t>
+                </m:r>
+              </m:sub>
+            </m:sSub>
+          </m:sub>
+        </m:sSub>
+        <m:r>
+          <w:rPr>
+            <w:rFonts w:ascii="Cambria Math" w:eastAsiaTheme="minorEastAsia" w:hAnsi="Cambria Math"/>
+          </w:rPr>
+          <m:t xml:space="preserve">, …, </m:t>
+        </m:r>
+        <m:sSub>
+          <m:sSubPr>
+            <m:ctrlPr>
+              <w:rPr>
+                <w:rFonts w:ascii="Cambria Math" w:eastAsiaTheme="minorEastAsia" w:hAnsi="Cambria Math"/>
+                <w:i/>
+              </w:rPr>
+            </m:ctrlPr>
+          </m:sSubPr>
+          <m:e>
+            <m:r>
+              <w:rPr>
+                <w:rFonts w:ascii="Cambria Math" w:eastAsiaTheme="minorEastAsia" w:hAnsi="Cambria Math"/>
+              </w:rPr>
+              <m:t>r</m:t>
+            </m:r>
+          </m:e>
+          <m:sub>
+            <m:sSub>
+              <m:sSubPr>
+                <m:ctrlPr>
+                  <w:rPr>
+                    <w:rFonts w:ascii="Cambria Math" w:eastAsiaTheme="minorEastAsia" w:hAnsi="Cambria Math"/>
+                    <w:i/>
+                  </w:rPr>
+                </m:ctrlPr>
+              </m:sSubPr>
+              <m:e>
+                <m:r>
+                  <w:rPr>
+                    <w:rFonts w:ascii="Cambria Math" w:eastAsiaTheme="minorEastAsia" w:hAnsi="Cambria Math"/>
+                  </w:rPr>
+                  <m:t>i</m:t>
+                </m:r>
+              </m:e>
+              <m:sub>
+                <m:r>
+                  <w:rPr>
+                    <w:rFonts w:ascii="Cambria Math" w:eastAsiaTheme="minorEastAsia" w:hAnsi="Cambria Math"/>
+                  </w:rPr>
+                  <m:t>k-1</m:t>
+                </m:r>
+              </m:sub>
+            </m:sSub>
+          </m:sub>
+        </m:sSub>
+      </m:oMath>
+      <w:r>
+        <w:rPr>
+          <w:rFonts w:eastAsiaTheme="minorEastAsia"/>
+        </w:rPr>
+        <w:t xml:space="preserve"> has to be an optimal solution: </w:t>
+      </w:r>
+      <w:r>
+        <w:rPr>
+          <w:rFonts w:eastAsiaTheme="minorEastAsia"/>
+        </w:rPr>
+        <w:t xml:space="preserve">suppose in the input, the requests </w:t>
+      </w:r>
+      <m:oMath>
+        <m:sSub>
+          <m:sSubPr>
+            <m:ctrlPr>
+              <w:rPr>
+                <w:rFonts w:ascii="Cambria Math" w:eastAsiaTheme="minorEastAsia" w:hAnsi="Cambria Math"/>
+                <w:i/>
+              </w:rPr>
+            </m:ctrlPr>
+          </m:sSubPr>
+          <m:e>
+            <m:r>
+              <w:rPr>
+                <w:rFonts w:ascii="Cambria Math" w:eastAsiaTheme="minorEastAsia" w:hAnsi="Cambria Math"/>
+              </w:rPr>
+              <m:t>r</m:t>
+            </m:r>
+          </m:e>
+          <m:sub>
+            <m:r>
+              <w:rPr>
+                <w:rFonts w:ascii="Cambria Math" w:eastAsiaTheme="minorEastAsia" w:hAnsi="Cambria Math"/>
+              </w:rPr>
+              <m:t>1</m:t>
+            </m:r>
+          </m:sub>
+        </m:sSub>
+        <m:r>
+          <w:rPr>
+            <w:rFonts w:ascii="Cambria Math" w:eastAsiaTheme="minorEastAsia" w:hAnsi="Cambria Math"/>
+          </w:rPr>
+          <m:t xml:space="preserve">, …, </m:t>
+        </m:r>
+        <m:sSub>
+          <m:sSubPr>
+            <m:ctrlPr>
+              <w:rPr>
+                <w:rFonts w:ascii="Cambria Math" w:eastAsiaTheme="minorEastAsia" w:hAnsi="Cambria Math"/>
+                <w:i/>
+              </w:rPr>
+            </m:ctrlPr>
+          </m:sSubPr>
+          <m:e>
+            <m:r>
+              <w:rPr>
+                <w:rFonts w:ascii="Cambria Math" w:eastAsiaTheme="minorEastAsia" w:hAnsi="Cambria Math"/>
+              </w:rPr>
+              <m:t>r</m:t>
+            </m:r>
+          </m:e>
+          <m:sub>
+            <m:r>
+              <w:rPr>
+                <w:rFonts w:ascii="Cambria Math" w:eastAsiaTheme="minorEastAsia" w:hAnsi="Cambria Math"/>
+              </w:rPr>
+              <m:t>n</m:t>
+            </m:r>
+          </m:sub>
+        </m:sSub>
+      </m:oMath>
+      <w:r>
+        <w:rPr>
+          <w:rFonts w:eastAsiaTheme="minorEastAsia"/>
+        </w:rPr>
+        <w:t xml:space="preserve"> are ordered by non-decreasing finish time. Then: </w:t>
+      </w:r>
+      <m:oMath>
+        <m:sSub>
+          <m:sSubPr>
+            <m:ctrlPr>
+              <w:rPr>
+                <w:rFonts w:ascii="Cambria Math" w:eastAsiaTheme="minorEastAsia" w:hAnsi="Cambria Math"/>
+                <w:i/>
+              </w:rPr>
+            </m:ctrlPr>
+          </m:sSubPr>
+          <m:e>
+            <m:r>
+              <w:rPr>
+                <w:rFonts w:ascii="Cambria Math" w:eastAsiaTheme="minorEastAsia" w:hAnsi="Cambria Math"/>
+              </w:rPr>
+              <m:t>r</m:t>
+            </m:r>
+          </m:e>
+          <m:sub>
+            <m:r>
+              <w:rPr>
+                <w:rFonts w:ascii="Cambria Math" w:eastAsiaTheme="minorEastAsia" w:hAnsi="Cambria Math"/>
+              </w:rPr>
+              <m:t>i</m:t>
+            </m:r>
+          </m:sub>
+        </m:sSub>
+        <m:r>
+          <w:rPr>
+            <w:rFonts w:ascii="Cambria Math" w:eastAsiaTheme="minorEastAsia" w:hAnsi="Cambria Math"/>
+          </w:rPr>
+          <m:t xml:space="preserve">, …, </m:t>
+        </m:r>
+        <m:sSub>
+          <m:sSubPr>
+            <m:ctrlPr>
+              <w:rPr>
+                <w:rFonts w:ascii="Cambria Math" w:eastAsiaTheme="minorEastAsia" w:hAnsi="Cambria Math"/>
+                <w:i/>
+              </w:rPr>
+            </m:ctrlPr>
+          </m:sSubPr>
+          <m:e>
+            <m:r>
+              <w:rPr>
+                <w:rFonts w:ascii="Cambria Math" w:eastAsiaTheme="minorEastAsia" w:hAnsi="Cambria Math"/>
+              </w:rPr>
+              <m:t>r</m:t>
+            </m:r>
+          </m:e>
+          <m:sub>
+            <m:sSub>
+              <m:sSubPr>
+                <m:ctrlPr>
+                  <w:rPr>
+                    <w:rFonts w:ascii="Cambria Math" w:eastAsiaTheme="minorEastAsia" w:hAnsi="Cambria Math"/>
+                    <w:i/>
+                  </w:rPr>
+                </m:ctrlPr>
+              </m:sSubPr>
+              <m:e>
+                <m:r>
+                  <w:rPr>
+                    <w:rFonts w:ascii="Cambria Math" w:eastAsiaTheme="minorEastAsia" w:hAnsi="Cambria Math"/>
+                  </w:rPr>
+                  <m:t>i</m:t>
+                </m:r>
+              </m:e>
+              <m:sub>
+                <m:r>
+                  <w:rPr>
+                    <w:rFonts w:ascii="Cambria Math" w:eastAsiaTheme="minorEastAsia" w:hAnsi="Cambria Math"/>
+                  </w:rPr>
+                  <m:t>k-1</m:t>
+                </m:r>
+              </m:sub>
+            </m:sSub>
+          </m:sub>
+        </m:sSub>
+      </m:oMath>
+      <w:r>
+        <w:rPr>
+          <w:rFonts w:eastAsiaTheme="minorEastAsia"/>
+        </w:rPr>
+        <w:t xml:space="preserve"> has to be an optimal solution to all requests that end at or before </w:t>
+      </w:r>
+      <m:oMath>
+        <m:sSub>
+          <m:sSubPr>
+            <m:ctrlPr>
+              <w:rPr>
+                <w:rFonts w:ascii="Cambria Math" w:eastAsiaTheme="minorEastAsia" w:hAnsi="Cambria Math"/>
+                <w:i/>
+              </w:rPr>
+            </m:ctrlPr>
+          </m:sSubPr>
+          <m:e>
+            <m:r>
+              <w:rPr>
+                <w:rFonts w:ascii="Cambria Math" w:eastAsiaTheme="minorEastAsia" w:hAnsi="Cambria Math"/>
+              </w:rPr>
+              <m:t>s</m:t>
+            </m:r>
+          </m:e>
+          <m:sub>
+            <m:sSub>
+              <m:sSubPr>
+                <m:ctrlPr>
+                  <w:rPr>
+                    <w:rFonts w:ascii="Cambria Math" w:eastAsiaTheme="minorEastAsia" w:hAnsi="Cambria Math"/>
+                    <w:i/>
+                  </w:rPr>
+                </m:ctrlPr>
+              </m:sSubPr>
+              <m:e>
+                <m:r>
+                  <w:rPr>
+                    <w:rFonts w:ascii="Cambria Math" w:eastAsiaTheme="minorEastAsia" w:hAnsi="Cambria Math"/>
+                  </w:rPr>
+                  <m:t>i</m:t>
+                </m:r>
+              </m:e>
+              <m:sub>
+                <m:r>
+                  <w:rPr>
+                    <w:rFonts w:ascii="Cambria Math" w:eastAsiaTheme="minorEastAsia" w:hAnsi="Cambria Math"/>
+                  </w:rPr>
+                  <m:t>k</m:t>
+                </m:r>
+              </m:sub>
+            </m:sSub>
+          </m:sub>
+        </m:sSub>
+      </m:oMath>
+      <w:r>
+        <w:rPr>
+          <w:rFonts w:eastAsiaTheme="minorEastAsia"/>
+        </w:rPr>
+        <w:t>.</w:t>
+      </w:r>
+    </w:p>
+    <w:p>
+      <w:pPr>
+        <w:ind w:left="0"/>
+        <w:rPr>
+          <w:rFonts w:eastAsiaTheme="minorEastAsia"/>
+        </w:rPr>
+      </w:pPr>
+      <w:r>
+        <w:rPr>
+          <w:rFonts w:eastAsiaTheme="minorEastAsia"/>
+        </w:rPr>
+        <w:t>In fact: we can “lop off” or “eat into” optimal solution from both directions.</w:t>
+      </w:r>
+    </w:p>
+    <w:p>
+      <w:pPr>
+        <w:ind w:left="0"/>
+        <w:rPr>
+          <w:rFonts w:eastAsiaTheme="minorEastAsia"/>
+        </w:rPr>
+      </w:pPr>
+      <w:r>
+        <w:rPr>
+          <w:rFonts w:eastAsiaTheme="minorEastAsia"/>
+        </w:rPr>
+        <w:t>Specifically:</w:t>
+      </w:r>
+    </w:p>
+    <w:p>
+      <w:pPr>
+        <w:pStyle w:val="ListParagraph"/>
+        <w:numPr>
+          <w:ilvl w:val="0"/>
+          <w:numId w:val="13"/>
+        </w:numPr>
+        <w:rPr>
+          <w:rFonts w:eastAsiaTheme="minorEastAsia"/>
+        </w:rPr>
+      </w:pPr>
+      <w:r>
+        <w:rPr>
+          <w:rFonts w:eastAsiaTheme="minorEastAsia"/>
+        </w:rPr>
+        <w:t xml:space="preserve">Assume input set of requests </w:t>
+      </w:r>
+      <m:oMath>
+        <m:sSub>
+          <m:sSubPr>
+            <m:ctrlPr>
+              <w:rPr>
+                <w:rFonts w:ascii="Cambria Math" w:eastAsiaTheme="minorEastAsia" w:hAnsi="Cambria Math"/>
+                <w:i/>
+              </w:rPr>
+            </m:ctrlPr>
+          </m:sSubPr>
+          <m:e>
+            <m:r>
+              <w:rPr>
+                <w:rFonts w:ascii="Cambria Math" w:eastAsiaTheme="minorEastAsia" w:hAnsi="Cambria Math"/>
+              </w:rPr>
+              <m:t>r</m:t>
+            </m:r>
+          </m:e>
+          <m:sub>
+            <m:r>
+              <w:rPr>
+                <w:rFonts w:ascii="Cambria Math" w:eastAsiaTheme="minorEastAsia" w:hAnsi="Cambria Math"/>
+              </w:rPr>
+              <m:t>1</m:t>
+            </m:r>
+          </m:sub>
+        </m:sSub>
+        <m:r>
+          <w:rPr>
+            <w:rFonts w:ascii="Cambria Math" w:eastAsiaTheme="minorEastAsia" w:hAnsi="Cambria Math"/>
+          </w:rPr>
+          <m:t xml:space="preserve">, …, </m:t>
+        </m:r>
+        <m:sSub>
+          <m:sSubPr>
+            <m:ctrlPr>
+              <w:rPr>
+                <w:rFonts w:ascii="Cambria Math" w:eastAsiaTheme="minorEastAsia" w:hAnsi="Cambria Math"/>
+                <w:i/>
+              </w:rPr>
+            </m:ctrlPr>
+          </m:sSubPr>
+          <m:e>
+            <m:r>
+              <w:rPr>
+                <w:rFonts w:ascii="Cambria Math" w:eastAsiaTheme="minorEastAsia" w:hAnsi="Cambria Math"/>
+              </w:rPr>
+              <m:t>r</m:t>
+            </m:r>
+          </m:e>
+          <m:sub>
+            <m:r>
+              <w:rPr>
+                <w:rFonts w:ascii="Cambria Math" w:eastAsiaTheme="minorEastAsia" w:hAnsi="Cambria Math"/>
+              </w:rPr>
+              <m:t>n</m:t>
+            </m:r>
+          </m:sub>
+        </m:sSub>
+      </m:oMath>
+      <w:r>
+        <w:rPr>
+          <w:rFonts w:eastAsiaTheme="minorEastAsia"/>
+        </w:rPr>
+        <w:t xml:space="preserve"> are sorted non-decreasing by finish time. That is: </w:t>
+      </w:r>
+      <m:oMath>
+        <m:sSub>
+          <m:sSubPr>
+            <m:ctrlPr>
+              <w:rPr>
+                <w:rFonts w:ascii="Cambria Math" w:eastAsiaTheme="minorEastAsia" w:hAnsi="Cambria Math"/>
+                <w:i/>
+              </w:rPr>
+            </m:ctrlPr>
+          </m:sSubPr>
+          <m:e>
+            <m:r>
+              <w:rPr>
+                <w:rFonts w:ascii="Cambria Math" w:eastAsiaTheme="minorEastAsia" w:hAnsi="Cambria Math"/>
+              </w:rPr>
+              <m:t>f</m:t>
+            </m:r>
+          </m:e>
+          <m:sub>
+            <m:r>
+              <w:rPr>
+                <w:rFonts w:ascii="Cambria Math" w:eastAsiaTheme="minorEastAsia" w:hAnsi="Cambria Math"/>
+              </w:rPr>
+              <m:t>1</m:t>
+            </m:r>
+          </m:sub>
+        </m:sSub>
+        <m:r>
+          <w:rPr>
+            <w:rFonts w:ascii="Cambria Math" w:eastAsiaTheme="minorEastAsia" w:hAnsi="Cambria Math"/>
+          </w:rPr>
+          <m:t>≤</m:t>
+        </m:r>
+        <m:sSub>
+          <m:sSubPr>
+            <m:ctrlPr>
+              <w:rPr>
+                <w:rFonts w:ascii="Cambria Math" w:eastAsiaTheme="minorEastAsia" w:hAnsi="Cambria Math"/>
+                <w:i/>
+              </w:rPr>
+            </m:ctrlPr>
+          </m:sSubPr>
+          <m:e>
+            <m:r>
+              <w:rPr>
+                <w:rFonts w:ascii="Cambria Math" w:eastAsiaTheme="minorEastAsia" w:hAnsi="Cambria Math"/>
+              </w:rPr>
+              <m:t>f</m:t>
+            </m:r>
+          </m:e>
+          <m:sub>
+            <m:r>
+              <w:rPr>
+                <w:rFonts w:ascii="Cambria Math" w:eastAsiaTheme="minorEastAsia" w:hAnsi="Cambria Math"/>
+              </w:rPr>
+              <m:t>2</m:t>
+            </m:r>
+          </m:sub>
+        </m:sSub>
+        <m:r>
+          <w:rPr>
+            <w:rFonts w:ascii="Cambria Math" w:eastAsiaTheme="minorEastAsia" w:hAnsi="Cambria Math"/>
+          </w:rPr>
+          <m:t>≤…≤</m:t>
+        </m:r>
+        <m:sSub>
+          <m:sSubPr>
+            <m:ctrlPr>
+              <w:rPr>
+                <w:rFonts w:ascii="Cambria Math" w:eastAsiaTheme="minorEastAsia" w:hAnsi="Cambria Math"/>
+                <w:i/>
+              </w:rPr>
+            </m:ctrlPr>
+          </m:sSubPr>
+          <m:e>
+            <m:r>
+              <w:rPr>
+                <w:rFonts w:ascii="Cambria Math" w:eastAsiaTheme="minorEastAsia" w:hAnsi="Cambria Math"/>
+              </w:rPr>
+              <m:t>f</m:t>
+            </m:r>
+          </m:e>
+          <m:sub>
+            <m:r>
+              <w:rPr>
+                <w:rFonts w:ascii="Cambria Math" w:eastAsiaTheme="minorEastAsia" w:hAnsi="Cambria Math"/>
+              </w:rPr>
+              <m:t>n</m:t>
+            </m:r>
+          </m:sub>
+        </m:sSub>
+      </m:oMath>
+      <w:r>
+        <w:rPr>
+          <w:rFonts w:eastAsiaTheme="minorEastAsia"/>
+        </w:rPr>
+        <w:t>.</w:t>
+      </w:r>
+    </w:p>
+    <w:p>
+      <w:pPr>
+        <w:pStyle w:val="ListParagraph"/>
+        <w:numPr>
+          <w:ilvl w:val="0"/>
+          <w:numId w:val="13"/>
+        </w:numPr>
+        <w:rPr>
+          <w:rFonts w:eastAsiaTheme="minorEastAsia"/>
+        </w:rPr>
+      </w:pPr>
+      <w:r>
+        <w:rPr>
+          <w:rFonts w:eastAsiaTheme="minorEastAsia"/>
+        </w:rPr>
+        <w:t xml:space="preserve">Now: suppose </w:t>
+      </w:r>
+      <m:oMath>
+        <m:r>
+          <w:rPr>
+            <w:rFonts w:ascii="Cambria Math" w:eastAsiaTheme="minorEastAsia" w:hAnsi="Cambria Math"/>
+          </w:rPr>
+          <m:t>M</m:t>
+        </m:r>
+        <m:d>
+          <m:dPr>
+            <m:begChr m:val="["/>
+            <m:endChr m:val="]"/>
+            <m:ctrlPr>
+              <w:rPr>
+                <w:rFonts w:ascii="Cambria Math" w:eastAsiaTheme="minorEastAsia" w:hAnsi="Cambria Math"/>
+                <w:i/>
+              </w:rPr>
+            </m:ctrlPr>
+          </m:dPr>
+          <m:e>
+            <m:r>
+              <w:rPr>
+                <w:rFonts w:ascii="Cambria Math" w:eastAsiaTheme="minorEastAsia" w:hAnsi="Cambria Math"/>
+              </w:rPr>
+              <m:t>i, j</m:t>
+            </m:r>
+          </m:e>
+        </m:d>
+      </m:oMath>
+      <w:r>
+        <w:rPr>
+          <w:rFonts w:eastAsiaTheme="minorEastAsia"/>
+        </w:rPr>
+        <w:t xml:space="preserve"> is the max </w:t>
+      </w:r>
+      <w:r>
+        <w:rPr>
+          <w:rFonts w:eastAsiaTheme="minorEastAsia"/>
+        </w:rPr>
+        <w:t>#</w:t>
+      </w:r>
+      <w:r>
+        <w:rPr>
+          <w:rFonts w:eastAsiaTheme="minorEastAsia"/>
+        </w:rPr>
+        <w:t xml:space="preserve"> </w:t>
+      </w:r>
+      <w:r>
+        <w:rPr>
+          <w:rFonts w:eastAsiaTheme="minorEastAsia"/>
+        </w:rPr>
+        <w:t>requests I can schedule</w:t>
+      </w:r>
+      <w:r>
+        <w:rPr>
+          <w:rFonts w:eastAsiaTheme="minorEastAsia"/>
+        </w:rPr>
+        <w:t xml:space="preserve"> that start</w:t>
+      </w:r>
+      <w:r>
+        <w:rPr>
+          <w:rFonts w:eastAsiaTheme="minorEastAsia"/>
+        </w:rPr>
+        <w:t xml:space="preserve"> at or after </w:t>
+      </w:r>
+      <m:oMath>
+        <m:sSub>
+          <m:sSubPr>
+            <m:ctrlPr>
+              <w:rPr>
+                <w:rFonts w:ascii="Cambria Math" w:eastAsiaTheme="minorEastAsia" w:hAnsi="Cambria Math"/>
+                <w:i/>
+              </w:rPr>
+            </m:ctrlPr>
+          </m:sSubPr>
+          <m:e>
+            <m:r>
+              <w:rPr>
+                <w:rFonts w:ascii="Cambria Math" w:eastAsiaTheme="minorEastAsia" w:hAnsi="Cambria Math"/>
+              </w:rPr>
+              <m:t>f</m:t>
+            </m:r>
+          </m:e>
+          <m:sub>
+            <m:r>
+              <w:rPr>
+                <w:rFonts w:ascii="Cambria Math" w:eastAsiaTheme="minorEastAsia" w:hAnsi="Cambria Math"/>
+              </w:rPr>
+              <m:t>i</m:t>
+            </m:r>
+          </m:sub>
+        </m:sSub>
+      </m:oMath>
+      <w:r>
+        <w:rPr>
+          <w:rFonts w:eastAsiaTheme="minorEastAsia"/>
+        </w:rPr>
+        <w:t xml:space="preserve"> and</w:t>
+      </w:r>
+      <w:r>
+        <w:rPr>
+          <w:rFonts w:eastAsiaTheme="minorEastAsia"/>
+        </w:rPr>
+        <w:t xml:space="preserve"> end</w:t>
+      </w:r>
+      <w:r>
+        <w:rPr>
+          <w:rFonts w:eastAsiaTheme="minorEastAsia"/>
+        </w:rPr>
+        <w:t xml:space="preserve"> at or before </w:t>
+      </w:r>
+      <m:oMath>
+        <m:sSub>
+          <m:sSubPr>
+            <m:ctrlPr>
+              <w:rPr>
+                <w:rFonts w:ascii="Cambria Math" w:eastAsiaTheme="minorEastAsia" w:hAnsi="Cambria Math"/>
+                <w:i/>
+              </w:rPr>
+            </m:ctrlPr>
+          </m:sSubPr>
+          <m:e>
+            <m:r>
+              <w:rPr>
+                <w:rFonts w:ascii="Cambria Math" w:eastAsiaTheme="minorEastAsia" w:hAnsi="Cambria Math"/>
+              </w:rPr>
+              <m:t>s</m:t>
+            </m:r>
+          </m:e>
+          <m:sub>
+            <m:r>
+              <w:rPr>
+                <w:rFonts w:ascii="Cambria Math" w:eastAsiaTheme="minorEastAsia" w:hAnsi="Cambria Math"/>
+              </w:rPr>
+              <m:t>j</m:t>
+            </m:r>
+          </m:sub>
+        </m:sSub>
+      </m:oMath>
+      <w:r>
+        <w:rPr>
+          <w:rFonts w:eastAsiaTheme="minorEastAsia"/>
+        </w:rPr>
+        <w:t>.</w:t>
+      </w:r>
+    </w:p>
+    <w:p>
+      <w:pPr>
+        <w:pStyle w:val="ListParagraph"/>
+        <w:numPr>
+          <w:ilvl w:val="0"/>
+          <w:numId w:val="13"/>
+        </w:numPr>
+        <w:rPr>
+          <w:rFonts w:eastAsiaTheme="minorEastAsia"/>
+        </w:rPr>
+      </w:pPr>
+      <w:r>
+        <w:rPr>
+          <w:rFonts w:eastAsiaTheme="minorEastAsia"/>
+        </w:rPr>
+        <w:t xml:space="preserve">Also denote as </w:t>
+      </w:r>
+      <m:oMath>
+        <m:sSub>
+          <m:sSubPr>
+            <m:ctrlPr>
+              <w:rPr>
+                <w:rFonts w:ascii="Cambria Math" w:eastAsiaTheme="minorEastAsia" w:hAnsi="Cambria Math"/>
+                <w:i/>
+              </w:rPr>
+            </m:ctrlPr>
+          </m:sSubPr>
+          <m:e>
+            <m:r>
+              <w:rPr>
+                <w:rFonts w:ascii="Cambria Math" w:eastAsiaTheme="minorEastAsia" w:hAnsi="Cambria Math"/>
+              </w:rPr>
+              <m:t>R</m:t>
+            </m:r>
+          </m:e>
+          <m:sub>
+            <m:r>
+              <w:rPr>
+                <w:rFonts w:ascii="Cambria Math" w:eastAsiaTheme="minorEastAsia" w:hAnsi="Cambria Math"/>
+              </w:rPr>
+              <m:t>i, j</m:t>
+            </m:r>
+          </m:sub>
+        </m:sSub>
+      </m:oMath>
+      <w:r>
+        <w:rPr>
+          <w:rFonts w:eastAsiaTheme="minorEastAsia"/>
+        </w:rPr>
+        <w:t xml:space="preserve"> the set of requests that start at or after </w:t>
+      </w:r>
+      <m:oMath>
+        <m:sSub>
+          <m:sSubPr>
+            <m:ctrlPr>
+              <w:rPr>
+                <w:rFonts w:ascii="Cambria Math" w:eastAsiaTheme="minorEastAsia" w:hAnsi="Cambria Math"/>
+                <w:i/>
+              </w:rPr>
+            </m:ctrlPr>
+          </m:sSubPr>
+          <m:e>
+            <m:r>
+              <w:rPr>
+                <w:rFonts w:ascii="Cambria Math" w:eastAsiaTheme="minorEastAsia" w:hAnsi="Cambria Math"/>
+              </w:rPr>
+              <m:t>f</m:t>
+            </m:r>
+          </m:e>
+          <m:sub>
+            <m:r>
+              <w:rPr>
+                <w:rFonts w:ascii="Cambria Math" w:eastAsiaTheme="minorEastAsia" w:hAnsi="Cambria Math"/>
+              </w:rPr>
+              <m:t>i</m:t>
+            </m:r>
+          </m:sub>
+        </m:sSub>
+      </m:oMath>
+      <w:r>
+        <w:rPr>
+          <w:rFonts w:eastAsiaTheme="minorEastAsia"/>
+        </w:rPr>
+        <w:t xml:space="preserve"> and end at or before </w:t>
+      </w:r>
+      <m:oMath>
+        <m:sSub>
+          <m:sSubPr>
+            <m:ctrlPr>
+              <w:rPr>
+                <w:rFonts w:ascii="Cambria Math" w:eastAsiaTheme="minorEastAsia" w:hAnsi="Cambria Math"/>
+                <w:i/>
+              </w:rPr>
+            </m:ctrlPr>
+          </m:sSubPr>
+          <m:e>
+            <m:r>
+              <w:rPr>
+                <w:rFonts w:ascii="Cambria Math" w:eastAsiaTheme="minorEastAsia" w:hAnsi="Cambria Math"/>
+              </w:rPr>
+              <m:t>s</m:t>
+            </m:r>
+          </m:e>
+          <m:sub>
+            <m:r>
+              <w:rPr>
+                <w:rFonts w:ascii="Cambria Math" w:eastAsiaTheme="minorEastAsia" w:hAnsi="Cambria Math"/>
+              </w:rPr>
+              <m:t>j</m:t>
+            </m:r>
+          </m:sub>
+        </m:sSub>
+      </m:oMath>
+      <w:r>
+        <w:rPr>
+          <w:rFonts w:eastAsiaTheme="minorEastAsia"/>
+        </w:rPr>
+        <w:t>.</w:t>
+      </w:r>
+    </w:p>
+    <w:p>
+      <w:pPr>
+        <w:ind w:left="0"/>
+        <w:rPr>
+          <w:rFonts w:eastAsiaTheme="minorEastAsia"/>
+        </w:rPr>
+      </w:pPr>
+      <w:r>
+        <w:rPr>
+          <w:rFonts w:eastAsiaTheme="minorEastAsia"/>
+        </w:rPr>
+        <w:t>Then:</w:t>
+      </w:r>
+    </w:p>
+    <w:p>
+      <w:pPr>
+        <w:ind w:left="0"/>
+        <w:rPr>
+          <w:rFonts w:eastAsiaTheme="minorEastAsia"/>
+        </w:rPr>
+      </w:pPr>
+      <m:oMathPara>
+        <m:oMath>
+          <m:r>
+            <w:rPr>
+              <w:rFonts w:ascii="Cambria Math" w:hAnsi="Cambria Math"/>
+            </w:rPr>
+            <m:t>M</m:t>
+          </m:r>
+          <m:d>
+            <m:dPr>
+              <m:begChr m:val="["/>
+              <m:endChr m:val="]"/>
+              <m:ctrlPr>
+                <w:rPr>
+                  <w:rFonts w:ascii="Cambria Math" w:hAnsi="Cambria Math"/>
+                  <w:i/>
+                </w:rPr>
+              </m:ctrlPr>
+            </m:dPr>
+            <m:e>
+              <m:r>
+                <w:rPr>
+                  <w:rFonts w:ascii="Cambria Math" w:hAnsi="Cambria Math"/>
+                </w:rPr>
+                <m:t>i, j</m:t>
+              </m:r>
+            </m:e>
+          </m:d>
+          <m:r>
+            <w:rPr>
+              <w:rFonts w:ascii="Cambria Math" w:hAnsi="Cambria Math"/>
+            </w:rPr>
+            <m:t>=</m:t>
+          </m:r>
+          <m:d>
+            <m:dPr>
+              <m:begChr m:val="{"/>
+              <m:endChr m:val=""/>
+              <m:ctrlPr>
+                <w:rPr>
+                  <w:rFonts w:ascii="Cambria Math" w:eastAsiaTheme="minorEastAsia" w:hAnsi="Cambria Math"/>
+                  <w:i/>
+                </w:rPr>
+              </m:ctrlPr>
+            </m:dPr>
+            <m:e>
+              <m:eqArr>
+                <m:eqArrPr>
+                  <m:ctrlPr>
+                    <w:rPr>
+                      <w:rFonts w:ascii="Cambria Math" w:eastAsiaTheme="minorEastAsia" w:hAnsi="Cambria Math"/>
+                      <w:i/>
+                    </w:rPr>
+                  </m:ctrlPr>
+                </m:eqArrPr>
+                <m:e>
+                  <m:r>
+                    <w:rPr>
+                      <w:rFonts w:ascii="Cambria Math" w:hAnsi="Cambria Math"/>
+                    </w:rPr>
+                    <m:t>0</m:t>
+                  </m:r>
+                  <m:r>
+                    <w:rPr>
+                      <w:rFonts w:ascii="Cambria Math" w:hAnsi="Cambria Math"/>
+                    </w:rPr>
+                    <m:t>,  &amp;</m:t>
+                  </m:r>
+                  <m:r>
+                    <w:rPr>
+                      <w:rFonts w:ascii="Cambria Math" w:hAnsi="Cambria Math"/>
+                    </w:rPr>
+                    <m:t xml:space="preserve">if </m:t>
+                  </m:r>
+                  <m:sSub>
+                    <m:sSubPr>
+                      <m:ctrlPr>
+                        <w:rPr>
+                          <w:rFonts w:ascii="Cambria Math" w:hAnsi="Cambria Math"/>
+                          <w:i/>
+                        </w:rPr>
+                      </m:ctrlPr>
+                    </m:sSubPr>
+                    <m:e>
+                      <m:r>
+                        <w:rPr>
+                          <w:rFonts w:ascii="Cambria Math" w:hAnsi="Cambria Math"/>
+                        </w:rPr>
+                        <m:t>R</m:t>
+                      </m:r>
+                    </m:e>
+                    <m:sub>
+                      <m:r>
+                        <w:rPr>
+                          <w:rFonts w:ascii="Cambria Math" w:hAnsi="Cambria Math"/>
+                        </w:rPr>
+                        <m:t>i, j</m:t>
+                      </m:r>
+                    </m:sub>
+                  </m:sSub>
+                  <m:r>
+                    <w:rPr>
+                      <w:rFonts w:ascii="Cambria Math" w:hAnsi="Cambria Math"/>
+                    </w:rPr>
+                    <m:t>=∅</m:t>
+                  </m:r>
+                </m:e>
+                <m:e>
+                  <m:r>
+                    <w:rPr>
+                      <w:rFonts w:ascii="Cambria Math" w:hAnsi="Cambria Math"/>
+                    </w:rPr>
+                    <m:t>1+</m:t>
+                  </m:r>
+                  <m:func>
+                    <m:funcPr>
+                      <m:ctrlPr>
+                        <w:rPr>
+                          <w:rFonts w:ascii="Cambria Math" w:hAnsi="Cambria Math"/>
+                          <w:i/>
+                        </w:rPr>
+                      </m:ctrlPr>
+                    </m:funcPr>
+                    <m:fName>
+                      <m:limLow>
+                        <m:limLowPr>
+                          <m:ctrlPr>
+                            <w:rPr>
+                              <w:rFonts w:ascii="Cambria Math" w:hAnsi="Cambria Math"/>
+                            </w:rPr>
+                          </m:ctrlPr>
+                        </m:limLowPr>
+                        <m:e>
+                          <m:r>
+                            <m:rPr>
+                              <m:sty m:val="p"/>
+                            </m:rPr>
+                            <w:rPr>
+                              <w:rFonts w:ascii="Cambria Math" w:hAnsi="Cambria Math"/>
+                            </w:rPr>
+                            <m:t>max</m:t>
+                          </m:r>
+                        </m:e>
+                        <m:lim>
+                          <m:eqArr>
+                            <m:eqArrPr>
+                              <m:ctrlPr>
+                                <w:rPr>
+                                  <w:rFonts w:ascii="Cambria Math" w:hAnsi="Cambria Math"/>
+                                  <w:i/>
+                                </w:rPr>
+                              </m:ctrlPr>
+                            </m:eqArrPr>
+                            <m:e>
+                              <m:r>
+                                <w:rPr>
+                                  <w:rFonts w:ascii="Cambria Math" w:hAnsi="Cambria Math"/>
+                                </w:rPr>
+                                <m:t>i&lt;k&lt;j</m:t>
+                              </m:r>
+                            </m:e>
+                            <m:e>
+                              <m:sSub>
+                                <m:sSubPr>
+                                  <m:ctrlPr>
+                                    <w:rPr>
+                                      <w:rFonts w:ascii="Cambria Math" w:hAnsi="Cambria Math"/>
+                                      <w:i/>
+                                    </w:rPr>
+                                  </m:ctrlPr>
+                                </m:sSubPr>
+                                <m:e>
+                                  <m:r>
+                                    <w:rPr>
+                                      <w:rFonts w:ascii="Cambria Math" w:hAnsi="Cambria Math"/>
+                                    </w:rPr>
+                                    <m:t>r</m:t>
+                                  </m:r>
+                                </m:e>
+                                <m:sub>
+                                  <m:r>
+                                    <w:rPr>
+                                      <w:rFonts w:ascii="Cambria Math" w:hAnsi="Cambria Math"/>
+                                    </w:rPr>
+                                    <m:t>k</m:t>
+                                  </m:r>
+                                </m:sub>
+                              </m:sSub>
+                              <m:r>
+                                <w:rPr>
+                                  <w:rFonts w:ascii="Cambria Math" w:hAnsi="Cambria Math"/>
+                                </w:rPr>
+                                <m:t>∈</m:t>
+                              </m:r>
+                              <m:sSub>
+                                <m:sSubPr>
+                                  <m:ctrlPr>
+                                    <w:rPr>
+                                      <w:rFonts w:ascii="Cambria Math" w:hAnsi="Cambria Math"/>
+                                      <w:i/>
+                                    </w:rPr>
+                                  </m:ctrlPr>
+                                </m:sSubPr>
+                                <m:e>
+                                  <m:r>
+                                    <w:rPr>
+                                      <w:rFonts w:ascii="Cambria Math" w:hAnsi="Cambria Math"/>
+                                    </w:rPr>
+                                    <m:t>R</m:t>
+                                  </m:r>
+                                </m:e>
+                                <m:sub>
+                                  <m:r>
+                                    <w:rPr>
+                                      <w:rFonts w:ascii="Cambria Math" w:hAnsi="Cambria Math"/>
+                                    </w:rPr>
+                                    <m:t>i, j</m:t>
+                                  </m:r>
+                                </m:sub>
+                              </m:sSub>
+                            </m:e>
+                          </m:eqArr>
+                        </m:lim>
+                      </m:limLow>
+                    </m:fName>
+                    <m:e>
+                      <m:d>
+                        <m:dPr>
+                          <m:begChr m:val="{"/>
+                          <m:endChr m:val="}"/>
+                          <m:ctrlPr>
+                            <w:rPr>
+                              <w:rFonts w:ascii="Cambria Math" w:hAnsi="Cambria Math"/>
+                              <w:i/>
+                            </w:rPr>
+                          </m:ctrlPr>
+                        </m:dPr>
+                        <m:e>
+                          <m:r>
+                            <w:rPr>
+                              <w:rFonts w:ascii="Cambria Math" w:hAnsi="Cambria Math"/>
+                            </w:rPr>
+                            <m:t>M</m:t>
+                          </m:r>
+                          <m:d>
+                            <m:dPr>
+                              <m:begChr m:val="["/>
+                              <m:endChr m:val="]"/>
+                              <m:ctrlPr>
+                                <w:rPr>
+                                  <w:rFonts w:ascii="Cambria Math" w:hAnsi="Cambria Math"/>
+                                  <w:i/>
+                                </w:rPr>
+                              </m:ctrlPr>
+                            </m:dPr>
+                            <m:e>
+                              <m:r>
+                                <w:rPr>
+                                  <w:rFonts w:ascii="Cambria Math" w:hAnsi="Cambria Math"/>
+                                </w:rPr>
+                                <m:t>i, k</m:t>
+                              </m:r>
+                            </m:e>
+                          </m:d>
+                          <m:r>
+                            <w:rPr>
+                              <w:rFonts w:ascii="Cambria Math" w:hAnsi="Cambria Math"/>
+                            </w:rPr>
+                            <m:t>+M</m:t>
+                          </m:r>
+                          <m:d>
+                            <m:dPr>
+                              <m:begChr m:val="["/>
+                              <m:endChr m:val="]"/>
+                              <m:ctrlPr>
+                                <w:rPr>
+                                  <w:rFonts w:ascii="Cambria Math" w:hAnsi="Cambria Math"/>
+                                  <w:i/>
+                                </w:rPr>
+                              </m:ctrlPr>
+                            </m:dPr>
+                            <m:e>
+                              <m:r>
+                                <w:rPr>
+                                  <w:rFonts w:ascii="Cambria Math" w:hAnsi="Cambria Math"/>
+                                </w:rPr>
+                                <m:t>k, j</m:t>
+                              </m:r>
+                            </m:e>
+                          </m:d>
+                        </m:e>
+                      </m:d>
+                    </m:e>
+                  </m:func>
+                  <m:r>
+                    <w:rPr>
+                      <w:rFonts w:ascii="Cambria Math" w:hAnsi="Cambria Math"/>
+                    </w:rPr>
+                    <m:t>,  &amp;</m:t>
+                  </m:r>
+                  <m:r>
+                    <w:rPr>
+                      <w:rFonts w:ascii="Cambria Math" w:hAnsi="Cambria Math"/>
+                    </w:rPr>
+                    <m:t>otherwise</m:t>
+                  </m:r>
+                </m:e>
+              </m:eqArr>
+            </m:e>
+          </m:d>
+        </m:oMath>
+      </m:oMathPara>
+    </w:p>
+    <w:p>
+      <w:pPr>
+        <w:ind w:left="0"/>
+        <w:rPr>
+          <w:rFonts w:eastAsiaTheme="minorEastAsia"/>
+        </w:rPr>
+      </w:pPr>
+      <w:r>
+        <w:rPr>
+          <w:rFonts w:eastAsiaTheme="minorEastAsia"/>
+        </w:rPr>
+        <w:t xml:space="preserve">Our final solution: </w:t>
+      </w:r>
+      <m:oMath>
+        <m:r>
+          <w:rPr>
+            <w:rFonts w:ascii="Cambria Math" w:eastAsiaTheme="minorEastAsia" w:hAnsi="Cambria Math"/>
+          </w:rPr>
+          <m:t>M</m:t>
+        </m:r>
+        <m:d>
+          <m:dPr>
+            <m:begChr m:val="["/>
+            <m:endChr m:val="]"/>
+            <m:ctrlPr>
+              <w:rPr>
+                <w:rFonts w:ascii="Cambria Math" w:eastAsiaTheme="minorEastAsia" w:hAnsi="Cambria Math"/>
+                <w:i/>
+              </w:rPr>
+            </m:ctrlPr>
+          </m:dPr>
+          <m:e>
+            <m:r>
+              <w:rPr>
+                <w:rFonts w:ascii="Cambria Math" w:eastAsiaTheme="minorEastAsia" w:hAnsi="Cambria Math"/>
+              </w:rPr>
+              <m:t>0, n+1</m:t>
+            </m:r>
+          </m:e>
+        </m:d>
+      </m:oMath>
+      <w:r>
+        <w:rPr>
+          <w:rFonts w:eastAsiaTheme="minorEastAsia"/>
+        </w:rPr>
+        <w:t xml:space="preserve">, where we introduce fictitious requests </w:t>
+      </w:r>
+      <m:oMath>
+        <m:sSub>
+          <m:sSubPr>
+            <m:ctrlPr>
+              <w:rPr>
+                <w:rFonts w:ascii="Cambria Math" w:eastAsiaTheme="minorEastAsia" w:hAnsi="Cambria Math"/>
+                <w:i/>
+              </w:rPr>
+            </m:ctrlPr>
+          </m:sSubPr>
+          <m:e>
+            <m:r>
+              <w:rPr>
+                <w:rFonts w:ascii="Cambria Math" w:eastAsiaTheme="minorEastAsia" w:hAnsi="Cambria Math"/>
+              </w:rPr>
+              <m:t>r</m:t>
+            </m:r>
+          </m:e>
+          <m:sub>
+            <m:r>
+              <w:rPr>
+                <w:rFonts w:ascii="Cambria Math" w:eastAsiaTheme="minorEastAsia" w:hAnsi="Cambria Math"/>
+              </w:rPr>
+              <m:t>0</m:t>
+            </m:r>
+          </m:sub>
+        </m:sSub>
+        <m:r>
+          <w:rPr>
+            <w:rFonts w:ascii="Cambria Math" w:eastAsiaTheme="minorEastAsia" w:hAnsi="Cambria Math"/>
+          </w:rPr>
+          <m:t xml:space="preserve">, </m:t>
+        </m:r>
+        <m:sSub>
+          <m:sSubPr>
+            <m:ctrlPr>
+              <w:rPr>
+                <w:rFonts w:ascii="Cambria Math" w:eastAsiaTheme="minorEastAsia" w:hAnsi="Cambria Math"/>
+                <w:i/>
+              </w:rPr>
+            </m:ctrlPr>
+          </m:sSubPr>
+          <m:e>
+            <m:r>
+              <w:rPr>
+                <w:rFonts w:ascii="Cambria Math" w:eastAsiaTheme="minorEastAsia" w:hAnsi="Cambria Math"/>
+              </w:rPr>
+              <m:t>r</m:t>
+            </m:r>
+          </m:e>
+          <m:sub>
+            <m:r>
+              <w:rPr>
+                <w:rFonts w:ascii="Cambria Math" w:eastAsiaTheme="minorEastAsia" w:hAnsi="Cambria Math"/>
+              </w:rPr>
+              <m:t>n+1</m:t>
+            </m:r>
+          </m:sub>
+        </m:sSub>
+      </m:oMath>
+      <w:r>
+        <w:rPr>
+          <w:rFonts w:eastAsiaTheme="minorEastAsia"/>
+        </w:rPr>
+        <w:t xml:space="preserve"> with </w:t>
+      </w:r>
+      <m:oMath>
+        <m:sSub>
+          <m:sSubPr>
+            <m:ctrlPr>
+              <w:rPr>
+                <w:rFonts w:ascii="Cambria Math" w:eastAsiaTheme="minorEastAsia" w:hAnsi="Cambria Math"/>
+                <w:i/>
+              </w:rPr>
+            </m:ctrlPr>
+          </m:sSubPr>
+          <m:e>
+            <m:r>
+              <w:rPr>
+                <w:rFonts w:ascii="Cambria Math" w:eastAsiaTheme="minorEastAsia" w:hAnsi="Cambria Math"/>
+              </w:rPr>
+              <m:t>f</m:t>
+            </m:r>
+          </m:e>
+          <m:sub>
+            <m:r>
+              <w:rPr>
+                <w:rFonts w:ascii="Cambria Math" w:eastAsiaTheme="minorEastAsia" w:hAnsi="Cambria Math"/>
+              </w:rPr>
+              <m:t>0</m:t>
+            </m:r>
+          </m:sub>
+        </m:sSub>
+        <m:r>
+          <w:rPr>
+            <w:rFonts w:ascii="Cambria Math" w:eastAsiaTheme="minorEastAsia" w:hAnsi="Cambria Math"/>
+          </w:rPr>
+          <m:t>&lt;</m:t>
+        </m:r>
+        <m:sSub>
+          <m:sSubPr>
+            <m:ctrlPr>
+              <w:rPr>
+                <w:rFonts w:ascii="Cambria Math" w:eastAsiaTheme="minorEastAsia" w:hAnsi="Cambria Math"/>
+                <w:i/>
+              </w:rPr>
+            </m:ctrlPr>
+          </m:sSubPr>
+          <m:e>
+            <m:r>
+              <w:rPr>
+                <w:rFonts w:ascii="Cambria Math" w:eastAsiaTheme="minorEastAsia" w:hAnsi="Cambria Math"/>
+              </w:rPr>
+              <m:t>s</m:t>
+            </m:r>
+          </m:e>
+          <m:sub>
+            <m:r>
+              <w:rPr>
+                <w:rFonts w:ascii="Cambria Math" w:eastAsiaTheme="minorEastAsia" w:hAnsi="Cambria Math"/>
+              </w:rPr>
+              <m:t>1</m:t>
+            </m:r>
+          </m:sub>
+        </m:sSub>
+      </m:oMath>
+      <w:r>
+        <w:rPr>
+          <w:rFonts w:eastAsiaTheme="minorEastAsia"/>
+        </w:rPr>
+        <w:t xml:space="preserve">, </w:t>
+      </w:r>
+      <m:oMath>
+        <m:sSub>
+          <m:sSubPr>
+            <m:ctrlPr>
+              <w:rPr>
+                <w:rFonts w:ascii="Cambria Math" w:eastAsiaTheme="minorEastAsia" w:hAnsi="Cambria Math"/>
+                <w:i/>
+              </w:rPr>
+            </m:ctrlPr>
+          </m:sSubPr>
+          <m:e>
+            <m:r>
+              <w:rPr>
+                <w:rFonts w:ascii="Cambria Math" w:eastAsiaTheme="minorEastAsia" w:hAnsi="Cambria Math"/>
+              </w:rPr>
+              <m:t>s</m:t>
+            </m:r>
+          </m:e>
+          <m:sub>
+            <m:r>
+              <w:rPr>
+                <w:rFonts w:ascii="Cambria Math" w:eastAsiaTheme="minorEastAsia" w:hAnsi="Cambria Math"/>
+              </w:rPr>
+              <m:t>n+1</m:t>
+            </m:r>
+          </m:sub>
+        </m:sSub>
+        <m:r>
+          <w:rPr>
+            <w:rFonts w:ascii="Cambria Math" w:eastAsiaTheme="minorEastAsia" w:hAnsi="Cambria Math"/>
+          </w:rPr>
+          <m:t>&gt;</m:t>
+        </m:r>
+        <m:sSub>
+          <m:sSubPr>
+            <m:ctrlPr>
+              <w:rPr>
+                <w:rFonts w:ascii="Cambria Math" w:eastAsiaTheme="minorEastAsia" w:hAnsi="Cambria Math"/>
+                <w:i/>
+              </w:rPr>
+            </m:ctrlPr>
+          </m:sSubPr>
+          <m:e>
+            <m:r>
+              <w:rPr>
+                <w:rFonts w:ascii="Cambria Math" w:eastAsiaTheme="minorEastAsia" w:hAnsi="Cambria Math"/>
+              </w:rPr>
+              <m:t>f</m:t>
+            </m:r>
+          </m:e>
+          <m:sub>
+            <m:r>
+              <w:rPr>
+                <w:rFonts w:ascii="Cambria Math" w:eastAsiaTheme="minorEastAsia" w:hAnsi="Cambria Math"/>
+              </w:rPr>
+              <m:t>n</m:t>
+            </m:r>
+          </m:sub>
+        </m:sSub>
+      </m:oMath>
+      <w:r>
+        <w:rPr>
+          <w:rFonts w:eastAsiaTheme="minorEastAsia"/>
+        </w:rPr>
+        <w:t>.</w:t>
+      </w:r>
     </w:p>
     <w:sectPr>
-      <w:headerReference w:type="default" r:id="rId12"/>
-      <w:footerReference w:type="default" r:id="rId13"/>
+      <w:headerReference w:type="default" r:id="rId15"/>
+      <w:footerReference w:type="default" r:id="rId16"/>
       <w:pgSz w:w="12240" w:h="15840"/>
       <w:pgMar w:top="1440" w:right="1440" w:bottom="1440" w:left="1440" w:header="708" w:footer="708" w:gutter="0"/>
       <w:cols w:space="708"/>

</xml_diff>

<commit_message>
finish week 8 inverted session 1
</commit_message>
<xml_diff>
--- a/practice.docx
+++ b/practice.docx
@@ -21393,13 +21393,7 @@
           <w:rPr>
             <w:rFonts w:ascii="Cambria Math" w:eastAsiaTheme="minorEastAsia" w:hAnsi="Cambria Math"/>
           </w:rPr>
-          <m:t xml:space="preserve"> mid+1&gt;</m:t>
-        </m:r>
-        <m:r>
-          <w:rPr>
-            <w:rFonts w:ascii="Cambria Math" w:eastAsiaTheme="minorEastAsia" w:hAnsi="Cambria Math"/>
-          </w:rPr>
-          <m:t>hi</m:t>
+          <m:t xml:space="preserve"> mid+1&gt;hi</m:t>
         </m:r>
       </m:oMath>
       <w:r>
@@ -45589,19 +45583,7 @@
               <w:rPr>
                 <w:rFonts w:ascii="Cambria Math" w:eastAsiaTheme="minorEastAsia" w:hAnsi="Cambria Math"/>
               </w:rPr>
-              <m:t>S</m:t>
-            </m:r>
-            <m:r>
-              <w:rPr>
-                <w:rFonts w:ascii="Cambria Math" w:eastAsiaTheme="minorEastAsia" w:hAnsi="Cambria Math"/>
-              </w:rPr>
-              <m:t>,</m:t>
-            </m:r>
-            <m:r>
-              <w:rPr>
-                <w:rFonts w:ascii="Cambria Math" w:eastAsiaTheme="minorEastAsia" w:hAnsi="Cambria Math"/>
-              </w:rPr>
-              <m:t xml:space="preserve"> V∖S</m:t>
+              <m:t>S, V∖S</m:t>
             </m:r>
           </m:e>
         </m:d>
@@ -45699,13 +45681,7 @@
               <w:rPr>
                 <w:rFonts w:ascii="Cambria Math" w:eastAsiaTheme="minorEastAsia" w:hAnsi="Cambria Math"/>
               </w:rPr>
-              <m:t>S</m:t>
-            </m:r>
-            <m:r>
-              <w:rPr>
-                <w:rFonts w:ascii="Cambria Math" w:eastAsiaTheme="minorEastAsia" w:hAnsi="Cambria Math"/>
-              </w:rPr>
-              <m:t>∖</m:t>
+              <m:t>S∖</m:t>
             </m:r>
             <m:d>
               <m:dPr>
@@ -46010,6 +45986,7 @@
       <w:r>
         <w:rPr>
           <w:rFonts w:eastAsiaTheme="minorEastAsia"/>
+          <w:noProof/>
         </w:rPr>
         <w:drawing>
           <wp:inline distT="0" distB="0" distL="0" distR="0" wp14:anchorId="16627428" wp14:editId="4360F5A3">
@@ -46050,6 +46027,7 @@
       <w:r>
         <w:rPr>
           <w:rFonts w:eastAsiaTheme="minorEastAsia"/>
+          <w:noProof/>
         </w:rPr>
         <w:drawing>
           <wp:inline distT="0" distB="0" distL="0" distR="0" wp14:anchorId="310C1055" wp14:editId="5FD2875A">
@@ -46311,6 +46289,7 @@
       <w:r>
         <w:rPr>
           <w:rFonts w:eastAsiaTheme="minorEastAsia"/>
+          <w:noProof/>
         </w:rPr>
         <w:lastRenderedPageBreak/>
         <w:drawing>
@@ -46853,73 +46832,49 @@
           <w:rPr>
             <w:rFonts w:ascii="Cambria Math" w:eastAsiaTheme="minorEastAsia" w:hAnsi="Cambria Math"/>
           </w:rPr>
+          <m:t>s⇝x⇝y</m:t>
+        </m:r>
+      </m:oMath>
+      <w:r>
+        <w:rPr>
+          <w:rFonts w:eastAsiaTheme="minorEastAsia"/>
+        </w:rPr>
+        <w:t xml:space="preserve"> is a shortest-path from </w:t>
+      </w:r>
+      <m:oMath>
+        <m:r>
+          <w:rPr>
+            <w:rFonts w:ascii="Cambria Math" w:eastAsiaTheme="minorEastAsia" w:hAnsi="Cambria Math"/>
+          </w:rPr>
+          <m:t>s</m:t>
+        </m:r>
+      </m:oMath>
+      <w:r>
+        <w:rPr>
+          <w:rFonts w:eastAsiaTheme="minorEastAsia"/>
+        </w:rPr>
+        <w:t xml:space="preserve"> to </w:t>
+      </w:r>
+      <m:oMath>
+        <m:r>
+          <w:rPr>
+            <w:rFonts w:ascii="Cambria Math" w:eastAsiaTheme="minorEastAsia" w:hAnsi="Cambria Math"/>
+          </w:rPr>
+          <m:t>y</m:t>
+        </m:r>
+      </m:oMath>
+      <w:r>
+        <w:rPr>
+          <w:rFonts w:eastAsiaTheme="minorEastAsia"/>
+        </w:rPr>
+        <w:t xml:space="preserve">, then the </w:t>
+      </w:r>
+      <m:oMath>
+        <m:r>
+          <w:rPr>
+            <w:rFonts w:ascii="Cambria Math" w:eastAsiaTheme="minorEastAsia" w:hAnsi="Cambria Math"/>
+          </w:rPr>
           <m:t>s⇝x</m:t>
-        </m:r>
-        <m:r>
-          <w:rPr>
-            <w:rFonts w:ascii="Cambria Math" w:eastAsiaTheme="minorEastAsia" w:hAnsi="Cambria Math"/>
-          </w:rPr>
-          <m:t>⇝</m:t>
-        </m:r>
-        <m:r>
-          <w:rPr>
-            <w:rFonts w:ascii="Cambria Math" w:eastAsiaTheme="minorEastAsia" w:hAnsi="Cambria Math"/>
-          </w:rPr>
-          <m:t>y</m:t>
-        </m:r>
-      </m:oMath>
-      <w:r>
-        <w:rPr>
-          <w:rFonts w:eastAsiaTheme="minorEastAsia"/>
-        </w:rPr>
-        <w:t xml:space="preserve"> is a shortest-path from </w:t>
-      </w:r>
-      <m:oMath>
-        <m:r>
-          <w:rPr>
-            <w:rFonts w:ascii="Cambria Math" w:eastAsiaTheme="minorEastAsia" w:hAnsi="Cambria Math"/>
-          </w:rPr>
-          <m:t>s</m:t>
-        </m:r>
-      </m:oMath>
-      <w:r>
-        <w:rPr>
-          <w:rFonts w:eastAsiaTheme="minorEastAsia"/>
-        </w:rPr>
-        <w:t xml:space="preserve"> to </w:t>
-      </w:r>
-      <m:oMath>
-        <m:r>
-          <w:rPr>
-            <w:rFonts w:ascii="Cambria Math" w:eastAsiaTheme="minorEastAsia" w:hAnsi="Cambria Math"/>
-          </w:rPr>
-          <m:t>y</m:t>
-        </m:r>
-      </m:oMath>
-      <w:r>
-        <w:rPr>
-          <w:rFonts w:eastAsiaTheme="minorEastAsia"/>
-        </w:rPr>
-        <w:t xml:space="preserve">, then the </w:t>
-      </w:r>
-      <m:oMath>
-        <m:r>
-          <w:rPr>
-            <w:rFonts w:ascii="Cambria Math" w:eastAsiaTheme="minorEastAsia" w:hAnsi="Cambria Math"/>
-          </w:rPr>
-          <m:t>s</m:t>
-        </m:r>
-        <m:r>
-          <w:rPr>
-            <w:rFonts w:ascii="Cambria Math" w:eastAsiaTheme="minorEastAsia" w:hAnsi="Cambria Math"/>
-          </w:rPr>
-          <m:t>⇝</m:t>
-        </m:r>
-        <m:r>
-          <w:rPr>
-            <w:rFonts w:ascii="Cambria Math" w:eastAsiaTheme="minorEastAsia" w:hAnsi="Cambria Math"/>
-          </w:rPr>
-          <m:t>x</m:t>
         </m:r>
       </m:oMath>
       <w:r>
@@ -48258,19 +48213,7 @@
                     <w:rPr>
                       <w:rFonts w:ascii="Cambria Math" w:hAnsi="Cambria Math"/>
                     </w:rPr>
-                    <m:t>0</m:t>
-                  </m:r>
-                  <m:r>
-                    <w:rPr>
-                      <w:rFonts w:ascii="Cambria Math" w:hAnsi="Cambria Math"/>
-                    </w:rPr>
-                    <m:t>,  &amp;</m:t>
-                  </m:r>
-                  <m:r>
-                    <w:rPr>
-                      <w:rFonts w:ascii="Cambria Math" w:hAnsi="Cambria Math"/>
-                    </w:rPr>
-                    <m:t xml:space="preserve">if </m:t>
+                    <m:t xml:space="preserve">0,  &amp;if </m:t>
                   </m:r>
                   <m:sSub>
                     <m:sSubPr>
@@ -48496,13 +48439,7 @@
                     <w:rPr>
                       <w:rFonts w:ascii="Cambria Math" w:hAnsi="Cambria Math"/>
                     </w:rPr>
-                    <m:t>,  &amp;</m:t>
-                  </m:r>
-                  <m:r>
-                    <w:rPr>
-                      <w:rFonts w:ascii="Cambria Math" w:hAnsi="Cambria Math"/>
-                    </w:rPr>
-                    <m:t>otherwise</m:t>
+                    <m:t>,  &amp;otherwise</m:t>
                   </m:r>
                 </m:e>
               </m:eqArr>
@@ -48756,10 +48693,4600 @@
         </w:rPr>
         <w:t>.</w:t>
       </w:r>
+      <w:r>
+        <w:rPr>
+          <w:rFonts w:eastAsiaTheme="minorEastAsia"/>
+        </w:rPr>
+        <w:br w:type="page"/>
+      </w:r>
+    </w:p>
+    <w:p>
+      <w:pPr>
+        <w:ind w:left="0"/>
+        <w:rPr>
+          <w:rFonts w:eastAsiaTheme="minorEastAsia"/>
+        </w:rPr>
+      </w:pPr>
+      <w:r>
+        <w:rPr>
+          <w:rFonts w:eastAsiaTheme="minorEastAsia"/>
+          <w:b/>
+          <w:bCs/>
+        </w:rPr>
+        <w:lastRenderedPageBreak/>
+        <w:t>k-ary Search</w:t>
+      </w:r>
+      <w:r>
+        <w:rPr>
+          <w:rFonts w:eastAsiaTheme="minorEastAsia"/>
+        </w:rPr>
+        <w:t xml:space="preserve"> </w:t>
+      </w:r>
+    </w:p>
+    <w:p>
+      <w:pPr>
+        <w:ind w:left="0"/>
+        <w:rPr>
+          <w:rFonts w:eastAsiaTheme="minorEastAsia"/>
+        </w:rPr>
+      </w:pPr>
+      <w:r>
+        <w:rPr>
+          <w:rFonts w:eastAsiaTheme="minorEastAsia"/>
+        </w:rPr>
+        <w:t xml:space="preserve">In binary search, we split the input sorted array into two pieces, each of size </w:t>
+      </w:r>
+      <m:oMath>
+        <m:r>
+          <w:rPr>
+            <w:rFonts w:ascii="Cambria Math" w:eastAsiaTheme="minorEastAsia" w:hAnsi="Cambria Math"/>
+          </w:rPr>
+          <m:t>n/2</m:t>
+        </m:r>
+      </m:oMath>
+      <w:r>
+        <w:rPr>
+          <w:rFonts w:eastAsiaTheme="minorEastAsia"/>
+        </w:rPr>
+        <w:t>, and recursively search on one of those pieces.</w:t>
+      </w:r>
+    </w:p>
+    <w:p>
+      <w:pPr>
+        <w:ind w:left="0"/>
+        <w:rPr>
+          <w:rFonts w:eastAsiaTheme="minorEastAsia"/>
+        </w:rPr>
+      </w:pPr>
+      <w:r>
+        <w:rPr>
+          <w:rFonts w:eastAsiaTheme="minorEastAsia"/>
+        </w:rPr>
+        <w:t xml:space="preserve">Alice proposes k-ary search, in which we split the array into </w:t>
+      </w:r>
+      <m:oMath>
+        <m:r>
+          <w:rPr>
+            <w:rFonts w:ascii="Cambria Math" w:eastAsiaTheme="minorEastAsia" w:hAnsi="Cambria Math"/>
+          </w:rPr>
+          <m:t>k</m:t>
+        </m:r>
+      </m:oMath>
+      <w:r>
+        <w:rPr>
+          <w:rFonts w:eastAsiaTheme="minorEastAsia"/>
+        </w:rPr>
+        <w:t xml:space="preserve"> pieces, each of size </w:t>
+      </w:r>
+      <m:oMath>
+        <m:r>
+          <w:rPr>
+            <w:rFonts w:ascii="Cambria Math" w:eastAsiaTheme="minorEastAsia" w:hAnsi="Cambria Math"/>
+          </w:rPr>
+          <m:t>n/k</m:t>
+        </m:r>
+      </m:oMath>
+      <w:r>
+        <w:rPr>
+          <w:rFonts w:eastAsiaTheme="minorEastAsia"/>
+        </w:rPr>
+        <w:t xml:space="preserve">. What is the worst-case time-efficiency of k-ary search as a function of </w:t>
+      </w:r>
+      <m:oMath>
+        <m:d>
+          <m:dPr>
+            <m:begChr m:val="〈"/>
+            <m:endChr m:val="〉"/>
+            <m:ctrlPr>
+              <w:rPr>
+                <w:rFonts w:ascii="Cambria Math" w:eastAsiaTheme="minorEastAsia" w:hAnsi="Cambria Math"/>
+                <w:i/>
+              </w:rPr>
+            </m:ctrlPr>
+          </m:dPr>
+          <m:e>
+            <m:r>
+              <w:rPr>
+                <w:rFonts w:ascii="Cambria Math" w:eastAsiaTheme="minorEastAsia" w:hAnsi="Cambria Math"/>
+              </w:rPr>
+              <m:t>n, k</m:t>
+            </m:r>
+          </m:e>
+        </m:d>
+      </m:oMath>
+      <w:r>
+        <w:rPr>
+          <w:rFonts w:eastAsiaTheme="minorEastAsia"/>
+        </w:rPr>
+        <w:t>?</w:t>
+      </w:r>
+    </w:p>
+    <w:p>
+      <w:pPr>
+        <w:ind w:left="0"/>
+        <w:rPr>
+          <w:rFonts w:eastAsiaTheme="minorEastAsia"/>
+        </w:rPr>
+      </w:pPr>
+      <w:r>
+        <w:rPr>
+          <w:rFonts w:eastAsiaTheme="minorEastAsia"/>
+        </w:rPr>
+        <w:t xml:space="preserve">Inspired by the eggs-building problem, Alice wonders whether setting </w:t>
+      </w:r>
+      <m:oMath>
+        <m:r>
+          <w:rPr>
+            <w:rFonts w:ascii="Cambria Math" w:eastAsiaTheme="minorEastAsia" w:hAnsi="Cambria Math"/>
+          </w:rPr>
+          <m:t>k=</m:t>
+        </m:r>
+        <m:rad>
+          <m:radPr>
+            <m:degHide m:val="1"/>
+            <m:ctrlPr>
+              <w:rPr>
+                <w:rFonts w:ascii="Cambria Math" w:eastAsiaTheme="minorEastAsia" w:hAnsi="Cambria Math"/>
+                <w:i/>
+              </w:rPr>
+            </m:ctrlPr>
+          </m:radPr>
+          <m:deg/>
+          <m:e>
+            <m:r>
+              <w:rPr>
+                <w:rFonts w:ascii="Cambria Math" w:eastAsiaTheme="minorEastAsia" w:hAnsi="Cambria Math"/>
+              </w:rPr>
+              <m:t>n</m:t>
+            </m:r>
+          </m:e>
+        </m:rad>
+      </m:oMath>
+      <w:r>
+        <w:rPr>
+          <w:rFonts w:eastAsiaTheme="minorEastAsia"/>
+        </w:rPr>
+        <w:t xml:space="preserve"> yields a more efficient algorithm than binary search. Does it?</w:t>
+      </w:r>
+    </w:p>
+    <w:p>
+      <w:pPr>
+        <w:ind w:left="0"/>
+        <w:rPr>
+          <w:rFonts w:eastAsiaTheme="minorEastAsia"/>
+        </w:rPr>
+      </w:pPr>
+    </w:p>
+    <w:p>
+      <w:pPr>
+        <w:ind w:left="0"/>
+        <w:jc w:val="center"/>
+        <w:rPr>
+          <w:rFonts w:eastAsiaTheme="minorEastAsia"/>
+        </w:rPr>
+      </w:pPr>
+      <w:r>
+        <w:rPr>
+          <w:rFonts w:eastAsiaTheme="minorEastAsia"/>
+        </w:rPr>
+        <w:drawing>
+          <wp:inline distT="0" distB="0" distL="0" distR="0" wp14:anchorId="0F4353B6" wp14:editId="6DBF3FF0">
+            <wp:extent cx="2821021" cy="3049173"/>
+            <wp:effectExtent l="0" t="0" r="0" b="0"/>
+            <wp:docPr id="8" name="Picture 8" descr="Chart, timeline, bar chart&#10;&#10;Description automatically generated"/>
+            <wp:cNvGraphicFramePr>
+              <a:graphicFrameLocks xmlns:a="http://schemas.openxmlformats.org/drawingml/2006/main" noChangeAspect="1"/>
+            </wp:cNvGraphicFramePr>
+            <a:graphic xmlns:a="http://schemas.openxmlformats.org/drawingml/2006/main">
+              <a:graphicData uri="http://schemas.openxmlformats.org/drawingml/2006/picture">
+                <pic:pic xmlns:pic="http://schemas.openxmlformats.org/drawingml/2006/picture">
+                  <pic:nvPicPr>
+                    <pic:cNvPr id="8" name="Picture 8" descr="Chart, timeline, bar chart&#10;&#10;Description automatically generated"/>
+                    <pic:cNvPicPr/>
+                  </pic:nvPicPr>
+                  <pic:blipFill>
+                    <a:blip r:embed="rId15"/>
+                    <a:stretch>
+                      <a:fillRect/>
+                    </a:stretch>
+                  </pic:blipFill>
+                  <pic:spPr>
+                    <a:xfrm>
+                      <a:off x="0" y="0"/>
+                      <a:ext cx="2823012" cy="3051325"/>
+                    </a:xfrm>
+                    <a:prstGeom prst="rect">
+                      <a:avLst/>
+                    </a:prstGeom>
+                  </pic:spPr>
+                </pic:pic>
+              </a:graphicData>
+            </a:graphic>
+          </wp:inline>
+        </w:drawing>
+      </w:r>
+    </w:p>
+    <w:p>
+      <w:pPr>
+        <w:ind w:left="0"/>
+        <w:rPr>
+          <w:rFonts w:eastAsiaTheme="minorEastAsia"/>
+        </w:rPr>
+      </w:pPr>
+      <w:r>
+        <w:rPr>
+          <w:rFonts w:eastAsiaTheme="minorEastAsia"/>
+        </w:rPr>
+        <w:t xml:space="preserve">Recurrence for binary search: </w:t>
+      </w:r>
+      <m:oMath>
+        <m:r>
+          <w:rPr>
+            <w:rFonts w:ascii="Cambria Math" w:eastAsiaTheme="minorEastAsia" w:hAnsi="Cambria Math"/>
+          </w:rPr>
+          <m:t>T</m:t>
+        </m:r>
+        <m:d>
+          <m:dPr>
+            <m:ctrlPr>
+              <w:rPr>
+                <w:rFonts w:ascii="Cambria Math" w:eastAsiaTheme="minorEastAsia" w:hAnsi="Cambria Math"/>
+                <w:i/>
+              </w:rPr>
+            </m:ctrlPr>
+          </m:dPr>
+          <m:e>
+            <m:r>
+              <w:rPr>
+                <w:rFonts w:ascii="Cambria Math" w:eastAsiaTheme="minorEastAsia" w:hAnsi="Cambria Math"/>
+              </w:rPr>
+              <m:t>n</m:t>
+            </m:r>
+          </m:e>
+        </m:d>
+        <m:r>
+          <w:rPr>
+            <w:rFonts w:ascii="Cambria Math" w:eastAsiaTheme="minorEastAsia" w:hAnsi="Cambria Math"/>
+          </w:rPr>
+          <m:t>=T</m:t>
+        </m:r>
+        <m:d>
+          <m:dPr>
+            <m:ctrlPr>
+              <w:rPr>
+                <w:rFonts w:ascii="Cambria Math" w:eastAsiaTheme="minorEastAsia" w:hAnsi="Cambria Math"/>
+                <w:i/>
+              </w:rPr>
+            </m:ctrlPr>
+          </m:dPr>
+          <m:e>
+            <m:r>
+              <w:rPr>
+                <w:rFonts w:ascii="Cambria Math" w:eastAsiaTheme="minorEastAsia" w:hAnsi="Cambria Math"/>
+              </w:rPr>
+              <m:t>n/2</m:t>
+            </m:r>
+          </m:e>
+        </m:d>
+        <m:r>
+          <w:rPr>
+            <w:rFonts w:ascii="Cambria Math" w:eastAsiaTheme="minorEastAsia" w:hAnsi="Cambria Math"/>
+          </w:rPr>
+          <m:t>+1</m:t>
+        </m:r>
+      </m:oMath>
+      <w:r>
+        <w:rPr>
+          <w:rFonts w:eastAsiaTheme="minorEastAsia"/>
+        </w:rPr>
+        <w:t>.</w:t>
+      </w:r>
+    </w:p>
+    <w:p>
+      <w:pPr>
+        <w:ind w:left="0"/>
+        <w:rPr>
+          <w:rFonts w:eastAsiaTheme="minorEastAsia"/>
+        </w:rPr>
+      </w:pPr>
+      <w:r>
+        <w:rPr>
+          <w:rFonts w:eastAsiaTheme="minorEastAsia"/>
+        </w:rPr>
+        <w:t xml:space="preserve">For k-ary search, recurrence for worst-case time-efficiency: </w:t>
+      </w:r>
+      <m:oMath>
+        <m:r>
+          <w:rPr>
+            <w:rFonts w:ascii="Cambria Math" w:eastAsiaTheme="minorEastAsia" w:hAnsi="Cambria Math"/>
+          </w:rPr>
+          <m:t>T</m:t>
+        </m:r>
+        <m:d>
+          <m:dPr>
+            <m:ctrlPr>
+              <w:rPr>
+                <w:rFonts w:ascii="Cambria Math" w:eastAsiaTheme="minorEastAsia" w:hAnsi="Cambria Math"/>
+                <w:i/>
+              </w:rPr>
+            </m:ctrlPr>
+          </m:dPr>
+          <m:e>
+            <m:r>
+              <w:rPr>
+                <w:rFonts w:ascii="Cambria Math" w:eastAsiaTheme="minorEastAsia" w:hAnsi="Cambria Math"/>
+              </w:rPr>
+              <m:t>n</m:t>
+            </m:r>
+          </m:e>
+        </m:d>
+        <m:r>
+          <w:rPr>
+            <w:rFonts w:ascii="Cambria Math" w:eastAsiaTheme="minorEastAsia" w:hAnsi="Cambria Math"/>
+          </w:rPr>
+          <m:t>=T</m:t>
+        </m:r>
+        <m:d>
+          <m:dPr>
+            <m:ctrlPr>
+              <w:rPr>
+                <w:rFonts w:ascii="Cambria Math" w:eastAsiaTheme="minorEastAsia" w:hAnsi="Cambria Math"/>
+                <w:i/>
+              </w:rPr>
+            </m:ctrlPr>
+          </m:dPr>
+          <m:e>
+            <m:r>
+              <w:rPr>
+                <w:rFonts w:ascii="Cambria Math" w:eastAsiaTheme="minorEastAsia" w:hAnsi="Cambria Math"/>
+              </w:rPr>
+              <m:t>n/k</m:t>
+            </m:r>
+          </m:e>
+        </m:d>
+        <m:r>
+          <w:rPr>
+            <w:rFonts w:ascii="Cambria Math" w:eastAsiaTheme="minorEastAsia" w:hAnsi="Cambria Math"/>
+          </w:rPr>
+          <m:t>+</m:t>
+        </m:r>
+        <m:d>
+          <m:dPr>
+            <m:ctrlPr>
+              <w:rPr>
+                <w:rFonts w:ascii="Cambria Math" w:eastAsiaTheme="minorEastAsia" w:hAnsi="Cambria Math"/>
+                <w:i/>
+              </w:rPr>
+            </m:ctrlPr>
+          </m:dPr>
+          <m:e>
+            <m:r>
+              <w:rPr>
+                <w:rFonts w:ascii="Cambria Math" w:eastAsiaTheme="minorEastAsia" w:hAnsi="Cambria Math"/>
+              </w:rPr>
+              <m:t>k-1</m:t>
+            </m:r>
+          </m:e>
+        </m:d>
+      </m:oMath>
+      <w:r>
+        <w:rPr>
+          <w:rFonts w:eastAsiaTheme="minorEastAsia"/>
+        </w:rPr>
+        <w:t>. To solve the recurrence:</w:t>
+      </w:r>
+    </w:p>
+    <w:p>
+      <w:pPr>
+        <w:ind w:left="0"/>
+        <w:rPr>
+          <w:rFonts w:eastAsiaTheme="minorEastAsia"/>
+        </w:rPr>
+      </w:pPr>
+      <m:oMathPara>
+        <m:oMath>
+          <m:r>
+            <w:rPr>
+              <w:rFonts w:ascii="Cambria Math" w:eastAsiaTheme="minorEastAsia" w:hAnsi="Cambria Math"/>
+            </w:rPr>
+            <m:t>T</m:t>
+          </m:r>
+          <m:d>
+            <m:dPr>
+              <m:ctrlPr>
+                <w:rPr>
+                  <w:rFonts w:ascii="Cambria Math" w:eastAsiaTheme="minorEastAsia" w:hAnsi="Cambria Math"/>
+                  <w:i/>
+                </w:rPr>
+              </m:ctrlPr>
+            </m:dPr>
+            <m:e>
+              <m:r>
+                <w:rPr>
+                  <w:rFonts w:ascii="Cambria Math" w:eastAsiaTheme="minorEastAsia" w:hAnsi="Cambria Math"/>
+                </w:rPr>
+                <m:t>n</m:t>
+              </m:r>
+            </m:e>
+          </m:d>
+          <m:r>
+            <w:rPr>
+              <w:rFonts w:ascii="Cambria Math" w:eastAsiaTheme="minorEastAsia" w:hAnsi="Cambria Math"/>
+            </w:rPr>
+            <m:t>=T</m:t>
+          </m:r>
+          <m:d>
+            <m:dPr>
+              <m:ctrlPr>
+                <w:rPr>
+                  <w:rFonts w:ascii="Cambria Math" w:eastAsiaTheme="minorEastAsia" w:hAnsi="Cambria Math"/>
+                  <w:i/>
+                </w:rPr>
+              </m:ctrlPr>
+            </m:dPr>
+            <m:e>
+              <m:r>
+                <w:rPr>
+                  <w:rFonts w:ascii="Cambria Math" w:eastAsiaTheme="minorEastAsia" w:hAnsi="Cambria Math"/>
+                </w:rPr>
+                <m:t>n/k</m:t>
+              </m:r>
+            </m:e>
+          </m:d>
+          <m:r>
+            <w:rPr>
+              <w:rFonts w:ascii="Cambria Math" w:eastAsiaTheme="minorEastAsia" w:hAnsi="Cambria Math"/>
+            </w:rPr>
+            <m:t>+</m:t>
+          </m:r>
+          <m:d>
+            <m:dPr>
+              <m:ctrlPr>
+                <w:rPr>
+                  <w:rFonts w:ascii="Cambria Math" w:eastAsiaTheme="minorEastAsia" w:hAnsi="Cambria Math"/>
+                  <w:i/>
+                </w:rPr>
+              </m:ctrlPr>
+            </m:dPr>
+            <m:e>
+              <m:r>
+                <w:rPr>
+                  <w:rFonts w:ascii="Cambria Math" w:eastAsiaTheme="minorEastAsia" w:hAnsi="Cambria Math"/>
+                </w:rPr>
+                <m:t>k-1</m:t>
+              </m:r>
+            </m:e>
+          </m:d>
+          <m:r>
+            <w:rPr>
+              <w:rFonts w:ascii="Cambria Math" w:eastAsiaTheme="minorEastAsia" w:hAnsi="Cambria Math"/>
+            </w:rPr>
+            <w:br/>
+          </m:r>
+        </m:oMath>
+        <m:oMath>
+          <m:r>
+            <w:rPr>
+              <w:rFonts w:ascii="Cambria Math" w:eastAsiaTheme="minorEastAsia" w:hAnsi="Cambria Math"/>
+            </w:rPr>
+            <m:t>=T</m:t>
+          </m:r>
+          <m:d>
+            <m:dPr>
+              <m:ctrlPr>
+                <w:rPr>
+                  <w:rFonts w:ascii="Cambria Math" w:eastAsiaTheme="minorEastAsia" w:hAnsi="Cambria Math"/>
+                  <w:i/>
+                </w:rPr>
+              </m:ctrlPr>
+            </m:dPr>
+            <m:e>
+              <m:r>
+                <w:rPr>
+                  <w:rFonts w:ascii="Cambria Math" w:eastAsiaTheme="minorEastAsia" w:hAnsi="Cambria Math"/>
+                </w:rPr>
+                <m:t>n/</m:t>
+              </m:r>
+              <m:sSup>
+                <m:sSupPr>
+                  <m:ctrlPr>
+                    <w:rPr>
+                      <w:rFonts w:ascii="Cambria Math" w:eastAsiaTheme="minorEastAsia" w:hAnsi="Cambria Math"/>
+                      <w:i/>
+                    </w:rPr>
+                  </m:ctrlPr>
+                </m:sSupPr>
+                <m:e>
+                  <m:r>
+                    <w:rPr>
+                      <w:rFonts w:ascii="Cambria Math" w:eastAsiaTheme="minorEastAsia" w:hAnsi="Cambria Math"/>
+                    </w:rPr>
+                    <m:t>k</m:t>
+                  </m:r>
+                </m:e>
+                <m:sup>
+                  <m:r>
+                    <w:rPr>
+                      <w:rFonts w:ascii="Cambria Math" w:eastAsiaTheme="minorEastAsia" w:hAnsi="Cambria Math"/>
+                    </w:rPr>
+                    <m:t>2</m:t>
+                  </m:r>
+                </m:sup>
+              </m:sSup>
+            </m:e>
+          </m:d>
+          <m:r>
+            <w:rPr>
+              <w:rFonts w:ascii="Cambria Math" w:eastAsiaTheme="minorEastAsia" w:hAnsi="Cambria Math"/>
+            </w:rPr>
+            <m:t>+2</m:t>
+          </m:r>
+          <m:d>
+            <m:dPr>
+              <m:ctrlPr>
+                <w:rPr>
+                  <w:rFonts w:ascii="Cambria Math" w:eastAsiaTheme="minorEastAsia" w:hAnsi="Cambria Math"/>
+                  <w:i/>
+                </w:rPr>
+              </m:ctrlPr>
+            </m:dPr>
+            <m:e>
+              <m:r>
+                <w:rPr>
+                  <w:rFonts w:ascii="Cambria Math" w:eastAsiaTheme="minorEastAsia" w:hAnsi="Cambria Math"/>
+                </w:rPr>
+                <m:t>k-1</m:t>
+              </m:r>
+            </m:e>
+          </m:d>
+          <m:r>
+            <w:rPr>
+              <w:rFonts w:ascii="Cambria Math" w:eastAsiaTheme="minorEastAsia" w:hAnsi="Cambria Math"/>
+            </w:rPr>
+            <w:br/>
+          </m:r>
+        </m:oMath>
+        <m:oMath>
+          <m:r>
+            <w:rPr>
+              <w:rFonts w:ascii="Cambria Math" w:eastAsiaTheme="minorEastAsia" w:hAnsi="Cambria Math"/>
+            </w:rPr>
+            <m:t>=T</m:t>
+          </m:r>
+          <m:d>
+            <m:dPr>
+              <m:ctrlPr>
+                <w:rPr>
+                  <w:rFonts w:ascii="Cambria Math" w:eastAsiaTheme="minorEastAsia" w:hAnsi="Cambria Math"/>
+                  <w:i/>
+                </w:rPr>
+              </m:ctrlPr>
+            </m:dPr>
+            <m:e>
+              <m:r>
+                <w:rPr>
+                  <w:rFonts w:ascii="Cambria Math" w:eastAsiaTheme="minorEastAsia" w:hAnsi="Cambria Math"/>
+                </w:rPr>
+                <m:t>n</m:t>
+              </m:r>
+              <m:sSup>
+                <m:sSupPr>
+                  <m:ctrlPr>
+                    <w:rPr>
+                      <w:rFonts w:ascii="Cambria Math" w:eastAsiaTheme="minorEastAsia" w:hAnsi="Cambria Math"/>
+                      <w:i/>
+                    </w:rPr>
+                  </m:ctrlPr>
+                </m:sSupPr>
+                <m:e>
+                  <m:r>
+                    <w:rPr>
+                      <w:rFonts w:ascii="Cambria Math" w:eastAsiaTheme="minorEastAsia" w:hAnsi="Cambria Math"/>
+                    </w:rPr>
+                    <m:t>/k</m:t>
+                  </m:r>
+                </m:e>
+                <m:sup>
+                  <m:r>
+                    <w:rPr>
+                      <w:rFonts w:ascii="Cambria Math" w:eastAsiaTheme="minorEastAsia" w:hAnsi="Cambria Math"/>
+                    </w:rPr>
+                    <m:t>3</m:t>
+                  </m:r>
+                </m:sup>
+              </m:sSup>
+            </m:e>
+          </m:d>
+          <m:r>
+            <w:rPr>
+              <w:rFonts w:ascii="Cambria Math" w:eastAsiaTheme="minorEastAsia" w:hAnsi="Cambria Math"/>
+            </w:rPr>
+            <m:t>+3</m:t>
+          </m:r>
+          <m:d>
+            <m:dPr>
+              <m:ctrlPr>
+                <w:rPr>
+                  <w:rFonts w:ascii="Cambria Math" w:eastAsiaTheme="minorEastAsia" w:hAnsi="Cambria Math"/>
+                  <w:i/>
+                </w:rPr>
+              </m:ctrlPr>
+            </m:dPr>
+            <m:e>
+              <m:r>
+                <w:rPr>
+                  <w:rFonts w:ascii="Cambria Math" w:eastAsiaTheme="minorEastAsia" w:hAnsi="Cambria Math"/>
+                </w:rPr>
+                <m:t>k-1</m:t>
+              </m:r>
+            </m:e>
+          </m:d>
+          <m:r>
+            <w:rPr>
+              <w:rFonts w:ascii="Cambria Math" w:eastAsiaTheme="minorEastAsia" w:hAnsi="Cambria Math"/>
+            </w:rPr>
+            <w:br/>
+          </m:r>
+        </m:oMath>
+        <m:oMath>
+          <m:r>
+            <w:rPr>
+              <w:rFonts w:ascii="Cambria Math" w:eastAsiaTheme="minorEastAsia" w:hAnsi="Cambria Math"/>
+            </w:rPr>
+            <m:t>=…</m:t>
+          </m:r>
+          <m:r>
+            <w:rPr>
+              <w:rFonts w:ascii="Cambria Math" w:eastAsiaTheme="minorEastAsia" w:hAnsi="Cambria Math"/>
+            </w:rPr>
+            <w:br/>
+          </m:r>
+        </m:oMath>
+        <m:oMath>
+          <m:r>
+            <w:rPr>
+              <w:rFonts w:ascii="Cambria Math" w:eastAsiaTheme="minorEastAsia" w:hAnsi="Cambria Math"/>
+            </w:rPr>
+            <m:t>=T</m:t>
+          </m:r>
+          <m:d>
+            <m:dPr>
+              <m:ctrlPr>
+                <w:rPr>
+                  <w:rFonts w:ascii="Cambria Math" w:eastAsiaTheme="minorEastAsia" w:hAnsi="Cambria Math"/>
+                  <w:i/>
+                </w:rPr>
+              </m:ctrlPr>
+            </m:dPr>
+            <m:e>
+              <m:r>
+                <w:rPr>
+                  <w:rFonts w:ascii="Cambria Math" w:eastAsiaTheme="minorEastAsia" w:hAnsi="Cambria Math"/>
+                </w:rPr>
+                <m:t>1</m:t>
+              </m:r>
+            </m:e>
+          </m:d>
+          <m:r>
+            <w:rPr>
+              <w:rFonts w:ascii="Cambria Math" w:eastAsiaTheme="minorEastAsia" w:hAnsi="Cambria Math"/>
+            </w:rPr>
+            <m:t>+</m:t>
+          </m:r>
+          <m:func>
+            <m:funcPr>
+              <m:ctrlPr>
+                <w:rPr>
+                  <w:rFonts w:ascii="Cambria Math" w:eastAsiaTheme="minorEastAsia" w:hAnsi="Cambria Math"/>
+                  <w:i/>
+                </w:rPr>
+              </m:ctrlPr>
+            </m:funcPr>
+            <m:fName>
+              <m:sSub>
+                <m:sSubPr>
+                  <m:ctrlPr>
+                    <w:rPr>
+                      <w:rFonts w:ascii="Cambria Math" w:eastAsiaTheme="minorEastAsia" w:hAnsi="Cambria Math"/>
+                      <w:i/>
+                    </w:rPr>
+                  </m:ctrlPr>
+                </m:sSubPr>
+                <m:e>
+                  <m:r>
+                    <m:rPr>
+                      <m:sty m:val="p"/>
+                    </m:rPr>
+                    <w:rPr>
+                      <w:rFonts w:ascii="Cambria Math" w:eastAsiaTheme="minorEastAsia" w:hAnsi="Cambria Math"/>
+                    </w:rPr>
+                    <m:t>log</m:t>
+                  </m:r>
+                  <m:ctrlPr>
+                    <w:rPr>
+                      <w:rFonts w:ascii="Cambria Math" w:eastAsiaTheme="minorEastAsia" w:hAnsi="Cambria Math"/>
+                    </w:rPr>
+                  </m:ctrlPr>
+                </m:e>
+                <m:sub>
+                  <m:r>
+                    <w:rPr>
+                      <w:rFonts w:ascii="Cambria Math" w:eastAsiaTheme="minorEastAsia" w:hAnsi="Cambria Math"/>
+                    </w:rPr>
+                    <m:t>k</m:t>
+                  </m:r>
+                  <m:ctrlPr>
+                    <w:rPr>
+                      <w:rFonts w:ascii="Cambria Math" w:eastAsiaTheme="minorEastAsia" w:hAnsi="Cambria Math"/>
+                    </w:rPr>
+                  </m:ctrlPr>
+                </m:sub>
+              </m:sSub>
+            </m:fName>
+            <m:e>
+              <m:r>
+                <w:rPr>
+                  <w:rFonts w:ascii="Cambria Math" w:eastAsiaTheme="minorEastAsia" w:hAnsi="Cambria Math"/>
+                </w:rPr>
+                <m:t>n</m:t>
+              </m:r>
+            </m:e>
+          </m:func>
+          <m:r>
+            <w:rPr>
+              <w:rFonts w:ascii="Cambria Math" w:eastAsiaTheme="minorEastAsia" w:hAnsi="Cambria Math"/>
+            </w:rPr>
+            <m:t>⋅</m:t>
+          </m:r>
+          <m:d>
+            <m:dPr>
+              <m:ctrlPr>
+                <w:rPr>
+                  <w:rFonts w:ascii="Cambria Math" w:eastAsiaTheme="minorEastAsia" w:hAnsi="Cambria Math"/>
+                  <w:i/>
+                </w:rPr>
+              </m:ctrlPr>
+            </m:dPr>
+            <m:e>
+              <m:r>
+                <w:rPr>
+                  <w:rFonts w:ascii="Cambria Math" w:eastAsiaTheme="minorEastAsia" w:hAnsi="Cambria Math"/>
+                </w:rPr>
+                <m:t>k-1</m:t>
+              </m:r>
+            </m:e>
+          </m:d>
+          <m:r>
+            <w:rPr>
+              <w:rFonts w:ascii="Cambria Math" w:eastAsiaTheme="minorEastAsia" w:hAnsi="Cambria Math"/>
+            </w:rPr>
+            <w:br/>
+          </m:r>
+        </m:oMath>
+        <m:oMath>
+          <m:r>
+            <w:rPr>
+              <w:rFonts w:ascii="Cambria Math" w:eastAsiaTheme="minorEastAsia" w:hAnsi="Cambria Math"/>
+            </w:rPr>
+            <m:t>=</m:t>
+          </m:r>
+          <m:r>
+            <m:rPr>
+              <m:sty m:val="p"/>
+            </m:rPr>
+            <w:rPr>
+              <w:rFonts w:ascii="Cambria Math" w:eastAsiaTheme="minorEastAsia" w:hAnsi="Cambria Math"/>
+            </w:rPr>
+            <m:t>Θ</m:t>
+          </m:r>
+          <m:d>
+            <m:dPr>
+              <m:ctrlPr>
+                <w:rPr>
+                  <w:rFonts w:ascii="Cambria Math" w:eastAsiaTheme="minorEastAsia" w:hAnsi="Cambria Math"/>
+                  <w:i/>
+                </w:rPr>
+              </m:ctrlPr>
+            </m:dPr>
+            <m:e>
+              <m:r>
+                <w:rPr>
+                  <w:rFonts w:ascii="Cambria Math" w:eastAsiaTheme="minorEastAsia" w:hAnsi="Cambria Math"/>
+                </w:rPr>
+                <m:t>k⋅</m:t>
+              </m:r>
+              <m:func>
+                <m:funcPr>
+                  <m:ctrlPr>
+                    <w:rPr>
+                      <w:rFonts w:ascii="Cambria Math" w:eastAsiaTheme="minorEastAsia" w:hAnsi="Cambria Math"/>
+                      <w:i/>
+                    </w:rPr>
+                  </m:ctrlPr>
+                </m:funcPr>
+                <m:fName>
+                  <m:sSub>
+                    <m:sSubPr>
+                      <m:ctrlPr>
+                        <w:rPr>
+                          <w:rFonts w:ascii="Cambria Math" w:eastAsiaTheme="minorEastAsia" w:hAnsi="Cambria Math"/>
+                          <w:i/>
+                        </w:rPr>
+                      </m:ctrlPr>
+                    </m:sSubPr>
+                    <m:e>
+                      <m:r>
+                        <m:rPr>
+                          <m:sty m:val="p"/>
+                        </m:rPr>
+                        <w:rPr>
+                          <w:rFonts w:ascii="Cambria Math" w:eastAsiaTheme="minorEastAsia" w:hAnsi="Cambria Math"/>
+                        </w:rPr>
+                        <m:t>log</m:t>
+                      </m:r>
+                    </m:e>
+                    <m:sub>
+                      <m:r>
+                        <w:rPr>
+                          <w:rFonts w:ascii="Cambria Math" w:eastAsiaTheme="minorEastAsia" w:hAnsi="Cambria Math"/>
+                        </w:rPr>
+                        <m:t>k</m:t>
+                      </m:r>
+                      <m:ctrlPr>
+                        <w:rPr>
+                          <w:rFonts w:ascii="Cambria Math" w:eastAsiaTheme="minorEastAsia" w:hAnsi="Cambria Math"/>
+                        </w:rPr>
+                      </m:ctrlPr>
+                    </m:sub>
+                  </m:sSub>
+                </m:fName>
+                <m:e>
+                  <m:r>
+                    <w:rPr>
+                      <w:rFonts w:ascii="Cambria Math" w:eastAsiaTheme="minorEastAsia" w:hAnsi="Cambria Math"/>
+                    </w:rPr>
+                    <m:t>n</m:t>
+                  </m:r>
+                </m:e>
+              </m:func>
+            </m:e>
+          </m:d>
+        </m:oMath>
+      </m:oMathPara>
+    </w:p>
+    <w:p>
+      <w:pPr>
+        <w:ind w:left="0"/>
+        <w:rPr>
+          <w:rFonts w:eastAsiaTheme="minorEastAsia"/>
+        </w:rPr>
+      </w:pPr>
+      <w:r>
+        <w:rPr>
+          <w:rFonts w:eastAsiaTheme="minorEastAsia"/>
+        </w:rPr>
+        <w:lastRenderedPageBreak/>
+        <w:t xml:space="preserve">Where we figure the last term as follows: we ask for what </w:t>
+      </w:r>
+      <m:oMath>
+        <m:r>
+          <w:rPr>
+            <w:rFonts w:ascii="Cambria Math" w:eastAsiaTheme="minorEastAsia" w:hAnsi="Cambria Math"/>
+          </w:rPr>
+          <m:t>x</m:t>
+        </m:r>
+      </m:oMath>
+      <w:r>
+        <w:rPr>
+          <w:rFonts w:eastAsiaTheme="minorEastAsia"/>
+        </w:rPr>
+        <w:t xml:space="preserve"> is </w:t>
+      </w:r>
+      <m:oMath>
+        <m:r>
+          <w:rPr>
+            <w:rFonts w:ascii="Cambria Math" w:eastAsiaTheme="minorEastAsia" w:hAnsi="Cambria Math"/>
+          </w:rPr>
+          <m:t>n/</m:t>
+        </m:r>
+        <m:sSup>
+          <m:sSupPr>
+            <m:ctrlPr>
+              <w:rPr>
+                <w:rFonts w:ascii="Cambria Math" w:eastAsiaTheme="minorEastAsia" w:hAnsi="Cambria Math"/>
+                <w:i/>
+              </w:rPr>
+            </m:ctrlPr>
+          </m:sSupPr>
+          <m:e>
+            <m:r>
+              <w:rPr>
+                <w:rFonts w:ascii="Cambria Math" w:eastAsiaTheme="minorEastAsia" w:hAnsi="Cambria Math"/>
+              </w:rPr>
+              <m:t>k</m:t>
+            </m:r>
+          </m:e>
+          <m:sup>
+            <m:r>
+              <w:rPr>
+                <w:rFonts w:ascii="Cambria Math" w:eastAsiaTheme="minorEastAsia" w:hAnsi="Cambria Math"/>
+              </w:rPr>
+              <m:t>x</m:t>
+            </m:r>
+          </m:sup>
+        </m:sSup>
+        <m:r>
+          <w:rPr>
+            <w:rFonts w:ascii="Cambria Math" w:eastAsiaTheme="minorEastAsia" w:hAnsi="Cambria Math"/>
+          </w:rPr>
+          <m:t>=1</m:t>
+        </m:r>
+      </m:oMath>
+      <w:r>
+        <w:rPr>
+          <w:rFonts w:eastAsiaTheme="minorEastAsia"/>
+        </w:rPr>
+        <w:t xml:space="preserve">? Answer: </w:t>
+      </w:r>
+      <m:oMath>
+        <m:r>
+          <w:rPr>
+            <w:rFonts w:ascii="Cambria Math" w:eastAsiaTheme="minorEastAsia" w:hAnsi="Cambria Math"/>
+          </w:rPr>
+          <m:t>n</m:t>
+        </m:r>
+        <m:r>
+          <w:rPr>
+            <w:rFonts w:ascii="Cambria Math" w:eastAsiaTheme="minorEastAsia" w:hAnsi="Cambria Math"/>
+          </w:rPr>
+          <m:t>/</m:t>
+        </m:r>
+        <m:sSup>
+          <m:sSupPr>
+            <m:ctrlPr>
+              <w:rPr>
+                <w:rFonts w:ascii="Cambria Math" w:eastAsiaTheme="minorEastAsia" w:hAnsi="Cambria Math"/>
+                <w:i/>
+              </w:rPr>
+            </m:ctrlPr>
+          </m:sSupPr>
+          <m:e>
+            <m:r>
+              <w:rPr>
+                <w:rFonts w:ascii="Cambria Math" w:eastAsiaTheme="minorEastAsia" w:hAnsi="Cambria Math"/>
+              </w:rPr>
+              <m:t>k</m:t>
+            </m:r>
+          </m:e>
+          <m:sup>
+            <m:r>
+              <w:rPr>
+                <w:rFonts w:ascii="Cambria Math" w:eastAsiaTheme="minorEastAsia" w:hAnsi="Cambria Math"/>
+              </w:rPr>
+              <m:t>x</m:t>
+            </m:r>
+          </m:sup>
+        </m:sSup>
+        <m:r>
+          <w:rPr>
+            <w:rFonts w:ascii="Cambria Math" w:eastAsiaTheme="minorEastAsia" w:hAnsi="Cambria Math"/>
+          </w:rPr>
+          <m:t>=1⟺</m:t>
+        </m:r>
+        <m:r>
+          <w:rPr>
+            <w:rFonts w:ascii="Cambria Math" w:eastAsiaTheme="minorEastAsia" w:hAnsi="Cambria Math"/>
+          </w:rPr>
+          <m:t>n=</m:t>
+        </m:r>
+        <m:sSup>
+          <m:sSupPr>
+            <m:ctrlPr>
+              <w:rPr>
+                <w:rFonts w:ascii="Cambria Math" w:eastAsiaTheme="minorEastAsia" w:hAnsi="Cambria Math"/>
+                <w:i/>
+              </w:rPr>
+            </m:ctrlPr>
+          </m:sSupPr>
+          <m:e>
+            <m:r>
+              <w:rPr>
+                <w:rFonts w:ascii="Cambria Math" w:eastAsiaTheme="minorEastAsia" w:hAnsi="Cambria Math"/>
+              </w:rPr>
+              <m:t>k</m:t>
+            </m:r>
+          </m:e>
+          <m:sup>
+            <m:r>
+              <w:rPr>
+                <w:rFonts w:ascii="Cambria Math" w:eastAsiaTheme="minorEastAsia" w:hAnsi="Cambria Math"/>
+              </w:rPr>
+              <m:t>x</m:t>
+            </m:r>
+          </m:sup>
+        </m:sSup>
+        <m:r>
+          <w:rPr>
+            <w:rFonts w:ascii="Cambria Math" w:eastAsiaTheme="minorEastAsia" w:hAnsi="Cambria Math"/>
+          </w:rPr>
+          <m:t>⟺</m:t>
+        </m:r>
+        <m:func>
+          <m:funcPr>
+            <m:ctrlPr>
+              <w:rPr>
+                <w:rFonts w:ascii="Cambria Math" w:eastAsiaTheme="minorEastAsia" w:hAnsi="Cambria Math"/>
+                <w:i/>
+              </w:rPr>
+            </m:ctrlPr>
+          </m:funcPr>
+          <m:fName>
+            <m:r>
+              <m:rPr>
+                <m:sty m:val="p"/>
+              </m:rPr>
+              <w:rPr>
+                <w:rFonts w:ascii="Cambria Math" w:eastAsiaTheme="minorEastAsia" w:hAnsi="Cambria Math"/>
+              </w:rPr>
+              <m:t>log</m:t>
+            </m:r>
+          </m:fName>
+          <m:e>
+            <m:r>
+              <w:rPr>
+                <w:rFonts w:ascii="Cambria Math" w:eastAsiaTheme="minorEastAsia" w:hAnsi="Cambria Math"/>
+              </w:rPr>
+              <m:t>n</m:t>
+            </m:r>
+          </m:e>
+        </m:func>
+        <m:r>
+          <w:rPr>
+            <w:rFonts w:ascii="Cambria Math" w:eastAsiaTheme="minorEastAsia" w:hAnsi="Cambria Math"/>
+          </w:rPr>
+          <m:t>=x⋅</m:t>
+        </m:r>
+        <m:func>
+          <m:funcPr>
+            <m:ctrlPr>
+              <w:rPr>
+                <w:rFonts w:ascii="Cambria Math" w:eastAsiaTheme="minorEastAsia" w:hAnsi="Cambria Math"/>
+                <w:i/>
+              </w:rPr>
+            </m:ctrlPr>
+          </m:funcPr>
+          <m:fName>
+            <m:r>
+              <m:rPr>
+                <m:sty m:val="p"/>
+              </m:rPr>
+              <w:rPr>
+                <w:rFonts w:ascii="Cambria Math" w:eastAsiaTheme="minorEastAsia" w:hAnsi="Cambria Math"/>
+              </w:rPr>
+              <m:t>log</m:t>
+            </m:r>
+          </m:fName>
+          <m:e>
+            <m:r>
+              <w:rPr>
+                <w:rFonts w:ascii="Cambria Math" w:eastAsiaTheme="minorEastAsia" w:hAnsi="Cambria Math"/>
+              </w:rPr>
+              <m:t>k</m:t>
+            </m:r>
+          </m:e>
+        </m:func>
+        <m:r>
+          <w:rPr>
+            <w:rFonts w:ascii="Cambria Math" w:eastAsiaTheme="minorEastAsia" w:hAnsi="Cambria Math"/>
+          </w:rPr>
+          <m:t>⟺x=</m:t>
+        </m:r>
+        <m:func>
+          <m:funcPr>
+            <m:ctrlPr>
+              <w:rPr>
+                <w:rFonts w:ascii="Cambria Math" w:eastAsiaTheme="minorEastAsia" w:hAnsi="Cambria Math"/>
+                <w:i/>
+              </w:rPr>
+            </m:ctrlPr>
+          </m:funcPr>
+          <m:fName>
+            <m:r>
+              <m:rPr>
+                <m:sty m:val="p"/>
+              </m:rPr>
+              <w:rPr>
+                <w:rFonts w:ascii="Cambria Math" w:eastAsiaTheme="minorEastAsia" w:hAnsi="Cambria Math"/>
+              </w:rPr>
+              <m:t>log</m:t>
+            </m:r>
+          </m:fName>
+          <m:e>
+            <m:r>
+              <w:rPr>
+                <w:rFonts w:ascii="Cambria Math" w:eastAsiaTheme="minorEastAsia" w:hAnsi="Cambria Math"/>
+              </w:rPr>
+              <m:t>n</m:t>
+            </m:r>
+          </m:e>
+        </m:func>
+        <m:r>
+          <w:rPr>
+            <w:rFonts w:ascii="Cambria Math" w:eastAsiaTheme="minorEastAsia" w:hAnsi="Cambria Math"/>
+          </w:rPr>
+          <m:t>/</m:t>
+        </m:r>
+        <m:func>
+          <m:funcPr>
+            <m:ctrlPr>
+              <w:rPr>
+                <w:rFonts w:ascii="Cambria Math" w:eastAsiaTheme="minorEastAsia" w:hAnsi="Cambria Math"/>
+                <w:i/>
+              </w:rPr>
+            </m:ctrlPr>
+          </m:funcPr>
+          <m:fName>
+            <m:r>
+              <m:rPr>
+                <m:sty m:val="p"/>
+              </m:rPr>
+              <w:rPr>
+                <w:rFonts w:ascii="Cambria Math" w:eastAsiaTheme="minorEastAsia" w:hAnsi="Cambria Math"/>
+              </w:rPr>
+              <m:t>log</m:t>
+            </m:r>
+          </m:fName>
+          <m:e>
+            <m:r>
+              <w:rPr>
+                <w:rFonts w:ascii="Cambria Math" w:eastAsiaTheme="minorEastAsia" w:hAnsi="Cambria Math"/>
+              </w:rPr>
+              <m:t>k</m:t>
+            </m:r>
+          </m:e>
+        </m:func>
+        <m:r>
+          <w:rPr>
+            <w:rFonts w:ascii="Cambria Math" w:eastAsiaTheme="minorEastAsia" w:hAnsi="Cambria Math"/>
+          </w:rPr>
+          <m:t>=</m:t>
+        </m:r>
+        <m:func>
+          <m:funcPr>
+            <m:ctrlPr>
+              <w:rPr>
+                <w:rFonts w:ascii="Cambria Math" w:eastAsiaTheme="minorEastAsia" w:hAnsi="Cambria Math"/>
+                <w:i/>
+              </w:rPr>
+            </m:ctrlPr>
+          </m:funcPr>
+          <m:fName>
+            <m:sSub>
+              <m:sSubPr>
+                <m:ctrlPr>
+                  <w:rPr>
+                    <w:rFonts w:ascii="Cambria Math" w:eastAsiaTheme="minorEastAsia" w:hAnsi="Cambria Math"/>
+                    <w:i/>
+                  </w:rPr>
+                </m:ctrlPr>
+              </m:sSubPr>
+              <m:e>
+                <m:r>
+                  <m:rPr>
+                    <m:sty m:val="p"/>
+                  </m:rPr>
+                  <w:rPr>
+                    <w:rFonts w:ascii="Cambria Math" w:eastAsiaTheme="minorEastAsia" w:hAnsi="Cambria Math"/>
+                  </w:rPr>
+                  <m:t>log</m:t>
+                </m:r>
+              </m:e>
+              <m:sub>
+                <m:r>
+                  <w:rPr>
+                    <w:rFonts w:ascii="Cambria Math" w:eastAsiaTheme="minorEastAsia" w:hAnsi="Cambria Math"/>
+                  </w:rPr>
+                  <m:t>k</m:t>
+                </m:r>
+                <m:ctrlPr>
+                  <w:rPr>
+                    <w:rFonts w:ascii="Cambria Math" w:eastAsiaTheme="minorEastAsia" w:hAnsi="Cambria Math"/>
+                  </w:rPr>
+                </m:ctrlPr>
+              </m:sub>
+            </m:sSub>
+          </m:fName>
+          <m:e>
+            <m:r>
+              <w:rPr>
+                <w:rFonts w:ascii="Cambria Math" w:eastAsiaTheme="minorEastAsia" w:hAnsi="Cambria Math"/>
+              </w:rPr>
+              <m:t>n</m:t>
+            </m:r>
+          </m:e>
+        </m:func>
+      </m:oMath>
+    </w:p>
+    <w:p>
+      <w:pPr>
+        <w:ind w:left="0"/>
+        <w:rPr>
+          <w:rFonts w:eastAsiaTheme="minorEastAsia"/>
+        </w:rPr>
+      </w:pPr>
+      <w:r>
+        <w:rPr>
+          <w:rFonts w:eastAsiaTheme="minorEastAsia"/>
+        </w:rPr>
+        <w:t xml:space="preserve">So, if we set </w:t>
+      </w:r>
+      <m:oMath>
+        <m:r>
+          <w:rPr>
+            <w:rFonts w:ascii="Cambria Math" w:eastAsiaTheme="minorEastAsia" w:hAnsi="Cambria Math"/>
+          </w:rPr>
+          <m:t>k=</m:t>
+        </m:r>
+        <m:rad>
+          <m:radPr>
+            <m:degHide m:val="1"/>
+            <m:ctrlPr>
+              <w:rPr>
+                <w:rFonts w:ascii="Cambria Math" w:eastAsiaTheme="minorEastAsia" w:hAnsi="Cambria Math"/>
+                <w:i/>
+              </w:rPr>
+            </m:ctrlPr>
+          </m:radPr>
+          <m:deg/>
+          <m:e>
+            <m:r>
+              <w:rPr>
+                <w:rFonts w:ascii="Cambria Math" w:eastAsiaTheme="minorEastAsia" w:hAnsi="Cambria Math"/>
+              </w:rPr>
+              <m:t>n</m:t>
+            </m:r>
+          </m:e>
+        </m:rad>
+        <m:r>
+          <w:rPr>
+            <w:rFonts w:ascii="Cambria Math" w:eastAsiaTheme="minorEastAsia" w:hAnsi="Cambria Math"/>
+          </w:rPr>
+          <m:t>=</m:t>
+        </m:r>
+        <m:sSup>
+          <m:sSupPr>
+            <m:ctrlPr>
+              <w:rPr>
+                <w:rFonts w:ascii="Cambria Math" w:eastAsiaTheme="minorEastAsia" w:hAnsi="Cambria Math"/>
+                <w:i/>
+              </w:rPr>
+            </m:ctrlPr>
+          </m:sSupPr>
+          <m:e>
+            <m:r>
+              <w:rPr>
+                <w:rFonts w:ascii="Cambria Math" w:eastAsiaTheme="minorEastAsia" w:hAnsi="Cambria Math"/>
+              </w:rPr>
+              <m:t>n</m:t>
+            </m:r>
+          </m:e>
+          <m:sup>
+            <m:r>
+              <w:rPr>
+                <w:rFonts w:ascii="Cambria Math" w:eastAsiaTheme="minorEastAsia" w:hAnsi="Cambria Math"/>
+              </w:rPr>
+              <m:t>1/2</m:t>
+            </m:r>
+          </m:sup>
+        </m:sSup>
+      </m:oMath>
+      <w:r>
+        <w:rPr>
+          <w:rFonts w:eastAsiaTheme="minorEastAsia"/>
+        </w:rPr>
+        <w:t>, then:</w:t>
+      </w:r>
+    </w:p>
+    <w:p>
+      <w:pPr>
+        <w:ind w:left="0"/>
+        <w:rPr>
+          <w:rFonts w:eastAsiaTheme="minorEastAsia"/>
+        </w:rPr>
+      </w:pPr>
+      <m:oMathPara>
+        <m:oMath>
+          <m:r>
+            <w:rPr>
+              <w:rFonts w:ascii="Cambria Math" w:eastAsiaTheme="minorEastAsia" w:hAnsi="Cambria Math"/>
+            </w:rPr>
+            <m:t>T</m:t>
+          </m:r>
+          <m:d>
+            <m:dPr>
+              <m:ctrlPr>
+                <w:rPr>
+                  <w:rFonts w:ascii="Cambria Math" w:eastAsiaTheme="minorEastAsia" w:hAnsi="Cambria Math"/>
+                  <w:i/>
+                </w:rPr>
+              </m:ctrlPr>
+            </m:dPr>
+            <m:e>
+              <m:r>
+                <w:rPr>
+                  <w:rFonts w:ascii="Cambria Math" w:eastAsiaTheme="minorEastAsia" w:hAnsi="Cambria Math"/>
+                </w:rPr>
+                <m:t>n</m:t>
+              </m:r>
+            </m:e>
+          </m:d>
+          <m:r>
+            <w:rPr>
+              <w:rFonts w:ascii="Cambria Math" w:eastAsiaTheme="minorEastAsia" w:hAnsi="Cambria Math"/>
+            </w:rPr>
+            <m:t>=</m:t>
+          </m:r>
+          <m:r>
+            <m:rPr>
+              <m:sty m:val="p"/>
+            </m:rPr>
+            <w:rPr>
+              <w:rFonts w:ascii="Cambria Math" w:eastAsiaTheme="minorEastAsia" w:hAnsi="Cambria Math"/>
+            </w:rPr>
+            <m:t>Θ</m:t>
+          </m:r>
+          <m:d>
+            <m:dPr>
+              <m:ctrlPr>
+                <w:rPr>
+                  <w:rFonts w:ascii="Cambria Math" w:eastAsiaTheme="minorEastAsia" w:hAnsi="Cambria Math"/>
+                  <w:i/>
+                </w:rPr>
+              </m:ctrlPr>
+            </m:dPr>
+            <m:e>
+              <m:rad>
+                <m:radPr>
+                  <m:degHide m:val="1"/>
+                  <m:ctrlPr>
+                    <w:rPr>
+                      <w:rFonts w:ascii="Cambria Math" w:eastAsiaTheme="minorEastAsia" w:hAnsi="Cambria Math"/>
+                      <w:i/>
+                    </w:rPr>
+                  </m:ctrlPr>
+                </m:radPr>
+                <m:deg/>
+                <m:e>
+                  <m:r>
+                    <w:rPr>
+                      <w:rFonts w:ascii="Cambria Math" w:eastAsiaTheme="minorEastAsia" w:hAnsi="Cambria Math"/>
+                    </w:rPr>
+                    <m:t>n</m:t>
+                  </m:r>
+                </m:e>
+              </m:rad>
+              <m:r>
+                <w:rPr>
+                  <w:rFonts w:ascii="Cambria Math" w:eastAsiaTheme="minorEastAsia" w:hAnsi="Cambria Math"/>
+                </w:rPr>
+                <m:t>⋅</m:t>
+              </m:r>
+              <m:func>
+                <m:funcPr>
+                  <m:ctrlPr>
+                    <w:rPr>
+                      <w:rFonts w:ascii="Cambria Math" w:eastAsiaTheme="minorEastAsia" w:hAnsi="Cambria Math"/>
+                      <w:i/>
+                    </w:rPr>
+                  </m:ctrlPr>
+                </m:funcPr>
+                <m:fName>
+                  <m:sSub>
+                    <m:sSubPr>
+                      <m:ctrlPr>
+                        <w:rPr>
+                          <w:rFonts w:ascii="Cambria Math" w:eastAsiaTheme="minorEastAsia" w:hAnsi="Cambria Math"/>
+                          <w:i/>
+                        </w:rPr>
+                      </m:ctrlPr>
+                    </m:sSubPr>
+                    <m:e>
+                      <m:r>
+                        <m:rPr>
+                          <m:sty m:val="p"/>
+                        </m:rPr>
+                        <w:rPr>
+                          <w:rFonts w:ascii="Cambria Math" w:eastAsiaTheme="minorEastAsia" w:hAnsi="Cambria Math"/>
+                        </w:rPr>
+                        <m:t>log</m:t>
+                      </m:r>
+                    </m:e>
+                    <m:sub>
+                      <m:rad>
+                        <m:radPr>
+                          <m:degHide m:val="1"/>
+                          <m:ctrlPr>
+                            <w:rPr>
+                              <w:rFonts w:ascii="Cambria Math" w:eastAsiaTheme="minorEastAsia" w:hAnsi="Cambria Math"/>
+                              <w:i/>
+                            </w:rPr>
+                          </m:ctrlPr>
+                        </m:radPr>
+                        <m:deg/>
+                        <m:e>
+                          <m:r>
+                            <w:rPr>
+                              <w:rFonts w:ascii="Cambria Math" w:eastAsiaTheme="minorEastAsia" w:hAnsi="Cambria Math"/>
+                            </w:rPr>
+                            <m:t>n</m:t>
+                          </m:r>
+                        </m:e>
+                      </m:rad>
+                      <m:ctrlPr>
+                        <w:rPr>
+                          <w:rFonts w:ascii="Cambria Math" w:eastAsiaTheme="minorEastAsia" w:hAnsi="Cambria Math"/>
+                        </w:rPr>
+                      </m:ctrlPr>
+                    </m:sub>
+                  </m:sSub>
+                </m:fName>
+                <m:e>
+                  <m:r>
+                    <w:rPr>
+                      <w:rFonts w:ascii="Cambria Math" w:eastAsiaTheme="minorEastAsia" w:hAnsi="Cambria Math"/>
+                    </w:rPr>
+                    <m:t>n</m:t>
+                  </m:r>
+                </m:e>
+              </m:func>
+            </m:e>
+          </m:d>
+          <m:r>
+            <w:rPr>
+              <w:rFonts w:ascii="Cambria Math" w:eastAsiaTheme="minorEastAsia" w:hAnsi="Cambria Math"/>
+            </w:rPr>
+            <m:t>=</m:t>
+          </m:r>
+          <m:r>
+            <m:rPr>
+              <m:sty m:val="p"/>
+            </m:rPr>
+            <w:rPr>
+              <w:rFonts w:ascii="Cambria Math" w:eastAsiaTheme="minorEastAsia" w:hAnsi="Cambria Math"/>
+            </w:rPr>
+            <m:t>Θ</m:t>
+          </m:r>
+          <m:d>
+            <m:dPr>
+              <m:ctrlPr>
+                <w:rPr>
+                  <w:rFonts w:ascii="Cambria Math" w:eastAsiaTheme="minorEastAsia" w:hAnsi="Cambria Math"/>
+                  <w:i/>
+                </w:rPr>
+              </m:ctrlPr>
+            </m:dPr>
+            <m:e>
+              <m:r>
+                <w:rPr>
+                  <w:rFonts w:ascii="Cambria Math" w:eastAsiaTheme="minorEastAsia" w:hAnsi="Cambria Math"/>
+                </w:rPr>
+                <m:t>2⋅</m:t>
+              </m:r>
+              <m:rad>
+                <m:radPr>
+                  <m:degHide m:val="1"/>
+                  <m:ctrlPr>
+                    <w:rPr>
+                      <w:rFonts w:ascii="Cambria Math" w:eastAsiaTheme="minorEastAsia" w:hAnsi="Cambria Math"/>
+                      <w:i/>
+                    </w:rPr>
+                  </m:ctrlPr>
+                </m:radPr>
+                <m:deg/>
+                <m:e>
+                  <m:r>
+                    <w:rPr>
+                      <w:rFonts w:ascii="Cambria Math" w:eastAsiaTheme="minorEastAsia" w:hAnsi="Cambria Math"/>
+                    </w:rPr>
+                    <m:t>n</m:t>
+                  </m:r>
+                </m:e>
+              </m:rad>
+            </m:e>
+          </m:d>
+          <m:r>
+            <w:rPr>
+              <w:rFonts w:ascii="Cambria Math" w:eastAsiaTheme="minorEastAsia" w:hAnsi="Cambria Math"/>
+            </w:rPr>
+            <m:t>=</m:t>
+          </m:r>
+          <m:r>
+            <m:rPr>
+              <m:sty m:val="p"/>
+            </m:rPr>
+            <w:rPr>
+              <w:rFonts w:ascii="Cambria Math" w:eastAsiaTheme="minorEastAsia" w:hAnsi="Cambria Math"/>
+            </w:rPr>
+            <m:t>Θ</m:t>
+          </m:r>
+          <m:d>
+            <m:dPr>
+              <m:ctrlPr>
+                <w:rPr>
+                  <w:rFonts w:ascii="Cambria Math" w:eastAsiaTheme="minorEastAsia" w:hAnsi="Cambria Math"/>
+                  <w:i/>
+                </w:rPr>
+              </m:ctrlPr>
+            </m:dPr>
+            <m:e>
+              <m:rad>
+                <m:radPr>
+                  <m:degHide m:val="1"/>
+                  <m:ctrlPr>
+                    <w:rPr>
+                      <w:rFonts w:ascii="Cambria Math" w:eastAsiaTheme="minorEastAsia" w:hAnsi="Cambria Math"/>
+                      <w:i/>
+                    </w:rPr>
+                  </m:ctrlPr>
+                </m:radPr>
+                <m:deg/>
+                <m:e>
+                  <m:r>
+                    <w:rPr>
+                      <w:rFonts w:ascii="Cambria Math" w:eastAsiaTheme="minorEastAsia" w:hAnsi="Cambria Math"/>
+                    </w:rPr>
+                    <m:t>n</m:t>
+                  </m:r>
+                </m:e>
+              </m:rad>
+            </m:e>
+          </m:d>
+        </m:oMath>
+      </m:oMathPara>
+    </w:p>
+    <w:p>
+      <w:pPr>
+        <w:ind w:left="0"/>
+        <w:rPr>
+          <w:rFonts w:eastAsiaTheme="minorEastAsia"/>
+        </w:rPr>
+      </w:pPr>
+      <w:r>
+        <w:rPr>
+          <w:rFonts w:eastAsiaTheme="minorEastAsia"/>
+        </w:rPr>
+        <w:t xml:space="preserve">And if we do binary search, </w:t>
+      </w:r>
+      <m:oMath>
+        <m:r>
+          <w:rPr>
+            <w:rFonts w:ascii="Cambria Math" w:eastAsiaTheme="minorEastAsia" w:hAnsi="Cambria Math"/>
+          </w:rPr>
+          <m:t>T</m:t>
+        </m:r>
+        <m:d>
+          <m:dPr>
+            <m:ctrlPr>
+              <w:rPr>
+                <w:rFonts w:ascii="Cambria Math" w:eastAsiaTheme="minorEastAsia" w:hAnsi="Cambria Math"/>
+                <w:i/>
+              </w:rPr>
+            </m:ctrlPr>
+          </m:dPr>
+          <m:e>
+            <m:r>
+              <w:rPr>
+                <w:rFonts w:ascii="Cambria Math" w:eastAsiaTheme="minorEastAsia" w:hAnsi="Cambria Math"/>
+              </w:rPr>
+              <m:t>n</m:t>
+            </m:r>
+          </m:e>
+        </m:d>
+        <m:r>
+          <w:rPr>
+            <w:rFonts w:ascii="Cambria Math" w:eastAsiaTheme="minorEastAsia" w:hAnsi="Cambria Math"/>
+          </w:rPr>
+          <m:t>=</m:t>
+        </m:r>
+        <m:r>
+          <m:rPr>
+            <m:sty m:val="p"/>
+          </m:rPr>
+          <w:rPr>
+            <w:rFonts w:ascii="Cambria Math" w:eastAsiaTheme="minorEastAsia" w:hAnsi="Cambria Math"/>
+          </w:rPr>
+          <m:t>Θ</m:t>
+        </m:r>
+        <m:d>
+          <m:dPr>
+            <m:ctrlPr>
+              <w:rPr>
+                <w:rFonts w:ascii="Cambria Math" w:eastAsiaTheme="minorEastAsia" w:hAnsi="Cambria Math"/>
+                <w:i/>
+              </w:rPr>
+            </m:ctrlPr>
+          </m:dPr>
+          <m:e>
+            <m:func>
+              <m:funcPr>
+                <m:ctrlPr>
+                  <w:rPr>
+                    <w:rFonts w:ascii="Cambria Math" w:eastAsiaTheme="minorEastAsia" w:hAnsi="Cambria Math"/>
+                    <w:i/>
+                  </w:rPr>
+                </m:ctrlPr>
+              </m:funcPr>
+              <m:fName>
+                <m:r>
+                  <m:rPr>
+                    <m:sty m:val="p"/>
+                  </m:rPr>
+                  <w:rPr>
+                    <w:rFonts w:ascii="Cambria Math" w:eastAsiaTheme="minorEastAsia" w:hAnsi="Cambria Math"/>
+                  </w:rPr>
+                  <m:t>log</m:t>
+                </m:r>
+              </m:fName>
+              <m:e>
+                <m:r>
+                  <w:rPr>
+                    <w:rFonts w:ascii="Cambria Math" w:eastAsiaTheme="minorEastAsia" w:hAnsi="Cambria Math"/>
+                  </w:rPr>
+                  <m:t>n</m:t>
+                </m:r>
+              </m:e>
+            </m:func>
+          </m:e>
+        </m:d>
+      </m:oMath>
+      <w:r>
+        <w:rPr>
+          <w:rFonts w:eastAsiaTheme="minorEastAsia"/>
+        </w:rPr>
+        <w:t xml:space="preserve">. And </w:t>
+      </w:r>
+      <m:oMath>
+        <m:rad>
+          <m:radPr>
+            <m:degHide m:val="1"/>
+            <m:ctrlPr>
+              <w:rPr>
+                <w:rFonts w:ascii="Cambria Math" w:eastAsiaTheme="minorEastAsia" w:hAnsi="Cambria Math"/>
+                <w:i/>
+              </w:rPr>
+            </m:ctrlPr>
+          </m:radPr>
+          <m:deg/>
+          <m:e>
+            <m:r>
+              <w:rPr>
+                <w:rFonts w:ascii="Cambria Math" w:eastAsiaTheme="minorEastAsia" w:hAnsi="Cambria Math"/>
+              </w:rPr>
+              <m:t>n</m:t>
+            </m:r>
+          </m:e>
+        </m:rad>
+        <m:r>
+          <w:rPr>
+            <w:rFonts w:ascii="Cambria Math" w:eastAsiaTheme="minorEastAsia" w:hAnsi="Cambria Math"/>
+          </w:rPr>
+          <m:t>=</m:t>
+        </m:r>
+        <m:r>
+          <m:rPr>
+            <m:sty m:val="p"/>
+          </m:rPr>
+          <w:rPr>
+            <w:rFonts w:ascii="Cambria Math" w:eastAsiaTheme="minorEastAsia" w:hAnsi="Cambria Math"/>
+          </w:rPr>
+          <m:t>Ω</m:t>
+        </m:r>
+        <m:d>
+          <m:dPr>
+            <m:ctrlPr>
+              <w:rPr>
+                <w:rFonts w:ascii="Cambria Math" w:eastAsiaTheme="minorEastAsia" w:hAnsi="Cambria Math"/>
+                <w:i/>
+              </w:rPr>
+            </m:ctrlPr>
+          </m:dPr>
+          <m:e>
+            <m:func>
+              <m:funcPr>
+                <m:ctrlPr>
+                  <w:rPr>
+                    <w:rFonts w:ascii="Cambria Math" w:eastAsiaTheme="minorEastAsia" w:hAnsi="Cambria Math"/>
+                    <w:i/>
+                  </w:rPr>
+                </m:ctrlPr>
+              </m:funcPr>
+              <m:fName>
+                <m:r>
+                  <m:rPr>
+                    <m:sty m:val="p"/>
+                  </m:rPr>
+                  <w:rPr>
+                    <w:rFonts w:ascii="Cambria Math" w:eastAsiaTheme="minorEastAsia" w:hAnsi="Cambria Math"/>
+                  </w:rPr>
+                  <m:t>log</m:t>
+                </m:r>
+              </m:fName>
+              <m:e>
+                <m:r>
+                  <w:rPr>
+                    <w:rFonts w:ascii="Cambria Math" w:eastAsiaTheme="minorEastAsia" w:hAnsi="Cambria Math"/>
+                  </w:rPr>
+                  <m:t>n</m:t>
+                </m:r>
+              </m:e>
+            </m:func>
+          </m:e>
+        </m:d>
+      </m:oMath>
+      <w:r>
+        <w:rPr>
+          <w:rFonts w:eastAsiaTheme="minorEastAsia"/>
+        </w:rPr>
+        <w:t xml:space="preserve">, and </w:t>
+      </w:r>
+      <m:oMath>
+        <m:rad>
+          <m:radPr>
+            <m:degHide m:val="1"/>
+            <m:ctrlPr>
+              <w:rPr>
+                <w:rFonts w:ascii="Cambria Math" w:eastAsiaTheme="minorEastAsia" w:hAnsi="Cambria Math"/>
+                <w:i/>
+              </w:rPr>
+            </m:ctrlPr>
+          </m:radPr>
+          <m:deg/>
+          <m:e>
+            <m:r>
+              <w:rPr>
+                <w:rFonts w:ascii="Cambria Math" w:eastAsiaTheme="minorEastAsia" w:hAnsi="Cambria Math"/>
+              </w:rPr>
+              <m:t>n</m:t>
+            </m:r>
+          </m:e>
+        </m:rad>
+        <m:r>
+          <w:rPr>
+            <w:rFonts w:ascii="Cambria Math" w:eastAsiaTheme="minorEastAsia" w:hAnsi="Cambria Math"/>
+          </w:rPr>
+          <m:t>≠O</m:t>
+        </m:r>
+        <m:d>
+          <m:dPr>
+            <m:ctrlPr>
+              <w:rPr>
+                <w:rFonts w:ascii="Cambria Math" w:eastAsiaTheme="minorEastAsia" w:hAnsi="Cambria Math"/>
+                <w:i/>
+              </w:rPr>
+            </m:ctrlPr>
+          </m:dPr>
+          <m:e>
+            <m:func>
+              <m:funcPr>
+                <m:ctrlPr>
+                  <w:rPr>
+                    <w:rFonts w:ascii="Cambria Math" w:eastAsiaTheme="minorEastAsia" w:hAnsi="Cambria Math"/>
+                    <w:i/>
+                  </w:rPr>
+                </m:ctrlPr>
+              </m:funcPr>
+              <m:fName>
+                <m:r>
+                  <m:rPr>
+                    <m:sty m:val="p"/>
+                  </m:rPr>
+                  <w:rPr>
+                    <w:rFonts w:ascii="Cambria Math" w:eastAsiaTheme="minorEastAsia" w:hAnsi="Cambria Math"/>
+                  </w:rPr>
+                  <m:t>log</m:t>
+                </m:r>
+              </m:fName>
+              <m:e>
+                <m:r>
+                  <w:rPr>
+                    <w:rFonts w:ascii="Cambria Math" w:eastAsiaTheme="minorEastAsia" w:hAnsi="Cambria Math"/>
+                  </w:rPr>
+                  <m:t>n</m:t>
+                </m:r>
+              </m:e>
+            </m:func>
+          </m:e>
+        </m:d>
+      </m:oMath>
+      <w:r>
+        <w:rPr>
+          <w:rFonts w:eastAsiaTheme="minorEastAsia"/>
+        </w:rPr>
+        <w:t xml:space="preserve">. So, setting </w:t>
+      </w:r>
+      <m:oMath>
+        <m:r>
+          <w:rPr>
+            <w:rFonts w:ascii="Cambria Math" w:eastAsiaTheme="minorEastAsia" w:hAnsi="Cambria Math"/>
+          </w:rPr>
+          <m:t>k=</m:t>
+        </m:r>
+        <m:rad>
+          <m:radPr>
+            <m:degHide m:val="1"/>
+            <m:ctrlPr>
+              <w:rPr>
+                <w:rFonts w:ascii="Cambria Math" w:eastAsiaTheme="minorEastAsia" w:hAnsi="Cambria Math"/>
+                <w:i/>
+              </w:rPr>
+            </m:ctrlPr>
+          </m:radPr>
+          <m:deg/>
+          <m:e>
+            <m:r>
+              <w:rPr>
+                <w:rFonts w:ascii="Cambria Math" w:eastAsiaTheme="minorEastAsia" w:hAnsi="Cambria Math"/>
+              </w:rPr>
+              <m:t>n</m:t>
+            </m:r>
+          </m:e>
+        </m:rad>
+      </m:oMath>
+      <w:r>
+        <w:rPr>
+          <w:rFonts w:eastAsiaTheme="minorEastAsia"/>
+        </w:rPr>
+        <w:t xml:space="preserve"> yields a strictly worse performing algorithm than setting </w:t>
+      </w:r>
+      <m:oMath>
+        <m:r>
+          <w:rPr>
+            <w:rFonts w:ascii="Cambria Math" w:eastAsiaTheme="minorEastAsia" w:hAnsi="Cambria Math"/>
+          </w:rPr>
+          <m:t>k=2</m:t>
+        </m:r>
+      </m:oMath>
+      <w:r>
+        <w:rPr>
+          <w:rFonts w:eastAsiaTheme="minorEastAsia"/>
+        </w:rPr>
+        <w:t>.</w:t>
+      </w:r>
+    </w:p>
+    <w:p>
+      <w:pPr>
+        <w:ind w:left="0"/>
+        <w:rPr>
+          <w:rFonts w:eastAsiaTheme="minorEastAsia"/>
+        </w:rPr>
+      </w:pPr>
+    </w:p>
+    <w:p>
+      <w:pPr>
+        <w:spacing w:after="0" w:line="240" w:lineRule="auto"/>
+        <w:ind w:left="0"/>
+        <w:rPr>
+          <w:rFonts w:eastAsiaTheme="minorEastAsia"/>
+        </w:rPr>
+      </w:pPr>
+      <w:r>
+        <w:rPr>
+          <w:rFonts w:eastAsiaTheme="minorEastAsia"/>
+        </w:rPr>
+        <w:br w:type="page"/>
+      </w:r>
+    </w:p>
+    <w:p>
+      <w:pPr>
+        <w:ind w:left="0"/>
+        <w:rPr>
+          <w:rFonts w:eastAsiaTheme="minorEastAsia"/>
+        </w:rPr>
+      </w:pPr>
+      <w:r>
+        <w:rPr>
+          <w:rFonts w:eastAsiaTheme="minorEastAsia"/>
+          <w:b/>
+          <w:bCs/>
+        </w:rPr>
+        <w:lastRenderedPageBreak/>
+        <w:t>Binary Search</w:t>
+      </w:r>
+      <w:r>
+        <w:rPr>
+          <w:rFonts w:eastAsiaTheme="minorEastAsia"/>
+        </w:rPr>
+        <w:t xml:space="preserve"> </w:t>
+      </w:r>
+    </w:p>
+    <w:p>
+      <w:pPr>
+        <w:ind w:left="0"/>
+        <w:rPr>
+          <w:rFonts w:eastAsiaTheme="minorEastAsia"/>
+        </w:rPr>
+      </w:pPr>
+      <w:r>
+        <w:rPr>
+          <w:rFonts w:eastAsiaTheme="minorEastAsia"/>
+        </w:rPr>
+        <w:t>Carry out an expected- (or average-) case analysis of the time-efficiency of binary search.</w:t>
+      </w:r>
+    </w:p>
+    <w:p>
+      <w:pPr>
+        <w:ind w:left="0"/>
+        <w:rPr>
+          <w:rFonts w:eastAsiaTheme="minorEastAsia"/>
+        </w:rPr>
+      </w:pPr>
+    </w:p>
+    <w:p>
+      <w:pPr>
+        <w:ind w:left="0"/>
+        <w:rPr>
+          <w:rFonts w:eastAsiaTheme="minorEastAsia"/>
+        </w:rPr>
+      </w:pPr>
+      <w:r>
+        <w:rPr>
+          <w:rFonts w:eastAsiaTheme="minorEastAsia"/>
+        </w:rPr>
+        <w:t xml:space="preserve">First off, we should distinguish a successful (binary) search from an unsuccessful search. Because expected-case time-efficiency of an unsuccessful search is just </w:t>
+      </w:r>
+      <m:oMath>
+        <m:r>
+          <m:rPr>
+            <m:sty m:val="p"/>
+          </m:rPr>
+          <w:rPr>
+            <w:rFonts w:ascii="Cambria Math" w:eastAsiaTheme="minorEastAsia" w:hAnsi="Cambria Math"/>
+          </w:rPr>
+          <m:t>Θ</m:t>
+        </m:r>
+        <m:d>
+          <m:dPr>
+            <m:ctrlPr>
+              <w:rPr>
+                <w:rFonts w:ascii="Cambria Math" w:eastAsiaTheme="minorEastAsia" w:hAnsi="Cambria Math"/>
+                <w:i/>
+              </w:rPr>
+            </m:ctrlPr>
+          </m:dPr>
+          <m:e>
+            <m:func>
+              <m:funcPr>
+                <m:ctrlPr>
+                  <w:rPr>
+                    <w:rFonts w:ascii="Cambria Math" w:eastAsiaTheme="minorEastAsia" w:hAnsi="Cambria Math"/>
+                    <w:i/>
+                  </w:rPr>
+                </m:ctrlPr>
+              </m:funcPr>
+              <m:fName>
+                <m:r>
+                  <m:rPr>
+                    <m:sty m:val="p"/>
+                  </m:rPr>
+                  <w:rPr>
+                    <w:rFonts w:ascii="Cambria Math" w:eastAsiaTheme="minorEastAsia" w:hAnsi="Cambria Math"/>
+                  </w:rPr>
+                  <m:t>log</m:t>
+                </m:r>
+              </m:fName>
+              <m:e>
+                <m:r>
+                  <w:rPr>
+                    <w:rFonts w:ascii="Cambria Math" w:eastAsiaTheme="minorEastAsia" w:hAnsi="Cambria Math"/>
+                  </w:rPr>
+                  <m:t>n</m:t>
+                </m:r>
+              </m:e>
+            </m:func>
+          </m:e>
+        </m:d>
+      </m:oMath>
+      <w:r>
+        <w:rPr>
+          <w:rFonts w:eastAsiaTheme="minorEastAsia"/>
+        </w:rPr>
+        <w:t>.</w:t>
+      </w:r>
+    </w:p>
+    <w:p>
+      <w:pPr>
+        <w:ind w:left="0"/>
+        <w:rPr>
+          <w:rFonts w:eastAsiaTheme="minorEastAsia"/>
+        </w:rPr>
+      </w:pPr>
+      <w:r>
+        <w:rPr>
+          <w:rFonts w:eastAsiaTheme="minorEastAsia"/>
+        </w:rPr>
+        <w:t>For a successful search, the time it takes depends on the item we are looking for. Assume: (</w:t>
+      </w:r>
+      <w:proofErr w:type="spellStart"/>
+      <w:r>
+        <w:rPr>
+          <w:rFonts w:eastAsiaTheme="minorEastAsia"/>
+        </w:rPr>
+        <w:t>i</w:t>
+      </w:r>
+      <w:proofErr w:type="spellEnd"/>
+      <w:r>
+        <w:rPr>
+          <w:rFonts w:eastAsiaTheme="minorEastAsia"/>
+        </w:rPr>
+        <w:t>) every item in array is distinct, and (ii) every item in the array is equally likely to be searched for.</w:t>
+      </w:r>
+    </w:p>
+    <w:p>
+      <w:pPr>
+        <w:ind w:left="0"/>
+        <w:rPr>
+          <w:rFonts w:eastAsiaTheme="minorEastAsia"/>
+        </w:rPr>
+      </w:pPr>
+      <w:r>
+        <w:rPr>
+          <w:rFonts w:eastAsiaTheme="minorEastAsia"/>
+        </w:rPr>
+        <w:t xml:space="preserve">Now, if </w:t>
+      </w:r>
+      <m:oMath>
+        <m:r>
+          <w:rPr>
+            <w:rFonts w:ascii="Cambria Math" w:eastAsiaTheme="minorEastAsia" w:hAnsi="Cambria Math"/>
+          </w:rPr>
+          <m:t>X</m:t>
+        </m:r>
+      </m:oMath>
+      <w:r>
+        <w:rPr>
+          <w:rFonts w:eastAsiaTheme="minorEastAsia"/>
+        </w:rPr>
+        <w:t xml:space="preserve"> is a random variable that is the number of comparisons or # iterations or # recursive calls we perform before we find the item we seek is below. As simplification, assume that we have </w:t>
+      </w:r>
+      <m:oMath>
+        <m:sSup>
+          <m:sSupPr>
+            <m:ctrlPr>
+              <w:rPr>
+                <w:rFonts w:ascii="Cambria Math" w:eastAsiaTheme="minorEastAsia" w:hAnsi="Cambria Math"/>
+                <w:i/>
+              </w:rPr>
+            </m:ctrlPr>
+          </m:sSupPr>
+          <m:e>
+            <m:r>
+              <w:rPr>
+                <w:rFonts w:ascii="Cambria Math" w:eastAsiaTheme="minorEastAsia" w:hAnsi="Cambria Math"/>
+              </w:rPr>
+              <m:t>2</m:t>
+            </m:r>
+          </m:e>
+          <m:sup>
+            <m:r>
+              <w:rPr>
+                <w:rFonts w:ascii="Cambria Math" w:eastAsiaTheme="minorEastAsia" w:hAnsi="Cambria Math"/>
+              </w:rPr>
+              <m:t>k</m:t>
+            </m:r>
+          </m:sup>
+        </m:sSup>
+        <m:r>
+          <w:rPr>
+            <w:rFonts w:ascii="Cambria Math" w:eastAsiaTheme="minorEastAsia" w:hAnsi="Cambria Math"/>
+          </w:rPr>
+          <m:t>-1=n</m:t>
+        </m:r>
+      </m:oMath>
+      <w:r>
+        <w:rPr>
+          <w:rFonts w:eastAsiaTheme="minorEastAsia"/>
+        </w:rPr>
+        <w:t xml:space="preserve"> items in the array, for some positive integer </w:t>
+      </w:r>
+      <m:oMath>
+        <m:r>
+          <w:rPr>
+            <w:rFonts w:ascii="Cambria Math" w:eastAsiaTheme="minorEastAsia" w:hAnsi="Cambria Math"/>
+          </w:rPr>
+          <m:t>k</m:t>
+        </m:r>
+      </m:oMath>
+      <w:r>
+        <w:rPr>
+          <w:rFonts w:eastAsiaTheme="minorEastAsia"/>
+        </w:rPr>
+        <w:t>.</w:t>
+      </w:r>
+    </w:p>
+    <w:p>
+      <w:pPr>
+        <w:ind w:left="0"/>
+        <w:jc w:val="center"/>
+        <w:rPr>
+          <w:rFonts w:eastAsiaTheme="minorEastAsia"/>
+        </w:rPr>
+      </w:pPr>
+      <w:r>
+        <w:rPr>
+          <w:rFonts w:eastAsiaTheme="minorEastAsia"/>
+        </w:rPr>
+        <w:drawing>
+          <wp:inline distT="0" distB="0" distL="0" distR="0" wp14:anchorId="30D29707" wp14:editId="19F8AC54">
+            <wp:extent cx="3083668" cy="2975609"/>
+            <wp:effectExtent l="0" t="0" r="2540" b="0"/>
+            <wp:docPr id="10" name="Picture 10" descr="Timeline&#10;&#10;Description automatically generated"/>
+            <wp:cNvGraphicFramePr>
+              <a:graphicFrameLocks xmlns:a="http://schemas.openxmlformats.org/drawingml/2006/main" noChangeAspect="1"/>
+            </wp:cNvGraphicFramePr>
+            <a:graphic xmlns:a="http://schemas.openxmlformats.org/drawingml/2006/main">
+              <a:graphicData uri="http://schemas.openxmlformats.org/drawingml/2006/picture">
+                <pic:pic xmlns:pic="http://schemas.openxmlformats.org/drawingml/2006/picture">
+                  <pic:nvPicPr>
+                    <pic:cNvPr id="10" name="Picture 10" descr="Timeline&#10;&#10;Description automatically generated"/>
+                    <pic:cNvPicPr/>
+                  </pic:nvPicPr>
+                  <pic:blipFill>
+                    <a:blip r:embed="rId16"/>
+                    <a:stretch>
+                      <a:fillRect/>
+                    </a:stretch>
+                  </pic:blipFill>
+                  <pic:spPr>
+                    <a:xfrm>
+                      <a:off x="0" y="0"/>
+                      <a:ext cx="3085064" cy="2976956"/>
+                    </a:xfrm>
+                    <a:prstGeom prst="rect">
+                      <a:avLst/>
+                    </a:prstGeom>
+                  </pic:spPr>
+                </pic:pic>
+              </a:graphicData>
+            </a:graphic>
+          </wp:inline>
+        </w:drawing>
+      </w:r>
+    </w:p>
+    <w:p>
+      <w:pPr>
+        <w:ind w:left="0"/>
+        <w:rPr>
+          <w:rFonts w:eastAsiaTheme="minorEastAsia"/>
+        </w:rPr>
+      </w:pPr>
+      <m:oMathPara>
+        <m:oMath>
+          <m:r>
+            <w:rPr>
+              <w:rFonts w:ascii="Cambria Math" w:eastAsiaTheme="minorEastAsia" w:hAnsi="Cambria Math"/>
+            </w:rPr>
+            <w:lastRenderedPageBreak/>
+            <m:t>E</m:t>
+          </m:r>
+          <m:d>
+            <m:dPr>
+              <m:begChr m:val="["/>
+              <m:endChr m:val="]"/>
+              <m:ctrlPr>
+                <w:rPr>
+                  <w:rFonts w:ascii="Cambria Math" w:eastAsiaTheme="minorEastAsia" w:hAnsi="Cambria Math"/>
+                  <w:i/>
+                </w:rPr>
+              </m:ctrlPr>
+            </m:dPr>
+            <m:e>
+              <m:r>
+                <w:rPr>
+                  <w:rFonts w:ascii="Cambria Math" w:eastAsiaTheme="minorEastAsia" w:hAnsi="Cambria Math"/>
+                </w:rPr>
+                <m:t>X</m:t>
+              </m:r>
+            </m:e>
+          </m:d>
+          <m:r>
+            <w:rPr>
+              <w:rFonts w:ascii="Cambria Math" w:eastAsiaTheme="minorEastAsia" w:hAnsi="Cambria Math"/>
+            </w:rPr>
+            <m:t>=1×</m:t>
+          </m:r>
+          <m:f>
+            <m:fPr>
+              <m:ctrlPr>
+                <w:rPr>
+                  <w:rFonts w:ascii="Cambria Math" w:eastAsiaTheme="minorEastAsia" w:hAnsi="Cambria Math"/>
+                  <w:i/>
+                </w:rPr>
+              </m:ctrlPr>
+            </m:fPr>
+            <m:num>
+              <m:r>
+                <w:rPr>
+                  <w:rFonts w:ascii="Cambria Math" w:eastAsiaTheme="minorEastAsia" w:hAnsi="Cambria Math"/>
+                </w:rPr>
+                <m:t>1</m:t>
+              </m:r>
+            </m:num>
+            <m:den>
+              <m:r>
+                <w:rPr>
+                  <w:rFonts w:ascii="Cambria Math" w:eastAsiaTheme="minorEastAsia" w:hAnsi="Cambria Math"/>
+                </w:rPr>
+                <m:t>n</m:t>
+              </m:r>
+            </m:den>
+          </m:f>
+          <m:r>
+            <w:rPr>
+              <w:rFonts w:ascii="Cambria Math" w:eastAsiaTheme="minorEastAsia" w:hAnsi="Cambria Math"/>
+            </w:rPr>
+            <m:t>+2</m:t>
+          </m:r>
+          <m:r>
+            <w:rPr>
+              <w:rFonts w:ascii="Cambria Math" w:eastAsiaTheme="minorEastAsia" w:hAnsi="Cambria Math"/>
+            </w:rPr>
+            <m:t>×</m:t>
+          </m:r>
+          <m:f>
+            <m:fPr>
+              <m:ctrlPr>
+                <w:rPr>
+                  <w:rFonts w:ascii="Cambria Math" w:eastAsiaTheme="minorEastAsia" w:hAnsi="Cambria Math"/>
+                  <w:i/>
+                </w:rPr>
+              </m:ctrlPr>
+            </m:fPr>
+            <m:num>
+              <m:r>
+                <w:rPr>
+                  <w:rFonts w:ascii="Cambria Math" w:eastAsiaTheme="minorEastAsia" w:hAnsi="Cambria Math"/>
+                </w:rPr>
+                <m:t>2</m:t>
+              </m:r>
+            </m:num>
+            <m:den>
+              <m:r>
+                <w:rPr>
+                  <w:rFonts w:ascii="Cambria Math" w:eastAsiaTheme="minorEastAsia" w:hAnsi="Cambria Math"/>
+                </w:rPr>
+                <m:t>n</m:t>
+              </m:r>
+            </m:den>
+          </m:f>
+          <m:r>
+            <w:rPr>
+              <w:rFonts w:ascii="Cambria Math" w:eastAsiaTheme="minorEastAsia" w:hAnsi="Cambria Math"/>
+            </w:rPr>
+            <m:t>+3</m:t>
+          </m:r>
+          <m:r>
+            <w:rPr>
+              <w:rFonts w:ascii="Cambria Math" w:eastAsiaTheme="minorEastAsia" w:hAnsi="Cambria Math"/>
+            </w:rPr>
+            <m:t>×</m:t>
+          </m:r>
+          <m:f>
+            <m:fPr>
+              <m:ctrlPr>
+                <w:rPr>
+                  <w:rFonts w:ascii="Cambria Math" w:eastAsiaTheme="minorEastAsia" w:hAnsi="Cambria Math"/>
+                  <w:i/>
+                </w:rPr>
+              </m:ctrlPr>
+            </m:fPr>
+            <m:num>
+              <m:r>
+                <w:rPr>
+                  <w:rFonts w:ascii="Cambria Math" w:eastAsiaTheme="minorEastAsia" w:hAnsi="Cambria Math"/>
+                </w:rPr>
+                <m:t>4</m:t>
+              </m:r>
+            </m:num>
+            <m:den>
+              <m:r>
+                <w:rPr>
+                  <w:rFonts w:ascii="Cambria Math" w:eastAsiaTheme="minorEastAsia" w:hAnsi="Cambria Math"/>
+                </w:rPr>
+                <m:t>n</m:t>
+              </m:r>
+            </m:den>
+          </m:f>
+          <m:r>
+            <w:rPr>
+              <w:rFonts w:ascii="Cambria Math" w:eastAsiaTheme="minorEastAsia" w:hAnsi="Cambria Math"/>
+            </w:rPr>
+            <m:t>+4</m:t>
+          </m:r>
+          <m:r>
+            <w:rPr>
+              <w:rFonts w:ascii="Cambria Math" w:eastAsiaTheme="minorEastAsia" w:hAnsi="Cambria Math"/>
+            </w:rPr>
+            <m:t>×</m:t>
+          </m:r>
+          <m:f>
+            <m:fPr>
+              <m:ctrlPr>
+                <w:rPr>
+                  <w:rFonts w:ascii="Cambria Math" w:eastAsiaTheme="minorEastAsia" w:hAnsi="Cambria Math"/>
+                  <w:i/>
+                </w:rPr>
+              </m:ctrlPr>
+            </m:fPr>
+            <m:num>
+              <m:r>
+                <w:rPr>
+                  <w:rFonts w:ascii="Cambria Math" w:eastAsiaTheme="minorEastAsia" w:hAnsi="Cambria Math"/>
+                </w:rPr>
+                <m:t>8</m:t>
+              </m:r>
+            </m:num>
+            <m:den>
+              <m:r>
+                <w:rPr>
+                  <w:rFonts w:ascii="Cambria Math" w:eastAsiaTheme="minorEastAsia" w:hAnsi="Cambria Math"/>
+                </w:rPr>
+                <m:t>n</m:t>
+              </m:r>
+            </m:den>
+          </m:f>
+          <m:r>
+            <w:rPr>
+              <w:rFonts w:ascii="Cambria Math" w:eastAsiaTheme="minorEastAsia" w:hAnsi="Cambria Math"/>
+            </w:rPr>
+            <m:t>+…</m:t>
+          </m:r>
+          <m:r>
+            <w:rPr>
+              <w:rFonts w:ascii="Cambria Math" w:eastAsiaTheme="minorEastAsia" w:hAnsi="Cambria Math"/>
+            </w:rPr>
+            <w:br/>
+          </m:r>
+        </m:oMath>
+        <m:oMath>
+          <m:r>
+            <w:rPr>
+              <w:rFonts w:ascii="Cambria Math" w:eastAsiaTheme="minorEastAsia" w:hAnsi="Cambria Math"/>
+            </w:rPr>
+            <m:t>=1</m:t>
+          </m:r>
+          <m:r>
+            <w:rPr>
+              <w:rFonts w:ascii="Cambria Math" w:eastAsiaTheme="minorEastAsia" w:hAnsi="Cambria Math"/>
+            </w:rPr>
+            <m:t>×</m:t>
+          </m:r>
+          <m:f>
+            <m:fPr>
+              <m:ctrlPr>
+                <w:rPr>
+                  <w:rFonts w:ascii="Cambria Math" w:eastAsiaTheme="minorEastAsia" w:hAnsi="Cambria Math"/>
+                  <w:i/>
+                </w:rPr>
+              </m:ctrlPr>
+            </m:fPr>
+            <m:num>
+              <m:sSup>
+                <m:sSupPr>
+                  <m:ctrlPr>
+                    <w:rPr>
+                      <w:rFonts w:ascii="Cambria Math" w:eastAsiaTheme="minorEastAsia" w:hAnsi="Cambria Math"/>
+                      <w:i/>
+                    </w:rPr>
+                  </m:ctrlPr>
+                </m:sSupPr>
+                <m:e>
+                  <m:r>
+                    <w:rPr>
+                      <w:rFonts w:ascii="Cambria Math" w:eastAsiaTheme="minorEastAsia" w:hAnsi="Cambria Math"/>
+                    </w:rPr>
+                    <m:t>2</m:t>
+                  </m:r>
+                </m:e>
+                <m:sup>
+                  <m:r>
+                    <w:rPr>
+                      <w:rFonts w:ascii="Cambria Math" w:eastAsiaTheme="minorEastAsia" w:hAnsi="Cambria Math"/>
+                    </w:rPr>
+                    <m:t>0</m:t>
+                  </m:r>
+                </m:sup>
+              </m:sSup>
+            </m:num>
+            <m:den>
+              <m:sSup>
+                <m:sSupPr>
+                  <m:ctrlPr>
+                    <w:rPr>
+                      <w:rFonts w:ascii="Cambria Math" w:eastAsiaTheme="minorEastAsia" w:hAnsi="Cambria Math"/>
+                      <w:i/>
+                    </w:rPr>
+                  </m:ctrlPr>
+                </m:sSupPr>
+                <m:e>
+                  <m:r>
+                    <w:rPr>
+                      <w:rFonts w:ascii="Cambria Math" w:eastAsiaTheme="minorEastAsia" w:hAnsi="Cambria Math"/>
+                    </w:rPr>
+                    <m:t>2</m:t>
+                  </m:r>
+                </m:e>
+                <m:sup>
+                  <m:r>
+                    <w:rPr>
+                      <w:rFonts w:ascii="Cambria Math" w:eastAsiaTheme="minorEastAsia" w:hAnsi="Cambria Math"/>
+                    </w:rPr>
+                    <m:t>k</m:t>
+                  </m:r>
+                </m:sup>
+              </m:sSup>
+              <m:r>
+                <w:rPr>
+                  <w:rFonts w:ascii="Cambria Math" w:eastAsiaTheme="minorEastAsia" w:hAnsi="Cambria Math"/>
+                </w:rPr>
+                <m:t>-1</m:t>
+              </m:r>
+            </m:den>
+          </m:f>
+          <m:r>
+            <w:rPr>
+              <w:rFonts w:ascii="Cambria Math" w:eastAsiaTheme="minorEastAsia" w:hAnsi="Cambria Math"/>
+            </w:rPr>
+            <m:t>+2</m:t>
+          </m:r>
+          <m:r>
+            <w:rPr>
+              <w:rFonts w:ascii="Cambria Math" w:eastAsiaTheme="minorEastAsia" w:hAnsi="Cambria Math"/>
+            </w:rPr>
+            <m:t>×</m:t>
+          </m:r>
+          <m:f>
+            <m:fPr>
+              <m:ctrlPr>
+                <w:rPr>
+                  <w:rFonts w:ascii="Cambria Math" w:eastAsiaTheme="minorEastAsia" w:hAnsi="Cambria Math"/>
+                  <w:i/>
+                </w:rPr>
+              </m:ctrlPr>
+            </m:fPr>
+            <m:num>
+              <m:sSup>
+                <m:sSupPr>
+                  <m:ctrlPr>
+                    <w:rPr>
+                      <w:rFonts w:ascii="Cambria Math" w:eastAsiaTheme="minorEastAsia" w:hAnsi="Cambria Math"/>
+                      <w:i/>
+                    </w:rPr>
+                  </m:ctrlPr>
+                </m:sSupPr>
+                <m:e>
+                  <m:r>
+                    <w:rPr>
+                      <w:rFonts w:ascii="Cambria Math" w:eastAsiaTheme="minorEastAsia" w:hAnsi="Cambria Math"/>
+                    </w:rPr>
+                    <m:t>2</m:t>
+                  </m:r>
+                </m:e>
+                <m:sup>
+                  <m:r>
+                    <w:rPr>
+                      <w:rFonts w:ascii="Cambria Math" w:eastAsiaTheme="minorEastAsia" w:hAnsi="Cambria Math"/>
+                    </w:rPr>
+                    <m:t>1</m:t>
+                  </m:r>
+                </m:sup>
+              </m:sSup>
+            </m:num>
+            <m:den>
+              <m:sSup>
+                <m:sSupPr>
+                  <m:ctrlPr>
+                    <w:rPr>
+                      <w:rFonts w:ascii="Cambria Math" w:eastAsiaTheme="minorEastAsia" w:hAnsi="Cambria Math"/>
+                      <w:i/>
+                    </w:rPr>
+                  </m:ctrlPr>
+                </m:sSupPr>
+                <m:e>
+                  <m:r>
+                    <w:rPr>
+                      <w:rFonts w:ascii="Cambria Math" w:eastAsiaTheme="minorEastAsia" w:hAnsi="Cambria Math"/>
+                    </w:rPr>
+                    <m:t>2</m:t>
+                  </m:r>
+                </m:e>
+                <m:sup>
+                  <m:r>
+                    <w:rPr>
+                      <w:rFonts w:ascii="Cambria Math" w:eastAsiaTheme="minorEastAsia" w:hAnsi="Cambria Math"/>
+                    </w:rPr>
+                    <m:t>k</m:t>
+                  </m:r>
+                </m:sup>
+              </m:sSup>
+              <m:r>
+                <w:rPr>
+                  <w:rFonts w:ascii="Cambria Math" w:eastAsiaTheme="minorEastAsia" w:hAnsi="Cambria Math"/>
+                </w:rPr>
+                <m:t>-1</m:t>
+              </m:r>
+            </m:den>
+          </m:f>
+          <m:r>
+            <w:rPr>
+              <w:rFonts w:ascii="Cambria Math" w:eastAsiaTheme="minorEastAsia" w:hAnsi="Cambria Math"/>
+            </w:rPr>
+            <m:t>+3</m:t>
+          </m:r>
+          <m:r>
+            <w:rPr>
+              <w:rFonts w:ascii="Cambria Math" w:eastAsiaTheme="minorEastAsia" w:hAnsi="Cambria Math"/>
+            </w:rPr>
+            <m:t>×</m:t>
+          </m:r>
+          <m:f>
+            <m:fPr>
+              <m:ctrlPr>
+                <w:rPr>
+                  <w:rFonts w:ascii="Cambria Math" w:eastAsiaTheme="minorEastAsia" w:hAnsi="Cambria Math"/>
+                  <w:i/>
+                </w:rPr>
+              </m:ctrlPr>
+            </m:fPr>
+            <m:num>
+              <m:sSup>
+                <m:sSupPr>
+                  <m:ctrlPr>
+                    <w:rPr>
+                      <w:rFonts w:ascii="Cambria Math" w:eastAsiaTheme="minorEastAsia" w:hAnsi="Cambria Math"/>
+                      <w:i/>
+                    </w:rPr>
+                  </m:ctrlPr>
+                </m:sSupPr>
+                <m:e>
+                  <m:r>
+                    <w:rPr>
+                      <w:rFonts w:ascii="Cambria Math" w:eastAsiaTheme="minorEastAsia" w:hAnsi="Cambria Math"/>
+                    </w:rPr>
+                    <m:t>2</m:t>
+                  </m:r>
+                </m:e>
+                <m:sup>
+                  <m:r>
+                    <w:rPr>
+                      <w:rFonts w:ascii="Cambria Math" w:eastAsiaTheme="minorEastAsia" w:hAnsi="Cambria Math"/>
+                    </w:rPr>
+                    <m:t>2</m:t>
+                  </m:r>
+                </m:sup>
+              </m:sSup>
+            </m:num>
+            <m:den>
+              <m:sSup>
+                <m:sSupPr>
+                  <m:ctrlPr>
+                    <w:rPr>
+                      <w:rFonts w:ascii="Cambria Math" w:eastAsiaTheme="minorEastAsia" w:hAnsi="Cambria Math"/>
+                      <w:i/>
+                    </w:rPr>
+                  </m:ctrlPr>
+                </m:sSupPr>
+                <m:e>
+                  <m:r>
+                    <w:rPr>
+                      <w:rFonts w:ascii="Cambria Math" w:eastAsiaTheme="minorEastAsia" w:hAnsi="Cambria Math"/>
+                    </w:rPr>
+                    <m:t>2</m:t>
+                  </m:r>
+                </m:e>
+                <m:sup>
+                  <m:r>
+                    <w:rPr>
+                      <w:rFonts w:ascii="Cambria Math" w:eastAsiaTheme="minorEastAsia" w:hAnsi="Cambria Math"/>
+                    </w:rPr>
+                    <m:t>k</m:t>
+                  </m:r>
+                </m:sup>
+              </m:sSup>
+              <m:r>
+                <w:rPr>
+                  <w:rFonts w:ascii="Cambria Math" w:eastAsiaTheme="minorEastAsia" w:hAnsi="Cambria Math"/>
+                </w:rPr>
+                <m:t>-1</m:t>
+              </m:r>
+            </m:den>
+          </m:f>
+          <m:r>
+            <w:rPr>
+              <w:rFonts w:ascii="Cambria Math" w:eastAsiaTheme="minorEastAsia" w:hAnsi="Cambria Math"/>
+            </w:rPr>
+            <m:t>+…+k×</m:t>
+          </m:r>
+          <m:f>
+            <m:fPr>
+              <m:ctrlPr>
+                <w:rPr>
+                  <w:rFonts w:ascii="Cambria Math" w:eastAsiaTheme="minorEastAsia" w:hAnsi="Cambria Math"/>
+                  <w:i/>
+                </w:rPr>
+              </m:ctrlPr>
+            </m:fPr>
+            <m:num>
+              <m:sSup>
+                <m:sSupPr>
+                  <m:ctrlPr>
+                    <w:rPr>
+                      <w:rFonts w:ascii="Cambria Math" w:eastAsiaTheme="minorEastAsia" w:hAnsi="Cambria Math"/>
+                      <w:i/>
+                    </w:rPr>
+                  </m:ctrlPr>
+                </m:sSupPr>
+                <m:e>
+                  <m:r>
+                    <w:rPr>
+                      <w:rFonts w:ascii="Cambria Math" w:eastAsiaTheme="minorEastAsia" w:hAnsi="Cambria Math"/>
+                    </w:rPr>
+                    <m:t>2</m:t>
+                  </m:r>
+                </m:e>
+                <m:sup>
+                  <m:r>
+                    <w:rPr>
+                      <w:rFonts w:ascii="Cambria Math" w:eastAsiaTheme="minorEastAsia" w:hAnsi="Cambria Math"/>
+                    </w:rPr>
+                    <m:t>k-1</m:t>
+                  </m:r>
+                </m:sup>
+              </m:sSup>
+            </m:num>
+            <m:den>
+              <m:sSup>
+                <m:sSupPr>
+                  <m:ctrlPr>
+                    <w:rPr>
+                      <w:rFonts w:ascii="Cambria Math" w:eastAsiaTheme="minorEastAsia" w:hAnsi="Cambria Math"/>
+                      <w:i/>
+                    </w:rPr>
+                  </m:ctrlPr>
+                </m:sSupPr>
+                <m:e>
+                  <m:r>
+                    <w:rPr>
+                      <w:rFonts w:ascii="Cambria Math" w:eastAsiaTheme="minorEastAsia" w:hAnsi="Cambria Math"/>
+                    </w:rPr>
+                    <m:t>2</m:t>
+                  </m:r>
+                </m:e>
+                <m:sup>
+                  <m:r>
+                    <w:rPr>
+                      <w:rFonts w:ascii="Cambria Math" w:eastAsiaTheme="minorEastAsia" w:hAnsi="Cambria Math"/>
+                    </w:rPr>
+                    <m:t>k</m:t>
+                  </m:r>
+                </m:sup>
+              </m:sSup>
+              <m:r>
+                <w:rPr>
+                  <w:rFonts w:ascii="Cambria Math" w:eastAsiaTheme="minorEastAsia" w:hAnsi="Cambria Math"/>
+                </w:rPr>
+                <m:t>-1</m:t>
+              </m:r>
+            </m:den>
+          </m:f>
+          <m:r>
+            <w:rPr>
+              <w:rFonts w:ascii="Cambria Math" w:eastAsiaTheme="minorEastAsia" w:hAnsi="Cambria Math"/>
+            </w:rPr>
+            <w:br/>
+          </m:r>
+        </m:oMath>
+        <m:oMath>
+          <m:r>
+            <w:rPr>
+              <w:rFonts w:ascii="Cambria Math" w:eastAsiaTheme="minorEastAsia" w:hAnsi="Cambria Math"/>
+            </w:rPr>
+            <m:t>=</m:t>
+          </m:r>
+          <m:f>
+            <m:fPr>
+              <m:ctrlPr>
+                <w:rPr>
+                  <w:rFonts w:ascii="Cambria Math" w:eastAsiaTheme="minorEastAsia" w:hAnsi="Cambria Math"/>
+                  <w:i/>
+                </w:rPr>
+              </m:ctrlPr>
+            </m:fPr>
+            <m:num>
+              <m:r>
+                <w:rPr>
+                  <w:rFonts w:ascii="Cambria Math" w:eastAsiaTheme="minorEastAsia" w:hAnsi="Cambria Math"/>
+                </w:rPr>
+                <m:t>1</m:t>
+              </m:r>
+            </m:num>
+            <m:den>
+              <m:sSup>
+                <m:sSupPr>
+                  <m:ctrlPr>
+                    <w:rPr>
+                      <w:rFonts w:ascii="Cambria Math" w:eastAsiaTheme="minorEastAsia" w:hAnsi="Cambria Math"/>
+                      <w:i/>
+                    </w:rPr>
+                  </m:ctrlPr>
+                </m:sSupPr>
+                <m:e>
+                  <m:r>
+                    <w:rPr>
+                      <w:rFonts w:ascii="Cambria Math" w:eastAsiaTheme="minorEastAsia" w:hAnsi="Cambria Math"/>
+                    </w:rPr>
+                    <m:t>2</m:t>
+                  </m:r>
+                </m:e>
+                <m:sup>
+                  <m:r>
+                    <w:rPr>
+                      <w:rFonts w:ascii="Cambria Math" w:eastAsiaTheme="minorEastAsia" w:hAnsi="Cambria Math"/>
+                    </w:rPr>
+                    <m:t>k</m:t>
+                  </m:r>
+                </m:sup>
+              </m:sSup>
+              <m:r>
+                <w:rPr>
+                  <w:rFonts w:ascii="Cambria Math" w:eastAsiaTheme="minorEastAsia" w:hAnsi="Cambria Math"/>
+                </w:rPr>
+                <m:t>-1</m:t>
+              </m:r>
+            </m:den>
+          </m:f>
+          <m:r>
+            <w:rPr>
+              <w:rFonts w:ascii="Cambria Math" w:eastAsiaTheme="minorEastAsia" w:hAnsi="Cambria Math"/>
+            </w:rPr>
+            <m:t>⋅</m:t>
+          </m:r>
+          <m:d>
+            <m:dPr>
+              <m:ctrlPr>
+                <w:rPr>
+                  <w:rFonts w:ascii="Cambria Math" w:eastAsiaTheme="minorEastAsia" w:hAnsi="Cambria Math"/>
+                  <w:i/>
+                </w:rPr>
+              </m:ctrlPr>
+            </m:dPr>
+            <m:e>
+              <m:r>
+                <w:rPr>
+                  <w:rFonts w:ascii="Cambria Math" w:eastAsiaTheme="minorEastAsia" w:hAnsi="Cambria Math"/>
+                </w:rPr>
+                <m:t>1×</m:t>
+              </m:r>
+              <m:sSup>
+                <m:sSupPr>
+                  <m:ctrlPr>
+                    <w:rPr>
+                      <w:rFonts w:ascii="Cambria Math" w:eastAsiaTheme="minorEastAsia" w:hAnsi="Cambria Math"/>
+                      <w:i/>
+                    </w:rPr>
+                  </m:ctrlPr>
+                </m:sSupPr>
+                <m:e>
+                  <m:r>
+                    <w:rPr>
+                      <w:rFonts w:ascii="Cambria Math" w:eastAsiaTheme="minorEastAsia" w:hAnsi="Cambria Math"/>
+                    </w:rPr>
+                    <m:t>2</m:t>
+                  </m:r>
+                </m:e>
+                <m:sup>
+                  <m:r>
+                    <w:rPr>
+                      <w:rFonts w:ascii="Cambria Math" w:eastAsiaTheme="minorEastAsia" w:hAnsi="Cambria Math"/>
+                    </w:rPr>
+                    <m:t>0</m:t>
+                  </m:r>
+                </m:sup>
+              </m:sSup>
+              <m:r>
+                <w:rPr>
+                  <w:rFonts w:ascii="Cambria Math" w:eastAsiaTheme="minorEastAsia" w:hAnsi="Cambria Math"/>
+                </w:rPr>
+                <m:t>+2</m:t>
+              </m:r>
+              <m:r>
+                <w:rPr>
+                  <w:rFonts w:ascii="Cambria Math" w:eastAsiaTheme="minorEastAsia" w:hAnsi="Cambria Math"/>
+                </w:rPr>
+                <m:t>×</m:t>
+              </m:r>
+              <m:sSup>
+                <m:sSupPr>
+                  <m:ctrlPr>
+                    <w:rPr>
+                      <w:rFonts w:ascii="Cambria Math" w:eastAsiaTheme="minorEastAsia" w:hAnsi="Cambria Math"/>
+                      <w:i/>
+                    </w:rPr>
+                  </m:ctrlPr>
+                </m:sSupPr>
+                <m:e>
+                  <m:r>
+                    <w:rPr>
+                      <w:rFonts w:ascii="Cambria Math" w:eastAsiaTheme="minorEastAsia" w:hAnsi="Cambria Math"/>
+                    </w:rPr>
+                    <m:t>2</m:t>
+                  </m:r>
+                </m:e>
+                <m:sup>
+                  <m:r>
+                    <w:rPr>
+                      <w:rFonts w:ascii="Cambria Math" w:eastAsiaTheme="minorEastAsia" w:hAnsi="Cambria Math"/>
+                    </w:rPr>
+                    <m:t>1</m:t>
+                  </m:r>
+                </m:sup>
+              </m:sSup>
+              <m:r>
+                <w:rPr>
+                  <w:rFonts w:ascii="Cambria Math" w:eastAsiaTheme="minorEastAsia" w:hAnsi="Cambria Math"/>
+                </w:rPr>
+                <m:t>+…+k</m:t>
+              </m:r>
+              <m:r>
+                <w:rPr>
+                  <w:rFonts w:ascii="Cambria Math" w:eastAsiaTheme="minorEastAsia" w:hAnsi="Cambria Math"/>
+                </w:rPr>
+                <m:t>×</m:t>
+              </m:r>
+              <m:sSup>
+                <m:sSupPr>
+                  <m:ctrlPr>
+                    <w:rPr>
+                      <w:rFonts w:ascii="Cambria Math" w:eastAsiaTheme="minorEastAsia" w:hAnsi="Cambria Math"/>
+                      <w:i/>
+                    </w:rPr>
+                  </m:ctrlPr>
+                </m:sSupPr>
+                <m:e>
+                  <m:r>
+                    <w:rPr>
+                      <w:rFonts w:ascii="Cambria Math" w:eastAsiaTheme="minorEastAsia" w:hAnsi="Cambria Math"/>
+                    </w:rPr>
+                    <m:t>2</m:t>
+                  </m:r>
+                </m:e>
+                <m:sup>
+                  <m:r>
+                    <w:rPr>
+                      <w:rFonts w:ascii="Cambria Math" w:eastAsiaTheme="minorEastAsia" w:hAnsi="Cambria Math"/>
+                    </w:rPr>
+                    <m:t>k-1</m:t>
+                  </m:r>
+                </m:sup>
+              </m:sSup>
+            </m:e>
+          </m:d>
+          <m:r>
+            <w:rPr>
+              <w:rFonts w:ascii="Cambria Math" w:eastAsiaTheme="minorEastAsia" w:hAnsi="Cambria Math"/>
+            </w:rPr>
+            <w:br/>
+          </m:r>
+        </m:oMath>
+        <m:oMath>
+          <m:r>
+            <w:rPr>
+              <w:rFonts w:ascii="Cambria Math" w:eastAsiaTheme="minorEastAsia" w:hAnsi="Cambria Math"/>
+            </w:rPr>
+            <m:t>=</m:t>
+          </m:r>
+          <m:f>
+            <m:fPr>
+              <m:ctrlPr>
+                <w:rPr>
+                  <w:rFonts w:ascii="Cambria Math" w:eastAsiaTheme="minorEastAsia" w:hAnsi="Cambria Math"/>
+                  <w:i/>
+                </w:rPr>
+              </m:ctrlPr>
+            </m:fPr>
+            <m:num>
+              <m:r>
+                <w:rPr>
+                  <w:rFonts w:ascii="Cambria Math" w:eastAsiaTheme="minorEastAsia" w:hAnsi="Cambria Math"/>
+                </w:rPr>
+                <m:t>1</m:t>
+              </m:r>
+            </m:num>
+            <m:den>
+              <m:sSup>
+                <m:sSupPr>
+                  <m:ctrlPr>
+                    <w:rPr>
+                      <w:rFonts w:ascii="Cambria Math" w:eastAsiaTheme="minorEastAsia" w:hAnsi="Cambria Math"/>
+                      <w:i/>
+                    </w:rPr>
+                  </m:ctrlPr>
+                </m:sSupPr>
+                <m:e>
+                  <m:r>
+                    <w:rPr>
+                      <w:rFonts w:ascii="Cambria Math" w:eastAsiaTheme="minorEastAsia" w:hAnsi="Cambria Math"/>
+                    </w:rPr>
+                    <m:t>2</m:t>
+                  </m:r>
+                </m:e>
+                <m:sup>
+                  <m:r>
+                    <w:rPr>
+                      <w:rFonts w:ascii="Cambria Math" w:eastAsiaTheme="minorEastAsia" w:hAnsi="Cambria Math"/>
+                    </w:rPr>
+                    <m:t>k</m:t>
+                  </m:r>
+                </m:sup>
+              </m:sSup>
+              <m:r>
+                <w:rPr>
+                  <w:rFonts w:ascii="Cambria Math" w:eastAsiaTheme="minorEastAsia" w:hAnsi="Cambria Math"/>
+                </w:rPr>
+                <m:t>-1</m:t>
+              </m:r>
+            </m:den>
+          </m:f>
+          <m:r>
+            <w:rPr>
+              <w:rFonts w:ascii="Cambria Math" w:eastAsiaTheme="minorEastAsia" w:hAnsi="Cambria Math"/>
+            </w:rPr>
+            <m:t>⋅</m:t>
+          </m:r>
+          <m:d>
+            <m:dPr>
+              <m:ctrlPr>
+                <w:rPr>
+                  <w:rFonts w:ascii="Cambria Math" w:eastAsiaTheme="minorEastAsia" w:hAnsi="Cambria Math"/>
+                  <w:i/>
+                </w:rPr>
+              </m:ctrlPr>
+            </m:dPr>
+            <m:e>
+              <m:d>
+                <m:dPr>
+                  <m:ctrlPr>
+                    <w:rPr>
+                      <w:rFonts w:ascii="Cambria Math" w:eastAsiaTheme="minorEastAsia" w:hAnsi="Cambria Math"/>
+                      <w:i/>
+                    </w:rPr>
+                  </m:ctrlPr>
+                </m:dPr>
+                <m:e>
+                  <m:sSup>
+                    <m:sSupPr>
+                      <m:ctrlPr>
+                        <w:rPr>
+                          <w:rFonts w:ascii="Cambria Math" w:eastAsiaTheme="minorEastAsia" w:hAnsi="Cambria Math"/>
+                          <w:i/>
+                        </w:rPr>
+                      </m:ctrlPr>
+                    </m:sSupPr>
+                    <m:e>
+                      <m:r>
+                        <w:rPr>
+                          <w:rFonts w:ascii="Cambria Math" w:eastAsiaTheme="minorEastAsia" w:hAnsi="Cambria Math"/>
+                        </w:rPr>
+                        <m:t>2</m:t>
+                      </m:r>
+                    </m:e>
+                    <m:sup>
+                      <m:r>
+                        <w:rPr>
+                          <w:rFonts w:ascii="Cambria Math" w:eastAsiaTheme="minorEastAsia" w:hAnsi="Cambria Math"/>
+                        </w:rPr>
+                        <m:t>0</m:t>
+                      </m:r>
+                    </m:sup>
+                  </m:sSup>
+                  <m:r>
+                    <w:rPr>
+                      <w:rFonts w:ascii="Cambria Math" w:eastAsiaTheme="minorEastAsia" w:hAnsi="Cambria Math"/>
+                    </w:rPr>
+                    <m:t>+</m:t>
+                  </m:r>
+                  <m:sSup>
+                    <m:sSupPr>
+                      <m:ctrlPr>
+                        <w:rPr>
+                          <w:rFonts w:ascii="Cambria Math" w:eastAsiaTheme="minorEastAsia" w:hAnsi="Cambria Math"/>
+                          <w:i/>
+                        </w:rPr>
+                      </m:ctrlPr>
+                    </m:sSupPr>
+                    <m:e>
+                      <m:r>
+                        <w:rPr>
+                          <w:rFonts w:ascii="Cambria Math" w:eastAsiaTheme="minorEastAsia" w:hAnsi="Cambria Math"/>
+                        </w:rPr>
+                        <m:t>2</m:t>
+                      </m:r>
+                    </m:e>
+                    <m:sup>
+                      <m:r>
+                        <w:rPr>
+                          <w:rFonts w:ascii="Cambria Math" w:eastAsiaTheme="minorEastAsia" w:hAnsi="Cambria Math"/>
+                        </w:rPr>
+                        <m:t>1</m:t>
+                      </m:r>
+                    </m:sup>
+                  </m:sSup>
+                  <m:r>
+                    <w:rPr>
+                      <w:rFonts w:ascii="Cambria Math" w:eastAsiaTheme="minorEastAsia" w:hAnsi="Cambria Math"/>
+                    </w:rPr>
+                    <m:t>+…+</m:t>
+                  </m:r>
+                  <m:sSup>
+                    <m:sSupPr>
+                      <m:ctrlPr>
+                        <w:rPr>
+                          <w:rFonts w:ascii="Cambria Math" w:eastAsiaTheme="minorEastAsia" w:hAnsi="Cambria Math"/>
+                          <w:i/>
+                        </w:rPr>
+                      </m:ctrlPr>
+                    </m:sSupPr>
+                    <m:e>
+                      <m:r>
+                        <w:rPr>
+                          <w:rFonts w:ascii="Cambria Math" w:eastAsiaTheme="minorEastAsia" w:hAnsi="Cambria Math"/>
+                        </w:rPr>
+                        <m:t>2</m:t>
+                      </m:r>
+                    </m:e>
+                    <m:sup>
+                      <m:r>
+                        <w:rPr>
+                          <w:rFonts w:ascii="Cambria Math" w:eastAsiaTheme="minorEastAsia" w:hAnsi="Cambria Math"/>
+                        </w:rPr>
+                        <m:t>k-1</m:t>
+                      </m:r>
+                    </m:sup>
+                  </m:sSup>
+                </m:e>
+              </m:d>
+              <m:r>
+                <w:rPr>
+                  <w:rFonts w:ascii="Cambria Math" w:eastAsiaTheme="minorEastAsia" w:hAnsi="Cambria Math"/>
+                </w:rPr>
+                <m:t>+</m:t>
+              </m:r>
+              <m:d>
+                <m:dPr>
+                  <m:ctrlPr>
+                    <w:rPr>
+                      <w:rFonts w:ascii="Cambria Math" w:eastAsiaTheme="minorEastAsia" w:hAnsi="Cambria Math"/>
+                      <w:i/>
+                    </w:rPr>
+                  </m:ctrlPr>
+                </m:dPr>
+                <m:e>
+                  <m:sSup>
+                    <m:sSupPr>
+                      <m:ctrlPr>
+                        <w:rPr>
+                          <w:rFonts w:ascii="Cambria Math" w:eastAsiaTheme="minorEastAsia" w:hAnsi="Cambria Math"/>
+                          <w:i/>
+                        </w:rPr>
+                      </m:ctrlPr>
+                    </m:sSupPr>
+                    <m:e>
+                      <m:r>
+                        <w:rPr>
+                          <w:rFonts w:ascii="Cambria Math" w:eastAsiaTheme="minorEastAsia" w:hAnsi="Cambria Math"/>
+                        </w:rPr>
+                        <m:t>2</m:t>
+                      </m:r>
+                    </m:e>
+                    <m:sup>
+                      <m:r>
+                        <w:rPr>
+                          <w:rFonts w:ascii="Cambria Math" w:eastAsiaTheme="minorEastAsia" w:hAnsi="Cambria Math"/>
+                        </w:rPr>
+                        <m:t>1</m:t>
+                      </m:r>
+                    </m:sup>
+                  </m:sSup>
+                  <m:r>
+                    <w:rPr>
+                      <w:rFonts w:ascii="Cambria Math" w:eastAsiaTheme="minorEastAsia" w:hAnsi="Cambria Math"/>
+                    </w:rPr>
+                    <m:t>+…+</m:t>
+                  </m:r>
+                  <m:sSup>
+                    <m:sSupPr>
+                      <m:ctrlPr>
+                        <w:rPr>
+                          <w:rFonts w:ascii="Cambria Math" w:eastAsiaTheme="minorEastAsia" w:hAnsi="Cambria Math"/>
+                          <w:i/>
+                        </w:rPr>
+                      </m:ctrlPr>
+                    </m:sSupPr>
+                    <m:e>
+                      <m:r>
+                        <w:rPr>
+                          <w:rFonts w:ascii="Cambria Math" w:eastAsiaTheme="minorEastAsia" w:hAnsi="Cambria Math"/>
+                        </w:rPr>
+                        <m:t>2</m:t>
+                      </m:r>
+                    </m:e>
+                    <m:sup>
+                      <m:r>
+                        <w:rPr>
+                          <w:rFonts w:ascii="Cambria Math" w:eastAsiaTheme="minorEastAsia" w:hAnsi="Cambria Math"/>
+                        </w:rPr>
+                        <m:t>k-1</m:t>
+                      </m:r>
+                    </m:sup>
+                  </m:sSup>
+                </m:e>
+              </m:d>
+              <m:r>
+                <w:rPr>
+                  <w:rFonts w:ascii="Cambria Math" w:eastAsiaTheme="minorEastAsia" w:hAnsi="Cambria Math"/>
+                </w:rPr>
+                <m:t>+</m:t>
+              </m:r>
+              <m:d>
+                <m:dPr>
+                  <m:ctrlPr>
+                    <w:rPr>
+                      <w:rFonts w:ascii="Cambria Math" w:eastAsiaTheme="minorEastAsia" w:hAnsi="Cambria Math"/>
+                      <w:i/>
+                    </w:rPr>
+                  </m:ctrlPr>
+                </m:dPr>
+                <m:e>
+                  <m:sSup>
+                    <m:sSupPr>
+                      <m:ctrlPr>
+                        <w:rPr>
+                          <w:rFonts w:ascii="Cambria Math" w:eastAsiaTheme="minorEastAsia" w:hAnsi="Cambria Math"/>
+                          <w:i/>
+                        </w:rPr>
+                      </m:ctrlPr>
+                    </m:sSupPr>
+                    <m:e>
+                      <m:r>
+                        <w:rPr>
+                          <w:rFonts w:ascii="Cambria Math" w:eastAsiaTheme="minorEastAsia" w:hAnsi="Cambria Math"/>
+                        </w:rPr>
+                        <m:t>2</m:t>
+                      </m:r>
+                    </m:e>
+                    <m:sup>
+                      <m:r>
+                        <w:rPr>
+                          <w:rFonts w:ascii="Cambria Math" w:eastAsiaTheme="minorEastAsia" w:hAnsi="Cambria Math"/>
+                        </w:rPr>
+                        <m:t>2</m:t>
+                      </m:r>
+                    </m:sup>
+                  </m:sSup>
+                  <m:r>
+                    <w:rPr>
+                      <w:rFonts w:ascii="Cambria Math" w:eastAsiaTheme="minorEastAsia" w:hAnsi="Cambria Math"/>
+                    </w:rPr>
+                    <m:t>+…+</m:t>
+                  </m:r>
+                  <m:sSup>
+                    <m:sSupPr>
+                      <m:ctrlPr>
+                        <w:rPr>
+                          <w:rFonts w:ascii="Cambria Math" w:eastAsiaTheme="minorEastAsia" w:hAnsi="Cambria Math"/>
+                          <w:i/>
+                        </w:rPr>
+                      </m:ctrlPr>
+                    </m:sSupPr>
+                    <m:e>
+                      <m:r>
+                        <w:rPr>
+                          <w:rFonts w:ascii="Cambria Math" w:eastAsiaTheme="minorEastAsia" w:hAnsi="Cambria Math"/>
+                        </w:rPr>
+                        <m:t>2</m:t>
+                      </m:r>
+                    </m:e>
+                    <m:sup>
+                      <m:r>
+                        <w:rPr>
+                          <w:rFonts w:ascii="Cambria Math" w:eastAsiaTheme="minorEastAsia" w:hAnsi="Cambria Math"/>
+                        </w:rPr>
+                        <m:t>k-1</m:t>
+                      </m:r>
+                    </m:sup>
+                  </m:sSup>
+                </m:e>
+              </m:d>
+              <m:r>
+                <w:rPr>
+                  <w:rFonts w:ascii="Cambria Math" w:eastAsiaTheme="minorEastAsia" w:hAnsi="Cambria Math"/>
+                </w:rPr>
+                <m:t>+…+</m:t>
+              </m:r>
+              <m:d>
+                <m:dPr>
+                  <m:ctrlPr>
+                    <w:rPr>
+                      <w:rFonts w:ascii="Cambria Math" w:eastAsiaTheme="minorEastAsia" w:hAnsi="Cambria Math"/>
+                      <w:i/>
+                    </w:rPr>
+                  </m:ctrlPr>
+                </m:dPr>
+                <m:e>
+                  <m:sSup>
+                    <m:sSupPr>
+                      <m:ctrlPr>
+                        <w:rPr>
+                          <w:rFonts w:ascii="Cambria Math" w:eastAsiaTheme="minorEastAsia" w:hAnsi="Cambria Math"/>
+                          <w:i/>
+                        </w:rPr>
+                      </m:ctrlPr>
+                    </m:sSupPr>
+                    <m:e>
+                      <m:r>
+                        <w:rPr>
+                          <w:rFonts w:ascii="Cambria Math" w:eastAsiaTheme="minorEastAsia" w:hAnsi="Cambria Math"/>
+                        </w:rPr>
+                        <m:t>2</m:t>
+                      </m:r>
+                    </m:e>
+                    <m:sup>
+                      <m:r>
+                        <w:rPr>
+                          <w:rFonts w:ascii="Cambria Math" w:eastAsiaTheme="minorEastAsia" w:hAnsi="Cambria Math"/>
+                        </w:rPr>
+                        <m:t>k-1</m:t>
+                      </m:r>
+                    </m:sup>
+                  </m:sSup>
+                </m:e>
+              </m:d>
+            </m:e>
+          </m:d>
+          <m:r>
+            <w:rPr>
+              <w:rFonts w:ascii="Cambria Math" w:eastAsiaTheme="minorEastAsia" w:hAnsi="Cambria Math"/>
+            </w:rPr>
+            <w:br/>
+          </m:r>
+        </m:oMath>
+        <m:oMath>
+          <m:r>
+            <w:rPr>
+              <w:rFonts w:ascii="Cambria Math" w:eastAsiaTheme="minorEastAsia" w:hAnsi="Cambria Math"/>
+            </w:rPr>
+            <m:t>=</m:t>
+          </m:r>
+          <m:f>
+            <m:fPr>
+              <m:ctrlPr>
+                <w:rPr>
+                  <w:rFonts w:ascii="Cambria Math" w:eastAsiaTheme="minorEastAsia" w:hAnsi="Cambria Math"/>
+                  <w:i/>
+                </w:rPr>
+              </m:ctrlPr>
+            </m:fPr>
+            <m:num>
+              <m:r>
+                <w:rPr>
+                  <w:rFonts w:ascii="Cambria Math" w:eastAsiaTheme="minorEastAsia" w:hAnsi="Cambria Math"/>
+                </w:rPr>
+                <m:t>1</m:t>
+              </m:r>
+            </m:num>
+            <m:den>
+              <m:sSup>
+                <m:sSupPr>
+                  <m:ctrlPr>
+                    <w:rPr>
+                      <w:rFonts w:ascii="Cambria Math" w:eastAsiaTheme="minorEastAsia" w:hAnsi="Cambria Math"/>
+                      <w:i/>
+                    </w:rPr>
+                  </m:ctrlPr>
+                </m:sSupPr>
+                <m:e>
+                  <m:r>
+                    <w:rPr>
+                      <w:rFonts w:ascii="Cambria Math" w:eastAsiaTheme="minorEastAsia" w:hAnsi="Cambria Math"/>
+                    </w:rPr>
+                    <m:t>2</m:t>
+                  </m:r>
+                </m:e>
+                <m:sup>
+                  <m:r>
+                    <w:rPr>
+                      <w:rFonts w:ascii="Cambria Math" w:eastAsiaTheme="minorEastAsia" w:hAnsi="Cambria Math"/>
+                    </w:rPr>
+                    <m:t>k</m:t>
+                  </m:r>
+                </m:sup>
+              </m:sSup>
+              <m:r>
+                <w:rPr>
+                  <w:rFonts w:ascii="Cambria Math" w:eastAsiaTheme="minorEastAsia" w:hAnsi="Cambria Math"/>
+                </w:rPr>
+                <m:t>-1</m:t>
+              </m:r>
+            </m:den>
+          </m:f>
+          <m:r>
+            <w:rPr>
+              <w:rFonts w:ascii="Cambria Math" w:eastAsiaTheme="minorEastAsia" w:hAnsi="Cambria Math"/>
+            </w:rPr>
+            <m:t>⋅</m:t>
+          </m:r>
+          <m:nary>
+            <m:naryPr>
+              <m:chr m:val="∑"/>
+              <m:limLoc m:val="undOvr"/>
+              <m:ctrlPr>
+                <w:rPr>
+                  <w:rFonts w:ascii="Cambria Math" w:eastAsiaTheme="minorEastAsia" w:hAnsi="Cambria Math"/>
+                  <w:i/>
+                </w:rPr>
+              </m:ctrlPr>
+            </m:naryPr>
+            <m:sub>
+              <m:r>
+                <w:rPr>
+                  <w:rFonts w:ascii="Cambria Math" w:eastAsiaTheme="minorEastAsia" w:hAnsi="Cambria Math"/>
+                </w:rPr>
+                <m:t>i=0</m:t>
+              </m:r>
+            </m:sub>
+            <m:sup>
+              <m:r>
+                <w:rPr>
+                  <w:rFonts w:ascii="Cambria Math" w:eastAsiaTheme="minorEastAsia" w:hAnsi="Cambria Math"/>
+                </w:rPr>
+                <m:t>k-1</m:t>
+              </m:r>
+            </m:sup>
+            <m:e>
+              <m:nary>
+                <m:naryPr>
+                  <m:chr m:val="∑"/>
+                  <m:limLoc m:val="undOvr"/>
+                  <m:ctrlPr>
+                    <w:rPr>
+                      <w:rFonts w:ascii="Cambria Math" w:eastAsiaTheme="minorEastAsia" w:hAnsi="Cambria Math"/>
+                      <w:i/>
+                    </w:rPr>
+                  </m:ctrlPr>
+                </m:naryPr>
+                <m:sub>
+                  <m:r>
+                    <w:rPr>
+                      <w:rFonts w:ascii="Cambria Math" w:eastAsiaTheme="minorEastAsia" w:hAnsi="Cambria Math"/>
+                    </w:rPr>
+                    <m:t>j=i+1</m:t>
+                  </m:r>
+                </m:sub>
+                <m:sup>
+                  <m:r>
+                    <w:rPr>
+                      <w:rFonts w:ascii="Cambria Math" w:eastAsiaTheme="minorEastAsia" w:hAnsi="Cambria Math"/>
+                    </w:rPr>
+                    <m:t>k</m:t>
+                  </m:r>
+                </m:sup>
+                <m:e>
+                  <m:sSup>
+                    <m:sSupPr>
+                      <m:ctrlPr>
+                        <w:rPr>
+                          <w:rFonts w:ascii="Cambria Math" w:eastAsiaTheme="minorEastAsia" w:hAnsi="Cambria Math"/>
+                          <w:i/>
+                        </w:rPr>
+                      </m:ctrlPr>
+                    </m:sSupPr>
+                    <m:e>
+                      <m:r>
+                        <w:rPr>
+                          <w:rFonts w:ascii="Cambria Math" w:eastAsiaTheme="minorEastAsia" w:hAnsi="Cambria Math"/>
+                        </w:rPr>
+                        <m:t>2</m:t>
+                      </m:r>
+                    </m:e>
+                    <m:sup>
+                      <m:r>
+                        <w:rPr>
+                          <w:rFonts w:ascii="Cambria Math" w:eastAsiaTheme="minorEastAsia" w:hAnsi="Cambria Math"/>
+                        </w:rPr>
+                        <m:t>j-1</m:t>
+                      </m:r>
+                    </m:sup>
+                  </m:sSup>
+                </m:e>
+              </m:nary>
+            </m:e>
+          </m:nary>
+          <m:r>
+            <w:rPr>
+              <w:rFonts w:ascii="Cambria Math" w:eastAsiaTheme="minorEastAsia" w:hAnsi="Cambria Math"/>
+            </w:rPr>
+            <w:br/>
+          </m:r>
+        </m:oMath>
+        <m:oMath>
+          <m:r>
+            <w:rPr>
+              <w:rFonts w:ascii="Cambria Math" w:eastAsiaTheme="minorEastAsia" w:hAnsi="Cambria Math"/>
+            </w:rPr>
+            <m:t>=</m:t>
+          </m:r>
+          <m:f>
+            <m:fPr>
+              <m:ctrlPr>
+                <w:rPr>
+                  <w:rFonts w:ascii="Cambria Math" w:eastAsiaTheme="minorEastAsia" w:hAnsi="Cambria Math"/>
+                  <w:i/>
+                </w:rPr>
+              </m:ctrlPr>
+            </m:fPr>
+            <m:num>
+              <m:r>
+                <w:rPr>
+                  <w:rFonts w:ascii="Cambria Math" w:eastAsiaTheme="minorEastAsia" w:hAnsi="Cambria Math"/>
+                </w:rPr>
+                <m:t>1</m:t>
+              </m:r>
+            </m:num>
+            <m:den>
+              <m:sSup>
+                <m:sSupPr>
+                  <m:ctrlPr>
+                    <w:rPr>
+                      <w:rFonts w:ascii="Cambria Math" w:eastAsiaTheme="minorEastAsia" w:hAnsi="Cambria Math"/>
+                      <w:i/>
+                    </w:rPr>
+                  </m:ctrlPr>
+                </m:sSupPr>
+                <m:e>
+                  <m:r>
+                    <w:rPr>
+                      <w:rFonts w:ascii="Cambria Math" w:eastAsiaTheme="minorEastAsia" w:hAnsi="Cambria Math"/>
+                    </w:rPr>
+                    <m:t>2</m:t>
+                  </m:r>
+                </m:e>
+                <m:sup>
+                  <m:r>
+                    <w:rPr>
+                      <w:rFonts w:ascii="Cambria Math" w:eastAsiaTheme="minorEastAsia" w:hAnsi="Cambria Math"/>
+                    </w:rPr>
+                    <m:t>k</m:t>
+                  </m:r>
+                </m:sup>
+              </m:sSup>
+              <m:r>
+                <w:rPr>
+                  <w:rFonts w:ascii="Cambria Math" w:eastAsiaTheme="minorEastAsia" w:hAnsi="Cambria Math"/>
+                </w:rPr>
+                <m:t>-1</m:t>
+              </m:r>
+            </m:den>
+          </m:f>
+          <m:r>
+            <w:rPr>
+              <w:rFonts w:ascii="Cambria Math" w:eastAsiaTheme="minorEastAsia" w:hAnsi="Cambria Math"/>
+            </w:rPr>
+            <m:t>⋅</m:t>
+          </m:r>
+          <m:nary>
+            <m:naryPr>
+              <m:chr m:val="∑"/>
+              <m:limLoc m:val="undOvr"/>
+              <m:ctrlPr>
+                <w:rPr>
+                  <w:rFonts w:ascii="Cambria Math" w:eastAsiaTheme="minorEastAsia" w:hAnsi="Cambria Math"/>
+                  <w:i/>
+                </w:rPr>
+              </m:ctrlPr>
+            </m:naryPr>
+            <m:sub>
+              <m:r>
+                <w:rPr>
+                  <w:rFonts w:ascii="Cambria Math" w:eastAsiaTheme="minorEastAsia" w:hAnsi="Cambria Math"/>
+                </w:rPr>
+                <m:t>i=0</m:t>
+              </m:r>
+            </m:sub>
+            <m:sup>
+              <m:r>
+                <w:rPr>
+                  <w:rFonts w:ascii="Cambria Math" w:eastAsiaTheme="minorEastAsia" w:hAnsi="Cambria Math"/>
+                </w:rPr>
+                <m:t>k-1</m:t>
+              </m:r>
+            </m:sup>
+            <m:e>
+              <m:d>
+                <m:dPr>
+                  <m:ctrlPr>
+                    <w:rPr>
+                      <w:rFonts w:ascii="Cambria Math" w:eastAsiaTheme="minorEastAsia" w:hAnsi="Cambria Math"/>
+                      <w:i/>
+                    </w:rPr>
+                  </m:ctrlPr>
+                </m:dPr>
+                <m:e>
+                  <m:sSup>
+                    <m:sSupPr>
+                      <m:ctrlPr>
+                        <w:rPr>
+                          <w:rFonts w:ascii="Cambria Math" w:eastAsiaTheme="minorEastAsia" w:hAnsi="Cambria Math"/>
+                          <w:i/>
+                        </w:rPr>
+                      </m:ctrlPr>
+                    </m:sSupPr>
+                    <m:e>
+                      <m:r>
+                        <w:rPr>
+                          <w:rFonts w:ascii="Cambria Math" w:eastAsiaTheme="minorEastAsia" w:hAnsi="Cambria Math"/>
+                        </w:rPr>
+                        <m:t>2</m:t>
+                      </m:r>
+                    </m:e>
+                    <m:sup>
+                      <m:r>
+                        <w:rPr>
+                          <w:rFonts w:ascii="Cambria Math" w:eastAsiaTheme="minorEastAsia" w:hAnsi="Cambria Math"/>
+                        </w:rPr>
+                        <m:t>i</m:t>
+                      </m:r>
+                    </m:sup>
+                  </m:sSup>
+                  <m:r>
+                    <w:rPr>
+                      <w:rFonts w:ascii="Cambria Math" w:eastAsiaTheme="minorEastAsia" w:hAnsi="Cambria Math"/>
+                    </w:rPr>
+                    <m:t>+</m:t>
+                  </m:r>
+                  <m:sSup>
+                    <m:sSupPr>
+                      <m:ctrlPr>
+                        <w:rPr>
+                          <w:rFonts w:ascii="Cambria Math" w:eastAsiaTheme="minorEastAsia" w:hAnsi="Cambria Math"/>
+                          <w:i/>
+                        </w:rPr>
+                      </m:ctrlPr>
+                    </m:sSupPr>
+                    <m:e>
+                      <m:r>
+                        <w:rPr>
+                          <w:rFonts w:ascii="Cambria Math" w:eastAsiaTheme="minorEastAsia" w:hAnsi="Cambria Math"/>
+                        </w:rPr>
+                        <m:t>2</m:t>
+                      </m:r>
+                    </m:e>
+                    <m:sup>
+                      <m:r>
+                        <w:rPr>
+                          <w:rFonts w:ascii="Cambria Math" w:eastAsiaTheme="minorEastAsia" w:hAnsi="Cambria Math"/>
+                        </w:rPr>
+                        <m:t>i+1</m:t>
+                      </m:r>
+                    </m:sup>
+                  </m:sSup>
+                  <m:r>
+                    <w:rPr>
+                      <w:rFonts w:ascii="Cambria Math" w:eastAsiaTheme="minorEastAsia" w:hAnsi="Cambria Math"/>
+                    </w:rPr>
+                    <m:t>+…+</m:t>
+                  </m:r>
+                  <m:sSup>
+                    <m:sSupPr>
+                      <m:ctrlPr>
+                        <w:rPr>
+                          <w:rFonts w:ascii="Cambria Math" w:eastAsiaTheme="minorEastAsia" w:hAnsi="Cambria Math"/>
+                          <w:i/>
+                        </w:rPr>
+                      </m:ctrlPr>
+                    </m:sSupPr>
+                    <m:e>
+                      <m:r>
+                        <w:rPr>
+                          <w:rFonts w:ascii="Cambria Math" w:eastAsiaTheme="minorEastAsia" w:hAnsi="Cambria Math"/>
+                        </w:rPr>
+                        <m:t>2</m:t>
+                      </m:r>
+                    </m:e>
+                    <m:sup>
+                      <m:r>
+                        <w:rPr>
+                          <w:rFonts w:ascii="Cambria Math" w:eastAsiaTheme="minorEastAsia" w:hAnsi="Cambria Math"/>
+                        </w:rPr>
+                        <m:t>k-1</m:t>
+                      </m:r>
+                    </m:sup>
+                  </m:sSup>
+                </m:e>
+              </m:d>
+            </m:e>
+          </m:nary>
+          <m:r>
+            <w:rPr>
+              <w:rFonts w:ascii="Cambria Math" w:eastAsiaTheme="minorEastAsia" w:hAnsi="Cambria Math"/>
+            </w:rPr>
+            <w:br/>
+          </m:r>
+        </m:oMath>
+        <m:oMath>
+          <m:r>
+            <w:rPr>
+              <w:rFonts w:ascii="Cambria Math" w:eastAsiaTheme="minorEastAsia" w:hAnsi="Cambria Math"/>
+            </w:rPr>
+            <m:t>=</m:t>
+          </m:r>
+          <m:f>
+            <m:fPr>
+              <m:ctrlPr>
+                <w:rPr>
+                  <w:rFonts w:ascii="Cambria Math" w:eastAsiaTheme="minorEastAsia" w:hAnsi="Cambria Math"/>
+                  <w:i/>
+                </w:rPr>
+              </m:ctrlPr>
+            </m:fPr>
+            <m:num>
+              <m:r>
+                <w:rPr>
+                  <w:rFonts w:ascii="Cambria Math" w:eastAsiaTheme="minorEastAsia" w:hAnsi="Cambria Math"/>
+                </w:rPr>
+                <m:t>1</m:t>
+              </m:r>
+            </m:num>
+            <m:den>
+              <m:sSup>
+                <m:sSupPr>
+                  <m:ctrlPr>
+                    <w:rPr>
+                      <w:rFonts w:ascii="Cambria Math" w:eastAsiaTheme="minorEastAsia" w:hAnsi="Cambria Math"/>
+                      <w:i/>
+                    </w:rPr>
+                  </m:ctrlPr>
+                </m:sSupPr>
+                <m:e>
+                  <m:r>
+                    <w:rPr>
+                      <w:rFonts w:ascii="Cambria Math" w:eastAsiaTheme="minorEastAsia" w:hAnsi="Cambria Math"/>
+                    </w:rPr>
+                    <m:t>2</m:t>
+                  </m:r>
+                </m:e>
+                <m:sup>
+                  <m:r>
+                    <w:rPr>
+                      <w:rFonts w:ascii="Cambria Math" w:eastAsiaTheme="minorEastAsia" w:hAnsi="Cambria Math"/>
+                    </w:rPr>
+                    <m:t>k</m:t>
+                  </m:r>
+                </m:sup>
+              </m:sSup>
+              <m:r>
+                <w:rPr>
+                  <w:rFonts w:ascii="Cambria Math" w:eastAsiaTheme="minorEastAsia" w:hAnsi="Cambria Math"/>
+                </w:rPr>
+                <m:t>-1</m:t>
+              </m:r>
+            </m:den>
+          </m:f>
+          <m:r>
+            <w:rPr>
+              <w:rFonts w:ascii="Cambria Math" w:eastAsiaTheme="minorEastAsia" w:hAnsi="Cambria Math"/>
+            </w:rPr>
+            <m:t>⋅</m:t>
+          </m:r>
+          <m:nary>
+            <m:naryPr>
+              <m:chr m:val="∑"/>
+              <m:limLoc m:val="undOvr"/>
+              <m:ctrlPr>
+                <w:rPr>
+                  <w:rFonts w:ascii="Cambria Math" w:eastAsiaTheme="minorEastAsia" w:hAnsi="Cambria Math"/>
+                  <w:i/>
+                </w:rPr>
+              </m:ctrlPr>
+            </m:naryPr>
+            <m:sub>
+              <m:r>
+                <w:rPr>
+                  <w:rFonts w:ascii="Cambria Math" w:eastAsiaTheme="minorEastAsia" w:hAnsi="Cambria Math"/>
+                </w:rPr>
+                <m:t>i=0</m:t>
+              </m:r>
+            </m:sub>
+            <m:sup>
+              <m:r>
+                <w:rPr>
+                  <w:rFonts w:ascii="Cambria Math" w:eastAsiaTheme="minorEastAsia" w:hAnsi="Cambria Math"/>
+                </w:rPr>
+                <m:t>k-1</m:t>
+              </m:r>
+            </m:sup>
+            <m:e>
+              <m:d>
+                <m:dPr>
+                  <m:ctrlPr>
+                    <w:rPr>
+                      <w:rFonts w:ascii="Cambria Math" w:eastAsiaTheme="minorEastAsia" w:hAnsi="Cambria Math"/>
+                      <w:i/>
+                    </w:rPr>
+                  </m:ctrlPr>
+                </m:dPr>
+                <m:e>
+                  <m:sSup>
+                    <m:sSupPr>
+                      <m:ctrlPr>
+                        <w:rPr>
+                          <w:rFonts w:ascii="Cambria Math" w:eastAsiaTheme="minorEastAsia" w:hAnsi="Cambria Math"/>
+                          <w:i/>
+                        </w:rPr>
+                      </m:ctrlPr>
+                    </m:sSupPr>
+                    <m:e>
+                      <m:r>
+                        <w:rPr>
+                          <w:rFonts w:ascii="Cambria Math" w:eastAsiaTheme="minorEastAsia" w:hAnsi="Cambria Math"/>
+                        </w:rPr>
+                        <m:t>2</m:t>
+                      </m:r>
+                    </m:e>
+                    <m:sup>
+                      <m:r>
+                        <w:rPr>
+                          <w:rFonts w:ascii="Cambria Math" w:eastAsiaTheme="minorEastAsia" w:hAnsi="Cambria Math"/>
+                        </w:rPr>
+                        <m:t>k</m:t>
+                      </m:r>
+                    </m:sup>
+                  </m:sSup>
+                  <m:r>
+                    <w:rPr>
+                      <w:rFonts w:ascii="Cambria Math" w:eastAsiaTheme="minorEastAsia" w:hAnsi="Cambria Math"/>
+                    </w:rPr>
+                    <m:t>-</m:t>
+                  </m:r>
+                  <m:sSup>
+                    <m:sSupPr>
+                      <m:ctrlPr>
+                        <w:rPr>
+                          <w:rFonts w:ascii="Cambria Math" w:eastAsiaTheme="minorEastAsia" w:hAnsi="Cambria Math"/>
+                          <w:i/>
+                        </w:rPr>
+                      </m:ctrlPr>
+                    </m:sSupPr>
+                    <m:e>
+                      <m:r>
+                        <w:rPr>
+                          <w:rFonts w:ascii="Cambria Math" w:eastAsiaTheme="minorEastAsia" w:hAnsi="Cambria Math"/>
+                        </w:rPr>
+                        <m:t>2</m:t>
+                      </m:r>
+                    </m:e>
+                    <m:sup>
+                      <m:r>
+                        <w:rPr>
+                          <w:rFonts w:ascii="Cambria Math" w:eastAsiaTheme="minorEastAsia" w:hAnsi="Cambria Math"/>
+                        </w:rPr>
+                        <m:t>i</m:t>
+                      </m:r>
+                    </m:sup>
+                  </m:sSup>
+                </m:e>
+              </m:d>
+            </m:e>
+          </m:nary>
+          <m:r>
+            <w:rPr>
+              <w:rFonts w:ascii="Cambria Math" w:eastAsiaTheme="minorEastAsia" w:hAnsi="Cambria Math"/>
+            </w:rPr>
+            <m:t>=</m:t>
+          </m:r>
+          <m:f>
+            <m:fPr>
+              <m:ctrlPr>
+                <w:rPr>
+                  <w:rFonts w:ascii="Cambria Math" w:eastAsiaTheme="minorEastAsia" w:hAnsi="Cambria Math"/>
+                  <w:i/>
+                </w:rPr>
+              </m:ctrlPr>
+            </m:fPr>
+            <m:num>
+              <m:r>
+                <w:rPr>
+                  <w:rFonts w:ascii="Cambria Math" w:eastAsiaTheme="minorEastAsia" w:hAnsi="Cambria Math"/>
+                </w:rPr>
+                <m:t>1</m:t>
+              </m:r>
+            </m:num>
+            <m:den>
+              <m:sSup>
+                <m:sSupPr>
+                  <m:ctrlPr>
+                    <w:rPr>
+                      <w:rFonts w:ascii="Cambria Math" w:eastAsiaTheme="minorEastAsia" w:hAnsi="Cambria Math"/>
+                      <w:i/>
+                    </w:rPr>
+                  </m:ctrlPr>
+                </m:sSupPr>
+                <m:e>
+                  <m:r>
+                    <w:rPr>
+                      <w:rFonts w:ascii="Cambria Math" w:eastAsiaTheme="minorEastAsia" w:hAnsi="Cambria Math"/>
+                    </w:rPr>
+                    <m:t>2</m:t>
+                  </m:r>
+                </m:e>
+                <m:sup>
+                  <m:r>
+                    <w:rPr>
+                      <w:rFonts w:ascii="Cambria Math" w:eastAsiaTheme="minorEastAsia" w:hAnsi="Cambria Math"/>
+                    </w:rPr>
+                    <m:t>k</m:t>
+                  </m:r>
+                </m:sup>
+              </m:sSup>
+              <m:r>
+                <w:rPr>
+                  <w:rFonts w:ascii="Cambria Math" w:eastAsiaTheme="minorEastAsia" w:hAnsi="Cambria Math"/>
+                </w:rPr>
+                <m:t>-1</m:t>
+              </m:r>
+            </m:den>
+          </m:f>
+          <m:r>
+            <w:rPr>
+              <w:rFonts w:ascii="Cambria Math" w:eastAsiaTheme="minorEastAsia" w:hAnsi="Cambria Math"/>
+            </w:rPr>
+            <m:t>⋅</m:t>
+          </m:r>
+          <m:d>
+            <m:dPr>
+              <m:ctrlPr>
+                <w:rPr>
+                  <w:rFonts w:ascii="Cambria Math" w:eastAsiaTheme="minorEastAsia" w:hAnsi="Cambria Math"/>
+                  <w:i/>
+                </w:rPr>
+              </m:ctrlPr>
+            </m:dPr>
+            <m:e>
+              <m:nary>
+                <m:naryPr>
+                  <m:chr m:val="∑"/>
+                  <m:limLoc m:val="undOvr"/>
+                  <m:ctrlPr>
+                    <w:rPr>
+                      <w:rFonts w:ascii="Cambria Math" w:eastAsiaTheme="minorEastAsia" w:hAnsi="Cambria Math"/>
+                      <w:i/>
+                    </w:rPr>
+                  </m:ctrlPr>
+                </m:naryPr>
+                <m:sub>
+                  <m:r>
+                    <w:rPr>
+                      <w:rFonts w:ascii="Cambria Math" w:eastAsiaTheme="minorEastAsia" w:hAnsi="Cambria Math"/>
+                    </w:rPr>
+                    <m:t>i=0</m:t>
+                  </m:r>
+                </m:sub>
+                <m:sup>
+                  <m:r>
+                    <w:rPr>
+                      <w:rFonts w:ascii="Cambria Math" w:eastAsiaTheme="minorEastAsia" w:hAnsi="Cambria Math"/>
+                    </w:rPr>
+                    <m:t>k-1</m:t>
+                  </m:r>
+                </m:sup>
+                <m:e>
+                  <m:sSup>
+                    <m:sSupPr>
+                      <m:ctrlPr>
+                        <w:rPr>
+                          <w:rFonts w:ascii="Cambria Math" w:eastAsiaTheme="minorEastAsia" w:hAnsi="Cambria Math"/>
+                          <w:i/>
+                        </w:rPr>
+                      </m:ctrlPr>
+                    </m:sSupPr>
+                    <m:e>
+                      <m:r>
+                        <w:rPr>
+                          <w:rFonts w:ascii="Cambria Math" w:eastAsiaTheme="minorEastAsia" w:hAnsi="Cambria Math"/>
+                        </w:rPr>
+                        <m:t>2</m:t>
+                      </m:r>
+                    </m:e>
+                    <m:sup>
+                      <m:r>
+                        <w:rPr>
+                          <w:rFonts w:ascii="Cambria Math" w:eastAsiaTheme="minorEastAsia" w:hAnsi="Cambria Math"/>
+                        </w:rPr>
+                        <m:t>k</m:t>
+                      </m:r>
+                    </m:sup>
+                  </m:sSup>
+                </m:e>
+              </m:nary>
+              <m:r>
+                <w:rPr>
+                  <w:rFonts w:ascii="Cambria Math" w:eastAsiaTheme="minorEastAsia" w:hAnsi="Cambria Math"/>
+                </w:rPr>
+                <m:t>-</m:t>
+              </m:r>
+              <m:nary>
+                <m:naryPr>
+                  <m:chr m:val="∑"/>
+                  <m:limLoc m:val="undOvr"/>
+                  <m:ctrlPr>
+                    <w:rPr>
+                      <w:rFonts w:ascii="Cambria Math" w:eastAsiaTheme="minorEastAsia" w:hAnsi="Cambria Math"/>
+                      <w:i/>
+                    </w:rPr>
+                  </m:ctrlPr>
+                </m:naryPr>
+                <m:sub>
+                  <m:r>
+                    <w:rPr>
+                      <w:rFonts w:ascii="Cambria Math" w:eastAsiaTheme="minorEastAsia" w:hAnsi="Cambria Math"/>
+                    </w:rPr>
+                    <m:t>i=0</m:t>
+                  </m:r>
+                </m:sub>
+                <m:sup>
+                  <m:r>
+                    <w:rPr>
+                      <w:rFonts w:ascii="Cambria Math" w:eastAsiaTheme="minorEastAsia" w:hAnsi="Cambria Math"/>
+                    </w:rPr>
+                    <m:t>k-1</m:t>
+                  </m:r>
+                </m:sup>
+                <m:e>
+                  <m:sSup>
+                    <m:sSupPr>
+                      <m:ctrlPr>
+                        <w:rPr>
+                          <w:rFonts w:ascii="Cambria Math" w:eastAsiaTheme="minorEastAsia" w:hAnsi="Cambria Math"/>
+                          <w:i/>
+                        </w:rPr>
+                      </m:ctrlPr>
+                    </m:sSupPr>
+                    <m:e>
+                      <m:r>
+                        <w:rPr>
+                          <w:rFonts w:ascii="Cambria Math" w:eastAsiaTheme="minorEastAsia" w:hAnsi="Cambria Math"/>
+                        </w:rPr>
+                        <m:t>2</m:t>
+                      </m:r>
+                    </m:e>
+                    <m:sup>
+                      <m:r>
+                        <w:rPr>
+                          <w:rFonts w:ascii="Cambria Math" w:eastAsiaTheme="minorEastAsia" w:hAnsi="Cambria Math"/>
+                        </w:rPr>
+                        <m:t>i</m:t>
+                      </m:r>
+                    </m:sup>
+                  </m:sSup>
+                </m:e>
+              </m:nary>
+            </m:e>
+          </m:d>
+          <m:r>
+            <w:rPr>
+              <w:rFonts w:ascii="Cambria Math" w:eastAsiaTheme="minorEastAsia" w:hAnsi="Cambria Math"/>
+            </w:rPr>
+            <w:br/>
+          </m:r>
+        </m:oMath>
+        <m:oMath>
+          <m:r>
+            <w:rPr>
+              <w:rFonts w:ascii="Cambria Math" w:eastAsiaTheme="minorEastAsia" w:hAnsi="Cambria Math"/>
+            </w:rPr>
+            <m:t>=</m:t>
+          </m:r>
+          <m:f>
+            <m:fPr>
+              <m:ctrlPr>
+                <w:rPr>
+                  <w:rFonts w:ascii="Cambria Math" w:eastAsiaTheme="minorEastAsia" w:hAnsi="Cambria Math"/>
+                  <w:i/>
+                </w:rPr>
+              </m:ctrlPr>
+            </m:fPr>
+            <m:num>
+              <m:r>
+                <w:rPr>
+                  <w:rFonts w:ascii="Cambria Math" w:eastAsiaTheme="minorEastAsia" w:hAnsi="Cambria Math"/>
+                </w:rPr>
+                <m:t>1</m:t>
+              </m:r>
+            </m:num>
+            <m:den>
+              <m:sSup>
+                <m:sSupPr>
+                  <m:ctrlPr>
+                    <w:rPr>
+                      <w:rFonts w:ascii="Cambria Math" w:eastAsiaTheme="minorEastAsia" w:hAnsi="Cambria Math"/>
+                      <w:i/>
+                    </w:rPr>
+                  </m:ctrlPr>
+                </m:sSupPr>
+                <m:e>
+                  <m:r>
+                    <w:rPr>
+                      <w:rFonts w:ascii="Cambria Math" w:eastAsiaTheme="minorEastAsia" w:hAnsi="Cambria Math"/>
+                    </w:rPr>
+                    <m:t>2</m:t>
+                  </m:r>
+                </m:e>
+                <m:sup>
+                  <m:r>
+                    <w:rPr>
+                      <w:rFonts w:ascii="Cambria Math" w:eastAsiaTheme="minorEastAsia" w:hAnsi="Cambria Math"/>
+                    </w:rPr>
+                    <m:t>k</m:t>
+                  </m:r>
+                </m:sup>
+              </m:sSup>
+              <m:r>
+                <w:rPr>
+                  <w:rFonts w:ascii="Cambria Math" w:eastAsiaTheme="minorEastAsia" w:hAnsi="Cambria Math"/>
+                </w:rPr>
+                <m:t>-1</m:t>
+              </m:r>
+            </m:den>
+          </m:f>
+          <m:r>
+            <w:rPr>
+              <w:rFonts w:ascii="Cambria Math" w:eastAsiaTheme="minorEastAsia" w:hAnsi="Cambria Math"/>
+            </w:rPr>
+            <m:t>⋅</m:t>
+          </m:r>
+          <m:d>
+            <m:dPr>
+              <m:ctrlPr>
+                <w:rPr>
+                  <w:rFonts w:ascii="Cambria Math" w:eastAsiaTheme="minorEastAsia" w:hAnsi="Cambria Math"/>
+                  <w:i/>
+                </w:rPr>
+              </m:ctrlPr>
+            </m:dPr>
+            <m:e>
+              <m:r>
+                <w:rPr>
+                  <w:rFonts w:ascii="Cambria Math" w:eastAsiaTheme="minorEastAsia" w:hAnsi="Cambria Math"/>
+                </w:rPr>
+                <m:t>k⋅</m:t>
+              </m:r>
+              <m:sSup>
+                <m:sSupPr>
+                  <m:ctrlPr>
+                    <w:rPr>
+                      <w:rFonts w:ascii="Cambria Math" w:eastAsiaTheme="minorEastAsia" w:hAnsi="Cambria Math"/>
+                      <w:i/>
+                    </w:rPr>
+                  </m:ctrlPr>
+                </m:sSupPr>
+                <m:e>
+                  <m:r>
+                    <w:rPr>
+                      <w:rFonts w:ascii="Cambria Math" w:eastAsiaTheme="minorEastAsia" w:hAnsi="Cambria Math"/>
+                    </w:rPr>
+                    <m:t>2</m:t>
+                  </m:r>
+                </m:e>
+                <m:sup>
+                  <m:r>
+                    <w:rPr>
+                      <w:rFonts w:ascii="Cambria Math" w:eastAsiaTheme="minorEastAsia" w:hAnsi="Cambria Math"/>
+                    </w:rPr>
+                    <m:t>k</m:t>
+                  </m:r>
+                </m:sup>
+              </m:sSup>
+              <m:r>
+                <w:rPr>
+                  <w:rFonts w:ascii="Cambria Math" w:eastAsiaTheme="minorEastAsia" w:hAnsi="Cambria Math"/>
+                </w:rPr>
+                <m:t>-</m:t>
+              </m:r>
+              <m:nary>
+                <m:naryPr>
+                  <m:chr m:val="∑"/>
+                  <m:limLoc m:val="undOvr"/>
+                  <m:ctrlPr>
+                    <w:rPr>
+                      <w:rFonts w:ascii="Cambria Math" w:eastAsiaTheme="minorEastAsia" w:hAnsi="Cambria Math"/>
+                      <w:i/>
+                    </w:rPr>
+                  </m:ctrlPr>
+                </m:naryPr>
+                <m:sub>
+                  <m:r>
+                    <w:rPr>
+                      <w:rFonts w:ascii="Cambria Math" w:eastAsiaTheme="minorEastAsia" w:hAnsi="Cambria Math"/>
+                    </w:rPr>
+                    <m:t>i=0</m:t>
+                  </m:r>
+                </m:sub>
+                <m:sup>
+                  <m:r>
+                    <w:rPr>
+                      <w:rFonts w:ascii="Cambria Math" w:eastAsiaTheme="minorEastAsia" w:hAnsi="Cambria Math"/>
+                    </w:rPr>
+                    <m:t>k-1</m:t>
+                  </m:r>
+                </m:sup>
+                <m:e>
+                  <m:sSup>
+                    <m:sSupPr>
+                      <m:ctrlPr>
+                        <w:rPr>
+                          <w:rFonts w:ascii="Cambria Math" w:eastAsiaTheme="minorEastAsia" w:hAnsi="Cambria Math"/>
+                          <w:i/>
+                        </w:rPr>
+                      </m:ctrlPr>
+                    </m:sSupPr>
+                    <m:e>
+                      <m:r>
+                        <w:rPr>
+                          <w:rFonts w:ascii="Cambria Math" w:eastAsiaTheme="minorEastAsia" w:hAnsi="Cambria Math"/>
+                        </w:rPr>
+                        <m:t>2</m:t>
+                      </m:r>
+                    </m:e>
+                    <m:sup>
+                      <m:r>
+                        <w:rPr>
+                          <w:rFonts w:ascii="Cambria Math" w:eastAsiaTheme="minorEastAsia" w:hAnsi="Cambria Math"/>
+                        </w:rPr>
+                        <m:t>i</m:t>
+                      </m:r>
+                    </m:sup>
+                  </m:sSup>
+                </m:e>
+              </m:nary>
+            </m:e>
+          </m:d>
+          <m:r>
+            <w:rPr>
+              <w:rFonts w:ascii="Cambria Math" w:eastAsiaTheme="minorEastAsia" w:hAnsi="Cambria Math"/>
+            </w:rPr>
+            <w:br/>
+          </m:r>
+        </m:oMath>
+        <m:oMath>
+          <m:r>
+            <w:rPr>
+              <w:rFonts w:ascii="Cambria Math" w:eastAsiaTheme="minorEastAsia" w:hAnsi="Cambria Math"/>
+            </w:rPr>
+            <m:t>=</m:t>
+          </m:r>
+          <m:f>
+            <m:fPr>
+              <m:ctrlPr>
+                <w:rPr>
+                  <w:rFonts w:ascii="Cambria Math" w:eastAsiaTheme="minorEastAsia" w:hAnsi="Cambria Math"/>
+                  <w:i/>
+                </w:rPr>
+              </m:ctrlPr>
+            </m:fPr>
+            <m:num>
+              <m:r>
+                <w:rPr>
+                  <w:rFonts w:ascii="Cambria Math" w:eastAsiaTheme="minorEastAsia" w:hAnsi="Cambria Math"/>
+                </w:rPr>
+                <m:t>1</m:t>
+              </m:r>
+            </m:num>
+            <m:den>
+              <m:sSup>
+                <m:sSupPr>
+                  <m:ctrlPr>
+                    <w:rPr>
+                      <w:rFonts w:ascii="Cambria Math" w:eastAsiaTheme="minorEastAsia" w:hAnsi="Cambria Math"/>
+                      <w:i/>
+                    </w:rPr>
+                  </m:ctrlPr>
+                </m:sSupPr>
+                <m:e>
+                  <m:r>
+                    <w:rPr>
+                      <w:rFonts w:ascii="Cambria Math" w:eastAsiaTheme="minorEastAsia" w:hAnsi="Cambria Math"/>
+                    </w:rPr>
+                    <m:t>2</m:t>
+                  </m:r>
+                </m:e>
+                <m:sup>
+                  <m:r>
+                    <w:rPr>
+                      <w:rFonts w:ascii="Cambria Math" w:eastAsiaTheme="minorEastAsia" w:hAnsi="Cambria Math"/>
+                    </w:rPr>
+                    <m:t>k</m:t>
+                  </m:r>
+                </m:sup>
+              </m:sSup>
+              <m:r>
+                <w:rPr>
+                  <w:rFonts w:ascii="Cambria Math" w:eastAsiaTheme="minorEastAsia" w:hAnsi="Cambria Math"/>
+                </w:rPr>
+                <m:t>-1</m:t>
+              </m:r>
+            </m:den>
+          </m:f>
+          <m:r>
+            <w:rPr>
+              <w:rFonts w:ascii="Cambria Math" w:eastAsiaTheme="minorEastAsia" w:hAnsi="Cambria Math"/>
+            </w:rPr>
+            <m:t>⋅</m:t>
+          </m:r>
+          <m:d>
+            <m:dPr>
+              <m:ctrlPr>
+                <w:rPr>
+                  <w:rFonts w:ascii="Cambria Math" w:eastAsiaTheme="minorEastAsia" w:hAnsi="Cambria Math"/>
+                  <w:i/>
+                </w:rPr>
+              </m:ctrlPr>
+            </m:dPr>
+            <m:e>
+              <m:r>
+                <w:rPr>
+                  <w:rFonts w:ascii="Cambria Math" w:eastAsiaTheme="minorEastAsia" w:hAnsi="Cambria Math"/>
+                </w:rPr>
+                <m:t>k⋅</m:t>
+              </m:r>
+              <m:sSup>
+                <m:sSupPr>
+                  <m:ctrlPr>
+                    <w:rPr>
+                      <w:rFonts w:ascii="Cambria Math" w:eastAsiaTheme="minorEastAsia" w:hAnsi="Cambria Math"/>
+                      <w:i/>
+                    </w:rPr>
+                  </m:ctrlPr>
+                </m:sSupPr>
+                <m:e>
+                  <m:r>
+                    <w:rPr>
+                      <w:rFonts w:ascii="Cambria Math" w:eastAsiaTheme="minorEastAsia" w:hAnsi="Cambria Math"/>
+                    </w:rPr>
+                    <m:t>2</m:t>
+                  </m:r>
+                </m:e>
+                <m:sup>
+                  <m:r>
+                    <w:rPr>
+                      <w:rFonts w:ascii="Cambria Math" w:eastAsiaTheme="minorEastAsia" w:hAnsi="Cambria Math"/>
+                    </w:rPr>
+                    <m:t>k</m:t>
+                  </m:r>
+                </m:sup>
+              </m:sSup>
+              <m:r>
+                <w:rPr>
+                  <w:rFonts w:ascii="Cambria Math" w:eastAsiaTheme="minorEastAsia" w:hAnsi="Cambria Math"/>
+                </w:rPr>
+                <m:t>-</m:t>
+              </m:r>
+              <m:d>
+                <m:dPr>
+                  <m:ctrlPr>
+                    <w:rPr>
+                      <w:rFonts w:ascii="Cambria Math" w:eastAsiaTheme="minorEastAsia" w:hAnsi="Cambria Math"/>
+                      <w:i/>
+                    </w:rPr>
+                  </m:ctrlPr>
+                </m:dPr>
+                <m:e>
+                  <m:sSup>
+                    <m:sSupPr>
+                      <m:ctrlPr>
+                        <w:rPr>
+                          <w:rFonts w:ascii="Cambria Math" w:eastAsiaTheme="minorEastAsia" w:hAnsi="Cambria Math"/>
+                          <w:i/>
+                        </w:rPr>
+                      </m:ctrlPr>
+                    </m:sSupPr>
+                    <m:e>
+                      <m:r>
+                        <w:rPr>
+                          <w:rFonts w:ascii="Cambria Math" w:eastAsiaTheme="minorEastAsia" w:hAnsi="Cambria Math"/>
+                        </w:rPr>
+                        <m:t>2</m:t>
+                      </m:r>
+                    </m:e>
+                    <m:sup>
+                      <m:r>
+                        <w:rPr>
+                          <w:rFonts w:ascii="Cambria Math" w:eastAsiaTheme="minorEastAsia" w:hAnsi="Cambria Math"/>
+                        </w:rPr>
+                        <m:t>k</m:t>
+                      </m:r>
+                    </m:sup>
+                  </m:sSup>
+                  <m:r>
+                    <w:rPr>
+                      <w:rFonts w:ascii="Cambria Math" w:eastAsiaTheme="minorEastAsia" w:hAnsi="Cambria Math"/>
+                    </w:rPr>
+                    <m:t>-1</m:t>
+                  </m:r>
+                </m:e>
+              </m:d>
+            </m:e>
+          </m:d>
+          <m:r>
+            <w:rPr>
+              <w:rFonts w:ascii="Cambria Math" w:eastAsiaTheme="minorEastAsia" w:hAnsi="Cambria Math"/>
+            </w:rPr>
+            <w:br/>
+          </m:r>
+        </m:oMath>
+        <m:oMath>
+          <m:r>
+            <w:rPr>
+              <w:rFonts w:ascii="Cambria Math" w:eastAsiaTheme="minorEastAsia" w:hAnsi="Cambria Math"/>
+            </w:rPr>
+            <m:t>=</m:t>
+          </m:r>
+          <m:f>
+            <m:fPr>
+              <m:ctrlPr>
+                <w:rPr>
+                  <w:rFonts w:ascii="Cambria Math" w:eastAsiaTheme="minorEastAsia" w:hAnsi="Cambria Math"/>
+                  <w:i/>
+                </w:rPr>
+              </m:ctrlPr>
+            </m:fPr>
+            <m:num>
+              <m:r>
+                <w:rPr>
+                  <w:rFonts w:ascii="Cambria Math" w:eastAsiaTheme="minorEastAsia" w:hAnsi="Cambria Math"/>
+                </w:rPr>
+                <m:t>1</m:t>
+              </m:r>
+            </m:num>
+            <m:den>
+              <m:sSup>
+                <m:sSupPr>
+                  <m:ctrlPr>
+                    <w:rPr>
+                      <w:rFonts w:ascii="Cambria Math" w:eastAsiaTheme="minorEastAsia" w:hAnsi="Cambria Math"/>
+                      <w:i/>
+                    </w:rPr>
+                  </m:ctrlPr>
+                </m:sSupPr>
+                <m:e>
+                  <m:r>
+                    <w:rPr>
+                      <w:rFonts w:ascii="Cambria Math" w:eastAsiaTheme="minorEastAsia" w:hAnsi="Cambria Math"/>
+                    </w:rPr>
+                    <m:t>2</m:t>
+                  </m:r>
+                </m:e>
+                <m:sup>
+                  <m:r>
+                    <w:rPr>
+                      <w:rFonts w:ascii="Cambria Math" w:eastAsiaTheme="minorEastAsia" w:hAnsi="Cambria Math"/>
+                    </w:rPr>
+                    <m:t>k</m:t>
+                  </m:r>
+                </m:sup>
+              </m:sSup>
+              <m:r>
+                <w:rPr>
+                  <w:rFonts w:ascii="Cambria Math" w:eastAsiaTheme="minorEastAsia" w:hAnsi="Cambria Math"/>
+                </w:rPr>
+                <m:t>-1</m:t>
+              </m:r>
+            </m:den>
+          </m:f>
+          <m:r>
+            <w:rPr>
+              <w:rFonts w:ascii="Cambria Math" w:eastAsiaTheme="minorEastAsia" w:hAnsi="Cambria Math"/>
+            </w:rPr>
+            <m:t>⋅</m:t>
+          </m:r>
+          <m:d>
+            <m:dPr>
+              <m:ctrlPr>
+                <w:rPr>
+                  <w:rFonts w:ascii="Cambria Math" w:eastAsiaTheme="minorEastAsia" w:hAnsi="Cambria Math"/>
+                  <w:i/>
+                </w:rPr>
+              </m:ctrlPr>
+            </m:dPr>
+            <m:e>
+              <m:d>
+                <m:dPr>
+                  <m:ctrlPr>
+                    <w:rPr>
+                      <w:rFonts w:ascii="Cambria Math" w:eastAsiaTheme="minorEastAsia" w:hAnsi="Cambria Math"/>
+                      <w:i/>
+                    </w:rPr>
+                  </m:ctrlPr>
+                </m:dPr>
+                <m:e>
+                  <m:r>
+                    <w:rPr>
+                      <w:rFonts w:ascii="Cambria Math" w:eastAsiaTheme="minorEastAsia" w:hAnsi="Cambria Math"/>
+                    </w:rPr>
+                    <m:t>k-1</m:t>
+                  </m:r>
+                </m:e>
+              </m:d>
+              <m:r>
+                <w:rPr>
+                  <w:rFonts w:ascii="Cambria Math" w:eastAsiaTheme="minorEastAsia" w:hAnsi="Cambria Math"/>
+                </w:rPr>
+                <m:t>⋅</m:t>
+              </m:r>
+              <m:sSup>
+                <m:sSupPr>
+                  <m:ctrlPr>
+                    <w:rPr>
+                      <w:rFonts w:ascii="Cambria Math" w:eastAsiaTheme="minorEastAsia" w:hAnsi="Cambria Math"/>
+                      <w:i/>
+                    </w:rPr>
+                  </m:ctrlPr>
+                </m:sSupPr>
+                <m:e>
+                  <m:r>
+                    <w:rPr>
+                      <w:rFonts w:ascii="Cambria Math" w:eastAsiaTheme="minorEastAsia" w:hAnsi="Cambria Math"/>
+                    </w:rPr>
+                    <m:t>2</m:t>
+                  </m:r>
+                </m:e>
+                <m:sup>
+                  <m:r>
+                    <w:rPr>
+                      <w:rFonts w:ascii="Cambria Math" w:eastAsiaTheme="minorEastAsia" w:hAnsi="Cambria Math"/>
+                    </w:rPr>
+                    <m:t>k</m:t>
+                  </m:r>
+                </m:sup>
+              </m:sSup>
+              <m:r>
+                <w:rPr>
+                  <w:rFonts w:ascii="Cambria Math" w:eastAsiaTheme="minorEastAsia" w:hAnsi="Cambria Math"/>
+                </w:rPr>
+                <m:t>+1</m:t>
+              </m:r>
+            </m:e>
+          </m:d>
+          <m:r>
+            <w:rPr>
+              <w:rFonts w:ascii="Cambria Math" w:eastAsiaTheme="minorEastAsia" w:hAnsi="Cambria Math"/>
+            </w:rPr>
+            <m:t>=</m:t>
+          </m:r>
+          <m:r>
+            <m:rPr>
+              <m:sty m:val="p"/>
+            </m:rPr>
+            <w:rPr>
+              <w:rFonts w:ascii="Cambria Math" w:eastAsiaTheme="minorEastAsia" w:hAnsi="Cambria Math"/>
+            </w:rPr>
+            <m:t>Θ</m:t>
+          </m:r>
+          <m:d>
+            <m:dPr>
+              <m:ctrlPr>
+                <w:rPr>
+                  <w:rFonts w:ascii="Cambria Math" w:eastAsiaTheme="minorEastAsia" w:hAnsi="Cambria Math"/>
+                  <w:i/>
+                </w:rPr>
+              </m:ctrlPr>
+            </m:dPr>
+            <m:e>
+              <m:r>
+                <w:rPr>
+                  <w:rFonts w:ascii="Cambria Math" w:eastAsiaTheme="minorEastAsia" w:hAnsi="Cambria Math"/>
+                </w:rPr>
+                <m:t>k</m:t>
+              </m:r>
+            </m:e>
+          </m:d>
+          <m:r>
+            <w:rPr>
+              <w:rFonts w:ascii="Cambria Math" w:eastAsiaTheme="minorEastAsia" w:hAnsi="Cambria Math"/>
+            </w:rPr>
+            <m:t>=</m:t>
+          </m:r>
+          <m:r>
+            <m:rPr>
+              <m:sty m:val="p"/>
+            </m:rPr>
+            <w:rPr>
+              <w:rFonts w:ascii="Cambria Math" w:eastAsiaTheme="minorEastAsia" w:hAnsi="Cambria Math"/>
+            </w:rPr>
+            <m:t>Θ</m:t>
+          </m:r>
+          <m:d>
+            <m:dPr>
+              <m:ctrlPr>
+                <w:rPr>
+                  <w:rFonts w:ascii="Cambria Math" w:eastAsiaTheme="minorEastAsia" w:hAnsi="Cambria Math"/>
+                  <w:i/>
+                </w:rPr>
+              </m:ctrlPr>
+            </m:dPr>
+            <m:e>
+              <m:func>
+                <m:funcPr>
+                  <m:ctrlPr>
+                    <w:rPr>
+                      <w:rFonts w:ascii="Cambria Math" w:eastAsiaTheme="minorEastAsia" w:hAnsi="Cambria Math"/>
+                      <w:i/>
+                    </w:rPr>
+                  </m:ctrlPr>
+                </m:funcPr>
+                <m:fName>
+                  <m:r>
+                    <m:rPr>
+                      <m:sty m:val="p"/>
+                    </m:rPr>
+                    <w:rPr>
+                      <w:rFonts w:ascii="Cambria Math" w:eastAsiaTheme="minorEastAsia" w:hAnsi="Cambria Math"/>
+                    </w:rPr>
+                    <m:t>log</m:t>
+                  </m:r>
+                </m:fName>
+                <m:e>
+                  <m:r>
+                    <w:rPr>
+                      <w:rFonts w:ascii="Cambria Math" w:eastAsiaTheme="minorEastAsia" w:hAnsi="Cambria Math"/>
+                    </w:rPr>
+                    <m:t>n</m:t>
+                  </m:r>
+                </m:e>
+              </m:func>
+            </m:e>
+          </m:d>
+        </m:oMath>
+      </m:oMathPara>
+    </w:p>
+    <w:p>
+      <w:pPr>
+        <w:ind w:left="0"/>
+        <w:rPr>
+          <w:rFonts w:eastAsiaTheme="minorEastAsia"/>
+        </w:rPr>
+      </w:pPr>
     </w:p>
     <w:sectPr>
-      <w:headerReference w:type="default" r:id="rId15"/>
-      <w:footerReference w:type="default" r:id="rId16"/>
+      <w:headerReference w:type="default" r:id="rId17"/>
+      <w:footerReference w:type="default" r:id="rId18"/>
       <w:pgSz w:w="12240" w:h="15840"/>
       <w:pgMar w:top="1440" w:right="1440" w:bottom="1440" w:left="1440" w:header="708" w:footer="708" w:gutter="0"/>
       <w:cols w:space="708"/>

</xml_diff>